<commit_message>
write more about docker
</commit_message>
<xml_diff>
--- a/LicentaDanPopa.docx
+++ b/LicentaDanPopa.docx
@@ -2179,7 +2179,7 @@
           <w:r>
             <w:fldChar w:fldCharType="separate"/>
           </w:r>
-          <w:hyperlink w:anchor="_Toc1335355" w:history="1">
+          <w:hyperlink w:anchor="_Toc1413692" w:history="1">
             <w:r>
               <w:rPr>
                 <w:rStyle w:val="Hyperlink"/>
@@ -2206,7 +2206,7 @@
                 <w:noProof/>
                 <w:webHidden/>
               </w:rPr>
-              <w:instrText xml:space="preserve"> PAGEREF _Toc1335355 \h </w:instrText>
+              <w:instrText xml:space="preserve"> PAGEREF _Toc1413692 \h </w:instrText>
             </w:r>
             <w:r>
               <w:rPr>
@@ -2251,7 +2251,7 @@
               <w:lang w:val="en-US"/>
             </w:rPr>
           </w:pPr>
-          <w:hyperlink w:anchor="_Toc1335356" w:history="1">
+          <w:hyperlink w:anchor="_Toc1413693" w:history="1">
             <w:r>
               <w:rPr>
                 <w:rStyle w:val="Hyperlink"/>
@@ -2295,7 +2295,7 @@
                 <w:noProof/>
                 <w:webHidden/>
               </w:rPr>
-              <w:instrText xml:space="preserve"> PAGEREF _Toc1335356 \h </w:instrText>
+              <w:instrText xml:space="preserve"> PAGEREF _Toc1413693 \h </w:instrText>
             </w:r>
             <w:r>
               <w:rPr>
@@ -2341,11 +2341,18 @@
               <w:lang w:val="en-US"/>
             </w:rPr>
           </w:pPr>
-          <w:hyperlink w:anchor="_Toc1335357" w:history="1">
+          <w:hyperlink w:anchor="_Toc1413694" w:history="1">
             <w:r>
               <w:rPr>
                 <w:rStyle w:val="Hyperlink"/>
                 <w:noProof/>
+                <w:lang w:bidi="x-none"/>
+                <w14:scene3d>
+                  <w14:camera w14:prst="orthographicFront"/>
+                  <w14:lightRig w14:rig="threePt" w14:dir="t">
+                    <w14:rot w14:lat="0" w14:lon="0" w14:rev="0"/>
+                  </w14:lightRig>
+                </w14:scene3d>
               </w:rPr>
               <w:t>1.3.</w:t>
             </w:r>
@@ -2385,7 +2392,7 @@
                 <w:noProof/>
                 <w:webHidden/>
               </w:rPr>
-              <w:instrText xml:space="preserve"> PAGEREF _Toc1335357 \h </w:instrText>
+              <w:instrText xml:space="preserve"> PAGEREF _Toc1413694 \h </w:instrText>
             </w:r>
             <w:r>
               <w:rPr>
@@ -2431,7 +2438,7 @@
               <w:lang w:val="en-US"/>
             </w:rPr>
           </w:pPr>
-          <w:hyperlink w:anchor="_Toc1335358" w:history="1">
+          <w:hyperlink w:anchor="_Toc1413695" w:history="1">
             <w:r>
               <w:rPr>
                 <w:rStyle w:val="Hyperlink"/>
@@ -2475,7 +2482,7 @@
                 <w:noProof/>
                 <w:webHidden/>
               </w:rPr>
-              <w:instrText xml:space="preserve"> PAGEREF _Toc1335358 \h </w:instrText>
+              <w:instrText xml:space="preserve"> PAGEREF _Toc1413695 \h </w:instrText>
             </w:r>
             <w:r>
               <w:rPr>
@@ -2521,7 +2528,7 @@
               <w:lang w:val="en-US"/>
             </w:rPr>
           </w:pPr>
-          <w:hyperlink w:anchor="_Toc1335359" w:history="1">
+          <w:hyperlink w:anchor="_Toc1413696" w:history="1">
             <w:r>
               <w:rPr>
                 <w:rStyle w:val="Hyperlink"/>
@@ -2565,7 +2572,7 @@
                 <w:noProof/>
                 <w:webHidden/>
               </w:rPr>
-              <w:instrText xml:space="preserve"> PAGEREF _Toc1335359 \h </w:instrText>
+              <w:instrText xml:space="preserve"> PAGEREF _Toc1413696 \h </w:instrText>
             </w:r>
             <w:r>
               <w:rPr>
@@ -2611,7 +2618,7 @@
               <w:lang w:val="en-US"/>
             </w:rPr>
           </w:pPr>
-          <w:hyperlink w:anchor="_Toc1335360" w:history="1">
+          <w:hyperlink w:anchor="_Toc1413697" w:history="1">
             <w:r>
               <w:rPr>
                 <w:rStyle w:val="Hyperlink"/>
@@ -2655,7 +2662,7 @@
                 <w:noProof/>
                 <w:webHidden/>
               </w:rPr>
-              <w:instrText xml:space="preserve"> PAGEREF _Toc1335360 \h </w:instrText>
+              <w:instrText xml:space="preserve"> PAGEREF _Toc1413697 \h </w:instrText>
             </w:r>
             <w:r>
               <w:rPr>
@@ -2701,11 +2708,18 @@
               <w:lang w:val="en-US"/>
             </w:rPr>
           </w:pPr>
-          <w:hyperlink w:anchor="_Toc1335361" w:history="1">
+          <w:hyperlink w:anchor="_Toc1413698" w:history="1">
             <w:r>
               <w:rPr>
                 <w:rStyle w:val="Hyperlink"/>
                 <w:noProof/>
+                <w:lang w:bidi="x-none"/>
+                <w14:scene3d>
+                  <w14:camera w14:prst="orthographicFront"/>
+                  <w14:lightRig w14:rig="threePt" w14:dir="t">
+                    <w14:rot w14:lat="0" w14:lon="0" w14:rev="0"/>
+                  </w14:lightRig>
+                </w14:scene3d>
               </w:rPr>
               <w:t>1.4.</w:t>
             </w:r>
@@ -2745,7 +2759,7 @@
                 <w:noProof/>
                 <w:webHidden/>
               </w:rPr>
-              <w:instrText xml:space="preserve"> PAGEREF _Toc1335361 \h </w:instrText>
+              <w:instrText xml:space="preserve"> PAGEREF _Toc1413698 \h </w:instrText>
             </w:r>
             <w:r>
               <w:rPr>
@@ -2791,11 +2805,18 @@
               <w:lang w:val="en-US"/>
             </w:rPr>
           </w:pPr>
-          <w:hyperlink w:anchor="_Toc1335362" w:history="1">
+          <w:hyperlink w:anchor="_Toc1413699" w:history="1">
             <w:r>
               <w:rPr>
                 <w:rStyle w:val="Hyperlink"/>
                 <w:noProof/>
+                <w:lang w:bidi="x-none"/>
+                <w14:scene3d>
+                  <w14:camera w14:prst="orthographicFront"/>
+                  <w14:lightRig w14:rig="threePt" w14:dir="t">
+                    <w14:rot w14:lat="0" w14:lon="0" w14:rev="0"/>
+                  </w14:lightRig>
+                </w14:scene3d>
               </w:rPr>
               <w:t>1.5.</w:t>
             </w:r>
@@ -2835,7 +2856,7 @@
                 <w:noProof/>
                 <w:webHidden/>
               </w:rPr>
-              <w:instrText xml:space="preserve"> PAGEREF _Toc1335362 \h </w:instrText>
+              <w:instrText xml:space="preserve"> PAGEREF _Toc1413699 \h </w:instrText>
             </w:r>
             <w:r>
               <w:rPr>
@@ -2880,7 +2901,7 @@
               <w:lang w:val="en-US"/>
             </w:rPr>
           </w:pPr>
-          <w:hyperlink w:anchor="_Toc1335363" w:history="1">
+          <w:hyperlink w:anchor="_Toc1413700" w:history="1">
             <w:r>
               <w:rPr>
                 <w:rStyle w:val="Hyperlink"/>
@@ -2924,7 +2945,7 @@
                 <w:noProof/>
                 <w:webHidden/>
               </w:rPr>
-              <w:instrText xml:space="preserve"> PAGEREF _Toc1335363 \h </w:instrText>
+              <w:instrText xml:space="preserve"> PAGEREF _Toc1413700 \h </w:instrText>
             </w:r>
             <w:r>
               <w:rPr>
@@ -2957,9 +2978,10 @@
         </w:p>
         <w:p>
           <w:pPr>
-            <w:pStyle w:val="TOC1"/>
+            <w:pStyle w:val="TOC2"/>
             <w:tabs>
-              <w:tab w:val="left" w:pos="660"/>
+              <w:tab w:val="left" w:pos="1100"/>
+              <w:tab w:val="right" w:leader="dot" w:pos="9628"/>
             </w:tabs>
             <w:rPr>
               <w:rFonts w:asciiTheme="minorHAnsi" w:eastAsiaTheme="minorEastAsia" w:hAnsiTheme="minorHAnsi"/>
@@ -2969,7 +2991,7 @@
               <w:lang w:val="en-US"/>
             </w:rPr>
           </w:pPr>
-          <w:hyperlink w:anchor="_Toc1335364" w:history="1">
+          <w:hyperlink w:anchor="_Toc1413701" w:history="1">
             <w:r>
               <w:rPr>
                 <w:rStyle w:val="Hyperlink"/>
@@ -2992,7 +3014,7 @@
                 <w:rStyle w:val="Hyperlink"/>
                 <w:noProof/>
               </w:rPr>
-              <w:t>Fghfghf</w:t>
+              <w:t>Spațiul de lucru Visual Studio Code</w:t>
             </w:r>
             <w:r>
               <w:rPr>
@@ -3013,7 +3035,7 @@
                 <w:noProof/>
                 <w:webHidden/>
               </w:rPr>
-              <w:instrText xml:space="preserve"> PAGEREF _Toc1335364 \h </w:instrText>
+              <w:instrText xml:space="preserve"> PAGEREF _Toc1413701 \h </w:instrText>
             </w:r>
             <w:r>
               <w:rPr>
@@ -3046,9 +3068,10 @@
         </w:p>
         <w:p>
           <w:pPr>
-            <w:pStyle w:val="TOC1"/>
+            <w:pStyle w:val="TOC2"/>
             <w:tabs>
-              <w:tab w:val="left" w:pos="660"/>
+              <w:tab w:val="left" w:pos="1100"/>
+              <w:tab w:val="right" w:leader="dot" w:pos="9628"/>
             </w:tabs>
             <w:rPr>
               <w:rFonts w:asciiTheme="minorHAnsi" w:eastAsiaTheme="minorEastAsia" w:hAnsiTheme="minorHAnsi"/>
@@ -3058,7 +3081,7 @@
               <w:lang w:val="en-US"/>
             </w:rPr>
           </w:pPr>
-          <w:hyperlink w:anchor="_Toc1335365" w:history="1">
+          <w:hyperlink w:anchor="_Toc1413702" w:history="1">
             <w:r>
               <w:rPr>
                 <w:rStyle w:val="Hyperlink"/>
@@ -3081,7 +3104,7 @@
                 <w:rStyle w:val="Hyperlink"/>
                 <w:noProof/>
               </w:rPr>
-              <w:t>sdsd</w:t>
+              <w:t>Mediul de rulare</w:t>
             </w:r>
             <w:r>
               <w:rPr>
@@ -3102,7 +3125,7 @@
                 <w:noProof/>
                 <w:webHidden/>
               </w:rPr>
-              <w:instrText xml:space="preserve"> PAGEREF _Toc1335365 \h </w:instrText>
+              <w:instrText xml:space="preserve"> PAGEREF _Toc1413702 \h </w:instrText>
             </w:r>
             <w:r>
               <w:rPr>
@@ -3122,7 +3145,187 @@
                 <w:noProof/>
                 <w:webHidden/>
               </w:rPr>
-              <w:t>14</w:t>
+              <w:t>16</w:t>
+            </w:r>
+            <w:r>
+              <w:rPr>
+                <w:noProof/>
+                <w:webHidden/>
+              </w:rPr>
+              <w:fldChar w:fldCharType="end"/>
+            </w:r>
+          </w:hyperlink>
+        </w:p>
+        <w:p>
+          <w:pPr>
+            <w:pStyle w:val="TOC2"/>
+            <w:tabs>
+              <w:tab w:val="left" w:pos="1100"/>
+              <w:tab w:val="right" w:leader="dot" w:pos="9628"/>
+            </w:tabs>
+            <w:rPr>
+              <w:rFonts w:asciiTheme="minorHAnsi" w:eastAsiaTheme="minorEastAsia" w:hAnsiTheme="minorHAnsi"/>
+              <w:noProof/>
+              <w:sz w:val="22"/>
+              <w:szCs w:val="22"/>
+              <w:lang w:val="en-US"/>
+            </w:rPr>
+          </w:pPr>
+          <w:hyperlink w:anchor="_Toc1413703" w:history="1">
+            <w:r>
+              <w:rPr>
+                <w:rStyle w:val="Hyperlink"/>
+                <w:noProof/>
+              </w:rPr>
+              <w:t>2.3.</w:t>
+            </w:r>
+            <w:r>
+              <w:rPr>
+                <w:rFonts w:asciiTheme="minorHAnsi" w:eastAsiaTheme="minorEastAsia" w:hAnsiTheme="minorHAnsi"/>
+                <w:noProof/>
+                <w:sz w:val="22"/>
+                <w:szCs w:val="22"/>
+                <w:lang w:val="en-US"/>
+              </w:rPr>
+              <w:tab/>
+            </w:r>
+            <w:r>
+              <w:rPr>
+                <w:rStyle w:val="Hyperlink"/>
+                <w:noProof/>
+              </w:rPr>
+              <w:t>Asd</w:t>
+            </w:r>
+            <w:r>
+              <w:rPr>
+                <w:noProof/>
+                <w:webHidden/>
+              </w:rPr>
+              <w:tab/>
+            </w:r>
+            <w:r>
+              <w:rPr>
+                <w:noProof/>
+                <w:webHidden/>
+              </w:rPr>
+              <w:fldChar w:fldCharType="begin"/>
+            </w:r>
+            <w:r>
+              <w:rPr>
+                <w:noProof/>
+                <w:webHidden/>
+              </w:rPr>
+              <w:instrText xml:space="preserve"> PAGEREF _Toc1413703 \h </w:instrText>
+            </w:r>
+            <w:r>
+              <w:rPr>
+                <w:noProof/>
+                <w:webHidden/>
+              </w:rPr>
+            </w:r>
+            <w:r>
+              <w:rPr>
+                <w:noProof/>
+                <w:webHidden/>
+              </w:rPr>
+              <w:fldChar w:fldCharType="separate"/>
+            </w:r>
+            <w:r>
+              <w:rPr>
+                <w:noProof/>
+                <w:webHidden/>
+              </w:rPr>
+              <w:t>16</w:t>
+            </w:r>
+            <w:r>
+              <w:rPr>
+                <w:noProof/>
+                <w:webHidden/>
+              </w:rPr>
+              <w:fldChar w:fldCharType="end"/>
+            </w:r>
+          </w:hyperlink>
+        </w:p>
+        <w:p>
+          <w:pPr>
+            <w:pStyle w:val="TOC2"/>
+            <w:tabs>
+              <w:tab w:val="left" w:pos="1100"/>
+              <w:tab w:val="right" w:leader="dot" w:pos="9628"/>
+            </w:tabs>
+            <w:rPr>
+              <w:rFonts w:asciiTheme="minorHAnsi" w:eastAsiaTheme="minorEastAsia" w:hAnsiTheme="minorHAnsi"/>
+              <w:noProof/>
+              <w:sz w:val="22"/>
+              <w:szCs w:val="22"/>
+              <w:lang w:val="en-US"/>
+            </w:rPr>
+          </w:pPr>
+          <w:hyperlink w:anchor="_Toc1413704" w:history="1">
+            <w:r>
+              <w:rPr>
+                <w:rStyle w:val="Hyperlink"/>
+                <w:noProof/>
+              </w:rPr>
+              <w:t>2.4.</w:t>
+            </w:r>
+            <w:r>
+              <w:rPr>
+                <w:rFonts w:asciiTheme="minorHAnsi" w:eastAsiaTheme="minorEastAsia" w:hAnsiTheme="minorHAnsi"/>
+                <w:noProof/>
+                <w:sz w:val="22"/>
+                <w:szCs w:val="22"/>
+                <w:lang w:val="en-US"/>
+              </w:rPr>
+              <w:tab/>
+            </w:r>
+            <w:r>
+              <w:rPr>
+                <w:rStyle w:val="Hyperlink"/>
+                <w:noProof/>
+              </w:rPr>
+              <w:t>sdfsf</w:t>
+            </w:r>
+            <w:r>
+              <w:rPr>
+                <w:noProof/>
+                <w:webHidden/>
+              </w:rPr>
+              <w:tab/>
+            </w:r>
+            <w:r>
+              <w:rPr>
+                <w:noProof/>
+                <w:webHidden/>
+              </w:rPr>
+              <w:fldChar w:fldCharType="begin"/>
+            </w:r>
+            <w:r>
+              <w:rPr>
+                <w:noProof/>
+                <w:webHidden/>
+              </w:rPr>
+              <w:instrText xml:space="preserve"> PAGEREF _Toc1413704 \h </w:instrText>
+            </w:r>
+            <w:r>
+              <w:rPr>
+                <w:noProof/>
+                <w:webHidden/>
+              </w:rPr>
+            </w:r>
+            <w:r>
+              <w:rPr>
+                <w:noProof/>
+                <w:webHidden/>
+              </w:rPr>
+              <w:fldChar w:fldCharType="separate"/>
+            </w:r>
+            <w:r>
+              <w:rPr>
+                <w:noProof/>
+                <w:webHidden/>
+              </w:rPr>
+              <w:t>16</w:t>
             </w:r>
             <w:r>
               <w:rPr>
@@ -3144,7 +3347,7 @@
               <w:lang w:val="en-US"/>
             </w:rPr>
           </w:pPr>
-          <w:hyperlink w:anchor="_Toc1335366" w:history="1">
+          <w:hyperlink w:anchor="_Toc1413705" w:history="1">
             <w:r>
               <w:rPr>
                 <w:rStyle w:val="Hyperlink"/>
@@ -3171,7 +3374,7 @@
                 <w:noProof/>
                 <w:webHidden/>
               </w:rPr>
-              <w:instrText xml:space="preserve"> PAGEREF _Toc1335366 \h </w:instrText>
+              <w:instrText xml:space="preserve"> PAGEREF _Toc1413705 \h </w:instrText>
             </w:r>
             <w:r>
               <w:rPr>
@@ -3213,7 +3416,7 @@
               <w:lang w:val="en-US"/>
             </w:rPr>
           </w:pPr>
-          <w:hyperlink w:anchor="_Toc1335367" w:history="1">
+          <w:hyperlink w:anchor="_Toc1413706" w:history="1">
             <w:r>
               <w:rPr>
                 <w:rStyle w:val="Hyperlink"/>
@@ -3240,7 +3443,7 @@
                 <w:noProof/>
                 <w:webHidden/>
               </w:rPr>
-              <w:instrText xml:space="preserve"> PAGEREF _Toc1335367 \h </w:instrText>
+              <w:instrText xml:space="preserve"> PAGEREF _Toc1413706 \h </w:instrText>
             </w:r>
             <w:r>
               <w:rPr>
@@ -3284,6 +3487,13 @@
     </w:sdt>
     <w:p/>
     <w:p>
+      <w:pPr>
+        <w:pStyle w:val="TOC2"/>
+        <w:tabs>
+          <w:tab w:val="left" w:pos="1100"/>
+          <w:tab w:val="right" w:leader="dot" w:pos="9628"/>
+        </w:tabs>
+      </w:pPr>
       <w:r>
         <w:br w:type="page"/>
       </w:r>
@@ -3310,7 +3520,7 @@
         <w:ind w:left="737"/>
         <w:outlineLvl w:val="0"/>
       </w:pPr>
-      <w:bookmarkStart w:id="1" w:name="_Toc1335355"/>
+      <w:bookmarkStart w:id="1" w:name="_Toc1413692"/>
       <w:r>
         <w:lastRenderedPageBreak/>
         <w:t>INTRODUCERE</w:t>
@@ -3884,7 +4094,7 @@
         </w:numPr>
         <w:outlineLvl w:val="0"/>
       </w:pPr>
-      <w:bookmarkStart w:id="2" w:name="_Toc1335356"/>
+      <w:bookmarkStart w:id="2" w:name="_Toc1413693"/>
       <w:r>
         <w:lastRenderedPageBreak/>
         <w:t xml:space="preserve">PREZENTAREA </w:t>
@@ -4189,7 +4399,7 @@
         <w:pStyle w:val="Head23"/>
         <w:outlineLvl w:val="1"/>
       </w:pPr>
-      <w:bookmarkStart w:id="3" w:name="_Toc1335357"/>
+      <w:bookmarkStart w:id="3" w:name="_Toc1413694"/>
       <w:r>
         <w:t>Bazele Redux-ului</w:t>
       </w:r>
@@ -4344,7 +4554,7 @@
         </w:numPr>
         <w:outlineLvl w:val="1"/>
       </w:pPr>
-      <w:bookmarkStart w:id="4" w:name="_Toc1335358"/>
+      <w:bookmarkStart w:id="4" w:name="_Toc1413695"/>
       <w:r>
         <w:t>Acțiuni</w:t>
       </w:r>
@@ -4740,7 +4950,7 @@
         </w:numPr>
         <w:outlineLvl w:val="1"/>
       </w:pPr>
-      <w:bookmarkStart w:id="5" w:name="_Toc1335359"/>
+      <w:bookmarkStart w:id="5" w:name="_Toc1413696"/>
       <w:r>
         <w:t>Reduceri</w:t>
       </w:r>
@@ -5137,7 +5347,7 @@
         </w:numPr>
         <w:outlineLvl w:val="1"/>
       </w:pPr>
-      <w:bookmarkStart w:id="6" w:name="_Toc1335360"/>
+      <w:bookmarkStart w:id="6" w:name="_Toc1413697"/>
       <w:r>
         <w:t>Store</w:t>
       </w:r>
@@ -5453,7 +5663,7 @@
         <w:pStyle w:val="Head23"/>
         <w:outlineLvl w:val="1"/>
       </w:pPr>
-      <w:bookmarkStart w:id="7" w:name="_Toc1335361"/>
+      <w:bookmarkStart w:id="7" w:name="_Toc1413698"/>
       <w:r>
         <w:t>Integrarea Redux-ului în aplicațiile React</w:t>
       </w:r>
@@ -6115,7 +6325,7 @@
         <w:pStyle w:val="Head23"/>
         <w:outlineLvl w:val="1"/>
       </w:pPr>
-      <w:bookmarkStart w:id="8" w:name="_Toc1335362"/>
+      <w:bookmarkStart w:id="8" w:name="_Toc1413699"/>
       <w:r>
         <w:t>Ecosistema</w:t>
       </w:r>
@@ -6399,40 +6609,167 @@
         </w:numPr>
         <w:outlineLvl w:val="0"/>
       </w:pPr>
-      <w:bookmarkStart w:id="9" w:name="_Toc1335363"/>
-      <w:r>
-        <w:t xml:space="preserve">ELABORAREA APLICAȚIEI </w:t>
-      </w:r>
-      <w:r>
-        <w:t>”</w:t>
-      </w:r>
-      <w:r>
-        <w:t>BOOKY</w:t>
-      </w:r>
-      <w:r>
-        <w:t>”</w:t>
+      <w:bookmarkStart w:id="9" w:name="_Toc482604078"/>
+      <w:r>
+        <w:t>TEHNOLOGII NECESARE LA DEZVOLTAREA APLICAȚIEI</w:t>
       </w:r>
       <w:bookmarkEnd w:id="9"/>
-    </w:p>
-    <w:p>
-      <w:pPr>
-        <w:pStyle w:val="ListParagraph"/>
+      <w:r>
+        <w:t xml:space="preserve"> </w:t>
+      </w:r>
+    </w:p>
+    <w:p>
+      <w:pPr>
+        <w:pStyle w:val="Head"/>
         <w:numPr>
           <w:ilvl w:val="1"/>
           <w:numId w:val="21"/>
         </w:numPr>
-        <w:spacing w:before="240" w:after="240"/>
-        <w:contextualSpacing w:val="0"/>
-        <w:rPr>
-          <w:b/>
-        </w:rPr>
-      </w:pPr>
-      <w:bookmarkStart w:id="10" w:name="_Toc1335365"/>
-      <w:r>
-        <w:rPr>
-          <w:b/>
-        </w:rPr>
-        <w:t xml:space="preserve">Spațiul de lucru Visual Studio Code </w:t>
+        <w:jc w:val="left"/>
+        <w:outlineLvl w:val="0"/>
+      </w:pPr>
+      <w:r>
+        <w:t>Mediul de rulare a aplicației</w:t>
+      </w:r>
+    </w:p>
+    <w:p>
+      <w:pPr>
+        <w:ind w:left="708"/>
+        <w:rPr>
+          <w:lang w:val="sv-SE"/>
+        </w:rPr>
+      </w:pPr>
+      <w:r>
+        <w:t>Exista 3 feluri de medii de rulare a aplicației</w:t>
+      </w:r>
+      <w:r>
+        <w:rPr>
+          <w:lang w:val="sv-SE"/>
+        </w:rPr>
+        <w:t>:</w:t>
+      </w:r>
+    </w:p>
+    <w:p>
+      <w:pPr>
+        <w:pStyle w:val="ListParagraph"/>
+        <w:numPr>
+          <w:ilvl w:val="0"/>
+          <w:numId w:val="23"/>
+        </w:numPr>
+        <w:rPr>
+          <w:lang w:val="sv-SE"/>
+        </w:rPr>
+      </w:pPr>
+      <w:r>
+        <w:rPr>
+          <w:lang w:val="sv-SE"/>
+        </w:rPr>
+        <w:t>Sistemul de operare host – sistemul de operare c</w:t>
+      </w:r>
+      <w:r>
+        <w:rPr>
+          <w:lang w:val="sv-SE"/>
+        </w:rPr>
+        <w:t>e e instalat ca sistemul de bază</w:t>
+      </w:r>
+      <w:r>
+        <w:rPr>
+          <w:lang w:val="sv-SE"/>
+        </w:rPr>
+        <w:t xml:space="preserve"> pe calculator </w:t>
+      </w:r>
+      <w:r>
+        <w:rPr>
+          <w:lang w:val="sv-SE"/>
+        </w:rPr>
+        <w:t>si comunică cu partea hardware direct, fară virtualizări și folosirea a hypervisore.</w:t>
+      </w:r>
+    </w:p>
+    <w:p>
+      <w:pPr>
+        <w:pStyle w:val="ListParagraph"/>
+        <w:numPr>
+          <w:ilvl w:val="0"/>
+          <w:numId w:val="23"/>
+        </w:numPr>
+        <w:rPr>
+          <w:lang w:val="sv-SE"/>
+        </w:rPr>
+      </w:pPr>
+      <w:r>
+        <w:rPr>
+          <w:lang w:val="sv-SE"/>
+        </w:rPr>
+        <w:t>Mașini virtuale – emularea la un sistem de operare ce rulează complet izolat, dublând toată funcționalitatea unui întreg sistem de operare.</w:t>
+      </w:r>
+    </w:p>
+    <w:p>
+      <w:pPr>
+        <w:pStyle w:val="ListParagraph"/>
+        <w:numPr>
+          <w:ilvl w:val="0"/>
+          <w:numId w:val="23"/>
+        </w:numPr>
+      </w:pPr>
+      <w:r>
+        <w:t xml:space="preserve">Containere – </w:t>
+      </w:r>
+      <w:r>
+        <w:t xml:space="preserve"> rularea aplicațiilor intr-un mediu sandbox </w:t>
+      </w:r>
+      <w:r>
+        <w:t>fără penalitatea mașinilor virtuale</w:t>
+      </w:r>
+    </w:p>
+    <w:p>
+      <w:pPr>
+        <w:ind w:left="708"/>
+      </w:pPr>
+      <w:bookmarkStart w:id="10" w:name="_GoBack"/>
+      <w:bookmarkEnd w:id="10"/>
+    </w:p>
+    <w:p>
+      <w:pPr>
+        <w:pStyle w:val="Head"/>
+        <w:numPr>
+          <w:ilvl w:val="1"/>
+          <w:numId w:val="21"/>
+        </w:numPr>
+        <w:jc w:val="left"/>
+        <w:outlineLvl w:val="0"/>
+      </w:pPr>
+    </w:p>
+    <w:p>
+      <w:pPr>
+        <w:pStyle w:val="Head"/>
+        <w:numPr>
+          <w:ilvl w:val="0"/>
+          <w:numId w:val="21"/>
+        </w:numPr>
+        <w:outlineLvl w:val="0"/>
+      </w:pPr>
+      <w:r>
+        <w:t>ELABORAREA APLICAȚIEI ”BOOKY”</w:t>
+      </w:r>
+    </w:p>
+    <w:p>
+      <w:pPr>
+        <w:pStyle w:val="Head"/>
+        <w:numPr>
+          <w:ilvl w:val="1"/>
+          <w:numId w:val="21"/>
+        </w:numPr>
+        <w:jc w:val="left"/>
+        <w:outlineLvl w:val="0"/>
+      </w:pPr>
+      <w:bookmarkStart w:id="11" w:name="_Toc1413701"/>
+      <w:r>
+        <w:lastRenderedPageBreak/>
+        <w:t>Spațiul de lucru Visual Studio Code</w:t>
+      </w:r>
+      <w:bookmarkEnd w:id="11"/>
+      <w:r>
+        <w:t xml:space="preserve"> </w:t>
       </w:r>
     </w:p>
     <w:p>
@@ -6593,7 +6930,6 @@
         <w:contextualSpacing/>
       </w:pPr>
       <w:r>
-        <w:lastRenderedPageBreak/>
         <w:t>Navigarea rapidă prin ierarhia proiectului și liniilor de cod;</w:t>
       </w:r>
     </w:p>
@@ -6801,6 +7137,7 @@
           <w:noProof/>
           <w:lang w:val="en-US"/>
         </w:rPr>
+        <w:lastRenderedPageBreak/>
         <w:drawing>
           <wp:inline distT="0" distB="0" distL="0" distR="0" wp14:anchorId="032D49EA" wp14:editId="7B794775">
             <wp:extent cx="5400040" cy="3053715"/>
@@ -6893,7 +7230,6 @@
           <w:noProof/>
           <w:lang w:val="en-US"/>
         </w:rPr>
-        <w:lastRenderedPageBreak/>
         <w:drawing>
           <wp:inline distT="0" distB="0" distL="0" distR="0" wp14:anchorId="76B74F36" wp14:editId="7166B730">
             <wp:extent cx="4978841" cy="3036499"/>
@@ -6964,8 +7300,6 @@
       <w:r>
         <w:t xml:space="preserve"> atât și niște componente React.</w:t>
       </w:r>
-      <w:bookmarkStart w:id="11" w:name="_GoBack"/>
-      <w:bookmarkEnd w:id="11"/>
     </w:p>
     <w:p>
       <w:pPr>
@@ -6986,10 +7320,64 @@
         <w:jc w:val="left"/>
         <w:outlineLvl w:val="0"/>
       </w:pPr>
-      <w:r>
-        <w:t>sdsd</w:t>
-      </w:r>
-      <w:bookmarkEnd w:id="10"/>
+      <w:bookmarkStart w:id="12" w:name="_Toc1413702"/>
+      <w:r>
+        <w:t>Mediul de rulare</w:t>
+      </w:r>
+      <w:bookmarkEnd w:id="12"/>
+    </w:p>
+    <w:p>
+      <w:pPr>
+        <w:pStyle w:val="Head"/>
+        <w:numPr>
+          <w:ilvl w:val="0"/>
+          <w:numId w:val="0"/>
+        </w:numPr>
+        <w:ind w:left="360"/>
+        <w:jc w:val="left"/>
+        <w:outlineLvl w:val="0"/>
+      </w:pPr>
+    </w:p>
+    <w:p>
+      <w:pPr>
+        <w:pStyle w:val="Head"/>
+        <w:numPr>
+          <w:ilvl w:val="1"/>
+          <w:numId w:val="21"/>
+        </w:numPr>
+        <w:jc w:val="left"/>
+        <w:outlineLvl w:val="0"/>
+      </w:pPr>
+      <w:bookmarkStart w:id="13" w:name="_Toc1413703"/>
+      <w:r>
+        <w:lastRenderedPageBreak/>
+        <w:t>A</w:t>
+      </w:r>
+      <w:r>
+        <w:t>sd</w:t>
+      </w:r>
+      <w:bookmarkEnd w:id="13"/>
+    </w:p>
+    <w:p>
+      <w:pPr>
+        <w:pStyle w:val="ListParagraph"/>
+      </w:pPr>
+    </w:p>
+    <w:p>
+      <w:pPr>
+        <w:pStyle w:val="Head"/>
+        <w:numPr>
+          <w:ilvl w:val="1"/>
+          <w:numId w:val="21"/>
+        </w:numPr>
+        <w:jc w:val="left"/>
+        <w:outlineLvl w:val="0"/>
+      </w:pPr>
+      <w:bookmarkStart w:id="14" w:name="_Toc1413704"/>
+      <w:r>
+        <w:t>sdfsf</w:t>
+      </w:r>
+      <w:bookmarkEnd w:id="14"/>
     </w:p>
     <w:p>
       <w:pPr>
@@ -7049,8 +7437,8 @@
       <w:pPr>
         <w:jc w:val="center"/>
       </w:pPr>
-      <w:bookmarkStart w:id="12" w:name="_44sinio" w:colFirst="0" w:colLast="0"/>
-      <w:bookmarkEnd w:id="12"/>
+      <w:bookmarkStart w:id="15" w:name="_44sinio" w:colFirst="0" w:colLast="0"/>
+      <w:bookmarkEnd w:id="15"/>
     </w:p>
     <w:p>
       <w:pPr>
@@ -7063,11 +7451,11 @@
         <w:jc w:val="both"/>
         <w:outlineLvl w:val="0"/>
       </w:pPr>
-      <w:bookmarkStart w:id="13" w:name="_Toc1335366"/>
+      <w:bookmarkStart w:id="16" w:name="_Toc1413705"/>
       <w:r>
         <w:t>CONCLUZII</w:t>
       </w:r>
-      <w:bookmarkEnd w:id="13"/>
+      <w:bookmarkEnd w:id="16"/>
     </w:p>
     <w:p>
       <w:pPr>
@@ -7182,8 +7570,8 @@
       <w:pPr>
         <w:ind w:firstLine="567"/>
       </w:pPr>
-      <w:bookmarkStart w:id="14" w:name="_z337ya" w:colFirst="0" w:colLast="0"/>
-      <w:bookmarkEnd w:id="14"/>
+      <w:bookmarkStart w:id="17" w:name="_z337ya" w:colFirst="0" w:colLast="0"/>
+      <w:bookmarkEnd w:id="17"/>
     </w:p>
     <w:p>
       <w:pPr>
@@ -7195,11 +7583,11 @@
         <w:ind w:left="737"/>
         <w:outlineLvl w:val="0"/>
       </w:pPr>
-      <w:bookmarkStart w:id="15" w:name="_Toc1335367"/>
+      <w:bookmarkStart w:id="18" w:name="_Toc1413706"/>
       <w:r>
         <w:t>BIBLIOGRAFIE</w:t>
       </w:r>
-      <w:bookmarkEnd w:id="15"/>
+      <w:bookmarkEnd w:id="18"/>
     </w:p>
     <w:p>
       <w:pPr>
@@ -7338,7 +7726,7 @@
 <w:ftr xmlns:wpc="http://schemas.microsoft.com/office/word/2010/wordprocessingCanvas" xmlns:cx="http://schemas.microsoft.com/office/drawing/2014/chartex" xmlns:cx1="http://schemas.microsoft.com/office/drawing/2015/9/8/chartex" xmlns:mc="http://schemas.openxmlformats.org/markup-compatibility/2006" xmlns:o="urn:schemas-microsoft-com:office:office" xmlns:r="http://schemas.openxmlformats.org/officeDocument/2006/relationships" xmlns:m="http://schemas.openxmlformats.org/officeDocument/2006/math" xmlns:v="urn:schemas-microsoft-com:vml" xmlns:wp14="http://schemas.microsoft.com/office/word/2010/wordprocessingDrawing" xmlns:wp="http://schemas.openxmlformats.org/drawingml/2006/wordprocessingDrawing" xmlns:w10="urn:schemas-microsoft-com:office:word" xmlns:w="http://schemas.openxmlformats.org/wordprocessingml/2006/main" xmlns:w14="http://schemas.microsoft.com/office/word/2010/wordml" xmlns:w15="http://schemas.microsoft.com/office/word/2012/wordml" xmlns:w16se="http://schemas.microsoft.com/office/word/2015/wordml/symex" xmlns:wpg="http://schemas.microsoft.com/office/word/2010/wordprocessingGroup" xmlns:wpi="http://schemas.microsoft.com/office/word/2010/wordprocessingInk" xmlns:wne="http://schemas.microsoft.com/office/word/2006/wordml" xmlns:wps="http://schemas.microsoft.com/office/word/2010/wordprocessingShape" mc:Ignorable="w14 w15 w16se wp14">
   <w:sdt>
     <w:sdtPr>
-      <w:id w:val="-782881937"/>
+      <w:id w:val="-183832171"/>
       <w:docPartObj>
         <w:docPartGallery w:val="Page Numbers (Bottom of Page)"/>
         <w:docPartUnique/>
@@ -7425,7 +7813,7 @@
           <w:rPr>
             <w:noProof/>
           </w:rPr>
-          <w:t>15</w:t>
+          <w:t>14</w:t>
         </w:r>
         <w:r>
           <w:rPr>
@@ -7454,7 +7842,6 @@
         <w:docPartUnique/>
       </w:docPartObj>
     </w:sdtPr>
-    <w:sdtEndPr/>
     <w:sdtContent>
       <w:p>
         <w:pPr>
@@ -8224,6 +8611,119 @@
     </w:lvl>
   </w:abstractNum>
   <w:abstractNum w:abstractNumId="7" w15:restartNumberingAfterBreak="0">
+    <w:nsid w:val="18E360D9"/>
+    <w:multiLevelType w:val="hybridMultilevel"/>
+    <w:tmpl w:val="63308C72"/>
+    <w:lvl w:ilvl="0" w:tplc="04090001">
+      <w:start w:val="1"/>
+      <w:numFmt w:val="bullet"/>
+      <w:lvlText w:val=""/>
+      <w:lvlJc w:val="left"/>
+      <w:pPr>
+        <w:ind w:left="1428" w:hanging="360"/>
+      </w:pPr>
+      <w:rPr>
+        <w:rFonts w:ascii="Symbol" w:hAnsi="Symbol" w:hint="default"/>
+      </w:rPr>
+    </w:lvl>
+    <w:lvl w:ilvl="1" w:tplc="04090003" w:tentative="1">
+      <w:start w:val="1"/>
+      <w:numFmt w:val="bullet"/>
+      <w:lvlText w:val="o"/>
+      <w:lvlJc w:val="left"/>
+      <w:pPr>
+        <w:ind w:left="2148" w:hanging="360"/>
+      </w:pPr>
+      <w:rPr>
+        <w:rFonts w:ascii="Courier New" w:hAnsi="Courier New" w:cs="Courier New" w:hint="default"/>
+      </w:rPr>
+    </w:lvl>
+    <w:lvl w:ilvl="2" w:tplc="04090005" w:tentative="1">
+      <w:start w:val="1"/>
+      <w:numFmt w:val="bullet"/>
+      <w:lvlText w:val=""/>
+      <w:lvlJc w:val="left"/>
+      <w:pPr>
+        <w:ind w:left="2868" w:hanging="360"/>
+      </w:pPr>
+      <w:rPr>
+        <w:rFonts w:ascii="Wingdings" w:hAnsi="Wingdings" w:hint="default"/>
+      </w:rPr>
+    </w:lvl>
+    <w:lvl w:ilvl="3" w:tplc="04090001" w:tentative="1">
+      <w:start w:val="1"/>
+      <w:numFmt w:val="bullet"/>
+      <w:lvlText w:val=""/>
+      <w:lvlJc w:val="left"/>
+      <w:pPr>
+        <w:ind w:left="3588" w:hanging="360"/>
+      </w:pPr>
+      <w:rPr>
+        <w:rFonts w:ascii="Symbol" w:hAnsi="Symbol" w:hint="default"/>
+      </w:rPr>
+    </w:lvl>
+    <w:lvl w:ilvl="4" w:tplc="04090003" w:tentative="1">
+      <w:start w:val="1"/>
+      <w:numFmt w:val="bullet"/>
+      <w:lvlText w:val="o"/>
+      <w:lvlJc w:val="left"/>
+      <w:pPr>
+        <w:ind w:left="4308" w:hanging="360"/>
+      </w:pPr>
+      <w:rPr>
+        <w:rFonts w:ascii="Courier New" w:hAnsi="Courier New" w:cs="Courier New" w:hint="default"/>
+      </w:rPr>
+    </w:lvl>
+    <w:lvl w:ilvl="5" w:tplc="04090005" w:tentative="1">
+      <w:start w:val="1"/>
+      <w:numFmt w:val="bullet"/>
+      <w:lvlText w:val=""/>
+      <w:lvlJc w:val="left"/>
+      <w:pPr>
+        <w:ind w:left="5028" w:hanging="360"/>
+      </w:pPr>
+      <w:rPr>
+        <w:rFonts w:ascii="Wingdings" w:hAnsi="Wingdings" w:hint="default"/>
+      </w:rPr>
+    </w:lvl>
+    <w:lvl w:ilvl="6" w:tplc="04090001" w:tentative="1">
+      <w:start w:val="1"/>
+      <w:numFmt w:val="bullet"/>
+      <w:lvlText w:val=""/>
+      <w:lvlJc w:val="left"/>
+      <w:pPr>
+        <w:ind w:left="5748" w:hanging="360"/>
+      </w:pPr>
+      <w:rPr>
+        <w:rFonts w:ascii="Symbol" w:hAnsi="Symbol" w:hint="default"/>
+      </w:rPr>
+    </w:lvl>
+    <w:lvl w:ilvl="7" w:tplc="04090003" w:tentative="1">
+      <w:start w:val="1"/>
+      <w:numFmt w:val="bullet"/>
+      <w:lvlText w:val="o"/>
+      <w:lvlJc w:val="left"/>
+      <w:pPr>
+        <w:ind w:left="6468" w:hanging="360"/>
+      </w:pPr>
+      <w:rPr>
+        <w:rFonts w:ascii="Courier New" w:hAnsi="Courier New" w:cs="Courier New" w:hint="default"/>
+      </w:rPr>
+    </w:lvl>
+    <w:lvl w:ilvl="8" w:tplc="04090005" w:tentative="1">
+      <w:start w:val="1"/>
+      <w:numFmt w:val="bullet"/>
+      <w:lvlText w:val=""/>
+      <w:lvlJc w:val="left"/>
+      <w:pPr>
+        <w:ind w:left="7188" w:hanging="360"/>
+      </w:pPr>
+      <w:rPr>
+        <w:rFonts w:ascii="Wingdings" w:hAnsi="Wingdings" w:hint="default"/>
+      </w:rPr>
+    </w:lvl>
+  </w:abstractNum>
+  <w:abstractNum w:abstractNumId="8" w15:restartNumberingAfterBreak="0">
     <w:nsid w:val="1C70365F"/>
     <w:multiLevelType w:val="hybridMultilevel"/>
     <w:tmpl w:val="2B48F1CA"/>
@@ -8336,7 +8836,7 @@
       </w:rPr>
     </w:lvl>
   </w:abstractNum>
-  <w:abstractNum w:abstractNumId="8" w15:restartNumberingAfterBreak="0">
+  <w:abstractNum w:abstractNumId="9" w15:restartNumberingAfterBreak="0">
     <w:nsid w:val="25003734"/>
     <w:multiLevelType w:val="multilevel"/>
     <w:tmpl w:val="0F301830"/>
@@ -8467,7 +8967,7 @@
       </w:rPr>
     </w:lvl>
   </w:abstractNum>
-  <w:abstractNum w:abstractNumId="9" w15:restartNumberingAfterBreak="0">
+  <w:abstractNum w:abstractNumId="10" w15:restartNumberingAfterBreak="0">
     <w:nsid w:val="26D5746A"/>
     <w:multiLevelType w:val="hybridMultilevel"/>
     <w:tmpl w:val="B75A8300"/>
@@ -8580,7 +9080,7 @@
       </w:rPr>
     </w:lvl>
   </w:abstractNum>
-  <w:abstractNum w:abstractNumId="10" w15:restartNumberingAfterBreak="0">
+  <w:abstractNum w:abstractNumId="11" w15:restartNumberingAfterBreak="0">
     <w:nsid w:val="35B80C13"/>
     <w:multiLevelType w:val="multilevel"/>
     <w:tmpl w:val="B0F89F26"/>
@@ -8742,7 +9242,7 @@
       </w:rPr>
     </w:lvl>
   </w:abstractNum>
-  <w:abstractNum w:abstractNumId="11" w15:restartNumberingAfterBreak="0">
+  <w:abstractNum w:abstractNumId="12" w15:restartNumberingAfterBreak="0">
     <w:nsid w:val="3A72689B"/>
     <w:multiLevelType w:val="multilevel"/>
     <w:tmpl w:val="9816F518"/>
@@ -8873,7 +9373,7 @@
       </w:rPr>
     </w:lvl>
   </w:abstractNum>
-  <w:abstractNum w:abstractNumId="12" w15:restartNumberingAfterBreak="0">
+  <w:abstractNum w:abstractNumId="13" w15:restartNumberingAfterBreak="0">
     <w:nsid w:val="3AEC20FD"/>
     <w:multiLevelType w:val="hybridMultilevel"/>
     <w:tmpl w:val="A5068A68"/>
@@ -8986,7 +9486,7 @@
       </w:rPr>
     </w:lvl>
   </w:abstractNum>
-  <w:abstractNum w:abstractNumId="13" w15:restartNumberingAfterBreak="0">
+  <w:abstractNum w:abstractNumId="14" w15:restartNumberingAfterBreak="0">
     <w:nsid w:val="529605E1"/>
     <w:multiLevelType w:val="multilevel"/>
     <w:tmpl w:val="86DAD410"/>
@@ -9099,7 +9599,7 @@
       </w:rPr>
     </w:lvl>
   </w:abstractNum>
-  <w:abstractNum w:abstractNumId="14" w15:restartNumberingAfterBreak="0">
+  <w:abstractNum w:abstractNumId="15" w15:restartNumberingAfterBreak="0">
     <w:nsid w:val="599A439A"/>
     <w:multiLevelType w:val="multilevel"/>
     <w:tmpl w:val="66BEDED8"/>
@@ -9218,7 +9718,7 @@
       </w:pPr>
     </w:lvl>
   </w:abstractNum>
-  <w:abstractNum w:abstractNumId="15" w15:restartNumberingAfterBreak="0">
+  <w:abstractNum w:abstractNumId="16" w15:restartNumberingAfterBreak="0">
     <w:nsid w:val="5E507C8B"/>
     <w:multiLevelType w:val="multilevel"/>
     <w:tmpl w:val="7152C432"/>
@@ -9304,7 +9804,7 @@
       </w:pPr>
     </w:lvl>
   </w:abstractNum>
-  <w:abstractNum w:abstractNumId="16" w15:restartNumberingAfterBreak="0">
+  <w:abstractNum w:abstractNumId="17" w15:restartNumberingAfterBreak="0">
     <w:nsid w:val="649900D2"/>
     <w:multiLevelType w:val="multilevel"/>
     <w:tmpl w:val="572827FC"/>
@@ -9417,7 +9917,7 @@
       </w:rPr>
     </w:lvl>
   </w:abstractNum>
-  <w:abstractNum w:abstractNumId="17" w15:restartNumberingAfterBreak="0">
+  <w:abstractNum w:abstractNumId="18" w15:restartNumberingAfterBreak="0">
     <w:nsid w:val="65DD13FD"/>
     <w:multiLevelType w:val="hybridMultilevel"/>
     <w:tmpl w:val="2132F854"/>
@@ -9530,7 +10030,7 @@
       </w:rPr>
     </w:lvl>
   </w:abstractNum>
-  <w:abstractNum w:abstractNumId="18" w15:restartNumberingAfterBreak="0">
+  <w:abstractNum w:abstractNumId="19" w15:restartNumberingAfterBreak="0">
     <w:nsid w:val="6B4B7BBC"/>
     <w:multiLevelType w:val="hybridMultilevel"/>
     <w:tmpl w:val="5954501E"/>
@@ -9643,7 +10143,7 @@
       </w:rPr>
     </w:lvl>
   </w:abstractNum>
-  <w:abstractNum w:abstractNumId="19" w15:restartNumberingAfterBreak="0">
+  <w:abstractNum w:abstractNumId="20" w15:restartNumberingAfterBreak="0">
     <w:nsid w:val="6F2942EF"/>
     <w:multiLevelType w:val="hybridMultilevel"/>
     <w:tmpl w:val="21AC42B4"/>
@@ -9756,7 +10256,7 @@
       </w:rPr>
     </w:lvl>
   </w:abstractNum>
-  <w:abstractNum w:abstractNumId="20" w15:restartNumberingAfterBreak="0">
+  <w:abstractNum w:abstractNumId="21" w15:restartNumberingAfterBreak="0">
     <w:nsid w:val="75D94B32"/>
     <w:multiLevelType w:val="multilevel"/>
     <w:tmpl w:val="0409001F"/>
@@ -9843,34 +10343,34 @@
     </w:lvl>
   </w:abstractNum>
   <w:num w:numId="1">
-    <w:abstractNumId w:val="14"/>
+    <w:abstractNumId w:val="15"/>
   </w:num>
   <w:num w:numId="2">
     <w:abstractNumId w:val="0"/>
   </w:num>
   <w:num w:numId="3">
-    <w:abstractNumId w:val="10"/>
+    <w:abstractNumId w:val="11"/>
   </w:num>
   <w:num w:numId="4">
     <w:abstractNumId w:val="3"/>
   </w:num>
   <w:num w:numId="5">
+    <w:abstractNumId w:val="17"/>
+  </w:num>
+  <w:num w:numId="6">
+    <w:abstractNumId w:val="14"/>
+  </w:num>
+  <w:num w:numId="7">
     <w:abstractNumId w:val="16"/>
   </w:num>
-  <w:num w:numId="6">
-    <w:abstractNumId w:val="13"/>
-  </w:num>
-  <w:num w:numId="7">
-    <w:abstractNumId w:val="15"/>
-  </w:num>
   <w:num w:numId="8">
-    <w:abstractNumId w:val="8"/>
+    <w:abstractNumId w:val="9"/>
   </w:num>
   <w:num w:numId="9">
     <w:abstractNumId w:val="5"/>
   </w:num>
   <w:num w:numId="10">
-    <w:abstractNumId w:val="11"/>
+    <w:abstractNumId w:val="12"/>
   </w:num>
   <w:num w:numId="11">
     <w:abstractNumId w:val="1"/>
@@ -9879,13 +10379,13 @@
     <w:abstractNumId w:val="4"/>
   </w:num>
   <w:num w:numId="13">
-    <w:abstractNumId w:val="19"/>
+    <w:abstractNumId w:val="20"/>
   </w:num>
   <w:num w:numId="14">
-    <w:abstractNumId w:val="9"/>
+    <w:abstractNumId w:val="10"/>
   </w:num>
   <w:num w:numId="15">
-    <w:abstractNumId w:val="10"/>
+    <w:abstractNumId w:val="11"/>
     <w:lvlOverride w:ilvl="0">
       <w:startOverride w:val="1"/>
     </w:lvlOverride>
@@ -9915,25 +10415,28 @@
     </w:lvlOverride>
   </w:num>
   <w:num w:numId="16">
-    <w:abstractNumId w:val="12"/>
+    <w:abstractNumId w:val="13"/>
   </w:num>
   <w:num w:numId="17">
-    <w:abstractNumId w:val="7"/>
+    <w:abstractNumId w:val="8"/>
   </w:num>
   <w:num w:numId="18">
     <w:abstractNumId w:val="6"/>
   </w:num>
   <w:num w:numId="19">
-    <w:abstractNumId w:val="18"/>
+    <w:abstractNumId w:val="19"/>
   </w:num>
   <w:num w:numId="20">
-    <w:abstractNumId w:val="17"/>
+    <w:abstractNumId w:val="18"/>
   </w:num>
   <w:num w:numId="21">
     <w:abstractNumId w:val="2"/>
   </w:num>
   <w:num w:numId="22">
-    <w:abstractNumId w:val="20"/>
+    <w:abstractNumId w:val="21"/>
+  </w:num>
+  <w:num w:numId="23">
+    <w:abstractNumId w:val="7"/>
   </w:num>
   <w:numIdMacAtCleanup w:val="22"/>
 </w:numbering>
@@ -12156,7 +12659,7 @@
 </file>
 
 <file path=customXml/itemProps1.xml><?xml version="1.0" encoding="utf-8"?>
-<ds:datastoreItem xmlns:ds="http://schemas.openxmlformats.org/officeDocument/2006/customXml" ds:itemID="{94898488-A2C5-4C83-8278-0A2A33B18AF1}">
+<ds:datastoreItem xmlns:ds="http://schemas.openxmlformats.org/officeDocument/2006/customXml" ds:itemID="{FFEC7EC8-1644-4C1C-BCBE-1110DC50D06B}">
   <ds:schemaRefs>
     <ds:schemaRef ds:uri="http://schemas.openxmlformats.org/officeDocument/2006/bibliography"/>
   </ds:schemaRefs>

</xml_diff>

<commit_message>
scris despre create react app
</commit_message>
<xml_diff>
--- a/LicentaDanPopa.docx
+++ b/LicentaDanPopa.docx
@@ -2346,7 +2346,6 @@
               <w:rPr>
                 <w:rStyle w:val="Hyperlink"/>
                 <w:noProof/>
-                <w:lang/>
                 <w14:scene3d>
                   <w14:camera w14:prst="orthographicFront"/>
                   <w14:lightRig w14:rig="threePt" w14:dir="t">
@@ -2713,7 +2712,6 @@
               <w:rPr>
                 <w:rStyle w:val="Hyperlink"/>
                 <w:noProof/>
-                <w:lang/>
                 <w14:scene3d>
                   <w14:camera w14:prst="orthographicFront"/>
                   <w14:lightRig w14:rig="threePt" w14:dir="t">
@@ -2810,7 +2808,6 @@
               <w:rPr>
                 <w:rStyle w:val="Hyperlink"/>
                 <w:noProof/>
-                <w:lang/>
                 <w14:scene3d>
                   <w14:camera w14:prst="orthographicFront"/>
                   <w14:lightRig w14:rig="threePt" w14:dir="t">
@@ -8367,6 +8364,391 @@
     </w:p>
     <w:p>
       <w:pPr>
+        <w:ind w:left="720" w:firstLine="360"/>
+      </w:pPr>
+      <w:r>
+        <w:t>Create React App e un package javascript ce ajută enorm la definirea unor configurări și instrumente de bază</w:t>
+      </w:r>
+      <w:r>
+        <w:t xml:space="preserve"> pentru a începe dezvoltarea unei aplicații React.js. Acest package utilizează sub capotă Webpack, Babel, ESLint, Jest pentru a oferi o configurație care e ușor de instalat, e necesar doar de executat o comandă în consolă și totul va fi setat, una din avantajele care le oferă Create React App este zero configurație, totul fiind configurat de la început și posibilitatea de a face upgrade la versiunile noi cu ușurință</w:t>
+      </w:r>
+      <w:r>
+        <w:t xml:space="preserve"> din nou fără a schimba ceva configurări, doar executând o comandă în consolă. Această configurare include:</w:t>
+      </w:r>
+    </w:p>
+    <w:p>
+      <w:pPr>
+        <w:pStyle w:val="ListParagraph"/>
+        <w:numPr>
+          <w:ilvl w:val="0"/>
+          <w:numId w:val="27"/>
+        </w:numPr>
+        <w:rPr>
+          <w:lang w:val="sv-SE"/>
+        </w:rPr>
+      </w:pPr>
+      <w:r>
+        <w:rPr>
+          <w:lang w:val="sv-SE"/>
+        </w:rPr>
+        <w:t xml:space="preserve">Suport </w:t>
+      </w:r>
+      <w:r>
+        <w:t>pentru React.js</w:t>
+      </w:r>
+    </w:p>
+    <w:p>
+      <w:pPr>
+        <w:pStyle w:val="ListParagraph"/>
+        <w:numPr>
+          <w:ilvl w:val="0"/>
+          <w:numId w:val="27"/>
+        </w:numPr>
+        <w:rPr>
+          <w:lang w:val="sv-SE"/>
+        </w:rPr>
+      </w:pPr>
+      <w:r>
+        <w:t>Suport pentru JSX</w:t>
+      </w:r>
+    </w:p>
+    <w:p>
+      <w:pPr>
+        <w:pStyle w:val="ListParagraph"/>
+        <w:numPr>
+          <w:ilvl w:val="0"/>
+          <w:numId w:val="27"/>
+        </w:numPr>
+        <w:rPr>
+          <w:lang w:val="en-US"/>
+        </w:rPr>
+      </w:pPr>
+      <w:r>
+        <w:t>Suport pentru ES6+ și Typescript</w:t>
+      </w:r>
+    </w:p>
+    <w:p>
+      <w:pPr>
+        <w:pStyle w:val="ListParagraph"/>
+        <w:numPr>
+          <w:ilvl w:val="0"/>
+          <w:numId w:val="27"/>
+        </w:numPr>
+        <w:rPr>
+          <w:lang w:val="en-US"/>
+        </w:rPr>
+      </w:pPr>
+      <w:r>
+        <w:t xml:space="preserve">CSS </w:t>
+      </w:r>
+      <w:r>
+        <w:t>Autoprefixat</w:t>
+      </w:r>
+    </w:p>
+    <w:p>
+      <w:pPr>
+        <w:pStyle w:val="ListParagraph"/>
+        <w:numPr>
+          <w:ilvl w:val="0"/>
+          <w:numId w:val="27"/>
+        </w:numPr>
+        <w:rPr>
+          <w:lang w:val="en-US"/>
+        </w:rPr>
+      </w:pPr>
+      <w:r>
+        <w:t>Unit Tester integrat</w:t>
+      </w:r>
+    </w:p>
+    <w:p>
+      <w:pPr>
+        <w:pStyle w:val="ListParagraph"/>
+        <w:numPr>
+          <w:ilvl w:val="0"/>
+          <w:numId w:val="27"/>
+        </w:numPr>
+        <w:rPr>
+          <w:lang w:val="en-US"/>
+        </w:rPr>
+      </w:pPr>
+      <w:r>
+        <w:t>Live server de development</w:t>
+      </w:r>
+    </w:p>
+    <w:p>
+      <w:pPr>
+        <w:pStyle w:val="ListParagraph"/>
+        <w:numPr>
+          <w:ilvl w:val="0"/>
+          <w:numId w:val="27"/>
+        </w:numPr>
+        <w:rPr>
+          <w:lang w:val="en-US"/>
+        </w:rPr>
+      </w:pPr>
+      <w:r>
+        <w:lastRenderedPageBreak/>
+        <w:t xml:space="preserve">Script pentru a face bundle la filurile javascript, css și imaginilor </w:t>
+      </w:r>
+      <w:r>
+        <w:tab/>
+        <w:t>pentru production cu hashuri și mape sursă</w:t>
+      </w:r>
+    </w:p>
+    <w:p>
+      <w:pPr>
+        <w:pStyle w:val="ListParagraph"/>
+        <w:numPr>
+          <w:ilvl w:val="0"/>
+          <w:numId w:val="27"/>
+        </w:numPr>
+        <w:rPr>
+          <w:lang w:val="en-US"/>
+        </w:rPr>
+      </w:pPr>
+      <w:r>
+        <w:t>Service worker implicit cu web app manifest ce satisface tuturor criteriilor la progressive web apps</w:t>
+      </w:r>
+    </w:p>
+    <w:p>
+      <w:pPr>
+        <w:ind w:left="1080"/>
+        <w:rPr>
+          <w:lang w:val="en-US"/>
+        </w:rPr>
+      </w:pPr>
+      <w:r>
+        <w:t>În Create React App de asemenea e implementat code splitting cu ajutorul la operatorului import() ce este la momentul dat in stage 3 proposal și adaugă</w:t>
+      </w:r>
+      <w:r>
+        <w:rPr>
+          <w:lang w:val="en-US"/>
+        </w:rPr>
+        <w:t xml:space="preserve"> </w:t>
+      </w:r>
+      <w:r>
+        <w:t xml:space="preserve">posibilitatea de a împărți codul în </w:t>
+      </w:r>
+      <w:r>
+        <w:t>parți ce e descarcat de user în momentul potrivit. Un exemplu de folosirea a import() ar fi</w:t>
+      </w:r>
+      <w:r>
+        <w:rPr>
+          <w:lang w:val="en-US"/>
+        </w:rPr>
+        <w:t>:</w:t>
+      </w:r>
+    </w:p>
+    <w:p>
+      <w:pPr>
+        <w:ind w:left="1080"/>
+        <w:rPr>
+          <w:lang w:val="en-US"/>
+        </w:rPr>
+      </w:pPr>
+    </w:p>
+    <w:p>
+      <w:pPr>
+        <w:ind w:left="1080"/>
+      </w:pPr>
+      <w:r>
+        <w:t>import React, { Component } from 'react';</w:t>
+      </w:r>
+    </w:p>
+    <w:p>
+      <w:pPr>
+        <w:ind w:left="1080"/>
+      </w:pPr>
+    </w:p>
+    <w:p>
+      <w:pPr>
+        <w:ind w:left="1080"/>
+      </w:pPr>
+      <w:r>
+        <w:t>class App extends Component {</w:t>
+      </w:r>
+    </w:p>
+    <w:p>
+      <w:pPr>
+        <w:ind w:left="1080"/>
+      </w:pPr>
+      <w:r>
+        <w:t xml:space="preserve">  handleClick = () =&gt; {</w:t>
+      </w:r>
+    </w:p>
+    <w:p>
+      <w:pPr>
+        <w:ind w:left="1080"/>
+      </w:pPr>
+      <w:r>
+        <w:t xml:space="preserve">    import('./moduleA')</w:t>
+      </w:r>
+    </w:p>
+    <w:p>
+      <w:pPr>
+        <w:ind w:left="1080"/>
+      </w:pPr>
+      <w:r>
+        <w:t xml:space="preserve">      .then(({ moduleA }) =&gt; {</w:t>
+      </w:r>
+    </w:p>
+    <w:p>
+      <w:pPr>
+        <w:ind w:left="1080"/>
+      </w:pPr>
+      <w:r>
+        <w:t xml:space="preserve">        // Use moduleA</w:t>
+      </w:r>
+    </w:p>
+    <w:p>
+      <w:pPr>
+        <w:ind w:left="1080"/>
+      </w:pPr>
+      <w:r>
+        <w:t xml:space="preserve">      })</w:t>
+      </w:r>
+    </w:p>
+    <w:p>
+      <w:pPr>
+        <w:ind w:left="1080"/>
+      </w:pPr>
+      <w:r>
+        <w:t xml:space="preserve">      .catch(err =&gt; {</w:t>
+      </w:r>
+    </w:p>
+    <w:p>
+      <w:pPr>
+        <w:ind w:left="1080"/>
+      </w:pPr>
+      <w:r>
+        <w:t xml:space="preserve">        // Handle failure</w:t>
+      </w:r>
+    </w:p>
+    <w:p>
+      <w:pPr>
+        <w:ind w:left="1080"/>
+      </w:pPr>
+      <w:r>
+        <w:t xml:space="preserve">      });</w:t>
+      </w:r>
+    </w:p>
+    <w:p>
+      <w:pPr>
+        <w:ind w:left="1080"/>
+      </w:pPr>
+      <w:r>
+        <w:t xml:space="preserve">  };</w:t>
+      </w:r>
+    </w:p>
+    <w:p>
+      <w:pPr>
+        <w:ind w:left="1080"/>
+      </w:pPr>
+    </w:p>
+    <w:p>
+      <w:pPr>
+        <w:ind w:left="1080"/>
+      </w:pPr>
+      <w:r>
+        <w:t xml:space="preserve">  render() {</w:t>
+      </w:r>
+    </w:p>
+    <w:p>
+      <w:pPr>
+        <w:ind w:left="1080"/>
+      </w:pPr>
+      <w:r>
+        <w:t xml:space="preserve">    return (</w:t>
+      </w:r>
+    </w:p>
+    <w:p>
+      <w:pPr>
+        <w:ind w:left="1080"/>
+      </w:pPr>
+      <w:r>
+        <w:t xml:space="preserve">      &lt;div&gt;</w:t>
+      </w:r>
+    </w:p>
+    <w:p>
+      <w:pPr>
+        <w:ind w:left="1080"/>
+      </w:pPr>
+      <w:r>
+        <w:t xml:space="preserve">        &lt;button onClick={this.handleClick}&gt;Load&lt;/button&gt;</w:t>
+      </w:r>
+    </w:p>
+    <w:p>
+      <w:pPr>
+        <w:ind w:left="1080"/>
+      </w:pPr>
+      <w:r>
+        <w:t xml:space="preserve">      &lt;/div&gt;</w:t>
+      </w:r>
+    </w:p>
+    <w:p>
+      <w:pPr>
+        <w:ind w:left="1080"/>
+      </w:pPr>
+      <w:r>
+        <w:t xml:space="preserve">    );</w:t>
+      </w:r>
+    </w:p>
+    <w:p>
+      <w:pPr>
+        <w:ind w:left="1080"/>
+      </w:pPr>
+      <w:r>
+        <w:t xml:space="preserve">  }</w:t>
+      </w:r>
+    </w:p>
+    <w:p>
+      <w:pPr>
+        <w:ind w:left="1080"/>
+      </w:pPr>
+      <w:r>
+        <w:t>}</w:t>
+      </w:r>
+    </w:p>
+    <w:p>
+      <w:pPr>
+        <w:ind w:left="1080"/>
+      </w:pPr>
+    </w:p>
+    <w:p>
+      <w:pPr>
+        <w:ind w:left="1080"/>
+      </w:pPr>
+      <w:r>
+        <w:t>export default App;</w:t>
+      </w:r>
+    </w:p>
+    <w:p>
+      <w:pPr>
+        <w:ind w:left="1080"/>
+      </w:pPr>
+    </w:p>
+    <w:p>
+      <w:pPr>
+        <w:ind w:left="1080"/>
+      </w:pPr>
+      <w:r>
+        <w:t>În acest exemplu doar când se apasă pe buton se începe încărcarea modului A.</w:t>
+      </w:r>
+    </w:p>
+    <w:p>
+      <w:pPr>
+        <w:ind w:left="1080" w:firstLine="144"/>
+      </w:pPr>
+      <w:r>
+        <w:lastRenderedPageBreak/>
+        <w:t xml:space="preserve">Dacă configurarea standartă nu e de ajuns e posibil întotdeauna de ejectat și de schimbat configurarea cum dorim, pierzând abilitatea de a face ușor upgrade la versiunile noi dar primind </w:t>
+      </w:r>
+      <w:r>
+        <w:t>control complet asupra configurării noastre. Putem schimba configurarea de a lucra cu server side rendering deși Next.js și Razzle sunt mai optimizate pentru așa ceva, putem face o integrare mai bună cu aplicațiile brownfield, de exemplu de integrat cu aplicațiile existente Django sau Sumphony, deși și în cazul dat alte package-uri ca nwb și Neutrino fac un lucru mai bun. Putem constanta în final că Create React App e un package ce elimină configurarea într-un proiect bazat pe React.js și în special e bun pentru aplicațiile greenfield, acele aplicații care sunt elaborate de la început și nu au probleme de integrare cu cod anterior.</w:t>
+      </w:r>
+    </w:p>
+    <w:p>
+      <w:pPr>
         <w:pStyle w:val="Head"/>
         <w:numPr>
           <w:ilvl w:val="2"/>
@@ -8417,7 +8799,10 @@
       </w:pPr>
       <w:bookmarkStart w:id="15" w:name="_Toc1821366"/>
       <w:r>
-        <w:t>Spațiul de lucru Visual Studio Code</w:t>
+        <w:t xml:space="preserve">Spațiul de lucru </w:t>
+      </w:r>
+      <w:r>
+        <w:t>Visual Studio Code</w:t>
       </w:r>
       <w:bookmarkEnd w:id="15"/>
       <w:r>
@@ -8508,7 +8893,6 @@
         <w:ind w:firstLine="708"/>
       </w:pPr>
       <w:r>
-        <w:lastRenderedPageBreak/>
         <w:t>Visual Studio Code e dezvoltat de Microsoft și lucrează pe Windows, Linux și macOS. Este bazat pe Electron, un fra</w:t>
       </w:r>
       <w:r>
@@ -8653,6 +9037,7 @@
         <w:contextualSpacing/>
       </w:pPr>
       <w:r>
+        <w:lastRenderedPageBreak/>
         <w:t>Există o multitudine de teme</w:t>
       </w:r>
     </w:p>
@@ -8846,7 +9231,6 @@
         <w:ind w:right="360"/>
       </w:pPr>
       <w:r>
-        <w:lastRenderedPageBreak/>
         <w:t xml:space="preserve"> </w:t>
       </w:r>
       <w:r>
@@ -8883,6 +9267,7 @@
           <w:noProof/>
           <w:lang w:val="en-US"/>
         </w:rPr>
+        <w:lastRenderedPageBreak/>
         <w:drawing>
           <wp:inline distT="0" distB="0" distL="0" distR="0" wp14:anchorId="76B74F36" wp14:editId="7166B730">
             <wp:extent cx="4978841" cy="3036499"/>
@@ -9428,7 +9813,7 @@
           <w:rPr>
             <w:noProof/>
           </w:rPr>
-          <w:t>20</w:t>
+          <w:t>19</w:t>
         </w:r>
         <w:r>
           <w:rPr>
@@ -10744,7 +11129,6 @@
         <w:effect w:val="none"/>
         <w:vertAlign w:val="baseline"/>
         <w:em w:val="none"/>
-        <w:lang/>
         <w:specVanish w:val="0"/>
         <w14:glow w14:rad="0">
           <w14:srgbClr w14:val="000000"/>
@@ -11215,6 +11599,119 @@
     </w:lvl>
   </w:abstractNum>
   <w:abstractNum w:abstractNumId="15">
+    <w:nsid w:val="47A9726E"/>
+    <w:multiLevelType w:val="hybridMultilevel"/>
+    <w:tmpl w:val="7E783A56"/>
+    <w:lvl w:ilvl="0" w:tplc="04090001">
+      <w:start w:val="1"/>
+      <w:numFmt w:val="bullet"/>
+      <w:lvlText w:val=""/>
+      <w:lvlJc w:val="left"/>
+      <w:pPr>
+        <w:ind w:left="1440" w:hanging="360"/>
+      </w:pPr>
+      <w:rPr>
+        <w:rFonts w:ascii="Symbol" w:hAnsi="Symbol" w:hint="default"/>
+      </w:rPr>
+    </w:lvl>
+    <w:lvl w:ilvl="1" w:tplc="04090003" w:tentative="1">
+      <w:start w:val="1"/>
+      <w:numFmt w:val="bullet"/>
+      <w:lvlText w:val="o"/>
+      <w:lvlJc w:val="left"/>
+      <w:pPr>
+        <w:ind w:left="2160" w:hanging="360"/>
+      </w:pPr>
+      <w:rPr>
+        <w:rFonts w:ascii="Courier New" w:hAnsi="Courier New" w:cs="Courier New" w:hint="default"/>
+      </w:rPr>
+    </w:lvl>
+    <w:lvl w:ilvl="2" w:tplc="04090005" w:tentative="1">
+      <w:start w:val="1"/>
+      <w:numFmt w:val="bullet"/>
+      <w:lvlText w:val=""/>
+      <w:lvlJc w:val="left"/>
+      <w:pPr>
+        <w:ind w:left="2880" w:hanging="360"/>
+      </w:pPr>
+      <w:rPr>
+        <w:rFonts w:ascii="Wingdings" w:hAnsi="Wingdings" w:hint="default"/>
+      </w:rPr>
+    </w:lvl>
+    <w:lvl w:ilvl="3" w:tplc="04090001" w:tentative="1">
+      <w:start w:val="1"/>
+      <w:numFmt w:val="bullet"/>
+      <w:lvlText w:val=""/>
+      <w:lvlJc w:val="left"/>
+      <w:pPr>
+        <w:ind w:left="3600" w:hanging="360"/>
+      </w:pPr>
+      <w:rPr>
+        <w:rFonts w:ascii="Symbol" w:hAnsi="Symbol" w:hint="default"/>
+      </w:rPr>
+    </w:lvl>
+    <w:lvl w:ilvl="4" w:tplc="04090003" w:tentative="1">
+      <w:start w:val="1"/>
+      <w:numFmt w:val="bullet"/>
+      <w:lvlText w:val="o"/>
+      <w:lvlJc w:val="left"/>
+      <w:pPr>
+        <w:ind w:left="4320" w:hanging="360"/>
+      </w:pPr>
+      <w:rPr>
+        <w:rFonts w:ascii="Courier New" w:hAnsi="Courier New" w:cs="Courier New" w:hint="default"/>
+      </w:rPr>
+    </w:lvl>
+    <w:lvl w:ilvl="5" w:tplc="04090005" w:tentative="1">
+      <w:start w:val="1"/>
+      <w:numFmt w:val="bullet"/>
+      <w:lvlText w:val=""/>
+      <w:lvlJc w:val="left"/>
+      <w:pPr>
+        <w:ind w:left="5040" w:hanging="360"/>
+      </w:pPr>
+      <w:rPr>
+        <w:rFonts w:ascii="Wingdings" w:hAnsi="Wingdings" w:hint="default"/>
+      </w:rPr>
+    </w:lvl>
+    <w:lvl w:ilvl="6" w:tplc="04090001" w:tentative="1">
+      <w:start w:val="1"/>
+      <w:numFmt w:val="bullet"/>
+      <w:lvlText w:val=""/>
+      <w:lvlJc w:val="left"/>
+      <w:pPr>
+        <w:ind w:left="5760" w:hanging="360"/>
+      </w:pPr>
+      <w:rPr>
+        <w:rFonts w:ascii="Symbol" w:hAnsi="Symbol" w:hint="default"/>
+      </w:rPr>
+    </w:lvl>
+    <w:lvl w:ilvl="7" w:tplc="04090003" w:tentative="1">
+      <w:start w:val="1"/>
+      <w:numFmt w:val="bullet"/>
+      <w:lvlText w:val="o"/>
+      <w:lvlJc w:val="left"/>
+      <w:pPr>
+        <w:ind w:left="6480" w:hanging="360"/>
+      </w:pPr>
+      <w:rPr>
+        <w:rFonts w:ascii="Courier New" w:hAnsi="Courier New" w:cs="Courier New" w:hint="default"/>
+      </w:rPr>
+    </w:lvl>
+    <w:lvl w:ilvl="8" w:tplc="04090005" w:tentative="1">
+      <w:start w:val="1"/>
+      <w:numFmt w:val="bullet"/>
+      <w:lvlText w:val=""/>
+      <w:lvlJc w:val="left"/>
+      <w:pPr>
+        <w:ind w:left="7200" w:hanging="360"/>
+      </w:pPr>
+      <w:rPr>
+        <w:rFonts w:ascii="Wingdings" w:hAnsi="Wingdings" w:hint="default"/>
+      </w:rPr>
+    </w:lvl>
+  </w:abstractNum>
+  <w:abstractNum w:abstractNumId="16">
     <w:nsid w:val="529605E1"/>
     <w:multiLevelType w:val="multilevel"/>
     <w:tmpl w:val="86DAD410"/>
@@ -11327,7 +11824,7 @@
       </w:rPr>
     </w:lvl>
   </w:abstractNum>
-  <w:abstractNum w:abstractNumId="16">
+  <w:abstractNum w:abstractNumId="17">
     <w:nsid w:val="599A439A"/>
     <w:multiLevelType w:val="multilevel"/>
     <w:tmpl w:val="66BEDED8"/>
@@ -11446,7 +11943,7 @@
       </w:pPr>
     </w:lvl>
   </w:abstractNum>
-  <w:abstractNum w:abstractNumId="17">
+  <w:abstractNum w:abstractNumId="18">
     <w:nsid w:val="5E507C8B"/>
     <w:multiLevelType w:val="multilevel"/>
     <w:tmpl w:val="7152C432"/>
@@ -11532,7 +12029,7 @@
       </w:pPr>
     </w:lvl>
   </w:abstractNum>
-  <w:abstractNum w:abstractNumId="18">
+  <w:abstractNum w:abstractNumId="19">
     <w:nsid w:val="649900D2"/>
     <w:multiLevelType w:val="multilevel"/>
     <w:tmpl w:val="572827FC"/>
@@ -11645,7 +12142,7 @@
       </w:rPr>
     </w:lvl>
   </w:abstractNum>
-  <w:abstractNum w:abstractNumId="19">
+  <w:abstractNum w:abstractNumId="20">
     <w:nsid w:val="65DD13FD"/>
     <w:multiLevelType w:val="hybridMultilevel"/>
     <w:tmpl w:val="2132F854"/>
@@ -11758,7 +12255,7 @@
       </w:rPr>
     </w:lvl>
   </w:abstractNum>
-  <w:abstractNum w:abstractNumId="20">
+  <w:abstractNum w:abstractNumId="21">
     <w:nsid w:val="6B4B7BBC"/>
     <w:multiLevelType w:val="hybridMultilevel"/>
     <w:tmpl w:val="5954501E"/>
@@ -11871,7 +12368,7 @@
       </w:rPr>
     </w:lvl>
   </w:abstractNum>
-  <w:abstractNum w:abstractNumId="21">
+  <w:abstractNum w:abstractNumId="22">
     <w:nsid w:val="6F2942EF"/>
     <w:multiLevelType w:val="hybridMultilevel"/>
     <w:tmpl w:val="21AC42B4"/>
@@ -11984,7 +12481,7 @@
       </w:rPr>
     </w:lvl>
   </w:abstractNum>
-  <w:abstractNum w:abstractNumId="22">
+  <w:abstractNum w:abstractNumId="23">
     <w:nsid w:val="75D94B32"/>
     <w:multiLevelType w:val="multilevel"/>
     <w:tmpl w:val="0409001F"/>
@@ -12071,7 +12568,7 @@
     </w:lvl>
   </w:abstractNum>
   <w:num w:numId="1">
-    <w:abstractNumId w:val="16"/>
+    <w:abstractNumId w:val="17"/>
   </w:num>
   <w:num w:numId="2">
     <w:abstractNumId w:val="0"/>
@@ -12083,13 +12580,13 @@
     <w:abstractNumId w:val="3"/>
   </w:num>
   <w:num w:numId="5">
-    <w:abstractNumId w:val="18"/>
+    <w:abstractNumId w:val="19"/>
   </w:num>
   <w:num w:numId="6">
-    <w:abstractNumId w:val="15"/>
+    <w:abstractNumId w:val="16"/>
   </w:num>
   <w:num w:numId="7">
-    <w:abstractNumId w:val="17"/>
+    <w:abstractNumId w:val="18"/>
   </w:num>
   <w:num w:numId="8">
     <w:abstractNumId w:val="9"/>
@@ -12107,7 +12604,7 @@
     <w:abstractNumId w:val="4"/>
   </w:num>
   <w:num w:numId="13">
-    <w:abstractNumId w:val="21"/>
+    <w:abstractNumId w:val="22"/>
   </w:num>
   <w:num w:numId="14">
     <w:abstractNumId w:val="10"/>
@@ -12152,16 +12649,16 @@
     <w:abstractNumId w:val="6"/>
   </w:num>
   <w:num w:numId="19">
-    <w:abstractNumId w:val="20"/>
+    <w:abstractNumId w:val="21"/>
   </w:num>
   <w:num w:numId="20">
-    <w:abstractNumId w:val="19"/>
+    <w:abstractNumId w:val="20"/>
   </w:num>
   <w:num w:numId="21">
     <w:abstractNumId w:val="2"/>
   </w:num>
   <w:num w:numId="22">
-    <w:abstractNumId w:val="22"/>
+    <w:abstractNumId w:val="23"/>
   </w:num>
   <w:num w:numId="23">
     <w:abstractNumId w:val="7"/>
@@ -12174,6 +12671,9 @@
   </w:num>
   <w:num w:numId="26">
     <w:abstractNumId w:val="11"/>
+  </w:num>
+  <w:num w:numId="27">
+    <w:abstractNumId w:val="15"/>
   </w:num>
   <w:numIdMacAtCleanup w:val="22"/>
 </w:numbering>
@@ -15884,7 +16384,7 @@
   <a:extraClrSchemeLst/>
   <a:extLst>
     <a:ext uri="{05A4C25C-085E-4340-85A3-A5531E510DB2}">
-      <thm15:themeFamily xmlns:thm15="http://schemas.microsoft.com/office/thememl/2012/main" xmlns="" name="Office Theme" id="{62F939B6-93AF-4DB8-9C6B-D6C7DFDC589F}" vid="{4A3C46E8-61CC-4603-A589-7422A47A8E4A}"/>
+      <thm15:themeFamily xmlns="" xmlns:thm15="http://schemas.microsoft.com/office/thememl/2012/main" name="Office Theme" id="{62F939B6-93AF-4DB8-9C6B-D6C7DFDC589F}" vid="{4A3C46E8-61CC-4603-A589-7422A47A8E4A}"/>
     </a:ext>
   </a:extLst>
 </a:theme>
@@ -15895,7 +16395,7 @@
 </file>
 
 <file path=customXml/itemProps1.xml><?xml version="1.0" encoding="utf-8"?>
-<ds:datastoreItem xmlns:ds="http://schemas.openxmlformats.org/officeDocument/2006/customXml" ds:itemID="{7371DD17-AC85-4EAD-B3E7-73547B51C141}">
+<ds:datastoreItem xmlns:ds="http://schemas.openxmlformats.org/officeDocument/2006/customXml" ds:itemID="{F9C18120-1606-4699-A918-B91F0DB7FB5E}">
   <ds:schemaRefs>
     <ds:schemaRef ds:uri="http://schemas.openxmlformats.org/officeDocument/2006/bibliography"/>
   </ds:schemaRefs>

</xml_diff>

<commit_message>
scris despre structura aplicatiei
</commit_message>
<xml_diff>
--- a/LicentaDanPopa.docx
+++ b/LicentaDanPopa.docx
@@ -646,6 +646,7 @@
         <w:jc w:val="center"/>
         <w:rPr>
           <w:b/>
+          <w:lang w:val="en-US"/>
         </w:rPr>
       </w:pPr>
       <w:r>
@@ -658,7 +659,7 @@
         <w:rPr>
           <w:b/>
         </w:rPr>
-        <w:t>an</w:t>
+        <w:t>licență</w:t>
       </w:r>
     </w:p>
     <w:p>
@@ -776,7 +777,7 @@
           <w:u w:val="single"/>
         </w:rPr>
         <w:tab/>
-        <w:t xml:space="preserve"> 2018</w:t>
+        <w:t xml:space="preserve"> 2019</w:t>
       </w:r>
     </w:p>
     <w:p>
@@ -2179,7 +2180,7 @@
           <w:r>
             <w:fldChar w:fldCharType="separate"/>
           </w:r>
-          <w:hyperlink w:anchor="_Toc1821354" w:history="1">
+          <w:hyperlink w:anchor="_Toc3664727" w:history="1">
             <w:r>
               <w:rPr>
                 <w:rStyle w:val="Hyperlink"/>
@@ -2206,7 +2207,7 @@
                 <w:noProof/>
                 <w:webHidden/>
               </w:rPr>
-              <w:instrText xml:space="preserve"> PAGEREF _Toc1821354 \h </w:instrText>
+              <w:instrText xml:space="preserve"> PAGEREF _Toc3664727 \h </w:instrText>
             </w:r>
             <w:r>
               <w:rPr>
@@ -2251,7 +2252,7 @@
               <w:lang w:val="en-US"/>
             </w:rPr>
           </w:pPr>
-          <w:hyperlink w:anchor="_Toc1821355" w:history="1">
+          <w:hyperlink w:anchor="_Toc3664728" w:history="1">
             <w:r>
               <w:rPr>
                 <w:rStyle w:val="Hyperlink"/>
@@ -2295,7 +2296,7 @@
                 <w:noProof/>
                 <w:webHidden/>
               </w:rPr>
-              <w:instrText xml:space="preserve"> PAGEREF _Toc1821355 \h </w:instrText>
+              <w:instrText xml:space="preserve"> PAGEREF _Toc3664728 \h </w:instrText>
             </w:r>
             <w:r>
               <w:rPr>
@@ -2341,7 +2342,7 @@
               <w:lang w:val="en-US"/>
             </w:rPr>
           </w:pPr>
-          <w:hyperlink w:anchor="_Toc1821356" w:history="1">
+          <w:hyperlink w:anchor="_Toc3664729" w:history="1">
             <w:r>
               <w:rPr>
                 <w:rStyle w:val="Hyperlink"/>
@@ -2391,7 +2392,7 @@
                 <w:noProof/>
                 <w:webHidden/>
               </w:rPr>
-              <w:instrText xml:space="preserve"> PAGEREF _Toc1821356 \h </w:instrText>
+              <w:instrText xml:space="preserve"> PAGEREF _Toc3664729 \h </w:instrText>
             </w:r>
             <w:r>
               <w:rPr>
@@ -2437,7 +2438,7 @@
               <w:lang w:val="en-US"/>
             </w:rPr>
           </w:pPr>
-          <w:hyperlink w:anchor="_Toc1821357" w:history="1">
+          <w:hyperlink w:anchor="_Toc3664730" w:history="1">
             <w:r>
               <w:rPr>
                 <w:rStyle w:val="Hyperlink"/>
@@ -2481,7 +2482,7 @@
                 <w:noProof/>
                 <w:webHidden/>
               </w:rPr>
-              <w:instrText xml:space="preserve"> PAGEREF _Toc1821357 \h </w:instrText>
+              <w:instrText xml:space="preserve"> PAGEREF _Toc3664730 \h </w:instrText>
             </w:r>
             <w:r>
               <w:rPr>
@@ -2527,7 +2528,7 @@
               <w:lang w:val="en-US"/>
             </w:rPr>
           </w:pPr>
-          <w:hyperlink w:anchor="_Toc1821358" w:history="1">
+          <w:hyperlink w:anchor="_Toc3664731" w:history="1">
             <w:r>
               <w:rPr>
                 <w:rStyle w:val="Hyperlink"/>
@@ -2571,7 +2572,7 @@
                 <w:noProof/>
                 <w:webHidden/>
               </w:rPr>
-              <w:instrText xml:space="preserve"> PAGEREF _Toc1821358 \h </w:instrText>
+              <w:instrText xml:space="preserve"> PAGEREF _Toc3664731 \h </w:instrText>
             </w:r>
             <w:r>
               <w:rPr>
@@ -2617,7 +2618,7 @@
               <w:lang w:val="en-US"/>
             </w:rPr>
           </w:pPr>
-          <w:hyperlink w:anchor="_Toc1821359" w:history="1">
+          <w:hyperlink w:anchor="_Toc3664732" w:history="1">
             <w:r>
               <w:rPr>
                 <w:rStyle w:val="Hyperlink"/>
@@ -2661,7 +2662,7 @@
                 <w:noProof/>
                 <w:webHidden/>
               </w:rPr>
-              <w:instrText xml:space="preserve"> PAGEREF _Toc1821359 \h </w:instrText>
+              <w:instrText xml:space="preserve"> PAGEREF _Toc3664732 \h </w:instrText>
             </w:r>
             <w:r>
               <w:rPr>
@@ -2681,7 +2682,7 @@
                 <w:noProof/>
                 <w:webHidden/>
               </w:rPr>
-              <w:t>9</w:t>
+              <w:t>10</w:t>
             </w:r>
             <w:r>
               <w:rPr>
@@ -2707,7 +2708,7 @@
               <w:lang w:val="en-US"/>
             </w:rPr>
           </w:pPr>
-          <w:hyperlink w:anchor="_Toc1821360" w:history="1">
+          <w:hyperlink w:anchor="_Toc3664733" w:history="1">
             <w:r>
               <w:rPr>
                 <w:rStyle w:val="Hyperlink"/>
@@ -2757,7 +2758,7 @@
                 <w:noProof/>
                 <w:webHidden/>
               </w:rPr>
-              <w:instrText xml:space="preserve"> PAGEREF _Toc1821360 \h </w:instrText>
+              <w:instrText xml:space="preserve"> PAGEREF _Toc3664733 \h </w:instrText>
             </w:r>
             <w:r>
               <w:rPr>
@@ -2803,7 +2804,7 @@
               <w:lang w:val="en-US"/>
             </w:rPr>
           </w:pPr>
-          <w:hyperlink w:anchor="_Toc1821361" w:history="1">
+          <w:hyperlink w:anchor="_Toc3664734" w:history="1">
             <w:r>
               <w:rPr>
                 <w:rStyle w:val="Hyperlink"/>
@@ -2853,7 +2854,7 @@
                 <w:noProof/>
                 <w:webHidden/>
               </w:rPr>
-              <w:instrText xml:space="preserve"> PAGEREF _Toc1821361 \h </w:instrText>
+              <w:instrText xml:space="preserve"> PAGEREF _Toc3664734 \h </w:instrText>
             </w:r>
             <w:r>
               <w:rPr>
@@ -2898,7 +2899,7 @@
               <w:lang w:val="en-US"/>
             </w:rPr>
           </w:pPr>
-          <w:hyperlink w:anchor="_Toc1821362" w:history="1">
+          <w:hyperlink w:anchor="_Toc3664735" w:history="1">
             <w:r>
               <w:rPr>
                 <w:rStyle w:val="Hyperlink"/>
@@ -2942,7 +2943,7 @@
                 <w:noProof/>
                 <w:webHidden/>
               </w:rPr>
-              <w:instrText xml:space="preserve"> PAGEREF _Toc1821362 \h </w:instrText>
+              <w:instrText xml:space="preserve"> PAGEREF _Toc3664735 \h </w:instrText>
             </w:r>
             <w:r>
               <w:rPr>
@@ -2987,7 +2988,7 @@
               <w:lang w:val="en-US"/>
             </w:rPr>
           </w:pPr>
-          <w:hyperlink w:anchor="_Toc1821363" w:history="1">
+          <w:hyperlink w:anchor="_Toc3664736" w:history="1">
             <w:r>
               <w:rPr>
                 <w:rStyle w:val="Hyperlink"/>
@@ -3031,7 +3032,7 @@
                 <w:noProof/>
                 <w:webHidden/>
               </w:rPr>
-              <w:instrText xml:space="preserve"> PAGEREF _Toc1821363 \h </w:instrText>
+              <w:instrText xml:space="preserve"> PAGEREF _Toc3664736 \h </w:instrText>
             </w:r>
             <w:r>
               <w:rPr>
@@ -3052,6 +3053,273 @@
                 <w:webHidden/>
               </w:rPr>
               <w:t>14</w:t>
+            </w:r>
+            <w:r>
+              <w:rPr>
+                <w:noProof/>
+                <w:webHidden/>
+              </w:rPr>
+              <w:fldChar w:fldCharType="end"/>
+            </w:r>
+          </w:hyperlink>
+        </w:p>
+        <w:p>
+          <w:pPr>
+            <w:pStyle w:val="TOC1"/>
+            <w:tabs>
+              <w:tab w:val="left" w:pos="660"/>
+            </w:tabs>
+            <w:rPr>
+              <w:rFonts w:asciiTheme="minorHAnsi" w:eastAsiaTheme="minorEastAsia" w:hAnsiTheme="minorHAnsi"/>
+              <w:noProof/>
+              <w:sz w:val="22"/>
+              <w:szCs w:val="22"/>
+              <w:lang w:val="en-US"/>
+            </w:rPr>
+          </w:pPr>
+          <w:hyperlink w:anchor="_Toc3664737" w:history="1">
+            <w:r>
+              <w:rPr>
+                <w:rStyle w:val="Hyperlink"/>
+                <w:noProof/>
+              </w:rPr>
+              <w:t>2.2.</w:t>
+            </w:r>
+            <w:r>
+              <w:rPr>
+                <w:rFonts w:asciiTheme="minorHAnsi" w:eastAsiaTheme="minorEastAsia" w:hAnsiTheme="minorHAnsi"/>
+                <w:noProof/>
+                <w:sz w:val="22"/>
+                <w:szCs w:val="22"/>
+                <w:lang w:val="en-US"/>
+              </w:rPr>
+              <w:tab/>
+            </w:r>
+            <w:r>
+              <w:rPr>
+                <w:rStyle w:val="Hyperlink"/>
+                <w:noProof/>
+              </w:rPr>
+              <w:t>Biblioteci și Framework-uri</w:t>
+            </w:r>
+            <w:r>
+              <w:rPr>
+                <w:noProof/>
+                <w:webHidden/>
+              </w:rPr>
+              <w:tab/>
+            </w:r>
+            <w:r>
+              <w:rPr>
+                <w:noProof/>
+                <w:webHidden/>
+              </w:rPr>
+              <w:fldChar w:fldCharType="begin"/>
+            </w:r>
+            <w:r>
+              <w:rPr>
+                <w:noProof/>
+                <w:webHidden/>
+              </w:rPr>
+              <w:instrText xml:space="preserve"> PAGEREF _Toc3664737 \h </w:instrText>
+            </w:r>
+            <w:r>
+              <w:rPr>
+                <w:noProof/>
+                <w:webHidden/>
+              </w:rPr>
+            </w:r>
+            <w:r>
+              <w:rPr>
+                <w:noProof/>
+                <w:webHidden/>
+              </w:rPr>
+              <w:fldChar w:fldCharType="separate"/>
+            </w:r>
+            <w:r>
+              <w:rPr>
+                <w:noProof/>
+                <w:webHidden/>
+              </w:rPr>
+              <w:t>17</w:t>
+            </w:r>
+            <w:r>
+              <w:rPr>
+                <w:noProof/>
+                <w:webHidden/>
+              </w:rPr>
+              <w:fldChar w:fldCharType="end"/>
+            </w:r>
+          </w:hyperlink>
+        </w:p>
+        <w:p>
+          <w:pPr>
+            <w:pStyle w:val="TOC1"/>
+            <w:tabs>
+              <w:tab w:val="left" w:pos="880"/>
+            </w:tabs>
+            <w:rPr>
+              <w:rFonts w:asciiTheme="minorHAnsi" w:eastAsiaTheme="minorEastAsia" w:hAnsiTheme="minorHAnsi"/>
+              <w:noProof/>
+              <w:sz w:val="22"/>
+              <w:szCs w:val="22"/>
+              <w:lang w:val="en-US"/>
+            </w:rPr>
+          </w:pPr>
+          <w:hyperlink w:anchor="_Toc3664738" w:history="1">
+            <w:r>
+              <w:rPr>
+                <w:rStyle w:val="Hyperlink"/>
+                <w:noProof/>
+              </w:rPr>
+              <w:t>2.2.1.</w:t>
+            </w:r>
+            <w:r>
+              <w:rPr>
+                <w:rFonts w:asciiTheme="minorHAnsi" w:eastAsiaTheme="minorEastAsia" w:hAnsiTheme="minorHAnsi"/>
+                <w:noProof/>
+                <w:sz w:val="22"/>
+                <w:szCs w:val="22"/>
+                <w:lang w:val="en-US"/>
+              </w:rPr>
+              <w:tab/>
+            </w:r>
+            <w:r>
+              <w:rPr>
+                <w:rStyle w:val="Hyperlink"/>
+                <w:noProof/>
+              </w:rPr>
+              <w:t>Create React App</w:t>
+            </w:r>
+            <w:r>
+              <w:rPr>
+                <w:noProof/>
+                <w:webHidden/>
+              </w:rPr>
+              <w:tab/>
+            </w:r>
+            <w:r>
+              <w:rPr>
+                <w:noProof/>
+                <w:webHidden/>
+              </w:rPr>
+              <w:fldChar w:fldCharType="begin"/>
+            </w:r>
+            <w:r>
+              <w:rPr>
+                <w:noProof/>
+                <w:webHidden/>
+              </w:rPr>
+              <w:instrText xml:space="preserve"> PAGEREF _Toc3664738 \h </w:instrText>
+            </w:r>
+            <w:r>
+              <w:rPr>
+                <w:noProof/>
+                <w:webHidden/>
+              </w:rPr>
+            </w:r>
+            <w:r>
+              <w:rPr>
+                <w:noProof/>
+                <w:webHidden/>
+              </w:rPr>
+              <w:fldChar w:fldCharType="separate"/>
+            </w:r>
+            <w:r>
+              <w:rPr>
+                <w:noProof/>
+                <w:webHidden/>
+              </w:rPr>
+              <w:t>18</w:t>
+            </w:r>
+            <w:r>
+              <w:rPr>
+                <w:noProof/>
+                <w:webHidden/>
+              </w:rPr>
+              <w:fldChar w:fldCharType="end"/>
+            </w:r>
+          </w:hyperlink>
+        </w:p>
+        <w:p>
+          <w:pPr>
+            <w:pStyle w:val="TOC1"/>
+            <w:tabs>
+              <w:tab w:val="left" w:pos="880"/>
+            </w:tabs>
+            <w:rPr>
+              <w:rFonts w:asciiTheme="minorHAnsi" w:eastAsiaTheme="minorEastAsia" w:hAnsiTheme="minorHAnsi"/>
+              <w:noProof/>
+              <w:sz w:val="22"/>
+              <w:szCs w:val="22"/>
+              <w:lang w:val="en-US"/>
+            </w:rPr>
+          </w:pPr>
+          <w:hyperlink w:anchor="_Toc3664739" w:history="1">
+            <w:r>
+              <w:rPr>
+                <w:rStyle w:val="Hyperlink"/>
+                <w:noProof/>
+              </w:rPr>
+              <w:t>2.2.2.</w:t>
+            </w:r>
+            <w:r>
+              <w:rPr>
+                <w:rFonts w:asciiTheme="minorHAnsi" w:eastAsiaTheme="minorEastAsia" w:hAnsiTheme="minorHAnsi"/>
+                <w:noProof/>
+                <w:sz w:val="22"/>
+                <w:szCs w:val="22"/>
+                <w:lang w:val="en-US"/>
+              </w:rPr>
+              <w:tab/>
+            </w:r>
+            <w:r>
+              <w:rPr>
+                <w:rStyle w:val="Hyperlink"/>
+                <w:noProof/>
+              </w:rPr>
+              <w:t>Styled Components</w:t>
+            </w:r>
+            <w:r>
+              <w:rPr>
+                <w:noProof/>
+                <w:webHidden/>
+              </w:rPr>
+              <w:tab/>
+            </w:r>
+            <w:r>
+              <w:rPr>
+                <w:noProof/>
+                <w:webHidden/>
+              </w:rPr>
+              <w:fldChar w:fldCharType="begin"/>
+            </w:r>
+            <w:r>
+              <w:rPr>
+                <w:noProof/>
+                <w:webHidden/>
+              </w:rPr>
+              <w:instrText xml:space="preserve"> PAGEREF _Toc3664739 \h </w:instrText>
+            </w:r>
+            <w:r>
+              <w:rPr>
+                <w:noProof/>
+                <w:webHidden/>
+              </w:rPr>
+            </w:r>
+            <w:r>
+              <w:rPr>
+                <w:noProof/>
+                <w:webHidden/>
+              </w:rPr>
+              <w:fldChar w:fldCharType="separate"/>
+            </w:r>
+            <w:r>
+              <w:rPr>
+                <w:noProof/>
+                <w:webHidden/>
+              </w:rPr>
+              <w:t>20</w:t>
             </w:r>
             <w:r>
               <w:rPr>
@@ -3073,13 +3341,13 @@
               <w:lang w:val="en-US"/>
             </w:rPr>
           </w:pPr>
-          <w:hyperlink w:anchor="_Toc1821364" w:history="1">
+          <w:hyperlink w:anchor="_Toc3664740" w:history="1">
             <w:r>
               <w:rPr>
                 <w:rStyle w:val="Hyperlink"/>
                 <w:noProof/>
               </w:rPr>
-              <w:t>2.2.</w:t>
+              <w:t>2.2.3.</w:t>
             </w:r>
             <w:r>
               <w:rPr>
@@ -3100,7 +3368,7 @@
                 <w:noProof/>
                 <w:webHidden/>
               </w:rPr>
-              <w:instrText xml:space="preserve"> PAGEREF _Toc1821364 \h </w:instrText>
+              <w:instrText xml:space="preserve"> PAGEREF _Toc3664740 \h </w:instrText>
             </w:r>
             <w:r>
               <w:rPr>
@@ -3120,7 +3388,7 @@
                 <w:noProof/>
                 <w:webHidden/>
               </w:rPr>
-              <w:t>16</w:t>
+              <w:t>20</w:t>
             </w:r>
             <w:r>
               <w:rPr>
@@ -3145,7 +3413,7 @@
               <w:lang w:val="en-US"/>
             </w:rPr>
           </w:pPr>
-          <w:hyperlink w:anchor="_Toc1821365" w:history="1">
+          <w:hyperlink w:anchor="_Toc3664741" w:history="1">
             <w:r>
               <w:rPr>
                 <w:rStyle w:val="Hyperlink"/>
@@ -3189,7 +3457,7 @@
                 <w:noProof/>
                 <w:webHidden/>
               </w:rPr>
-              <w:instrText xml:space="preserve"> PAGEREF _Toc1821365 \h </w:instrText>
+              <w:instrText xml:space="preserve"> PAGEREF _Toc3664741 \h </w:instrText>
             </w:r>
             <w:r>
               <w:rPr>
@@ -3209,7 +3477,7 @@
                 <w:noProof/>
                 <w:webHidden/>
               </w:rPr>
-              <w:t>16</w:t>
+              <w:t>20</w:t>
             </w:r>
             <w:r>
               <w:rPr>
@@ -3234,7 +3502,7 @@
               <w:lang w:val="en-US"/>
             </w:rPr>
           </w:pPr>
-          <w:hyperlink w:anchor="_Toc1821366" w:history="1">
+          <w:hyperlink w:anchor="_Toc3664742" w:history="1">
             <w:r>
               <w:rPr>
                 <w:rStyle w:val="Hyperlink"/>
@@ -3278,7 +3546,7 @@
                 <w:noProof/>
                 <w:webHidden/>
               </w:rPr>
-              <w:instrText xml:space="preserve"> PAGEREF _Toc1821366 \h </w:instrText>
+              <w:instrText xml:space="preserve"> PAGEREF _Toc3664742 \h </w:instrText>
             </w:r>
             <w:r>
               <w:rPr>
@@ -3298,7 +3566,7 @@
                 <w:noProof/>
                 <w:webHidden/>
               </w:rPr>
-              <w:t>16</w:t>
+              <w:t>20</w:t>
             </w:r>
             <w:r>
               <w:rPr>
@@ -3323,7 +3591,7 @@
               <w:lang w:val="en-US"/>
             </w:rPr>
           </w:pPr>
-          <w:hyperlink w:anchor="_Toc1821367" w:history="1">
+          <w:hyperlink w:anchor="_Toc3664743" w:history="1">
             <w:r>
               <w:rPr>
                 <w:rStyle w:val="Hyperlink"/>
@@ -3346,7 +3614,7 @@
                 <w:rStyle w:val="Hyperlink"/>
                 <w:noProof/>
               </w:rPr>
-              <w:t>Mediul de rulare</w:t>
+              <w:t>Creearea aplicației Booky</w:t>
             </w:r>
             <w:r>
               <w:rPr>
@@ -3367,7 +3635,7 @@
                 <w:noProof/>
                 <w:webHidden/>
               </w:rPr>
-              <w:instrText xml:space="preserve"> PAGEREF _Toc1821367 \h </w:instrText>
+              <w:instrText xml:space="preserve"> PAGEREF _Toc3664743 \h </w:instrText>
             </w:r>
             <w:r>
               <w:rPr>
@@ -3387,185 +3655,7 @@
                 <w:noProof/>
                 <w:webHidden/>
               </w:rPr>
-              <w:t>18</w:t>
-            </w:r>
-            <w:r>
-              <w:rPr>
-                <w:noProof/>
-                <w:webHidden/>
-              </w:rPr>
-              <w:fldChar w:fldCharType="end"/>
-            </w:r>
-          </w:hyperlink>
-        </w:p>
-        <w:p>
-          <w:pPr>
-            <w:pStyle w:val="TOC1"/>
-            <w:tabs>
-              <w:tab w:val="left" w:pos="660"/>
-            </w:tabs>
-            <w:rPr>
-              <w:rFonts w:asciiTheme="minorHAnsi" w:eastAsiaTheme="minorEastAsia" w:hAnsiTheme="minorHAnsi"/>
-              <w:noProof/>
-              <w:sz w:val="22"/>
-              <w:szCs w:val="22"/>
-              <w:lang w:val="en-US"/>
-            </w:rPr>
-          </w:pPr>
-          <w:hyperlink w:anchor="_Toc1821368" w:history="1">
-            <w:r>
-              <w:rPr>
-                <w:rStyle w:val="Hyperlink"/>
-                <w:noProof/>
-              </w:rPr>
-              <w:t>3.3.</w:t>
-            </w:r>
-            <w:r>
-              <w:rPr>
-                <w:rFonts w:asciiTheme="minorHAnsi" w:eastAsiaTheme="minorEastAsia" w:hAnsiTheme="minorHAnsi"/>
-                <w:noProof/>
-                <w:sz w:val="22"/>
-                <w:szCs w:val="22"/>
-                <w:lang w:val="en-US"/>
-              </w:rPr>
-              <w:tab/>
-            </w:r>
-            <w:r>
-              <w:rPr>
-                <w:rStyle w:val="Hyperlink"/>
-                <w:noProof/>
-              </w:rPr>
-              <w:t>Asd</w:t>
-            </w:r>
-            <w:r>
-              <w:rPr>
-                <w:noProof/>
-                <w:webHidden/>
-              </w:rPr>
-              <w:tab/>
-            </w:r>
-            <w:r>
-              <w:rPr>
-                <w:noProof/>
-                <w:webHidden/>
-              </w:rPr>
-              <w:fldChar w:fldCharType="begin"/>
-            </w:r>
-            <w:r>
-              <w:rPr>
-                <w:noProof/>
-                <w:webHidden/>
-              </w:rPr>
-              <w:instrText xml:space="preserve"> PAGEREF _Toc1821368 \h </w:instrText>
-            </w:r>
-            <w:r>
-              <w:rPr>
-                <w:noProof/>
-                <w:webHidden/>
-              </w:rPr>
-            </w:r>
-            <w:r>
-              <w:rPr>
-                <w:noProof/>
-                <w:webHidden/>
-              </w:rPr>
-              <w:fldChar w:fldCharType="separate"/>
-            </w:r>
-            <w:r>
-              <w:rPr>
-                <w:noProof/>
-                <w:webHidden/>
-              </w:rPr>
-              <w:t>18</w:t>
-            </w:r>
-            <w:r>
-              <w:rPr>
-                <w:noProof/>
-                <w:webHidden/>
-              </w:rPr>
-              <w:fldChar w:fldCharType="end"/>
-            </w:r>
-          </w:hyperlink>
-        </w:p>
-        <w:p>
-          <w:pPr>
-            <w:pStyle w:val="TOC1"/>
-            <w:tabs>
-              <w:tab w:val="left" w:pos="660"/>
-            </w:tabs>
-            <w:rPr>
-              <w:rFonts w:asciiTheme="minorHAnsi" w:eastAsiaTheme="minorEastAsia" w:hAnsiTheme="minorHAnsi"/>
-              <w:noProof/>
-              <w:sz w:val="22"/>
-              <w:szCs w:val="22"/>
-              <w:lang w:val="en-US"/>
-            </w:rPr>
-          </w:pPr>
-          <w:hyperlink w:anchor="_Toc1821369" w:history="1">
-            <w:r>
-              <w:rPr>
-                <w:rStyle w:val="Hyperlink"/>
-                <w:noProof/>
-              </w:rPr>
-              <w:t>3.4.</w:t>
-            </w:r>
-            <w:r>
-              <w:rPr>
-                <w:rFonts w:asciiTheme="minorHAnsi" w:eastAsiaTheme="minorEastAsia" w:hAnsiTheme="minorHAnsi"/>
-                <w:noProof/>
-                <w:sz w:val="22"/>
-                <w:szCs w:val="22"/>
-                <w:lang w:val="en-US"/>
-              </w:rPr>
-              <w:tab/>
-            </w:r>
-            <w:r>
-              <w:rPr>
-                <w:rStyle w:val="Hyperlink"/>
-                <w:noProof/>
-              </w:rPr>
-              <w:t>sdfsf</w:t>
-            </w:r>
-            <w:r>
-              <w:rPr>
-                <w:noProof/>
-                <w:webHidden/>
-              </w:rPr>
-              <w:tab/>
-            </w:r>
-            <w:r>
-              <w:rPr>
-                <w:noProof/>
-                <w:webHidden/>
-              </w:rPr>
-              <w:fldChar w:fldCharType="begin"/>
-            </w:r>
-            <w:r>
-              <w:rPr>
-                <w:noProof/>
-                <w:webHidden/>
-              </w:rPr>
-              <w:instrText xml:space="preserve"> PAGEREF _Toc1821369 \h </w:instrText>
-            </w:r>
-            <w:r>
-              <w:rPr>
-                <w:noProof/>
-                <w:webHidden/>
-              </w:rPr>
-            </w:r>
-            <w:r>
-              <w:rPr>
-                <w:noProof/>
-                <w:webHidden/>
-              </w:rPr>
-              <w:fldChar w:fldCharType="separate"/>
-            </w:r>
-            <w:r>
-              <w:rPr>
-                <w:noProof/>
-                <w:webHidden/>
-              </w:rPr>
-              <w:t>18</w:t>
+              <w:t>22</w:t>
             </w:r>
             <w:r>
               <w:rPr>
@@ -3587,7 +3677,7 @@
               <w:lang w:val="en-US"/>
             </w:rPr>
           </w:pPr>
-          <w:hyperlink w:anchor="_Toc1821370" w:history="1">
+          <w:hyperlink w:anchor="_Toc3664744" w:history="1">
             <w:r>
               <w:rPr>
                 <w:rStyle w:val="Hyperlink"/>
@@ -3614,7 +3704,7 @@
                 <w:noProof/>
                 <w:webHidden/>
               </w:rPr>
-              <w:instrText xml:space="preserve"> PAGEREF _Toc1821370 \h </w:instrText>
+              <w:instrText xml:space="preserve"> PAGEREF _Toc3664744 \h </w:instrText>
             </w:r>
             <w:r>
               <w:rPr>
@@ -3634,7 +3724,7 @@
                 <w:noProof/>
                 <w:webHidden/>
               </w:rPr>
-              <w:t>19</w:t>
+              <w:t>23</w:t>
             </w:r>
             <w:r>
               <w:rPr>
@@ -3656,7 +3746,7 @@
               <w:lang w:val="en-US"/>
             </w:rPr>
           </w:pPr>
-          <w:hyperlink w:anchor="_Toc1821371" w:history="1">
+          <w:hyperlink w:anchor="_Toc3664745" w:history="1">
             <w:r>
               <w:rPr>
                 <w:rStyle w:val="Hyperlink"/>
@@ -3683,7 +3773,7 @@
                 <w:noProof/>
                 <w:webHidden/>
               </w:rPr>
-              <w:instrText xml:space="preserve"> PAGEREF _Toc1821371 \h </w:instrText>
+              <w:instrText xml:space="preserve"> PAGEREF _Toc3664745 \h </w:instrText>
             </w:r>
             <w:r>
               <w:rPr>
@@ -3703,7 +3793,7 @@
                 <w:noProof/>
                 <w:webHidden/>
               </w:rPr>
-              <w:t>20</w:t>
+              <w:t>24</w:t>
             </w:r>
             <w:r>
               <w:rPr>
@@ -3760,7 +3850,7 @@
         <w:ind w:left="737"/>
         <w:outlineLvl w:val="0"/>
       </w:pPr>
-      <w:bookmarkStart w:id="1" w:name="_Toc1821354"/>
+      <w:bookmarkStart w:id="1" w:name="_Toc3664727"/>
       <w:r>
         <w:lastRenderedPageBreak/>
         <w:t>INTRODUCERE</w:t>
@@ -4334,7 +4424,7 @@
         </w:numPr>
         <w:outlineLvl w:val="0"/>
       </w:pPr>
-      <w:bookmarkStart w:id="2" w:name="_Toc1821355"/>
+      <w:bookmarkStart w:id="2" w:name="_Toc3664728"/>
       <w:r>
         <w:lastRenderedPageBreak/>
         <w:t xml:space="preserve">PREZENTAREA </w:t>
@@ -4639,7 +4729,7 @@
         <w:pStyle w:val="Head23"/>
         <w:outlineLvl w:val="1"/>
       </w:pPr>
-      <w:bookmarkStart w:id="3" w:name="_Toc1821356"/>
+      <w:bookmarkStart w:id="3" w:name="_Toc3664729"/>
       <w:r>
         <w:t>Bazele Redux-ului</w:t>
       </w:r>
@@ -4794,7 +4884,7 @@
         </w:numPr>
         <w:outlineLvl w:val="1"/>
       </w:pPr>
-      <w:bookmarkStart w:id="4" w:name="_Toc1821357"/>
+      <w:bookmarkStart w:id="4" w:name="_Toc3664730"/>
       <w:r>
         <w:t>Acțiuni</w:t>
       </w:r>
@@ -5190,7 +5280,7 @@
         </w:numPr>
         <w:outlineLvl w:val="1"/>
       </w:pPr>
-      <w:bookmarkStart w:id="5" w:name="_Toc1821358"/>
+      <w:bookmarkStart w:id="5" w:name="_Toc3664731"/>
       <w:r>
         <w:t>Reduceri</w:t>
       </w:r>
@@ -5587,7 +5677,7 @@
         </w:numPr>
         <w:outlineLvl w:val="1"/>
       </w:pPr>
-      <w:bookmarkStart w:id="6" w:name="_Toc1821359"/>
+      <w:bookmarkStart w:id="6" w:name="_Toc3664732"/>
       <w:r>
         <w:lastRenderedPageBreak/>
         <w:t>Store</w:t>
@@ -5904,7 +5994,7 @@
         <w:pStyle w:val="Head23"/>
         <w:outlineLvl w:val="1"/>
       </w:pPr>
-      <w:bookmarkStart w:id="7" w:name="_Toc1821360"/>
+      <w:bookmarkStart w:id="7" w:name="_Toc3664733"/>
       <w:r>
         <w:t>Integrarea Redux-ului în aplicațiile React</w:t>
       </w:r>
@@ -6566,7 +6656,7 @@
         <w:pStyle w:val="Head23"/>
         <w:outlineLvl w:val="1"/>
       </w:pPr>
-      <w:bookmarkStart w:id="8" w:name="_Toc1821361"/>
+      <w:bookmarkStart w:id="8" w:name="_Toc3664734"/>
       <w:r>
         <w:t>Ecosistema</w:t>
       </w:r>
@@ -6854,7 +6944,7 @@
         <w:outlineLvl w:val="0"/>
       </w:pPr>
       <w:bookmarkStart w:id="9" w:name="_Toc482604078"/>
-      <w:bookmarkStart w:id="10" w:name="_Toc1821362"/>
+      <w:bookmarkStart w:id="10" w:name="_Toc3664735"/>
       <w:r>
         <w:t>TEHNOLOGII NECESARE LA DEZVOLTAREA APLICAȚIEI</w:t>
       </w:r>
@@ -6874,7 +6964,7 @@
         <w:jc w:val="left"/>
         <w:outlineLvl w:val="0"/>
       </w:pPr>
-      <w:bookmarkStart w:id="11" w:name="_Toc1821363"/>
+      <w:bookmarkStart w:id="11" w:name="_Toc3664736"/>
       <w:r>
         <w:t>Mediul de rulare a aplicației</w:t>
       </w:r>
@@ -8088,11 +8178,14 @@
         <w:jc w:val="left"/>
         <w:outlineLvl w:val="0"/>
       </w:pPr>
-      <w:bookmarkStart w:id="12" w:name="_Toc1821364"/>
+      <w:r>
+        <w:t xml:space="preserve"> </w:t>
+      </w:r>
+      <w:bookmarkStart w:id="12" w:name="_Toc3664737"/>
+      <w:r>
+        <w:t>Biblioteci și Framework-uri</w:t>
+      </w:r>
       <w:bookmarkEnd w:id="12"/>
-      <w:r>
-        <w:t xml:space="preserve"> Biblioteci și Framework-uri</w:t>
-      </w:r>
     </w:p>
     <w:p>
       <w:pPr>
@@ -8356,10 +8449,10 @@
         <w:jc w:val="left"/>
         <w:outlineLvl w:val="0"/>
       </w:pPr>
+      <w:bookmarkStart w:id="13" w:name="_Toc3664738"/>
       <w:r>
         <w:t>Create React App</w:t>
       </w:r>
-      <w:bookmarkStart w:id="13" w:name="_GoBack"/>
       <w:bookmarkEnd w:id="13"/>
     </w:p>
     <w:p>
@@ -8757,9 +8850,11 @@
         <w:jc w:val="left"/>
         <w:outlineLvl w:val="0"/>
       </w:pPr>
+      <w:bookmarkStart w:id="14" w:name="_Toc3664739"/>
       <w:r>
         <w:t>Styled Components</w:t>
       </w:r>
+      <w:bookmarkEnd w:id="14"/>
     </w:p>
     <w:p>
       <w:pPr>
@@ -8771,6 +8866,8 @@
         <w:jc w:val="left"/>
         <w:outlineLvl w:val="0"/>
       </w:pPr>
+      <w:bookmarkStart w:id="15" w:name="_Toc3664740"/>
+      <w:bookmarkEnd w:id="15"/>
     </w:p>
     <w:p>
       <w:pPr>
@@ -8781,11 +8878,11 @@
         </w:numPr>
         <w:outlineLvl w:val="0"/>
       </w:pPr>
-      <w:bookmarkStart w:id="14" w:name="_Toc1821365"/>
+      <w:bookmarkStart w:id="16" w:name="_Toc3664741"/>
       <w:r>
         <w:t>ELABORAREA APLICAȚIEI ”BOOKY”</w:t>
       </w:r>
-      <w:bookmarkEnd w:id="14"/>
+      <w:bookmarkEnd w:id="16"/>
     </w:p>
     <w:p>
       <w:pPr>
@@ -8797,14 +8894,14 @@
         <w:jc w:val="left"/>
         <w:outlineLvl w:val="0"/>
       </w:pPr>
-      <w:bookmarkStart w:id="15" w:name="_Toc1821366"/>
+      <w:bookmarkStart w:id="17" w:name="_Toc3664742"/>
       <w:r>
         <w:t xml:space="preserve">Spațiul de lucru </w:t>
       </w:r>
       <w:r>
         <w:t>Visual Studio Code</w:t>
       </w:r>
-      <w:bookmarkEnd w:id="15"/>
+      <w:bookmarkEnd w:id="17"/>
       <w:r>
         <w:t xml:space="preserve"> </w:t>
       </w:r>
@@ -9143,6 +9240,32 @@
       </w:pPr>
       <w:r>
         <w:t>Node.js</w:t>
+      </w:r>
+    </w:p>
+    <w:p>
+      <w:pPr>
+        <w:pStyle w:val="ListParagraph"/>
+        <w:widowControl w:val="0"/>
+        <w:numPr>
+          <w:ilvl w:val="0"/>
+          <w:numId w:val="19"/>
+        </w:numPr>
+      </w:pPr>
+      <w:r>
+        <w:t>Typescript</w:t>
+      </w:r>
+    </w:p>
+    <w:p>
+      <w:pPr>
+        <w:pStyle w:val="ListParagraph"/>
+        <w:widowControl w:val="0"/>
+        <w:numPr>
+          <w:ilvl w:val="0"/>
+          <w:numId w:val="19"/>
+        </w:numPr>
+      </w:pPr>
+      <w:r>
+        <w:t>Styled-components</w:t>
       </w:r>
     </w:p>
     <w:p>
@@ -9238,7 +9361,10 @@
       </w:r>
       <w:r>
         <w:tab/>
-        <w:t xml:space="preserve">Fig. 2.1. Crearea unui proiect nou cu toate setările. </w:t>
+        <w:t>Fig. 3</w:t>
+      </w:r>
+      <w:r>
+        <w:t xml:space="preserve">.1. Crearea unui proiect nou cu toate setările. </w:t>
       </w:r>
     </w:p>
     <w:p>
@@ -9324,7 +9450,10 @@
       </w:pPr>
       <w:r>
         <w:tab/>
-        <w:t>Fig. 2.2. Crearea unui proiect nou cu toate setările, comenzi alternative</w:t>
+        <w:t>Fig. 3</w:t>
+      </w:r>
+      <w:r>
+        <w:t>.2. Crearea unui proiect nou cu toate setările, comenzi alternative</w:t>
       </w:r>
     </w:p>
     <w:p>
@@ -9358,9 +9487,11 @@
         <w:jc w:val="left"/>
         <w:outlineLvl w:val="0"/>
       </w:pPr>
+      <w:bookmarkStart w:id="18" w:name="_Toc3664743"/>
       <w:r>
         <w:t>Creearea aplicației Booky</w:t>
       </w:r>
+      <w:bookmarkEnd w:id="18"/>
     </w:p>
     <w:p>
       <w:pPr>
@@ -9376,6 +9507,121 @@
     </w:p>
     <w:p>
       <w:pPr>
+        <w:ind w:left="708" w:firstLine="516"/>
+      </w:pPr>
+      <w:r>
+        <w:t xml:space="preserve">Datorită utilizării tehnologiilor menționate mai sus se observă că structura este asemănatoare la majoritatea framework-urilor front-end, Angular, Vue.js și Svelte.js având structuri asemănătoare. </w:t>
+      </w:r>
+      <w:r>
+        <w:t>Aplicația e împărțită în 2 mape</w:t>
+      </w:r>
+      <w:r>
+        <w:t xml:space="preserve">: </w:t>
+      </w:r>
+      <w:r>
+        <w:t>mapa public/ ce conține toate fișierele statice ca index.html, manifest.json, etc. și mapa src/ ce conține restul aplicației. Importanța separării e că webpack-ul nu procesează mapa public, doar copie tot conținutul în mapa de build în timp ce tot din mapa src/ e procesat într-un singur file. Procesarea a tot conținutului mapei src/ într-un singur file e varianta cea mai des întâlnită, deși pot aparea cazuri unde webpack-ul decide că unele filuri din mapa src/ mertă de desparțit ca imaginile prea mari pentru a fi convertite in base64 sau css generat folosind așa librării ca styled-components, css-modules sau css filuri simple.</w:t>
+      </w:r>
+    </w:p>
+    <w:p>
+      <w:pPr>
+        <w:ind w:left="708" w:firstLine="516"/>
+      </w:pPr>
+      <w:r>
+        <w:t>După pașii necesari de configurare a mediului de lucru, vom avea afișată structura generată de Create React App. În mediul de lucru configurat ce e Visual Studio Code vom efectua crearea, ștergerea și accesarea de fișiere fără linia de comandă(fig 3.3.).</w:t>
+      </w:r>
+    </w:p>
+    <w:p>
+      <w:pPr>
+        <w:ind w:left="708" w:firstLine="516"/>
+        <w:jc w:val="center"/>
+      </w:pPr>
+      <w:r>
+        <w:rPr>
+          <w:noProof/>
+          <w:lang w:val="en-US"/>
+        </w:rPr>
+        <w:lastRenderedPageBreak/>
+        <w:drawing>
+          <wp:inline distT="0" distB="0" distL="0" distR="0" wp14:anchorId="777768A5" wp14:editId="3AF682F8">
+            <wp:extent cx="3810000" cy="4070959"/>
+            <wp:effectExtent l="0" t="0" r="0" b="6350"/>
+            <wp:docPr id="3" name="Picture 3"/>
+            <wp:cNvGraphicFramePr>
+              <a:graphicFrameLocks xmlns:a="http://schemas.openxmlformats.org/drawingml/2006/main" noChangeAspect="1"/>
+            </wp:cNvGraphicFramePr>
+            <a:graphic xmlns:a="http://schemas.openxmlformats.org/drawingml/2006/main">
+              <a:graphicData uri="http://schemas.openxmlformats.org/drawingml/2006/picture">
+                <pic:pic xmlns:pic="http://schemas.openxmlformats.org/drawingml/2006/picture">
+                  <pic:nvPicPr>
+                    <pic:cNvPr id="0" name=""/>
+                    <pic:cNvPicPr/>
+                  </pic:nvPicPr>
+                  <pic:blipFill>
+                    <a:blip r:embed="rId14"/>
+                    <a:stretch>
+                      <a:fillRect/>
+                    </a:stretch>
+                  </pic:blipFill>
+                  <pic:spPr>
+                    <a:xfrm>
+                      <a:off x="0" y="0"/>
+                      <a:ext cx="3813753" cy="4074969"/>
+                    </a:xfrm>
+                    <a:prstGeom prst="rect">
+                      <a:avLst/>
+                    </a:prstGeom>
+                  </pic:spPr>
+                </pic:pic>
+              </a:graphicData>
+            </a:graphic>
+          </wp:inline>
+        </w:drawing>
+      </w:r>
+    </w:p>
+    <w:p>
+      <w:pPr>
+        <w:jc w:val="center"/>
+      </w:pPr>
+      <w:r>
+        <w:t xml:space="preserve">                </w:t>
+      </w:r>
+      <w:r>
+        <w:t>Fig.</w:t>
+      </w:r>
+      <w:r>
+        <w:t xml:space="preserve"> </w:t>
+      </w:r>
+      <w:r>
+        <w:t>3.</w:t>
+      </w:r>
+      <w:r>
+        <w:t>3.</w:t>
+      </w:r>
+      <w:r>
+        <w:t xml:space="preserve"> Ierar</w:t>
+      </w:r>
+      <w:r>
+        <w:t>hia dosarelor în aplicația React</w:t>
+      </w:r>
+      <w:r>
+        <w:t>.</w:t>
+      </w:r>
+      <w:bookmarkStart w:id="19" w:name="_GoBack"/>
+      <w:bookmarkEnd w:id="19"/>
+    </w:p>
+    <w:p>
+      <w:pPr>
+        <w:ind w:left="708" w:firstLine="516"/>
+        <w:jc w:val="center"/>
+      </w:pPr>
+    </w:p>
+    <w:p>
+      <w:pPr>
+        <w:ind w:left="708" w:firstLine="516"/>
+      </w:pPr>
+    </w:p>
+    <w:p>
+      <w:pPr>
         <w:pStyle w:val="Head23"/>
         <w:numPr>
           <w:ilvl w:val="2"/>
@@ -9437,8 +9683,8 @@
       <w:pPr>
         <w:jc w:val="center"/>
       </w:pPr>
-      <w:bookmarkStart w:id="16" w:name="_44sinio" w:colFirst="0" w:colLast="0"/>
-      <w:bookmarkEnd w:id="16"/>
+      <w:bookmarkStart w:id="20" w:name="_44sinio" w:colFirst="0" w:colLast="0"/>
+      <w:bookmarkEnd w:id="20"/>
     </w:p>
     <w:p>
       <w:pPr>
@@ -9451,11 +9697,11 @@
         <w:jc w:val="both"/>
         <w:outlineLvl w:val="0"/>
       </w:pPr>
-      <w:bookmarkStart w:id="17" w:name="_Toc1821370"/>
+      <w:bookmarkStart w:id="21" w:name="_Toc3664744"/>
       <w:r>
         <w:t>CONCLUZII</w:t>
       </w:r>
-      <w:bookmarkEnd w:id="17"/>
+      <w:bookmarkEnd w:id="21"/>
     </w:p>
     <w:p>
       <w:pPr>
@@ -9570,8 +9816,8 @@
       <w:pPr>
         <w:ind w:firstLine="567"/>
       </w:pPr>
-      <w:bookmarkStart w:id="18" w:name="_z337ya" w:colFirst="0" w:colLast="0"/>
-      <w:bookmarkEnd w:id="18"/>
+      <w:bookmarkStart w:id="22" w:name="_z337ya" w:colFirst="0" w:colLast="0"/>
+      <w:bookmarkEnd w:id="22"/>
     </w:p>
     <w:p>
       <w:pPr>
@@ -9583,11 +9829,11 @@
         <w:ind w:left="737"/>
         <w:outlineLvl w:val="0"/>
       </w:pPr>
-      <w:bookmarkStart w:id="19" w:name="_Toc1821371"/>
+      <w:bookmarkStart w:id="23" w:name="_Toc3664745"/>
       <w:r>
         <w:t>BIBLIOGRAFIE</w:t>
       </w:r>
-      <w:bookmarkEnd w:id="19"/>
+      <w:bookmarkEnd w:id="23"/>
     </w:p>
     <w:p>
       <w:pPr>
@@ -9664,8 +9910,8 @@
       </w:r>
     </w:p>
     <w:sectPr>
-      <w:footerReference w:type="default" r:id="rId14"/>
-      <w:footerReference w:type="first" r:id="rId15"/>
+      <w:footerReference w:type="default" r:id="rId15"/>
+      <w:footerReference w:type="first" r:id="rId16"/>
       <w:type w:val="continuous"/>
       <w:pgSz w:w="11906" w:h="16838"/>
       <w:pgMar w:top="1134" w:right="1134" w:bottom="1134" w:left="1134" w:header="0" w:footer="0" w:gutter="0"/>
@@ -9813,7 +10059,7 @@
           <w:rPr>
             <w:noProof/>
           </w:rPr>
-          <w:t>19</w:t>
+          <w:t>23</w:t>
         </w:r>
         <w:r>
           <w:rPr>
@@ -16384,7 +16630,7 @@
   <a:extraClrSchemeLst/>
   <a:extLst>
     <a:ext uri="{05A4C25C-085E-4340-85A3-A5531E510DB2}">
-      <thm15:themeFamily xmlns="" xmlns:thm15="http://schemas.microsoft.com/office/thememl/2012/main" name="Office Theme" id="{62F939B6-93AF-4DB8-9C6B-D6C7DFDC589F}" vid="{4A3C46E8-61CC-4603-A589-7422A47A8E4A}"/>
+      <thm15:themeFamily xmlns:thm15="http://schemas.microsoft.com/office/thememl/2012/main" xmlns="" name="Office Theme" id="{62F939B6-93AF-4DB8-9C6B-D6C7DFDC589F}" vid="{4A3C46E8-61CC-4603-A589-7422A47A8E4A}"/>
     </a:ext>
   </a:extLst>
 </a:theme>
@@ -16395,7 +16641,7 @@
 </file>
 
 <file path=customXml/itemProps1.xml><?xml version="1.0" encoding="utf-8"?>
-<ds:datastoreItem xmlns:ds="http://schemas.openxmlformats.org/officeDocument/2006/customXml" ds:itemID="{F9C18120-1606-4699-A918-B91F0DB7FB5E}">
+<ds:datastoreItem xmlns:ds="http://schemas.openxmlformats.org/officeDocument/2006/customXml" ds:itemID="{B0333315-8A3B-4826-A249-171D373CCD24}">
   <ds:schemaRefs>
     <ds:schemaRef ds:uri="http://schemas.openxmlformats.org/officeDocument/2006/bibliography"/>
   </ds:schemaRefs>

</xml_diff>

<commit_message>
add Motivele utilizarii react
</commit_message>
<xml_diff>
--- a/LicentaDanPopa.docx
+++ b/LicentaDanPopa.docx
@@ -4374,6 +4374,7 @@
     <w:p>
       <w:pPr>
         <w:pStyle w:val="Head23"/>
+        <w:outlineLvl w:val="1"/>
       </w:pPr>
       <w:r>
         <w:t>Scurt istoric</w:t>
@@ -4381,52 +4382,45 @@
     </w:p>
     <w:p>
       <w:pPr>
+        <w:ind w:left="708" w:firstLine="1"/>
+      </w:pPr>
+      <w:r>
+        <w:t xml:space="preserve">În această lucrare se </w:t>
+      </w:r>
+      <w:r>
+        <w:rPr>
+          <w:highlight w:val="yellow"/>
+        </w:rPr>
+        <w:t>va vorbi</w:t>
+      </w:r>
+      <w:r>
+        <w:t xml:space="preserve"> despre o bibliotecă numită Redux. Redux este o librărie JavaScript open-source pentru managementul stării aplicației. Aceasta librărie a fost creată de Dan Abramov si Andrew Clark în 2015. Dan Abramov a început lucrul la această librarie când se pregătea de conferinta </w:t>
+      </w:r>
+      <w:r>
+        <w:rPr>
+          <w:i/>
+        </w:rPr>
+        <w:t>React Europe 2015</w:t>
+      </w:r>
+      <w:r>
+        <w:t xml:space="preserve">. </w:t>
+      </w:r>
+    </w:p>
+    <w:p>
+      <w:pPr>
         <w:ind w:firstLine="709"/>
-      </w:pPr>
-      <w:r>
-        <w:t>În ace</w:t>
-      </w:r>
-      <w:r>
-        <w:t xml:space="preserve">astă lucrare se va vorbi despre o bibliotecă </w:t>
-      </w:r>
-      <w:r>
-        <w:t>numit</w:t>
-      </w:r>
-      <w:r>
-        <w:t>ă</w:t>
-      </w:r>
-      <w:r>
-        <w:t xml:space="preserve"> R</w:t>
-      </w:r>
-      <w:r>
-        <w:t>edux</w:t>
-      </w:r>
-      <w:r>
-        <w:t>.</w:t>
-      </w:r>
-      <w:r>
-        <w:t xml:space="preserve"> Redux este o librărie JavaScript open-source pentru managementul stării aplicației. Aceasta librărie a fost creată de Dan Abramov si Andrew Clark în 2015. Dan Abramov a început </w:t>
-      </w:r>
-      <w:r>
-        <w:t>lucrul la această</w:t>
-      </w:r>
-      <w:r>
-        <w:t xml:space="preserve"> librarie când se pregătea de conferinta </w:t>
-      </w:r>
-      <w:r>
         <w:rPr>
           <w:i/>
         </w:rPr>
-        <w:t>React Europe</w:t>
+      </w:pPr>
+      <w:r>
+        <w:t xml:space="preserve">Abramov mentionează, </w:t>
       </w:r>
       <w:r>
         <w:rPr>
           <w:i/>
         </w:rPr>
-        <w:t xml:space="preserve"> 2015</w:t>
-      </w:r>
-      <w:r>
-        <w:t xml:space="preserve">. </w:t>
+        <w:t xml:space="preserve">“Eu încercam să fac o implementare a Flux conceptului care îmi va permite să schimb logica și imi va permite să calatoresc în timp cu starea”. </w:t>
       </w:r>
     </w:p>
     <w:p>
@@ -4437,57 +4431,7 @@
         </w:rPr>
       </w:pPr>
       <w:r>
-        <w:t>A</w:t>
-      </w:r>
-      <w:r>
-        <w:t>bramov mentionează</w:t>
-      </w:r>
-      <w:r>
-        <w:t xml:space="preserve">, </w:t>
-      </w:r>
-      <w:r>
-        <w:rPr>
-          <w:i/>
-        </w:rPr>
-        <w:t>“Eu încercam să fac o implementare a Flux conceptului care îmi va permite să schimb logica și imi va permite să calatoresc în timp</w:t>
-      </w:r>
-      <w:r>
-        <w:rPr>
-          <w:i/>
-        </w:rPr>
-        <w:t xml:space="preserve"> cu starea</w:t>
-      </w:r>
-      <w:r>
-        <w:rPr>
-          <w:i/>
-        </w:rPr>
-        <w:t>”</w:t>
-      </w:r>
-      <w:r>
-        <w:rPr>
-          <w:i/>
-        </w:rPr>
-        <w:t xml:space="preserve">. </w:t>
-      </w:r>
-    </w:p>
-    <w:p>
-      <w:pPr>
-        <w:ind w:firstLine="709"/>
-        <w:rPr>
-          <w:i/>
-        </w:rPr>
-      </w:pPr>
-      <w:r>
-        <w:t>Abramov</w:t>
-      </w:r>
-      <w:r>
-        <w:t xml:space="preserve"> a observat</w:t>
-      </w:r>
-      <w:r>
-        <w:t xml:space="preserve"> similaritatea dintre paternul</w:t>
-      </w:r>
-      <w:r>
-        <w:t xml:space="preserve"> Flux si a unei functie de reducere, adăugând: </w:t>
+        <w:t xml:space="preserve">Abramov a observat similaritatea dintre paternul Flux si a unei functie de reducere, adăugând: </w:t>
       </w:r>
     </w:p>
     <w:p>
@@ -4579,86 +4523,16 @@
         <w:ind w:firstLine="709"/>
       </w:pPr>
       <w:r>
-        <w:t>Trebuie de menționat că</w:t>
-      </w:r>
-      <w:r>
-        <w:t xml:space="preserve"> Redux nu are nici o relație cu React. Putem scrie aplicații Redux cu Re</w:t>
-      </w:r>
-      <w:r>
-        <w:t>act, Angular, Ember, jQuery,</w:t>
-      </w:r>
-      <w:r>
-        <w:t xml:space="preserve"> JavaScript vanilla</w:t>
-      </w:r>
-      <w:r>
-        <w:t xml:space="preserve"> sau orice alta librărie JavaScript</w:t>
-      </w:r>
-      <w:r>
-        <w:t>. Trebuie de mai menționat încă că Redux se combină în special cu asa librării ca React sau Deku deoarece ele permit descrierea UI ca niște funcții</w:t>
-      </w:r>
-      <w:r>
-        <w:t xml:space="preserve"> </w:t>
-      </w:r>
-      <w:r>
-        <w:t>care reprezintă starea, iar Redux emite reînnoirele stării în răspuns la acțiuni.</w:t>
+        <w:t>Trebuie de menționat că Redux nu are nici o relație cu React. Putem scrie aplicații Redux cu React, Angular, Ember, jQuery, JavaScript vanilla sau orice alta librărie JavaScript. Trebuie de mai menționat încă că Redux se combină în special cu asa librării ca React sau Deku deoarece ele permit descrierea UI ca niște funcții care reprezintă starea, iar Redux emite reînnoirele stării în răspuns la acțiuni.</w:t>
       </w:r>
     </w:p>
     <w:p>
       <w:r>
         <w:tab/>
-        <w:t>După apariția Redux-ului, framework-urile ca Angular si Vue au preluat rapid idei din această bibliotecă si au introdus așa alte</w:t>
-      </w:r>
-      <w:r>
-        <w:t>rnative ca Ngrx pentru Angular ș</w:t>
+        <w:t>După apariția Redux-ului, framework-urile ca Angular si Vue au preluat rapid idei din această bibliotecă si au introdus așa alternative ca Ngrx pentru Angular ș</w:t>
       </w:r>
       <w:r>
         <w:t>i Vuex pentru Vue.</w:t>
-      </w:r>
-    </w:p>
-    <w:p>
-      <w:pPr>
-        <w:pStyle w:val="Head23"/>
-      </w:pPr>
-      <w:r>
-        <w:t>Motivele utilizării Redux</w:t>
-      </w:r>
-    </w:p>
-    <w:p>
-      <w:pPr>
-        <w:ind w:firstLine="708"/>
-        <w:rPr>
-          <w:b/>
-        </w:rPr>
-      </w:pPr>
-      <w:r>
-        <w:t>În ultimii ani cerințele pentru aplicațiile single-page au devenit din ce în ce mai complica</w:t>
-      </w:r>
-      <w:r>
-        <w:t>te, iar codul nostru trebuie sa aibă grija de tot mai multă stare. Starea poate să conțină răspunsurile de pe server cât și date create local. Starea UI la fel e cu mult mai complexă ca înainte, având necesitatea de a dirija așa lucruri ca taburile selectate, spinners, paginația și asa mai departe.</w:t>
-      </w:r>
-    </w:p>
-    <w:p>
-      <w:pPr>
-        <w:rPr>
-          <w:b/>
-        </w:rPr>
-      </w:pPr>
-      <w:r>
-        <w:t>De dirijat așa stare e complicat. Se ajunge la un moment când nu mai e clar ce se întâmpla în aplicație și nu mai stim ce se întâmplă cu starea. Când se ajunge la așa moment e greu de repro</w:t>
-      </w:r>
-      <w:r>
-        <w:t>dus bug-urile și de le rezolvat.</w:t>
-      </w:r>
-    </w:p>
-    <w:p>
-      <w:pPr>
-        <w:rPr>
-          <w:b/>
-        </w:rPr>
-      </w:pPr>
-      <w:r>
-        <w:lastRenderedPageBreak/>
-        <w:t xml:space="preserve">Redux încearcă să faca mutarea stării predictabilă, adăugând niște restricții când și cum e necesar de actualizat. </w:t>
       </w:r>
     </w:p>
     <w:p>
@@ -4666,11 +4540,209 @@
         <w:pStyle w:val="Head23"/>
         <w:outlineLvl w:val="1"/>
       </w:pPr>
-      <w:bookmarkStart w:id="3" w:name="_Toc3933068"/>
+      <w:r>
+        <w:t>Motivele utilizării React Js</w:t>
+      </w:r>
+    </w:p>
+    <w:p>
+      <w:pPr>
+        <w:ind w:firstLine="708"/>
+        <w:rPr>
+          <w:lang w:val="en-US"/>
+        </w:rPr>
+      </w:pPr>
+      <w:r>
+        <w:t>Fiind un instrument modern</w:t>
+      </w:r>
+      <w:r>
+        <w:t xml:space="preserve"> pentru creearea aplicațiilor, React facilitează creearea părții front-end prin oferirea a unui API relativ simplu </w:t>
+      </w:r>
+      <w:r>
+        <w:t>ce permite crearea UI-ului într-un mod declarativ prin utilizarea limbajului Javascript sau orice alt limbaj ce se transpilează în Javascript ca Typescript, ReasonML, etc. Principalele caracteristici ale React.Js sunt</w:t>
+      </w:r>
+      <w:r>
+        <w:rPr>
+          <w:lang w:val="en-US"/>
+        </w:rPr>
+        <w:t>:</w:t>
+      </w:r>
+    </w:p>
+    <w:p>
+      <w:pPr>
+        <w:pStyle w:val="ListParagraph"/>
+        <w:numPr>
+          <w:ilvl w:val="0"/>
+          <w:numId w:val="42"/>
+        </w:numPr>
+      </w:pPr>
+      <w:r>
+        <w:t>Este destul de neopinionat și putem alege instrumentele și librăriile adăugătoare preferate, începând de la Typescript terminând cu Graphql și tot ce rămâne în mijloc</w:t>
+      </w:r>
+      <w:r>
+        <w:rPr>
+          <w:lang w:val="en-US"/>
+        </w:rPr>
+        <w:t xml:space="preserve">: </w:t>
+      </w:r>
+      <w:proofErr w:type="spellStart"/>
+      <w:r>
+        <w:rPr>
+          <w:lang w:val="en-US"/>
+        </w:rPr>
+        <w:t>axios</w:t>
+      </w:r>
+      <w:proofErr w:type="spellEnd"/>
+      <w:r>
+        <w:rPr>
+          <w:lang w:val="en-US"/>
+        </w:rPr>
+        <w:t xml:space="preserve">, d3, </w:t>
+      </w:r>
+      <w:proofErr w:type="spellStart"/>
+      <w:r>
+        <w:rPr>
+          <w:lang w:val="en-US"/>
+        </w:rPr>
+        <w:t>rxjs</w:t>
+      </w:r>
+      <w:proofErr w:type="spellEnd"/>
+      <w:r>
+        <w:rPr>
+          <w:lang w:val="en-US"/>
+        </w:rPr>
+        <w:t>, etc.</w:t>
+      </w:r>
+    </w:p>
+    <w:p>
+      <w:pPr>
+        <w:pStyle w:val="ListParagraph"/>
+        <w:numPr>
+          <w:ilvl w:val="0"/>
+          <w:numId w:val="42"/>
+        </w:numPr>
+      </w:pPr>
+      <w:r>
+        <w:lastRenderedPageBreak/>
+        <w:t>Este doar Javascript. Când scriem cod în React nu trebue să ne bazăm pe un limbaj nou de templating sau să căutăm în documentație toată ziua ce metode avem accesibile. Totul e Javascript și chiar dacă dorim să folosim ultimele opțiuni experimentale ale limbajului e posibil prin folosirea a așa instrumente ca webpack, parcel și de genul.</w:t>
+      </w:r>
+    </w:p>
+    <w:p>
+      <w:pPr>
+        <w:pStyle w:val="ListParagraph"/>
+        <w:numPr>
+          <w:ilvl w:val="0"/>
+          <w:numId w:val="42"/>
+        </w:numPr>
+      </w:pPr>
+      <w:r>
+        <w:t xml:space="preserve">Învățând React în același timp se învață și Javascript deoarece majoritatea codului ce se scrie e chiar doar Javascript, eliminând </w:t>
+      </w:r>
+      <w:r>
+        <w:t>cazurile dependenței developerilor de un singur framework pentru rezolvarea tuturor problemelor fără a cunoaște elementele de bază a limbajului în care scriu.</w:t>
+      </w:r>
+    </w:p>
+    <w:p>
+      <w:pPr>
+        <w:pStyle w:val="ListParagraph"/>
+        <w:numPr>
+          <w:ilvl w:val="0"/>
+          <w:numId w:val="42"/>
+        </w:numPr>
+      </w:pPr>
+      <w:r>
+        <w:t>Curba de învățare este nu chiar atât de acută. Majoritatea developerilor pot crea mici prototipuri în decurs de câteva ore de la prima încercare, deși sunt instrumente care oferă opțiuni mai bune aici</w:t>
+      </w:r>
+      <w:r>
+        <w:t>:</w:t>
+      </w:r>
+      <w:r>
+        <w:t xml:space="preserve"> Vue.Js fiind unul dintre ele.</w:t>
+      </w:r>
+    </w:p>
+    <w:p>
+      <w:pPr>
+        <w:pStyle w:val="ListParagraph"/>
+        <w:numPr>
+          <w:ilvl w:val="0"/>
+          <w:numId w:val="42"/>
+        </w:numPr>
+      </w:pPr>
+      <w:r>
+        <w:t xml:space="preserve">React este popular și folosit în cadrul a multor companii ceea ce oferă o comunitate variată și mare care asigură menținere unei ecosisteme sănătoase cu librării complementare actuale. </w:t>
+      </w:r>
+    </w:p>
+    <w:p>
+      <w:pPr>
+        <w:pStyle w:val="Head23"/>
+        <w:outlineLvl w:val="1"/>
+      </w:pPr>
+      <w:r>
+        <w:t>Bazele React JS</w:t>
+      </w:r>
+    </w:p>
+    <w:p>
+      <w:pPr>
+        <w:ind w:firstLine="708"/>
+      </w:pPr>
+      <w:bookmarkStart w:id="3" w:name="_GoBack"/>
+      <w:bookmarkEnd w:id="3"/>
+    </w:p>
+    <w:p>
+      <w:pPr>
+        <w:pStyle w:val="Head23"/>
+        <w:outlineLvl w:val="1"/>
+      </w:pPr>
+      <w:r>
+        <w:t>Motivele utilizării Redux</w:t>
+      </w:r>
+    </w:p>
+    <w:p>
+      <w:pPr>
+        <w:ind w:firstLine="708"/>
+        <w:rPr>
+          <w:b/>
+        </w:rPr>
+      </w:pPr>
+      <w:r>
+        <w:t>În ultimii ani cerințele pentru aplicațiile single-page au devenit din ce în ce mai complica</w:t>
+      </w:r>
+      <w:r>
+        <w:t>te, iar codul nostru trebuie sa aibă grija de tot mai multă stare. Starea poate să conțină răspunsurile de pe server cât și date create local. Starea UI la fel e cu mult mai complexă ca înainte, având necesitatea de a dirija așa lucruri ca taburile selectate, spinners, paginația și asa mai departe.</w:t>
+      </w:r>
+    </w:p>
+    <w:p>
+      <w:pPr>
+        <w:rPr>
+          <w:b/>
+        </w:rPr>
+      </w:pPr>
+      <w:r>
+        <w:t>De dirijat așa stare e complicat. Se ajunge la un moment când nu mai e clar ce se întâmpla în aplicație și nu mai stim ce se întâmplă cu starea. Când se ajunge la așa moment e greu de repro</w:t>
+      </w:r>
+      <w:r>
+        <w:t>dus bug-urile și de le rezolvat.</w:t>
+      </w:r>
+    </w:p>
+    <w:p>
+      <w:pPr>
+        <w:rPr>
+          <w:b/>
+        </w:rPr>
+      </w:pPr>
+      <w:r>
+        <w:t xml:space="preserve">Redux încearcă să faca mutarea stării predictabilă, adăugând niște restricții când și cum e necesar de actualizat. </w:t>
+      </w:r>
+    </w:p>
+    <w:p>
+      <w:pPr>
+        <w:pStyle w:val="Head23"/>
+        <w:outlineLvl w:val="1"/>
+      </w:pPr>
+      <w:bookmarkStart w:id="4" w:name="_Toc3933068"/>
       <w:r>
         <w:t>Bazele Redux-ului</w:t>
       </w:r>
-      <w:bookmarkEnd w:id="3"/>
+      <w:bookmarkEnd w:id="4"/>
     </w:p>
     <w:p>
       <w:pPr>
@@ -4711,6 +4783,7 @@
         </w:numPr>
       </w:pPr>
       <w:r>
+        <w:lastRenderedPageBreak/>
         <w:t>sursă unică de adevăr</w:t>
       </w:r>
     </w:p>
@@ -4821,11 +4894,11 @@
         </w:numPr>
         <w:outlineLvl w:val="1"/>
       </w:pPr>
-      <w:bookmarkStart w:id="4" w:name="_Toc3933069"/>
+      <w:bookmarkStart w:id="5" w:name="_Toc3933069"/>
       <w:r>
         <w:t>Acțiuni</w:t>
       </w:r>
-      <w:bookmarkEnd w:id="4"/>
+      <w:bookmarkEnd w:id="5"/>
     </w:p>
     <w:p>
       <w:pPr>
@@ -4915,7 +4988,6 @@
         <w:ind w:left="1416"/>
       </w:pPr>
       <w:r>
-        <w:lastRenderedPageBreak/>
         <w:t>Aceste recomandari sună în felul următor:</w:t>
       </w:r>
     </w:p>
@@ -5025,6 +5097,7 @@
         <w:ind w:left="1416"/>
       </w:pPr>
       <w:r>
+        <w:lastRenderedPageBreak/>
         <w:t xml:space="preserve">Pe lângă acțiunile propriu zise sunt si creatori de acțiuni, ce sunt doar niște funcții ce creaza acțiuni. Un exemplu simplu ar fi: </w:t>
       </w:r>
     </w:p>
@@ -5217,11 +5290,11 @@
         </w:numPr>
         <w:outlineLvl w:val="1"/>
       </w:pPr>
-      <w:bookmarkStart w:id="5" w:name="_Toc3933070"/>
+      <w:bookmarkStart w:id="6" w:name="_Toc3933070"/>
       <w:r>
         <w:t>Reduceri</w:t>
       </w:r>
-      <w:bookmarkEnd w:id="5"/>
+      <w:bookmarkEnd w:id="6"/>
     </w:p>
     <w:p>
       <w:pPr>
@@ -5275,95 +5348,95 @@
         <w:ind w:left="1416"/>
       </w:pPr>
       <w:r>
+        <w:t xml:space="preserve">Este foarte important ca reducerii să fie întotdeauna funcții pure. </w:t>
+      </w:r>
+      <w:r>
+        <w:t>Având aceleași argumente, reducerul trebuie să calculeze starea viitoare și să o returneze. Fără surprize. Fara side efecte. Fara API chemări. Fără mutații. Doar o calculare.</w:t>
+      </w:r>
+    </w:p>
+    <w:p>
+      <w:pPr>
+        <w:ind w:left="1416"/>
+      </w:pPr>
+      <w:r>
+        <w:t>Fie avem nevoie de un reducer care gestionează o listă de nume.</w:t>
+      </w:r>
+      <w:r>
+        <w:t xml:space="preserve"> O implementare a reducerului poate fi în felul următor:</w:t>
+      </w:r>
+    </w:p>
+    <w:p>
+      <w:pPr>
+        <w:ind w:left="1416"/>
+      </w:pPr>
+    </w:p>
+    <w:p>
+      <w:pPr>
+        <w:ind w:left="1416"/>
+        <w:rPr>
+          <w:i/>
+        </w:rPr>
+      </w:pPr>
+      <w:r>
+        <w:rPr>
+          <w:i/>
+        </w:rPr>
+        <w:t>const initialState =</w:t>
+      </w:r>
+      <w:r>
+        <w:rPr>
+          <w:i/>
+        </w:rPr>
+        <w:t xml:space="preserve"> []</w:t>
+      </w:r>
+    </w:p>
+    <w:p>
+      <w:pPr>
+        <w:rPr>
+          <w:i/>
+        </w:rPr>
+      </w:pPr>
+    </w:p>
+    <w:p>
+      <w:pPr>
+        <w:ind w:left="1416"/>
+        <w:rPr>
+          <w:i/>
+        </w:rPr>
+      </w:pPr>
+      <w:r>
+        <w:rPr>
+          <w:i/>
+        </w:rPr>
+        <w:t>function namesReducer(state = initialState, action) {</w:t>
+      </w:r>
+    </w:p>
+    <w:p>
+      <w:pPr>
+        <w:ind w:left="1416"/>
+        <w:rPr>
+          <w:i/>
+        </w:rPr>
+      </w:pPr>
+      <w:r>
+        <w:rPr>
+          <w:i/>
+        </w:rPr>
+        <w:t xml:space="preserve">  switch(action.type) {</w:t>
+      </w:r>
+    </w:p>
+    <w:p>
+      <w:pPr>
+        <w:ind w:left="1416"/>
+        <w:rPr>
+          <w:i/>
+        </w:rPr>
+      </w:pPr>
+      <w:r>
+        <w:rPr>
+          <w:i/>
+        </w:rPr>
         <w:lastRenderedPageBreak/>
-        <w:t xml:space="preserve">Este foarte important ca reducerii să fie întotdeauna funcții pure. </w:t>
-      </w:r>
-      <w:r>
-        <w:t>Având aceleași argumente, reducerul trebuie să calculeze starea viitoare și să o returneze. Fără surprize. Fara side efecte. Fara API chemări. Fără mutații. Doar o calculare.</w:t>
-      </w:r>
-    </w:p>
-    <w:p>
-      <w:pPr>
-        <w:ind w:left="1416"/>
-      </w:pPr>
-      <w:r>
-        <w:t>Fie avem nevoie de un reducer care gestionează o listă de nume.</w:t>
-      </w:r>
-      <w:r>
-        <w:t xml:space="preserve"> O implementare a reducerului poate fi în felul următor:</w:t>
-      </w:r>
-    </w:p>
-    <w:p>
-      <w:pPr>
-        <w:ind w:left="1416"/>
-      </w:pPr>
-    </w:p>
-    <w:p>
-      <w:pPr>
-        <w:ind w:left="1416"/>
-        <w:rPr>
-          <w:i/>
-        </w:rPr>
-      </w:pPr>
-      <w:r>
-        <w:rPr>
-          <w:i/>
-        </w:rPr>
-        <w:t>const initialState =</w:t>
-      </w:r>
-      <w:r>
-        <w:rPr>
-          <w:i/>
-        </w:rPr>
-        <w:t xml:space="preserve"> []</w:t>
-      </w:r>
-    </w:p>
-    <w:p>
-      <w:pPr>
-        <w:rPr>
-          <w:i/>
-        </w:rPr>
-      </w:pPr>
-    </w:p>
-    <w:p>
-      <w:pPr>
-        <w:ind w:left="1416"/>
-        <w:rPr>
-          <w:i/>
-        </w:rPr>
-      </w:pPr>
-      <w:r>
-        <w:rPr>
-          <w:i/>
-        </w:rPr>
-        <w:t>function namesReducer(state = initialState, action) {</w:t>
-      </w:r>
-    </w:p>
-    <w:p>
-      <w:pPr>
-        <w:ind w:left="1416"/>
-        <w:rPr>
-          <w:i/>
-        </w:rPr>
-      </w:pPr>
-      <w:r>
-        <w:rPr>
-          <w:i/>
-        </w:rPr>
-        <w:t xml:space="preserve">  switch(action.type) {</w:t>
-      </w:r>
-    </w:p>
-    <w:p>
-      <w:pPr>
-        <w:ind w:left="1416"/>
-        <w:rPr>
-          <w:i/>
-        </w:rPr>
-      </w:pPr>
-      <w:r>
-        <w:rPr>
-          <w:i/>
-        </w:rPr>
         <w:t xml:space="preserve">    case 'ADD_NAME' : </w:t>
       </w:r>
     </w:p>
@@ -5614,12 +5687,11 @@
         </w:numPr>
         <w:outlineLvl w:val="1"/>
       </w:pPr>
-      <w:bookmarkStart w:id="6" w:name="_Toc3933071"/>
-      <w:r>
-        <w:lastRenderedPageBreak/>
+      <w:bookmarkStart w:id="7" w:name="_Toc3933071"/>
+      <w:r>
         <w:t>Store</w:t>
       </w:r>
-      <w:bookmarkEnd w:id="6"/>
+      <w:bookmarkEnd w:id="7"/>
     </w:p>
     <w:p>
       <w:pPr>
@@ -5708,6 +5780,7 @@
         <w:ind w:firstLine="708"/>
       </w:pPr>
       <w:r>
+        <w:lastRenderedPageBreak/>
         <w:t>Este ușor de creat un store dacă avem deja un reducer. Fie avem un reducer în reducer.js</w:t>
       </w:r>
     </w:p>
@@ -5894,7 +5967,6 @@
         <w:ind w:left="708"/>
       </w:pPr>
       <w:r>
-        <w:lastRenderedPageBreak/>
         <w:t>})</w:t>
       </w:r>
     </w:p>
@@ -5931,11 +6003,11 @@
         <w:pStyle w:val="Head23"/>
         <w:outlineLvl w:val="1"/>
       </w:pPr>
-      <w:bookmarkStart w:id="7" w:name="_Toc3933072"/>
+      <w:bookmarkStart w:id="8" w:name="_Toc3933072"/>
       <w:r>
         <w:t>Integrarea Redux-ului în aplicațiile React</w:t>
       </w:r>
-      <w:bookmarkEnd w:id="7"/>
+      <w:bookmarkEnd w:id="8"/>
     </w:p>
     <w:p>
       <w:pPr>
@@ -5996,7 +6068,11 @@
         <w:t>React</w:t>
       </w:r>
       <w:r>
-        <w:t xml:space="preserve"> &gt;= 0.14 și se instalează de obicei prin npm folosind comanda </w:t>
+        <w:t xml:space="preserve"> &gt;= </w:t>
+      </w:r>
+      <w:r>
+        <w:lastRenderedPageBreak/>
+        <w:t xml:space="preserve">0.14 și se instalează de obicei prin npm folosind comanda </w:t>
       </w:r>
       <w:r>
         <w:rPr>
@@ -6190,7 +6266,6 @@
         <w:rPr>
           <w:i/>
         </w:rPr>
-        <w:lastRenderedPageBreak/>
         <w:t>connect</w:t>
       </w:r>
       <w:r>
@@ -6298,6 +6373,7 @@
         <w:contextualSpacing/>
       </w:pPr>
       <w:r>
+        <w:lastRenderedPageBreak/>
         <w:t xml:space="preserve">  )</w:t>
       </w:r>
     </w:p>
@@ -6533,11 +6609,7 @@
         <w:t>mapDispatchToProps</w:t>
       </w:r>
       <w:r>
-        <w:t xml:space="preserve"> ce sunt funcții pure, </w:t>
-      </w:r>
-      <w:r>
-        <w:lastRenderedPageBreak/>
-        <w:t xml:space="preserve">prima primește starea necesară din store, iar a doua definește actiunile posibile. Funcția </w:t>
+        <w:t xml:space="preserve"> ce sunt funcții pure, prima primește starea necesară din store, iar a doua definește actiunile posibile. Funcția </w:t>
       </w:r>
       <w:r>
         <w:rPr>
@@ -6575,6 +6647,7 @@
         <w:contextualSpacing/>
       </w:pPr>
       <w:r>
+        <w:lastRenderedPageBreak/>
         <w:t xml:space="preserve">Lucrurile prezentate pot fi făcute și fara librăria react-redux, </w:t>
       </w:r>
       <w:r>
@@ -6593,7 +6666,7 @@
         <w:pStyle w:val="Head23"/>
         <w:outlineLvl w:val="1"/>
       </w:pPr>
-      <w:bookmarkStart w:id="8" w:name="_Toc3933073"/>
+      <w:bookmarkStart w:id="9" w:name="_Toc3933073"/>
       <w:r>
         <w:t>Ecosistema</w:t>
       </w:r>
@@ -6603,7 +6676,7 @@
       <w:r>
         <w:t>-ului</w:t>
       </w:r>
-      <w:bookmarkEnd w:id="8"/>
+      <w:bookmarkEnd w:id="9"/>
     </w:p>
     <w:p>
       <w:pPr>
@@ -6724,72 +6797,69 @@
         <w:ind w:left="708" w:firstLine="708"/>
       </w:pPr>
       <w:r>
-        <w:t xml:space="preserve">Middleware-urile în Redux sunt extensii third-pary ce se conectează între propagarea unei acțiuni, și momentul când acțiunea ajunge la reducer. De obicei middleware-urile se </w:t>
-      </w:r>
+        <w:t>Middleware-urile în Redux sunt extensii third-pary ce se conectează între propagarea unei acțiuni, și momentul când acțiunea ajunge la reducer. De obicei middleware-urile se folosesc pentru logging, crash reporting și comunicarea cu un API async. Un avantaj al Redux-ului față de alte librării este multitudinea de middlewar-uri disponibile, una din cele mai mari la prezent. Unele din cele mai utilizate middleware-uri sunt redux-axios-middleware, redux-api-middleware, redux-socket.io etc.</w:t>
+      </w:r>
+    </w:p>
+    <w:p>
+      <w:pPr>
+        <w:ind w:left="708" w:firstLine="708"/>
+      </w:pPr>
+      <w:r>
+        <w:t xml:space="preserve">Middleware-urile se conectează prin folosirea funcției </w:t>
+      </w:r>
+      <w:r>
+        <w:rPr>
+          <w:i/>
+        </w:rPr>
+        <w:t xml:space="preserve">applyMiddleware </w:t>
+      </w:r>
+      <w:r>
+        <w:t>la creearea store-uli. Un exemplu de conectare a middleware-ulilor a fi:</w:t>
+      </w:r>
+    </w:p>
+    <w:p>
+      <w:pPr>
+        <w:ind w:left="708" w:firstLine="708"/>
+      </w:pPr>
+      <w:r>
+        <w:t>import {createStore, applyMiddleware} from 'redux';</w:t>
+      </w:r>
+    </w:p>
+    <w:p>
+      <w:pPr>
+        <w:ind w:left="708" w:firstLine="708"/>
+      </w:pPr>
+      <w:r>
+        <w:t>import axios from 'axios';</w:t>
+      </w:r>
+    </w:p>
+    <w:p>
+      <w:pPr>
+        <w:ind w:left="708" w:firstLine="708"/>
+      </w:pPr>
+      <w:r>
+        <w:t>import axiosMiddleware from 'redux-axios-middleware';</w:t>
+      </w:r>
+    </w:p>
+    <w:p>
+      <w:pPr>
+        <w:ind w:left="708" w:firstLine="708"/>
+      </w:pPr>
+    </w:p>
+    <w:p>
+      <w:pPr>
+        <w:ind w:left="708" w:firstLine="708"/>
+      </w:pPr>
+      <w:r>
+        <w:t xml:space="preserve">const client = axios.create({ </w:t>
+      </w:r>
+    </w:p>
+    <w:p>
+      <w:pPr>
+        <w:ind w:left="708" w:firstLine="708"/>
+      </w:pPr>
       <w:r>
         <w:lastRenderedPageBreak/>
-        <w:t>folosesc pentru logging, crash reporting și comunicarea cu un API async. Un avantaj al Redux-ului față de alte librării este multitudinea de middlewar-uri disponibile, una din cele mai mari la prezent. Unele din cele mai utilizate middleware-uri sunt redux-axios-middleware, redux-api-middleware, redux-socket.io etc.</w:t>
-      </w:r>
-    </w:p>
-    <w:p>
-      <w:pPr>
-        <w:ind w:left="708" w:firstLine="708"/>
-      </w:pPr>
-      <w:r>
-        <w:t xml:space="preserve">Middleware-urile se conectează prin folosirea funcției </w:t>
-      </w:r>
-      <w:r>
-        <w:rPr>
-          <w:i/>
-        </w:rPr>
-        <w:t xml:space="preserve">applyMiddleware </w:t>
-      </w:r>
-      <w:r>
-        <w:t>la creearea store-uli. Un exemplu de conectare a middleware-ulilor a fi:</w:t>
-      </w:r>
-    </w:p>
-    <w:p>
-      <w:pPr>
-        <w:ind w:left="708" w:firstLine="708"/>
-      </w:pPr>
-      <w:r>
-        <w:t>import {createStore, applyMiddleware} from 'redux';</w:t>
-      </w:r>
-    </w:p>
-    <w:p>
-      <w:pPr>
-        <w:ind w:left="708" w:firstLine="708"/>
-      </w:pPr>
-      <w:r>
-        <w:t>import axios from 'axios';</w:t>
-      </w:r>
-    </w:p>
-    <w:p>
-      <w:pPr>
-        <w:ind w:left="708" w:firstLine="708"/>
-      </w:pPr>
-      <w:r>
-        <w:t>import axiosMiddleware from 'redux-axios-middleware';</w:t>
-      </w:r>
-    </w:p>
-    <w:p>
-      <w:pPr>
-        <w:ind w:left="708" w:firstLine="708"/>
-      </w:pPr>
-    </w:p>
-    <w:p>
-      <w:pPr>
-        <w:ind w:left="708" w:firstLine="708"/>
-      </w:pPr>
-      <w:r>
-        <w:t xml:space="preserve">const client = axios.create({ </w:t>
-      </w:r>
-    </w:p>
-    <w:p>
-      <w:pPr>
-        <w:ind w:left="708" w:firstLine="708"/>
-      </w:pPr>
-      <w:r>
         <w:t xml:space="preserve">  baseURL:'http://localhost:8080/api',</w:t>
       </w:r>
     </w:p>
@@ -6880,16 +6950,16 @@
         </w:numPr>
         <w:outlineLvl w:val="0"/>
       </w:pPr>
-      <w:bookmarkStart w:id="9" w:name="_Toc482604078"/>
-      <w:bookmarkStart w:id="10" w:name="_Toc3933074"/>
+      <w:bookmarkStart w:id="10" w:name="_Toc482604078"/>
+      <w:bookmarkStart w:id="11" w:name="_Toc3933074"/>
       <w:r>
         <w:t>TEHNOLOGII</w:t>
       </w:r>
       <w:r>
         <w:t xml:space="preserve"> NECESARE LA DEZVOLTAREA APLICAȚIEI</w:t>
       </w:r>
-      <w:bookmarkEnd w:id="9"/>
       <w:bookmarkEnd w:id="10"/>
+      <w:bookmarkEnd w:id="11"/>
       <w:r>
         <w:t xml:space="preserve"> </w:t>
       </w:r>
@@ -7040,14 +7110,7 @@
         <w:rPr>
           <w:lang w:val="sv-SE"/>
         </w:rPr>
-        <w:t xml:space="preserve">: principiul DRY. Folosind principiul DRY și grupând codul în module autonome ce rezolvă o problemă anumită elimină problemele enumerate și face </w:t>
-      </w:r>
-      <w:r>
-        <w:rPr>
-          <w:lang w:val="sv-SE"/>
-        </w:rPr>
-        <w:lastRenderedPageBreak/>
-        <w:t>mai ușor ce se întâmplă și în aplicația noastră. În Javascript aceste module se numesc package-uri și sunt folosite extensive, fiind normal de a avea zeci, sute sau chiar mii de package-uri întro singură aplicație. Aceste package-uri lucrează atât pe Node.js cât și în browser, doar că în browser e necesar de folosit un bundler ca webpack sau parcel pentru a crea un bundle:</w:t>
+        <w:t>: principiul DRY. Folosind principiul DRY și grupând codul în module autonome ce rezolvă o problemă anumită elimină problemele enumerate și face mai ușor ce se întâmplă și în aplicația noastră. În Javascript aceste module se numesc package-uri și sunt folosite extensive, fiind normal de a avea zeci, sute sau chiar mii de package-uri întro singură aplicație. Aceste package-uri lucrează atât pe Node.js cât și în browser, doar că în browser e necesar de folosit un bundler ca webpack sau parcel pentru a crea un bundle:</w:t>
       </w:r>
       <w:r>
         <w:t xml:space="preserve"> un singur fișier Javascript cu toate modulele adunate pentru ca browserul să le înțeleagă. Aceste module sunt de obicei publicate pe npm ce prescurtarea la node package manager. Npm constituie din o aplicație de consolă și o bază de date online ce conține toată lista de package-uri disponibile. Pentru fiecare aplicație javascript ce folosește npm e necesar de avut un fișier package.json (fig. 2.1) ce definește lista de packag-uri necesare și niște informații de baza despre proiect. Acest file package.json permite reproducerea și instalarea dependențeleor necesare printr-o singură comandă.</w:t>
@@ -7064,6 +7127,7 @@
           <w:noProof/>
           <w:lang w:val="en-US"/>
         </w:rPr>
+        <w:lastRenderedPageBreak/>
         <w:drawing>
           <wp:inline distT="0" distB="0" distL="0" distR="0" wp14:anchorId="716406BB" wp14:editId="25633290">
             <wp:extent cx="4213860" cy="3383280"/>
@@ -7139,22 +7203,18 @@
         </w:numPr>
         <w:outlineLvl w:val="1"/>
       </w:pPr>
-      <w:bookmarkStart w:id="11" w:name="_Toc3933077"/>
+      <w:bookmarkStart w:id="12" w:name="_Toc3933077"/>
       <w:r>
         <w:t>Create React App</w:t>
       </w:r>
-      <w:bookmarkEnd w:id="11"/>
+      <w:bookmarkEnd w:id="12"/>
     </w:p>
     <w:p>
       <w:pPr>
         <w:ind w:left="720" w:firstLine="360"/>
       </w:pPr>
       <w:r>
-        <w:t xml:space="preserve">Create React App e un package javascript ce ajută enorm la definirea unor configurări și instrumente de bază pentru a începe dezvoltarea unei aplicații React.js. Acest package utilizează sub capotă Webpack, Babel, ESLint, Jest pentru a oferi o configurație care e ușor </w:t>
-      </w:r>
-      <w:r>
-        <w:lastRenderedPageBreak/>
-        <w:t>de instalat, e necesar doar de executat o comandă în consolă și totul va fi setat, una din avantajele care le oferă Create React App este zero configurație, totul fiind configurat de la început și posibilitatea de a face upgrade la versiunile noi cu ușurință din nou fără a schimba ceva configurări, doar executând o comandă în consolă. Această configurare include:</w:t>
+        <w:t>Create React App e un package javascript ce ajută enorm la definirea unor configurări și instrumente de bază pentru a începe dezvoltarea unei aplicații React.js. Acest package utilizează sub capotă Webpack, Babel, ESLint, Jest pentru a oferi o configurație care e ușor de instalat, e necesar doar de executat o comandă în consolă și totul va fi setat, una din avantajele care le oferă Create React App este zero configurație, totul fiind configurat de la început și posibilitatea de a face upgrade la versiunile noi cu ușurință din nou fără a schimba ceva configurări, doar executând o comandă în consolă. Această configurare include:</w:t>
       </w:r>
     </w:p>
     <w:p>
@@ -7265,6 +7325,7 @@
         </w:rPr>
       </w:pPr>
       <w:r>
+        <w:lastRenderedPageBreak/>
         <w:t xml:space="preserve">Script pentru a face bundle la filurile javascript, css și imaginilor </w:t>
       </w:r>
       <w:r>
@@ -7448,73 +7509,73 @@
         <w:ind w:left="1080"/>
       </w:pPr>
       <w:r>
+        <w:t xml:space="preserve">        &lt;button onClick={this.handleClick}&gt;Load&lt;/button&gt;</w:t>
+      </w:r>
+    </w:p>
+    <w:p>
+      <w:pPr>
+        <w:ind w:left="1080"/>
+      </w:pPr>
+      <w:r>
+        <w:t xml:space="preserve">      &lt;/div&gt;</w:t>
+      </w:r>
+    </w:p>
+    <w:p>
+      <w:pPr>
+        <w:ind w:left="1080"/>
+      </w:pPr>
+      <w:r>
+        <w:t xml:space="preserve">    );</w:t>
+      </w:r>
+    </w:p>
+    <w:p>
+      <w:pPr>
+        <w:ind w:left="1080"/>
+      </w:pPr>
+      <w:r>
+        <w:t xml:space="preserve">  }</w:t>
+      </w:r>
+    </w:p>
+    <w:p>
+      <w:pPr>
+        <w:ind w:left="1080"/>
+      </w:pPr>
+      <w:r>
+        <w:t>}</w:t>
+      </w:r>
+    </w:p>
+    <w:p>
+      <w:pPr>
+        <w:ind w:left="1080"/>
+      </w:pPr>
+    </w:p>
+    <w:p>
+      <w:pPr>
+        <w:ind w:left="1080"/>
+      </w:pPr>
+      <w:r>
+        <w:t>export default App;</w:t>
+      </w:r>
+    </w:p>
+    <w:p>
+      <w:pPr>
+        <w:ind w:left="1080"/>
+      </w:pPr>
+    </w:p>
+    <w:p>
+      <w:pPr>
+        <w:ind w:left="1080"/>
+      </w:pPr>
+      <w:r>
+        <w:t>În acest exemplu doar când se apasă pe buton se începe încărcarea modului A.</w:t>
+      </w:r>
+    </w:p>
+    <w:p>
+      <w:pPr>
+        <w:ind w:left="1080" w:firstLine="144"/>
+      </w:pPr>
+      <w:r>
         <w:lastRenderedPageBreak/>
-        <w:t xml:space="preserve">        &lt;button onClick={this.handleClick}&gt;Load&lt;/button&gt;</w:t>
-      </w:r>
-    </w:p>
-    <w:p>
-      <w:pPr>
-        <w:ind w:left="1080"/>
-      </w:pPr>
-      <w:r>
-        <w:t xml:space="preserve">      &lt;/div&gt;</w:t>
-      </w:r>
-    </w:p>
-    <w:p>
-      <w:pPr>
-        <w:ind w:left="1080"/>
-      </w:pPr>
-      <w:r>
-        <w:t xml:space="preserve">    );</w:t>
-      </w:r>
-    </w:p>
-    <w:p>
-      <w:pPr>
-        <w:ind w:left="1080"/>
-      </w:pPr>
-      <w:r>
-        <w:t xml:space="preserve">  }</w:t>
-      </w:r>
-    </w:p>
-    <w:p>
-      <w:pPr>
-        <w:ind w:left="1080"/>
-      </w:pPr>
-      <w:r>
-        <w:t>}</w:t>
-      </w:r>
-    </w:p>
-    <w:p>
-      <w:pPr>
-        <w:ind w:left="1080"/>
-      </w:pPr>
-    </w:p>
-    <w:p>
-      <w:pPr>
-        <w:ind w:left="1080"/>
-      </w:pPr>
-      <w:r>
-        <w:t>export default App;</w:t>
-      </w:r>
-    </w:p>
-    <w:p>
-      <w:pPr>
-        <w:ind w:left="1080"/>
-      </w:pPr>
-    </w:p>
-    <w:p>
-      <w:pPr>
-        <w:ind w:left="1080"/>
-      </w:pPr>
-      <w:r>
-        <w:t>În acest exemplu doar când se apasă pe buton se începe încărcarea modului A.</w:t>
-      </w:r>
-    </w:p>
-    <w:p>
-      <w:pPr>
-        <w:ind w:left="1080" w:firstLine="144"/>
-      </w:pPr>
-      <w:r>
         <w:t>Dacă configurarea standartă nu e de ajuns e posibil întotdeauna de ejectat și de schimbat configurarea cum dorim, pierzând abilitatea de a face ușor upgrade la versiunile noi dar primind control complet asupra configurării noastre. Putem schimba configurarea de a lucra cu server side rendering deși Next.js și Razzle sunt mai optimizate pentru așa ceva, putem face o integrare mai bună cu aplicațiile brownfield, de exemplu de integrat cu aplicațiile existente Django sau Sumphony, deși și în cazul dat alte package-uri ca nwb și Neutrino fac un lucru mai bun. Putem constanta în final că Create React App e un package ce elimină configurarea într-un proiect bazat pe React.js și în special e bun pentru aplicațiile greenfield, acele aplicații care sunt elaborate de la început și nu au probleme de integrare cu cod anterior.</w:t>
       </w:r>
     </w:p>
@@ -7528,11 +7589,11 @@
         </w:numPr>
         <w:outlineLvl w:val="1"/>
       </w:pPr>
-      <w:bookmarkStart w:id="12" w:name="_Toc3933078"/>
+      <w:bookmarkStart w:id="13" w:name="_Toc3933078"/>
       <w:r>
         <w:t>Styled Components</w:t>
       </w:r>
-      <w:bookmarkEnd w:id="12"/>
+      <w:bookmarkEnd w:id="13"/>
     </w:p>
     <w:p>
       <w:pPr>
@@ -7543,14 +7604,14 @@
         </w:numPr>
         <w:outlineLvl w:val="0"/>
       </w:pPr>
-      <w:bookmarkStart w:id="13" w:name="_Toc3933079"/>
+      <w:bookmarkStart w:id="14" w:name="_Toc3933079"/>
       <w:r>
         <w:t>ELABORAREA</w:t>
       </w:r>
       <w:r>
         <w:t xml:space="preserve"> APLICAȚIEI ”BOOKY”</w:t>
       </w:r>
-      <w:bookmarkEnd w:id="13"/>
+      <w:bookmarkEnd w:id="14"/>
     </w:p>
     <w:p>
       <w:pPr>
@@ -7561,14 +7622,14 @@
         </w:numPr>
         <w:outlineLvl w:val="1"/>
       </w:pPr>
-      <w:bookmarkStart w:id="14" w:name="_Toc3933080"/>
+      <w:bookmarkStart w:id="15" w:name="_Toc3933080"/>
       <w:r>
         <w:t xml:space="preserve">Spațiul de lucru </w:t>
       </w:r>
       <w:r>
         <w:t>Visual Studio Code</w:t>
       </w:r>
-      <w:bookmarkEnd w:id="14"/>
+      <w:bookmarkEnd w:id="15"/>
       <w:r>
         <w:t xml:space="preserve"> </w:t>
       </w:r>
@@ -7689,7 +7750,6 @@
         <w:ind w:firstLine="708"/>
       </w:pPr>
       <w:r>
-        <w:lastRenderedPageBreak/>
         <w:t>Posibilitățile de bază:</w:t>
       </w:r>
     </w:p>
@@ -7816,6 +7876,7 @@
         <w:contextualSpacing/>
       </w:pPr>
       <w:r>
+        <w:lastRenderedPageBreak/>
         <w:t>Gratis și open-source</w:t>
       </w:r>
     </w:p>
@@ -8039,7 +8100,6 @@
         <w:ind w:left="708"/>
       </w:pPr>
       <w:r>
-        <w:lastRenderedPageBreak/>
         <w:t>Putem menționa că pentru executarea acestei comenzi avem nevoie de npm 5.2+.</w:t>
       </w:r>
     </w:p>
@@ -8061,6 +8121,7 @@
           <w:noProof/>
           <w:lang w:val="en-US"/>
         </w:rPr>
+        <w:lastRenderedPageBreak/>
         <w:drawing>
           <wp:inline distT="0" distB="0" distL="0" distR="0" wp14:anchorId="7808A776" wp14:editId="7F0D641B">
             <wp:extent cx="4978841" cy="3036499"/>
@@ -8153,11 +8214,11 @@
         </w:numPr>
         <w:outlineLvl w:val="1"/>
       </w:pPr>
-      <w:bookmarkStart w:id="15" w:name="_Toc3933081"/>
+      <w:bookmarkStart w:id="16" w:name="_Toc3933081"/>
       <w:r>
         <w:t>Creearea aplicației Booky</w:t>
       </w:r>
-      <w:bookmarkEnd w:id="15"/>
+      <w:bookmarkEnd w:id="16"/>
     </w:p>
     <w:p>
       <w:pPr>
@@ -8311,8 +8372,8 @@
       <w:pPr>
         <w:jc w:val="center"/>
       </w:pPr>
-      <w:bookmarkStart w:id="16" w:name="_44sinio" w:colFirst="0" w:colLast="0"/>
-      <w:bookmarkEnd w:id="16"/>
+      <w:bookmarkStart w:id="17" w:name="_44sinio" w:colFirst="0" w:colLast="0"/>
+      <w:bookmarkEnd w:id="17"/>
     </w:p>
     <w:p>
       <w:pPr>
@@ -8325,11 +8386,11 @@
         <w:jc w:val="both"/>
         <w:outlineLvl w:val="0"/>
       </w:pPr>
-      <w:bookmarkStart w:id="17" w:name="_Toc3933082"/>
+      <w:bookmarkStart w:id="18" w:name="_Toc3933082"/>
       <w:r>
         <w:t>CONCLUZII</w:t>
       </w:r>
-      <w:bookmarkEnd w:id="17"/>
+      <w:bookmarkEnd w:id="18"/>
     </w:p>
     <w:p>
       <w:pPr>
@@ -8535,8 +8596,8 @@
       <w:pPr>
         <w:ind w:firstLine="567"/>
       </w:pPr>
-      <w:bookmarkStart w:id="18" w:name="_z337ya" w:colFirst="0" w:colLast="0"/>
-      <w:bookmarkEnd w:id="18"/>
+      <w:bookmarkStart w:id="19" w:name="_z337ya" w:colFirst="0" w:colLast="0"/>
+      <w:bookmarkEnd w:id="19"/>
     </w:p>
     <w:p>
       <w:pPr>
@@ -8548,11 +8609,11 @@
         <w:ind w:left="737"/>
         <w:outlineLvl w:val="0"/>
       </w:pPr>
-      <w:bookmarkStart w:id="19" w:name="_Toc3933083"/>
+      <w:bookmarkStart w:id="20" w:name="_Toc3933083"/>
       <w:r>
         <w:t>BIBLIOGRAFIE</w:t>
       </w:r>
-      <w:bookmarkEnd w:id="19"/>
+      <w:bookmarkEnd w:id="20"/>
     </w:p>
     <w:p>
       <w:pPr>
@@ -9374,12 +9435,7 @@
         <w:t xml:space="preserve"> </w:t>
       </w:r>
       <w:r>
-        <w:t>Rya</w:t>
-      </w:r>
-      <w:bookmarkStart w:id="20" w:name="_GoBack"/>
-      <w:bookmarkEnd w:id="20"/>
-      <w:r>
-        <w:t>n Florence</w:t>
+        <w:t>Ryan Florence</w:t>
       </w:r>
       <w:r>
         <w:t xml:space="preserve">. </w:t>
@@ -9403,126 +9459,6 @@
       <w:r>
         <w:t>https://medium.com/@ryanflorence/the-suspense-is-killing-redux-e888f9692430</w:t>
       </w:r>
-    </w:p>
-    <w:p>
-      <w:pPr>
-        <w:widowControl w:val="0"/>
-        <w:contextualSpacing/>
-      </w:pPr>
-    </w:p>
-    <w:p>
-      <w:pPr>
-        <w:widowControl w:val="0"/>
-        <w:contextualSpacing/>
-      </w:pPr>
-    </w:p>
-    <w:p>
-      <w:pPr>
-        <w:widowControl w:val="0"/>
-        <w:contextualSpacing/>
-      </w:pPr>
-    </w:p>
-    <w:p>
-      <w:pPr>
-        <w:widowControl w:val="0"/>
-        <w:contextualSpacing/>
-      </w:pPr>
-    </w:p>
-    <w:p>
-      <w:pPr>
-        <w:widowControl w:val="0"/>
-        <w:contextualSpacing/>
-      </w:pPr>
-    </w:p>
-    <w:p>
-      <w:pPr>
-        <w:widowControl w:val="0"/>
-        <w:contextualSpacing/>
-      </w:pPr>
-    </w:p>
-    <w:p>
-      <w:pPr>
-        <w:widowControl w:val="0"/>
-        <w:contextualSpacing/>
-      </w:pPr>
-    </w:p>
-    <w:p>
-      <w:pPr>
-        <w:widowControl w:val="0"/>
-        <w:contextualSpacing/>
-      </w:pPr>
-    </w:p>
-    <w:p>
-      <w:pPr>
-        <w:widowControl w:val="0"/>
-        <w:contextualSpacing/>
-      </w:pPr>
-    </w:p>
-    <w:p>
-      <w:pPr>
-        <w:widowControl w:val="0"/>
-        <w:contextualSpacing/>
-      </w:pPr>
-    </w:p>
-    <w:p>
-      <w:pPr>
-        <w:widowControl w:val="0"/>
-        <w:contextualSpacing/>
-      </w:pPr>
-    </w:p>
-    <w:p>
-      <w:pPr>
-        <w:widowControl w:val="0"/>
-        <w:contextualSpacing/>
-      </w:pPr>
-    </w:p>
-    <w:p>
-      <w:pPr>
-        <w:widowControl w:val="0"/>
-        <w:contextualSpacing/>
-      </w:pPr>
-    </w:p>
-    <w:p>
-      <w:pPr>
-        <w:widowControl w:val="0"/>
-        <w:contextualSpacing/>
-      </w:pPr>
-    </w:p>
-    <w:p>
-      <w:pPr>
-        <w:widowControl w:val="0"/>
-        <w:contextualSpacing/>
-      </w:pPr>
-    </w:p>
-    <w:p>
-      <w:pPr>
-        <w:widowControl w:val="0"/>
-        <w:contextualSpacing/>
-      </w:pPr>
-    </w:p>
-    <w:p>
-      <w:pPr>
-        <w:widowControl w:val="0"/>
-        <w:contextualSpacing/>
-      </w:pPr>
-    </w:p>
-    <w:p>
-      <w:pPr>
-        <w:widowControl w:val="0"/>
-        <w:contextualSpacing/>
-      </w:pPr>
-    </w:p>
-    <w:p>
-      <w:pPr>
-        <w:widowControl w:val="0"/>
-        <w:contextualSpacing/>
-      </w:pPr>
-    </w:p>
-    <w:p>
-      <w:pPr>
-        <w:widowControl w:val="0"/>
-        <w:contextualSpacing/>
-      </w:pPr>
     </w:p>
     <w:p>
       <w:pPr>
@@ -9746,7 +9682,7 @@
           <w:rPr>
             <w:noProof/>
           </w:rPr>
-          <w:t>24</w:t>
+          <w:t>7</w:t>
         </w:r>
         <w:r>
           <w:rPr>
@@ -11963,6 +11899,119 @@
     </w:lvl>
   </w:abstractNum>
   <w:abstractNum w:abstractNumId="19">
+    <w:nsid w:val="59EE4CD5"/>
+    <w:multiLevelType w:val="hybridMultilevel"/>
+    <w:tmpl w:val="BF0A6C8E"/>
+    <w:lvl w:ilvl="0" w:tplc="04090001">
+      <w:start w:val="1"/>
+      <w:numFmt w:val="bullet"/>
+      <w:lvlText w:val=""/>
+      <w:lvlJc w:val="left"/>
+      <w:pPr>
+        <w:ind w:left="1428" w:hanging="360"/>
+      </w:pPr>
+      <w:rPr>
+        <w:rFonts w:ascii="Symbol" w:hAnsi="Symbol" w:hint="default"/>
+      </w:rPr>
+    </w:lvl>
+    <w:lvl w:ilvl="1" w:tplc="04090003" w:tentative="1">
+      <w:start w:val="1"/>
+      <w:numFmt w:val="bullet"/>
+      <w:lvlText w:val="o"/>
+      <w:lvlJc w:val="left"/>
+      <w:pPr>
+        <w:ind w:left="2148" w:hanging="360"/>
+      </w:pPr>
+      <w:rPr>
+        <w:rFonts w:ascii="Courier New" w:hAnsi="Courier New" w:cs="Courier New" w:hint="default"/>
+      </w:rPr>
+    </w:lvl>
+    <w:lvl w:ilvl="2" w:tplc="04090005" w:tentative="1">
+      <w:start w:val="1"/>
+      <w:numFmt w:val="bullet"/>
+      <w:lvlText w:val=""/>
+      <w:lvlJc w:val="left"/>
+      <w:pPr>
+        <w:ind w:left="2868" w:hanging="360"/>
+      </w:pPr>
+      <w:rPr>
+        <w:rFonts w:ascii="Wingdings" w:hAnsi="Wingdings" w:hint="default"/>
+      </w:rPr>
+    </w:lvl>
+    <w:lvl w:ilvl="3" w:tplc="04090001" w:tentative="1">
+      <w:start w:val="1"/>
+      <w:numFmt w:val="bullet"/>
+      <w:lvlText w:val=""/>
+      <w:lvlJc w:val="left"/>
+      <w:pPr>
+        <w:ind w:left="3588" w:hanging="360"/>
+      </w:pPr>
+      <w:rPr>
+        <w:rFonts w:ascii="Symbol" w:hAnsi="Symbol" w:hint="default"/>
+      </w:rPr>
+    </w:lvl>
+    <w:lvl w:ilvl="4" w:tplc="04090003" w:tentative="1">
+      <w:start w:val="1"/>
+      <w:numFmt w:val="bullet"/>
+      <w:lvlText w:val="o"/>
+      <w:lvlJc w:val="left"/>
+      <w:pPr>
+        <w:ind w:left="4308" w:hanging="360"/>
+      </w:pPr>
+      <w:rPr>
+        <w:rFonts w:ascii="Courier New" w:hAnsi="Courier New" w:cs="Courier New" w:hint="default"/>
+      </w:rPr>
+    </w:lvl>
+    <w:lvl w:ilvl="5" w:tplc="04090005" w:tentative="1">
+      <w:start w:val="1"/>
+      <w:numFmt w:val="bullet"/>
+      <w:lvlText w:val=""/>
+      <w:lvlJc w:val="left"/>
+      <w:pPr>
+        <w:ind w:left="5028" w:hanging="360"/>
+      </w:pPr>
+      <w:rPr>
+        <w:rFonts w:ascii="Wingdings" w:hAnsi="Wingdings" w:hint="default"/>
+      </w:rPr>
+    </w:lvl>
+    <w:lvl w:ilvl="6" w:tplc="04090001" w:tentative="1">
+      <w:start w:val="1"/>
+      <w:numFmt w:val="bullet"/>
+      <w:lvlText w:val=""/>
+      <w:lvlJc w:val="left"/>
+      <w:pPr>
+        <w:ind w:left="5748" w:hanging="360"/>
+      </w:pPr>
+      <w:rPr>
+        <w:rFonts w:ascii="Symbol" w:hAnsi="Symbol" w:hint="default"/>
+      </w:rPr>
+    </w:lvl>
+    <w:lvl w:ilvl="7" w:tplc="04090003" w:tentative="1">
+      <w:start w:val="1"/>
+      <w:numFmt w:val="bullet"/>
+      <w:lvlText w:val="o"/>
+      <w:lvlJc w:val="left"/>
+      <w:pPr>
+        <w:ind w:left="6468" w:hanging="360"/>
+      </w:pPr>
+      <w:rPr>
+        <w:rFonts w:ascii="Courier New" w:hAnsi="Courier New" w:cs="Courier New" w:hint="default"/>
+      </w:rPr>
+    </w:lvl>
+    <w:lvl w:ilvl="8" w:tplc="04090005" w:tentative="1">
+      <w:start w:val="1"/>
+      <w:numFmt w:val="bullet"/>
+      <w:lvlText w:val=""/>
+      <w:lvlJc w:val="left"/>
+      <w:pPr>
+        <w:ind w:left="7188" w:hanging="360"/>
+      </w:pPr>
+      <w:rPr>
+        <w:rFonts w:ascii="Wingdings" w:hAnsi="Wingdings" w:hint="default"/>
+      </w:rPr>
+    </w:lvl>
+  </w:abstractNum>
+  <w:abstractNum w:abstractNumId="20">
     <w:nsid w:val="5E507C8B"/>
     <w:multiLevelType w:val="multilevel"/>
     <w:tmpl w:val="7152C432"/>
@@ -12048,7 +12097,7 @@
       </w:pPr>
     </w:lvl>
   </w:abstractNum>
-  <w:abstractNum w:abstractNumId="20">
+  <w:abstractNum w:abstractNumId="21">
     <w:nsid w:val="649900D2"/>
     <w:multiLevelType w:val="multilevel"/>
     <w:tmpl w:val="572827FC"/>
@@ -12161,7 +12210,7 @@
       </w:rPr>
     </w:lvl>
   </w:abstractNum>
-  <w:abstractNum w:abstractNumId="21">
+  <w:abstractNum w:abstractNumId="22">
     <w:nsid w:val="65DD13FD"/>
     <w:multiLevelType w:val="hybridMultilevel"/>
     <w:tmpl w:val="2132F854"/>
@@ -12274,7 +12323,7 @@
       </w:rPr>
     </w:lvl>
   </w:abstractNum>
-  <w:abstractNum w:abstractNumId="22">
+  <w:abstractNum w:abstractNumId="23">
     <w:nsid w:val="6B4B7BBC"/>
     <w:multiLevelType w:val="hybridMultilevel"/>
     <w:tmpl w:val="5954501E"/>
@@ -12387,7 +12436,7 @@
       </w:rPr>
     </w:lvl>
   </w:abstractNum>
-  <w:abstractNum w:abstractNumId="23">
+  <w:abstractNum w:abstractNumId="24">
     <w:nsid w:val="6F2942EF"/>
     <w:multiLevelType w:val="hybridMultilevel"/>
     <w:tmpl w:val="21AC42B4"/>
@@ -12500,7 +12549,7 @@
       </w:rPr>
     </w:lvl>
   </w:abstractNum>
-  <w:abstractNum w:abstractNumId="24">
+  <w:abstractNum w:abstractNumId="25">
     <w:nsid w:val="75D94B32"/>
     <w:multiLevelType w:val="multilevel"/>
     <w:tmpl w:val="0409001F"/>
@@ -12599,13 +12648,13 @@
     <w:abstractNumId w:val="3"/>
   </w:num>
   <w:num w:numId="5">
-    <w:abstractNumId w:val="20"/>
+    <w:abstractNumId w:val="21"/>
   </w:num>
   <w:num w:numId="6">
     <w:abstractNumId w:val="17"/>
   </w:num>
   <w:num w:numId="7">
-    <w:abstractNumId w:val="19"/>
+    <w:abstractNumId w:val="20"/>
   </w:num>
   <w:num w:numId="8">
     <w:abstractNumId w:val="10"/>
@@ -12623,7 +12672,7 @@
     <w:abstractNumId w:val="4"/>
   </w:num>
   <w:num w:numId="13">
-    <w:abstractNumId w:val="23"/>
+    <w:abstractNumId w:val="24"/>
   </w:num>
   <w:num w:numId="14">
     <w:abstractNumId w:val="11"/>
@@ -12668,16 +12717,16 @@
     <w:abstractNumId w:val="6"/>
   </w:num>
   <w:num w:numId="19">
-    <w:abstractNumId w:val="22"/>
+    <w:abstractNumId w:val="23"/>
   </w:num>
   <w:num w:numId="20">
-    <w:abstractNumId w:val="21"/>
+    <w:abstractNumId w:val="22"/>
   </w:num>
   <w:num w:numId="21">
     <w:abstractNumId w:val="2"/>
   </w:num>
   <w:num w:numId="22">
-    <w:abstractNumId w:val="24"/>
+    <w:abstractNumId w:val="25"/>
   </w:num>
   <w:num w:numId="23">
     <w:abstractNumId w:val="7"/>
@@ -12729,6 +12778,15 @@
   </w:num>
   <w:num w:numId="39">
     <w:abstractNumId w:val="12"/>
+  </w:num>
+  <w:num w:numId="40">
+    <w:abstractNumId w:val="12"/>
+  </w:num>
+  <w:num w:numId="41">
+    <w:abstractNumId w:val="12"/>
+  </w:num>
+  <w:num w:numId="42">
+    <w:abstractNumId w:val="19"/>
   </w:num>
   <w:numIdMacAtCleanup w:val="22"/>
 </w:numbering>
@@ -16472,7 +16530,7 @@
 </file>
 
 <file path=customXml/itemProps1.xml><?xml version="1.0" encoding="utf-8"?>
-<ds:datastoreItem xmlns:ds="http://schemas.openxmlformats.org/officeDocument/2006/customXml" ds:itemID="{4D6D5425-8CDF-401A-BF94-3C0858AF6653}">
+<ds:datastoreItem xmlns:ds="http://schemas.openxmlformats.org/officeDocument/2006/customXml" ds:itemID="{C665250A-1B2F-41FE-88BE-C42C55254EC8}">
   <ds:schemaRefs>
     <ds:schemaRef ds:uri="http://schemas.openxmlformats.org/officeDocument/2006/bibliography"/>
   </ds:schemaRefs>

</xml_diff>

<commit_message>
change capitol 2 in capitol 3
</commit_message>
<xml_diff>
--- a/LicentaDanPopa.docx
+++ b/LicentaDanPopa.docx
@@ -8184,6 +8184,26 @@
     </w:p>
     <w:p>
       <w:pPr>
+        <w:pStyle w:val="Head"/>
+        <w:numPr>
+          <w:ilvl w:val="0"/>
+          <w:numId w:val="21"/>
+        </w:numPr>
+        <w:outlineLvl w:val="0"/>
+      </w:pPr>
+      <w:bookmarkStart w:id="15" w:name="_Toc6068863"/>
+      <w:bookmarkStart w:id="16" w:name="_GoBack"/>
+      <w:bookmarkEnd w:id="16"/>
+      <w:r>
+        <w:t>ELABORAREA</w:t>
+      </w:r>
+      <w:r>
+        <w:t xml:space="preserve"> APLICAȚIEI ”BOOKY”</w:t>
+      </w:r>
+      <w:bookmarkEnd w:id="15"/>
+    </w:p>
+    <w:p>
+      <w:pPr>
         <w:pStyle w:val="Head23"/>
         <w:numPr>
           <w:ilvl w:val="1"/>
@@ -8191,667 +8211,14 @@
         </w:numPr>
         <w:outlineLvl w:val="1"/>
       </w:pPr>
-      <w:bookmarkStart w:id="15" w:name="_Toc6068859"/>
-      <w:r>
-        <w:t>Biblioteci și framework-uri</w:t>
-      </w:r>
-      <w:bookmarkEnd w:id="15"/>
-    </w:p>
-    <w:p>
-      <w:pPr>
-        <w:pStyle w:val="ListParagraph"/>
-        <w:ind w:left="360" w:firstLine="348"/>
-      </w:pPr>
-      <w:r>
-        <w:t>În majoritatea cazurilor elaborând o aplicație este necesar să ne bazăm pe cod ce a fost scris mai devreme de alți programatori, unde acest cod ne ajută la rezolvarea problemei noastre. Cea mai simplă metodă de a utiliza acest cod e de a utiliza principiul WET</w:t>
-      </w:r>
-      <w:r>
-        <w:rPr>
-          <w:lang w:val="en-US"/>
-        </w:rPr>
-        <w:t xml:space="preserve">: de a </w:t>
-      </w:r>
-      <w:proofErr w:type="spellStart"/>
-      <w:r>
-        <w:rPr>
-          <w:lang w:val="en-US"/>
-        </w:rPr>
-        <w:t>copia</w:t>
-      </w:r>
-      <w:proofErr w:type="spellEnd"/>
-      <w:r>
-        <w:rPr>
-          <w:lang w:val="en-US"/>
-        </w:rPr>
-        <w:t xml:space="preserve"> </w:t>
-      </w:r>
-      <w:proofErr w:type="spellStart"/>
-      <w:r>
-        <w:rPr>
-          <w:lang w:val="en-US"/>
-        </w:rPr>
-        <w:t>codul</w:t>
-      </w:r>
-      <w:proofErr w:type="spellEnd"/>
-      <w:r>
-        <w:rPr>
-          <w:lang w:val="en-US"/>
-        </w:rPr>
-        <w:t xml:space="preserve"> direct in </w:t>
-      </w:r>
-      <w:proofErr w:type="spellStart"/>
-      <w:r>
-        <w:rPr>
-          <w:lang w:val="en-US"/>
-        </w:rPr>
-        <w:t>aplicație</w:t>
-      </w:r>
-      <w:proofErr w:type="spellEnd"/>
-      <w:r>
-        <w:rPr>
-          <w:lang w:val="en-US"/>
-        </w:rPr>
-        <w:t xml:space="preserve">, </w:t>
-      </w:r>
-      <w:proofErr w:type="spellStart"/>
-      <w:r>
-        <w:rPr>
-          <w:lang w:val="en-US"/>
-        </w:rPr>
-        <w:t>deși</w:t>
-      </w:r>
-      <w:proofErr w:type="spellEnd"/>
-      <w:r>
-        <w:rPr>
-          <w:lang w:val="en-US"/>
-        </w:rPr>
-        <w:t xml:space="preserve"> </w:t>
-      </w:r>
-      <w:proofErr w:type="spellStart"/>
-      <w:r>
-        <w:rPr>
-          <w:lang w:val="en-US"/>
-        </w:rPr>
-        <w:t>această</w:t>
-      </w:r>
-      <w:proofErr w:type="spellEnd"/>
-      <w:r>
-        <w:rPr>
-          <w:lang w:val="en-US"/>
-        </w:rPr>
-        <w:t xml:space="preserve"> </w:t>
-      </w:r>
-      <w:proofErr w:type="spellStart"/>
-      <w:r>
-        <w:rPr>
-          <w:lang w:val="en-US"/>
-        </w:rPr>
-        <w:t>metodă</w:t>
-      </w:r>
-      <w:proofErr w:type="spellEnd"/>
-      <w:r>
-        <w:rPr>
-          <w:lang w:val="en-US"/>
-        </w:rPr>
-        <w:t xml:space="preserve"> </w:t>
-      </w:r>
-      <w:proofErr w:type="spellStart"/>
-      <w:r>
-        <w:rPr>
-          <w:lang w:val="en-US"/>
-        </w:rPr>
-        <w:t>este</w:t>
-      </w:r>
-      <w:proofErr w:type="spellEnd"/>
-      <w:r>
-        <w:rPr>
-          <w:lang w:val="en-US"/>
-        </w:rPr>
-        <w:t xml:space="preserve"> </w:t>
-      </w:r>
-      <w:proofErr w:type="spellStart"/>
-      <w:r>
-        <w:rPr>
-          <w:lang w:val="en-US"/>
-        </w:rPr>
-        <w:t>una</w:t>
-      </w:r>
-      <w:proofErr w:type="spellEnd"/>
-      <w:r>
-        <w:rPr>
-          <w:lang w:val="en-US"/>
-        </w:rPr>
-        <w:t xml:space="preserve"> </w:t>
-      </w:r>
-      <w:r>
-        <w:t>ce aduce mai multe probleme decât beneficii. Folosind principiul WET apare necesitatea de a altera codul în mai multe locuri de fiecare dată când avem nevoie să schimbăm ceva și rata de greșeli logice e mai mare folosind acest principiu prin necesetiatea de a menține cod în mai multe locuri deodată. O opțiune de a evita problemele enumerate e de folosi un alt principiu</w:t>
-      </w:r>
-      <w:r>
-        <w:rPr>
-          <w:lang w:val="sv-SE"/>
-        </w:rPr>
-        <w:t>: principiul DRY. Folosind principiul DRY și grupând codul în module autonome ce rezolvă o problemă anumită elimină problemele enumerate și face mai ușor ce se întâmplă și în aplicația noastră. În Javascript aceste module se numesc package-uri și sunt folosite extensive, fiind normal de a avea zeci, sute sau chiar mii de package-uri întro singură aplicație. Aceste package-uri lucrează atât pe Node.js cât și în browser, doar că în browser e necesar de folosit un bundler ca webpack sau parcel pentru a crea un bundle:</w:t>
-      </w:r>
-      <w:r>
-        <w:t xml:space="preserve"> un singur fișier Javascript cu toate modulele adunate pentru ca browserul să le înțeleagă. Aceste module sunt de obicei publicate pe npm ce prescurtarea la node package manager. Npm constituie din o aplicație de consolă și o bază de date online ce conține toată lista de package-uri disponibile. Pentru fiecare aplicație javascript ce folosește npm e necesar de avut un fișier package.json (fig. 2.1) ce definește lista de packag-uri necesare și niște informații de baza despre proiect. Acest file package.json permite reproducerea și instalarea dependențeleor necesare printr-o singură comandă.</w:t>
-      </w:r>
-    </w:p>
-    <w:p>
-      <w:pPr>
-        <w:pStyle w:val="ListParagraph"/>
-        <w:ind w:left="360" w:firstLine="0"/>
-        <w:jc w:val="center"/>
-      </w:pPr>
-      <w:r>
-        <w:rPr>
-          <w:noProof/>
-          <w:lang w:val="en-US"/>
-        </w:rPr>
-        <w:lastRenderedPageBreak/>
-        <w:drawing>
-          <wp:inline distT="0" distB="0" distL="0" distR="0" wp14:anchorId="716406BB" wp14:editId="25633290">
-            <wp:extent cx="4213860" cy="3383280"/>
-            <wp:effectExtent l="0" t="0" r="0" b="7620"/>
-            <wp:docPr id="4" name="Picture 4"/>
-            <wp:cNvGraphicFramePr>
-              <a:graphicFrameLocks xmlns:a="http://schemas.openxmlformats.org/drawingml/2006/main" noChangeAspect="1"/>
-            </wp:cNvGraphicFramePr>
-            <a:graphic xmlns:a="http://schemas.openxmlformats.org/drawingml/2006/main">
-              <a:graphicData uri="http://schemas.openxmlformats.org/drawingml/2006/picture">
-                <pic:pic xmlns:pic="http://schemas.openxmlformats.org/drawingml/2006/picture">
-                  <pic:nvPicPr>
-                    <pic:cNvPr id="0" name=""/>
-                    <pic:cNvPicPr/>
-                  </pic:nvPicPr>
-                  <pic:blipFill>
-                    <a:blip r:embed="rId11"/>
-                    <a:stretch>
-                      <a:fillRect/>
-                    </a:stretch>
-                  </pic:blipFill>
-                  <pic:spPr>
-                    <a:xfrm>
-                      <a:off x="0" y="0"/>
-                      <a:ext cx="4213860" cy="3383280"/>
-                    </a:xfrm>
-                    <a:prstGeom prst="rect">
-                      <a:avLst/>
-                    </a:prstGeom>
-                  </pic:spPr>
-                </pic:pic>
-              </a:graphicData>
-            </a:graphic>
-          </wp:inline>
-        </w:drawing>
-      </w:r>
-    </w:p>
-    <w:p>
-      <w:pPr>
-        <w:pStyle w:val="ListParagraph"/>
-        <w:ind w:left="360" w:firstLine="0"/>
-        <w:jc w:val="center"/>
-      </w:pPr>
-      <w:r>
-        <w:t>Fig. 2.1. Exemplu de fișier package.json</w:t>
-      </w:r>
-    </w:p>
-    <w:p>
-      <w:pPr>
-        <w:ind w:left="360"/>
-      </w:pPr>
-    </w:p>
-    <w:p>
-      <w:pPr>
-        <w:pStyle w:val="Head23"/>
-        <w:numPr>
-          <w:ilvl w:val="1"/>
-          <w:numId w:val="21"/>
-        </w:numPr>
-        <w:outlineLvl w:val="1"/>
-      </w:pPr>
-      <w:bookmarkStart w:id="16" w:name="_Toc6068860"/>
-      <w:r>
-        <w:t>Webpack</w:t>
-      </w:r>
-      <w:bookmarkEnd w:id="16"/>
-    </w:p>
-    <w:p/>
-    <w:p>
-      <w:pPr>
-        <w:pStyle w:val="Head23"/>
-        <w:numPr>
-          <w:ilvl w:val="1"/>
-          <w:numId w:val="21"/>
-        </w:numPr>
-        <w:outlineLvl w:val="1"/>
-      </w:pPr>
-      <w:bookmarkStart w:id="17" w:name="_Toc6068861"/>
-      <w:r>
-        <w:t>Create React App</w:t>
+      <w:bookmarkStart w:id="17" w:name="_Toc6068864"/>
+      <w:r>
+        <w:t xml:space="preserve">Spațiul de lucru </w:t>
+      </w:r>
+      <w:r>
+        <w:t>Visual Studio Code</w:t>
       </w:r>
       <w:bookmarkEnd w:id="17"/>
-    </w:p>
-    <w:p>
-      <w:pPr>
-        <w:ind w:left="720" w:firstLine="360"/>
-      </w:pPr>
-      <w:r>
-        <w:t>Create React App e un package javascript ce ajută enorm la definirea unor configurări și instrumente de bază pentru a începe dezvoltarea unei aplicații React.js. Acest package utilizează sub capotă Webpack, Babel, ESLint, Jest pentru a oferi o configurație care e ușor de instalat, e necesar doar de executat o comandă în consolă și totul va fi setat, una din avantajele care le oferă Create React App este zero configurație, totul fiind configurat de la început și posibilitatea de a face upgrade la versiunile noi cu ușurință din nou fără a schimba ceva configurări, doar executând o comandă în consolă. Această configurare include:</w:t>
-      </w:r>
-    </w:p>
-    <w:p>
-      <w:pPr>
-        <w:pStyle w:val="ListParagraph"/>
-        <w:numPr>
-          <w:ilvl w:val="0"/>
-          <w:numId w:val="27"/>
-        </w:numPr>
-        <w:rPr>
-          <w:lang w:val="sv-SE"/>
-        </w:rPr>
-      </w:pPr>
-      <w:r>
-        <w:rPr>
-          <w:lang w:val="sv-SE"/>
-        </w:rPr>
-        <w:t xml:space="preserve">Suport </w:t>
-      </w:r>
-      <w:r>
-        <w:t>pentru React.js</w:t>
-      </w:r>
-    </w:p>
-    <w:p>
-      <w:pPr>
-        <w:pStyle w:val="ListParagraph"/>
-        <w:numPr>
-          <w:ilvl w:val="0"/>
-          <w:numId w:val="27"/>
-        </w:numPr>
-        <w:rPr>
-          <w:lang w:val="sv-SE"/>
-        </w:rPr>
-      </w:pPr>
-      <w:r>
-        <w:t>Suport pentru JSX</w:t>
-      </w:r>
-    </w:p>
-    <w:p>
-      <w:pPr>
-        <w:pStyle w:val="ListParagraph"/>
-        <w:numPr>
-          <w:ilvl w:val="0"/>
-          <w:numId w:val="27"/>
-        </w:numPr>
-        <w:rPr>
-          <w:lang w:val="en-US"/>
-        </w:rPr>
-      </w:pPr>
-      <w:r>
-        <w:t>Suport pentru ES6+ și Typescript</w:t>
-      </w:r>
-    </w:p>
-    <w:p>
-      <w:pPr>
-        <w:pStyle w:val="ListParagraph"/>
-        <w:numPr>
-          <w:ilvl w:val="0"/>
-          <w:numId w:val="27"/>
-        </w:numPr>
-        <w:rPr>
-          <w:lang w:val="en-US"/>
-        </w:rPr>
-      </w:pPr>
-      <w:r>
-        <w:t>CSS Autoprefixat</w:t>
-      </w:r>
-    </w:p>
-    <w:p>
-      <w:pPr>
-        <w:pStyle w:val="ListParagraph"/>
-        <w:numPr>
-          <w:ilvl w:val="0"/>
-          <w:numId w:val="27"/>
-        </w:numPr>
-        <w:rPr>
-          <w:lang w:val="en-US"/>
-        </w:rPr>
-      </w:pPr>
-      <w:r>
-        <w:t>Unit Tester integrat</w:t>
-      </w:r>
-    </w:p>
-    <w:p>
-      <w:pPr>
-        <w:pStyle w:val="ListParagraph"/>
-        <w:numPr>
-          <w:ilvl w:val="0"/>
-          <w:numId w:val="27"/>
-        </w:numPr>
-        <w:rPr>
-          <w:lang w:val="en-US"/>
-        </w:rPr>
-      </w:pPr>
-      <w:r>
-        <w:t>Live server de development</w:t>
-      </w:r>
-    </w:p>
-    <w:p>
-      <w:pPr>
-        <w:pStyle w:val="ListParagraph"/>
-        <w:numPr>
-          <w:ilvl w:val="0"/>
-          <w:numId w:val="27"/>
-        </w:numPr>
-        <w:rPr>
-          <w:lang w:val="en-US"/>
-        </w:rPr>
-      </w:pPr>
-      <w:r>
-        <w:lastRenderedPageBreak/>
-        <w:t xml:space="preserve">Script pentru a face bundle la filurile javascript, css și imaginilor </w:t>
-      </w:r>
-      <w:r>
-        <w:tab/>
-        <w:t>pentru production cu hashuri și mape sursă</w:t>
-      </w:r>
-    </w:p>
-    <w:p>
-      <w:pPr>
-        <w:pStyle w:val="ListParagraph"/>
-        <w:numPr>
-          <w:ilvl w:val="0"/>
-          <w:numId w:val="27"/>
-        </w:numPr>
-        <w:rPr>
-          <w:lang w:val="en-US"/>
-        </w:rPr>
-      </w:pPr>
-      <w:r>
-        <w:t>Service worker implicit cu web app manifest ce satisface tuturor criteriilor la progressive web apps</w:t>
-      </w:r>
-    </w:p>
-    <w:p>
-      <w:pPr>
-        <w:ind w:left="1080"/>
-        <w:rPr>
-          <w:lang w:val="en-US"/>
-        </w:rPr>
-      </w:pPr>
-      <w:r>
-        <w:t>În Create React App de asemenea e implementat code splitting cu ajutorul la operatorului import() ce este la momentul dat in stage 3 proposal și adaugă</w:t>
-      </w:r>
-      <w:r>
-        <w:rPr>
-          <w:lang w:val="en-US"/>
-        </w:rPr>
-        <w:t xml:space="preserve"> </w:t>
-      </w:r>
-      <w:r>
-        <w:t>posibilitatea de a împărți codul în parți ce e descarcat de user în momentul potrivit. Un exemplu de folosirea a import() ar fi</w:t>
-      </w:r>
-      <w:r>
-        <w:rPr>
-          <w:lang w:val="en-US"/>
-        </w:rPr>
-        <w:t>:</w:t>
-      </w:r>
-    </w:p>
-    <w:p>
-      <w:pPr>
-        <w:ind w:left="1080"/>
-        <w:rPr>
-          <w:lang w:val="en-US"/>
-        </w:rPr>
-      </w:pPr>
-    </w:p>
-    <w:p>
-      <w:pPr>
-        <w:ind w:left="1080"/>
-      </w:pPr>
-      <w:r>
-        <w:t>import React, { Component } from 'react';</w:t>
-      </w:r>
-    </w:p>
-    <w:p>
-      <w:pPr>
-        <w:ind w:left="1080"/>
-      </w:pPr>
-    </w:p>
-    <w:p>
-      <w:pPr>
-        <w:ind w:left="1080"/>
-      </w:pPr>
-      <w:r>
-        <w:t>class App extends Component {</w:t>
-      </w:r>
-    </w:p>
-    <w:p>
-      <w:pPr>
-        <w:ind w:left="1080"/>
-      </w:pPr>
-      <w:r>
-        <w:t xml:space="preserve">  handleClick = () =&gt; {</w:t>
-      </w:r>
-    </w:p>
-    <w:p>
-      <w:pPr>
-        <w:ind w:left="1080"/>
-      </w:pPr>
-      <w:r>
-        <w:t xml:space="preserve">    import('./moduleA')</w:t>
-      </w:r>
-    </w:p>
-    <w:p>
-      <w:pPr>
-        <w:ind w:left="1080"/>
-      </w:pPr>
-      <w:r>
-        <w:t xml:space="preserve">      .then(({ moduleA }) =&gt; {</w:t>
-      </w:r>
-    </w:p>
-    <w:p>
-      <w:pPr>
-        <w:ind w:left="1080"/>
-      </w:pPr>
-      <w:r>
-        <w:t xml:space="preserve">        // Use moduleA</w:t>
-      </w:r>
-    </w:p>
-    <w:p>
-      <w:pPr>
-        <w:ind w:left="1080"/>
-      </w:pPr>
-      <w:r>
-        <w:t xml:space="preserve">      })</w:t>
-      </w:r>
-    </w:p>
-    <w:p>
-      <w:pPr>
-        <w:ind w:left="1080"/>
-      </w:pPr>
-      <w:r>
-        <w:t xml:space="preserve">      .catch(err =&gt; {</w:t>
-      </w:r>
-    </w:p>
-    <w:p>
-      <w:pPr>
-        <w:ind w:left="1080"/>
-      </w:pPr>
-      <w:r>
-        <w:t xml:space="preserve">        // Handle failure</w:t>
-      </w:r>
-    </w:p>
-    <w:p>
-      <w:pPr>
-        <w:ind w:left="1080"/>
-      </w:pPr>
-      <w:r>
-        <w:t xml:space="preserve">      });</w:t>
-      </w:r>
-    </w:p>
-    <w:p>
-      <w:pPr>
-        <w:ind w:left="1080"/>
-      </w:pPr>
-      <w:r>
-        <w:t xml:space="preserve">  };</w:t>
-      </w:r>
-    </w:p>
-    <w:p>
-      <w:pPr>
-        <w:ind w:left="1080"/>
-      </w:pPr>
-    </w:p>
-    <w:p>
-      <w:pPr>
-        <w:ind w:left="1080"/>
-      </w:pPr>
-      <w:r>
-        <w:t xml:space="preserve">  render() {</w:t>
-      </w:r>
-    </w:p>
-    <w:p>
-      <w:pPr>
-        <w:ind w:left="1080"/>
-      </w:pPr>
-      <w:r>
-        <w:t xml:space="preserve">    return (</w:t>
-      </w:r>
-    </w:p>
-    <w:p>
-      <w:pPr>
-        <w:ind w:left="1080"/>
-      </w:pPr>
-      <w:r>
-        <w:t xml:space="preserve">      &lt;div&gt;</w:t>
-      </w:r>
-    </w:p>
-    <w:p>
-      <w:pPr>
-        <w:ind w:left="1080"/>
-      </w:pPr>
-      <w:r>
-        <w:t xml:space="preserve">        &lt;button onClick={this.handleClick}&gt;Load&lt;/button&gt;</w:t>
-      </w:r>
-    </w:p>
-    <w:p>
-      <w:pPr>
-        <w:ind w:left="1080"/>
-      </w:pPr>
-      <w:r>
-        <w:t xml:space="preserve">      &lt;/div&gt;</w:t>
-      </w:r>
-    </w:p>
-    <w:p>
-      <w:pPr>
-        <w:ind w:left="1080"/>
-      </w:pPr>
-      <w:r>
-        <w:t xml:space="preserve">    );</w:t>
-      </w:r>
-    </w:p>
-    <w:p>
-      <w:pPr>
-        <w:ind w:left="1080"/>
-      </w:pPr>
-      <w:r>
-        <w:t xml:space="preserve">  }</w:t>
-      </w:r>
-    </w:p>
-    <w:p>
-      <w:pPr>
-        <w:ind w:left="1080"/>
-      </w:pPr>
-      <w:r>
-        <w:t>}</w:t>
-      </w:r>
-    </w:p>
-    <w:p>
-      <w:pPr>
-        <w:ind w:left="1080"/>
-      </w:pPr>
-    </w:p>
-    <w:p>
-      <w:pPr>
-        <w:ind w:left="1080"/>
-      </w:pPr>
-      <w:r>
-        <w:t>export default App;</w:t>
-      </w:r>
-    </w:p>
-    <w:p>
-      <w:pPr>
-        <w:ind w:left="1080"/>
-      </w:pPr>
-    </w:p>
-    <w:p>
-      <w:pPr>
-        <w:ind w:left="1080"/>
-      </w:pPr>
-      <w:r>
-        <w:t>În acest exemplu doar când se apasă pe buton se începe încărcarea modului A.</w:t>
-      </w:r>
-    </w:p>
-    <w:p>
-      <w:pPr>
-        <w:ind w:left="1080" w:firstLine="144"/>
-      </w:pPr>
-      <w:r>
-        <w:lastRenderedPageBreak/>
-        <w:t>Dacă configurarea standartă nu e de ajuns e posibil întotdeauna de ejectat și de schimbat configurarea cum dorim, pierzând abilitatea de a face ușor upgrade la versiunile noi dar primind control complet asupra configurării noastre. Putem schimba configurarea de a lucra cu server side rendering deși Next.js și Razzle sunt mai optimizate pentru așa ceva, putem face o integrare mai bună cu aplicațiile brownfield, de exemplu de integrat cu aplicațiile existente Django sau Sumphony, deși și în cazul dat alte package-uri ca nwb și Neutrino fac un lucru mai bun. Putem constanta în final că Create React App e un package ce elimină configurarea într-un proiect bazat pe React.js și în special e bun pentru aplicațiile greenfield, acele aplicații care sunt elaborate de la început și nu au probleme de integrare cu cod anterior.</w:t>
-      </w:r>
-    </w:p>
-    <w:p/>
-    <w:p>
-      <w:pPr>
-        <w:pStyle w:val="Head23"/>
-        <w:numPr>
-          <w:ilvl w:val="1"/>
-          <w:numId w:val="21"/>
-        </w:numPr>
-        <w:outlineLvl w:val="1"/>
-      </w:pPr>
-      <w:bookmarkStart w:id="18" w:name="_Toc6068862"/>
-      <w:r>
-        <w:t>Styled Components</w:t>
-      </w:r>
-      <w:bookmarkEnd w:id="18"/>
-    </w:p>
-    <w:p>
-      <w:pPr>
-        <w:pStyle w:val="Head"/>
-        <w:numPr>
-          <w:ilvl w:val="0"/>
-          <w:numId w:val="21"/>
-        </w:numPr>
-        <w:outlineLvl w:val="0"/>
-      </w:pPr>
-      <w:bookmarkStart w:id="19" w:name="_Toc6068863"/>
-      <w:r>
-        <w:t>ELABORAREA</w:t>
-      </w:r>
-      <w:r>
-        <w:t xml:space="preserve"> APLICAȚIEI ”BOOKY”</w:t>
-      </w:r>
-      <w:bookmarkEnd w:id="19"/>
-    </w:p>
-    <w:p>
-      <w:pPr>
-        <w:pStyle w:val="Head23"/>
-        <w:numPr>
-          <w:ilvl w:val="1"/>
-          <w:numId w:val="21"/>
-        </w:numPr>
-        <w:outlineLvl w:val="1"/>
-      </w:pPr>
-      <w:bookmarkStart w:id="20" w:name="_Toc6068864"/>
-      <w:r>
-        <w:t xml:space="preserve">Spațiul de lucru </w:t>
-      </w:r>
-      <w:r>
-        <w:t>Visual Studio Code</w:t>
-      </w:r>
-      <w:bookmarkEnd w:id="20"/>
       <w:r>
         <w:t xml:space="preserve"> </w:t>
       </w:r>
@@ -9098,7 +8465,6 @@
         <w:contextualSpacing/>
       </w:pPr>
       <w:r>
-        <w:lastRenderedPageBreak/>
         <w:t>Gratis și open-source</w:t>
       </w:r>
     </w:p>
@@ -9166,6 +8532,7 @@
         <w:contextualSpacing/>
       </w:pPr>
       <w:r>
+        <w:lastRenderedPageBreak/>
         <w:t>DotENV.</w:t>
       </w:r>
     </w:p>
@@ -9266,7 +8633,7 @@
                     </pic:cNvPicPr>
                   </pic:nvPicPr>
                   <pic:blipFill>
-                    <a:blip r:embed="rId12">
+                    <a:blip r:embed="rId11">
                       <a:extLst>
                         <a:ext uri="{28A0092B-C50C-407E-A947-70E740481C1C}">
                           <a14:useLocalDpi xmlns:a14="http://schemas.microsoft.com/office/drawing/2010/main" val="0"/>
@@ -9343,7 +8710,6 @@
           <w:noProof/>
           <w:lang w:val="en-US"/>
         </w:rPr>
-        <w:lastRenderedPageBreak/>
         <w:drawing>
           <wp:inline distT="0" distB="0" distL="0" distR="0" wp14:anchorId="7808A776" wp14:editId="7F0D641B">
             <wp:extent cx="4978841" cy="3036499"/>
@@ -9362,7 +8728,7 @@
                     </pic:cNvPicPr>
                   </pic:nvPicPr>
                   <pic:blipFill>
-                    <a:blip r:embed="rId13">
+                    <a:blip r:embed="rId12">
                       <a:extLst>
                         <a:ext uri="{28A0092B-C50C-407E-A947-70E740481C1C}">
                           <a14:useLocalDpi xmlns:a14="http://schemas.microsoft.com/office/drawing/2010/main" val="0"/>
@@ -9399,6 +8765,7 @@
         <w:ind w:left="708"/>
       </w:pPr>
       <w:r>
+        <w:lastRenderedPageBreak/>
         <w:tab/>
         <w:t>Fig. 3</w:t>
       </w:r>
@@ -9417,15 +8784,6 @@
       <w:r>
         <w:t xml:space="preserve"> atât și niște componente React.</w:t>
       </w:r>
-    </w:p>
-    <w:p>
-      <w:pPr>
-        <w:spacing w:before="240" w:after="240"/>
-        <w:ind w:left="360"/>
-        <w:rPr>
-          <w:b/>
-        </w:rPr>
-      </w:pPr>
     </w:p>
     <w:p>
       <w:pPr>
@@ -9436,11 +8794,661 @@
         </w:numPr>
         <w:outlineLvl w:val="1"/>
       </w:pPr>
-      <w:bookmarkStart w:id="21" w:name="_Toc6068865"/>
-      <w:r>
-        <w:t>Creearea aplicației Booky</w:t>
-      </w:r>
-      <w:bookmarkEnd w:id="21"/>
+      <w:bookmarkStart w:id="18" w:name="_Toc6068865"/>
+      <w:r>
+        <w:t>Tehnologii necesare la dezvoltarea aplicației</w:t>
+      </w:r>
+    </w:p>
+    <w:p>
+      <w:pPr>
+        <w:pStyle w:val="Head23"/>
+        <w:numPr>
+          <w:ilvl w:val="2"/>
+          <w:numId w:val="21"/>
+        </w:numPr>
+        <w:outlineLvl w:val="1"/>
+      </w:pPr>
+      <w:r>
+        <w:t xml:space="preserve"> </w:t>
+      </w:r>
+      <w:r>
+        <w:tab/>
+      </w:r>
+      <w:r>
+        <w:t>Biblioteci și framework-uri</w:t>
+      </w:r>
+    </w:p>
+    <w:p>
+      <w:pPr>
+        <w:pStyle w:val="ListParagraph"/>
+        <w:ind w:left="360" w:firstLine="348"/>
+      </w:pPr>
+      <w:r>
+        <w:t>În majoritatea cazurilor elaborând o aplicație este necesar să ne bazăm pe cod ce a fost scris mai devreme de alți programatori, unde acest cod ne ajută la rezolvarea problemei noastre. Cea mai simplă metodă de a utiliza acest cod e de a utiliza principiul WET</w:t>
+      </w:r>
+      <w:r>
+        <w:rPr>
+          <w:lang w:val="en-US"/>
+        </w:rPr>
+        <w:t xml:space="preserve">: de a </w:t>
+      </w:r>
+      <w:proofErr w:type="spellStart"/>
+      <w:r>
+        <w:rPr>
+          <w:lang w:val="en-US"/>
+        </w:rPr>
+        <w:t>copia</w:t>
+      </w:r>
+      <w:proofErr w:type="spellEnd"/>
+      <w:r>
+        <w:rPr>
+          <w:lang w:val="en-US"/>
+        </w:rPr>
+        <w:t xml:space="preserve"> </w:t>
+      </w:r>
+      <w:proofErr w:type="spellStart"/>
+      <w:r>
+        <w:rPr>
+          <w:lang w:val="en-US"/>
+        </w:rPr>
+        <w:t>codul</w:t>
+      </w:r>
+      <w:proofErr w:type="spellEnd"/>
+      <w:r>
+        <w:rPr>
+          <w:lang w:val="en-US"/>
+        </w:rPr>
+        <w:t xml:space="preserve"> direct in </w:t>
+      </w:r>
+      <w:proofErr w:type="spellStart"/>
+      <w:r>
+        <w:rPr>
+          <w:lang w:val="en-US"/>
+        </w:rPr>
+        <w:t>aplicație</w:t>
+      </w:r>
+      <w:proofErr w:type="spellEnd"/>
+      <w:r>
+        <w:rPr>
+          <w:lang w:val="en-US"/>
+        </w:rPr>
+        <w:t xml:space="preserve">, </w:t>
+      </w:r>
+      <w:proofErr w:type="spellStart"/>
+      <w:r>
+        <w:rPr>
+          <w:lang w:val="en-US"/>
+        </w:rPr>
+        <w:t>deși</w:t>
+      </w:r>
+      <w:proofErr w:type="spellEnd"/>
+      <w:r>
+        <w:rPr>
+          <w:lang w:val="en-US"/>
+        </w:rPr>
+        <w:t xml:space="preserve"> </w:t>
+      </w:r>
+      <w:proofErr w:type="spellStart"/>
+      <w:r>
+        <w:rPr>
+          <w:lang w:val="en-US"/>
+        </w:rPr>
+        <w:t>această</w:t>
+      </w:r>
+      <w:proofErr w:type="spellEnd"/>
+      <w:r>
+        <w:rPr>
+          <w:lang w:val="en-US"/>
+        </w:rPr>
+        <w:t xml:space="preserve"> </w:t>
+      </w:r>
+      <w:proofErr w:type="spellStart"/>
+      <w:r>
+        <w:rPr>
+          <w:lang w:val="en-US"/>
+        </w:rPr>
+        <w:t>metodă</w:t>
+      </w:r>
+      <w:proofErr w:type="spellEnd"/>
+      <w:r>
+        <w:rPr>
+          <w:lang w:val="en-US"/>
+        </w:rPr>
+        <w:t xml:space="preserve"> </w:t>
+      </w:r>
+      <w:proofErr w:type="spellStart"/>
+      <w:r>
+        <w:rPr>
+          <w:lang w:val="en-US"/>
+        </w:rPr>
+        <w:t>este</w:t>
+      </w:r>
+      <w:proofErr w:type="spellEnd"/>
+      <w:r>
+        <w:rPr>
+          <w:lang w:val="en-US"/>
+        </w:rPr>
+        <w:t xml:space="preserve"> </w:t>
+      </w:r>
+      <w:proofErr w:type="spellStart"/>
+      <w:r>
+        <w:rPr>
+          <w:lang w:val="en-US"/>
+        </w:rPr>
+        <w:t>una</w:t>
+      </w:r>
+      <w:proofErr w:type="spellEnd"/>
+      <w:r>
+        <w:rPr>
+          <w:lang w:val="en-US"/>
+        </w:rPr>
+        <w:t xml:space="preserve"> </w:t>
+      </w:r>
+      <w:r>
+        <w:t>ce aduce mai multe probleme decât beneficii. Folosind principiul WET apare necesitatea de a altera codul în mai multe locuri de fiecare dată când avem nevoie să schimbăm ceva și rata de greșeli logice e mai mare folosind acest principiu prin necesetiatea de a menține cod în mai multe locuri deodată. O opțiune de a evita problemele enumerate e de folosi un alt principiu</w:t>
+      </w:r>
+      <w:r>
+        <w:rPr>
+          <w:lang w:val="sv-SE"/>
+        </w:rPr>
+        <w:t>: principiul DRY. Folosind principiul DRY și grupând codul în module autonome ce rezolvă o problemă anumită elimină problemele enumerate și face mai ușor ce se întâmplă și în aplicația noastră. În Javascript aceste module se numesc package-uri și sunt folosite extensive, fiind normal de a avea zeci, sute sau chiar mii de package-uri întro singură aplicație. Aceste package-uri lucrează atât pe Node.js cât și în browser, doar că în browser e necesar de folosit un bundler ca webpack sau parcel pentru a crea un bundle:</w:t>
+      </w:r>
+      <w:r>
+        <w:t xml:space="preserve"> un singur fișier Javascript cu toate modulele adunate pentru ca browserul să le înțeleagă. Aceste module sunt de obicei publicate pe npm ce prescurtarea la node package manager. Npm constituie din o aplicație de consolă și o bază de date online ce conține toată lista de package-uri disponibile. Pentru fiecare aplicație javascript ce folosește npm e necesar de avut un fișier package.json (fig. 2.1) ce definește lista de packag-uri necesare și niște informații de baza despre proiect. Acest file package.json permite reproducerea și instalarea dependențeleor necesare printr-o singură comandă.</w:t>
+      </w:r>
+    </w:p>
+    <w:p>
+      <w:pPr>
+        <w:pStyle w:val="ListParagraph"/>
+        <w:ind w:left="360" w:firstLine="0"/>
+        <w:jc w:val="center"/>
+      </w:pPr>
+      <w:r>
+        <w:rPr>
+          <w:noProof/>
+          <w:lang w:val="en-US"/>
+        </w:rPr>
+        <w:lastRenderedPageBreak/>
+        <w:drawing>
+          <wp:inline distT="0" distB="0" distL="0" distR="0" wp14:anchorId="5E274DA0" wp14:editId="24D9DF19">
+            <wp:extent cx="4213860" cy="3383280"/>
+            <wp:effectExtent l="0" t="0" r="0" b="7620"/>
+            <wp:docPr id="6" name="Picture 6"/>
+            <wp:cNvGraphicFramePr>
+              <a:graphicFrameLocks xmlns:a="http://schemas.openxmlformats.org/drawingml/2006/main" noChangeAspect="1"/>
+            </wp:cNvGraphicFramePr>
+            <a:graphic xmlns:a="http://schemas.openxmlformats.org/drawingml/2006/main">
+              <a:graphicData uri="http://schemas.openxmlformats.org/drawingml/2006/picture">
+                <pic:pic xmlns:pic="http://schemas.openxmlformats.org/drawingml/2006/picture">
+                  <pic:nvPicPr>
+                    <pic:cNvPr id="0" name=""/>
+                    <pic:cNvPicPr/>
+                  </pic:nvPicPr>
+                  <pic:blipFill>
+                    <a:blip r:embed="rId13"/>
+                    <a:stretch>
+                      <a:fillRect/>
+                    </a:stretch>
+                  </pic:blipFill>
+                  <pic:spPr>
+                    <a:xfrm>
+                      <a:off x="0" y="0"/>
+                      <a:ext cx="4213860" cy="3383280"/>
+                    </a:xfrm>
+                    <a:prstGeom prst="rect">
+                      <a:avLst/>
+                    </a:prstGeom>
+                  </pic:spPr>
+                </pic:pic>
+              </a:graphicData>
+            </a:graphic>
+          </wp:inline>
+        </w:drawing>
+      </w:r>
+    </w:p>
+    <w:p>
+      <w:pPr>
+        <w:pStyle w:val="ListParagraph"/>
+        <w:ind w:left="360" w:firstLine="0"/>
+        <w:jc w:val="center"/>
+      </w:pPr>
+      <w:r>
+        <w:t>Fig. 2.1. Exemplu de fișier package.json</w:t>
+      </w:r>
+    </w:p>
+    <w:p>
+      <w:pPr>
+        <w:ind w:left="360"/>
+      </w:pPr>
+    </w:p>
+    <w:p>
+      <w:pPr>
+        <w:pStyle w:val="Head23"/>
+        <w:numPr>
+          <w:ilvl w:val="2"/>
+          <w:numId w:val="21"/>
+        </w:numPr>
+        <w:outlineLvl w:val="1"/>
+      </w:pPr>
+      <w:r>
+        <w:t>Webpack</w:t>
+      </w:r>
+    </w:p>
+    <w:p/>
+    <w:p>
+      <w:pPr>
+        <w:pStyle w:val="Head23"/>
+        <w:numPr>
+          <w:ilvl w:val="2"/>
+          <w:numId w:val="21"/>
+        </w:numPr>
+        <w:outlineLvl w:val="1"/>
+      </w:pPr>
+      <w:r>
+        <w:t>Create React App</w:t>
+      </w:r>
+    </w:p>
+    <w:p>
+      <w:pPr>
+        <w:ind w:left="720" w:firstLine="360"/>
+      </w:pPr>
+      <w:r>
+        <w:t>Create React App e un package javascript ce ajută enorm la definirea unor configurări și instrumente de bază pentru a începe dezvoltarea unei aplicații React.js. Acest package utilizează sub capotă Webpack, Babel, ESLint, Jest pentru a oferi o configurație care e ușor de instalat, e necesar doar de executat o comandă în consolă și totul va fi setat, una din avantajele care le oferă Create React App este zero configurație, totul fiind configurat de la început și posibilitatea de a face upgrade la versiunile noi cu ușurință din nou fără a schimba ceva configurări, doar executând o comandă în consolă. Această configurare include:</w:t>
+      </w:r>
+    </w:p>
+    <w:p>
+      <w:pPr>
+        <w:pStyle w:val="ListParagraph"/>
+        <w:numPr>
+          <w:ilvl w:val="0"/>
+          <w:numId w:val="27"/>
+        </w:numPr>
+        <w:rPr>
+          <w:lang w:val="sv-SE"/>
+        </w:rPr>
+      </w:pPr>
+      <w:r>
+        <w:rPr>
+          <w:lang w:val="sv-SE"/>
+        </w:rPr>
+        <w:t xml:space="preserve">Suport </w:t>
+      </w:r>
+      <w:r>
+        <w:t>pentru React.js</w:t>
+      </w:r>
+    </w:p>
+    <w:p>
+      <w:pPr>
+        <w:pStyle w:val="ListParagraph"/>
+        <w:numPr>
+          <w:ilvl w:val="0"/>
+          <w:numId w:val="27"/>
+        </w:numPr>
+        <w:rPr>
+          <w:lang w:val="sv-SE"/>
+        </w:rPr>
+      </w:pPr>
+      <w:r>
+        <w:t>Suport pentru JSX</w:t>
+      </w:r>
+    </w:p>
+    <w:p>
+      <w:pPr>
+        <w:pStyle w:val="ListParagraph"/>
+        <w:numPr>
+          <w:ilvl w:val="0"/>
+          <w:numId w:val="27"/>
+        </w:numPr>
+        <w:rPr>
+          <w:lang w:val="en-US"/>
+        </w:rPr>
+      </w:pPr>
+      <w:r>
+        <w:t>Suport pentru ES6+ și Typescript</w:t>
+      </w:r>
+    </w:p>
+    <w:p>
+      <w:pPr>
+        <w:pStyle w:val="ListParagraph"/>
+        <w:numPr>
+          <w:ilvl w:val="0"/>
+          <w:numId w:val="27"/>
+        </w:numPr>
+        <w:rPr>
+          <w:lang w:val="en-US"/>
+        </w:rPr>
+      </w:pPr>
+      <w:r>
+        <w:t>CSS Autoprefixat</w:t>
+      </w:r>
+    </w:p>
+    <w:p>
+      <w:pPr>
+        <w:pStyle w:val="ListParagraph"/>
+        <w:numPr>
+          <w:ilvl w:val="0"/>
+          <w:numId w:val="27"/>
+        </w:numPr>
+        <w:rPr>
+          <w:lang w:val="en-US"/>
+        </w:rPr>
+      </w:pPr>
+      <w:r>
+        <w:t>Unit Tester integrat</w:t>
+      </w:r>
+    </w:p>
+    <w:p>
+      <w:pPr>
+        <w:pStyle w:val="ListParagraph"/>
+        <w:numPr>
+          <w:ilvl w:val="0"/>
+          <w:numId w:val="27"/>
+        </w:numPr>
+        <w:rPr>
+          <w:lang w:val="en-US"/>
+        </w:rPr>
+      </w:pPr>
+      <w:r>
+        <w:t>Live server de development</w:t>
+      </w:r>
+    </w:p>
+    <w:p>
+      <w:pPr>
+        <w:pStyle w:val="ListParagraph"/>
+        <w:numPr>
+          <w:ilvl w:val="0"/>
+          <w:numId w:val="27"/>
+        </w:numPr>
+        <w:rPr>
+          <w:lang w:val="en-US"/>
+        </w:rPr>
+      </w:pPr>
+      <w:r>
+        <w:lastRenderedPageBreak/>
+        <w:t xml:space="preserve">Script pentru a face bundle la filurile javascript, css și imaginilor </w:t>
+      </w:r>
+      <w:r>
+        <w:tab/>
+        <w:t>pentru production cu hashuri și mape sursă</w:t>
+      </w:r>
+    </w:p>
+    <w:p>
+      <w:pPr>
+        <w:pStyle w:val="ListParagraph"/>
+        <w:numPr>
+          <w:ilvl w:val="0"/>
+          <w:numId w:val="27"/>
+        </w:numPr>
+        <w:rPr>
+          <w:lang w:val="en-US"/>
+        </w:rPr>
+      </w:pPr>
+      <w:r>
+        <w:t>Service worker implicit cu web app manifest ce satisface tuturor criteriilor la progressive web apps</w:t>
+      </w:r>
+    </w:p>
+    <w:p>
+      <w:pPr>
+        <w:ind w:left="1080"/>
+        <w:rPr>
+          <w:lang w:val="en-US"/>
+        </w:rPr>
+      </w:pPr>
+      <w:r>
+        <w:t>În Create React App de asemenea e implementat code splitting cu ajutorul la operatorului import() ce este la momentul dat in stage 3 proposal și adaugă</w:t>
+      </w:r>
+      <w:r>
+        <w:rPr>
+          <w:lang w:val="en-US"/>
+        </w:rPr>
+        <w:t xml:space="preserve"> </w:t>
+      </w:r>
+      <w:r>
+        <w:t>posibilitatea de a împărți codul în parți ce e descarcat de user în momentul potrivit. Un exemplu de folosirea a import() ar fi</w:t>
+      </w:r>
+      <w:r>
+        <w:rPr>
+          <w:lang w:val="en-US"/>
+        </w:rPr>
+        <w:t>:</w:t>
+      </w:r>
+    </w:p>
+    <w:p>
+      <w:pPr>
+        <w:ind w:left="1080"/>
+        <w:rPr>
+          <w:lang w:val="en-US"/>
+        </w:rPr>
+      </w:pPr>
+    </w:p>
+    <w:p>
+      <w:pPr>
+        <w:ind w:left="1080"/>
+      </w:pPr>
+      <w:r>
+        <w:t>import React, { Component } from 'react';</w:t>
+      </w:r>
+    </w:p>
+    <w:p>
+      <w:pPr>
+        <w:ind w:left="1080"/>
+      </w:pPr>
+    </w:p>
+    <w:p>
+      <w:pPr>
+        <w:ind w:left="1080"/>
+      </w:pPr>
+      <w:r>
+        <w:t>class App extends Component {</w:t>
+      </w:r>
+    </w:p>
+    <w:p>
+      <w:pPr>
+        <w:ind w:left="1080"/>
+      </w:pPr>
+      <w:r>
+        <w:t xml:space="preserve">  handleClick = () =&gt; {</w:t>
+      </w:r>
+    </w:p>
+    <w:p>
+      <w:pPr>
+        <w:ind w:left="1080"/>
+      </w:pPr>
+      <w:r>
+        <w:t xml:space="preserve">    import('./moduleA')</w:t>
+      </w:r>
+    </w:p>
+    <w:p>
+      <w:pPr>
+        <w:ind w:left="1080"/>
+      </w:pPr>
+      <w:r>
+        <w:t xml:space="preserve">      .then(({ moduleA }) =&gt; {</w:t>
+      </w:r>
+    </w:p>
+    <w:p>
+      <w:pPr>
+        <w:ind w:left="1080"/>
+      </w:pPr>
+      <w:r>
+        <w:t xml:space="preserve">        // Use moduleA</w:t>
+      </w:r>
+    </w:p>
+    <w:p>
+      <w:pPr>
+        <w:ind w:left="1080"/>
+      </w:pPr>
+      <w:r>
+        <w:t xml:space="preserve">      })</w:t>
+      </w:r>
+    </w:p>
+    <w:p>
+      <w:pPr>
+        <w:ind w:left="1080"/>
+      </w:pPr>
+      <w:r>
+        <w:t xml:space="preserve">      .catch(err =&gt; {</w:t>
+      </w:r>
+    </w:p>
+    <w:p>
+      <w:pPr>
+        <w:ind w:left="1080"/>
+      </w:pPr>
+      <w:r>
+        <w:t xml:space="preserve">        // Handle failure</w:t>
+      </w:r>
+    </w:p>
+    <w:p>
+      <w:pPr>
+        <w:ind w:left="1080"/>
+      </w:pPr>
+      <w:r>
+        <w:t xml:space="preserve">      });</w:t>
+      </w:r>
+    </w:p>
+    <w:p>
+      <w:pPr>
+        <w:ind w:left="1080"/>
+      </w:pPr>
+      <w:r>
+        <w:t xml:space="preserve">  };</w:t>
+      </w:r>
+    </w:p>
+    <w:p>
+      <w:pPr>
+        <w:ind w:left="1080"/>
+      </w:pPr>
+    </w:p>
+    <w:p>
+      <w:pPr>
+        <w:ind w:left="1080"/>
+      </w:pPr>
+      <w:r>
+        <w:t xml:space="preserve">  render() {</w:t>
+      </w:r>
+    </w:p>
+    <w:p>
+      <w:pPr>
+        <w:ind w:left="1080"/>
+      </w:pPr>
+      <w:r>
+        <w:t xml:space="preserve">    return (</w:t>
+      </w:r>
+    </w:p>
+    <w:p>
+      <w:pPr>
+        <w:ind w:left="1080"/>
+      </w:pPr>
+      <w:r>
+        <w:t xml:space="preserve">      &lt;div&gt;</w:t>
+      </w:r>
+    </w:p>
+    <w:p>
+      <w:pPr>
+        <w:ind w:left="1080"/>
+      </w:pPr>
+      <w:r>
+        <w:t xml:space="preserve">        &lt;button onClick={this.handleClick}&gt;Load&lt;/button&gt;</w:t>
+      </w:r>
+    </w:p>
+    <w:p>
+      <w:pPr>
+        <w:ind w:left="1080"/>
+      </w:pPr>
+      <w:r>
+        <w:t xml:space="preserve">      &lt;/div&gt;</w:t>
+      </w:r>
+    </w:p>
+    <w:p>
+      <w:pPr>
+        <w:ind w:left="1080"/>
+      </w:pPr>
+      <w:r>
+        <w:t xml:space="preserve">    );</w:t>
+      </w:r>
+    </w:p>
+    <w:p>
+      <w:pPr>
+        <w:ind w:left="1080"/>
+      </w:pPr>
+      <w:r>
+        <w:t xml:space="preserve">  }</w:t>
+      </w:r>
+    </w:p>
+    <w:p>
+      <w:pPr>
+        <w:ind w:left="1080"/>
+      </w:pPr>
+      <w:r>
+        <w:t>}</w:t>
+      </w:r>
+    </w:p>
+    <w:p>
+      <w:pPr>
+        <w:ind w:left="1080"/>
+      </w:pPr>
+    </w:p>
+    <w:p>
+      <w:pPr>
+        <w:ind w:left="1080"/>
+      </w:pPr>
+      <w:r>
+        <w:t>export default App;</w:t>
+      </w:r>
+    </w:p>
+    <w:p>
+      <w:pPr>
+        <w:ind w:left="1080"/>
+      </w:pPr>
+    </w:p>
+    <w:p>
+      <w:pPr>
+        <w:ind w:left="1080"/>
+      </w:pPr>
+      <w:r>
+        <w:t>În acest exemplu doar când se apasă pe buton se începe încărcarea modului A.</w:t>
+      </w:r>
+    </w:p>
+    <w:p>
+      <w:pPr>
+        <w:ind w:left="1080" w:firstLine="144"/>
+      </w:pPr>
+      <w:r>
+        <w:lastRenderedPageBreak/>
+        <w:t>Dacă configurarea standartă nu e de ajuns e posibil întotdeauna de ejectat și de schimbat configurarea cum dorim, pierzând abilitatea de a face ușor upgrade la versiunile noi dar primind control complet asupra configurării noastre. Putem schimba configurarea de a lucra cu server side rendering deși Next.js și Razzle sunt mai optimizate pentru așa ceva, putem face o integrare mai bună cu aplicațiile brownfield, de exemplu de integrat cu aplicațiile existente Django sau Sumphony, deși și în cazul dat alte package-uri ca nwb și Neutrino fac un lucru mai bun. Putem constanta în final că Create React App e un package ce elimină configurarea într-un proiect bazat pe React.js și în special e bun pentru aplicațiile greenfield, acele aplicații care sunt elaborate de la început și nu au probleme de integrare cu cod anterior.</w:t>
+      </w:r>
+    </w:p>
+    <w:p/>
+    <w:p>
+      <w:pPr>
+        <w:pStyle w:val="Head23"/>
+        <w:numPr>
+          <w:ilvl w:val="2"/>
+          <w:numId w:val="21"/>
+        </w:numPr>
+        <w:outlineLvl w:val="1"/>
+      </w:pPr>
+      <w:r>
+        <w:t>Styled Components</w:t>
+      </w:r>
+    </w:p>
+    <w:p/>
+    <w:p>
+      <w:pPr>
+        <w:pStyle w:val="Head23"/>
+        <w:numPr>
+          <w:ilvl w:val="1"/>
+          <w:numId w:val="21"/>
+        </w:numPr>
+        <w:outlineLvl w:val="1"/>
+      </w:pPr>
+      <w:r>
+        <w:t>Cre</w:t>
+      </w:r>
+      <w:r>
+        <w:t>area aplicației Booky</w:t>
+      </w:r>
+      <w:bookmarkEnd w:id="18"/>
     </w:p>
     <w:p>
       <w:pPr>
@@ -9653,24 +9661,33 @@
         <w:t>3.</w:t>
       </w:r>
       <w:r>
-        <w:t>4</w:t>
+        <w:t>4.</w:t>
+      </w:r>
+      <w:r>
+        <w:t xml:space="preserve"> Ierar</w:t>
+      </w:r>
+      <w:r>
+        <w:t>hia dosarelor în mapa src/</w:t>
       </w:r>
       <w:r>
         <w:t>.</w:t>
       </w:r>
-      <w:r>
-        <w:t xml:space="preserve"> Ierar</w:t>
-      </w:r>
-      <w:r>
-        <w:t xml:space="preserve">hia dosarelor în </w:t>
-      </w:r>
-      <w:r>
-        <w:t>mapa src/</w:t>
-      </w:r>
-      <w:bookmarkStart w:id="22" w:name="_GoBack"/>
-      <w:bookmarkEnd w:id="22"/>
-      <w:r>
-        <w:t>.</w:t>
+    </w:p>
+    <w:p>
+      <w:pPr>
+        <w:jc w:val="center"/>
+      </w:pPr>
+    </w:p>
+    <w:p>
+      <w:pPr>
+        <w:pStyle w:val="Head23"/>
+        <w:numPr>
+          <w:ilvl w:val="2"/>
+          <w:numId w:val="21"/>
+        </w:numPr>
+      </w:pPr>
+      <w:r>
+        <w:t>h</w:t>
       </w:r>
     </w:p>
     <w:p>
@@ -9694,8 +9711,8 @@
       <w:pPr>
         <w:jc w:val="center"/>
       </w:pPr>
-      <w:bookmarkStart w:id="23" w:name="_44sinio" w:colFirst="0" w:colLast="0"/>
-      <w:bookmarkEnd w:id="23"/>
+      <w:bookmarkStart w:id="19" w:name="_44sinio" w:colFirst="0" w:colLast="0"/>
+      <w:bookmarkEnd w:id="19"/>
     </w:p>
     <w:p>
       <w:pPr>
@@ -9708,11 +9725,11 @@
         <w:jc w:val="both"/>
         <w:outlineLvl w:val="0"/>
       </w:pPr>
-      <w:bookmarkStart w:id="24" w:name="_Toc6068866"/>
+      <w:bookmarkStart w:id="20" w:name="_Toc6068866"/>
       <w:r>
         <w:t>CONCLUZII</w:t>
       </w:r>
-      <w:bookmarkEnd w:id="24"/>
+      <w:bookmarkEnd w:id="20"/>
     </w:p>
     <w:p>
       <w:pPr>
@@ -9924,8 +9941,8 @@
       <w:pPr>
         <w:ind w:firstLine="567"/>
       </w:pPr>
-      <w:bookmarkStart w:id="25" w:name="_z337ya" w:colFirst="0" w:colLast="0"/>
-      <w:bookmarkEnd w:id="25"/>
+      <w:bookmarkStart w:id="21" w:name="_z337ya" w:colFirst="0" w:colLast="0"/>
+      <w:bookmarkEnd w:id="21"/>
     </w:p>
     <w:p>
       <w:pPr>
@@ -9937,11 +9954,11 @@
         <w:ind w:left="737"/>
         <w:outlineLvl w:val="0"/>
       </w:pPr>
-      <w:bookmarkStart w:id="26" w:name="_Toc6068867"/>
+      <w:bookmarkStart w:id="22" w:name="_Toc6068867"/>
       <w:r>
         <w:t>BIBLIOGRAFIE</w:t>
       </w:r>
-      <w:bookmarkEnd w:id="26"/>
+      <w:bookmarkEnd w:id="22"/>
     </w:p>
     <w:p>
       <w:pPr>
@@ -11010,7 +11027,7 @@
           <w:rPr>
             <w:noProof/>
           </w:rPr>
-          <w:t>23</w:t>
+          <w:t>16</w:t>
         </w:r>
         <w:r>
           <w:rPr>
@@ -11323,7 +11340,7 @@
   <w:abstractNum w:abstractNumId="2">
     <w:nsid w:val="08763492"/>
     <w:multiLevelType w:val="multilevel"/>
-    <w:tmpl w:val="0409001F"/>
+    <w:tmpl w:val="2C3C65CE"/>
     <w:lvl w:ilvl="0">
       <w:start w:val="1"/>
       <w:numFmt w:val="decimal"/>
@@ -11343,6 +11360,7 @@
       </w:pPr>
       <w:rPr>
         <w:rFonts w:hint="default"/>
+        <w:b/>
       </w:rPr>
     </w:lvl>
     <w:lvl w:ilvl="2">
@@ -14115,6 +14133,21 @@
   </w:num>
   <w:num w:numId="42">
     <w:abstractNumId w:val="19"/>
+  </w:num>
+  <w:num w:numId="43">
+    <w:abstractNumId w:val="12"/>
+  </w:num>
+  <w:num w:numId="44">
+    <w:abstractNumId w:val="12"/>
+  </w:num>
+  <w:num w:numId="45">
+    <w:abstractNumId w:val="12"/>
+  </w:num>
+  <w:num w:numId="46">
+    <w:abstractNumId w:val="12"/>
+  </w:num>
+  <w:num w:numId="47">
+    <w:abstractNumId w:val="12"/>
   </w:num>
   <w:numIdMacAtCleanup w:val="22"/>
 </w:numbering>
@@ -17847,7 +17880,7 @@
   <a:extraClrSchemeLst/>
   <a:extLst>
     <a:ext uri="{05A4C25C-085E-4340-85A3-A5531E510DB2}">
-      <thm15:themeFamily xmlns="" xmlns:thm15="http://schemas.microsoft.com/office/thememl/2012/main" name="Office Theme" id="{62F939B6-93AF-4DB8-9C6B-D6C7DFDC589F}" vid="{4A3C46E8-61CC-4603-A589-7422A47A8E4A}"/>
+      <thm15:themeFamily xmlns:thm15="http://schemas.microsoft.com/office/thememl/2012/main" xmlns="" name="Office Theme" id="{62F939B6-93AF-4DB8-9C6B-D6C7DFDC589F}" vid="{4A3C46E8-61CC-4603-A589-7422A47A8E4A}"/>
     </a:ext>
   </a:extLst>
 </a:theme>
@@ -17858,7 +17891,7 @@
 </file>
 
 <file path=customXml/itemProps1.xml><?xml version="1.0" encoding="utf-8"?>
-<ds:datastoreItem xmlns:ds="http://schemas.openxmlformats.org/officeDocument/2006/customXml" ds:itemID="{1715D0FC-5857-4A97-B1BC-9FC72349F1AF}">
+<ds:datastoreItem xmlns:ds="http://schemas.openxmlformats.org/officeDocument/2006/customXml" ds:itemID="{CF21B6CC-397E-4759-8AEB-77F463DFDAB8}">
   <ds:schemaRefs>
     <ds:schemaRef ds:uri="http://schemas.openxmlformats.org/officeDocument/2006/bibliography"/>
   </ds:schemaRefs>

</xml_diff>

<commit_message>
add descrierea generala a aplicatiei booky
</commit_message>
<xml_diff>
--- a/LicentaDanPopa.docx
+++ b/LicentaDanPopa.docx
@@ -8192,8 +8192,6 @@
         <w:outlineLvl w:val="0"/>
       </w:pPr>
       <w:bookmarkStart w:id="15" w:name="_Toc6068863"/>
-      <w:bookmarkStart w:id="16" w:name="_GoBack"/>
-      <w:bookmarkEnd w:id="16"/>
       <w:r>
         <w:t>ELABORAREA</w:t>
       </w:r>
@@ -8211,14 +8209,14 @@
         </w:numPr>
         <w:outlineLvl w:val="1"/>
       </w:pPr>
-      <w:bookmarkStart w:id="17" w:name="_Toc6068864"/>
+      <w:bookmarkStart w:id="16" w:name="_Toc6068864"/>
       <w:r>
         <w:t xml:space="preserve">Spațiul de lucru </w:t>
       </w:r>
       <w:r>
         <w:t>Visual Studio Code</w:t>
       </w:r>
-      <w:bookmarkEnd w:id="17"/>
+      <w:bookmarkEnd w:id="16"/>
       <w:r>
         <w:t xml:space="preserve"> </w:t>
       </w:r>
@@ -8794,7 +8792,7 @@
         </w:numPr>
         <w:outlineLvl w:val="1"/>
       </w:pPr>
-      <w:bookmarkStart w:id="18" w:name="_Toc6068865"/>
+      <w:bookmarkStart w:id="17" w:name="_Toc6068865"/>
       <w:r>
         <w:t>Tehnologii necesare la dezvoltarea aplicației</w:t>
       </w:r>
@@ -8815,7 +8813,7 @@
         <w:tab/>
       </w:r>
       <w:r>
-        <w:t>Biblioteci și framework-uri</w:t>
+        <w:t>Node.JS</w:t>
       </w:r>
     </w:p>
     <w:p>
@@ -9013,7 +9011,10 @@
         <w:jc w:val="center"/>
       </w:pPr>
       <w:r>
-        <w:t>Fig. 2.1. Exemplu de fișier package.json</w:t>
+        <w:t>Fig. 3</w:t>
+      </w:r>
+      <w:r>
+        <w:t>.1. Exemplu de fișier package.json</w:t>
       </w:r>
     </w:p>
     <w:p>
@@ -9448,7 +9449,7 @@
       <w:r>
         <w:t>area aplicației Booky</w:t>
       </w:r>
-      <w:bookmarkEnd w:id="18"/>
+      <w:bookmarkEnd w:id="17"/>
     </w:p>
     <w:p>
       <w:pPr>
@@ -9457,52 +9458,195 @@
           <w:ilvl w:val="2"/>
           <w:numId w:val="21"/>
         </w:numPr>
-      </w:pPr>
-      <w:r>
-        <w:t>Ierarhia aplicației</w:t>
-      </w:r>
-    </w:p>
-    <w:p>
-      <w:pPr>
-        <w:ind w:left="708" w:firstLine="516"/>
-      </w:pPr>
-      <w:r>
-        <w:t xml:space="preserve">Datorită utilizării tehnologiilor menționate mai sus se observă că structura este asemănatoare la majoritatea framework-urilor front-end, Angular, Vue.js și Svelte.js având structuri asemănătoare. </w:t>
-      </w:r>
-      <w:r>
-        <w:t>Aplicația e împărțită în 2 mape</w:t>
-      </w:r>
-      <w:r>
-        <w:t xml:space="preserve">: </w:t>
-      </w:r>
-      <w:r>
-        <w:t>mapa public/ ce conține toate fișierele statice ca index.html, manifest.json, etc. și mapa src/ ce conține restul aplicației. Importanța separării e că webpack-ul nu procesează mapa public, doar copie tot conținutul în mapa de build în timp ce tot din mapa src/ e procesat într-un singur file. Procesarea a tot conținutului mapei src/ într-un singur file e varianta cea mai des întâlnită, deși pot aparea cazuri unde webpack-ul decide că unele filuri din mapa src/ mertă de desparțit ca imaginile prea mari pentru a fi convertite in base64 sau css generat folosind așa librării ca styled-components, css-modules sau css filuri simple.</w:t>
-      </w:r>
-    </w:p>
-    <w:p>
-      <w:pPr>
-        <w:ind w:left="708" w:firstLine="516"/>
-      </w:pPr>
-      <w:r>
-        <w:t>După pașii necesari de configurare a mediului de lucru, vom avea afișată structura generată de Create React App. În mediul de lucru configurat ce e Visual Studio Code vom efectua crearea, ștergerea și accesarea de fișiere fără linia de comandă(fig 3.3.).</w:t>
-      </w:r>
-    </w:p>
-    <w:p>
-      <w:pPr>
-        <w:ind w:left="708" w:firstLine="516"/>
+        <w:outlineLvl w:val="1"/>
+      </w:pPr>
+      <w:r>
+        <w:t xml:space="preserve">Descrierea generală a aplicației </w:t>
+      </w:r>
+      <w:r>
+        <w:t>Booky</w:t>
+      </w:r>
+    </w:p>
+    <w:p>
+      <w:pPr>
+        <w:ind w:left="1224" w:firstLine="192"/>
+        <w:rPr>
+          <w:lang w:val="en-US"/>
+        </w:rPr>
+      </w:pPr>
+      <w:r>
+        <w:t xml:space="preserve">Aplicația Booky este elaborată pentru web în limbajul de operare Typescript, </w:t>
+      </w:r>
+      <w:r>
+        <w:t>folosind Nest.js, React.js, Mariadb, TypeORM, Docker, Nginx și Let</w:t>
+      </w:r>
+      <w:r>
+        <w:t>’</w:t>
+      </w:r>
+      <w:r>
+        <w:t>s Encrypt. Aplicația reprezintă un serviciu de pastrare a linkurilor, diferența principală dintre restul aplicațiilor asemănătoare fiind că linkurile adăugate se grupează automat după numele de domen. Aceasă aplicație îndeplinește următoarele funcții</w:t>
+      </w:r>
+      <w:r>
+        <w:rPr>
+          <w:lang w:val="en-US"/>
+        </w:rPr>
+        <w:t>:</w:t>
+      </w:r>
+    </w:p>
+    <w:p>
+      <w:pPr>
+        <w:pStyle w:val="ListParagraph"/>
+        <w:numPr>
+          <w:ilvl w:val="0"/>
+          <w:numId w:val="48"/>
+        </w:numPr>
+        <w:rPr>
+          <w:lang w:val="en-US"/>
+        </w:rPr>
+      </w:pPr>
+      <w:proofErr w:type="spellStart"/>
+      <w:r>
+        <w:rPr>
+          <w:lang w:val="en-US"/>
+        </w:rPr>
+        <w:t>Autentificarea</w:t>
+      </w:r>
+      <w:proofErr w:type="spellEnd"/>
+      <w:r>
+        <w:rPr>
+          <w:lang w:val="en-US"/>
+        </w:rPr>
+        <w:t xml:space="preserve"> </w:t>
+      </w:r>
+      <w:proofErr w:type="spellStart"/>
+      <w:r>
+        <w:rPr>
+          <w:lang w:val="en-US"/>
+        </w:rPr>
+        <w:t>utilizatorului</w:t>
+      </w:r>
+      <w:proofErr w:type="spellEnd"/>
+      <w:r>
+        <w:rPr>
+          <w:lang w:val="en-US"/>
+        </w:rPr>
+        <w:t>;</w:t>
+      </w:r>
+    </w:p>
+    <w:p>
+      <w:pPr>
+        <w:pStyle w:val="ListParagraph"/>
+        <w:numPr>
+          <w:ilvl w:val="0"/>
+          <w:numId w:val="48"/>
+        </w:numPr>
+        <w:rPr>
+          <w:lang w:val="en-US"/>
+        </w:rPr>
+      </w:pPr>
+      <w:proofErr w:type="spellStart"/>
+      <w:r>
+        <w:rPr>
+          <w:lang w:val="en-US"/>
+        </w:rPr>
+        <w:t>Afi</w:t>
+      </w:r>
+      <w:proofErr w:type="spellEnd"/>
+      <w:r>
+        <w:t>șarea unui landing page care explică de ce utilizatorul ar dori să utilizeze această aplicație</w:t>
+      </w:r>
+    </w:p>
+    <w:p>
+      <w:pPr>
+        <w:pStyle w:val="ListParagraph"/>
+        <w:numPr>
+          <w:ilvl w:val="0"/>
+          <w:numId w:val="48"/>
+        </w:numPr>
+        <w:rPr>
+          <w:lang w:val="en-US"/>
+        </w:rPr>
+      </w:pPr>
+      <w:r>
+        <w:t>Afișarea interfeței de adaugare a unui link nou</w:t>
+      </w:r>
+    </w:p>
+    <w:p>
+      <w:pPr>
+        <w:pStyle w:val="ListParagraph"/>
+        <w:numPr>
+          <w:ilvl w:val="0"/>
+          <w:numId w:val="48"/>
+        </w:numPr>
+        <w:rPr>
+          <w:lang w:val="en-US"/>
+        </w:rPr>
+      </w:pPr>
+      <w:r>
+        <w:t>Implementarea operațiilor CRUD necesare ca ștergerea linkului sau modificarea lui</w:t>
+      </w:r>
+    </w:p>
+    <w:p>
+      <w:pPr>
+        <w:pStyle w:val="ListParagraph"/>
+        <w:numPr>
+          <w:ilvl w:val="0"/>
+          <w:numId w:val="48"/>
+        </w:numPr>
+        <w:rPr>
+          <w:lang w:val="sv-SE"/>
+        </w:rPr>
+      </w:pPr>
+      <w:r>
+        <w:t>Afișarea grupurilor de linkuri</w:t>
+      </w:r>
+    </w:p>
+    <w:p>
+      <w:pPr>
+        <w:ind w:left="1584" w:firstLine="360"/>
+        <w:rPr>
+          <w:lang w:val="sv-SE"/>
+        </w:rPr>
+      </w:pPr>
+      <w:r>
+        <w:rPr>
+          <w:lang w:val="sv-SE"/>
+        </w:rPr>
+        <w:t>La prima lansare a aplicației utilizatorul e redirecționat la landing page</w:t>
+      </w:r>
+      <w:r>
+        <w:rPr>
+          <w:lang w:val="sv-SE"/>
+        </w:rPr>
+        <w:t xml:space="preserve"> Fig. 3.2.</w:t>
+      </w:r>
+      <w:r>
+        <w:rPr>
+          <w:lang w:val="sv-SE"/>
+        </w:rPr>
+        <w:t xml:space="preserve"> unde utilizatorul poate lua cunoștință cu posibilitățile aplicației și are posibilitatea de a se loga cu con</w:t>
+      </w:r>
+      <w:r>
+        <w:rPr>
+          <w:lang w:val="sv-SE"/>
+        </w:rPr>
+        <w:t>tul Google.</w:t>
+      </w:r>
+    </w:p>
+    <w:p>
+      <w:pPr>
         <w:jc w:val="center"/>
-      </w:pPr>
-      <w:r>
-        <w:rPr>
-          <w:noProof/>
-          <w:lang w:val="en-US"/>
-        </w:rPr>
+        <w:rPr>
+          <w:lang w:val="sv-SE"/>
+        </w:rPr>
+      </w:pPr>
+      <w:r>
         <w:lastRenderedPageBreak/>
         <w:drawing>
-          <wp:inline distT="0" distB="0" distL="0" distR="0" wp14:anchorId="777768A5" wp14:editId="3AF682F8">
-            <wp:extent cx="3810000" cy="4070959"/>
-            <wp:effectExtent l="0" t="0" r="0" b="6350"/>
-            <wp:docPr id="3" name="Picture 3"/>
+          <wp:inline distT="0" distB="0" distL="0" distR="0" wp14:anchorId="5EE78516" wp14:editId="72E98537">
+            <wp:extent cx="5943600" cy="3134360"/>
+            <wp:effectExtent l="0" t="0" r="0" b="8890"/>
+            <wp:docPr id="7" name="Picture 7"/>
             <wp:cNvGraphicFramePr>
               <a:graphicFrameLocks xmlns:a="http://schemas.openxmlformats.org/drawingml/2006/main" noChangeAspect="1"/>
             </wp:cNvGraphicFramePr>
@@ -9522,7 +9666,7 @@
                   <pic:spPr>
                     <a:xfrm>
                       <a:off x="0" y="0"/>
-                      <a:ext cx="3813753" cy="4074969"/>
+                      <a:ext cx="5943600" cy="3134360"/>
                     </a:xfrm>
                     <a:prstGeom prst="rect">
                       <a:avLst/>
@@ -9537,67 +9681,23 @@
     </w:p>
     <w:p>
       <w:pPr>
+        <w:pStyle w:val="ListParagraph"/>
+        <w:ind w:left="360" w:firstLine="0"/>
         <w:jc w:val="center"/>
       </w:pPr>
       <w:r>
-        <w:t xml:space="preserve">                </w:t>
-      </w:r>
-      <w:r>
-        <w:t>Fig.</w:t>
-      </w:r>
-      <w:r>
-        <w:t xml:space="preserve"> </w:t>
-      </w:r>
-      <w:r>
-        <w:t>3.</w:t>
-      </w:r>
-      <w:r>
-        <w:t>3.</w:t>
-      </w:r>
-      <w:r>
-        <w:t xml:space="preserve"> Ierar</w:t>
-      </w:r>
-      <w:r>
-        <w:t>hia dosarelor în aplicația React</w:t>
-      </w:r>
-      <w:r>
-        <w:t>.</w:t>
-      </w:r>
-    </w:p>
-    <w:p>
-      <w:pPr>
-        <w:jc w:val="center"/>
-      </w:pPr>
-    </w:p>
-    <w:p>
-      <w:pPr>
-        <w:ind w:firstLine="708"/>
-      </w:pPr>
-      <w:r>
-        <w:t>Conținutul și structura fișierelor în mapa src/ diferă de la proiect la proiect, fiecare echipă ia decizia cum să își structureze fișierele în această mapă, neexistând o soluție perfectă,</w:t>
-      </w:r>
-      <w:r>
-        <w:t xml:space="preserve"> fiecare soluție având careva</w:t>
-      </w:r>
-      <w:r>
-        <w:t xml:space="preserve"> dezavantaje. În aplicația dată</w:t>
-      </w:r>
-      <w:r>
-        <w:t xml:space="preserve"> mai putem observa abundența fișierilor de configurare ca Dockerfile, .gitignore, tsconfig, etc., un lucru normal </w:t>
-      </w:r>
-      <w:r>
-        <w:t xml:space="preserve">în toate proiectele și apare deoarece pe lânga codul propriu zis necesar pentru aplicație mai avem nevoie să folosim instrumente adaugătoare pentru a administra aplicația într-un mod rezonabil, de exemplu folosim docker pentru a face deployment-ul mai ușor pe server și folosim git pentru colaborare. </w:t>
-      </w:r>
-    </w:p>
-    <w:p>
-      <w:r>
-        <w:tab/>
-      </w:r>
-      <w:r>
-        <w:t xml:space="preserve">Mapa src/ la rândul său este consituită din </w:t>
-      </w:r>
-      <w:r>
-        <w:t>mape ce despart componentele și funcțiile adăugătoare după tip. Părțile cele mai importante sunt mapele components și pages, mapa components conținând componente generice și fară business logic care se reutilizează în aplicție iar mapa pages conținând componente care emulează o pagină, combinând compoente și adăugând business logic.</w:t>
+        <w:t>Fig. 3.2. Landing page</w:t>
+      </w:r>
+    </w:p>
+    <w:p>
+      <w:pPr>
+        <w:ind w:left="708" w:firstLine="516"/>
+      </w:pPr>
+      <w:r>
+        <w:t xml:space="preserve">Dupa logare utilizatorul este redirecționat la aplicația propriu zisă, </w:t>
+      </w:r>
+      <w:r>
+        <w:t>unde îi este prezentată pagina principală Fig. 3.3. unde toate linkurile sunt grupate dupa doment, atât și forma de adăugare unui link nou.</w:t>
       </w:r>
     </w:p>
     <w:p>
@@ -9609,12 +9709,11 @@
           <w:noProof/>
           <w:lang w:val="en-US"/>
         </w:rPr>
-        <w:lastRenderedPageBreak/>
         <w:drawing>
-          <wp:inline distT="0" distB="0" distL="0" distR="0" wp14:anchorId="002FE509" wp14:editId="62E84C5A">
-            <wp:extent cx="2964180" cy="3526196"/>
-            <wp:effectExtent l="0" t="0" r="7620" b="0"/>
-            <wp:docPr id="1" name="Picture 1"/>
+          <wp:inline distT="0" distB="0" distL="0" distR="0" wp14:anchorId="4432ED43" wp14:editId="43E42467">
+            <wp:extent cx="5943600" cy="2646045"/>
+            <wp:effectExtent l="0" t="0" r="0" b="1905"/>
+            <wp:docPr id="8" name="Picture 8"/>
             <wp:cNvGraphicFramePr>
               <a:graphicFrameLocks xmlns:a="http://schemas.openxmlformats.org/drawingml/2006/main" noChangeAspect="1"/>
             </wp:cNvGraphicFramePr>
@@ -9634,6 +9733,345 @@
                   <pic:spPr>
                     <a:xfrm>
                       <a:off x="0" y="0"/>
+                      <a:ext cx="5943600" cy="2646045"/>
+                    </a:xfrm>
+                    <a:prstGeom prst="rect">
+                      <a:avLst/>
+                    </a:prstGeom>
+                  </pic:spPr>
+                </pic:pic>
+              </a:graphicData>
+            </a:graphic>
+          </wp:inline>
+        </w:drawing>
+      </w:r>
+    </w:p>
+    <w:p>
+      <w:pPr>
+        <w:jc w:val="center"/>
+      </w:pPr>
+      <w:r>
+        <w:t>Fig. 3.3 Pagina prinipală</w:t>
+      </w:r>
+    </w:p>
+    <w:p>
+      <w:pPr>
+        <w:ind w:left="708" w:firstLine="516"/>
+      </w:pPr>
+      <w:r>
+        <w:t>De aici utilizatorul poate accesa și viziona fiecare grup în particular Fig. 3.4. și viziona meniul de interacțiuni al fecărui link</w:t>
+      </w:r>
+      <w:r>
+        <w:t xml:space="preserve"> </w:t>
+      </w:r>
+      <w:r>
+        <w:t>Fig. 3.5.</w:t>
+      </w:r>
+      <w:r>
+        <w:t xml:space="preserve"> unde are posibilitatea de a adauga linkul respectiv în favorite</w:t>
+      </w:r>
+      <w:r>
+        <w:t xml:space="preserve"> și posibilitatea de a șterge linkul.</w:t>
+      </w:r>
+      <w:r>
+        <w:t xml:space="preserve"> </w:t>
+      </w:r>
+    </w:p>
+    <w:p>
+      <w:r>
+        <w:lastRenderedPageBreak/>
+        <w:drawing>
+          <wp:inline distT="0" distB="0" distL="0" distR="0" wp14:anchorId="5970991D" wp14:editId="4FAEC640">
+            <wp:extent cx="5943600" cy="2207895"/>
+            <wp:effectExtent l="0" t="0" r="0" b="1905"/>
+            <wp:docPr id="9" name="Picture 9"/>
+            <wp:cNvGraphicFramePr>
+              <a:graphicFrameLocks xmlns:a="http://schemas.openxmlformats.org/drawingml/2006/main" noChangeAspect="1"/>
+            </wp:cNvGraphicFramePr>
+            <a:graphic xmlns:a="http://schemas.openxmlformats.org/drawingml/2006/main">
+              <a:graphicData uri="http://schemas.openxmlformats.org/drawingml/2006/picture">
+                <pic:pic xmlns:pic="http://schemas.openxmlformats.org/drawingml/2006/picture">
+                  <pic:nvPicPr>
+                    <pic:cNvPr id="0" name=""/>
+                    <pic:cNvPicPr/>
+                  </pic:nvPicPr>
+                  <pic:blipFill>
+                    <a:blip r:embed="rId16"/>
+                    <a:stretch>
+                      <a:fillRect/>
+                    </a:stretch>
+                  </pic:blipFill>
+                  <pic:spPr>
+                    <a:xfrm>
+                      <a:off x="0" y="0"/>
+                      <a:ext cx="5943600" cy="2207895"/>
+                    </a:xfrm>
+                    <a:prstGeom prst="rect">
+                      <a:avLst/>
+                    </a:prstGeom>
+                  </pic:spPr>
+                </pic:pic>
+              </a:graphicData>
+            </a:graphic>
+          </wp:inline>
+        </w:drawing>
+      </w:r>
+    </w:p>
+    <w:p>
+      <w:pPr>
+        <w:jc w:val="center"/>
+      </w:pPr>
+      <w:r>
+        <w:t>Fig. 3.4. View al unui grup</w:t>
+      </w:r>
+    </w:p>
+    <w:p>
+      <w:pPr>
+        <w:jc w:val="center"/>
+      </w:pPr>
+    </w:p>
+    <w:p>
+      <w:pPr>
+        <w:jc w:val="center"/>
+      </w:pPr>
+      <w:r>
+        <w:drawing>
+          <wp:inline distT="0" distB="0" distL="0" distR="0" wp14:anchorId="1944D2AA" wp14:editId="00528AB8">
+            <wp:extent cx="2834640" cy="3665220"/>
+            <wp:effectExtent l="0" t="0" r="3810" b="0"/>
+            <wp:docPr id="10" name="Picture 10"/>
+            <wp:cNvGraphicFramePr>
+              <a:graphicFrameLocks xmlns:a="http://schemas.openxmlformats.org/drawingml/2006/main" noChangeAspect="1"/>
+            </wp:cNvGraphicFramePr>
+            <a:graphic xmlns:a="http://schemas.openxmlformats.org/drawingml/2006/main">
+              <a:graphicData uri="http://schemas.openxmlformats.org/drawingml/2006/picture">
+                <pic:pic xmlns:pic="http://schemas.openxmlformats.org/drawingml/2006/picture">
+                  <pic:nvPicPr>
+                    <pic:cNvPr id="0" name=""/>
+                    <pic:cNvPicPr/>
+                  </pic:nvPicPr>
+                  <pic:blipFill>
+                    <a:blip r:embed="rId17"/>
+                    <a:stretch>
+                      <a:fillRect/>
+                    </a:stretch>
+                  </pic:blipFill>
+                  <pic:spPr>
+                    <a:xfrm>
+                      <a:off x="0" y="0"/>
+                      <a:ext cx="2834640" cy="3665220"/>
+                    </a:xfrm>
+                    <a:prstGeom prst="rect">
+                      <a:avLst/>
+                    </a:prstGeom>
+                  </pic:spPr>
+                </pic:pic>
+              </a:graphicData>
+            </a:graphic>
+          </wp:inline>
+        </w:drawing>
+      </w:r>
+    </w:p>
+    <w:p>
+      <w:pPr>
+        <w:jc w:val="center"/>
+      </w:pPr>
+      <w:r>
+        <w:t>Fig. 3.5 Meniul de interacțiuni al linkului</w:t>
+      </w:r>
+      <w:bookmarkStart w:id="18" w:name="_GoBack"/>
+      <w:bookmarkEnd w:id="18"/>
+    </w:p>
+    <w:p>
+      <w:pPr>
+        <w:pStyle w:val="Head23"/>
+        <w:numPr>
+          <w:ilvl w:val="2"/>
+          <w:numId w:val="21"/>
+        </w:numPr>
+      </w:pPr>
+      <w:r>
+        <w:t>Ierarhia aplicației</w:t>
+      </w:r>
+    </w:p>
+    <w:p>
+      <w:pPr>
+        <w:ind w:left="708" w:firstLine="516"/>
+      </w:pPr>
+      <w:r>
+        <w:t xml:space="preserve">Datorită utilizării tehnologiilor menționate mai sus se observă că structura este asemănatoare la majoritatea framework-urilor front-end, Angular, Vue.js și Svelte.js având structuri asemănătoare. </w:t>
+      </w:r>
+      <w:r>
+        <w:t>Aplicația e împărțită în 2 mape</w:t>
+      </w:r>
+      <w:r>
+        <w:t xml:space="preserve">: </w:t>
+      </w:r>
+      <w:r>
+        <w:t xml:space="preserve">mapa public/ ce conține toate fișierele statice ca index.html, manifest.json, etc. și mapa src/ ce conține restul aplicației. Importanța separării e că webpack-ul nu procesează mapa public, doar copie tot conținutul în mapa de build în timp ce tot din mapa src/ e procesat într-un singur file. Procesarea a tot conținutului mapei src/ într-un singur file e varianta cea mai des întâlnită, deși pot aparea </w:t>
+      </w:r>
+      <w:r>
+        <w:lastRenderedPageBreak/>
+        <w:t>cazuri unde webpack-ul decide că unele filuri din mapa src/ mertă de desparțit ca imaginile prea mari pentru a fi convertite in base64 sau css generat folosind așa librării ca styled-components, css-modules sau css filuri simple.</w:t>
+      </w:r>
+    </w:p>
+    <w:p>
+      <w:pPr>
+        <w:ind w:left="708" w:firstLine="516"/>
+      </w:pPr>
+      <w:r>
+        <w:t>După pașii necesari de configurare a mediului de lucru, vom avea afișată structura generată de Create React App. În mediul de lucru configurat ce e Visual Studio Code vom efectua crearea, ștergerea și accesarea de fișiere fără linia de comandă(fig 3.3.).</w:t>
+      </w:r>
+    </w:p>
+    <w:p>
+      <w:pPr>
+        <w:ind w:left="708" w:firstLine="516"/>
+        <w:jc w:val="center"/>
+      </w:pPr>
+      <w:r>
+        <w:rPr>
+          <w:noProof/>
+          <w:lang w:val="en-US"/>
+        </w:rPr>
+        <w:drawing>
+          <wp:inline distT="0" distB="0" distL="0" distR="0" wp14:anchorId="777768A5" wp14:editId="3AF682F8">
+            <wp:extent cx="3810000" cy="4070959"/>
+            <wp:effectExtent l="0" t="0" r="0" b="6350"/>
+            <wp:docPr id="3" name="Picture 3"/>
+            <wp:cNvGraphicFramePr>
+              <a:graphicFrameLocks xmlns:a="http://schemas.openxmlformats.org/drawingml/2006/main" noChangeAspect="1"/>
+            </wp:cNvGraphicFramePr>
+            <a:graphic xmlns:a="http://schemas.openxmlformats.org/drawingml/2006/main">
+              <a:graphicData uri="http://schemas.openxmlformats.org/drawingml/2006/picture">
+                <pic:pic xmlns:pic="http://schemas.openxmlformats.org/drawingml/2006/picture">
+                  <pic:nvPicPr>
+                    <pic:cNvPr id="0" name=""/>
+                    <pic:cNvPicPr/>
+                  </pic:nvPicPr>
+                  <pic:blipFill>
+                    <a:blip r:embed="rId18"/>
+                    <a:stretch>
+                      <a:fillRect/>
+                    </a:stretch>
+                  </pic:blipFill>
+                  <pic:spPr>
+                    <a:xfrm>
+                      <a:off x="0" y="0"/>
+                      <a:ext cx="3813753" cy="4074969"/>
+                    </a:xfrm>
+                    <a:prstGeom prst="rect">
+                      <a:avLst/>
+                    </a:prstGeom>
+                  </pic:spPr>
+                </pic:pic>
+              </a:graphicData>
+            </a:graphic>
+          </wp:inline>
+        </w:drawing>
+      </w:r>
+    </w:p>
+    <w:p>
+      <w:pPr>
+        <w:jc w:val="center"/>
+      </w:pPr>
+      <w:r>
+        <w:t xml:space="preserve">                </w:t>
+      </w:r>
+      <w:r>
+        <w:t>Fig.</w:t>
+      </w:r>
+      <w:r>
+        <w:t xml:space="preserve"> </w:t>
+      </w:r>
+      <w:r>
+        <w:t>3.</w:t>
+      </w:r>
+      <w:r>
+        <w:t>3.</w:t>
+      </w:r>
+      <w:r>
+        <w:t xml:space="preserve"> Ierar</w:t>
+      </w:r>
+      <w:r>
+        <w:t>hia dosarelor în aplicația React</w:t>
+      </w:r>
+      <w:r>
+        <w:t>.</w:t>
+      </w:r>
+    </w:p>
+    <w:p>
+      <w:pPr>
+        <w:jc w:val="center"/>
+      </w:pPr>
+    </w:p>
+    <w:p>
+      <w:pPr>
+        <w:ind w:firstLine="708"/>
+      </w:pPr>
+      <w:r>
+        <w:t>Conținutul și structura fișierelor în mapa src/ diferă de la proiect la proiect, fiecare echipă ia decizia cum să își structureze fișierele în această mapă, neexistând o soluție perfectă,</w:t>
+      </w:r>
+      <w:r>
+        <w:t xml:space="preserve"> fiecare soluție având careva</w:t>
+      </w:r>
+      <w:r>
+        <w:t xml:space="preserve"> dezavantaje. În aplicația dată</w:t>
+      </w:r>
+      <w:r>
+        <w:t xml:space="preserve"> mai putem observa abundența fișierilor de configurare ca Dockerfile, .gitignore, tsconfig, etc., un lucru normal </w:t>
+      </w:r>
+      <w:r>
+        <w:t xml:space="preserve">în toate proiectele și apare deoarece pe lânga codul propriu zis necesar pentru aplicație mai avem nevoie să folosim instrumente adaugătoare pentru a administra aplicația într-un mod rezonabil, de exemplu folosim docker pentru a face deployment-ul mai ușor pe server și folosim git pentru colaborare. </w:t>
+      </w:r>
+    </w:p>
+    <w:p>
+      <w:r>
+        <w:tab/>
+      </w:r>
+      <w:r>
+        <w:t xml:space="preserve">Mapa src/ la rândul său este consituită din </w:t>
+      </w:r>
+      <w:r>
+        <w:t xml:space="preserve">mape ce despart componentele și funcțiile adăugătoare după tip. Părțile cele mai importante sunt mapele components și pages, mapa components conținând componente generice și fară business logic care se reutilizează în aplicție iar </w:t>
+      </w:r>
+      <w:r>
+        <w:lastRenderedPageBreak/>
+        <w:t>mapa pages conținând componente care emulează o pagină, combinând compoente și adăugând business logic.</w:t>
+      </w:r>
+    </w:p>
+    <w:p>
+      <w:pPr>
+        <w:jc w:val="center"/>
+      </w:pPr>
+      <w:r>
+        <w:rPr>
+          <w:noProof/>
+          <w:lang w:val="en-US"/>
+        </w:rPr>
+        <w:drawing>
+          <wp:inline distT="0" distB="0" distL="0" distR="0" wp14:anchorId="002FE509" wp14:editId="62E84C5A">
+            <wp:extent cx="2964180" cy="3526196"/>
+            <wp:effectExtent l="0" t="0" r="7620" b="0"/>
+            <wp:docPr id="1" name="Picture 1"/>
+            <wp:cNvGraphicFramePr>
+              <a:graphicFrameLocks xmlns:a="http://schemas.openxmlformats.org/drawingml/2006/main" noChangeAspect="1"/>
+            </wp:cNvGraphicFramePr>
+            <a:graphic xmlns:a="http://schemas.openxmlformats.org/drawingml/2006/main">
+              <a:graphicData uri="http://schemas.openxmlformats.org/drawingml/2006/picture">
+                <pic:pic xmlns:pic="http://schemas.openxmlformats.org/drawingml/2006/picture">
+                  <pic:nvPicPr>
+                    <pic:cNvPr id="0" name=""/>
+                    <pic:cNvPicPr/>
+                  </pic:nvPicPr>
+                  <pic:blipFill>
+                    <a:blip r:embed="rId19"/>
+                    <a:stretch>
+                      <a:fillRect/>
+                    </a:stretch>
+                  </pic:blipFill>
+                  <pic:spPr>
+                    <a:xfrm>
+                      <a:off x="0" y="0"/>
                       <a:ext cx="2964180" cy="3526196"/>
                     </a:xfrm>
                     <a:prstGeom prst="rect">
@@ -10152,7 +10590,7 @@
       <w:r>
         <w:t xml:space="preserve"> </w:t>
       </w:r>
-      <w:hyperlink r:id="rId16" w:history="1">
+      <w:hyperlink r:id="rId20" w:history="1">
         <w:r>
           <w:rPr>
             <w:rStyle w:val="Hyperlink"/>
@@ -10309,7 +10747,7 @@
       <w:r>
         <w:t xml:space="preserve">line]. [citat 28.01.2019]. Disponibil: </w:t>
       </w:r>
-      <w:hyperlink r:id="rId17" w:history="1">
+      <w:hyperlink r:id="rId21" w:history="1">
         <w:r>
           <w:rPr>
             <w:rStyle w:val="Hyperlink"/>
@@ -10382,7 +10820,7 @@
       <w:r>
         <w:t xml:space="preserve">line]. [citat 06.04.2016] Disponibil: </w:t>
       </w:r>
-      <w:hyperlink r:id="rId18" w:history="1">
+      <w:hyperlink r:id="rId22" w:history="1">
         <w:r>
           <w:rPr>
             <w:rStyle w:val="Hyperlink"/>
@@ -10426,7 +10864,7 @@
         <w:tab/>
         <w:t xml:space="preserve">28.07.2015]. Disponibil: </w:t>
       </w:r>
-      <w:hyperlink r:id="rId19" w:history="1">
+      <w:hyperlink r:id="rId23" w:history="1">
         <w:r>
           <w:rPr>
             <w:rStyle w:val="Hyperlink"/>
@@ -10476,7 +10914,7 @@
         <w:tab/>
         <w:t xml:space="preserve">02.05.2015]. Disponibil: </w:t>
       </w:r>
-      <w:hyperlink r:id="rId20" w:history="1">
+      <w:hyperlink r:id="rId24" w:history="1">
         <w:r>
           <w:rPr>
             <w:rStyle w:val="Hyperlink"/>
@@ -10518,7 +10956,7 @@
         <w:tab/>
         <w:t xml:space="preserve">21.03.2016] Dsiponibil: </w:t>
       </w:r>
-      <w:hyperlink r:id="rId21" w:history="1">
+      <w:hyperlink r:id="rId25" w:history="1">
         <w:r>
           <w:rPr>
             <w:rStyle w:val="Hyperlink"/>
@@ -10552,7 +10990,7 @@
       <w:r>
         <w:t xml:space="preserve"> [on-line]. [citat 24.10.20.2015]. Disponibil: </w:t>
       </w:r>
-      <w:hyperlink r:id="rId22" w:history="1">
+      <w:hyperlink r:id="rId26" w:history="1">
         <w:r>
           <w:rPr>
             <w:rStyle w:val="Hyperlink"/>
@@ -10590,7 +11028,7 @@
         <w:tab/>
         <w:t xml:space="preserve">10.09.2015]. Disponibil: </w:t>
       </w:r>
-      <w:hyperlink r:id="rId23" w:history="1">
+      <w:hyperlink r:id="rId27" w:history="1">
         <w:r>
           <w:rPr>
             <w:rStyle w:val="Hyperlink"/>
@@ -10631,7 +11069,7 @@
         <w:tab/>
         <w:t xml:space="preserve">09.04.2019]. Disponibil: </w:t>
       </w:r>
-      <w:hyperlink r:id="rId24" w:history="1">
+      <w:hyperlink r:id="rId28" w:history="1">
         <w:r>
           <w:rPr>
             <w:rStyle w:val="Hyperlink"/>
@@ -10672,7 +11110,7 @@
       <w:r>
         <w:tab/>
       </w:r>
-      <w:hyperlink r:id="rId25" w:history="1">
+      <w:hyperlink r:id="rId29" w:history="1">
         <w:r>
           <w:rPr>
             <w:rStyle w:val="Hyperlink"/>
@@ -10716,7 +11154,7 @@
       <w:r>
         <w:tab/>
       </w:r>
-      <w:hyperlink r:id="rId26" w:history="1">
+      <w:hyperlink r:id="rId30" w:history="1">
         <w:r>
           <w:rPr>
             <w:rStyle w:val="Hyperlink"/>
@@ -10757,7 +11195,7 @@
       <w:r>
         <w:tab/>
       </w:r>
-      <w:hyperlink r:id="rId27" w:history="1">
+      <w:hyperlink r:id="rId31" w:history="1">
         <w:r>
           <w:rPr>
             <w:rStyle w:val="Hyperlink"/>
@@ -10878,8 +11316,8 @@
       </w:pPr>
     </w:p>
     <w:sectPr>
-      <w:footerReference w:type="default" r:id="rId28"/>
-      <w:footerReference w:type="first" r:id="rId29"/>
+      <w:footerReference w:type="default" r:id="rId32"/>
+      <w:footerReference w:type="first" r:id="rId33"/>
       <w:type w:val="continuous"/>
       <w:pgSz w:w="11906" w:h="16838"/>
       <w:pgMar w:top="1134" w:right="1134" w:bottom="1134" w:left="1134" w:header="0" w:footer="0" w:gutter="0"/>
@@ -11027,7 +11465,7 @@
           <w:rPr>
             <w:noProof/>
           </w:rPr>
-          <w:t>16</w:t>
+          <w:t>23</w:t>
         </w:r>
         <w:r>
           <w:rPr>
@@ -11338,6 +11776,119 @@
     </w:lvl>
   </w:abstractNum>
   <w:abstractNum w:abstractNumId="2">
+    <w:nsid w:val="0691201F"/>
+    <w:multiLevelType w:val="hybridMultilevel"/>
+    <w:tmpl w:val="F88CCA32"/>
+    <w:lvl w:ilvl="0" w:tplc="04090001">
+      <w:start w:val="1"/>
+      <w:numFmt w:val="bullet"/>
+      <w:lvlText w:val=""/>
+      <w:lvlJc w:val="left"/>
+      <w:pPr>
+        <w:ind w:left="1944" w:hanging="360"/>
+      </w:pPr>
+      <w:rPr>
+        <w:rFonts w:ascii="Symbol" w:hAnsi="Symbol" w:hint="default"/>
+      </w:rPr>
+    </w:lvl>
+    <w:lvl w:ilvl="1" w:tplc="04090003" w:tentative="1">
+      <w:start w:val="1"/>
+      <w:numFmt w:val="bullet"/>
+      <w:lvlText w:val="o"/>
+      <w:lvlJc w:val="left"/>
+      <w:pPr>
+        <w:ind w:left="2664" w:hanging="360"/>
+      </w:pPr>
+      <w:rPr>
+        <w:rFonts w:ascii="Courier New" w:hAnsi="Courier New" w:cs="Courier New" w:hint="default"/>
+      </w:rPr>
+    </w:lvl>
+    <w:lvl w:ilvl="2" w:tplc="04090005" w:tentative="1">
+      <w:start w:val="1"/>
+      <w:numFmt w:val="bullet"/>
+      <w:lvlText w:val=""/>
+      <w:lvlJc w:val="left"/>
+      <w:pPr>
+        <w:ind w:left="3384" w:hanging="360"/>
+      </w:pPr>
+      <w:rPr>
+        <w:rFonts w:ascii="Wingdings" w:hAnsi="Wingdings" w:hint="default"/>
+      </w:rPr>
+    </w:lvl>
+    <w:lvl w:ilvl="3" w:tplc="04090001" w:tentative="1">
+      <w:start w:val="1"/>
+      <w:numFmt w:val="bullet"/>
+      <w:lvlText w:val=""/>
+      <w:lvlJc w:val="left"/>
+      <w:pPr>
+        <w:ind w:left="4104" w:hanging="360"/>
+      </w:pPr>
+      <w:rPr>
+        <w:rFonts w:ascii="Symbol" w:hAnsi="Symbol" w:hint="default"/>
+      </w:rPr>
+    </w:lvl>
+    <w:lvl w:ilvl="4" w:tplc="04090003" w:tentative="1">
+      <w:start w:val="1"/>
+      <w:numFmt w:val="bullet"/>
+      <w:lvlText w:val="o"/>
+      <w:lvlJc w:val="left"/>
+      <w:pPr>
+        <w:ind w:left="4824" w:hanging="360"/>
+      </w:pPr>
+      <w:rPr>
+        <w:rFonts w:ascii="Courier New" w:hAnsi="Courier New" w:cs="Courier New" w:hint="default"/>
+      </w:rPr>
+    </w:lvl>
+    <w:lvl w:ilvl="5" w:tplc="04090005" w:tentative="1">
+      <w:start w:val="1"/>
+      <w:numFmt w:val="bullet"/>
+      <w:lvlText w:val=""/>
+      <w:lvlJc w:val="left"/>
+      <w:pPr>
+        <w:ind w:left="5544" w:hanging="360"/>
+      </w:pPr>
+      <w:rPr>
+        <w:rFonts w:ascii="Wingdings" w:hAnsi="Wingdings" w:hint="default"/>
+      </w:rPr>
+    </w:lvl>
+    <w:lvl w:ilvl="6" w:tplc="04090001" w:tentative="1">
+      <w:start w:val="1"/>
+      <w:numFmt w:val="bullet"/>
+      <w:lvlText w:val=""/>
+      <w:lvlJc w:val="left"/>
+      <w:pPr>
+        <w:ind w:left="6264" w:hanging="360"/>
+      </w:pPr>
+      <w:rPr>
+        <w:rFonts w:ascii="Symbol" w:hAnsi="Symbol" w:hint="default"/>
+      </w:rPr>
+    </w:lvl>
+    <w:lvl w:ilvl="7" w:tplc="04090003" w:tentative="1">
+      <w:start w:val="1"/>
+      <w:numFmt w:val="bullet"/>
+      <w:lvlText w:val="o"/>
+      <w:lvlJc w:val="left"/>
+      <w:pPr>
+        <w:ind w:left="6984" w:hanging="360"/>
+      </w:pPr>
+      <w:rPr>
+        <w:rFonts w:ascii="Courier New" w:hAnsi="Courier New" w:cs="Courier New" w:hint="default"/>
+      </w:rPr>
+    </w:lvl>
+    <w:lvl w:ilvl="8" w:tplc="04090005" w:tentative="1">
+      <w:start w:val="1"/>
+      <w:numFmt w:val="bullet"/>
+      <w:lvlText w:val=""/>
+      <w:lvlJc w:val="left"/>
+      <w:pPr>
+        <w:ind w:left="7704" w:hanging="360"/>
+      </w:pPr>
+      <w:rPr>
+        <w:rFonts w:ascii="Wingdings" w:hAnsi="Wingdings" w:hint="default"/>
+      </w:rPr>
+    </w:lvl>
+  </w:abstractNum>
+  <w:abstractNum w:abstractNumId="3">
     <w:nsid w:val="08763492"/>
     <w:multiLevelType w:val="multilevel"/>
     <w:tmpl w:val="2C3C65CE"/>
@@ -11427,7 +11978,7 @@
       </w:pPr>
     </w:lvl>
   </w:abstractNum>
-  <w:abstractNum w:abstractNumId="3">
+  <w:abstractNum w:abstractNumId="4">
     <w:nsid w:val="08DF142A"/>
     <w:multiLevelType w:val="multilevel"/>
     <w:tmpl w:val="6D6C46F2"/>
@@ -11540,7 +12091,7 @@
       </w:rPr>
     </w:lvl>
   </w:abstractNum>
-  <w:abstractNum w:abstractNumId="4">
+  <w:abstractNum w:abstractNumId="5">
     <w:nsid w:val="0CB070FB"/>
     <w:multiLevelType w:val="multilevel"/>
     <w:tmpl w:val="D65E63A0"/>
@@ -11626,7 +12177,7 @@
       </w:pPr>
     </w:lvl>
   </w:abstractNum>
-  <w:abstractNum w:abstractNumId="5">
+  <w:abstractNum w:abstractNumId="6">
     <w:nsid w:val="13543441"/>
     <w:multiLevelType w:val="multilevel"/>
     <w:tmpl w:val="D65E63A0"/>
@@ -11712,7 +12263,7 @@
       </w:pPr>
     </w:lvl>
   </w:abstractNum>
-  <w:abstractNum w:abstractNumId="6">
+  <w:abstractNum w:abstractNumId="7">
     <w:nsid w:val="16BA04FE"/>
     <w:multiLevelType w:val="hybridMultilevel"/>
     <w:tmpl w:val="70D28EE0"/>
@@ -11825,7 +12376,7 @@
       </w:rPr>
     </w:lvl>
   </w:abstractNum>
-  <w:abstractNum w:abstractNumId="7">
+  <w:abstractNum w:abstractNumId="8">
     <w:nsid w:val="18E360D9"/>
     <w:multiLevelType w:val="hybridMultilevel"/>
     <w:tmpl w:val="63308C72"/>
@@ -11938,7 +12489,7 @@
       </w:rPr>
     </w:lvl>
   </w:abstractNum>
-  <w:abstractNum w:abstractNumId="8">
+  <w:abstractNum w:abstractNumId="9">
     <w:nsid w:val="1C70365F"/>
     <w:multiLevelType w:val="hybridMultilevel"/>
     <w:tmpl w:val="2B48F1CA"/>
@@ -12051,7 +12602,7 @@
       </w:rPr>
     </w:lvl>
   </w:abstractNum>
-  <w:abstractNum w:abstractNumId="9">
+  <w:abstractNum w:abstractNumId="10">
     <w:nsid w:val="212E1A9B"/>
     <w:multiLevelType w:val="hybridMultilevel"/>
     <w:tmpl w:val="D3CA6BBC"/>
@@ -12137,7 +12688,7 @@
       </w:pPr>
     </w:lvl>
   </w:abstractNum>
-  <w:abstractNum w:abstractNumId="10">
+  <w:abstractNum w:abstractNumId="11">
     <w:nsid w:val="25003734"/>
     <w:multiLevelType w:val="multilevel"/>
     <w:tmpl w:val="0F301830"/>
@@ -12268,7 +12819,7 @@
       </w:rPr>
     </w:lvl>
   </w:abstractNum>
-  <w:abstractNum w:abstractNumId="11">
+  <w:abstractNum w:abstractNumId="12">
     <w:nsid w:val="26D5746A"/>
     <w:multiLevelType w:val="hybridMultilevel"/>
     <w:tmpl w:val="B75A8300"/>
@@ -12381,7 +12932,7 @@
       </w:rPr>
     </w:lvl>
   </w:abstractNum>
-  <w:abstractNum w:abstractNumId="12">
+  <w:abstractNum w:abstractNumId="13">
     <w:nsid w:val="35B80C13"/>
     <w:multiLevelType w:val="multilevel"/>
     <w:tmpl w:val="CBD67200"/>
@@ -12542,7 +13093,7 @@
       </w:rPr>
     </w:lvl>
   </w:abstractNum>
-  <w:abstractNum w:abstractNumId="13">
+  <w:abstractNum w:abstractNumId="14">
     <w:nsid w:val="3A72689B"/>
     <w:multiLevelType w:val="multilevel"/>
     <w:tmpl w:val="9816F518"/>
@@ -12673,7 +13224,7 @@
       </w:rPr>
     </w:lvl>
   </w:abstractNum>
-  <w:abstractNum w:abstractNumId="14">
+  <w:abstractNum w:abstractNumId="15">
     <w:nsid w:val="3AEC20FD"/>
     <w:multiLevelType w:val="hybridMultilevel"/>
     <w:tmpl w:val="A5068A68"/>
@@ -12786,7 +13337,7 @@
       </w:rPr>
     </w:lvl>
   </w:abstractNum>
-  <w:abstractNum w:abstractNumId="15">
+  <w:abstractNum w:abstractNumId="16">
     <w:nsid w:val="43804F70"/>
     <w:multiLevelType w:val="hybridMultilevel"/>
     <w:tmpl w:val="9F5280A6"/>
@@ -12899,7 +13450,7 @@
       </w:rPr>
     </w:lvl>
   </w:abstractNum>
-  <w:abstractNum w:abstractNumId="16">
+  <w:abstractNum w:abstractNumId="17">
     <w:nsid w:val="47A9726E"/>
     <w:multiLevelType w:val="hybridMultilevel"/>
     <w:tmpl w:val="7E783A56"/>
@@ -13012,7 +13563,7 @@
       </w:rPr>
     </w:lvl>
   </w:abstractNum>
-  <w:abstractNum w:abstractNumId="17">
+  <w:abstractNum w:abstractNumId="18">
     <w:nsid w:val="529605E1"/>
     <w:multiLevelType w:val="multilevel"/>
     <w:tmpl w:val="86DAD410"/>
@@ -13125,7 +13676,7 @@
       </w:rPr>
     </w:lvl>
   </w:abstractNum>
-  <w:abstractNum w:abstractNumId="18">
+  <w:abstractNum w:abstractNumId="19">
     <w:nsid w:val="599A439A"/>
     <w:multiLevelType w:val="multilevel"/>
     <w:tmpl w:val="66BEDED8"/>
@@ -13244,7 +13795,7 @@
       </w:pPr>
     </w:lvl>
   </w:abstractNum>
-  <w:abstractNum w:abstractNumId="19">
+  <w:abstractNum w:abstractNumId="20">
     <w:nsid w:val="59EE4CD5"/>
     <w:multiLevelType w:val="hybridMultilevel"/>
     <w:tmpl w:val="BF0A6C8E"/>
@@ -13357,7 +13908,7 @@
       </w:rPr>
     </w:lvl>
   </w:abstractNum>
-  <w:abstractNum w:abstractNumId="20">
+  <w:abstractNum w:abstractNumId="21">
     <w:nsid w:val="5E507C8B"/>
     <w:multiLevelType w:val="multilevel"/>
     <w:tmpl w:val="7152C432"/>
@@ -13443,7 +13994,7 @@
       </w:pPr>
     </w:lvl>
   </w:abstractNum>
-  <w:abstractNum w:abstractNumId="21">
+  <w:abstractNum w:abstractNumId="22">
     <w:nsid w:val="649900D2"/>
     <w:multiLevelType w:val="multilevel"/>
     <w:tmpl w:val="572827FC"/>
@@ -13556,7 +14107,7 @@
       </w:rPr>
     </w:lvl>
   </w:abstractNum>
-  <w:abstractNum w:abstractNumId="22">
+  <w:abstractNum w:abstractNumId="23">
     <w:nsid w:val="65DD13FD"/>
     <w:multiLevelType w:val="hybridMultilevel"/>
     <w:tmpl w:val="2132F854"/>
@@ -13669,7 +14220,7 @@
       </w:rPr>
     </w:lvl>
   </w:abstractNum>
-  <w:abstractNum w:abstractNumId="23">
+  <w:abstractNum w:abstractNumId="24">
     <w:nsid w:val="6B4B7BBC"/>
     <w:multiLevelType w:val="hybridMultilevel"/>
     <w:tmpl w:val="5954501E"/>
@@ -13782,7 +14333,7 @@
       </w:rPr>
     </w:lvl>
   </w:abstractNum>
-  <w:abstractNum w:abstractNumId="24">
+  <w:abstractNum w:abstractNumId="25">
     <w:nsid w:val="6F2942EF"/>
     <w:multiLevelType w:val="hybridMultilevel"/>
     <w:tmpl w:val="21AC42B4"/>
@@ -13895,7 +14446,7 @@
       </w:rPr>
     </w:lvl>
   </w:abstractNum>
-  <w:abstractNum w:abstractNumId="25">
+  <w:abstractNum w:abstractNumId="26">
     <w:nsid w:val="75D94B32"/>
     <w:multiLevelType w:val="multilevel"/>
     <w:tmpl w:val="0409001F"/>
@@ -13982,49 +14533,49 @@
     </w:lvl>
   </w:abstractNum>
   <w:num w:numId="1">
-    <w:abstractNumId w:val="18"/>
+    <w:abstractNumId w:val="19"/>
   </w:num>
   <w:num w:numId="2">
     <w:abstractNumId w:val="0"/>
   </w:num>
   <w:num w:numId="3">
-    <w:abstractNumId w:val="12"/>
+    <w:abstractNumId w:val="13"/>
   </w:num>
   <w:num w:numId="4">
-    <w:abstractNumId w:val="3"/>
+    <w:abstractNumId w:val="4"/>
   </w:num>
   <w:num w:numId="5">
+    <w:abstractNumId w:val="22"/>
+  </w:num>
+  <w:num w:numId="6">
+    <w:abstractNumId w:val="18"/>
+  </w:num>
+  <w:num w:numId="7">
     <w:abstractNumId w:val="21"/>
   </w:num>
-  <w:num w:numId="6">
-    <w:abstractNumId w:val="17"/>
-  </w:num>
-  <w:num w:numId="7">
-    <w:abstractNumId w:val="20"/>
-  </w:num>
   <w:num w:numId="8">
-    <w:abstractNumId w:val="10"/>
+    <w:abstractNumId w:val="11"/>
   </w:num>
   <w:num w:numId="9">
-    <w:abstractNumId w:val="5"/>
+    <w:abstractNumId w:val="6"/>
   </w:num>
   <w:num w:numId="10">
-    <w:abstractNumId w:val="13"/>
+    <w:abstractNumId w:val="14"/>
   </w:num>
   <w:num w:numId="11">
     <w:abstractNumId w:val="1"/>
   </w:num>
   <w:num w:numId="12">
-    <w:abstractNumId w:val="4"/>
+    <w:abstractNumId w:val="5"/>
   </w:num>
   <w:num w:numId="13">
-    <w:abstractNumId w:val="24"/>
+    <w:abstractNumId w:val="25"/>
   </w:num>
   <w:num w:numId="14">
-    <w:abstractNumId w:val="11"/>
+    <w:abstractNumId w:val="12"/>
   </w:num>
   <w:num w:numId="15">
-    <w:abstractNumId w:val="12"/>
+    <w:abstractNumId w:val="13"/>
     <w:lvlOverride w:ilvl="0">
       <w:startOverride w:val="1"/>
     </w:lvlOverride>
@@ -14054,100 +14605,103 @@
     </w:lvlOverride>
   </w:num>
   <w:num w:numId="16">
-    <w:abstractNumId w:val="14"/>
+    <w:abstractNumId w:val="15"/>
   </w:num>
   <w:num w:numId="17">
+    <w:abstractNumId w:val="9"/>
+  </w:num>
+  <w:num w:numId="18">
+    <w:abstractNumId w:val="7"/>
+  </w:num>
+  <w:num w:numId="19">
+    <w:abstractNumId w:val="24"/>
+  </w:num>
+  <w:num w:numId="20">
+    <w:abstractNumId w:val="23"/>
+  </w:num>
+  <w:num w:numId="21">
+    <w:abstractNumId w:val="3"/>
+  </w:num>
+  <w:num w:numId="22">
+    <w:abstractNumId w:val="26"/>
+  </w:num>
+  <w:num w:numId="23">
     <w:abstractNumId w:val="8"/>
   </w:num>
-  <w:num w:numId="18">
-    <w:abstractNumId w:val="6"/>
-  </w:num>
-  <w:num w:numId="19">
-    <w:abstractNumId w:val="23"/>
-  </w:num>
-  <w:num w:numId="20">
-    <w:abstractNumId w:val="22"/>
-  </w:num>
-  <w:num w:numId="21">
-    <w:abstractNumId w:val="2"/>
-  </w:num>
-  <w:num w:numId="22">
-    <w:abstractNumId w:val="25"/>
-  </w:num>
-  <w:num w:numId="23">
-    <w:abstractNumId w:val="7"/>
-  </w:num>
   <w:num w:numId="24">
-    <w:abstractNumId w:val="15"/>
+    <w:abstractNumId w:val="16"/>
   </w:num>
   <w:num w:numId="25">
-    <w:abstractNumId w:val="12"/>
+    <w:abstractNumId w:val="13"/>
   </w:num>
   <w:num w:numId="26">
-    <w:abstractNumId w:val="12"/>
+    <w:abstractNumId w:val="13"/>
   </w:num>
   <w:num w:numId="27">
-    <w:abstractNumId w:val="16"/>
+    <w:abstractNumId w:val="17"/>
   </w:num>
   <w:num w:numId="28">
-    <w:abstractNumId w:val="9"/>
+    <w:abstractNumId w:val="10"/>
   </w:num>
   <w:num w:numId="29">
-    <w:abstractNumId w:val="12"/>
+    <w:abstractNumId w:val="13"/>
   </w:num>
   <w:num w:numId="30">
-    <w:abstractNumId w:val="12"/>
+    <w:abstractNumId w:val="13"/>
   </w:num>
   <w:num w:numId="31">
-    <w:abstractNumId w:val="12"/>
+    <w:abstractNumId w:val="13"/>
   </w:num>
   <w:num w:numId="32">
-    <w:abstractNumId w:val="12"/>
+    <w:abstractNumId w:val="13"/>
   </w:num>
   <w:num w:numId="33">
-    <w:abstractNumId w:val="12"/>
+    <w:abstractNumId w:val="13"/>
   </w:num>
   <w:num w:numId="34">
-    <w:abstractNumId w:val="12"/>
+    <w:abstractNumId w:val="13"/>
   </w:num>
   <w:num w:numId="35">
-    <w:abstractNumId w:val="12"/>
+    <w:abstractNumId w:val="13"/>
   </w:num>
   <w:num w:numId="36">
-    <w:abstractNumId w:val="12"/>
+    <w:abstractNumId w:val="13"/>
   </w:num>
   <w:num w:numId="37">
-    <w:abstractNumId w:val="12"/>
+    <w:abstractNumId w:val="13"/>
   </w:num>
   <w:num w:numId="38">
-    <w:abstractNumId w:val="12"/>
+    <w:abstractNumId w:val="13"/>
   </w:num>
   <w:num w:numId="39">
-    <w:abstractNumId w:val="12"/>
+    <w:abstractNumId w:val="13"/>
   </w:num>
   <w:num w:numId="40">
-    <w:abstractNumId w:val="12"/>
+    <w:abstractNumId w:val="13"/>
   </w:num>
   <w:num w:numId="41">
-    <w:abstractNumId w:val="12"/>
+    <w:abstractNumId w:val="13"/>
   </w:num>
   <w:num w:numId="42">
-    <w:abstractNumId w:val="19"/>
+    <w:abstractNumId w:val="20"/>
   </w:num>
   <w:num w:numId="43">
-    <w:abstractNumId w:val="12"/>
+    <w:abstractNumId w:val="13"/>
   </w:num>
   <w:num w:numId="44">
-    <w:abstractNumId w:val="12"/>
+    <w:abstractNumId w:val="13"/>
   </w:num>
   <w:num w:numId="45">
-    <w:abstractNumId w:val="12"/>
+    <w:abstractNumId w:val="13"/>
   </w:num>
   <w:num w:numId="46">
-    <w:abstractNumId w:val="12"/>
+    <w:abstractNumId w:val="13"/>
   </w:num>
   <w:num w:numId="47">
-    <w:abstractNumId w:val="12"/>
+    <w:abstractNumId w:val="13"/>
+  </w:num>
+  <w:num w:numId="48">
+    <w:abstractNumId w:val="2"/>
   </w:num>
   <w:numIdMacAtCleanup w:val="22"/>
 </w:numbering>
@@ -17891,7 +18445,7 @@
 </file>
 
 <file path=customXml/itemProps1.xml><?xml version="1.0" encoding="utf-8"?>
-<ds:datastoreItem xmlns:ds="http://schemas.openxmlformats.org/officeDocument/2006/customXml" ds:itemID="{CF21B6CC-397E-4759-8AEB-77F463DFDAB8}">
+<ds:datastoreItem xmlns:ds="http://schemas.openxmlformats.org/officeDocument/2006/customXml" ds:itemID="{6E771734-0D59-4EE5-811A-221AD09FFDAF}">
   <ds:schemaRefs>
     <ds:schemaRef ds:uri="http://schemas.openxmlformats.org/officeDocument/2006/bibliography"/>
   </ds:schemaRefs>

</xml_diff>

<commit_message>
add capitol 3. care cu store
</commit_message>
<xml_diff>
--- a/LicentaDanPopa.docx
+++ b/LicentaDanPopa.docx
@@ -2109,6 +2109,34 @@
     </w:p>
     <w:p>
       <w:pPr>
+        <w:ind w:firstLine="567"/>
+      </w:pPr>
+      <w:r>
+        <w:t xml:space="preserve">JWT </w:t>
+      </w:r>
+      <w:r>
+        <w:t>–</w:t>
+      </w:r>
+      <w:r>
+        <w:t xml:space="preserve"> Json Web Token</w:t>
+      </w:r>
+    </w:p>
+    <w:p>
+      <w:pPr>
+        <w:ind w:firstLine="567"/>
+      </w:pPr>
+      <w:r>
+        <w:t xml:space="preserve">UX </w:t>
+      </w:r>
+      <w:r>
+        <w:t>–</w:t>
+      </w:r>
+      <w:r>
+        <w:t xml:space="preserve"> User Experience</w:t>
+      </w:r>
+    </w:p>
+    <w:p>
+      <w:pPr>
         <w:ind w:firstLine="720"/>
       </w:pPr>
       <w:r>
@@ -2180,7 +2208,7 @@
           <w:r>
             <w:fldChar w:fldCharType="separate"/>
           </w:r>
-          <w:hyperlink w:anchor="_Toc6068846" w:history="1">
+          <w:hyperlink w:anchor="_Toc6363604" w:history="1">
             <w:r>
               <w:rPr>
                 <w:rStyle w:val="Hyperlink"/>
@@ -2207,7 +2235,7 @@
                 <w:noProof/>
                 <w:webHidden/>
               </w:rPr>
-              <w:instrText xml:space="preserve"> PAGEREF _Toc6068846 \h </w:instrText>
+              <w:instrText xml:space="preserve"> PAGEREF _Toc6363604 \h </w:instrText>
             </w:r>
             <w:r>
               <w:rPr>
@@ -2227,7 +2255,7 @@
                 <w:noProof/>
                 <w:webHidden/>
               </w:rPr>
-              <w:t>4</w:t>
+              <w:t>5</w:t>
             </w:r>
             <w:r>
               <w:rPr>
@@ -2252,7 +2280,7 @@
               <w:lang w:val="en-US"/>
             </w:rPr>
           </w:pPr>
-          <w:hyperlink w:anchor="_Toc6068847" w:history="1">
+          <w:hyperlink w:anchor="_Toc6363605" w:history="1">
             <w:r>
               <w:rPr>
                 <w:rStyle w:val="Hyperlink"/>
@@ -2296,7 +2324,7 @@
                 <w:noProof/>
                 <w:webHidden/>
               </w:rPr>
-              <w:instrText xml:space="preserve"> PAGEREF _Toc6068847 \h </w:instrText>
+              <w:instrText xml:space="preserve"> PAGEREF _Toc6363605 \h </w:instrText>
             </w:r>
             <w:r>
               <w:rPr>
@@ -2316,7 +2344,7 @@
                 <w:noProof/>
                 <w:webHidden/>
               </w:rPr>
-              <w:t>6</w:t>
+              <w:t>7</w:t>
             </w:r>
             <w:r>
               <w:rPr>
@@ -2342,7 +2370,7 @@
               <w:lang w:val="en-US"/>
             </w:rPr>
           </w:pPr>
-          <w:hyperlink w:anchor="_Toc6068848" w:history="1">
+          <w:hyperlink w:anchor="_Toc6363606" w:history="1">
             <w:r>
               <w:rPr>
                 <w:rStyle w:val="Hyperlink"/>
@@ -2392,7 +2420,7 @@
                 <w:noProof/>
                 <w:webHidden/>
               </w:rPr>
-              <w:instrText xml:space="preserve"> PAGEREF _Toc6068848 \h </w:instrText>
+              <w:instrText xml:space="preserve"> PAGEREF _Toc6363606 \h </w:instrText>
             </w:r>
             <w:r>
               <w:rPr>
@@ -2412,7 +2440,7 @@
                 <w:noProof/>
                 <w:webHidden/>
               </w:rPr>
-              <w:t>6</w:t>
+              <w:t>7</w:t>
             </w:r>
             <w:r>
               <w:rPr>
@@ -2438,7 +2466,7 @@
               <w:lang w:val="en-US"/>
             </w:rPr>
           </w:pPr>
-          <w:hyperlink w:anchor="_Toc6068849" w:history="1">
+          <w:hyperlink w:anchor="_Toc6363607" w:history="1">
             <w:r>
               <w:rPr>
                 <w:rStyle w:val="Hyperlink"/>
@@ -2488,7 +2516,7 @@
                 <w:noProof/>
                 <w:webHidden/>
               </w:rPr>
-              <w:instrText xml:space="preserve"> PAGEREF _Toc6068849 \h </w:instrText>
+              <w:instrText xml:space="preserve"> PAGEREF _Toc6363607 \h </w:instrText>
             </w:r>
             <w:r>
               <w:rPr>
@@ -2508,7 +2536,7 @@
                 <w:noProof/>
                 <w:webHidden/>
               </w:rPr>
-              <w:t>6</w:t>
+              <w:t>7</w:t>
             </w:r>
             <w:r>
               <w:rPr>
@@ -2534,7 +2562,7 @@
               <w:lang w:val="en-US"/>
             </w:rPr>
           </w:pPr>
-          <w:hyperlink w:anchor="_Toc6068850" w:history="1">
+          <w:hyperlink w:anchor="_Toc6363608" w:history="1">
             <w:r>
               <w:rPr>
                 <w:rStyle w:val="Hyperlink"/>
@@ -2584,7 +2612,7 @@
                 <w:noProof/>
                 <w:webHidden/>
               </w:rPr>
-              <w:instrText xml:space="preserve"> PAGEREF _Toc6068850 \h </w:instrText>
+              <w:instrText xml:space="preserve"> PAGEREF _Toc6363608 \h </w:instrText>
             </w:r>
             <w:r>
               <w:rPr>
@@ -2604,7 +2632,7 @@
                 <w:noProof/>
                 <w:webHidden/>
               </w:rPr>
-              <w:t>7</w:t>
+              <w:t>8</w:t>
             </w:r>
             <w:r>
               <w:rPr>
@@ -2630,7 +2658,7 @@
               <w:lang w:val="en-US"/>
             </w:rPr>
           </w:pPr>
-          <w:hyperlink w:anchor="_Toc6068851" w:history="1">
+          <w:hyperlink w:anchor="_Toc6363609" w:history="1">
             <w:r>
               <w:rPr>
                 <w:rStyle w:val="Hyperlink"/>
@@ -2680,7 +2708,7 @@
                 <w:noProof/>
                 <w:webHidden/>
               </w:rPr>
-              <w:instrText xml:space="preserve"> PAGEREF _Toc6068851 \h </w:instrText>
+              <w:instrText xml:space="preserve"> PAGEREF _Toc6363609 \h </w:instrText>
             </w:r>
             <w:r>
               <w:rPr>
@@ -2700,7 +2728,7 @@
                 <w:noProof/>
                 <w:webHidden/>
               </w:rPr>
-              <w:t>8</w:t>
+              <w:t>9</w:t>
             </w:r>
             <w:r>
               <w:rPr>
@@ -2726,7 +2754,7 @@
               <w:lang w:val="en-US"/>
             </w:rPr>
           </w:pPr>
-          <w:hyperlink w:anchor="_Toc6068852" w:history="1">
+          <w:hyperlink w:anchor="_Toc6363610" w:history="1">
             <w:r>
               <w:rPr>
                 <w:rStyle w:val="Hyperlink"/>
@@ -2776,7 +2804,7 @@
                 <w:noProof/>
                 <w:webHidden/>
               </w:rPr>
-              <w:instrText xml:space="preserve"> PAGEREF _Toc6068852 \h </w:instrText>
+              <w:instrText xml:space="preserve"> PAGEREF _Toc6363610 \h </w:instrText>
             </w:r>
             <w:r>
               <w:rPr>
@@ -2796,7 +2824,7 @@
                 <w:noProof/>
                 <w:webHidden/>
               </w:rPr>
-              <w:t>8</w:t>
+              <w:t>9</w:t>
             </w:r>
             <w:r>
               <w:rPr>
@@ -2822,7 +2850,7 @@
               <w:lang w:val="en-US"/>
             </w:rPr>
           </w:pPr>
-          <w:hyperlink w:anchor="_Toc6068853" w:history="1">
+          <w:hyperlink w:anchor="_Toc6363611" w:history="1">
             <w:r>
               <w:rPr>
                 <w:rStyle w:val="Hyperlink"/>
@@ -2866,7 +2894,7 @@
                 <w:noProof/>
                 <w:webHidden/>
               </w:rPr>
-              <w:instrText xml:space="preserve"> PAGEREF _Toc6068853 \h </w:instrText>
+              <w:instrText xml:space="preserve"> PAGEREF _Toc6363611 \h </w:instrText>
             </w:r>
             <w:r>
               <w:rPr>
@@ -2886,7 +2914,7 @@
                 <w:noProof/>
                 <w:webHidden/>
               </w:rPr>
-              <w:t>9</w:t>
+              <w:t>10</w:t>
             </w:r>
             <w:r>
               <w:rPr>
@@ -2912,7 +2940,7 @@
               <w:lang w:val="en-US"/>
             </w:rPr>
           </w:pPr>
-          <w:hyperlink w:anchor="_Toc6068854" w:history="1">
+          <w:hyperlink w:anchor="_Toc6363612" w:history="1">
             <w:r>
               <w:rPr>
                 <w:rStyle w:val="Hyperlink"/>
@@ -2956,7 +2984,7 @@
                 <w:noProof/>
                 <w:webHidden/>
               </w:rPr>
-              <w:instrText xml:space="preserve"> PAGEREF _Toc6068854 \h </w:instrText>
+              <w:instrText xml:space="preserve"> PAGEREF _Toc6363612 \h </w:instrText>
             </w:r>
             <w:r>
               <w:rPr>
@@ -2976,7 +3004,7 @@
                 <w:noProof/>
                 <w:webHidden/>
               </w:rPr>
-              <w:t>10</w:t>
+              <w:t>11</w:t>
             </w:r>
             <w:r>
               <w:rPr>
@@ -3002,7 +3030,7 @@
               <w:lang w:val="en-US"/>
             </w:rPr>
           </w:pPr>
-          <w:hyperlink w:anchor="_Toc6068855" w:history="1">
+          <w:hyperlink w:anchor="_Toc6363613" w:history="1">
             <w:r>
               <w:rPr>
                 <w:rStyle w:val="Hyperlink"/>
@@ -3046,7 +3074,7 @@
                 <w:noProof/>
                 <w:webHidden/>
               </w:rPr>
-              <w:instrText xml:space="preserve"> PAGEREF _Toc6068855 \h </w:instrText>
+              <w:instrText xml:space="preserve"> PAGEREF _Toc6363613 \h </w:instrText>
             </w:r>
             <w:r>
               <w:rPr>
@@ -3066,7 +3094,7 @@
                 <w:noProof/>
                 <w:webHidden/>
               </w:rPr>
-              <w:t>11</w:t>
+              <w:t>12</w:t>
             </w:r>
             <w:r>
               <w:rPr>
@@ -3092,7 +3120,7 @@
               <w:lang w:val="en-US"/>
             </w:rPr>
           </w:pPr>
-          <w:hyperlink w:anchor="_Toc6068856" w:history="1">
+          <w:hyperlink w:anchor="_Toc6363614" w:history="1">
             <w:r>
               <w:rPr>
                 <w:rStyle w:val="Hyperlink"/>
@@ -3142,7 +3170,7 @@
                 <w:noProof/>
                 <w:webHidden/>
               </w:rPr>
-              <w:instrText xml:space="preserve"> PAGEREF _Toc6068856 \h </w:instrText>
+              <w:instrText xml:space="preserve"> PAGEREF _Toc6363614 \h </w:instrText>
             </w:r>
             <w:r>
               <w:rPr>
@@ -3162,7 +3190,7 @@
                 <w:noProof/>
                 <w:webHidden/>
               </w:rPr>
-              <w:t>12</w:t>
+              <w:t>13</w:t>
             </w:r>
             <w:r>
               <w:rPr>
@@ -3188,7 +3216,7 @@
               <w:lang w:val="en-US"/>
             </w:rPr>
           </w:pPr>
-          <w:hyperlink w:anchor="_Toc6068857" w:history="1">
+          <w:hyperlink w:anchor="_Toc6363615" w:history="1">
             <w:r>
               <w:rPr>
                 <w:rStyle w:val="Hyperlink"/>
@@ -3238,7 +3266,7 @@
                 <w:noProof/>
                 <w:webHidden/>
               </w:rPr>
-              <w:instrText xml:space="preserve"> PAGEREF _Toc6068857 \h </w:instrText>
+              <w:instrText xml:space="preserve"> PAGEREF _Toc6363615 \h </w:instrText>
             </w:r>
             <w:r>
               <w:rPr>
@@ -3258,7 +3286,7 @@
                 <w:noProof/>
                 <w:webHidden/>
               </w:rPr>
-              <w:t>14</w:t>
+              <w:t>15</w:t>
             </w:r>
             <w:r>
               <w:rPr>
@@ -3283,7 +3311,7 @@
               <w:lang w:val="en-US"/>
             </w:rPr>
           </w:pPr>
-          <w:hyperlink w:anchor="_Toc6068858" w:history="1">
+          <w:hyperlink w:anchor="_Toc6363616" w:history="1">
             <w:r>
               <w:rPr>
                 <w:rStyle w:val="Hyperlink"/>
@@ -3306,7 +3334,7 @@
                 <w:rStyle w:val="Hyperlink"/>
                 <w:noProof/>
               </w:rPr>
-              <w:t>TEHNOLOGII NECESARE LA DEZVOLTAREA APLICAȚIEI</w:t>
+              <w:t>???????????????????????????</w:t>
             </w:r>
             <w:r>
               <w:rPr>
@@ -3327,7 +3355,7 @@
                 <w:noProof/>
                 <w:webHidden/>
               </w:rPr>
-              <w:instrText xml:space="preserve"> PAGEREF _Toc6068858 \h </w:instrText>
+              <w:instrText xml:space="preserve"> PAGEREF _Toc6363616 \h </w:instrText>
             </w:r>
             <w:r>
               <w:rPr>
@@ -3347,7 +3375,96 @@
                 <w:noProof/>
                 <w:webHidden/>
               </w:rPr>
-              <w:t>16</w:t>
+              <w:t>17</w:t>
+            </w:r>
+            <w:r>
+              <w:rPr>
+                <w:noProof/>
+                <w:webHidden/>
+              </w:rPr>
+              <w:fldChar w:fldCharType="end"/>
+            </w:r>
+          </w:hyperlink>
+        </w:p>
+        <w:p>
+          <w:pPr>
+            <w:pStyle w:val="TOC1"/>
+            <w:tabs>
+              <w:tab w:val="left" w:pos="480"/>
+            </w:tabs>
+            <w:rPr>
+              <w:rFonts w:asciiTheme="minorHAnsi" w:eastAsiaTheme="minorEastAsia" w:hAnsiTheme="minorHAnsi"/>
+              <w:noProof/>
+              <w:sz w:val="22"/>
+              <w:szCs w:val="22"/>
+              <w:lang w:val="en-US"/>
+            </w:rPr>
+          </w:pPr>
+          <w:hyperlink w:anchor="_Toc6363617" w:history="1">
+            <w:r>
+              <w:rPr>
+                <w:rStyle w:val="Hyperlink"/>
+                <w:noProof/>
+              </w:rPr>
+              <w:t>3.</w:t>
+            </w:r>
+            <w:r>
+              <w:rPr>
+                <w:rFonts w:asciiTheme="minorHAnsi" w:eastAsiaTheme="minorEastAsia" w:hAnsiTheme="minorHAnsi"/>
+                <w:noProof/>
+                <w:sz w:val="22"/>
+                <w:szCs w:val="22"/>
+                <w:lang w:val="en-US"/>
+              </w:rPr>
+              <w:tab/>
+            </w:r>
+            <w:r>
+              <w:rPr>
+                <w:rStyle w:val="Hyperlink"/>
+                <w:noProof/>
+              </w:rPr>
+              <w:t>ELABORAREA APLICAȚIEI ”BOOKY”</w:t>
+            </w:r>
+            <w:r>
+              <w:rPr>
+                <w:noProof/>
+                <w:webHidden/>
+              </w:rPr>
+              <w:tab/>
+            </w:r>
+            <w:r>
+              <w:rPr>
+                <w:noProof/>
+                <w:webHidden/>
+              </w:rPr>
+              <w:fldChar w:fldCharType="begin"/>
+            </w:r>
+            <w:r>
+              <w:rPr>
+                <w:noProof/>
+                <w:webHidden/>
+              </w:rPr>
+              <w:instrText xml:space="preserve"> PAGEREF _Toc6363617 \h </w:instrText>
+            </w:r>
+            <w:r>
+              <w:rPr>
+                <w:noProof/>
+                <w:webHidden/>
+              </w:rPr>
+            </w:r>
+            <w:r>
+              <w:rPr>
+                <w:noProof/>
+                <w:webHidden/>
+              </w:rPr>
+              <w:fldChar w:fldCharType="separate"/>
+            </w:r>
+            <w:r>
+              <w:rPr>
+                <w:noProof/>
+                <w:webHidden/>
+              </w:rPr>
+              <w:t>17</w:t>
             </w:r>
             <w:r>
               <w:rPr>
@@ -3373,13 +3490,13 @@
               <w:lang w:val="en-US"/>
             </w:rPr>
           </w:pPr>
-          <w:hyperlink w:anchor="_Toc6068859" w:history="1">
+          <w:hyperlink w:anchor="_Toc6363618" w:history="1">
             <w:r>
               <w:rPr>
                 <w:rStyle w:val="Hyperlink"/>
                 <w:noProof/>
               </w:rPr>
-              <w:t>2.1.</w:t>
+              <w:t>3.1.</w:t>
             </w:r>
             <w:r>
               <w:rPr>
@@ -3396,7 +3513,7 @@
                 <w:rStyle w:val="Hyperlink"/>
                 <w:noProof/>
               </w:rPr>
-              <w:t>Biblioteci și framework-uri</w:t>
+              <w:t>Spațiul de lucru Visual Studio Code</w:t>
             </w:r>
             <w:r>
               <w:rPr>
@@ -3417,7 +3534,7 @@
                 <w:noProof/>
                 <w:webHidden/>
               </w:rPr>
-              <w:instrText xml:space="preserve"> PAGEREF _Toc6068859 \h </w:instrText>
+              <w:instrText xml:space="preserve"> PAGEREF _Toc6363618 \h </w:instrText>
             </w:r>
             <w:r>
               <w:rPr>
@@ -3437,7 +3554,7 @@
                 <w:noProof/>
                 <w:webHidden/>
               </w:rPr>
-              <w:t>16</w:t>
+              <w:t>17</w:t>
             </w:r>
             <w:r>
               <w:rPr>
@@ -3463,13 +3580,13 @@
               <w:lang w:val="en-US"/>
             </w:rPr>
           </w:pPr>
-          <w:hyperlink w:anchor="_Toc6068860" w:history="1">
+          <w:hyperlink w:anchor="_Toc6363619" w:history="1">
             <w:r>
               <w:rPr>
                 <w:rStyle w:val="Hyperlink"/>
                 <w:noProof/>
               </w:rPr>
-              <w:t>2.2.</w:t>
+              <w:t>3.2.</w:t>
             </w:r>
             <w:r>
               <w:rPr>
@@ -3486,6 +3603,186 @@
                 <w:rStyle w:val="Hyperlink"/>
                 <w:noProof/>
               </w:rPr>
+              <w:t>Tehnologii necesare la dezvoltarea aplicației</w:t>
+            </w:r>
+            <w:r>
+              <w:rPr>
+                <w:noProof/>
+                <w:webHidden/>
+              </w:rPr>
+              <w:tab/>
+            </w:r>
+            <w:r>
+              <w:rPr>
+                <w:noProof/>
+                <w:webHidden/>
+              </w:rPr>
+              <w:fldChar w:fldCharType="begin"/>
+            </w:r>
+            <w:r>
+              <w:rPr>
+                <w:noProof/>
+                <w:webHidden/>
+              </w:rPr>
+              <w:instrText xml:space="preserve"> PAGEREF _Toc6363619 \h </w:instrText>
+            </w:r>
+            <w:r>
+              <w:rPr>
+                <w:noProof/>
+                <w:webHidden/>
+              </w:rPr>
+            </w:r>
+            <w:r>
+              <w:rPr>
+                <w:noProof/>
+                <w:webHidden/>
+              </w:rPr>
+              <w:fldChar w:fldCharType="separate"/>
+            </w:r>
+            <w:r>
+              <w:rPr>
+                <w:noProof/>
+                <w:webHidden/>
+              </w:rPr>
+              <w:t>19</w:t>
+            </w:r>
+            <w:r>
+              <w:rPr>
+                <w:noProof/>
+                <w:webHidden/>
+              </w:rPr>
+              <w:fldChar w:fldCharType="end"/>
+            </w:r>
+          </w:hyperlink>
+        </w:p>
+        <w:p>
+          <w:pPr>
+            <w:pStyle w:val="TOC2"/>
+            <w:tabs>
+              <w:tab w:val="left" w:pos="1100"/>
+              <w:tab w:val="right" w:leader="dot" w:pos="9628"/>
+            </w:tabs>
+            <w:rPr>
+              <w:rFonts w:asciiTheme="minorHAnsi" w:eastAsiaTheme="minorEastAsia" w:hAnsiTheme="minorHAnsi"/>
+              <w:noProof/>
+              <w:sz w:val="22"/>
+              <w:szCs w:val="22"/>
+              <w:lang w:val="en-US"/>
+            </w:rPr>
+          </w:pPr>
+          <w:hyperlink w:anchor="_Toc6363620" w:history="1">
+            <w:r>
+              <w:rPr>
+                <w:rStyle w:val="Hyperlink"/>
+                <w:noProof/>
+              </w:rPr>
+              <w:t>3.2.1.</w:t>
+            </w:r>
+            <w:r>
+              <w:rPr>
+                <w:rFonts w:asciiTheme="minorHAnsi" w:eastAsiaTheme="minorEastAsia" w:hAnsiTheme="minorHAnsi"/>
+                <w:noProof/>
+                <w:sz w:val="22"/>
+                <w:szCs w:val="22"/>
+                <w:lang w:val="en-US"/>
+              </w:rPr>
+              <w:tab/>
+            </w:r>
+            <w:r>
+              <w:rPr>
+                <w:rStyle w:val="Hyperlink"/>
+                <w:noProof/>
+              </w:rPr>
+              <w:t>Node.JS</w:t>
+            </w:r>
+            <w:r>
+              <w:rPr>
+                <w:noProof/>
+                <w:webHidden/>
+              </w:rPr>
+              <w:tab/>
+            </w:r>
+            <w:r>
+              <w:rPr>
+                <w:noProof/>
+                <w:webHidden/>
+              </w:rPr>
+              <w:fldChar w:fldCharType="begin"/>
+            </w:r>
+            <w:r>
+              <w:rPr>
+                <w:noProof/>
+                <w:webHidden/>
+              </w:rPr>
+              <w:instrText xml:space="preserve"> PAGEREF _Toc6363620 \h </w:instrText>
+            </w:r>
+            <w:r>
+              <w:rPr>
+                <w:noProof/>
+                <w:webHidden/>
+              </w:rPr>
+            </w:r>
+            <w:r>
+              <w:rPr>
+                <w:noProof/>
+                <w:webHidden/>
+              </w:rPr>
+              <w:fldChar w:fldCharType="separate"/>
+            </w:r>
+            <w:r>
+              <w:rPr>
+                <w:noProof/>
+                <w:webHidden/>
+              </w:rPr>
+              <w:t>19</w:t>
+            </w:r>
+            <w:r>
+              <w:rPr>
+                <w:noProof/>
+                <w:webHidden/>
+              </w:rPr>
+              <w:fldChar w:fldCharType="end"/>
+            </w:r>
+          </w:hyperlink>
+        </w:p>
+        <w:p>
+          <w:pPr>
+            <w:pStyle w:val="TOC2"/>
+            <w:tabs>
+              <w:tab w:val="left" w:pos="1100"/>
+              <w:tab w:val="right" w:leader="dot" w:pos="9628"/>
+            </w:tabs>
+            <w:rPr>
+              <w:rFonts w:asciiTheme="minorHAnsi" w:eastAsiaTheme="minorEastAsia" w:hAnsiTheme="minorHAnsi"/>
+              <w:noProof/>
+              <w:sz w:val="22"/>
+              <w:szCs w:val="22"/>
+              <w:lang w:val="en-US"/>
+            </w:rPr>
+          </w:pPr>
+          <w:hyperlink w:anchor="_Toc6363621" w:history="1">
+            <w:r>
+              <w:rPr>
+                <w:rStyle w:val="Hyperlink"/>
+                <w:noProof/>
+              </w:rPr>
+              <w:t>3.2.2.</w:t>
+            </w:r>
+            <w:r>
+              <w:rPr>
+                <w:rFonts w:asciiTheme="minorHAnsi" w:eastAsiaTheme="minorEastAsia" w:hAnsiTheme="minorHAnsi"/>
+                <w:noProof/>
+                <w:sz w:val="22"/>
+                <w:szCs w:val="22"/>
+                <w:lang w:val="en-US"/>
+              </w:rPr>
+              <w:tab/>
+            </w:r>
+            <w:r>
+              <w:rPr>
+                <w:rStyle w:val="Hyperlink"/>
+                <w:noProof/>
+              </w:rPr>
               <w:t>Webpack</w:t>
             </w:r>
             <w:r>
@@ -3507,7 +3804,7 @@
                 <w:noProof/>
                 <w:webHidden/>
               </w:rPr>
-              <w:instrText xml:space="preserve"> PAGEREF _Toc6068860 \h </w:instrText>
+              <w:instrText xml:space="preserve"> PAGEREF _Toc6363621 \h </w:instrText>
             </w:r>
             <w:r>
               <w:rPr>
@@ -3527,7 +3824,187 @@
                 <w:noProof/>
                 <w:webHidden/>
               </w:rPr>
-              <w:t>17</w:t>
+              <w:t>20</w:t>
+            </w:r>
+            <w:r>
+              <w:rPr>
+                <w:noProof/>
+                <w:webHidden/>
+              </w:rPr>
+              <w:fldChar w:fldCharType="end"/>
+            </w:r>
+          </w:hyperlink>
+        </w:p>
+        <w:p>
+          <w:pPr>
+            <w:pStyle w:val="TOC2"/>
+            <w:tabs>
+              <w:tab w:val="left" w:pos="1100"/>
+              <w:tab w:val="right" w:leader="dot" w:pos="9628"/>
+            </w:tabs>
+            <w:rPr>
+              <w:rFonts w:asciiTheme="minorHAnsi" w:eastAsiaTheme="minorEastAsia" w:hAnsiTheme="minorHAnsi"/>
+              <w:noProof/>
+              <w:sz w:val="22"/>
+              <w:szCs w:val="22"/>
+              <w:lang w:val="en-US"/>
+            </w:rPr>
+          </w:pPr>
+          <w:hyperlink w:anchor="_Toc6363622" w:history="1">
+            <w:r>
+              <w:rPr>
+                <w:rStyle w:val="Hyperlink"/>
+                <w:noProof/>
+              </w:rPr>
+              <w:t>3.2.3.</w:t>
+            </w:r>
+            <w:r>
+              <w:rPr>
+                <w:rFonts w:asciiTheme="minorHAnsi" w:eastAsiaTheme="minorEastAsia" w:hAnsiTheme="minorHAnsi"/>
+                <w:noProof/>
+                <w:sz w:val="22"/>
+                <w:szCs w:val="22"/>
+                <w:lang w:val="en-US"/>
+              </w:rPr>
+              <w:tab/>
+            </w:r>
+            <w:r>
+              <w:rPr>
+                <w:rStyle w:val="Hyperlink"/>
+                <w:noProof/>
+              </w:rPr>
+              <w:t>Create React App</w:t>
+            </w:r>
+            <w:r>
+              <w:rPr>
+                <w:noProof/>
+                <w:webHidden/>
+              </w:rPr>
+              <w:tab/>
+            </w:r>
+            <w:r>
+              <w:rPr>
+                <w:noProof/>
+                <w:webHidden/>
+              </w:rPr>
+              <w:fldChar w:fldCharType="begin"/>
+            </w:r>
+            <w:r>
+              <w:rPr>
+                <w:noProof/>
+                <w:webHidden/>
+              </w:rPr>
+              <w:instrText xml:space="preserve"> PAGEREF _Toc6363622 \h </w:instrText>
+            </w:r>
+            <w:r>
+              <w:rPr>
+                <w:noProof/>
+                <w:webHidden/>
+              </w:rPr>
+            </w:r>
+            <w:r>
+              <w:rPr>
+                <w:noProof/>
+                <w:webHidden/>
+              </w:rPr>
+              <w:fldChar w:fldCharType="separate"/>
+            </w:r>
+            <w:r>
+              <w:rPr>
+                <w:noProof/>
+                <w:webHidden/>
+              </w:rPr>
+              <w:t>20</w:t>
+            </w:r>
+            <w:r>
+              <w:rPr>
+                <w:noProof/>
+                <w:webHidden/>
+              </w:rPr>
+              <w:fldChar w:fldCharType="end"/>
+            </w:r>
+          </w:hyperlink>
+        </w:p>
+        <w:p>
+          <w:pPr>
+            <w:pStyle w:val="TOC2"/>
+            <w:tabs>
+              <w:tab w:val="left" w:pos="1100"/>
+              <w:tab w:val="right" w:leader="dot" w:pos="9628"/>
+            </w:tabs>
+            <w:rPr>
+              <w:rFonts w:asciiTheme="minorHAnsi" w:eastAsiaTheme="minorEastAsia" w:hAnsiTheme="minorHAnsi"/>
+              <w:noProof/>
+              <w:sz w:val="22"/>
+              <w:szCs w:val="22"/>
+              <w:lang w:val="en-US"/>
+            </w:rPr>
+          </w:pPr>
+          <w:hyperlink w:anchor="_Toc6363623" w:history="1">
+            <w:r>
+              <w:rPr>
+                <w:rStyle w:val="Hyperlink"/>
+                <w:noProof/>
+              </w:rPr>
+              <w:t>3.2.4.</w:t>
+            </w:r>
+            <w:r>
+              <w:rPr>
+                <w:rFonts w:asciiTheme="minorHAnsi" w:eastAsiaTheme="minorEastAsia" w:hAnsiTheme="minorHAnsi"/>
+                <w:noProof/>
+                <w:sz w:val="22"/>
+                <w:szCs w:val="22"/>
+                <w:lang w:val="en-US"/>
+              </w:rPr>
+              <w:tab/>
+            </w:r>
+            <w:r>
+              <w:rPr>
+                <w:rStyle w:val="Hyperlink"/>
+                <w:noProof/>
+              </w:rPr>
+              <w:t>Styled Components</w:t>
+            </w:r>
+            <w:r>
+              <w:rPr>
+                <w:noProof/>
+                <w:webHidden/>
+              </w:rPr>
+              <w:tab/>
+            </w:r>
+            <w:r>
+              <w:rPr>
+                <w:noProof/>
+                <w:webHidden/>
+              </w:rPr>
+              <w:fldChar w:fldCharType="begin"/>
+            </w:r>
+            <w:r>
+              <w:rPr>
+                <w:noProof/>
+                <w:webHidden/>
+              </w:rPr>
+              <w:instrText xml:space="preserve"> PAGEREF _Toc6363623 \h </w:instrText>
+            </w:r>
+            <w:r>
+              <w:rPr>
+                <w:noProof/>
+                <w:webHidden/>
+              </w:rPr>
+            </w:r>
+            <w:r>
+              <w:rPr>
+                <w:noProof/>
+                <w:webHidden/>
+              </w:rPr>
+              <w:fldChar w:fldCharType="separate"/>
+            </w:r>
+            <w:r>
+              <w:rPr>
+                <w:noProof/>
+                <w:webHidden/>
+              </w:rPr>
+              <w:t>22</w:t>
             </w:r>
             <w:r>
               <w:rPr>
@@ -3553,13 +4030,13 @@
               <w:lang w:val="en-US"/>
             </w:rPr>
           </w:pPr>
-          <w:hyperlink w:anchor="_Toc6068861" w:history="1">
+          <w:hyperlink w:anchor="_Toc6363624" w:history="1">
             <w:r>
               <w:rPr>
                 <w:rStyle w:val="Hyperlink"/>
                 <w:noProof/>
               </w:rPr>
-              <w:t>2.3.</w:t>
+              <w:t>3.3.</w:t>
             </w:r>
             <w:r>
               <w:rPr>
@@ -3576,7 +4053,7 @@
                 <w:rStyle w:val="Hyperlink"/>
                 <w:noProof/>
               </w:rPr>
-              <w:t>Create React App</w:t>
+              <w:t>Crearea aplicației Booky</w:t>
             </w:r>
             <w:r>
               <w:rPr>
@@ -3597,7 +4074,7 @@
                 <w:noProof/>
                 <w:webHidden/>
               </w:rPr>
-              <w:instrText xml:space="preserve"> PAGEREF _Toc6068861 \h </w:instrText>
+              <w:instrText xml:space="preserve"> PAGEREF _Toc6363624 \h </w:instrText>
             </w:r>
             <w:r>
               <w:rPr>
@@ -3617,7 +4094,7 @@
                 <w:noProof/>
                 <w:webHidden/>
               </w:rPr>
-              <w:t>17</w:t>
+              <w:t>22</w:t>
             </w:r>
             <w:r>
               <w:rPr>
@@ -3632,7 +4109,7 @@
           <w:pPr>
             <w:pStyle w:val="TOC2"/>
             <w:tabs>
-              <w:tab w:val="left" w:pos="880"/>
+              <w:tab w:val="left" w:pos="1100"/>
               <w:tab w:val="right" w:leader="dot" w:pos="9628"/>
             </w:tabs>
             <w:rPr>
@@ -3643,13 +4120,13 @@
               <w:lang w:val="en-US"/>
             </w:rPr>
           </w:pPr>
-          <w:hyperlink w:anchor="_Toc6068862" w:history="1">
+          <w:hyperlink w:anchor="_Toc6363625" w:history="1">
             <w:r>
               <w:rPr>
                 <w:rStyle w:val="Hyperlink"/>
                 <w:noProof/>
               </w:rPr>
-              <w:t>2.4.</w:t>
+              <w:t>3.3.1.</w:t>
             </w:r>
             <w:r>
               <w:rPr>
@@ -3666,7 +4143,7 @@
                 <w:rStyle w:val="Hyperlink"/>
                 <w:noProof/>
               </w:rPr>
-              <w:t>Styled Components</w:t>
+              <w:t>Descrierea generală a aplicației Booky</w:t>
             </w:r>
             <w:r>
               <w:rPr>
@@ -3687,7 +4164,7 @@
                 <w:noProof/>
                 <w:webHidden/>
               </w:rPr>
-              <w:instrText xml:space="preserve"> PAGEREF _Toc6068862 \h </w:instrText>
+              <w:instrText xml:space="preserve"> PAGEREF _Toc6363625 \h </w:instrText>
             </w:r>
             <w:r>
               <w:rPr>
@@ -3707,96 +4184,7 @@
                 <w:noProof/>
                 <w:webHidden/>
               </w:rPr>
-              <w:t>19</w:t>
-            </w:r>
-            <w:r>
-              <w:rPr>
-                <w:noProof/>
-                <w:webHidden/>
-              </w:rPr>
-              <w:fldChar w:fldCharType="end"/>
-            </w:r>
-          </w:hyperlink>
-        </w:p>
-        <w:p>
-          <w:pPr>
-            <w:pStyle w:val="TOC1"/>
-            <w:tabs>
-              <w:tab w:val="left" w:pos="480"/>
-            </w:tabs>
-            <w:rPr>
-              <w:rFonts w:asciiTheme="minorHAnsi" w:eastAsiaTheme="minorEastAsia" w:hAnsiTheme="minorHAnsi"/>
-              <w:noProof/>
-              <w:sz w:val="22"/>
-              <w:szCs w:val="22"/>
-              <w:lang w:val="en-US"/>
-            </w:rPr>
-          </w:pPr>
-          <w:hyperlink w:anchor="_Toc6068863" w:history="1">
-            <w:r>
-              <w:rPr>
-                <w:rStyle w:val="Hyperlink"/>
-                <w:noProof/>
-              </w:rPr>
-              <w:t>3.</w:t>
-            </w:r>
-            <w:r>
-              <w:rPr>
-                <w:rFonts w:asciiTheme="minorHAnsi" w:eastAsiaTheme="minorEastAsia" w:hAnsiTheme="minorHAnsi"/>
-                <w:noProof/>
-                <w:sz w:val="22"/>
-                <w:szCs w:val="22"/>
-                <w:lang w:val="en-US"/>
-              </w:rPr>
-              <w:tab/>
-            </w:r>
-            <w:r>
-              <w:rPr>
-                <w:rStyle w:val="Hyperlink"/>
-                <w:noProof/>
-              </w:rPr>
-              <w:t>ELABORAREA APLICAȚIEI ”BOOKY”</w:t>
-            </w:r>
-            <w:r>
-              <w:rPr>
-                <w:noProof/>
-                <w:webHidden/>
-              </w:rPr>
-              <w:tab/>
-            </w:r>
-            <w:r>
-              <w:rPr>
-                <w:noProof/>
-                <w:webHidden/>
-              </w:rPr>
-              <w:fldChar w:fldCharType="begin"/>
-            </w:r>
-            <w:r>
-              <w:rPr>
-                <w:noProof/>
-                <w:webHidden/>
-              </w:rPr>
-              <w:instrText xml:space="preserve"> PAGEREF _Toc6068863 \h </w:instrText>
-            </w:r>
-            <w:r>
-              <w:rPr>
-                <w:noProof/>
-                <w:webHidden/>
-              </w:rPr>
-            </w:r>
-            <w:r>
-              <w:rPr>
-                <w:noProof/>
-                <w:webHidden/>
-              </w:rPr>
-              <w:fldChar w:fldCharType="separate"/>
-            </w:r>
-            <w:r>
-              <w:rPr>
-                <w:noProof/>
-                <w:webHidden/>
-              </w:rPr>
-              <w:t>19</w:t>
+              <w:t>22</w:t>
             </w:r>
             <w:r>
               <w:rPr>
@@ -3811,7 +4199,7 @@
           <w:pPr>
             <w:pStyle w:val="TOC2"/>
             <w:tabs>
-              <w:tab w:val="left" w:pos="880"/>
+              <w:tab w:val="left" w:pos="1100"/>
               <w:tab w:val="right" w:leader="dot" w:pos="9628"/>
             </w:tabs>
             <w:rPr>
@@ -3822,13 +4210,13 @@
               <w:lang w:val="en-US"/>
             </w:rPr>
           </w:pPr>
-          <w:hyperlink w:anchor="_Toc6068864" w:history="1">
+          <w:hyperlink w:anchor="_Toc6363626" w:history="1">
             <w:r>
               <w:rPr>
                 <w:rStyle w:val="Hyperlink"/>
                 <w:noProof/>
               </w:rPr>
-              <w:t>3.1.</w:t>
+              <w:t>3.3.2.</w:t>
             </w:r>
             <w:r>
               <w:rPr>
@@ -3845,7 +4233,7 @@
                 <w:rStyle w:val="Hyperlink"/>
                 <w:noProof/>
               </w:rPr>
-              <w:t>Spațiul de lucru Visual Studio Code</w:t>
+              <w:t>Ierarhia aplicației</w:t>
             </w:r>
             <w:r>
               <w:rPr>
@@ -3866,7 +4254,7 @@
                 <w:noProof/>
                 <w:webHidden/>
               </w:rPr>
-              <w:instrText xml:space="preserve"> PAGEREF _Toc6068864 \h </w:instrText>
+              <w:instrText xml:space="preserve"> PAGEREF _Toc6363626 \h </w:instrText>
             </w:r>
             <w:r>
               <w:rPr>
@@ -3886,7 +4274,7 @@
                 <w:noProof/>
                 <w:webHidden/>
               </w:rPr>
-              <w:t>19</w:t>
+              <w:t>24</w:t>
             </w:r>
             <w:r>
               <w:rPr>
@@ -3901,7 +4289,7 @@
           <w:pPr>
             <w:pStyle w:val="TOC2"/>
             <w:tabs>
-              <w:tab w:val="left" w:pos="880"/>
+              <w:tab w:val="left" w:pos="1100"/>
               <w:tab w:val="right" w:leader="dot" w:pos="9628"/>
             </w:tabs>
             <w:rPr>
@@ -3912,13 +4300,13 @@
               <w:lang w:val="en-US"/>
             </w:rPr>
           </w:pPr>
-          <w:hyperlink w:anchor="_Toc6068865" w:history="1">
+          <w:hyperlink w:anchor="_Toc6363627" w:history="1">
             <w:r>
               <w:rPr>
                 <w:rStyle w:val="Hyperlink"/>
                 <w:noProof/>
               </w:rPr>
-              <w:t>3.2.</w:t>
+              <w:t>3.3.3.</w:t>
             </w:r>
             <w:r>
               <w:rPr>
@@ -3935,7 +4323,7 @@
                 <w:rStyle w:val="Hyperlink"/>
                 <w:noProof/>
               </w:rPr>
-              <w:t>Creearea aplicației Booky</w:t>
+              <w:t>Store-ul în aplicație</w:t>
             </w:r>
             <w:r>
               <w:rPr>
@@ -3956,7 +4344,7 @@
                 <w:noProof/>
                 <w:webHidden/>
               </w:rPr>
-              <w:instrText xml:space="preserve"> PAGEREF _Toc6068865 \h </w:instrText>
+              <w:instrText xml:space="preserve"> PAGEREF _Toc6363627 \h </w:instrText>
             </w:r>
             <w:r>
               <w:rPr>
@@ -3976,7 +4364,97 @@
                 <w:noProof/>
                 <w:webHidden/>
               </w:rPr>
-              <w:t>21</w:t>
+              <w:t>26</w:t>
+            </w:r>
+            <w:r>
+              <w:rPr>
+                <w:noProof/>
+                <w:webHidden/>
+              </w:rPr>
+              <w:fldChar w:fldCharType="end"/>
+            </w:r>
+          </w:hyperlink>
+        </w:p>
+        <w:p>
+          <w:pPr>
+            <w:pStyle w:val="TOC2"/>
+            <w:tabs>
+              <w:tab w:val="left" w:pos="1100"/>
+              <w:tab w:val="right" w:leader="dot" w:pos="9628"/>
+            </w:tabs>
+            <w:rPr>
+              <w:rFonts w:asciiTheme="minorHAnsi" w:eastAsiaTheme="minorEastAsia" w:hAnsiTheme="minorHAnsi"/>
+              <w:noProof/>
+              <w:sz w:val="22"/>
+              <w:szCs w:val="22"/>
+              <w:lang w:val="en-US"/>
+            </w:rPr>
+          </w:pPr>
+          <w:hyperlink w:anchor="_Toc6363628" w:history="1">
+            <w:r>
+              <w:rPr>
+                <w:rStyle w:val="Hyperlink"/>
+                <w:noProof/>
+              </w:rPr>
+              <w:t>3.3.4.</w:t>
+            </w:r>
+            <w:r>
+              <w:rPr>
+                <w:rFonts w:asciiTheme="minorHAnsi" w:eastAsiaTheme="minorEastAsia" w:hAnsiTheme="minorHAnsi"/>
+                <w:noProof/>
+                <w:sz w:val="22"/>
+                <w:szCs w:val="22"/>
+                <w:lang w:val="en-US"/>
+              </w:rPr>
+              <w:tab/>
+            </w:r>
+            <w:r>
+              <w:rPr>
+                <w:rStyle w:val="Hyperlink"/>
+                <w:noProof/>
+              </w:rPr>
+              <w:t>asd</w:t>
+            </w:r>
+            <w:r>
+              <w:rPr>
+                <w:noProof/>
+                <w:webHidden/>
+              </w:rPr>
+              <w:tab/>
+            </w:r>
+            <w:r>
+              <w:rPr>
+                <w:noProof/>
+                <w:webHidden/>
+              </w:rPr>
+              <w:fldChar w:fldCharType="begin"/>
+            </w:r>
+            <w:r>
+              <w:rPr>
+                <w:noProof/>
+                <w:webHidden/>
+              </w:rPr>
+              <w:instrText xml:space="preserve"> PAGEREF _Toc6363628 \h </w:instrText>
+            </w:r>
+            <w:r>
+              <w:rPr>
+                <w:noProof/>
+                <w:webHidden/>
+              </w:rPr>
+            </w:r>
+            <w:r>
+              <w:rPr>
+                <w:noProof/>
+                <w:webHidden/>
+              </w:rPr>
+              <w:fldChar w:fldCharType="separate"/>
+            </w:r>
+            <w:r>
+              <w:rPr>
+                <w:noProof/>
+                <w:webHidden/>
+              </w:rPr>
+              <w:t>28</w:t>
             </w:r>
             <w:r>
               <w:rPr>
@@ -3998,7 +4476,7 @@
               <w:lang w:val="en-US"/>
             </w:rPr>
           </w:pPr>
-          <w:hyperlink w:anchor="_Toc6068866" w:history="1">
+          <w:hyperlink w:anchor="_Toc6363629" w:history="1">
             <w:r>
               <w:rPr>
                 <w:rStyle w:val="Hyperlink"/>
@@ -4025,7 +4503,7 @@
                 <w:noProof/>
                 <w:webHidden/>
               </w:rPr>
-              <w:instrText xml:space="preserve"> PAGEREF _Toc6068866 \h </w:instrText>
+              <w:instrText xml:space="preserve"> PAGEREF _Toc6363629 \h </w:instrText>
             </w:r>
             <w:r>
               <w:rPr>
@@ -4045,7 +4523,7 @@
                 <w:noProof/>
                 <w:webHidden/>
               </w:rPr>
-              <w:t>23</w:t>
+              <w:t>29</w:t>
             </w:r>
             <w:r>
               <w:rPr>
@@ -4067,7 +4545,7 @@
               <w:lang w:val="en-US"/>
             </w:rPr>
           </w:pPr>
-          <w:hyperlink w:anchor="_Toc6068867" w:history="1">
+          <w:hyperlink w:anchor="_Toc6363630" w:history="1">
             <w:r>
               <w:rPr>
                 <w:rStyle w:val="Hyperlink"/>
@@ -4094,7 +4572,7 @@
                 <w:noProof/>
                 <w:webHidden/>
               </w:rPr>
-              <w:instrText xml:space="preserve"> PAGEREF _Toc6068867 \h </w:instrText>
+              <w:instrText xml:space="preserve"> PAGEREF _Toc6363630 \h </w:instrText>
             </w:r>
             <w:r>
               <w:rPr>
@@ -4114,7 +4592,7 @@
                 <w:noProof/>
                 <w:webHidden/>
               </w:rPr>
-              <w:t>25</w:t>
+              <w:t>31</w:t>
             </w:r>
             <w:r>
               <w:rPr>
@@ -4131,6 +4609,7 @@
               <w:b/>
               <w:bCs/>
             </w:rPr>
+            <w:lastRenderedPageBreak/>
             <w:fldChar w:fldCharType="end"/>
           </w:r>
         </w:p>
@@ -4171,7 +4650,7 @@
         <w:ind w:left="737"/>
         <w:outlineLvl w:val="0"/>
       </w:pPr>
-      <w:bookmarkStart w:id="1" w:name="_Toc6068846"/>
+      <w:bookmarkStart w:id="1" w:name="_Toc6363604"/>
       <w:r>
         <w:lastRenderedPageBreak/>
         <w:t>INTRODUCERE</w:t>
@@ -4745,7 +5224,7 @@
         </w:numPr>
         <w:outlineLvl w:val="0"/>
       </w:pPr>
-      <w:bookmarkStart w:id="2" w:name="_Toc6068847"/>
+      <w:bookmarkStart w:id="2" w:name="_Toc6363605"/>
       <w:r>
         <w:lastRenderedPageBreak/>
         <w:t xml:space="preserve">PREZENTAREA </w:t>
@@ -4766,7 +5245,7 @@
         <w:pStyle w:val="Head23"/>
         <w:outlineLvl w:val="1"/>
       </w:pPr>
-      <w:bookmarkStart w:id="3" w:name="_Toc6068848"/>
+      <w:bookmarkStart w:id="3" w:name="_Toc6363606"/>
       <w:r>
         <w:t>Scurt istoric</w:t>
       </w:r>
@@ -4947,7 +5426,7 @@
         <w:pStyle w:val="Head23"/>
         <w:outlineLvl w:val="1"/>
       </w:pPr>
-      <w:bookmarkStart w:id="4" w:name="_Toc6068849"/>
+      <w:bookmarkStart w:id="4" w:name="_Toc6363607"/>
       <w:r>
         <w:t>Motivele utilizării React Js</w:t>
       </w:r>
@@ -4981,7 +5460,7 @@
         <w:pStyle w:val="ListParagraph"/>
         <w:numPr>
           <w:ilvl w:val="0"/>
-          <w:numId w:val="42"/>
+          <w:numId w:val="23"/>
         </w:numPr>
       </w:pPr>
       <w:r>
@@ -4992,35 +5471,7 @@
         <w:rPr>
           <w:lang w:val="en-US"/>
         </w:rPr>
-        <w:t xml:space="preserve">: </w:t>
-      </w:r>
-      <w:proofErr w:type="spellStart"/>
-      <w:r>
-        <w:rPr>
-          <w:lang w:val="en-US"/>
-        </w:rPr>
-        <w:t>axios</w:t>
-      </w:r>
-      <w:proofErr w:type="spellEnd"/>
-      <w:r>
-        <w:rPr>
-          <w:lang w:val="en-US"/>
-        </w:rPr>
-        <w:t xml:space="preserve">, d3, </w:t>
-      </w:r>
-      <w:proofErr w:type="spellStart"/>
-      <w:r>
-        <w:rPr>
-          <w:lang w:val="en-US"/>
-        </w:rPr>
-        <w:t>rxjs</w:t>
-      </w:r>
-      <w:proofErr w:type="spellEnd"/>
-      <w:r>
-        <w:rPr>
-          <w:lang w:val="en-US"/>
-        </w:rPr>
-        <w:t>, etc.</w:t>
+        <w:t>: axios, d3, rxjs, etc.</w:t>
       </w:r>
     </w:p>
     <w:p>
@@ -5028,7 +5479,7 @@
         <w:pStyle w:val="ListParagraph"/>
         <w:numPr>
           <w:ilvl w:val="0"/>
-          <w:numId w:val="42"/>
+          <w:numId w:val="23"/>
         </w:numPr>
       </w:pPr>
       <w:r>
@@ -5040,7 +5491,7 @@
         <w:pStyle w:val="ListParagraph"/>
         <w:numPr>
           <w:ilvl w:val="0"/>
-          <w:numId w:val="42"/>
+          <w:numId w:val="23"/>
         </w:numPr>
       </w:pPr>
       <w:r>
@@ -5055,7 +5506,7 @@
         <w:pStyle w:val="ListParagraph"/>
         <w:numPr>
           <w:ilvl w:val="0"/>
-          <w:numId w:val="42"/>
+          <w:numId w:val="23"/>
         </w:numPr>
       </w:pPr>
       <w:r>
@@ -5073,7 +5524,7 @@
         <w:pStyle w:val="ListParagraph"/>
         <w:numPr>
           <w:ilvl w:val="0"/>
-          <w:numId w:val="42"/>
+          <w:numId w:val="23"/>
         </w:numPr>
       </w:pPr>
       <w:r>
@@ -5091,7 +5542,7 @@
         <w:pStyle w:val="Head23"/>
         <w:outlineLvl w:val="1"/>
       </w:pPr>
-      <w:bookmarkStart w:id="5" w:name="_Toc6068850"/>
+      <w:bookmarkStart w:id="5" w:name="_Toc6363608"/>
       <w:r>
         <w:t>Bazele React JS</w:t>
       </w:r>
@@ -5148,7 +5599,6 @@
         </w:rPr>
         <w:t xml:space="preserve">  </w:t>
       </w:r>
-      <w:proofErr w:type="spellStart"/>
       <w:proofErr w:type="gramStart"/>
       <w:r>
         <w:rPr>
@@ -5156,56 +5606,57 @@
         </w:rPr>
         <w:t>const</w:t>
       </w:r>
-      <w:proofErr w:type="spellEnd"/>
       <w:proofErr w:type="gramEnd"/>
       <w:r>
         <w:rPr>
           <w:lang w:val="en-US"/>
         </w:rPr>
-        <w:t xml:space="preserve"> [</w:t>
-      </w:r>
-      <w:proofErr w:type="spellStart"/>
-      <w:r>
+        <w:t xml:space="preserve"> [welcomeText, setWelcomeText] = useState(“Welcome 1”)</w:t>
+      </w:r>
+    </w:p>
+    <w:p>
+      <w:pPr>
+        <w:ind w:firstLine="708"/>
         <w:rPr>
           <w:lang w:val="en-US"/>
         </w:rPr>
-        <w:t>welcomeText</w:t>
-      </w:r>
-      <w:proofErr w:type="spellEnd"/>
-      <w:r>
+      </w:pPr>
+    </w:p>
+    <w:p>
+      <w:pPr>
+        <w:ind w:firstLine="708"/>
         <w:rPr>
           <w:lang w:val="en-US"/>
         </w:rPr>
-        <w:t xml:space="preserve">, </w:t>
-      </w:r>
-      <w:proofErr w:type="spellStart"/>
+      </w:pPr>
       <w:r>
         <w:rPr>
           <w:lang w:val="en-US"/>
         </w:rPr>
-        <w:t>setWelcomeText</w:t>
-      </w:r>
-      <w:proofErr w:type="spellEnd"/>
+        <w:t xml:space="preserve">  </w:t>
+      </w:r>
+      <w:proofErr w:type="gramStart"/>
       <w:r>
         <w:rPr>
           <w:lang w:val="en-US"/>
         </w:rPr>
-        <w:t xml:space="preserve">] = </w:t>
-      </w:r>
-      <w:proofErr w:type="spellStart"/>
+        <w:t>const</w:t>
+      </w:r>
+      <w:proofErr w:type="gramEnd"/>
       <w:r>
         <w:rPr>
           <w:lang w:val="en-US"/>
         </w:rPr>
-        <w:t>useState</w:t>
-      </w:r>
-      <w:proofErr w:type="spellEnd"/>
-      <w:r>
+        <w:t xml:space="preserve"> handleButtonClick = () =&gt; setWelcomeText(“Welcome 2”)</w:t>
+      </w:r>
+    </w:p>
+    <w:p>
+      <w:pPr>
+        <w:ind w:firstLine="708"/>
         <w:rPr>
           <w:lang w:val="en-US"/>
         </w:rPr>
-        <w:t>(“Welcome 1”)</w:t>
-      </w:r>
+      </w:pPr>
     </w:p>
     <w:p>
       <w:pPr>
@@ -5214,6 +5665,56 @@
           <w:lang w:val="en-US"/>
         </w:rPr>
       </w:pPr>
+      <w:r>
+        <w:rPr>
+          <w:lang w:val="en-US"/>
+        </w:rPr>
+        <w:t xml:space="preserve">  </w:t>
+      </w:r>
+      <w:proofErr w:type="gramStart"/>
+      <w:r>
+        <w:rPr>
+          <w:lang w:val="en-US"/>
+        </w:rPr>
+        <w:t>return</w:t>
+      </w:r>
+      <w:proofErr w:type="gramEnd"/>
+      <w:r>
+        <w:rPr>
+          <w:lang w:val="en-US"/>
+        </w:rPr>
+        <w:t xml:space="preserve"> &lt;button onClick={</w:t>
+      </w:r>
+      <w:r>
+        <w:rPr>
+          <w:lang w:val="en-US"/>
+        </w:rPr>
+        <w:t>handleButtonClick</w:t>
+      </w:r>
+      <w:r>
+        <w:rPr>
+          <w:lang w:val="en-US"/>
+        </w:rPr>
+        <w:t>}</w:t>
+      </w:r>
+      <w:r>
+        <w:rPr>
+          <w:lang w:val="en-US"/>
+        </w:rPr>
+        <w:t>&gt;{welcomeText}</w:t>
+      </w:r>
+      <w:r>
+        <w:rPr>
+          <w:lang w:val="en-US"/>
+        </w:rPr>
+        <w:t>&lt;/button</w:t>
+      </w:r>
+      <w:r>
+        <w:rPr>
+          <w:lang w:val="en-US"/>
+        </w:rPr>
+        <w:t>&gt;</w:t>
+      </w:r>
     </w:p>
     <w:p>
       <w:pPr>
@@ -5226,647 +5727,125 @@
         <w:rPr>
           <w:lang w:val="en-US"/>
         </w:rPr>
+        <w:t>}</w:t>
+      </w:r>
+    </w:p>
+    <w:p>
+      <w:pPr>
+        <w:ind w:firstLine="708"/>
+        <w:rPr>
+          <w:lang w:val="en-US"/>
+        </w:rPr>
+      </w:pPr>
+    </w:p>
+    <w:p>
+      <w:pPr>
+        <w:ind w:firstLine="708"/>
+        <w:rPr>
+          <w:lang w:val="en-US"/>
+        </w:rPr>
+      </w:pPr>
+      <w:proofErr w:type="gramStart"/>
+      <w:r>
+        <w:rPr>
+          <w:lang w:val="en-US"/>
+        </w:rPr>
+        <w:t>ReactDOM.render(</w:t>
+      </w:r>
+      <w:proofErr w:type="gramEnd"/>
+    </w:p>
+    <w:p>
+      <w:pPr>
+        <w:ind w:firstLine="708"/>
+        <w:rPr>
+          <w:lang w:val="en-US"/>
+        </w:rPr>
+      </w:pPr>
+      <w:r>
+        <w:rPr>
+          <w:lang w:val="en-US"/>
+        </w:rPr>
+        <w:t xml:space="preserve">  &lt;App /&gt;,</w:t>
+      </w:r>
+    </w:p>
+    <w:p>
+      <w:pPr>
+        <w:ind w:firstLine="708"/>
+        <w:rPr>
+          <w:lang w:val="en-US"/>
+        </w:rPr>
+      </w:pPr>
+      <w:r>
+        <w:rPr>
+          <w:lang w:val="en-US"/>
+        </w:rPr>
         <w:t xml:space="preserve">  </w:t>
       </w:r>
-      <w:proofErr w:type="spellStart"/>
       <w:proofErr w:type="gramStart"/>
       <w:r>
         <w:rPr>
           <w:lang w:val="en-US"/>
         </w:rPr>
-        <w:t>const</w:t>
-      </w:r>
-      <w:proofErr w:type="spellEnd"/>
+        <w:t>document.getElementById(</w:t>
+      </w:r>
       <w:proofErr w:type="gramEnd"/>
       <w:r>
         <w:rPr>
           <w:lang w:val="en-US"/>
         </w:rPr>
-        <w:t xml:space="preserve"> </w:t>
-      </w:r>
-      <w:proofErr w:type="spellStart"/>
+        <w:t>“root”</w:t>
+      </w:r>
       <w:r>
         <w:rPr>
           <w:lang w:val="en-US"/>
         </w:rPr>
-        <w:t>handleButtonClick</w:t>
-      </w:r>
-      <w:proofErr w:type="spellEnd"/>
-      <w:r>
+        <w:t>)</w:t>
+      </w:r>
+    </w:p>
+    <w:p>
+      <w:pPr>
+        <w:ind w:firstLine="708"/>
         <w:rPr>
           <w:lang w:val="en-US"/>
         </w:rPr>
-        <w:t xml:space="preserve"> = () =&gt; </w:t>
-      </w:r>
-      <w:proofErr w:type="spellStart"/>
+      </w:pPr>
       <w:r>
         <w:rPr>
           <w:lang w:val="en-US"/>
         </w:rPr>
-        <w:t>setWelcomeText</w:t>
-      </w:r>
-      <w:proofErr w:type="spellEnd"/>
-      <w:r>
+        <w:t>);</w:t>
+      </w:r>
+    </w:p>
+    <w:p>
+      <w:pPr>
+        <w:ind w:firstLine="708"/>
         <w:rPr>
           <w:lang w:val="en-US"/>
         </w:rPr>
-        <w:t>(“Welcome 2”)</w:t>
-      </w:r>
+      </w:pPr>
     </w:p>
     <w:p>
       <w:pPr>
         <w:ind w:firstLine="708"/>
+      </w:pPr>
+      <w:r>
         <w:rPr>
           <w:lang w:val="en-US"/>
         </w:rPr>
-      </w:pPr>
-    </w:p>
-    <w:p>
-      <w:pPr>
-        <w:ind w:firstLine="708"/>
+        <w:t>Putem observa că aplicația noastră e compusă din component, unicul component present în exemplu fiind componen</w:t>
+      </w:r>
+      <w:r>
         <w:rPr>
           <w:lang w:val="en-US"/>
         </w:rPr>
-      </w:pPr>
+        <w:t xml:space="preserve">tul App. Fiecare component poate avea o stare internă, care definește dacă componentul are nevoie de rerender sau nu. </w:t>
+      </w:r>
+      <w:proofErr w:type="gramStart"/>
       <w:r>
         <w:rPr>
           <w:lang w:val="en-US"/>
         </w:rPr>
-        <w:t xml:space="preserve">  </w:t>
-      </w:r>
-      <w:proofErr w:type="gramStart"/>
-      <w:r>
-        <w:rPr>
-          <w:lang w:val="en-US"/>
-        </w:rPr>
-        <w:t>return</w:t>
-      </w:r>
-      <w:proofErr w:type="gramEnd"/>
-      <w:r>
-        <w:rPr>
-          <w:lang w:val="en-US"/>
-        </w:rPr>
-        <w:t xml:space="preserve"> &lt;button </w:t>
-      </w:r>
-      <w:proofErr w:type="spellStart"/>
-      <w:r>
-        <w:rPr>
-          <w:lang w:val="en-US"/>
-        </w:rPr>
-        <w:t>onClick</w:t>
-      </w:r>
-      <w:proofErr w:type="spellEnd"/>
-      <w:r>
-        <w:rPr>
-          <w:lang w:val="en-US"/>
-        </w:rPr>
-        <w:t>={</w:t>
-      </w:r>
-      <w:proofErr w:type="spellStart"/>
-      <w:r>
-        <w:rPr>
-          <w:lang w:val="en-US"/>
-        </w:rPr>
-        <w:t>handleButtonClick</w:t>
-      </w:r>
-      <w:proofErr w:type="spellEnd"/>
-      <w:r>
-        <w:rPr>
-          <w:lang w:val="en-US"/>
-        </w:rPr>
-        <w:t>}</w:t>
-      </w:r>
-      <w:r>
-        <w:rPr>
-          <w:lang w:val="en-US"/>
-        </w:rPr>
-        <w:t>&gt;{</w:t>
-      </w:r>
-      <w:proofErr w:type="spellStart"/>
-      <w:r>
-        <w:rPr>
-          <w:lang w:val="en-US"/>
-        </w:rPr>
-        <w:t>welcomeText</w:t>
-      </w:r>
-      <w:proofErr w:type="spellEnd"/>
-      <w:r>
-        <w:rPr>
-          <w:lang w:val="en-US"/>
-        </w:rPr>
-        <w:t>}</w:t>
-      </w:r>
-      <w:r>
-        <w:rPr>
-          <w:lang w:val="en-US"/>
-        </w:rPr>
-        <w:t>&lt;/button</w:t>
-      </w:r>
-      <w:r>
-        <w:rPr>
-          <w:lang w:val="en-US"/>
-        </w:rPr>
-        <w:t>&gt;</w:t>
-      </w:r>
-    </w:p>
-    <w:p>
-      <w:pPr>
-        <w:ind w:firstLine="708"/>
-        <w:rPr>
-          <w:lang w:val="en-US"/>
-        </w:rPr>
-      </w:pPr>
-      <w:r>
-        <w:rPr>
-          <w:lang w:val="en-US"/>
-        </w:rPr>
-        <w:t>}</w:t>
-      </w:r>
-    </w:p>
-    <w:p>
-      <w:pPr>
-        <w:ind w:firstLine="708"/>
-        <w:rPr>
-          <w:lang w:val="en-US"/>
-        </w:rPr>
-      </w:pPr>
-    </w:p>
-    <w:p>
-      <w:pPr>
-        <w:ind w:firstLine="708"/>
-        <w:rPr>
-          <w:lang w:val="en-US"/>
-        </w:rPr>
-      </w:pPr>
-      <w:proofErr w:type="spellStart"/>
-      <w:proofErr w:type="gramStart"/>
-      <w:r>
-        <w:rPr>
-          <w:lang w:val="en-US"/>
-        </w:rPr>
-        <w:t>ReactDOM.render</w:t>
-      </w:r>
-      <w:proofErr w:type="spellEnd"/>
-      <w:r>
-        <w:rPr>
-          <w:lang w:val="en-US"/>
-        </w:rPr>
-        <w:t>(</w:t>
-      </w:r>
-      <w:proofErr w:type="gramEnd"/>
-    </w:p>
-    <w:p>
-      <w:pPr>
-        <w:ind w:firstLine="708"/>
-        <w:rPr>
-          <w:lang w:val="en-US"/>
-        </w:rPr>
-      </w:pPr>
-      <w:r>
-        <w:rPr>
-          <w:lang w:val="en-US"/>
-        </w:rPr>
-        <w:t xml:space="preserve">  &lt;App /&gt;,</w:t>
-      </w:r>
-    </w:p>
-    <w:p>
-      <w:pPr>
-        <w:ind w:firstLine="708"/>
-        <w:rPr>
-          <w:lang w:val="en-US"/>
-        </w:rPr>
-      </w:pPr>
-      <w:r>
-        <w:rPr>
-          <w:lang w:val="en-US"/>
-        </w:rPr>
-        <w:t xml:space="preserve">  </w:t>
-      </w:r>
-      <w:proofErr w:type="spellStart"/>
-      <w:proofErr w:type="gramStart"/>
-      <w:r>
-        <w:rPr>
-          <w:lang w:val="en-US"/>
-        </w:rPr>
-        <w:t>document.getElementById</w:t>
-      </w:r>
-      <w:proofErr w:type="spellEnd"/>
-      <w:r>
-        <w:rPr>
-          <w:lang w:val="en-US"/>
-        </w:rPr>
-        <w:t>(</w:t>
-      </w:r>
-      <w:proofErr w:type="gramEnd"/>
-      <w:r>
-        <w:rPr>
-          <w:lang w:val="en-US"/>
-        </w:rPr>
-        <w:t>“root”</w:t>
-      </w:r>
-      <w:r>
-        <w:rPr>
-          <w:lang w:val="en-US"/>
-        </w:rPr>
-        <w:t>)</w:t>
-      </w:r>
-    </w:p>
-    <w:p>
-      <w:pPr>
-        <w:ind w:firstLine="708"/>
-        <w:rPr>
-          <w:lang w:val="en-US"/>
-        </w:rPr>
-      </w:pPr>
-      <w:r>
-        <w:rPr>
-          <w:lang w:val="en-US"/>
-        </w:rPr>
-        <w:t>);</w:t>
-      </w:r>
-    </w:p>
-    <w:p>
-      <w:pPr>
-        <w:ind w:firstLine="708"/>
-        <w:rPr>
-          <w:lang w:val="en-US"/>
-        </w:rPr>
-      </w:pPr>
-    </w:p>
-    <w:p>
-      <w:pPr>
-        <w:ind w:firstLine="708"/>
-      </w:pPr>
-      <w:proofErr w:type="spellStart"/>
-      <w:r>
-        <w:rPr>
-          <w:lang w:val="en-US"/>
-        </w:rPr>
-        <w:t>Putem</w:t>
-      </w:r>
-      <w:proofErr w:type="spellEnd"/>
-      <w:r>
-        <w:rPr>
-          <w:lang w:val="en-US"/>
-        </w:rPr>
-        <w:t xml:space="preserve"> </w:t>
-      </w:r>
-      <w:proofErr w:type="spellStart"/>
-      <w:r>
-        <w:rPr>
-          <w:lang w:val="en-US"/>
-        </w:rPr>
-        <w:t>observa</w:t>
-      </w:r>
-      <w:proofErr w:type="spellEnd"/>
-      <w:r>
-        <w:rPr>
-          <w:lang w:val="en-US"/>
-        </w:rPr>
-        <w:t xml:space="preserve"> </w:t>
-      </w:r>
-      <w:proofErr w:type="spellStart"/>
-      <w:r>
-        <w:rPr>
-          <w:lang w:val="en-US"/>
-        </w:rPr>
-        <w:t>că</w:t>
-      </w:r>
-      <w:proofErr w:type="spellEnd"/>
-      <w:r>
-        <w:rPr>
-          <w:lang w:val="en-US"/>
-        </w:rPr>
-        <w:t xml:space="preserve"> </w:t>
-      </w:r>
-      <w:proofErr w:type="spellStart"/>
-      <w:r>
-        <w:rPr>
-          <w:lang w:val="en-US"/>
-        </w:rPr>
-        <w:t>aplicația</w:t>
-      </w:r>
-      <w:proofErr w:type="spellEnd"/>
-      <w:r>
-        <w:rPr>
-          <w:lang w:val="en-US"/>
-        </w:rPr>
-        <w:t xml:space="preserve"> </w:t>
-      </w:r>
-      <w:proofErr w:type="spellStart"/>
-      <w:r>
-        <w:rPr>
-          <w:lang w:val="en-US"/>
-        </w:rPr>
-        <w:t>noastră</w:t>
-      </w:r>
-      <w:proofErr w:type="spellEnd"/>
-      <w:r>
-        <w:rPr>
-          <w:lang w:val="en-US"/>
-        </w:rPr>
-        <w:t xml:space="preserve"> e </w:t>
-      </w:r>
-      <w:proofErr w:type="spellStart"/>
-      <w:r>
-        <w:rPr>
-          <w:lang w:val="en-US"/>
-        </w:rPr>
-        <w:t>compusă</w:t>
-      </w:r>
-      <w:proofErr w:type="spellEnd"/>
-      <w:r>
-        <w:rPr>
-          <w:lang w:val="en-US"/>
-        </w:rPr>
-        <w:t xml:space="preserve"> din component, </w:t>
-      </w:r>
-      <w:proofErr w:type="spellStart"/>
-      <w:r>
-        <w:rPr>
-          <w:lang w:val="en-US"/>
-        </w:rPr>
-        <w:t>unicul</w:t>
-      </w:r>
-      <w:proofErr w:type="spellEnd"/>
-      <w:r>
-        <w:rPr>
-          <w:lang w:val="en-US"/>
-        </w:rPr>
-        <w:t xml:space="preserve"> component present </w:t>
-      </w:r>
-      <w:proofErr w:type="spellStart"/>
-      <w:r>
-        <w:rPr>
-          <w:lang w:val="en-US"/>
-        </w:rPr>
-        <w:t>în</w:t>
-      </w:r>
-      <w:proofErr w:type="spellEnd"/>
-      <w:r>
-        <w:rPr>
-          <w:lang w:val="en-US"/>
-        </w:rPr>
-        <w:t xml:space="preserve"> </w:t>
-      </w:r>
-      <w:proofErr w:type="spellStart"/>
-      <w:r>
-        <w:rPr>
-          <w:lang w:val="en-US"/>
-        </w:rPr>
-        <w:t>exemplu</w:t>
-      </w:r>
-      <w:proofErr w:type="spellEnd"/>
-      <w:r>
-        <w:rPr>
-          <w:lang w:val="en-US"/>
-        </w:rPr>
-        <w:t xml:space="preserve"> </w:t>
-      </w:r>
-      <w:proofErr w:type="spellStart"/>
-      <w:r>
-        <w:rPr>
-          <w:lang w:val="en-US"/>
-        </w:rPr>
-        <w:t>fiind</w:t>
-      </w:r>
-      <w:proofErr w:type="spellEnd"/>
-      <w:r>
-        <w:rPr>
-          <w:lang w:val="en-US"/>
-        </w:rPr>
-        <w:t xml:space="preserve"> </w:t>
-      </w:r>
-      <w:proofErr w:type="spellStart"/>
-      <w:r>
-        <w:rPr>
-          <w:lang w:val="en-US"/>
-        </w:rPr>
-        <w:t>componen</w:t>
-      </w:r>
-      <w:r>
-        <w:rPr>
-          <w:lang w:val="en-US"/>
-        </w:rPr>
-        <w:t>tul</w:t>
-      </w:r>
-      <w:proofErr w:type="spellEnd"/>
-      <w:r>
-        <w:rPr>
-          <w:lang w:val="en-US"/>
-        </w:rPr>
-        <w:t xml:space="preserve"> App. </w:t>
-      </w:r>
-      <w:proofErr w:type="spellStart"/>
-      <w:r>
-        <w:rPr>
-          <w:lang w:val="en-US"/>
-        </w:rPr>
-        <w:t>Fiecare</w:t>
-      </w:r>
-      <w:proofErr w:type="spellEnd"/>
-      <w:r>
-        <w:rPr>
-          <w:lang w:val="en-US"/>
-        </w:rPr>
-        <w:t xml:space="preserve"> component </w:t>
-      </w:r>
-      <w:proofErr w:type="spellStart"/>
-      <w:r>
-        <w:rPr>
-          <w:lang w:val="en-US"/>
-        </w:rPr>
-        <w:t>poate</w:t>
-      </w:r>
-      <w:proofErr w:type="spellEnd"/>
-      <w:r>
-        <w:rPr>
-          <w:lang w:val="en-US"/>
-        </w:rPr>
-        <w:t xml:space="preserve"> </w:t>
-      </w:r>
-      <w:proofErr w:type="spellStart"/>
-      <w:r>
-        <w:rPr>
-          <w:lang w:val="en-US"/>
-        </w:rPr>
-        <w:t>avea</w:t>
-      </w:r>
-      <w:proofErr w:type="spellEnd"/>
-      <w:r>
-        <w:rPr>
-          <w:lang w:val="en-US"/>
-        </w:rPr>
-        <w:t xml:space="preserve"> o stare </w:t>
-      </w:r>
-      <w:proofErr w:type="spellStart"/>
-      <w:r>
-        <w:rPr>
-          <w:lang w:val="en-US"/>
-        </w:rPr>
-        <w:t>internă</w:t>
-      </w:r>
-      <w:proofErr w:type="spellEnd"/>
-      <w:r>
-        <w:rPr>
-          <w:lang w:val="en-US"/>
-        </w:rPr>
-        <w:t xml:space="preserve">, care </w:t>
-      </w:r>
-      <w:proofErr w:type="spellStart"/>
-      <w:r>
-        <w:rPr>
-          <w:lang w:val="en-US"/>
-        </w:rPr>
-        <w:t>definește</w:t>
-      </w:r>
-      <w:proofErr w:type="spellEnd"/>
-      <w:r>
-        <w:rPr>
-          <w:lang w:val="en-US"/>
-        </w:rPr>
-        <w:t xml:space="preserve"> </w:t>
-      </w:r>
-      <w:proofErr w:type="spellStart"/>
-      <w:r>
-        <w:rPr>
-          <w:lang w:val="en-US"/>
-        </w:rPr>
-        <w:t>dacă</w:t>
-      </w:r>
-      <w:proofErr w:type="spellEnd"/>
-      <w:r>
-        <w:rPr>
-          <w:lang w:val="en-US"/>
-        </w:rPr>
-        <w:t xml:space="preserve"> </w:t>
-      </w:r>
-      <w:proofErr w:type="spellStart"/>
-      <w:r>
-        <w:rPr>
-          <w:lang w:val="en-US"/>
-        </w:rPr>
-        <w:t>componentul</w:t>
-      </w:r>
-      <w:proofErr w:type="spellEnd"/>
-      <w:r>
-        <w:rPr>
-          <w:lang w:val="en-US"/>
-        </w:rPr>
-        <w:t xml:space="preserve"> are </w:t>
-      </w:r>
-      <w:proofErr w:type="spellStart"/>
-      <w:r>
-        <w:rPr>
-          <w:lang w:val="en-US"/>
-        </w:rPr>
-        <w:t>nevoie</w:t>
-      </w:r>
-      <w:proofErr w:type="spellEnd"/>
-      <w:r>
-        <w:rPr>
-          <w:lang w:val="en-US"/>
-        </w:rPr>
-        <w:t xml:space="preserve"> de </w:t>
-      </w:r>
-      <w:proofErr w:type="spellStart"/>
-      <w:r>
-        <w:rPr>
-          <w:lang w:val="en-US"/>
-        </w:rPr>
-        <w:t>rerender</w:t>
-      </w:r>
-      <w:proofErr w:type="spellEnd"/>
-      <w:r>
-        <w:rPr>
-          <w:lang w:val="en-US"/>
-        </w:rPr>
-        <w:t xml:space="preserve"> </w:t>
-      </w:r>
-      <w:proofErr w:type="spellStart"/>
-      <w:r>
-        <w:rPr>
-          <w:lang w:val="en-US"/>
-        </w:rPr>
-        <w:t>sau</w:t>
-      </w:r>
-      <w:proofErr w:type="spellEnd"/>
-      <w:r>
-        <w:rPr>
-          <w:lang w:val="en-US"/>
-        </w:rPr>
-        <w:t xml:space="preserve"> nu. </w:t>
-      </w:r>
-      <w:proofErr w:type="spellStart"/>
-      <w:proofErr w:type="gramStart"/>
-      <w:r>
-        <w:rPr>
-          <w:lang w:val="en-US"/>
-        </w:rPr>
-        <w:t>În</w:t>
-      </w:r>
-      <w:proofErr w:type="spellEnd"/>
-      <w:r>
-        <w:rPr>
-          <w:lang w:val="en-US"/>
-        </w:rPr>
-        <w:t xml:space="preserve"> </w:t>
-      </w:r>
-      <w:proofErr w:type="spellStart"/>
-      <w:r>
-        <w:rPr>
-          <w:lang w:val="en-US"/>
-        </w:rPr>
-        <w:t>componentul</w:t>
-      </w:r>
-      <w:proofErr w:type="spellEnd"/>
-      <w:r>
-        <w:rPr>
-          <w:lang w:val="en-US"/>
-        </w:rPr>
-        <w:t xml:space="preserve"> App </w:t>
-      </w:r>
-      <w:proofErr w:type="spellStart"/>
-      <w:r>
-        <w:rPr>
-          <w:lang w:val="en-US"/>
-        </w:rPr>
-        <w:t>avem</w:t>
-      </w:r>
-      <w:proofErr w:type="spellEnd"/>
-      <w:r>
-        <w:rPr>
-          <w:lang w:val="en-US"/>
-        </w:rPr>
-        <w:t xml:space="preserve"> o </w:t>
-      </w:r>
-      <w:proofErr w:type="spellStart"/>
-      <w:r>
-        <w:rPr>
-          <w:lang w:val="en-US"/>
-        </w:rPr>
-        <w:t>variabilă</w:t>
-      </w:r>
-      <w:proofErr w:type="spellEnd"/>
-      <w:r>
-        <w:rPr>
-          <w:lang w:val="en-US"/>
-        </w:rPr>
-        <w:t xml:space="preserve"> de stare: </w:t>
-      </w:r>
-      <w:proofErr w:type="spellStart"/>
-      <w:r>
-        <w:rPr>
-          <w:lang w:val="en-US"/>
-        </w:rPr>
-        <w:t>welcomeText</w:t>
-      </w:r>
-      <w:proofErr w:type="spellEnd"/>
-      <w:r>
-        <w:rPr>
-          <w:lang w:val="en-US"/>
-        </w:rPr>
-        <w:t>.</w:t>
+        <w:t>În componentul App avem o variabilă de stare: welcomeText.</w:t>
       </w:r>
       <w:proofErr w:type="gramEnd"/>
       <w:r>
@@ -5906,7 +5885,7 @@
         <w:pStyle w:val="Head23"/>
         <w:outlineLvl w:val="1"/>
       </w:pPr>
-      <w:bookmarkStart w:id="6" w:name="_Toc6068851"/>
+      <w:bookmarkStart w:id="6" w:name="_Toc6363609"/>
       <w:r>
         <w:t>Motivele utilizării Redux</w:t>
       </w:r>
@@ -5954,7 +5933,7 @@
         <w:pStyle w:val="Head23"/>
         <w:outlineLvl w:val="1"/>
       </w:pPr>
-      <w:bookmarkStart w:id="7" w:name="_Toc6068852"/>
+      <w:bookmarkStart w:id="7" w:name="_Toc6363610"/>
       <w:r>
         <w:t>Bazele Redux-ului</w:t>
       </w:r>
@@ -6113,7 +6092,7 @@
         </w:numPr>
         <w:outlineLvl w:val="1"/>
       </w:pPr>
-      <w:bookmarkStart w:id="8" w:name="_Toc6068853"/>
+      <w:bookmarkStart w:id="8" w:name="_Toc6363611"/>
       <w:r>
         <w:t>Acțiuni</w:t>
       </w:r>
@@ -6508,7 +6487,7 @@
         </w:numPr>
         <w:outlineLvl w:val="1"/>
       </w:pPr>
-      <w:bookmarkStart w:id="9" w:name="_Toc6068854"/>
+      <w:bookmarkStart w:id="9" w:name="_Toc6363612"/>
       <w:r>
         <w:t>Reduceri</w:t>
       </w:r>
@@ -6905,7 +6884,7 @@
         </w:numPr>
         <w:outlineLvl w:val="1"/>
       </w:pPr>
-      <w:bookmarkStart w:id="10" w:name="_Toc6068855"/>
+      <w:bookmarkStart w:id="10" w:name="_Toc6363613"/>
       <w:r>
         <w:t>Store</w:t>
       </w:r>
@@ -7221,7 +7200,7 @@
         <w:pStyle w:val="Head23"/>
         <w:outlineLvl w:val="1"/>
       </w:pPr>
-      <w:bookmarkStart w:id="11" w:name="_Toc6068856"/>
+      <w:bookmarkStart w:id="11" w:name="_Toc6363614"/>
       <w:r>
         <w:t>Integrarea Redux-ului în aplicațiile React</w:t>
       </w:r>
@@ -7883,7 +7862,7 @@
         <w:pStyle w:val="Head23"/>
         <w:outlineLvl w:val="1"/>
       </w:pPr>
-      <w:bookmarkStart w:id="12" w:name="_Toc6068857"/>
+      <w:bookmarkStart w:id="12" w:name="_Toc6363615"/>
       <w:r>
         <w:t>Ecosistema</w:t>
       </w:r>
@@ -8168,19 +8147,11 @@
         </w:numPr>
         <w:outlineLvl w:val="0"/>
       </w:pPr>
-      <w:bookmarkStart w:id="13" w:name="_Toc482604078"/>
-      <w:bookmarkStart w:id="14" w:name="_Toc6068858"/>
-      <w:r>
-        <w:t>TEHNOLOGII</w:t>
-      </w:r>
-      <w:r>
-        <w:t xml:space="preserve"> NECESARE LA DEZVOLTAREA APLICAȚIEI</w:t>
+      <w:bookmarkStart w:id="13" w:name="_Toc6363616"/>
+      <w:r>
+        <w:t>???????????????????????????</w:t>
       </w:r>
       <w:bookmarkEnd w:id="13"/>
-      <w:bookmarkEnd w:id="14"/>
-      <w:r>
-        <w:t xml:space="preserve"> </w:t>
-      </w:r>
     </w:p>
     <w:p>
       <w:pPr>
@@ -8191,14 +8162,14 @@
         </w:numPr>
         <w:outlineLvl w:val="0"/>
       </w:pPr>
-      <w:bookmarkStart w:id="15" w:name="_Toc6068863"/>
+      <w:bookmarkStart w:id="14" w:name="_Toc6363617"/>
       <w:r>
         <w:t>ELABORAREA</w:t>
       </w:r>
       <w:r>
         <w:t xml:space="preserve"> APLICAȚIEI ”BOOKY”</w:t>
       </w:r>
-      <w:bookmarkEnd w:id="15"/>
+      <w:bookmarkEnd w:id="14"/>
     </w:p>
     <w:p>
       <w:pPr>
@@ -8209,14 +8180,14 @@
         </w:numPr>
         <w:outlineLvl w:val="1"/>
       </w:pPr>
-      <w:bookmarkStart w:id="16" w:name="_Toc6068864"/>
+      <w:bookmarkStart w:id="15" w:name="_Toc6363618"/>
       <w:r>
         <w:t xml:space="preserve">Spațiul de lucru </w:t>
       </w:r>
       <w:r>
         <w:t>Visual Studio Code</w:t>
       </w:r>
-      <w:bookmarkEnd w:id="16"/>
+      <w:bookmarkEnd w:id="15"/>
       <w:r>
         <w:t xml:space="preserve"> </w:t>
       </w:r>
@@ -8792,10 +8763,11 @@
         </w:numPr>
         <w:outlineLvl w:val="1"/>
       </w:pPr>
-      <w:bookmarkStart w:id="17" w:name="_Toc6068865"/>
+      <w:bookmarkStart w:id="16" w:name="_Toc6363619"/>
       <w:r>
         <w:t>Tehnologii necesare la dezvoltarea aplicației</w:t>
       </w:r>
+      <w:bookmarkEnd w:id="16"/>
     </w:p>
     <w:p>
       <w:pPr>
@@ -8812,9 +8784,11 @@
       <w:r>
         <w:tab/>
       </w:r>
+      <w:bookmarkStart w:id="17" w:name="_Toc6363620"/>
       <w:r>
         <w:t>Node.JS</w:t>
       </w:r>
+      <w:bookmarkEnd w:id="17"/>
     </w:p>
     <w:p>
       <w:pPr>
@@ -8828,119 +8802,7 @@
         <w:rPr>
           <w:lang w:val="en-US"/>
         </w:rPr>
-        <w:t xml:space="preserve">: de a </w:t>
-      </w:r>
-      <w:proofErr w:type="spellStart"/>
-      <w:r>
-        <w:rPr>
-          <w:lang w:val="en-US"/>
-        </w:rPr>
-        <w:t>copia</w:t>
-      </w:r>
-      <w:proofErr w:type="spellEnd"/>
-      <w:r>
-        <w:rPr>
-          <w:lang w:val="en-US"/>
-        </w:rPr>
-        <w:t xml:space="preserve"> </w:t>
-      </w:r>
-      <w:proofErr w:type="spellStart"/>
-      <w:r>
-        <w:rPr>
-          <w:lang w:val="en-US"/>
-        </w:rPr>
-        <w:t>codul</w:t>
-      </w:r>
-      <w:proofErr w:type="spellEnd"/>
-      <w:r>
-        <w:rPr>
-          <w:lang w:val="en-US"/>
-        </w:rPr>
-        <w:t xml:space="preserve"> direct in </w:t>
-      </w:r>
-      <w:proofErr w:type="spellStart"/>
-      <w:r>
-        <w:rPr>
-          <w:lang w:val="en-US"/>
-        </w:rPr>
-        <w:t>aplicație</w:t>
-      </w:r>
-      <w:proofErr w:type="spellEnd"/>
-      <w:r>
-        <w:rPr>
-          <w:lang w:val="en-US"/>
-        </w:rPr>
-        <w:t xml:space="preserve">, </w:t>
-      </w:r>
-      <w:proofErr w:type="spellStart"/>
-      <w:r>
-        <w:rPr>
-          <w:lang w:val="en-US"/>
-        </w:rPr>
-        <w:t>deși</w:t>
-      </w:r>
-      <w:proofErr w:type="spellEnd"/>
-      <w:r>
-        <w:rPr>
-          <w:lang w:val="en-US"/>
-        </w:rPr>
-        <w:t xml:space="preserve"> </w:t>
-      </w:r>
-      <w:proofErr w:type="spellStart"/>
-      <w:r>
-        <w:rPr>
-          <w:lang w:val="en-US"/>
-        </w:rPr>
-        <w:t>această</w:t>
-      </w:r>
-      <w:proofErr w:type="spellEnd"/>
-      <w:r>
-        <w:rPr>
-          <w:lang w:val="en-US"/>
-        </w:rPr>
-        <w:t xml:space="preserve"> </w:t>
-      </w:r>
-      <w:proofErr w:type="spellStart"/>
-      <w:r>
-        <w:rPr>
-          <w:lang w:val="en-US"/>
-        </w:rPr>
-        <w:t>metodă</w:t>
-      </w:r>
-      <w:proofErr w:type="spellEnd"/>
-      <w:r>
-        <w:rPr>
-          <w:lang w:val="en-US"/>
-        </w:rPr>
-        <w:t xml:space="preserve"> </w:t>
-      </w:r>
-      <w:proofErr w:type="spellStart"/>
-      <w:r>
-        <w:rPr>
-          <w:lang w:val="en-US"/>
-        </w:rPr>
-        <w:t>este</w:t>
-      </w:r>
-      <w:proofErr w:type="spellEnd"/>
-      <w:r>
-        <w:rPr>
-          <w:lang w:val="en-US"/>
-        </w:rPr>
-        <w:t xml:space="preserve"> </w:t>
-      </w:r>
-      <w:proofErr w:type="spellStart"/>
-      <w:r>
-        <w:rPr>
-          <w:lang w:val="en-US"/>
-        </w:rPr>
-        <w:t>una</w:t>
-      </w:r>
-      <w:proofErr w:type="spellEnd"/>
-      <w:r>
-        <w:rPr>
-          <w:lang w:val="en-US"/>
-        </w:rPr>
-        <w:t xml:space="preserve"> </w:t>
+        <w:t xml:space="preserve">: de a copia codul direct in aplicație, deși această metodă este una </w:t>
       </w:r>
       <w:r>
         <w:t>ce aduce mai multe probleme decât beneficii. Folosind principiul WET apare necesitatea de a altera codul în mai multe locuri de fiecare dată când avem nevoie să schimbăm ceva și rata de greșeli logice e mai mare folosind acest principiu prin necesetiatea de a menține cod în mai multe locuri deodată. O opțiune de a evita problemele enumerate e de folosi un alt principiu</w:t>
@@ -9031,9 +8893,11 @@
         </w:numPr>
         <w:outlineLvl w:val="1"/>
       </w:pPr>
+      <w:bookmarkStart w:id="18" w:name="_Toc6363621"/>
       <w:r>
         <w:t>Webpack</w:t>
       </w:r>
+      <w:bookmarkEnd w:id="18"/>
     </w:p>
     <w:p/>
     <w:p>
@@ -9045,9 +8909,11 @@
         </w:numPr>
         <w:outlineLvl w:val="1"/>
       </w:pPr>
+      <w:bookmarkStart w:id="19" w:name="_Toc6363622"/>
       <w:r>
         <w:t>Create React App</w:t>
       </w:r>
+      <w:bookmarkEnd w:id="19"/>
     </w:p>
     <w:p>
       <w:pPr>
@@ -9062,7 +8928,7 @@
         <w:pStyle w:val="ListParagraph"/>
         <w:numPr>
           <w:ilvl w:val="0"/>
-          <w:numId w:val="27"/>
+          <w:numId w:val="22"/>
         </w:numPr>
         <w:rPr>
           <w:lang w:val="sv-SE"/>
@@ -9083,7 +8949,7 @@
         <w:pStyle w:val="ListParagraph"/>
         <w:numPr>
           <w:ilvl w:val="0"/>
-          <w:numId w:val="27"/>
+          <w:numId w:val="22"/>
         </w:numPr>
         <w:rPr>
           <w:lang w:val="sv-SE"/>
@@ -9098,7 +8964,7 @@
         <w:pStyle w:val="ListParagraph"/>
         <w:numPr>
           <w:ilvl w:val="0"/>
-          <w:numId w:val="27"/>
+          <w:numId w:val="22"/>
         </w:numPr>
         <w:rPr>
           <w:lang w:val="en-US"/>
@@ -9113,7 +8979,7 @@
         <w:pStyle w:val="ListParagraph"/>
         <w:numPr>
           <w:ilvl w:val="0"/>
-          <w:numId w:val="27"/>
+          <w:numId w:val="22"/>
         </w:numPr>
         <w:rPr>
           <w:lang w:val="en-US"/>
@@ -9128,7 +8994,7 @@
         <w:pStyle w:val="ListParagraph"/>
         <w:numPr>
           <w:ilvl w:val="0"/>
-          <w:numId w:val="27"/>
+          <w:numId w:val="22"/>
         </w:numPr>
         <w:rPr>
           <w:lang w:val="en-US"/>
@@ -9143,7 +9009,7 @@
         <w:pStyle w:val="ListParagraph"/>
         <w:numPr>
           <w:ilvl w:val="0"/>
-          <w:numId w:val="27"/>
+          <w:numId w:val="22"/>
         </w:numPr>
         <w:rPr>
           <w:lang w:val="en-US"/>
@@ -9158,7 +9024,7 @@
         <w:pStyle w:val="ListParagraph"/>
         <w:numPr>
           <w:ilvl w:val="0"/>
-          <w:numId w:val="27"/>
+          <w:numId w:val="22"/>
         </w:numPr>
         <w:rPr>
           <w:lang w:val="en-US"/>
@@ -9178,7 +9044,7 @@
         <w:pStyle w:val="ListParagraph"/>
         <w:numPr>
           <w:ilvl w:val="0"/>
-          <w:numId w:val="27"/>
+          <w:numId w:val="22"/>
         </w:numPr>
         <w:rPr>
           <w:lang w:val="en-US"/>
@@ -9429,9 +9295,11 @@
         </w:numPr>
         <w:outlineLvl w:val="1"/>
       </w:pPr>
+      <w:bookmarkStart w:id="20" w:name="_Toc6363623"/>
       <w:r>
         <w:t>Styled Components</w:t>
       </w:r>
+      <w:bookmarkEnd w:id="20"/>
     </w:p>
     <w:p/>
     <w:p>
@@ -9443,13 +9311,14 @@
         </w:numPr>
         <w:outlineLvl w:val="1"/>
       </w:pPr>
+      <w:bookmarkStart w:id="21" w:name="_Toc6363624"/>
       <w:r>
         <w:t>Cre</w:t>
       </w:r>
       <w:r>
         <w:t>area aplicației Booky</w:t>
       </w:r>
-      <w:bookmarkEnd w:id="17"/>
+      <w:bookmarkEnd w:id="21"/>
     </w:p>
     <w:p>
       <w:pPr>
@@ -9460,12 +9329,14 @@
         </w:numPr>
         <w:outlineLvl w:val="1"/>
       </w:pPr>
+      <w:bookmarkStart w:id="22" w:name="_Toc6363625"/>
       <w:r>
         <w:t xml:space="preserve">Descrierea generală a aplicației </w:t>
       </w:r>
       <w:r>
         <w:t>Booky</w:t>
       </w:r>
+      <w:bookmarkEnd w:id="22"/>
     </w:p>
     <w:p>
       <w:pPr>
@@ -9498,39 +9369,17 @@
         <w:pStyle w:val="ListParagraph"/>
         <w:numPr>
           <w:ilvl w:val="0"/>
-          <w:numId w:val="48"/>
+          <w:numId w:val="24"/>
         </w:numPr>
         <w:rPr>
           <w:lang w:val="en-US"/>
         </w:rPr>
       </w:pPr>
-      <w:proofErr w:type="spellStart"/>
       <w:r>
         <w:rPr>
           <w:lang w:val="en-US"/>
         </w:rPr>
-        <w:t>Autentificarea</w:t>
-      </w:r>
-      <w:proofErr w:type="spellEnd"/>
-      <w:r>
-        <w:rPr>
-          <w:lang w:val="en-US"/>
-        </w:rPr>
-        <w:t xml:space="preserve"> </w:t>
-      </w:r>
-      <w:proofErr w:type="spellStart"/>
-      <w:r>
-        <w:rPr>
-          <w:lang w:val="en-US"/>
-        </w:rPr>
-        <w:t>utilizatorului</w:t>
-      </w:r>
-      <w:proofErr w:type="spellEnd"/>
-      <w:r>
-        <w:rPr>
-          <w:lang w:val="en-US"/>
-        </w:rPr>
-        <w:t>;</w:t>
+        <w:t>Autentificarea utilizatorului;</w:t>
       </w:r>
     </w:p>
     <w:p>
@@ -9538,20 +9387,18 @@
         <w:pStyle w:val="ListParagraph"/>
         <w:numPr>
           <w:ilvl w:val="0"/>
-          <w:numId w:val="48"/>
+          <w:numId w:val="24"/>
         </w:numPr>
         <w:rPr>
           <w:lang w:val="en-US"/>
         </w:rPr>
       </w:pPr>
-      <w:proofErr w:type="spellStart"/>
       <w:r>
         <w:rPr>
           <w:lang w:val="en-US"/>
         </w:rPr>
         <w:t>Afi</w:t>
       </w:r>
-      <w:proofErr w:type="spellEnd"/>
       <w:r>
         <w:t>șarea unui landing page care explică de ce utilizatorul ar dori să utilizeze această aplicație</w:t>
       </w:r>
@@ -9561,7 +9408,7 @@
         <w:pStyle w:val="ListParagraph"/>
         <w:numPr>
           <w:ilvl w:val="0"/>
-          <w:numId w:val="48"/>
+          <w:numId w:val="24"/>
         </w:numPr>
         <w:rPr>
           <w:lang w:val="en-US"/>
@@ -9576,7 +9423,7 @@
         <w:pStyle w:val="ListParagraph"/>
         <w:numPr>
           <w:ilvl w:val="0"/>
-          <w:numId w:val="48"/>
+          <w:numId w:val="24"/>
         </w:numPr>
         <w:rPr>
           <w:lang w:val="en-US"/>
@@ -9591,7 +9438,7 @@
         <w:pStyle w:val="ListParagraph"/>
         <w:numPr>
           <w:ilvl w:val="0"/>
-          <w:numId w:val="48"/>
+          <w:numId w:val="24"/>
         </w:numPr>
         <w:rPr>
           <w:lang w:val="sv-SE"/>
@@ -9762,10 +9609,7 @@
         <w:t>De aici utilizatorul poate accesa și viziona fiecare grup în particular Fig. 3.4. și viziona meniul de interacțiuni al fecărui link</w:t>
       </w:r>
       <w:r>
-        <w:t xml:space="preserve"> </w:t>
-      </w:r>
-      <w:r>
-        <w:t>Fig. 3.5.</w:t>
+        <w:t xml:space="preserve"> Fig. 3.5.</w:t>
       </w:r>
       <w:r>
         <w:t xml:space="preserve"> unde are posibilitatea de a adauga linkul respectiv în favorite</w:t>
@@ -9879,8 +9723,6 @@
       <w:r>
         <w:t>Fig. 3.5 Meniul de interacțiuni al linkului</w:t>
       </w:r>
-      <w:bookmarkStart w:id="18" w:name="_GoBack"/>
-      <w:bookmarkEnd w:id="18"/>
     </w:p>
     <w:p>
       <w:pPr>
@@ -9889,10 +9731,13 @@
           <w:ilvl w:val="2"/>
           <w:numId w:val="21"/>
         </w:numPr>
-      </w:pPr>
+        <w:outlineLvl w:val="1"/>
+      </w:pPr>
+      <w:bookmarkStart w:id="23" w:name="_Toc6363626"/>
       <w:r>
         <w:t>Ierarhia aplicației</w:t>
       </w:r>
+      <w:bookmarkEnd w:id="23"/>
     </w:p>
     <w:p>
       <w:pPr>
@@ -10123,9 +9968,450 @@
           <w:ilvl w:val="2"/>
           <w:numId w:val="21"/>
         </w:numPr>
-      </w:pPr>
-      <w:r>
-        <w:t>h</w:t>
+        <w:outlineLvl w:val="1"/>
+      </w:pPr>
+      <w:bookmarkStart w:id="24" w:name="_Toc6363627"/>
+      <w:r>
+        <w:t>Store-ul în aplicație</w:t>
+      </w:r>
+      <w:bookmarkEnd w:id="24"/>
+    </w:p>
+    <w:p>
+      <w:pPr>
+        <w:ind w:left="708" w:firstLine="516"/>
+        <w:rPr>
+          <w:lang w:val="en-US"/>
+        </w:rPr>
+      </w:pPr>
+      <w:r>
+        <w:t>E</w:t>
+      </w:r>
+      <w:r>
+        <w:t>ste</w:t>
+      </w:r>
+      <w:r>
+        <w:t xml:space="preserve"> necesar de ales ce date de pastrat global, în cazul dat în redux. Este nevoie de o balanță aici, excesul de date care nu contribuie cu nimic și e local pentru un component anume nu are ce căuta în acest store, datele corecte fiind cele ce sunt întradevăr globale ca de exemplu utilizatorul logat sau niște setări globale și datele ce au nevoie de a fi transmise la mai multe componente</w:t>
+      </w:r>
+      <w:r>
+        <w:t xml:space="preserve"> dar dintr-un motiv sau altul este incomod.</w:t>
+      </w:r>
+      <w:r>
+        <w:t xml:space="preserve"> În aplicația dată datele ce sunt globale pentru aplicație sunt: cheia JWT, datele despre utilizator ca de exemplu id lui și statutul la </w:t>
+      </w:r>
+      <w:r>
+        <w:rPr>
+          <w:lang w:val="en-US"/>
+        </w:rPr>
+        <w:t xml:space="preserve">loadingBar. </w:t>
+      </w:r>
+    </w:p>
+    <w:p>
+      <w:pPr>
+        <w:ind w:left="708" w:firstLine="516"/>
+        <w:rPr>
+          <w:lang w:val="en-US"/>
+        </w:rPr>
+      </w:pPr>
+      <w:r>
+        <w:rPr>
+          <w:lang w:val="en-US"/>
+        </w:rPr>
+        <w:t>Loading bar-ul men</w:t>
+      </w:r>
+      <w:r>
+        <w:t xml:space="preserve">ționat </w:t>
+      </w:r>
+      <w:proofErr w:type="gramStart"/>
+      <w:r>
+        <w:t>este</w:t>
+      </w:r>
+      <w:proofErr w:type="gramEnd"/>
+      <w:r>
+        <w:t xml:space="preserve"> un middleware redux ce permite de a afișa </w:t>
+      </w:r>
+      <w:r>
+        <w:rPr>
+          <w:lang w:val="en-US"/>
+        </w:rPr>
+        <w:t xml:space="preserve">o bară de încărcare ca pe Youtube ce se activează automat când are loc un fetch de date folosind un API ceva. Știind că fiecare fetch e o promisiune javascript, middleware-ul iși schimbă starea când </w:t>
+      </w:r>
+      <w:proofErr w:type="gramStart"/>
+      <w:r>
+        <w:rPr>
+          <w:lang w:val="en-US"/>
+        </w:rPr>
+        <w:t>este</w:t>
+      </w:r>
+      <w:proofErr w:type="gramEnd"/>
+      <w:r>
+        <w:rPr>
+          <w:lang w:val="en-US"/>
+        </w:rPr>
+        <w:t xml:space="preserve"> o promisiune în așteptare.</w:t>
+      </w:r>
+    </w:p>
+    <w:p>
+      <w:pPr>
+        <w:ind w:left="708" w:firstLine="516"/>
+      </w:pPr>
+      <w:r>
+        <w:rPr>
+          <w:lang w:val="en-US"/>
+        </w:rPr>
+        <w:t xml:space="preserve">Cheia JWT </w:t>
+      </w:r>
+      <w:proofErr w:type="gramStart"/>
+      <w:r>
+        <w:rPr>
+          <w:lang w:val="en-US"/>
+        </w:rPr>
+        <w:t>este</w:t>
+      </w:r>
+      <w:proofErr w:type="gramEnd"/>
+      <w:r>
+        <w:rPr>
+          <w:lang w:val="en-US"/>
+        </w:rPr>
+        <w:t xml:space="preserve"> o metodă de a identifica daca us</w:t>
+      </w:r>
+      <w:r>
+        <w:rPr>
+          <w:lang w:val="en-US"/>
+        </w:rPr>
+        <w:t xml:space="preserve">erul este logat. </w:t>
+      </w:r>
+      <w:r>
+        <w:rPr>
+          <w:lang w:val="en-US"/>
+        </w:rPr>
+        <w:t xml:space="preserve">JWT </w:t>
+      </w:r>
+      <w:proofErr w:type="gramStart"/>
+      <w:r>
+        <w:rPr>
+          <w:lang w:val="en-US"/>
+        </w:rPr>
+        <w:t>este</w:t>
+      </w:r>
+      <w:proofErr w:type="gramEnd"/>
+      <w:r>
+        <w:rPr>
+          <w:lang w:val="en-US"/>
+        </w:rPr>
+        <w:t xml:space="preserve"> un standart </w:t>
+      </w:r>
+      <w:r>
+        <w:rPr>
+          <w:lang w:val="en-US"/>
+        </w:rPr>
+        <w:t>ca</w:t>
+      </w:r>
+      <w:r>
+        <w:rPr>
+          <w:lang w:val="en-US"/>
+        </w:rPr>
+        <w:t xml:space="preserve">re definește o cale de a transmite informative securizat dintre parteneri folosind un obiect JSON, iar informația poate fi verificată dacă e originală ca rezultat a semnării ei cu o cheie privată. </w:t>
+      </w:r>
+      <w:r>
+        <w:rPr>
+          <w:lang w:val="en-US"/>
+        </w:rPr>
+        <w:t xml:space="preserve">JWT </w:t>
+      </w:r>
+      <w:proofErr w:type="gramStart"/>
+      <w:r>
+        <w:rPr>
+          <w:lang w:val="en-US"/>
+        </w:rPr>
+        <w:t>este</w:t>
+      </w:r>
+      <w:proofErr w:type="gramEnd"/>
+      <w:r>
+        <w:rPr>
+          <w:lang w:val="en-US"/>
+        </w:rPr>
+        <w:t xml:space="preserve"> doar o metodă de a verifica daca utiliz</w:t>
+      </w:r>
+      <w:r>
+        <w:rPr>
+          <w:lang w:val="en-US"/>
+        </w:rPr>
+        <w:t xml:space="preserve">atorul are permisiunile necesare și </w:t>
+      </w:r>
+      <w:r>
+        <w:rPr>
+          <w:lang w:val="en-US"/>
+        </w:rPr>
+        <w:lastRenderedPageBreak/>
+        <w:t xml:space="preserve">are neajunsuri ca și oricare alt standart. Unul dintre neajunsurile principale </w:t>
+      </w:r>
+      <w:proofErr w:type="gramStart"/>
+      <w:r>
+        <w:rPr>
+          <w:lang w:val="en-US"/>
+        </w:rPr>
+        <w:t>este</w:t>
+      </w:r>
+      <w:proofErr w:type="gramEnd"/>
+      <w:r>
+        <w:rPr>
+          <w:lang w:val="en-US"/>
+        </w:rPr>
+        <w:t xml:space="preserve"> că e dificil de revocat permisiunile după ce au fost eliberată cheia, necesitând un effort </w:t>
+      </w:r>
+      <w:r>
+        <w:rPr>
+          <w:lang w:val="en-US"/>
+        </w:rPr>
+        <w:t>Pentru a păstra</w:t>
+      </w:r>
+      <w:r>
+        <w:t xml:space="preserve"> datele despre logare la următoarele vizite ale aplicației </w:t>
+      </w:r>
+      <w:r>
+        <w:t>e posibil de folosit</w:t>
+      </w:r>
+      <w:r>
+        <w:t xml:space="preserve"> alt middleware numit </w:t>
+      </w:r>
+      <w:r>
+        <w:rPr>
+          <w:i/>
+        </w:rPr>
+        <w:t>redux-persist</w:t>
+      </w:r>
+      <w:r>
+        <w:t xml:space="preserve"> ce folosește localStorage pentru a salva și repopula automat datele la redeschiderea aplicației. </w:t>
+      </w:r>
+      <w:r>
+        <w:t>Ca să fie folosit e</w:t>
+      </w:r>
+      <w:r>
+        <w:t>ste</w:t>
+      </w:r>
+      <w:r>
+        <w:t xml:space="preserve"> necesar</w:t>
+      </w:r>
+      <w:r>
+        <w:t xml:space="preserve"> </w:t>
+      </w:r>
+      <w:r>
+        <w:t>de specificat</w:t>
+      </w:r>
+      <w:r>
+        <w:t xml:space="preserve"> ce date </w:t>
+      </w:r>
+      <w:r>
+        <w:t>urmează</w:t>
+      </w:r>
+      <w:r>
+        <w:t xml:space="preserve"> să fie salvate și să specificăm ce modalitate de salvare </w:t>
+      </w:r>
+      <w:r>
+        <w:t xml:space="preserve">se va folosi </w:t>
+      </w:r>
+      <w:r>
+        <w:t>Fig 3.5.</w:t>
+      </w:r>
+    </w:p>
+    <w:p>
+      <w:pPr>
+        <w:ind w:left="708" w:firstLine="516"/>
+      </w:pPr>
+    </w:p>
+    <w:p>
+      <w:pPr>
+        <w:jc w:val="center"/>
+      </w:pPr>
+      <w:r>
+        <w:drawing>
+          <wp:inline distT="0" distB="0" distL="0" distR="0" wp14:anchorId="118A063F" wp14:editId="771E5116">
+            <wp:extent cx="5943600" cy="3947795"/>
+            <wp:effectExtent l="0" t="0" r="0" b="0"/>
+            <wp:docPr id="11" name="Picture 11"/>
+            <wp:cNvGraphicFramePr>
+              <a:graphicFrameLocks xmlns:a="http://schemas.openxmlformats.org/drawingml/2006/main" noChangeAspect="1"/>
+            </wp:cNvGraphicFramePr>
+            <a:graphic xmlns:a="http://schemas.openxmlformats.org/drawingml/2006/main">
+              <a:graphicData uri="http://schemas.openxmlformats.org/drawingml/2006/picture">
+                <pic:pic xmlns:pic="http://schemas.openxmlformats.org/drawingml/2006/picture">
+                  <pic:nvPicPr>
+                    <pic:cNvPr id="0" name=""/>
+                    <pic:cNvPicPr/>
+                  </pic:nvPicPr>
+                  <pic:blipFill>
+                    <a:blip r:embed="rId20"/>
+                    <a:stretch>
+                      <a:fillRect/>
+                    </a:stretch>
+                  </pic:blipFill>
+                  <pic:spPr>
+                    <a:xfrm>
+                      <a:off x="0" y="0"/>
+                      <a:ext cx="5943600" cy="3947795"/>
+                    </a:xfrm>
+                    <a:prstGeom prst="rect">
+                      <a:avLst/>
+                    </a:prstGeom>
+                  </pic:spPr>
+                </pic:pic>
+              </a:graphicData>
+            </a:graphic>
+          </wp:inline>
+        </w:drawing>
+      </w:r>
+    </w:p>
+    <w:p>
+      <w:pPr>
+        <w:jc w:val="center"/>
+      </w:pPr>
+      <w:r>
+        <w:t>Fig. 3.5 Redux-persist</w:t>
+      </w:r>
+    </w:p>
+    <w:p>
+      <w:pPr>
+        <w:shd w:val="clear" w:color="auto" w:fill="FFFFFF"/>
+        <w:ind w:right="360" w:firstLine="708"/>
+      </w:pPr>
+      <w:r>
+        <w:t xml:space="preserve">Store-ul aplicației este constituit din </w:t>
+      </w:r>
+      <w:r>
+        <w:t>câmpul jwt, user, groups, links, favoritesCount și loading bar</w:t>
+      </w:r>
+      <w:r>
+        <w:t xml:space="preserve">. Câmpul </w:t>
+      </w:r>
+      <w:r>
+        <w:rPr>
+          <w:i/>
+        </w:rPr>
+        <w:t>user</w:t>
+      </w:r>
+      <w:r>
+        <w:t xml:space="preserve"> e valoarea calculată din extragerea informației din codul JWT, o metodă alternativă și în multe aspecte mult mai bună ar fi de calculat valoarea asta la extragerea codului jwt folosind biblioteci de genul </w:t>
+      </w:r>
+      <w:r>
+        <w:rPr>
+          <w:i/>
+        </w:rPr>
+        <w:t>reselect</w:t>
+      </w:r>
+      <w:r>
+        <w:rPr>
+          <w:i/>
+        </w:rPr>
+        <w:t xml:space="preserve"> </w:t>
+      </w:r>
+      <w:r>
+        <w:t>care permite definirea unei funcții la extragere care transformă într-un mod sau altul datele, în proces memorizând valoarea inițială și recalculând doar când valoarea inițială se schimbă. Folosirea acestei metode elimină problema duplicării datelor în store-ul global și elimină problema menținerii acestor două câmpuri sincronizate.</w:t>
+      </w:r>
+      <w:r>
+        <w:t xml:space="preserve"> Câmpurile </w:t>
+      </w:r>
+      <w:r>
+        <w:rPr>
+          <w:i/>
+        </w:rPr>
+        <w:t>grups</w:t>
+      </w:r>
+      <w:r>
+        <w:t xml:space="preserve"> și </w:t>
+      </w:r>
+      <w:r>
+        <w:rPr>
+          <w:i/>
+        </w:rPr>
+        <w:t>links</w:t>
+      </w:r>
+      <w:r>
+        <w:rPr>
+          <w:i/>
+        </w:rPr>
+        <w:t xml:space="preserve"> </w:t>
+      </w:r>
+      <w:r>
+        <w:t>sunt folosite ca un fel de cache, permițând trecerea de la un view la altul prin afișarea informației primite anterior. Desigur se face un refetch de fiecare dată pentru datele noi, doar că datele își fac update doar când refetch-ul este finisat</w:t>
+      </w:r>
+      <w:r>
+        <w:t xml:space="preserve">, în așa mod permițând schimbarea de view-uri și afișarea instană a datelor deja prezente. Prin mici schimbări această metodă este posibil de facut să lucreze offline, utilizând integrări cu service </w:t>
+      </w:r>
+      <w:r>
+        <w:lastRenderedPageBreak/>
+        <w:t xml:space="preserve">workers pentru a face o aplicație offline first ce îmbunătățește semnificativ user experience final, ce este un factor important în aplicațiile moderne. Câmpul favoritesCount este o necesitate </w:t>
+      </w:r>
+      <w:r>
+        <w:t>din cauza cum este necesar de afișat interfața aplicației și felul în care a fost implementat API pe partea backend. O soluție ar fi de a utiliza GraphQL și de a mitiga toate endpoint-urile fixe, deși GraphQL are și el limitările și provocările lui.</w:t>
+      </w:r>
+    </w:p>
+    <w:p>
+      <w:pPr>
+        <w:ind w:firstLine="708"/>
+      </w:pPr>
+    </w:p>
+    <w:p>
+      <w:pPr>
+        <w:ind w:left="708" w:firstLine="516"/>
+      </w:pPr>
+      <w:r>
+        <w:rPr>
+          <w:noProof/>
+          <w:lang w:val="en-US"/>
+        </w:rPr>
+        <w:drawing>
+          <wp:inline distT="0" distB="0" distL="0" distR="0" wp14:anchorId="47791CC4" wp14:editId="0C51559C">
+            <wp:extent cx="5090160" cy="1775460"/>
+            <wp:effectExtent l="0" t="0" r="0" b="0"/>
+            <wp:docPr id="13" name="Picture 13"/>
+            <wp:cNvGraphicFramePr>
+              <a:graphicFrameLocks xmlns:a="http://schemas.openxmlformats.org/drawingml/2006/main" noChangeAspect="1"/>
+            </wp:cNvGraphicFramePr>
+            <a:graphic xmlns:a="http://schemas.openxmlformats.org/drawingml/2006/main">
+              <a:graphicData uri="http://schemas.openxmlformats.org/drawingml/2006/picture">
+                <pic:pic xmlns:pic="http://schemas.openxmlformats.org/drawingml/2006/picture">
+                  <pic:nvPicPr>
+                    <pic:cNvPr id="0" name=""/>
+                    <pic:cNvPicPr/>
+                  </pic:nvPicPr>
+                  <pic:blipFill>
+                    <a:blip r:embed="rId21"/>
+                    <a:stretch>
+                      <a:fillRect/>
+                    </a:stretch>
+                  </pic:blipFill>
+                  <pic:spPr>
+                    <a:xfrm>
+                      <a:off x="0" y="0"/>
+                      <a:ext cx="5090160" cy="1775460"/>
+                    </a:xfrm>
+                    <a:prstGeom prst="rect">
+                      <a:avLst/>
+                    </a:prstGeom>
+                  </pic:spPr>
+                </pic:pic>
+              </a:graphicData>
+            </a:graphic>
+          </wp:inline>
+        </w:drawing>
+      </w:r>
+    </w:p>
+    <w:p>
+      <w:pPr>
+        <w:ind w:left="708" w:firstLine="516"/>
+      </w:pPr>
+      <w:r>
+        <w:tab/>
+      </w:r>
+      <w:r>
+        <w:tab/>
+      </w:r>
+      <w:r>
+        <w:tab/>
+      </w:r>
+      <w:r>
+        <w:tab/>
+        <w:t>Fig. 3.6 Interfața store-ului</w:t>
       </w:r>
     </w:p>
     <w:p>
@@ -10136,11 +10422,20 @@
     </w:p>
     <w:p>
       <w:pPr>
-        <w:shd w:val="clear" w:color="auto" w:fill="FFFFFF"/>
-        <w:ind w:right="360"/>
-      </w:pPr>
-    </w:p>
-    <w:p>
+        <w:pStyle w:val="Head23"/>
+        <w:numPr>
+          <w:ilvl w:val="2"/>
+          <w:numId w:val="21"/>
+        </w:numPr>
+        <w:outlineLvl w:val="1"/>
+      </w:pPr>
+      <w:bookmarkStart w:id="25" w:name="_Toc6363628"/>
+      <w:r>
+        <w:t>asd</w:t>
+      </w:r>
+      <w:bookmarkStart w:id="26" w:name="_GoBack"/>
+      <w:bookmarkEnd w:id="25"/>
+      <w:bookmarkEnd w:id="26"/>
       <w:r>
         <w:br w:type="page"/>
       </w:r>
@@ -10149,8 +10444,8 @@
       <w:pPr>
         <w:jc w:val="center"/>
       </w:pPr>
-      <w:bookmarkStart w:id="19" w:name="_44sinio" w:colFirst="0" w:colLast="0"/>
-      <w:bookmarkEnd w:id="19"/>
+      <w:bookmarkStart w:id="27" w:name="_44sinio" w:colFirst="0" w:colLast="0"/>
+      <w:bookmarkEnd w:id="27"/>
     </w:p>
     <w:p>
       <w:pPr>
@@ -10163,11 +10458,11 @@
         <w:jc w:val="both"/>
         <w:outlineLvl w:val="0"/>
       </w:pPr>
-      <w:bookmarkStart w:id="20" w:name="_Toc6068866"/>
+      <w:bookmarkStart w:id="28" w:name="_Toc6363629"/>
       <w:r>
         <w:t>CONCLUZII</w:t>
       </w:r>
-      <w:bookmarkEnd w:id="20"/>
+      <w:bookmarkEnd w:id="28"/>
     </w:p>
     <w:p>
       <w:pPr>
@@ -10379,8 +10674,8 @@
       <w:pPr>
         <w:ind w:firstLine="567"/>
       </w:pPr>
-      <w:bookmarkStart w:id="21" w:name="_z337ya" w:colFirst="0" w:colLast="0"/>
-      <w:bookmarkEnd w:id="21"/>
+      <w:bookmarkStart w:id="29" w:name="_z337ya" w:colFirst="0" w:colLast="0"/>
+      <w:bookmarkEnd w:id="29"/>
     </w:p>
     <w:p>
       <w:pPr>
@@ -10392,11 +10687,11 @@
         <w:ind w:left="737"/>
         <w:outlineLvl w:val="0"/>
       </w:pPr>
-      <w:bookmarkStart w:id="22" w:name="_Toc6068867"/>
+      <w:bookmarkStart w:id="30" w:name="_Toc6363630"/>
       <w:r>
         <w:t>BIBLIOGRAFIE</w:t>
       </w:r>
-      <w:bookmarkEnd w:id="22"/>
+      <w:bookmarkEnd w:id="30"/>
     </w:p>
     <w:p>
       <w:pPr>
@@ -10590,7 +10885,7 @@
       <w:r>
         <w:t xml:space="preserve"> </w:t>
       </w:r>
-      <w:hyperlink r:id="rId20" w:history="1">
+      <w:hyperlink r:id="rId22" w:history="1">
         <w:r>
           <w:rPr>
             <w:rStyle w:val="Hyperlink"/>
@@ -10747,7 +11042,7 @@
       <w:r>
         <w:t xml:space="preserve">line]. [citat 28.01.2019]. Disponibil: </w:t>
       </w:r>
-      <w:hyperlink r:id="rId21" w:history="1">
+      <w:hyperlink r:id="rId23" w:history="1">
         <w:r>
           <w:rPr>
             <w:rStyle w:val="Hyperlink"/>
@@ -10820,7 +11115,7 @@
       <w:r>
         <w:t xml:space="preserve">line]. [citat 06.04.2016] Disponibil: </w:t>
       </w:r>
-      <w:hyperlink r:id="rId22" w:history="1">
+      <w:hyperlink r:id="rId24" w:history="1">
         <w:r>
           <w:rPr>
             <w:rStyle w:val="Hyperlink"/>
@@ -10864,7 +11159,7 @@
         <w:tab/>
         <w:t xml:space="preserve">28.07.2015]. Disponibil: </w:t>
       </w:r>
-      <w:hyperlink r:id="rId23" w:history="1">
+      <w:hyperlink r:id="rId25" w:history="1">
         <w:r>
           <w:rPr>
             <w:rStyle w:val="Hyperlink"/>
@@ -10914,7 +11209,7 @@
         <w:tab/>
         <w:t xml:space="preserve">02.05.2015]. Disponibil: </w:t>
       </w:r>
-      <w:hyperlink r:id="rId24" w:history="1">
+      <w:hyperlink r:id="rId26" w:history="1">
         <w:r>
           <w:rPr>
             <w:rStyle w:val="Hyperlink"/>
@@ -10956,7 +11251,7 @@
         <w:tab/>
         <w:t xml:space="preserve">21.03.2016] Dsiponibil: </w:t>
       </w:r>
-      <w:hyperlink r:id="rId25" w:history="1">
+      <w:hyperlink r:id="rId27" w:history="1">
         <w:r>
           <w:rPr>
             <w:rStyle w:val="Hyperlink"/>
@@ -10990,7 +11285,7 @@
       <w:r>
         <w:t xml:space="preserve"> [on-line]. [citat 24.10.20.2015]. Disponibil: </w:t>
       </w:r>
-      <w:hyperlink r:id="rId26" w:history="1">
+      <w:hyperlink r:id="rId28" w:history="1">
         <w:r>
           <w:rPr>
             <w:rStyle w:val="Hyperlink"/>
@@ -11028,7 +11323,7 @@
         <w:tab/>
         <w:t xml:space="preserve">10.09.2015]. Disponibil: </w:t>
       </w:r>
-      <w:hyperlink r:id="rId27" w:history="1">
+      <w:hyperlink r:id="rId29" w:history="1">
         <w:r>
           <w:rPr>
             <w:rStyle w:val="Hyperlink"/>
@@ -11069,7 +11364,7 @@
         <w:tab/>
         <w:t xml:space="preserve">09.04.2019]. Disponibil: </w:t>
       </w:r>
-      <w:hyperlink r:id="rId28" w:history="1">
+      <w:hyperlink r:id="rId30" w:history="1">
         <w:r>
           <w:rPr>
             <w:rStyle w:val="Hyperlink"/>
@@ -11110,7 +11405,7 @@
       <w:r>
         <w:tab/>
       </w:r>
-      <w:hyperlink r:id="rId29" w:history="1">
+      <w:hyperlink r:id="rId31" w:history="1">
         <w:r>
           <w:rPr>
             <w:rStyle w:val="Hyperlink"/>
@@ -11154,7 +11449,7 @@
       <w:r>
         <w:tab/>
       </w:r>
-      <w:hyperlink r:id="rId30" w:history="1">
+      <w:hyperlink r:id="rId32" w:history="1">
         <w:r>
           <w:rPr>
             <w:rStyle w:val="Hyperlink"/>
@@ -11195,7 +11490,7 @@
       <w:r>
         <w:tab/>
       </w:r>
-      <w:hyperlink r:id="rId31" w:history="1">
+      <w:hyperlink r:id="rId33" w:history="1">
         <w:r>
           <w:rPr>
             <w:rStyle w:val="Hyperlink"/>
@@ -11316,8 +11611,8 @@
       </w:pPr>
     </w:p>
     <w:sectPr>
-      <w:footerReference w:type="default" r:id="rId32"/>
-      <w:footerReference w:type="first" r:id="rId33"/>
+      <w:footerReference w:type="default" r:id="rId34"/>
+      <w:footerReference w:type="first" r:id="rId35"/>
       <w:type w:val="continuous"/>
       <w:pgSz w:w="11906" w:h="16838"/>
       <w:pgMar w:top="1134" w:right="1134" w:bottom="1134" w:left="1134" w:header="0" w:footer="0" w:gutter="0"/>
@@ -11408,7 +11703,7 @@
           <w:rPr>
             <w:noProof/>
           </w:rPr>
-          <w:t>3</w:t>
+          <w:t>4</w:t>
         </w:r>
         <w:r>
           <w:rPr>
@@ -11465,7 +11760,7 @@
           <w:rPr>
             <w:noProof/>
           </w:rPr>
-          <w:t>23</w:t>
+          <w:t>28</w:t>
         </w:r>
         <w:r>
           <w:rPr>
@@ -12377,119 +12672,6 @@
     </w:lvl>
   </w:abstractNum>
   <w:abstractNum w:abstractNumId="8">
-    <w:nsid w:val="18E360D9"/>
-    <w:multiLevelType w:val="hybridMultilevel"/>
-    <w:tmpl w:val="63308C72"/>
-    <w:lvl w:ilvl="0" w:tplc="04090001">
-      <w:start w:val="1"/>
-      <w:numFmt w:val="bullet"/>
-      <w:lvlText w:val=""/>
-      <w:lvlJc w:val="left"/>
-      <w:pPr>
-        <w:ind w:left="1428" w:hanging="360"/>
-      </w:pPr>
-      <w:rPr>
-        <w:rFonts w:ascii="Symbol" w:hAnsi="Symbol" w:hint="default"/>
-      </w:rPr>
-    </w:lvl>
-    <w:lvl w:ilvl="1" w:tplc="04090003" w:tentative="1">
-      <w:start w:val="1"/>
-      <w:numFmt w:val="bullet"/>
-      <w:lvlText w:val="o"/>
-      <w:lvlJc w:val="left"/>
-      <w:pPr>
-        <w:ind w:left="2148" w:hanging="360"/>
-      </w:pPr>
-      <w:rPr>
-        <w:rFonts w:ascii="Courier New" w:hAnsi="Courier New" w:cs="Courier New" w:hint="default"/>
-      </w:rPr>
-    </w:lvl>
-    <w:lvl w:ilvl="2" w:tplc="04090005" w:tentative="1">
-      <w:start w:val="1"/>
-      <w:numFmt w:val="bullet"/>
-      <w:lvlText w:val=""/>
-      <w:lvlJc w:val="left"/>
-      <w:pPr>
-        <w:ind w:left="2868" w:hanging="360"/>
-      </w:pPr>
-      <w:rPr>
-        <w:rFonts w:ascii="Wingdings" w:hAnsi="Wingdings" w:hint="default"/>
-      </w:rPr>
-    </w:lvl>
-    <w:lvl w:ilvl="3" w:tplc="04090001" w:tentative="1">
-      <w:start w:val="1"/>
-      <w:numFmt w:val="bullet"/>
-      <w:lvlText w:val=""/>
-      <w:lvlJc w:val="left"/>
-      <w:pPr>
-        <w:ind w:left="3588" w:hanging="360"/>
-      </w:pPr>
-      <w:rPr>
-        <w:rFonts w:ascii="Symbol" w:hAnsi="Symbol" w:hint="default"/>
-      </w:rPr>
-    </w:lvl>
-    <w:lvl w:ilvl="4" w:tplc="04090003" w:tentative="1">
-      <w:start w:val="1"/>
-      <w:numFmt w:val="bullet"/>
-      <w:lvlText w:val="o"/>
-      <w:lvlJc w:val="left"/>
-      <w:pPr>
-        <w:ind w:left="4308" w:hanging="360"/>
-      </w:pPr>
-      <w:rPr>
-        <w:rFonts w:ascii="Courier New" w:hAnsi="Courier New" w:cs="Courier New" w:hint="default"/>
-      </w:rPr>
-    </w:lvl>
-    <w:lvl w:ilvl="5" w:tplc="04090005" w:tentative="1">
-      <w:start w:val="1"/>
-      <w:numFmt w:val="bullet"/>
-      <w:lvlText w:val=""/>
-      <w:lvlJc w:val="left"/>
-      <w:pPr>
-        <w:ind w:left="5028" w:hanging="360"/>
-      </w:pPr>
-      <w:rPr>
-        <w:rFonts w:ascii="Wingdings" w:hAnsi="Wingdings" w:hint="default"/>
-      </w:rPr>
-    </w:lvl>
-    <w:lvl w:ilvl="6" w:tplc="04090001" w:tentative="1">
-      <w:start w:val="1"/>
-      <w:numFmt w:val="bullet"/>
-      <w:lvlText w:val=""/>
-      <w:lvlJc w:val="left"/>
-      <w:pPr>
-        <w:ind w:left="5748" w:hanging="360"/>
-      </w:pPr>
-      <w:rPr>
-        <w:rFonts w:ascii="Symbol" w:hAnsi="Symbol" w:hint="default"/>
-      </w:rPr>
-    </w:lvl>
-    <w:lvl w:ilvl="7" w:tplc="04090003" w:tentative="1">
-      <w:start w:val="1"/>
-      <w:numFmt w:val="bullet"/>
-      <w:lvlText w:val="o"/>
-      <w:lvlJc w:val="left"/>
-      <w:pPr>
-        <w:ind w:left="6468" w:hanging="360"/>
-      </w:pPr>
-      <w:rPr>
-        <w:rFonts w:ascii="Courier New" w:hAnsi="Courier New" w:cs="Courier New" w:hint="default"/>
-      </w:rPr>
-    </w:lvl>
-    <w:lvl w:ilvl="8" w:tplc="04090005" w:tentative="1">
-      <w:start w:val="1"/>
-      <w:numFmt w:val="bullet"/>
-      <w:lvlText w:val=""/>
-      <w:lvlJc w:val="left"/>
-      <w:pPr>
-        <w:ind w:left="7188" w:hanging="360"/>
-      </w:pPr>
-      <w:rPr>
-        <w:rFonts w:ascii="Wingdings" w:hAnsi="Wingdings" w:hint="default"/>
-      </w:rPr>
-    </w:lvl>
-  </w:abstractNum>
-  <w:abstractNum w:abstractNumId="9">
     <w:nsid w:val="1C70365F"/>
     <w:multiLevelType w:val="hybridMultilevel"/>
     <w:tmpl w:val="2B48F1CA"/>
@@ -12602,93 +12784,7 @@
       </w:rPr>
     </w:lvl>
   </w:abstractNum>
-  <w:abstractNum w:abstractNumId="10">
-    <w:nsid w:val="212E1A9B"/>
-    <w:multiLevelType w:val="hybridMultilevel"/>
-    <w:tmpl w:val="D3CA6BBC"/>
-    <w:lvl w:ilvl="0" w:tplc="0409000F">
-      <w:start w:val="1"/>
-      <w:numFmt w:val="decimal"/>
-      <w:lvlText w:val="%1."/>
-      <w:lvlJc w:val="left"/>
-      <w:pPr>
-        <w:ind w:left="720" w:hanging="360"/>
-      </w:pPr>
-    </w:lvl>
-    <w:lvl w:ilvl="1" w:tplc="04090019">
-      <w:start w:val="1"/>
-      <w:numFmt w:val="lowerLetter"/>
-      <w:lvlText w:val="%2."/>
-      <w:lvlJc w:val="left"/>
-      <w:pPr>
-        <w:ind w:left="1440" w:hanging="360"/>
-      </w:pPr>
-    </w:lvl>
-    <w:lvl w:ilvl="2" w:tplc="0409001B" w:tentative="1">
-      <w:start w:val="1"/>
-      <w:numFmt w:val="lowerRoman"/>
-      <w:lvlText w:val="%3."/>
-      <w:lvlJc w:val="right"/>
-      <w:pPr>
-        <w:ind w:left="2160" w:hanging="180"/>
-      </w:pPr>
-    </w:lvl>
-    <w:lvl w:ilvl="3" w:tplc="0409000F" w:tentative="1">
-      <w:start w:val="1"/>
-      <w:numFmt w:val="decimal"/>
-      <w:lvlText w:val="%4."/>
-      <w:lvlJc w:val="left"/>
-      <w:pPr>
-        <w:ind w:left="2880" w:hanging="360"/>
-      </w:pPr>
-    </w:lvl>
-    <w:lvl w:ilvl="4" w:tplc="04090019" w:tentative="1">
-      <w:start w:val="1"/>
-      <w:numFmt w:val="lowerLetter"/>
-      <w:lvlText w:val="%5."/>
-      <w:lvlJc w:val="left"/>
-      <w:pPr>
-        <w:ind w:left="3600" w:hanging="360"/>
-      </w:pPr>
-    </w:lvl>
-    <w:lvl w:ilvl="5" w:tplc="0409001B" w:tentative="1">
-      <w:start w:val="1"/>
-      <w:numFmt w:val="lowerRoman"/>
-      <w:lvlText w:val="%6."/>
-      <w:lvlJc w:val="right"/>
-      <w:pPr>
-        <w:ind w:left="4320" w:hanging="180"/>
-      </w:pPr>
-    </w:lvl>
-    <w:lvl w:ilvl="6" w:tplc="0409000F" w:tentative="1">
-      <w:start w:val="1"/>
-      <w:numFmt w:val="decimal"/>
-      <w:lvlText w:val="%7."/>
-      <w:lvlJc w:val="left"/>
-      <w:pPr>
-        <w:ind w:left="5040" w:hanging="360"/>
-      </w:pPr>
-    </w:lvl>
-    <w:lvl w:ilvl="7" w:tplc="04090019" w:tentative="1">
-      <w:start w:val="1"/>
-      <w:numFmt w:val="lowerLetter"/>
-      <w:lvlText w:val="%8."/>
-      <w:lvlJc w:val="left"/>
-      <w:pPr>
-        <w:ind w:left="5760" w:hanging="360"/>
-      </w:pPr>
-    </w:lvl>
-    <w:lvl w:ilvl="8" w:tplc="0409001B" w:tentative="1">
-      <w:start w:val="1"/>
-      <w:numFmt w:val="lowerRoman"/>
-      <w:lvlText w:val="%9."/>
-      <w:lvlJc w:val="right"/>
-      <w:pPr>
-        <w:ind w:left="6480" w:hanging="180"/>
-      </w:pPr>
-    </w:lvl>
-  </w:abstractNum>
-  <w:abstractNum w:abstractNumId="11">
+  <w:abstractNum w:abstractNumId="9">
     <w:nsid w:val="25003734"/>
     <w:multiLevelType w:val="multilevel"/>
     <w:tmpl w:val="0F301830"/>
@@ -12819,7 +12915,7 @@
       </w:rPr>
     </w:lvl>
   </w:abstractNum>
-  <w:abstractNum w:abstractNumId="12">
+  <w:abstractNum w:abstractNumId="10">
     <w:nsid w:val="26D5746A"/>
     <w:multiLevelType w:val="hybridMultilevel"/>
     <w:tmpl w:val="B75A8300"/>
@@ -12932,7 +13028,7 @@
       </w:rPr>
     </w:lvl>
   </w:abstractNum>
-  <w:abstractNum w:abstractNumId="13">
+  <w:abstractNum w:abstractNumId="11">
     <w:nsid w:val="35B80C13"/>
     <w:multiLevelType w:val="multilevel"/>
     <w:tmpl w:val="CBD67200"/>
@@ -13093,7 +13189,7 @@
       </w:rPr>
     </w:lvl>
   </w:abstractNum>
-  <w:abstractNum w:abstractNumId="14">
+  <w:abstractNum w:abstractNumId="12">
     <w:nsid w:val="3A72689B"/>
     <w:multiLevelType w:val="multilevel"/>
     <w:tmpl w:val="9816F518"/>
@@ -13224,7 +13320,7 @@
       </w:rPr>
     </w:lvl>
   </w:abstractNum>
-  <w:abstractNum w:abstractNumId="15">
+  <w:abstractNum w:abstractNumId="13">
     <w:nsid w:val="3AEC20FD"/>
     <w:multiLevelType w:val="hybridMultilevel"/>
     <w:tmpl w:val="A5068A68"/>
@@ -13337,120 +13433,7 @@
       </w:rPr>
     </w:lvl>
   </w:abstractNum>
-  <w:abstractNum w:abstractNumId="16">
-    <w:nsid w:val="43804F70"/>
-    <w:multiLevelType w:val="hybridMultilevel"/>
-    <w:tmpl w:val="9F5280A6"/>
-    <w:lvl w:ilvl="0" w:tplc="04090001">
-      <w:start w:val="1"/>
-      <w:numFmt w:val="bullet"/>
-      <w:lvlText w:val=""/>
-      <w:lvlJc w:val="left"/>
-      <w:pPr>
-        <w:ind w:left="1788" w:hanging="360"/>
-      </w:pPr>
-      <w:rPr>
-        <w:rFonts w:ascii="Symbol" w:hAnsi="Symbol" w:hint="default"/>
-      </w:rPr>
-    </w:lvl>
-    <w:lvl w:ilvl="1" w:tplc="04090003" w:tentative="1">
-      <w:start w:val="1"/>
-      <w:numFmt w:val="bullet"/>
-      <w:lvlText w:val="o"/>
-      <w:lvlJc w:val="left"/>
-      <w:pPr>
-        <w:ind w:left="2508" w:hanging="360"/>
-      </w:pPr>
-      <w:rPr>
-        <w:rFonts w:ascii="Courier New" w:hAnsi="Courier New" w:cs="Courier New" w:hint="default"/>
-      </w:rPr>
-    </w:lvl>
-    <w:lvl w:ilvl="2" w:tplc="04090005" w:tentative="1">
-      <w:start w:val="1"/>
-      <w:numFmt w:val="bullet"/>
-      <w:lvlText w:val=""/>
-      <w:lvlJc w:val="left"/>
-      <w:pPr>
-        <w:ind w:left="3228" w:hanging="360"/>
-      </w:pPr>
-      <w:rPr>
-        <w:rFonts w:ascii="Wingdings" w:hAnsi="Wingdings" w:hint="default"/>
-      </w:rPr>
-    </w:lvl>
-    <w:lvl w:ilvl="3" w:tplc="04090001" w:tentative="1">
-      <w:start w:val="1"/>
-      <w:numFmt w:val="bullet"/>
-      <w:lvlText w:val=""/>
-      <w:lvlJc w:val="left"/>
-      <w:pPr>
-        <w:ind w:left="3948" w:hanging="360"/>
-      </w:pPr>
-      <w:rPr>
-        <w:rFonts w:ascii="Symbol" w:hAnsi="Symbol" w:hint="default"/>
-      </w:rPr>
-    </w:lvl>
-    <w:lvl w:ilvl="4" w:tplc="04090003" w:tentative="1">
-      <w:start w:val="1"/>
-      <w:numFmt w:val="bullet"/>
-      <w:lvlText w:val="o"/>
-      <w:lvlJc w:val="left"/>
-      <w:pPr>
-        <w:ind w:left="4668" w:hanging="360"/>
-      </w:pPr>
-      <w:rPr>
-        <w:rFonts w:ascii="Courier New" w:hAnsi="Courier New" w:cs="Courier New" w:hint="default"/>
-      </w:rPr>
-    </w:lvl>
-    <w:lvl w:ilvl="5" w:tplc="04090005" w:tentative="1">
-      <w:start w:val="1"/>
-      <w:numFmt w:val="bullet"/>
-      <w:lvlText w:val=""/>
-      <w:lvlJc w:val="left"/>
-      <w:pPr>
-        <w:ind w:left="5388" w:hanging="360"/>
-      </w:pPr>
-      <w:rPr>
-        <w:rFonts w:ascii="Wingdings" w:hAnsi="Wingdings" w:hint="default"/>
-      </w:rPr>
-    </w:lvl>
-    <w:lvl w:ilvl="6" w:tplc="04090001" w:tentative="1">
-      <w:start w:val="1"/>
-      <w:numFmt w:val="bullet"/>
-      <w:lvlText w:val=""/>
-      <w:lvlJc w:val="left"/>
-      <w:pPr>
-        <w:ind w:left="6108" w:hanging="360"/>
-      </w:pPr>
-      <w:rPr>
-        <w:rFonts w:ascii="Symbol" w:hAnsi="Symbol" w:hint="default"/>
-      </w:rPr>
-    </w:lvl>
-    <w:lvl w:ilvl="7" w:tplc="04090003" w:tentative="1">
-      <w:start w:val="1"/>
-      <w:numFmt w:val="bullet"/>
-      <w:lvlText w:val="o"/>
-      <w:lvlJc w:val="left"/>
-      <w:pPr>
-        <w:ind w:left="6828" w:hanging="360"/>
-      </w:pPr>
-      <w:rPr>
-        <w:rFonts w:ascii="Courier New" w:hAnsi="Courier New" w:cs="Courier New" w:hint="default"/>
-      </w:rPr>
-    </w:lvl>
-    <w:lvl w:ilvl="8" w:tplc="04090005" w:tentative="1">
-      <w:start w:val="1"/>
-      <w:numFmt w:val="bullet"/>
-      <w:lvlText w:val=""/>
-      <w:lvlJc w:val="left"/>
-      <w:pPr>
-        <w:ind w:left="7548" w:hanging="360"/>
-      </w:pPr>
-      <w:rPr>
-        <w:rFonts w:ascii="Wingdings" w:hAnsi="Wingdings" w:hint="default"/>
-      </w:rPr>
-    </w:lvl>
-  </w:abstractNum>
-  <w:abstractNum w:abstractNumId="17">
+  <w:abstractNum w:abstractNumId="14">
     <w:nsid w:val="47A9726E"/>
     <w:multiLevelType w:val="hybridMultilevel"/>
     <w:tmpl w:val="7E783A56"/>
@@ -13563,7 +13546,7 @@
       </w:rPr>
     </w:lvl>
   </w:abstractNum>
-  <w:abstractNum w:abstractNumId="18">
+  <w:abstractNum w:abstractNumId="15">
     <w:nsid w:val="529605E1"/>
     <w:multiLevelType w:val="multilevel"/>
     <w:tmpl w:val="86DAD410"/>
@@ -13676,7 +13659,7 @@
       </w:rPr>
     </w:lvl>
   </w:abstractNum>
-  <w:abstractNum w:abstractNumId="19">
+  <w:abstractNum w:abstractNumId="16">
     <w:nsid w:val="599A439A"/>
     <w:multiLevelType w:val="multilevel"/>
     <w:tmpl w:val="66BEDED8"/>
@@ -13795,7 +13778,7 @@
       </w:pPr>
     </w:lvl>
   </w:abstractNum>
-  <w:abstractNum w:abstractNumId="20">
+  <w:abstractNum w:abstractNumId="17">
     <w:nsid w:val="59EE4CD5"/>
     <w:multiLevelType w:val="hybridMultilevel"/>
     <w:tmpl w:val="BF0A6C8E"/>
@@ -13908,7 +13891,7 @@
       </w:rPr>
     </w:lvl>
   </w:abstractNum>
-  <w:abstractNum w:abstractNumId="21">
+  <w:abstractNum w:abstractNumId="18">
     <w:nsid w:val="5E507C8B"/>
     <w:multiLevelType w:val="multilevel"/>
     <w:tmpl w:val="7152C432"/>
@@ -13994,7 +13977,7 @@
       </w:pPr>
     </w:lvl>
   </w:abstractNum>
-  <w:abstractNum w:abstractNumId="22">
+  <w:abstractNum w:abstractNumId="19">
     <w:nsid w:val="649900D2"/>
     <w:multiLevelType w:val="multilevel"/>
     <w:tmpl w:val="572827FC"/>
@@ -14107,7 +14090,7 @@
       </w:rPr>
     </w:lvl>
   </w:abstractNum>
-  <w:abstractNum w:abstractNumId="23">
+  <w:abstractNum w:abstractNumId="20">
     <w:nsid w:val="65DD13FD"/>
     <w:multiLevelType w:val="hybridMultilevel"/>
     <w:tmpl w:val="2132F854"/>
@@ -14220,7 +14203,7 @@
       </w:rPr>
     </w:lvl>
   </w:abstractNum>
-  <w:abstractNum w:abstractNumId="24">
+  <w:abstractNum w:abstractNumId="21">
     <w:nsid w:val="6B4B7BBC"/>
     <w:multiLevelType w:val="hybridMultilevel"/>
     <w:tmpl w:val="5954501E"/>
@@ -14333,7 +14316,7 @@
       </w:rPr>
     </w:lvl>
   </w:abstractNum>
-  <w:abstractNum w:abstractNumId="25">
+  <w:abstractNum w:abstractNumId="22">
     <w:nsid w:val="6F2942EF"/>
     <w:multiLevelType w:val="hybridMultilevel"/>
     <w:tmpl w:val="21AC42B4"/>
@@ -14446,121 +14429,35 @@
       </w:rPr>
     </w:lvl>
   </w:abstractNum>
-  <w:abstractNum w:abstractNumId="26">
-    <w:nsid w:val="75D94B32"/>
-    <w:multiLevelType w:val="multilevel"/>
-    <w:tmpl w:val="0409001F"/>
-    <w:lvl w:ilvl="0">
-      <w:start w:val="1"/>
-      <w:numFmt w:val="decimal"/>
-      <w:lvlText w:val="%1."/>
-      <w:lvlJc w:val="left"/>
-      <w:pPr>
-        <w:ind w:left="1776" w:hanging="360"/>
-      </w:pPr>
-    </w:lvl>
-    <w:lvl w:ilvl="1">
-      <w:start w:val="1"/>
-      <w:numFmt w:val="decimal"/>
-      <w:lvlText w:val="%1.%2."/>
-      <w:lvlJc w:val="left"/>
-      <w:pPr>
-        <w:ind w:left="2208" w:hanging="432"/>
-      </w:pPr>
-    </w:lvl>
-    <w:lvl w:ilvl="2">
-      <w:start w:val="1"/>
-      <w:numFmt w:val="decimal"/>
-      <w:lvlText w:val="%1.%2.%3."/>
-      <w:lvlJc w:val="left"/>
-      <w:pPr>
-        <w:ind w:left="2640" w:hanging="504"/>
-      </w:pPr>
-    </w:lvl>
-    <w:lvl w:ilvl="3">
-      <w:start w:val="1"/>
-      <w:numFmt w:val="decimal"/>
-      <w:lvlText w:val="%1.%2.%3.%4."/>
-      <w:lvlJc w:val="left"/>
-      <w:pPr>
-        <w:ind w:left="3144" w:hanging="648"/>
-      </w:pPr>
-    </w:lvl>
-    <w:lvl w:ilvl="4">
-      <w:start w:val="1"/>
-      <w:numFmt w:val="decimal"/>
-      <w:lvlText w:val="%1.%2.%3.%4.%5."/>
-      <w:lvlJc w:val="left"/>
-      <w:pPr>
-        <w:ind w:left="3648" w:hanging="792"/>
-      </w:pPr>
-    </w:lvl>
-    <w:lvl w:ilvl="5">
-      <w:start w:val="1"/>
-      <w:numFmt w:val="decimal"/>
-      <w:lvlText w:val="%1.%2.%3.%4.%5.%6."/>
-      <w:lvlJc w:val="left"/>
-      <w:pPr>
-        <w:ind w:left="4152" w:hanging="936"/>
-      </w:pPr>
-    </w:lvl>
-    <w:lvl w:ilvl="6">
-      <w:start w:val="1"/>
-      <w:numFmt w:val="decimal"/>
-      <w:lvlText w:val="%1.%2.%3.%4.%5.%6.%7."/>
-      <w:lvlJc w:val="left"/>
-      <w:pPr>
-        <w:ind w:left="4656" w:hanging="1080"/>
-      </w:pPr>
-    </w:lvl>
-    <w:lvl w:ilvl="7">
-      <w:start w:val="1"/>
-      <w:numFmt w:val="decimal"/>
-      <w:lvlText w:val="%1.%2.%3.%4.%5.%6.%7.%8."/>
-      <w:lvlJc w:val="left"/>
-      <w:pPr>
-        <w:ind w:left="5160" w:hanging="1224"/>
-      </w:pPr>
-    </w:lvl>
-    <w:lvl w:ilvl="8">
-      <w:start w:val="1"/>
-      <w:numFmt w:val="decimal"/>
-      <w:lvlText w:val="%1.%2.%3.%4.%5.%6.%7.%8.%9."/>
-      <w:lvlJc w:val="left"/>
-      <w:pPr>
-        <w:ind w:left="5736" w:hanging="1440"/>
-      </w:pPr>
-    </w:lvl>
-  </w:abstractNum>
   <w:num w:numId="1">
-    <w:abstractNumId w:val="19"/>
+    <w:abstractNumId w:val="16"/>
   </w:num>
   <w:num w:numId="2">
     <w:abstractNumId w:val="0"/>
   </w:num>
   <w:num w:numId="3">
-    <w:abstractNumId w:val="13"/>
+    <w:abstractNumId w:val="11"/>
   </w:num>
   <w:num w:numId="4">
     <w:abstractNumId w:val="4"/>
   </w:num>
   <w:num w:numId="5">
-    <w:abstractNumId w:val="22"/>
+    <w:abstractNumId w:val="19"/>
   </w:num>
   <w:num w:numId="6">
+    <w:abstractNumId w:val="15"/>
+  </w:num>
+  <w:num w:numId="7">
     <w:abstractNumId w:val="18"/>
   </w:num>
-  <w:num w:numId="7">
-    <w:abstractNumId w:val="21"/>
-  </w:num>
   <w:num w:numId="8">
-    <w:abstractNumId w:val="11"/>
+    <w:abstractNumId w:val="9"/>
   </w:num>
   <w:num w:numId="9">
     <w:abstractNumId w:val="6"/>
   </w:num>
   <w:num w:numId="10">
-    <w:abstractNumId w:val="14"/>
+    <w:abstractNumId w:val="12"/>
   </w:num>
   <w:num w:numId="11">
     <w:abstractNumId w:val="1"/>
@@ -14569,13 +14466,13 @@
     <w:abstractNumId w:val="5"/>
   </w:num>
   <w:num w:numId="13">
-    <w:abstractNumId w:val="25"/>
+    <w:abstractNumId w:val="22"/>
   </w:num>
   <w:num w:numId="14">
-    <w:abstractNumId w:val="12"/>
+    <w:abstractNumId w:val="10"/>
   </w:num>
   <w:num w:numId="15">
-    <w:abstractNumId w:val="13"/>
+    <w:abstractNumId w:val="11"/>
     <w:lvlOverride w:ilvl="0">
       <w:startOverride w:val="1"/>
     </w:lvlOverride>
@@ -14605,105 +14502,33 @@
     </w:lvlOverride>
   </w:num>
   <w:num w:numId="16">
-    <w:abstractNumId w:val="15"/>
+    <w:abstractNumId w:val="13"/>
   </w:num>
   <w:num w:numId="17">
-    <w:abstractNumId w:val="9"/>
+    <w:abstractNumId w:val="8"/>
   </w:num>
   <w:num w:numId="18">
     <w:abstractNumId w:val="7"/>
   </w:num>
   <w:num w:numId="19">
-    <w:abstractNumId w:val="24"/>
+    <w:abstractNumId w:val="21"/>
   </w:num>
   <w:num w:numId="20">
-    <w:abstractNumId w:val="23"/>
+    <w:abstractNumId w:val="20"/>
   </w:num>
   <w:num w:numId="21">
     <w:abstractNumId w:val="3"/>
   </w:num>
   <w:num w:numId="22">
-    <w:abstractNumId w:val="26"/>
+    <w:abstractNumId w:val="14"/>
   </w:num>
   <w:num w:numId="23">
-    <w:abstractNumId w:val="8"/>
+    <w:abstractNumId w:val="17"/>
   </w:num>
   <w:num w:numId="24">
-    <w:abstractNumId w:val="16"/>
-  </w:num>
-  <w:num w:numId="25">
-    <w:abstractNumId w:val="13"/>
-  </w:num>
-  <w:num w:numId="26">
-    <w:abstractNumId w:val="13"/>
-  </w:num>
-  <w:num w:numId="27">
-    <w:abstractNumId w:val="17"/>
-  </w:num>
-  <w:num w:numId="28">
-    <w:abstractNumId w:val="10"/>
-  </w:num>
-  <w:num w:numId="29">
-    <w:abstractNumId w:val="13"/>
-  </w:num>
-  <w:num w:numId="30">
-    <w:abstractNumId w:val="13"/>
-  </w:num>
-  <w:num w:numId="31">
-    <w:abstractNumId w:val="13"/>
-  </w:num>
-  <w:num w:numId="32">
-    <w:abstractNumId w:val="13"/>
-  </w:num>
-  <w:num w:numId="33">
-    <w:abstractNumId w:val="13"/>
-  </w:num>
-  <w:num w:numId="34">
-    <w:abstractNumId w:val="13"/>
-  </w:num>
-  <w:num w:numId="35">
-    <w:abstractNumId w:val="13"/>
-  </w:num>
-  <w:num w:numId="36">
-    <w:abstractNumId w:val="13"/>
-  </w:num>
-  <w:num w:numId="37">
-    <w:abstractNumId w:val="13"/>
-  </w:num>
-  <w:num w:numId="38">
-    <w:abstractNumId w:val="13"/>
-  </w:num>
-  <w:num w:numId="39">
-    <w:abstractNumId w:val="13"/>
-  </w:num>
-  <w:num w:numId="40">
-    <w:abstractNumId w:val="13"/>
-  </w:num>
-  <w:num w:numId="41">
-    <w:abstractNumId w:val="13"/>
-  </w:num>
-  <w:num w:numId="42">
-    <w:abstractNumId w:val="20"/>
-  </w:num>
-  <w:num w:numId="43">
-    <w:abstractNumId w:val="13"/>
-  </w:num>
-  <w:num w:numId="44">
-    <w:abstractNumId w:val="13"/>
-  </w:num>
-  <w:num w:numId="45">
-    <w:abstractNumId w:val="13"/>
-  </w:num>
-  <w:num w:numId="46">
-    <w:abstractNumId w:val="13"/>
-  </w:num>
-  <w:num w:numId="47">
-    <w:abstractNumId w:val="13"/>
-  </w:num>
-  <w:num w:numId="48">
     <w:abstractNumId w:val="2"/>
   </w:num>
-  <w:numIdMacAtCleanup w:val="22"/>
+  <w:numIdMacAtCleanup w:val="24"/>
 </w:numbering>
 </file>
 
@@ -18445,7 +18270,7 @@
 </file>
 
 <file path=customXml/itemProps1.xml><?xml version="1.0" encoding="utf-8"?>
-<ds:datastoreItem xmlns:ds="http://schemas.openxmlformats.org/officeDocument/2006/customXml" ds:itemID="{6E771734-0D59-4EE5-811A-221AD09FFDAF}">
+<ds:datastoreItem xmlns:ds="http://schemas.openxmlformats.org/officeDocument/2006/customXml" ds:itemID="{32B84A41-238D-4F21-A17E-392EA8CC7190}">
   <ds:schemaRefs>
     <ds:schemaRef ds:uri="http://schemas.openxmlformats.org/officeDocument/2006/bibliography"/>
   </ds:schemaRefs>

</xml_diff>

<commit_message>
add ultimul punct din captiolul 3
</commit_message>
<xml_diff>
--- a/LicentaDanPopa.docx
+++ b/LicentaDanPopa.docx
@@ -2137,6 +2137,26 @@
     </w:p>
     <w:p>
       <w:pPr>
+        <w:ind w:firstLine="567"/>
+      </w:pPr>
+      <w:r>
+        <w:t xml:space="preserve">API </w:t>
+      </w:r>
+      <w:r>
+        <w:t>–</w:t>
+      </w:r>
+      <w:r>
+        <w:t xml:space="preserve"> </w:t>
+      </w:r>
+      <w:r>
+        <w:t>Application Programming I</w:t>
+      </w:r>
+      <w:r>
+        <w:t>nterface</w:t>
+      </w:r>
+    </w:p>
+    <w:p>
+      <w:pPr>
         <w:ind w:firstLine="720"/>
       </w:pPr>
       <w:r>
@@ -5120,7 +5140,12 @@
         <w:t>-ului</w:t>
       </w:r>
       <w:r>
-        <w:t xml:space="preserve">” – subcapitolul dat va conține </w:t>
+        <w:t>” – subcapitolul dat v</w:t>
+      </w:r>
+      <w:bookmarkStart w:id="2" w:name="_GoBack"/>
+      <w:bookmarkEnd w:id="2"/>
+      <w:r>
+        <w:t xml:space="preserve">a conține </w:t>
       </w:r>
       <w:r>
         <w:t>folosirea extensiilor pentu Redux;</w:t>
@@ -5134,16 +5159,31 @@
         <w:t xml:space="preserve">În al </w:t>
       </w:r>
       <w:r>
+        <w:rPr>
+          <w:highlight w:val="yellow"/>
+        </w:rPr>
         <w:t>doilea</w:t>
       </w:r>
       <w:r>
+        <w:rPr>
+          <w:highlight w:val="yellow"/>
+        </w:rPr>
         <w:t xml:space="preserve"> capitol “Elaborarea aplicației </w:t>
       </w:r>
       <w:r>
-        <w:t>Scroll The Universerse</w:t>
-      </w:r>
-      <w:r>
-        <w:t>” vor fi analizați pașii de elaborare a aplicației web. Capitolul va conține două subcapitole:</w:t>
+        <w:rPr>
+          <w:highlight w:val="yellow"/>
+        </w:rPr>
+        <w:t>Booky</w:t>
+      </w:r>
+      <w:r>
+        <w:rPr>
+          <w:highlight w:val="yellow"/>
+        </w:rPr>
+        <w:t>” vor fi analizați pașii</w:t>
+      </w:r>
+      <w:r>
+        <w:t xml:space="preserve"> de elaborare a aplicației web. Capitolul va conține două subcapitole:</w:t>
       </w:r>
     </w:p>
     <w:p>
@@ -5180,7 +5220,7 @@
         <w:t xml:space="preserve">“Crearea aplicației </w:t>
       </w:r>
       <w:r>
-        <w:t>Scroll The Universe</w:t>
+        <w:t>Booky</w:t>
       </w:r>
       <w:r>
         <w:t>” – subcapitolul dat va fi expus în șapte subcapitole care vor reda tehnologiile și ideile aplicate în aplicația finală.</w:t>
@@ -5224,7 +5264,7 @@
         </w:numPr>
         <w:outlineLvl w:val="0"/>
       </w:pPr>
-      <w:bookmarkStart w:id="2" w:name="_Toc6363605"/>
+      <w:bookmarkStart w:id="3" w:name="_Toc6363605"/>
       <w:r>
         <w:lastRenderedPageBreak/>
         <w:t xml:space="preserve">PREZENTAREA </w:t>
@@ -5238,18 +5278,18 @@
       <w:r>
         <w:t xml:space="preserve"> ȘI REACT</w:t>
       </w:r>
-      <w:bookmarkEnd w:id="2"/>
+      <w:bookmarkEnd w:id="3"/>
     </w:p>
     <w:p>
       <w:pPr>
         <w:pStyle w:val="Head23"/>
         <w:outlineLvl w:val="1"/>
       </w:pPr>
-      <w:bookmarkStart w:id="3" w:name="_Toc6363606"/>
+      <w:bookmarkStart w:id="4" w:name="_Toc6363606"/>
       <w:r>
         <w:t>Scurt istoric</w:t>
       </w:r>
-      <w:bookmarkEnd w:id="3"/>
+      <w:bookmarkEnd w:id="4"/>
     </w:p>
     <w:p>
       <w:pPr>
@@ -5426,11 +5466,11 @@
         <w:pStyle w:val="Head23"/>
         <w:outlineLvl w:val="1"/>
       </w:pPr>
-      <w:bookmarkStart w:id="4" w:name="_Toc6363607"/>
+      <w:bookmarkStart w:id="5" w:name="_Toc6363607"/>
       <w:r>
         <w:t>Motivele utilizării React Js</w:t>
       </w:r>
-      <w:bookmarkEnd w:id="4"/>
+      <w:bookmarkEnd w:id="5"/>
     </w:p>
     <w:p>
       <w:pPr>
@@ -5542,11 +5582,11 @@
         <w:pStyle w:val="Head23"/>
         <w:outlineLvl w:val="1"/>
       </w:pPr>
-      <w:bookmarkStart w:id="5" w:name="_Toc6363608"/>
+      <w:bookmarkStart w:id="6" w:name="_Toc6363608"/>
       <w:r>
         <w:t>Bazele React JS</w:t>
       </w:r>
-      <w:bookmarkEnd w:id="5"/>
+      <w:bookmarkEnd w:id="6"/>
     </w:p>
     <w:p>
       <w:pPr>
@@ -5885,11 +5925,11 @@
         <w:pStyle w:val="Head23"/>
         <w:outlineLvl w:val="1"/>
       </w:pPr>
-      <w:bookmarkStart w:id="6" w:name="_Toc6363609"/>
+      <w:bookmarkStart w:id="7" w:name="_Toc6363609"/>
       <w:r>
         <w:t>Motivele utilizării Redux</w:t>
       </w:r>
-      <w:bookmarkEnd w:id="6"/>
+      <w:bookmarkEnd w:id="7"/>
     </w:p>
     <w:p>
       <w:pPr>
@@ -5933,11 +5973,11 @@
         <w:pStyle w:val="Head23"/>
         <w:outlineLvl w:val="1"/>
       </w:pPr>
-      <w:bookmarkStart w:id="7" w:name="_Toc6363610"/>
+      <w:bookmarkStart w:id="8" w:name="_Toc6363610"/>
       <w:r>
         <w:t>Bazele Redux-ului</w:t>
       </w:r>
-      <w:bookmarkEnd w:id="7"/>
+      <w:bookmarkEnd w:id="8"/>
     </w:p>
     <w:p>
       <w:pPr>
@@ -6092,11 +6132,11 @@
         </w:numPr>
         <w:outlineLvl w:val="1"/>
       </w:pPr>
-      <w:bookmarkStart w:id="8" w:name="_Toc6363611"/>
+      <w:bookmarkStart w:id="9" w:name="_Toc6363611"/>
       <w:r>
         <w:t>Acțiuni</w:t>
       </w:r>
-      <w:bookmarkEnd w:id="8"/>
+      <w:bookmarkEnd w:id="9"/>
     </w:p>
     <w:p>
       <w:pPr>
@@ -6487,11 +6527,11 @@
         </w:numPr>
         <w:outlineLvl w:val="1"/>
       </w:pPr>
-      <w:bookmarkStart w:id="9" w:name="_Toc6363612"/>
+      <w:bookmarkStart w:id="10" w:name="_Toc6363612"/>
       <w:r>
         <w:t>Reduceri</w:t>
       </w:r>
-      <w:bookmarkEnd w:id="9"/>
+      <w:bookmarkEnd w:id="10"/>
     </w:p>
     <w:p>
       <w:pPr>
@@ -6884,11 +6924,11 @@
         </w:numPr>
         <w:outlineLvl w:val="1"/>
       </w:pPr>
-      <w:bookmarkStart w:id="10" w:name="_Toc6363613"/>
+      <w:bookmarkStart w:id="11" w:name="_Toc6363613"/>
       <w:r>
         <w:t>Store</w:t>
       </w:r>
-      <w:bookmarkEnd w:id="10"/>
+      <w:bookmarkEnd w:id="11"/>
     </w:p>
     <w:p>
       <w:pPr>
@@ -7200,11 +7240,11 @@
         <w:pStyle w:val="Head23"/>
         <w:outlineLvl w:val="1"/>
       </w:pPr>
-      <w:bookmarkStart w:id="11" w:name="_Toc6363614"/>
+      <w:bookmarkStart w:id="12" w:name="_Toc6363614"/>
       <w:r>
         <w:t>Integrarea Redux-ului în aplicațiile React</w:t>
       </w:r>
-      <w:bookmarkEnd w:id="11"/>
+      <w:bookmarkEnd w:id="12"/>
     </w:p>
     <w:p>
       <w:pPr>
@@ -7862,7 +7902,7 @@
         <w:pStyle w:val="Head23"/>
         <w:outlineLvl w:val="1"/>
       </w:pPr>
-      <w:bookmarkStart w:id="12" w:name="_Toc6363615"/>
+      <w:bookmarkStart w:id="13" w:name="_Toc6363615"/>
       <w:r>
         <w:t>Ecosistema</w:t>
       </w:r>
@@ -7872,7 +7912,7 @@
       <w:r>
         <w:t>-ului</w:t>
       </w:r>
-      <w:bookmarkEnd w:id="12"/>
+      <w:bookmarkEnd w:id="13"/>
     </w:p>
     <w:p>
       <w:pPr>
@@ -8147,11 +8187,11 @@
         </w:numPr>
         <w:outlineLvl w:val="0"/>
       </w:pPr>
-      <w:bookmarkStart w:id="13" w:name="_Toc6363616"/>
+      <w:bookmarkStart w:id="14" w:name="_Toc6363616"/>
       <w:r>
         <w:t>???????????????????????????</w:t>
       </w:r>
-      <w:bookmarkEnd w:id="13"/>
+      <w:bookmarkEnd w:id="14"/>
     </w:p>
     <w:p>
       <w:pPr>
@@ -8162,14 +8202,14 @@
         </w:numPr>
         <w:outlineLvl w:val="0"/>
       </w:pPr>
-      <w:bookmarkStart w:id="14" w:name="_Toc6363617"/>
+      <w:bookmarkStart w:id="15" w:name="_Toc6363617"/>
       <w:r>
         <w:t>ELABORAREA</w:t>
       </w:r>
       <w:r>
         <w:t xml:space="preserve"> APLICAȚIEI ”BOOKY”</w:t>
       </w:r>
-      <w:bookmarkEnd w:id="14"/>
+      <w:bookmarkEnd w:id="15"/>
     </w:p>
     <w:p>
       <w:pPr>
@@ -8180,14 +8220,14 @@
         </w:numPr>
         <w:outlineLvl w:val="1"/>
       </w:pPr>
-      <w:bookmarkStart w:id="15" w:name="_Toc6363618"/>
+      <w:bookmarkStart w:id="16" w:name="_Toc6363618"/>
       <w:r>
         <w:t xml:space="preserve">Spațiul de lucru </w:t>
       </w:r>
       <w:r>
         <w:t>Visual Studio Code</w:t>
       </w:r>
-      <w:bookmarkEnd w:id="15"/>
+      <w:bookmarkEnd w:id="16"/>
       <w:r>
         <w:t xml:space="preserve"> </w:t>
       </w:r>
@@ -8763,11 +8803,11 @@
         </w:numPr>
         <w:outlineLvl w:val="1"/>
       </w:pPr>
-      <w:bookmarkStart w:id="16" w:name="_Toc6363619"/>
+      <w:bookmarkStart w:id="17" w:name="_Toc6363619"/>
       <w:r>
         <w:t>Tehnologii necesare la dezvoltarea aplicației</w:t>
       </w:r>
-      <w:bookmarkEnd w:id="16"/>
+      <w:bookmarkEnd w:id="17"/>
     </w:p>
     <w:p>
       <w:pPr>
@@ -8781,14 +8821,11 @@
       <w:r>
         <w:t xml:space="preserve"> </w:t>
       </w:r>
-      <w:r>
-        <w:tab/>
-      </w:r>
-      <w:bookmarkStart w:id="17" w:name="_Toc6363620"/>
+      <w:bookmarkStart w:id="18" w:name="_Toc6363620"/>
       <w:r>
         <w:t>Node.JS</w:t>
       </w:r>
-      <w:bookmarkEnd w:id="17"/>
+      <w:bookmarkEnd w:id="18"/>
     </w:p>
     <w:p>
       <w:pPr>
@@ -8879,11 +8916,7 @@
         <w:t>.1. Exemplu de fișier package.json</w:t>
       </w:r>
     </w:p>
-    <w:p>
-      <w:pPr>
-        <w:ind w:left="360"/>
-      </w:pPr>
-    </w:p>
+    <w:p/>
     <w:p>
       <w:pPr>
         <w:pStyle w:val="Head23"/>
@@ -8893,13 +8926,404 @@
         </w:numPr>
         <w:outlineLvl w:val="1"/>
       </w:pPr>
-      <w:bookmarkStart w:id="18" w:name="_Toc6363621"/>
-      <w:r>
-        <w:t>Webpack</w:t>
-      </w:r>
-      <w:bookmarkEnd w:id="18"/>
+      <w:bookmarkStart w:id="19" w:name="_Toc6363622"/>
+      <w:r>
+        <w:t>Create React App</w:t>
+      </w:r>
+      <w:bookmarkEnd w:id="19"/>
+    </w:p>
+    <w:p>
+      <w:pPr>
+        <w:ind w:left="720" w:firstLine="360"/>
+      </w:pPr>
+      <w:r>
+        <w:t>Create React App e un package javascript ce ajută enorm la definirea unor configurări și instrumente de bază pentru a începe dezvoltarea unei aplicații React.js. Acest package utilizează sub capotă Webpack, Babel, ESLint, Jest pentru a oferi o configurație care e ușor de instalat, e necesar doar de executat o comandă în consolă și totul va fi setat, una din avantajele care le oferă Create React App este zero configurație, totul fiind configurat de la început și posibilitatea de a face upgrade la versiunile noi cu ușurință din nou fără a schimba ceva configurări, doar executând o comandă în consolă. Această configurare include:</w:t>
+      </w:r>
+    </w:p>
+    <w:p>
+      <w:pPr>
+        <w:pStyle w:val="ListParagraph"/>
+        <w:numPr>
+          <w:ilvl w:val="0"/>
+          <w:numId w:val="22"/>
+        </w:numPr>
+        <w:rPr>
+          <w:lang w:val="sv-SE"/>
+        </w:rPr>
+      </w:pPr>
+      <w:r>
+        <w:rPr>
+          <w:lang w:val="sv-SE"/>
+        </w:rPr>
+        <w:t xml:space="preserve">Suport </w:t>
+      </w:r>
+      <w:r>
+        <w:t>pentru React.js</w:t>
+      </w:r>
+    </w:p>
+    <w:p>
+      <w:pPr>
+        <w:pStyle w:val="ListParagraph"/>
+        <w:numPr>
+          <w:ilvl w:val="0"/>
+          <w:numId w:val="22"/>
+        </w:numPr>
+        <w:rPr>
+          <w:lang w:val="sv-SE"/>
+        </w:rPr>
+      </w:pPr>
+      <w:r>
+        <w:t>Suport pentru JSX</w:t>
+      </w:r>
+    </w:p>
+    <w:p>
+      <w:pPr>
+        <w:pStyle w:val="ListParagraph"/>
+        <w:numPr>
+          <w:ilvl w:val="0"/>
+          <w:numId w:val="22"/>
+        </w:numPr>
+        <w:rPr>
+          <w:lang w:val="en-US"/>
+        </w:rPr>
+      </w:pPr>
+      <w:r>
+        <w:t>Suport pentru ES6+ și Typescript</w:t>
+      </w:r>
+    </w:p>
+    <w:p>
+      <w:pPr>
+        <w:pStyle w:val="ListParagraph"/>
+        <w:numPr>
+          <w:ilvl w:val="0"/>
+          <w:numId w:val="22"/>
+        </w:numPr>
+        <w:rPr>
+          <w:lang w:val="en-US"/>
+        </w:rPr>
+      </w:pPr>
+      <w:r>
+        <w:t>CSS Autoprefixat</w:t>
+      </w:r>
+    </w:p>
+    <w:p>
+      <w:pPr>
+        <w:pStyle w:val="ListParagraph"/>
+        <w:numPr>
+          <w:ilvl w:val="0"/>
+          <w:numId w:val="22"/>
+        </w:numPr>
+        <w:rPr>
+          <w:lang w:val="en-US"/>
+        </w:rPr>
+      </w:pPr>
+      <w:r>
+        <w:t>Unit Tester integrat</w:t>
+      </w:r>
+    </w:p>
+    <w:p>
+      <w:pPr>
+        <w:pStyle w:val="ListParagraph"/>
+        <w:numPr>
+          <w:ilvl w:val="0"/>
+          <w:numId w:val="22"/>
+        </w:numPr>
+        <w:rPr>
+          <w:lang w:val="en-US"/>
+        </w:rPr>
+      </w:pPr>
+      <w:r>
+        <w:t>Live server de development</w:t>
+      </w:r>
+    </w:p>
+    <w:p>
+      <w:pPr>
+        <w:pStyle w:val="ListParagraph"/>
+        <w:numPr>
+          <w:ilvl w:val="0"/>
+          <w:numId w:val="22"/>
+        </w:numPr>
+        <w:rPr>
+          <w:lang w:val="en-US"/>
+        </w:rPr>
+      </w:pPr>
+      <w:r>
+        <w:t xml:space="preserve">Script pentru a face bundle la filurile javascript, css și imaginilor </w:t>
+      </w:r>
+      <w:r>
+        <w:tab/>
+        <w:t>pentru production cu hashuri și mape sursă</w:t>
+      </w:r>
+    </w:p>
+    <w:p>
+      <w:pPr>
+        <w:pStyle w:val="ListParagraph"/>
+        <w:numPr>
+          <w:ilvl w:val="0"/>
+          <w:numId w:val="22"/>
+        </w:numPr>
+        <w:rPr>
+          <w:lang w:val="en-US"/>
+        </w:rPr>
+      </w:pPr>
+      <w:r>
+        <w:t>Service worker implicit cu web app manifest ce satisface tuturor criteriilor la progressive web apps</w:t>
+      </w:r>
+    </w:p>
+    <w:p>
+      <w:pPr>
+        <w:ind w:left="1080"/>
+        <w:rPr>
+          <w:lang w:val="en-US"/>
+        </w:rPr>
+      </w:pPr>
+      <w:r>
+        <w:lastRenderedPageBreak/>
+        <w:t>În Create React App de asemenea e implementat code splitting cu ajutorul la operatorului import() ce este la momentul dat in stage 3 proposal și adaugă</w:t>
+      </w:r>
+      <w:r>
+        <w:rPr>
+          <w:lang w:val="en-US"/>
+        </w:rPr>
+        <w:t xml:space="preserve"> </w:t>
+      </w:r>
+      <w:r>
+        <w:t>posibilitatea de a împărți codul în parți ce e descarcat de user în momentul potrivit. Un exemplu de folosirea a import() ar fi</w:t>
+      </w:r>
+      <w:r>
+        <w:rPr>
+          <w:lang w:val="en-US"/>
+        </w:rPr>
+        <w:t>:</w:t>
+      </w:r>
+    </w:p>
+    <w:p>
+      <w:pPr>
+        <w:ind w:left="1080"/>
+        <w:rPr>
+          <w:lang w:val="en-US"/>
+        </w:rPr>
+      </w:pPr>
+    </w:p>
+    <w:p>
+      <w:pPr>
+        <w:ind w:left="1080"/>
+      </w:pPr>
+      <w:r>
+        <w:t>import React, { Component } from 'react';</w:t>
+      </w:r>
+    </w:p>
+    <w:p>
+      <w:pPr>
+        <w:ind w:left="1080"/>
+      </w:pPr>
+    </w:p>
+    <w:p>
+      <w:pPr>
+        <w:ind w:left="1080"/>
+      </w:pPr>
+      <w:r>
+        <w:t>class App extends Component {</w:t>
+      </w:r>
+    </w:p>
+    <w:p>
+      <w:pPr>
+        <w:ind w:left="1080"/>
+      </w:pPr>
+      <w:r>
+        <w:t xml:space="preserve">  handleClick = () =&gt; {</w:t>
+      </w:r>
+    </w:p>
+    <w:p>
+      <w:pPr>
+        <w:ind w:left="1080"/>
+      </w:pPr>
+      <w:r>
+        <w:t xml:space="preserve">    import('./moduleA')</w:t>
+      </w:r>
+    </w:p>
+    <w:p>
+      <w:pPr>
+        <w:ind w:left="1080"/>
+      </w:pPr>
+      <w:r>
+        <w:t xml:space="preserve">      .then(({ moduleA }) =&gt; {</w:t>
+      </w:r>
+    </w:p>
+    <w:p>
+      <w:pPr>
+        <w:ind w:left="1080"/>
+      </w:pPr>
+      <w:r>
+        <w:t xml:space="preserve">        // Use moduleA</w:t>
+      </w:r>
+    </w:p>
+    <w:p>
+      <w:pPr>
+        <w:ind w:left="1080"/>
+      </w:pPr>
+      <w:r>
+        <w:t xml:space="preserve">      })</w:t>
+      </w:r>
+    </w:p>
+    <w:p>
+      <w:pPr>
+        <w:ind w:left="1080"/>
+      </w:pPr>
+      <w:r>
+        <w:t xml:space="preserve">      .catch(err =&gt; {</w:t>
+      </w:r>
+    </w:p>
+    <w:p>
+      <w:pPr>
+        <w:ind w:left="1080"/>
+      </w:pPr>
+      <w:r>
+        <w:t xml:space="preserve">        // Handle failure</w:t>
+      </w:r>
+    </w:p>
+    <w:p>
+      <w:pPr>
+        <w:ind w:left="1080"/>
+      </w:pPr>
+      <w:r>
+        <w:t xml:space="preserve">      });</w:t>
+      </w:r>
+    </w:p>
+    <w:p>
+      <w:pPr>
+        <w:ind w:left="1080"/>
+      </w:pPr>
+      <w:r>
+        <w:t xml:space="preserve">  };</w:t>
+      </w:r>
+    </w:p>
+    <w:p>
+      <w:pPr>
+        <w:ind w:left="1080"/>
+      </w:pPr>
+    </w:p>
+    <w:p>
+      <w:pPr>
+        <w:ind w:left="1080"/>
+      </w:pPr>
+      <w:r>
+        <w:t xml:space="preserve">  render() {</w:t>
+      </w:r>
+    </w:p>
+    <w:p>
+      <w:pPr>
+        <w:ind w:left="1080"/>
+      </w:pPr>
+      <w:r>
+        <w:t xml:space="preserve">    return (</w:t>
+      </w:r>
+    </w:p>
+    <w:p>
+      <w:pPr>
+        <w:ind w:left="1080"/>
+      </w:pPr>
+      <w:r>
+        <w:t xml:space="preserve">      &lt;div&gt;</w:t>
+      </w:r>
+    </w:p>
+    <w:p>
+      <w:pPr>
+        <w:ind w:left="1080"/>
+      </w:pPr>
+      <w:r>
+        <w:t xml:space="preserve">        &lt;button onClick={this.handleClick}&gt;Load&lt;/button&gt;</w:t>
+      </w:r>
+    </w:p>
+    <w:p>
+      <w:pPr>
+        <w:ind w:left="1080"/>
+      </w:pPr>
+      <w:r>
+        <w:t xml:space="preserve">      &lt;/div&gt;</w:t>
+      </w:r>
+    </w:p>
+    <w:p>
+      <w:pPr>
+        <w:ind w:left="1080"/>
+      </w:pPr>
+      <w:r>
+        <w:t xml:space="preserve">    );</w:t>
+      </w:r>
+    </w:p>
+    <w:p>
+      <w:pPr>
+        <w:ind w:left="1080"/>
+      </w:pPr>
+      <w:r>
+        <w:t xml:space="preserve">  }</w:t>
+      </w:r>
+    </w:p>
+    <w:p>
+      <w:pPr>
+        <w:ind w:left="1080"/>
+      </w:pPr>
+      <w:r>
+        <w:t>}</w:t>
+      </w:r>
+    </w:p>
+    <w:p>
+      <w:pPr>
+        <w:ind w:left="1080"/>
+      </w:pPr>
+    </w:p>
+    <w:p>
+      <w:pPr>
+        <w:ind w:left="1080"/>
+      </w:pPr>
+      <w:r>
+        <w:t>export default App;</w:t>
+      </w:r>
+    </w:p>
+    <w:p>
+      <w:pPr>
+        <w:ind w:left="1080"/>
+      </w:pPr>
+    </w:p>
+    <w:p>
+      <w:pPr>
+        <w:ind w:left="1080"/>
+      </w:pPr>
+      <w:r>
+        <w:t>În acest exemplu doar când se apasă pe buton se începe încărcarea modului A.</w:t>
+      </w:r>
+    </w:p>
+    <w:p>
+      <w:pPr>
+        <w:ind w:left="1080" w:firstLine="144"/>
+      </w:pPr>
+      <w:r>
+        <w:t xml:space="preserve">Dacă configurarea standartă nu e de ajuns e posibil întotdeauna de ejectat și de schimbat configurarea cum dorim, pierzând abilitatea de a face ușor upgrade la versiunile noi dar primind control complet asupra configurării noastre. Putem schimba configurarea de a lucra cu server side rendering deși Next.js și Razzle sunt mai optimizate pentru așa ceva, putem face o integrare mai bună cu aplicațiile brownfield, de </w:t>
+      </w:r>
+      <w:r>
+        <w:lastRenderedPageBreak/>
+        <w:t>exemplu de integrat cu aplicațiile existente Django sau Sumphony, deși și în cazul dat alte package-uri ca nwb și Neutrino fac un lucru mai bun. Putem constanta în final că Create React App e un package ce elimină configurarea într-un proiect bazat pe React.js și în special e bun pentru aplicațiile greenfield, acele aplicații care sunt elaborate de la început și nu au probleme de integrare cu cod anterior.</w:t>
+      </w:r>
     </w:p>
     <w:p/>
+    <w:p>
+      <w:pPr>
+        <w:pStyle w:val="Head23"/>
+        <w:numPr>
+          <w:ilvl w:val="1"/>
+          <w:numId w:val="21"/>
+        </w:numPr>
+        <w:outlineLvl w:val="1"/>
+      </w:pPr>
+      <w:bookmarkStart w:id="20" w:name="_Toc6363624"/>
+      <w:r>
+        <w:t>Cre</w:t>
+      </w:r>
+      <w:r>
+        <w:t>area aplicației Booky</w:t>
+      </w:r>
+      <w:bookmarkEnd w:id="20"/>
+    </w:p>
     <w:p>
       <w:pPr>
         <w:pStyle w:val="Head23"/>
@@ -8909,434 +9333,14 @@
         </w:numPr>
         <w:outlineLvl w:val="1"/>
       </w:pPr>
-      <w:bookmarkStart w:id="19" w:name="_Toc6363622"/>
-      <w:r>
-        <w:t>Create React App</w:t>
-      </w:r>
-      <w:bookmarkEnd w:id="19"/>
-    </w:p>
-    <w:p>
-      <w:pPr>
-        <w:ind w:left="720" w:firstLine="360"/>
-      </w:pPr>
-      <w:r>
-        <w:t>Create React App e un package javascript ce ajută enorm la definirea unor configurări și instrumente de bază pentru a începe dezvoltarea unei aplicații React.js. Acest package utilizează sub capotă Webpack, Babel, ESLint, Jest pentru a oferi o configurație care e ușor de instalat, e necesar doar de executat o comandă în consolă și totul va fi setat, una din avantajele care le oferă Create React App este zero configurație, totul fiind configurat de la început și posibilitatea de a face upgrade la versiunile noi cu ușurință din nou fără a schimba ceva configurări, doar executând o comandă în consolă. Această configurare include:</w:t>
-      </w:r>
-    </w:p>
-    <w:p>
-      <w:pPr>
-        <w:pStyle w:val="ListParagraph"/>
-        <w:numPr>
-          <w:ilvl w:val="0"/>
-          <w:numId w:val="22"/>
-        </w:numPr>
-        <w:rPr>
-          <w:lang w:val="sv-SE"/>
-        </w:rPr>
-      </w:pPr>
-      <w:r>
-        <w:rPr>
-          <w:lang w:val="sv-SE"/>
-        </w:rPr>
-        <w:t xml:space="preserve">Suport </w:t>
-      </w:r>
-      <w:r>
-        <w:t>pentru React.js</w:t>
-      </w:r>
-    </w:p>
-    <w:p>
-      <w:pPr>
-        <w:pStyle w:val="ListParagraph"/>
-        <w:numPr>
-          <w:ilvl w:val="0"/>
-          <w:numId w:val="22"/>
-        </w:numPr>
-        <w:rPr>
-          <w:lang w:val="sv-SE"/>
-        </w:rPr>
-      </w:pPr>
-      <w:r>
-        <w:t>Suport pentru JSX</w:t>
-      </w:r>
-    </w:p>
-    <w:p>
-      <w:pPr>
-        <w:pStyle w:val="ListParagraph"/>
-        <w:numPr>
-          <w:ilvl w:val="0"/>
-          <w:numId w:val="22"/>
-        </w:numPr>
-        <w:rPr>
-          <w:lang w:val="en-US"/>
-        </w:rPr>
-      </w:pPr>
-      <w:r>
-        <w:t>Suport pentru ES6+ și Typescript</w:t>
-      </w:r>
-    </w:p>
-    <w:p>
-      <w:pPr>
-        <w:pStyle w:val="ListParagraph"/>
-        <w:numPr>
-          <w:ilvl w:val="0"/>
-          <w:numId w:val="22"/>
-        </w:numPr>
-        <w:rPr>
-          <w:lang w:val="en-US"/>
-        </w:rPr>
-      </w:pPr>
-      <w:r>
-        <w:t>CSS Autoprefixat</w:t>
-      </w:r>
-    </w:p>
-    <w:p>
-      <w:pPr>
-        <w:pStyle w:val="ListParagraph"/>
-        <w:numPr>
-          <w:ilvl w:val="0"/>
-          <w:numId w:val="22"/>
-        </w:numPr>
-        <w:rPr>
-          <w:lang w:val="en-US"/>
-        </w:rPr>
-      </w:pPr>
-      <w:r>
-        <w:t>Unit Tester integrat</w:t>
-      </w:r>
-    </w:p>
-    <w:p>
-      <w:pPr>
-        <w:pStyle w:val="ListParagraph"/>
-        <w:numPr>
-          <w:ilvl w:val="0"/>
-          <w:numId w:val="22"/>
-        </w:numPr>
-        <w:rPr>
-          <w:lang w:val="en-US"/>
-        </w:rPr>
-      </w:pPr>
-      <w:r>
-        <w:t>Live server de development</w:t>
-      </w:r>
-    </w:p>
-    <w:p>
-      <w:pPr>
-        <w:pStyle w:val="ListParagraph"/>
-        <w:numPr>
-          <w:ilvl w:val="0"/>
-          <w:numId w:val="22"/>
-        </w:numPr>
-        <w:rPr>
-          <w:lang w:val="en-US"/>
-        </w:rPr>
-      </w:pPr>
-      <w:r>
-        <w:lastRenderedPageBreak/>
-        <w:t xml:space="preserve">Script pentru a face bundle la filurile javascript, css și imaginilor </w:t>
-      </w:r>
-      <w:r>
-        <w:tab/>
-        <w:t>pentru production cu hashuri și mape sursă</w:t>
-      </w:r>
-    </w:p>
-    <w:p>
-      <w:pPr>
-        <w:pStyle w:val="ListParagraph"/>
-        <w:numPr>
-          <w:ilvl w:val="0"/>
-          <w:numId w:val="22"/>
-        </w:numPr>
-        <w:rPr>
-          <w:lang w:val="en-US"/>
-        </w:rPr>
-      </w:pPr>
-      <w:r>
-        <w:t>Service worker implicit cu web app manifest ce satisface tuturor criteriilor la progressive web apps</w:t>
-      </w:r>
-    </w:p>
-    <w:p>
-      <w:pPr>
-        <w:ind w:left="1080"/>
-        <w:rPr>
-          <w:lang w:val="en-US"/>
-        </w:rPr>
-      </w:pPr>
-      <w:r>
-        <w:t>În Create React App de asemenea e implementat code splitting cu ajutorul la operatorului import() ce este la momentul dat in stage 3 proposal și adaugă</w:t>
-      </w:r>
-      <w:r>
-        <w:rPr>
-          <w:lang w:val="en-US"/>
-        </w:rPr>
-        <w:t xml:space="preserve"> </w:t>
-      </w:r>
-      <w:r>
-        <w:t>posibilitatea de a împărți codul în parți ce e descarcat de user în momentul potrivit. Un exemplu de folosirea a import() ar fi</w:t>
-      </w:r>
-      <w:r>
-        <w:rPr>
-          <w:lang w:val="en-US"/>
-        </w:rPr>
-        <w:t>:</w:t>
-      </w:r>
-    </w:p>
-    <w:p>
-      <w:pPr>
-        <w:ind w:left="1080"/>
-        <w:rPr>
-          <w:lang w:val="en-US"/>
-        </w:rPr>
-      </w:pPr>
-    </w:p>
-    <w:p>
-      <w:pPr>
-        <w:ind w:left="1080"/>
-      </w:pPr>
-      <w:r>
-        <w:t>import React, { Component } from 'react';</w:t>
-      </w:r>
-    </w:p>
-    <w:p>
-      <w:pPr>
-        <w:ind w:left="1080"/>
-      </w:pPr>
-    </w:p>
-    <w:p>
-      <w:pPr>
-        <w:ind w:left="1080"/>
-      </w:pPr>
-      <w:r>
-        <w:t>class App extends Component {</w:t>
-      </w:r>
-    </w:p>
-    <w:p>
-      <w:pPr>
-        <w:ind w:left="1080"/>
-      </w:pPr>
-      <w:r>
-        <w:t xml:space="preserve">  handleClick = () =&gt; {</w:t>
-      </w:r>
-    </w:p>
-    <w:p>
-      <w:pPr>
-        <w:ind w:left="1080"/>
-      </w:pPr>
-      <w:r>
-        <w:t xml:space="preserve">    import('./moduleA')</w:t>
-      </w:r>
-    </w:p>
-    <w:p>
-      <w:pPr>
-        <w:ind w:left="1080"/>
-      </w:pPr>
-      <w:r>
-        <w:t xml:space="preserve">      .then(({ moduleA }) =&gt; {</w:t>
-      </w:r>
-    </w:p>
-    <w:p>
-      <w:pPr>
-        <w:ind w:left="1080"/>
-      </w:pPr>
-      <w:r>
-        <w:t xml:space="preserve">        // Use moduleA</w:t>
-      </w:r>
-    </w:p>
-    <w:p>
-      <w:pPr>
-        <w:ind w:left="1080"/>
-      </w:pPr>
-      <w:r>
-        <w:t xml:space="preserve">      })</w:t>
-      </w:r>
-    </w:p>
-    <w:p>
-      <w:pPr>
-        <w:ind w:left="1080"/>
-      </w:pPr>
-      <w:r>
-        <w:t xml:space="preserve">      .catch(err =&gt; {</w:t>
-      </w:r>
-    </w:p>
-    <w:p>
-      <w:pPr>
-        <w:ind w:left="1080"/>
-      </w:pPr>
-      <w:r>
-        <w:t xml:space="preserve">        // Handle failure</w:t>
-      </w:r>
-    </w:p>
-    <w:p>
-      <w:pPr>
-        <w:ind w:left="1080"/>
-      </w:pPr>
-      <w:r>
-        <w:t xml:space="preserve">      });</w:t>
-      </w:r>
-    </w:p>
-    <w:p>
-      <w:pPr>
-        <w:ind w:left="1080"/>
-      </w:pPr>
-      <w:r>
-        <w:t xml:space="preserve">  };</w:t>
-      </w:r>
-    </w:p>
-    <w:p>
-      <w:pPr>
-        <w:ind w:left="1080"/>
-      </w:pPr>
-    </w:p>
-    <w:p>
-      <w:pPr>
-        <w:ind w:left="1080"/>
-      </w:pPr>
-      <w:r>
-        <w:t xml:space="preserve">  render() {</w:t>
-      </w:r>
-    </w:p>
-    <w:p>
-      <w:pPr>
-        <w:ind w:left="1080"/>
-      </w:pPr>
-      <w:r>
-        <w:t xml:space="preserve">    return (</w:t>
-      </w:r>
-    </w:p>
-    <w:p>
-      <w:pPr>
-        <w:ind w:left="1080"/>
-      </w:pPr>
-      <w:r>
-        <w:t xml:space="preserve">      &lt;div&gt;</w:t>
-      </w:r>
-    </w:p>
-    <w:p>
-      <w:pPr>
-        <w:ind w:left="1080"/>
-      </w:pPr>
-      <w:r>
-        <w:t xml:space="preserve">        &lt;button onClick={this.handleClick}&gt;Load&lt;/button&gt;</w:t>
-      </w:r>
-    </w:p>
-    <w:p>
-      <w:pPr>
-        <w:ind w:left="1080"/>
-      </w:pPr>
-      <w:r>
-        <w:t xml:space="preserve">      &lt;/div&gt;</w:t>
-      </w:r>
-    </w:p>
-    <w:p>
-      <w:pPr>
-        <w:ind w:left="1080"/>
-      </w:pPr>
-      <w:r>
-        <w:t xml:space="preserve">    );</w:t>
-      </w:r>
-    </w:p>
-    <w:p>
-      <w:pPr>
-        <w:ind w:left="1080"/>
-      </w:pPr>
-      <w:r>
-        <w:t xml:space="preserve">  }</w:t>
-      </w:r>
-    </w:p>
-    <w:p>
-      <w:pPr>
-        <w:ind w:left="1080"/>
-      </w:pPr>
-      <w:r>
-        <w:t>}</w:t>
-      </w:r>
-    </w:p>
-    <w:p>
-      <w:pPr>
-        <w:ind w:left="1080"/>
-      </w:pPr>
-    </w:p>
-    <w:p>
-      <w:pPr>
-        <w:ind w:left="1080"/>
-      </w:pPr>
-      <w:r>
-        <w:t>export default App;</w:t>
-      </w:r>
-    </w:p>
-    <w:p>
-      <w:pPr>
-        <w:ind w:left="1080"/>
-      </w:pPr>
-    </w:p>
-    <w:p>
-      <w:pPr>
-        <w:ind w:left="1080"/>
-      </w:pPr>
-      <w:r>
-        <w:t>În acest exemplu doar când se apasă pe buton se începe încărcarea modului A.</w:t>
-      </w:r>
-    </w:p>
-    <w:p>
-      <w:pPr>
-        <w:ind w:left="1080" w:firstLine="144"/>
-      </w:pPr>
-      <w:r>
-        <w:lastRenderedPageBreak/>
-        <w:t>Dacă configurarea standartă nu e de ajuns e posibil întotdeauna de ejectat și de schimbat configurarea cum dorim, pierzând abilitatea de a face ușor upgrade la versiunile noi dar primind control complet asupra configurării noastre. Putem schimba configurarea de a lucra cu server side rendering deși Next.js și Razzle sunt mai optimizate pentru așa ceva, putem face o integrare mai bună cu aplicațiile brownfield, de exemplu de integrat cu aplicațiile existente Django sau Sumphony, deși și în cazul dat alte package-uri ca nwb și Neutrino fac un lucru mai bun. Putem constanta în final că Create React App e un package ce elimină configurarea într-un proiect bazat pe React.js și în special e bun pentru aplicațiile greenfield, acele aplicații care sunt elaborate de la început și nu au probleme de integrare cu cod anterior.</w:t>
-      </w:r>
-    </w:p>
-    <w:p/>
-    <w:p>
-      <w:pPr>
-        <w:pStyle w:val="Head23"/>
-        <w:numPr>
-          <w:ilvl w:val="2"/>
-          <w:numId w:val="21"/>
-        </w:numPr>
-        <w:outlineLvl w:val="1"/>
-      </w:pPr>
-      <w:bookmarkStart w:id="20" w:name="_Toc6363623"/>
-      <w:r>
-        <w:t>Styled Components</w:t>
-      </w:r>
-      <w:bookmarkEnd w:id="20"/>
-    </w:p>
-    <w:p/>
-    <w:p>
-      <w:pPr>
-        <w:pStyle w:val="Head23"/>
-        <w:numPr>
-          <w:ilvl w:val="1"/>
-          <w:numId w:val="21"/>
-        </w:numPr>
-        <w:outlineLvl w:val="1"/>
-      </w:pPr>
-      <w:bookmarkStart w:id="21" w:name="_Toc6363624"/>
-      <w:r>
-        <w:t>Cre</w:t>
-      </w:r>
-      <w:r>
-        <w:t>area aplicației Booky</w:t>
+      <w:bookmarkStart w:id="21" w:name="_Toc6363625"/>
+      <w:r>
+        <w:t xml:space="preserve">Descrierea generală a aplicației </w:t>
+      </w:r>
+      <w:r>
+        <w:t>Booky</w:t>
       </w:r>
       <w:bookmarkEnd w:id="21"/>
-    </w:p>
-    <w:p>
-      <w:pPr>
-        <w:pStyle w:val="Head23"/>
-        <w:numPr>
-          <w:ilvl w:val="2"/>
-          <w:numId w:val="21"/>
-        </w:numPr>
-        <w:outlineLvl w:val="1"/>
-      </w:pPr>
-      <w:bookmarkStart w:id="22" w:name="_Toc6363625"/>
-      <w:r>
-        <w:t xml:space="preserve">Descrierea generală a aplicației </w:t>
-      </w:r>
-      <w:r>
-        <w:t>Booky</w:t>
-      </w:r>
-      <w:bookmarkEnd w:id="22"/>
     </w:p>
     <w:p>
       <w:pPr>
@@ -9488,6 +9492,10 @@
         </w:rPr>
       </w:pPr>
       <w:r>
+        <w:rPr>
+          <w:noProof/>
+          <w:lang w:val="en-US"/>
+        </w:rPr>
         <w:lastRenderedPageBreak/>
         <w:drawing>
           <wp:inline distT="0" distB="0" distL="0" distR="0" wp14:anchorId="5EE78516" wp14:editId="72E98537">
@@ -9623,6 +9631,10 @@
     </w:p>
     <w:p>
       <w:r>
+        <w:rPr>
+          <w:noProof/>
+          <w:lang w:val="en-US"/>
+        </w:rPr>
         <w:lastRenderedPageBreak/>
         <w:drawing>
           <wp:inline distT="0" distB="0" distL="0" distR="0" wp14:anchorId="5970991D" wp14:editId="4FAEC640">
@@ -9679,6 +9691,10 @@
         <w:jc w:val="center"/>
       </w:pPr>
       <w:r>
+        <w:rPr>
+          <w:noProof/>
+          <w:lang w:val="en-US"/>
+        </w:rPr>
         <w:drawing>
           <wp:inline distT="0" distB="0" distL="0" distR="0" wp14:anchorId="1944D2AA" wp14:editId="00528AB8">
             <wp:extent cx="2834640" cy="3665220"/>
@@ -9733,11 +9749,11 @@
         </w:numPr>
         <w:outlineLvl w:val="1"/>
       </w:pPr>
-      <w:bookmarkStart w:id="23" w:name="_Toc6363626"/>
+      <w:bookmarkStart w:id="22" w:name="_Toc6363626"/>
       <w:r>
         <w:t>Ierarhia aplicației</w:t>
       </w:r>
-      <w:bookmarkEnd w:id="23"/>
+      <w:bookmarkEnd w:id="22"/>
     </w:p>
     <w:p>
       <w:pPr>
@@ -9970,11 +9986,11 @@
         </w:numPr>
         <w:outlineLvl w:val="1"/>
       </w:pPr>
-      <w:bookmarkStart w:id="24" w:name="_Toc6363627"/>
+      <w:bookmarkStart w:id="23" w:name="_Toc6363627"/>
       <w:r>
         <w:t>Store-ul în aplicație</w:t>
       </w:r>
-      <w:bookmarkEnd w:id="24"/>
+      <w:bookmarkEnd w:id="23"/>
     </w:p>
     <w:p>
       <w:pPr>
@@ -10224,6 +10240,10 @@
         <w:jc w:val="center"/>
       </w:pPr>
       <w:r>
+        <w:rPr>
+          <w:noProof/>
+          <w:lang w:val="en-US"/>
+        </w:rPr>
         <w:drawing>
           <wp:inline distT="0" distB="0" distL="0" distR="0" wp14:anchorId="118A063F" wp14:editId="771E5116">
             <wp:extent cx="5943600" cy="3947795"/>
@@ -10429,13 +10449,575 @@
         </w:numPr>
         <w:outlineLvl w:val="1"/>
       </w:pPr>
-      <w:bookmarkStart w:id="25" w:name="_Toc6363628"/>
-      <w:r>
-        <w:t>asd</w:t>
-      </w:r>
-      <w:bookmarkStart w:id="26" w:name="_GoBack"/>
-      <w:bookmarkEnd w:id="25"/>
-      <w:bookmarkEnd w:id="26"/>
+      <w:r>
+        <w:t>Utilizarea acțiunilor de a face fetch la date pentru a popula componentele și store-ul</w:t>
+      </w:r>
+    </w:p>
+    <w:p>
+      <w:pPr>
+        <w:shd w:val="clear" w:color="auto" w:fill="FFFFFF"/>
+        <w:ind w:right="360" w:firstLine="708"/>
+        <w:rPr>
+          <w:lang w:val="en-US"/>
+        </w:rPr>
+      </w:pPr>
+      <w:r>
+        <w:t xml:space="preserve">O necesitate des înâlnită este fetch-ingul datelor folosind un REST API, păstrarea datelor primite în redux și reprezentarea lor într-un component sau altul. </w:t>
+      </w:r>
+      <w:r>
+        <w:t xml:space="preserve">Un component ce </w:t>
+      </w:r>
+      <w:r>
+        <w:t>demonstrează o metodă de a soluționa aceste probleme este</w:t>
+      </w:r>
+      <w:r>
+        <w:rPr>
+          <w:lang w:val="en-US"/>
+        </w:rPr>
+        <w:t>:</w:t>
+      </w:r>
+    </w:p>
+    <w:p>
+      <w:pPr>
+        <w:shd w:val="clear" w:color="auto" w:fill="FFFFFF"/>
+        <w:ind w:right="360" w:firstLine="708"/>
+        <w:rPr>
+          <w:lang w:val="en-US"/>
+        </w:rPr>
+      </w:pPr>
+    </w:p>
+    <w:p>
+      <w:pPr>
+        <w:shd w:val="clear" w:color="auto" w:fill="FFFFFF"/>
+        <w:ind w:right="360" w:firstLine="708"/>
+      </w:pPr>
+      <w:r>
+        <w:t xml:space="preserve">   </w:t>
+      </w:r>
+      <w:r>
+        <w:t>const Component: React.FunctionComponent&lt;Props&gt; = (props: Props) =&gt; {</w:t>
+      </w:r>
+    </w:p>
+    <w:p>
+      <w:pPr>
+        <w:shd w:val="clear" w:color="auto" w:fill="FFFFFF"/>
+        <w:ind w:right="360" w:firstLine="708"/>
+      </w:pPr>
+      <w:r>
+        <w:t xml:space="preserve">  const [startedFetching, setStartedFetching] = React.useState(false);</w:t>
+      </w:r>
+    </w:p>
+    <w:p>
+      <w:pPr>
+        <w:shd w:val="clear" w:color="auto" w:fill="FFFFFF"/>
+        <w:ind w:right="360" w:firstLine="708"/>
+      </w:pPr>
+    </w:p>
+    <w:p>
+      <w:pPr>
+        <w:shd w:val="clear" w:color="auto" w:fill="FFFFFF"/>
+        <w:ind w:right="360" w:firstLine="708"/>
+      </w:pPr>
+      <w:r>
+        <w:t xml:space="preserve">  React.useEffect(() =&gt; {</w:t>
+      </w:r>
+    </w:p>
+    <w:p>
+      <w:pPr>
+        <w:shd w:val="clear" w:color="auto" w:fill="FFFFFF"/>
+        <w:ind w:right="360" w:firstLine="708"/>
+      </w:pPr>
+      <w:r>
+        <w:t xml:space="preserve">    setStartedFetching(true);</w:t>
+      </w:r>
+    </w:p>
+    <w:p>
+      <w:pPr>
+        <w:shd w:val="clear" w:color="auto" w:fill="FFFFFF"/>
+        <w:ind w:right="360" w:firstLine="708"/>
+      </w:pPr>
+      <w:r>
+        <w:t xml:space="preserve">    if (props.path === "favorites") {</w:t>
+      </w:r>
+    </w:p>
+    <w:p>
+      <w:pPr>
+        <w:shd w:val="clear" w:color="auto" w:fill="FFFFFF"/>
+        <w:ind w:right="360" w:firstLine="708"/>
+      </w:pPr>
+      <w:r>
+        <w:t xml:space="preserve">      props.fetchFavorites();</w:t>
+      </w:r>
+    </w:p>
+    <w:p>
+      <w:pPr>
+        <w:shd w:val="clear" w:color="auto" w:fill="FFFFFF"/>
+        <w:tabs>
+          <w:tab w:val="left" w:pos="3480"/>
+        </w:tabs>
+        <w:ind w:right="360" w:firstLine="708"/>
+      </w:pPr>
+      <w:r>
+        <w:t xml:space="preserve">    } else {</w:t>
+      </w:r>
+      <w:r>
+        <w:tab/>
+      </w:r>
+    </w:p>
+    <w:p>
+      <w:pPr>
+        <w:shd w:val="clear" w:color="auto" w:fill="FFFFFF"/>
+        <w:ind w:right="360" w:firstLine="708"/>
+      </w:pPr>
+      <w:r>
+        <w:t xml:space="preserve">      props.fetchLinks(props.group);</w:t>
+      </w:r>
+    </w:p>
+    <w:p>
+      <w:pPr>
+        <w:shd w:val="clear" w:color="auto" w:fill="FFFFFF"/>
+        <w:ind w:right="360" w:firstLine="708"/>
+      </w:pPr>
+      <w:r>
+        <w:t xml:space="preserve">    }</w:t>
+      </w:r>
+    </w:p>
+    <w:p>
+      <w:pPr>
+        <w:shd w:val="clear" w:color="auto" w:fill="FFFFFF"/>
+        <w:ind w:right="360" w:firstLine="708"/>
+      </w:pPr>
+      <w:r>
+        <w:t xml:space="preserve">  }, []);</w:t>
+      </w:r>
+    </w:p>
+    <w:p>
+      <w:pPr>
+        <w:shd w:val="clear" w:color="auto" w:fill="FFFFFF"/>
+        <w:ind w:right="360" w:firstLine="708"/>
+      </w:pPr>
+      <w:r>
+        <w:t>...</w:t>
+      </w:r>
+    </w:p>
+    <w:p>
+      <w:pPr>
+        <w:shd w:val="clear" w:color="auto" w:fill="FFFFFF"/>
+        <w:ind w:right="360" w:firstLine="708"/>
+      </w:pPr>
+    </w:p>
+    <w:p>
+      <w:pPr>
+        <w:shd w:val="clear" w:color="auto" w:fill="FFFFFF"/>
+        <w:ind w:right="360" w:firstLine="708"/>
+        <w:rPr>
+          <w:lang w:val="en-US"/>
+        </w:rPr>
+      </w:pPr>
+      <w:r>
+        <w:lastRenderedPageBreak/>
+        <w:t>function mapListItems(links: Array&lt;ILink&gt;) {</w:t>
+      </w:r>
+    </w:p>
+    <w:p>
+      <w:pPr>
+        <w:shd w:val="clear" w:color="auto" w:fill="FFFFFF"/>
+        <w:ind w:right="360" w:firstLine="708"/>
+      </w:pPr>
+      <w:r>
+        <w:t xml:space="preserve">    return links.map((link, id) =&gt; (</w:t>
+      </w:r>
+    </w:p>
+    <w:p>
+      <w:pPr>
+        <w:shd w:val="clear" w:color="auto" w:fill="FFFFFF"/>
+        <w:ind w:right="360" w:firstLine="708"/>
+      </w:pPr>
+      <w:r>
+        <w:t xml:space="preserve">      &lt;LinkListItem</w:t>
+      </w:r>
+    </w:p>
+    <w:p>
+      <w:pPr>
+        <w:shd w:val="clear" w:color="auto" w:fill="FFFFFF"/>
+        <w:ind w:right="360" w:firstLine="708"/>
+      </w:pPr>
+      <w:r>
+        <w:t xml:space="preserve">        key={link.id}</w:t>
+      </w:r>
+    </w:p>
+    <w:p>
+      <w:pPr>
+        <w:shd w:val="clear" w:color="auto" w:fill="FFFFFF"/>
+        <w:ind w:right="360" w:firstLine="708"/>
+      </w:pPr>
+      <w:r>
+        <w:t xml:space="preserve">        primary={link.title}</w:t>
+      </w:r>
+    </w:p>
+    <w:p>
+      <w:pPr>
+        <w:shd w:val="clear" w:color="auto" w:fill="FFFFFF"/>
+        <w:ind w:right="360" w:firstLine="708"/>
+      </w:pPr>
+      <w:r>
+        <w:t xml:space="preserve">        secondary={link.url}</w:t>
+      </w:r>
+    </w:p>
+    <w:p>
+      <w:pPr>
+        <w:shd w:val="clear" w:color="auto" w:fill="FFFFFF"/>
+        <w:ind w:right="360" w:firstLine="708"/>
+      </w:pPr>
+      <w:r>
+        <w:t xml:space="preserve">        onClick={onItemClick(link)}</w:t>
+      </w:r>
+    </w:p>
+    <w:p>
+      <w:pPr>
+        <w:shd w:val="clear" w:color="auto" w:fill="FFFFFF"/>
+        <w:ind w:right="360" w:firstLine="708"/>
+      </w:pPr>
+      <w:r>
+        <w:t xml:space="preserve">        isFavorite={link.isFavorite}</w:t>
+      </w:r>
+    </w:p>
+    <w:p>
+      <w:pPr>
+        <w:shd w:val="clear" w:color="auto" w:fill="FFFFFF"/>
+        <w:ind w:right="360" w:firstLine="708"/>
+      </w:pPr>
+      <w:r>
+        <w:t xml:space="preserve">      /&gt;</w:t>
+      </w:r>
+    </w:p>
+    <w:p>
+      <w:pPr>
+        <w:shd w:val="clear" w:color="auto" w:fill="FFFFFF"/>
+        <w:ind w:right="360" w:firstLine="708"/>
+      </w:pPr>
+      <w:r>
+        <w:t xml:space="preserve">    ));</w:t>
+      </w:r>
+    </w:p>
+    <w:p>
+      <w:pPr>
+        <w:shd w:val="clear" w:color="auto" w:fill="FFFFFF"/>
+        <w:ind w:right="360" w:firstLine="708"/>
+      </w:pPr>
+      <w:r>
+        <w:t xml:space="preserve">  }</w:t>
+      </w:r>
+    </w:p>
+    <w:p>
+      <w:pPr>
+        <w:shd w:val="clear" w:color="auto" w:fill="FFFFFF"/>
+        <w:ind w:right="360" w:firstLine="708"/>
+      </w:pPr>
+    </w:p>
+    <w:p>
+      <w:pPr>
+        <w:shd w:val="clear" w:color="auto" w:fill="FFFFFF"/>
+        <w:ind w:right="360" w:firstLine="708"/>
+      </w:pPr>
+      <w:r>
+        <w:t>return (</w:t>
+      </w:r>
+    </w:p>
+    <w:p>
+      <w:pPr>
+        <w:shd w:val="clear" w:color="auto" w:fill="FFFFFF"/>
+        <w:ind w:right="360" w:firstLine="708"/>
+      </w:pPr>
+      <w:r>
+        <w:t xml:space="preserve">      &lt;List&gt;{mapListItems(props.links.data)}&lt;/List&gt;</w:t>
+      </w:r>
+    </w:p>
+    <w:p>
+      <w:pPr>
+        <w:shd w:val="clear" w:color="auto" w:fill="FFFFFF"/>
+        <w:ind w:right="360" w:firstLine="708"/>
+      </w:pPr>
+      <w:r>
+        <w:t xml:space="preserve">  );</w:t>
+      </w:r>
+    </w:p>
+    <w:p>
+      <w:pPr>
+        <w:shd w:val="clear" w:color="auto" w:fill="FFFFFF"/>
+        <w:ind w:right="360" w:firstLine="708"/>
+      </w:pPr>
+      <w:r>
+        <w:t>}</w:t>
+      </w:r>
+    </w:p>
+    <w:p>
+      <w:pPr>
+        <w:shd w:val="clear" w:color="auto" w:fill="FFFFFF"/>
+        <w:ind w:right="360" w:firstLine="708"/>
+      </w:pPr>
+      <w:r>
+        <w:t>function mapStateToProps(state: CombinedReducers, props: any) {</w:t>
+      </w:r>
+    </w:p>
+    <w:p>
+      <w:pPr>
+        <w:shd w:val="clear" w:color="auto" w:fill="FFFFFF"/>
+        <w:ind w:right="360" w:firstLine="708"/>
+      </w:pPr>
+      <w:r>
+        <w:t xml:space="preserve">  if (props.path === "favorites") {</w:t>
+      </w:r>
+    </w:p>
+    <w:p>
+      <w:pPr>
+        <w:shd w:val="clear" w:color="auto" w:fill="FFFFFF"/>
+        <w:ind w:right="360" w:firstLine="708"/>
+      </w:pPr>
+      <w:r>
+        <w:t xml:space="preserve">    return {</w:t>
+      </w:r>
+    </w:p>
+    <w:p>
+      <w:pPr>
+        <w:shd w:val="clear" w:color="auto" w:fill="FFFFFF"/>
+        <w:ind w:right="360" w:firstLine="708"/>
+      </w:pPr>
+      <w:r>
+        <w:t xml:space="preserve">      links: filterFavoriteLinks(state.links)</w:t>
+      </w:r>
+    </w:p>
+    <w:p>
+      <w:pPr>
+        <w:shd w:val="clear" w:color="auto" w:fill="FFFFFF"/>
+        <w:ind w:right="360" w:firstLine="708"/>
+      </w:pPr>
+      <w:r>
+        <w:t xml:space="preserve">    };</w:t>
+      </w:r>
+    </w:p>
+    <w:p>
+      <w:pPr>
+        <w:shd w:val="clear" w:color="auto" w:fill="FFFFFF"/>
+        <w:ind w:right="360" w:firstLine="708"/>
+      </w:pPr>
+      <w:r>
+        <w:t xml:space="preserve">  } else {</w:t>
+      </w:r>
+    </w:p>
+    <w:p>
+      <w:pPr>
+        <w:shd w:val="clear" w:color="auto" w:fill="FFFFFF"/>
+        <w:ind w:right="360" w:firstLine="708"/>
+      </w:pPr>
+      <w:r>
+        <w:t xml:space="preserve">    return {</w:t>
+      </w:r>
+    </w:p>
+    <w:p>
+      <w:pPr>
+        <w:shd w:val="clear" w:color="auto" w:fill="FFFFFF"/>
+        <w:ind w:right="360" w:firstLine="708"/>
+      </w:pPr>
+      <w:r>
+        <w:t xml:space="preserve">      links: filterLinks(state.links, props.group)</w:t>
+      </w:r>
+    </w:p>
+    <w:p>
+      <w:pPr>
+        <w:shd w:val="clear" w:color="auto" w:fill="FFFFFF"/>
+        <w:ind w:right="360" w:firstLine="708"/>
+      </w:pPr>
+      <w:r>
+        <w:t xml:space="preserve">    };</w:t>
+      </w:r>
+    </w:p>
+    <w:p>
+      <w:pPr>
+        <w:shd w:val="clear" w:color="auto" w:fill="FFFFFF"/>
+        <w:ind w:right="360" w:firstLine="708"/>
+      </w:pPr>
+      <w:r>
+        <w:t xml:space="preserve">  }</w:t>
+      </w:r>
+    </w:p>
+    <w:p>
+      <w:pPr>
+        <w:shd w:val="clear" w:color="auto" w:fill="FFFFFF"/>
+        <w:ind w:right="360" w:firstLine="708"/>
+      </w:pPr>
+      <w:r>
+        <w:t>}</w:t>
+      </w:r>
+    </w:p>
+    <w:p>
+      <w:pPr>
+        <w:shd w:val="clear" w:color="auto" w:fill="FFFFFF"/>
+        <w:ind w:right="360" w:firstLine="708"/>
+      </w:pPr>
+    </w:p>
+    <w:p>
+      <w:pPr>
+        <w:shd w:val="clear" w:color="auto" w:fill="FFFFFF"/>
+        <w:ind w:right="360" w:firstLine="708"/>
+      </w:pPr>
+      <w:r>
+        <w:t>export const LinksList = compose(</w:t>
+      </w:r>
+    </w:p>
+    <w:p>
+      <w:pPr>
+        <w:shd w:val="clear" w:color="auto" w:fill="FFFFFF"/>
+        <w:ind w:right="360" w:firstLine="708"/>
+      </w:pPr>
+      <w:r>
+        <w:t xml:space="preserve">  connect(</w:t>
+      </w:r>
+    </w:p>
+    <w:p>
+      <w:pPr>
+        <w:shd w:val="clear" w:color="auto" w:fill="FFFFFF"/>
+        <w:ind w:right="360" w:firstLine="708"/>
+      </w:pPr>
+      <w:r>
+        <w:t xml:space="preserve">    mapStateToProps,</w:t>
+      </w:r>
+    </w:p>
+    <w:p>
+      <w:pPr>
+        <w:shd w:val="clear" w:color="auto" w:fill="FFFFFF"/>
+        <w:ind w:right="360" w:firstLine="708"/>
+      </w:pPr>
+      <w:r>
+        <w:t xml:space="preserve">    { fetchLinks, fetchFavorites }</w:t>
+      </w:r>
+    </w:p>
+    <w:p>
+      <w:pPr>
+        <w:shd w:val="clear" w:color="auto" w:fill="FFFFFF"/>
+        <w:ind w:right="360" w:firstLine="708"/>
+      </w:pPr>
+      <w:r>
+        <w:t xml:space="preserve">  ),</w:t>
+      </w:r>
+    </w:p>
+    <w:p>
+      <w:pPr>
+        <w:shd w:val="clear" w:color="auto" w:fill="FFFFFF"/>
+        <w:ind w:right="360" w:firstLine="708"/>
+      </w:pPr>
+      <w:r>
+        <w:t xml:space="preserve">  withSnackbar</w:t>
+      </w:r>
+    </w:p>
+    <w:p>
+      <w:pPr>
+        <w:shd w:val="clear" w:color="auto" w:fill="FFFFFF"/>
+        <w:ind w:right="360" w:firstLine="708"/>
+      </w:pPr>
+      <w:r>
+        <w:t>)(Component) as React.FunctionComponent&lt;{ [type: string]: any }&gt;;</w:t>
+      </w:r>
+    </w:p>
+    <w:p>
+      <w:pPr>
+        <w:shd w:val="clear" w:color="auto" w:fill="FFFFFF"/>
+        <w:ind w:right="360" w:firstLine="708"/>
+      </w:pPr>
+      <w:r>
+        <w:lastRenderedPageBreak/>
+        <w:t>Se poate observa în exemplul prezentat că se exportă componentul</w:t>
+      </w:r>
+      <w:r>
+        <w:rPr>
+          <w:i/>
+        </w:rPr>
+        <w:t xml:space="preserve"> LinksList</w:t>
+      </w:r>
+      <w:r>
+        <w:t xml:space="preserve"> care este un component conectat la store-ul Redux, ce se abonează la câmpul de date </w:t>
+      </w:r>
+      <w:r>
+        <w:rPr>
+          <w:i/>
+        </w:rPr>
+        <w:t>links</w:t>
+      </w:r>
+      <w:r>
+        <w:rPr>
+          <w:i/>
+        </w:rPr>
+        <w:t xml:space="preserve"> </w:t>
+      </w:r>
+      <w:r>
+        <w:t>cum se poate observa în funcția mapStateToProps</w:t>
+      </w:r>
+      <w:r>
+        <w:rPr>
+          <w:i/>
+        </w:rPr>
+        <w:t xml:space="preserve">. </w:t>
+      </w:r>
+      <w:r>
+        <w:t xml:space="preserve">Când acest câmp va primi date noi, componentul va ști și va face automat un rerender la component pentru a utiliza datele noi. </w:t>
+      </w:r>
+      <w:r>
+        <w:rPr>
+          <w:i/>
+        </w:rPr>
+        <w:t>FetchLinks</w:t>
+      </w:r>
+      <w:r>
+        <w:t xml:space="preserve"> și </w:t>
+      </w:r>
+      <w:r>
+        <w:rPr>
+          <w:i/>
+        </w:rPr>
+        <w:t>fetchFavorites</w:t>
+      </w:r>
+      <w:r>
+        <w:t xml:space="preserve"> sunt niște funcții ce îndeplinesc rolul de acțiuni</w:t>
+      </w:r>
+      <w:r>
+        <w:t xml:space="preserve"> și e nevoie de le inclus ca parametri în funcția </w:t>
+      </w:r>
+      <w:r>
+        <w:rPr>
+          <w:i/>
+        </w:rPr>
+        <w:t>connect</w:t>
+      </w:r>
+      <w:r>
+        <w:rPr>
+          <w:i/>
+        </w:rPr>
+        <w:t xml:space="preserve"> </w:t>
+      </w:r>
+      <w:r>
+        <w:t xml:space="preserve">ce le deorează cu o altă funcție numită dispatch ce are ca scop anunțarea reduxului că o acțiune a avut loc ca reducerii să poată reacționa. Funcțiile decorate cu </w:t>
+      </w:r>
+      <w:r>
+        <w:rPr>
+          <w:i/>
+        </w:rPr>
+        <w:t>dispatch</w:t>
+      </w:r>
+      <w:r>
+        <w:t xml:space="preserve"> vor aparea ca convenție ca props.funcție în component ca o convenție, deși API-ul dat nu e cel mai intuitiv și se lucrează la mari schimbări în privința acestui API prin folosirea metodelor noi a utilizării stării</w:t>
+      </w:r>
+      <w:r>
+        <w:t xml:space="preserve"> în</w:t>
+      </w:r>
+      <w:r>
+        <w:t xml:space="preserve"> React</w:t>
+      </w:r>
+      <w:r>
+        <w:t>, Vue, etc</w:t>
+      </w:r>
+      <w:r>
+        <w:t>.</w:t>
+      </w:r>
       <w:r>
         <w:br w:type="page"/>
       </w:r>
@@ -10444,8 +11026,8 @@
       <w:pPr>
         <w:jc w:val="center"/>
       </w:pPr>
-      <w:bookmarkStart w:id="27" w:name="_44sinio" w:colFirst="0" w:colLast="0"/>
-      <w:bookmarkEnd w:id="27"/>
+      <w:bookmarkStart w:id="24" w:name="_44sinio" w:colFirst="0" w:colLast="0"/>
+      <w:bookmarkEnd w:id="24"/>
     </w:p>
     <w:p>
       <w:pPr>
@@ -10458,11 +11040,11 @@
         <w:jc w:val="both"/>
         <w:outlineLvl w:val="0"/>
       </w:pPr>
-      <w:bookmarkStart w:id="28" w:name="_Toc6363629"/>
+      <w:bookmarkStart w:id="25" w:name="_Toc6363629"/>
       <w:r>
         <w:t>CONCLUZII</w:t>
       </w:r>
-      <w:bookmarkEnd w:id="28"/>
+      <w:bookmarkEnd w:id="25"/>
     </w:p>
     <w:p>
       <w:pPr>
@@ -10674,8 +11256,8 @@
       <w:pPr>
         <w:ind w:firstLine="567"/>
       </w:pPr>
-      <w:bookmarkStart w:id="29" w:name="_z337ya" w:colFirst="0" w:colLast="0"/>
-      <w:bookmarkEnd w:id="29"/>
+      <w:bookmarkStart w:id="26" w:name="_z337ya" w:colFirst="0" w:colLast="0"/>
+      <w:bookmarkEnd w:id="26"/>
     </w:p>
     <w:p>
       <w:pPr>
@@ -10687,11 +11269,11 @@
         <w:ind w:left="737"/>
         <w:outlineLvl w:val="0"/>
       </w:pPr>
-      <w:bookmarkStart w:id="30" w:name="_Toc6363630"/>
+      <w:bookmarkStart w:id="27" w:name="_Toc6363630"/>
       <w:r>
         <w:t>BIBLIOGRAFIE</w:t>
       </w:r>
-      <w:bookmarkEnd w:id="30"/>
+      <w:bookmarkEnd w:id="27"/>
     </w:p>
     <w:p>
       <w:pPr>
@@ -10890,31 +11472,7 @@
           <w:rPr>
             <w:rStyle w:val="Hyperlink"/>
           </w:rPr>
-          <w:t>https://hackernoon.com/a-basi</w:t>
-        </w:r>
-        <w:r>
-          <w:rPr>
-            <w:rStyle w:val="Hyperlink"/>
-          </w:rPr>
-          <w:t>c</w:t>
-        </w:r>
-        <w:r>
-          <w:rPr>
-            <w:rStyle w:val="Hyperlink"/>
-          </w:rPr>
-          <w:t>-react-redux-intro</w:t>
-        </w:r>
-        <w:r>
-          <w:rPr>
-            <w:rStyle w:val="Hyperlink"/>
-          </w:rPr>
-          <w:t>d</w:t>
-        </w:r>
-        <w:r>
-          <w:rPr>
-            <w:rStyle w:val="Hyperlink"/>
-          </w:rPr>
-          <w:t>uctory-tutorial-adcc681eeb5e</w:t>
+          <w:t>https://hackernoon.com/a-basic-react-redux-introductory-tutorial-adcc681eeb5e</w:t>
         </w:r>
       </w:hyperlink>
     </w:p>
@@ -11760,7 +12318,7 @@
           <w:rPr>
             <w:noProof/>
           </w:rPr>
-          <w:t>28</w:t>
+          <w:t>6</w:t>
         </w:r>
         <w:r>
           <w:rPr>
@@ -14824,6 +15382,7 @@
   <w:style w:type="character" w:default="1" w:styleId="DefaultParagraphFont">
     <w:name w:val="Default Paragraph Font"/>
     <w:uiPriority w:val="1"/>
+    <w:semiHidden/>
     <w:unhideWhenUsed/>
   </w:style>
   <w:style w:type="table" w:default="1" w:styleId="TableNormal">
@@ -16560,6 +17119,7 @@
   <w:style w:type="character" w:default="1" w:styleId="DefaultParagraphFont">
     <w:name w:val="Default Paragraph Font"/>
     <w:uiPriority w:val="1"/>
+    <w:semiHidden/>
     <w:unhideWhenUsed/>
   </w:style>
   <w:style w:type="table" w:default="1" w:styleId="TableNormal">
@@ -18259,7 +18819,7 @@
   <a:extraClrSchemeLst/>
   <a:extLst>
     <a:ext uri="{05A4C25C-085E-4340-85A3-A5531E510DB2}">
-      <thm15:themeFamily xmlns:thm15="http://schemas.microsoft.com/office/thememl/2012/main" xmlns="" name="Office Theme" id="{62F939B6-93AF-4DB8-9C6B-D6C7DFDC589F}" vid="{4A3C46E8-61CC-4603-A589-7422A47A8E4A}"/>
+      <thm15:themeFamily xmlns="" xmlns:thm15="http://schemas.microsoft.com/office/thememl/2012/main" name="Office Theme" id="{62F939B6-93AF-4DB8-9C6B-D6C7DFDC589F}" vid="{4A3C46E8-61CC-4603-A589-7422A47A8E4A}"/>
     </a:ext>
   </a:extLst>
 </a:theme>
@@ -18270,7 +18830,7 @@
 </file>
 
 <file path=customXml/itemProps1.xml><?xml version="1.0" encoding="utf-8"?>
-<ds:datastoreItem xmlns:ds="http://schemas.openxmlformats.org/officeDocument/2006/customXml" ds:itemID="{32B84A41-238D-4F21-A17E-392EA8CC7190}">
+<ds:datastoreItem xmlns:ds="http://schemas.openxmlformats.org/officeDocument/2006/customXml" ds:itemID="{BBF9F9EF-8F43-44AF-9220-3768F5C0ACB9}">
   <ds:schemaRefs>
     <ds:schemaRef ds:uri="http://schemas.openxmlformats.org/officeDocument/2006/bibliography"/>
   </ds:schemaRefs>

</xml_diff>

<commit_message>
fix tot textul de la persoana 3
</commit_message>
<xml_diff>
--- a/LicentaDanPopa.docx
+++ b/LicentaDanPopa.docx
@@ -4501,7 +4501,16 @@
         <w:t xml:space="preserve">La momentul actual, </w:t>
       </w:r>
       <w:r>
-        <w:t xml:space="preserve">nu este rezolvata problema de păstrare a stării în partea front end si </w:t>
+        <w:t>nu este rezolvată</w:t>
+      </w:r>
+      <w:r>
+        <w:t xml:space="preserve"> problema de păstrare a stării în partea f</w:t>
+      </w:r>
+      <w:r>
+        <w:t>ront end ș</w:t>
+      </w:r>
+      <w:r>
+        <w:t xml:space="preserve">i </w:t>
       </w:r>
       <w:r>
         <w:t xml:space="preserve">există </w:t>
@@ -5128,7 +5137,13 @@
         <w:t xml:space="preserve"> Redux.</w:t>
       </w:r>
       <w:r>
-        <w:t xml:space="preserve"> Această combinație nu este una aleatorie, Reduxul fiind prima bibliotecă la care se gandesc developerii ce scriu aplicații pe React cand au nevoie să utilizeze acceași stare în diferite părți ale aplicației.</w:t>
+        <w:t xml:space="preserve"> Această combinație nu este una aleatorie, Redux</w:t>
+      </w:r>
+      <w:r>
+        <w:t>-</w:t>
+      </w:r>
+      <w:r>
+        <w:t>ul fiind prima bibliotecă la care se gandesc developerii ce scriu aplicații pe React cand au nevoie să utilizeze acceași stare în diferite părți ale aplicației.</w:t>
       </w:r>
       <w:r>
         <w:t xml:space="preserve"> Redux este o librărie JavaScript open-source pentru managementul stării aplicației. Aceasta librărie a fost creată de Dan Abramov si Andrew Clark în 2015. Dan Abramov a început lucrul la această librarie când se pregătea de conferinta </w:t>
@@ -5313,35 +5328,7 @@
         <w:rPr>
           <w:lang w:val="en-US"/>
         </w:rPr>
-        <w:t xml:space="preserve">: </w:t>
-      </w:r>
-      <w:proofErr w:type="spellStart"/>
-      <w:r>
-        <w:rPr>
-          <w:lang w:val="en-US"/>
-        </w:rPr>
-        <w:t>axios</w:t>
-      </w:r>
-      <w:proofErr w:type="spellEnd"/>
-      <w:r>
-        <w:rPr>
-          <w:lang w:val="en-US"/>
-        </w:rPr>
-        <w:t xml:space="preserve">, d3, </w:t>
-      </w:r>
-      <w:proofErr w:type="spellStart"/>
-      <w:r>
-        <w:rPr>
-          <w:lang w:val="en-US"/>
-        </w:rPr>
-        <w:t>rxjs</w:t>
-      </w:r>
-      <w:proofErr w:type="spellEnd"/>
-      <w:r>
-        <w:rPr>
-          <w:lang w:val="en-US"/>
-        </w:rPr>
-        <w:t>, etc.</w:t>
+        <w:t>: axios, d3, rxjs, etc.</w:t>
       </w:r>
     </w:p>
     <w:p>
@@ -5465,7 +5452,6 @@
         </w:rPr>
         <w:t xml:space="preserve">  </w:t>
       </w:r>
-      <w:proofErr w:type="spellStart"/>
       <w:proofErr w:type="gramStart"/>
       <w:r>
         <w:rPr>
@@ -5473,55 +5459,52 @@
         </w:rPr>
         <w:t>const</w:t>
       </w:r>
-      <w:proofErr w:type="spellEnd"/>
       <w:proofErr w:type="gramEnd"/>
       <w:r>
         <w:rPr>
           <w:lang w:val="en-US"/>
         </w:rPr>
-        <w:t xml:space="preserve"> [</w:t>
-      </w:r>
-      <w:proofErr w:type="spellStart"/>
+        <w:t xml:space="preserve"> [welcomeText, setWelco</w:t>
+      </w:r>
       <w:r>
         <w:rPr>
           <w:lang w:val="en-US"/>
         </w:rPr>
-        <w:t>welcomeText</w:t>
-      </w:r>
-      <w:proofErr w:type="spellEnd"/>
-      <w:r>
+        <w:t>meText] = useState(“Welcome 1”)</w:t>
+      </w:r>
+    </w:p>
+    <w:p>
+      <w:pPr>
+        <w:ind w:firstLine="708"/>
         <w:rPr>
           <w:lang w:val="en-US"/>
         </w:rPr>
-        <w:t xml:space="preserve">, </w:t>
-      </w:r>
-      <w:proofErr w:type="spellStart"/>
+      </w:pPr>
       <w:r>
         <w:rPr>
           <w:lang w:val="en-US"/>
         </w:rPr>
-        <w:t>setWelcomeText</w:t>
-      </w:r>
-      <w:proofErr w:type="spellEnd"/>
+        <w:t xml:space="preserve">  </w:t>
+      </w:r>
+      <w:proofErr w:type="gramStart"/>
       <w:r>
         <w:rPr>
           <w:lang w:val="en-US"/>
         </w:rPr>
-        <w:t xml:space="preserve">] = </w:t>
-      </w:r>
-      <w:proofErr w:type="spellStart"/>
+        <w:t>const</w:t>
+      </w:r>
+      <w:proofErr w:type="gramEnd"/>
       <w:r>
         <w:rPr>
           <w:lang w:val="en-US"/>
         </w:rPr>
-        <w:t>useState</w:t>
-      </w:r>
-      <w:proofErr w:type="spellEnd"/>
+        <w:t xml:space="preserve"> handleButtonClick = ()</w:t>
+      </w:r>
       <w:r>
         <w:rPr>
           <w:lang w:val="en-US"/>
         </w:rPr>
-        <w:t>(“Welcome 1”)</w:t>
+        <w:t xml:space="preserve"> =&gt; setWelcomeText(“Welcome 2”)</w:t>
       </w:r>
     </w:p>
     <w:p>
@@ -5531,6 +5514,56 @@
           <w:lang w:val="en-US"/>
         </w:rPr>
       </w:pPr>
+      <w:r>
+        <w:rPr>
+          <w:lang w:val="en-US"/>
+        </w:rPr>
+        <w:t xml:space="preserve">  </w:t>
+      </w:r>
+      <w:proofErr w:type="gramStart"/>
+      <w:r>
+        <w:rPr>
+          <w:lang w:val="en-US"/>
+        </w:rPr>
+        <w:t>return</w:t>
+      </w:r>
+      <w:proofErr w:type="gramEnd"/>
+      <w:r>
+        <w:rPr>
+          <w:lang w:val="en-US"/>
+        </w:rPr>
+        <w:t xml:space="preserve"> &lt;button onClick={</w:t>
+      </w:r>
+      <w:r>
+        <w:rPr>
+          <w:lang w:val="en-US"/>
+        </w:rPr>
+        <w:t>handleButtonClick</w:t>
+      </w:r>
+      <w:r>
+        <w:rPr>
+          <w:lang w:val="en-US"/>
+        </w:rPr>
+        <w:t>}</w:t>
+      </w:r>
+      <w:r>
+        <w:rPr>
+          <w:lang w:val="en-US"/>
+        </w:rPr>
+        <w:t>&gt;{welcomeText}</w:t>
+      </w:r>
+      <w:r>
+        <w:rPr>
+          <w:lang w:val="en-US"/>
+        </w:rPr>
+        <w:t>&lt;/button</w:t>
+      </w:r>
+      <w:r>
+        <w:rPr>
+          <w:lang w:val="en-US"/>
+        </w:rPr>
+        <w:t>&gt;</w:t>
+      </w:r>
     </w:p>
     <w:p>
       <w:pPr>
@@ -5543,707 +5576,196 @@
         <w:rPr>
           <w:lang w:val="en-US"/>
         </w:rPr>
+        <w:t>}</w:t>
+      </w:r>
+    </w:p>
+    <w:p>
+      <w:pPr>
+        <w:ind w:firstLine="708"/>
+        <w:rPr>
+          <w:lang w:val="en-US"/>
+        </w:rPr>
+      </w:pPr>
+      <w:proofErr w:type="gramStart"/>
+      <w:r>
+        <w:rPr>
+          <w:lang w:val="en-US"/>
+        </w:rPr>
+        <w:t>ReactDOM.render(</w:t>
+      </w:r>
+      <w:proofErr w:type="gramEnd"/>
+    </w:p>
+    <w:p>
+      <w:pPr>
+        <w:ind w:firstLine="708"/>
+        <w:rPr>
+          <w:lang w:val="en-US"/>
+        </w:rPr>
+      </w:pPr>
+      <w:r>
+        <w:rPr>
+          <w:lang w:val="en-US"/>
+        </w:rPr>
+        <w:t xml:space="preserve">  &lt;App /&gt;,</w:t>
+      </w:r>
+    </w:p>
+    <w:p>
+      <w:pPr>
+        <w:ind w:firstLine="708"/>
+        <w:rPr>
+          <w:lang w:val="en-US"/>
+        </w:rPr>
+      </w:pPr>
+      <w:r>
+        <w:rPr>
+          <w:lang w:val="en-US"/>
+        </w:rPr>
         <w:t xml:space="preserve">  </w:t>
       </w:r>
-      <w:proofErr w:type="spellStart"/>
       <w:proofErr w:type="gramStart"/>
       <w:r>
         <w:rPr>
           <w:lang w:val="en-US"/>
         </w:rPr>
-        <w:t>const</w:t>
-      </w:r>
-      <w:proofErr w:type="spellEnd"/>
+        <w:t>document.getElementById(</w:t>
+      </w:r>
       <w:proofErr w:type="gramEnd"/>
       <w:r>
         <w:rPr>
           <w:lang w:val="en-US"/>
         </w:rPr>
-        <w:t xml:space="preserve"> </w:t>
-      </w:r>
-      <w:proofErr w:type="spellStart"/>
+        <w:t>“root”</w:t>
+      </w:r>
       <w:r>
         <w:rPr>
           <w:lang w:val="en-US"/>
         </w:rPr>
-        <w:t>handleButtonClick</w:t>
-      </w:r>
-      <w:proofErr w:type="spellEnd"/>
-      <w:r>
+        <w:t>)</w:t>
+      </w:r>
+    </w:p>
+    <w:p>
+      <w:pPr>
+        <w:ind w:firstLine="708"/>
         <w:rPr>
           <w:lang w:val="en-US"/>
         </w:rPr>
-        <w:t xml:space="preserve"> = () =&gt; </w:t>
-      </w:r>
-      <w:proofErr w:type="spellStart"/>
+      </w:pPr>
       <w:r>
         <w:rPr>
           <w:lang w:val="en-US"/>
         </w:rPr>
-        <w:t>setWelcomeText</w:t>
-      </w:r>
-      <w:proofErr w:type="spellEnd"/>
+        <w:t>);</w:t>
+      </w:r>
+    </w:p>
+    <w:p>
+      <w:pPr>
+        <w:ind w:firstLine="708"/>
+      </w:pPr>
       <w:r>
         <w:rPr>
           <w:lang w:val="en-US"/>
         </w:rPr>
-        <w:t>(“Welcome 2”)</w:t>
+        <w:t xml:space="preserve">Se poate observa că aplicația </w:t>
+      </w:r>
+      <w:r>
+        <w:rPr>
+          <w:lang w:val="en-US"/>
+        </w:rPr>
+        <w:t>e</w:t>
+      </w:r>
+      <w:r>
+        <w:rPr>
+          <w:lang w:val="en-US"/>
+        </w:rPr>
+        <w:t>ste</w:t>
+      </w:r>
+      <w:r>
+        <w:rPr>
+          <w:lang w:val="en-US"/>
+        </w:rPr>
+        <w:t xml:space="preserve"> compusă din</w:t>
+      </w:r>
+      <w:r>
+        <w:rPr>
+          <w:lang w:val="en-US"/>
+        </w:rPr>
+        <w:t>tr-un</w:t>
+      </w:r>
+      <w:r>
+        <w:rPr>
+          <w:lang w:val="en-US"/>
+        </w:rPr>
+        <w:t xml:space="preserve"> component, unicul component present în exemplu fiind componen</w:t>
+      </w:r>
+      <w:r>
+        <w:rPr>
+          <w:lang w:val="en-US"/>
+        </w:rPr>
+        <w:t>tul App. Fiecare component poate avea o stare internă, care definește dacă componentul are nevoie de re</w:t>
+      </w:r>
+      <w:r>
+        <w:rPr>
+          <w:lang w:val="en-US"/>
+        </w:rPr>
+        <w:t>-</w:t>
+      </w:r>
+      <w:r>
+        <w:rPr>
+          <w:lang w:val="en-US"/>
+        </w:rPr>
+        <w:t xml:space="preserve">render sau nu. În componentul App </w:t>
+      </w:r>
+      <w:proofErr w:type="gramStart"/>
+      <w:r>
+        <w:rPr>
+          <w:lang w:val="en-US"/>
+        </w:rPr>
+        <w:t>este</w:t>
+      </w:r>
+      <w:proofErr w:type="gramEnd"/>
+      <w:r>
+        <w:rPr>
+          <w:lang w:val="en-US"/>
+        </w:rPr>
+        <w:t xml:space="preserve"> present o </w:t>
+      </w:r>
+      <w:r>
+        <w:rPr>
+          <w:lang w:val="en-US"/>
+        </w:rPr>
+        <w:t>variabilă de stare: welcomeText. C</w:t>
+      </w:r>
+      <w:r>
+        <w:t xml:space="preserve">ând această variabilă se schimbă atunci React decide că e timpul de făcut </w:t>
+      </w:r>
+      <w:proofErr w:type="gramStart"/>
+      <w:r>
+        <w:t>un</w:t>
+      </w:r>
+      <w:proofErr w:type="gramEnd"/>
+      <w:r>
+        <w:t xml:space="preserve"> rerender pentru a actualiza informația cu datele noi. În exemplul dat la apasarea butonului se invocă funcția handleButtonClick care schimbă valoarea variabilei welcomeText cu textul </w:t>
+      </w:r>
+      <w:r>
+        <w:t>“</w:t>
+      </w:r>
+      <w:r>
+        <w:t>Welcome 2”.</w:t>
       </w:r>
     </w:p>
     <w:p>
       <w:pPr>
         <w:ind w:firstLine="708"/>
-        <w:rPr>
-          <w:lang w:val="en-US"/>
-        </w:rPr>
-      </w:pPr>
-    </w:p>
-    <w:p>
-      <w:pPr>
-        <w:ind w:firstLine="708"/>
-        <w:rPr>
-          <w:lang w:val="en-US"/>
-        </w:rPr>
-      </w:pPr>
-      <w:r>
-        <w:rPr>
-          <w:lang w:val="en-US"/>
-        </w:rPr>
-        <w:t xml:space="preserve">  </w:t>
-      </w:r>
-      <w:proofErr w:type="gramStart"/>
-      <w:r>
-        <w:rPr>
-          <w:lang w:val="en-US"/>
-        </w:rPr>
-        <w:t>return</w:t>
-      </w:r>
-      <w:proofErr w:type="gramEnd"/>
-      <w:r>
-        <w:rPr>
-          <w:lang w:val="en-US"/>
-        </w:rPr>
-        <w:t xml:space="preserve"> &lt;button </w:t>
-      </w:r>
-      <w:proofErr w:type="spellStart"/>
-      <w:r>
-        <w:rPr>
-          <w:lang w:val="en-US"/>
-        </w:rPr>
-        <w:t>onClick</w:t>
-      </w:r>
-      <w:proofErr w:type="spellEnd"/>
-      <w:r>
-        <w:rPr>
-          <w:lang w:val="en-US"/>
-        </w:rPr>
-        <w:t>={</w:t>
-      </w:r>
-      <w:proofErr w:type="spellStart"/>
-      <w:r>
-        <w:rPr>
-          <w:lang w:val="en-US"/>
-        </w:rPr>
-        <w:t>handleButtonClick</w:t>
-      </w:r>
-      <w:proofErr w:type="spellEnd"/>
-      <w:r>
-        <w:rPr>
-          <w:lang w:val="en-US"/>
-        </w:rPr>
-        <w:t>}</w:t>
-      </w:r>
-      <w:r>
-        <w:rPr>
-          <w:lang w:val="en-US"/>
-        </w:rPr>
-        <w:t>&gt;{</w:t>
-      </w:r>
-      <w:proofErr w:type="spellStart"/>
-      <w:r>
-        <w:rPr>
-          <w:lang w:val="en-US"/>
-        </w:rPr>
-        <w:t>welcomeText</w:t>
-      </w:r>
-      <w:proofErr w:type="spellEnd"/>
-      <w:r>
-        <w:rPr>
-          <w:lang w:val="en-US"/>
-        </w:rPr>
-        <w:t>}</w:t>
-      </w:r>
-      <w:r>
-        <w:rPr>
-          <w:lang w:val="en-US"/>
-        </w:rPr>
-        <w:t>&lt;/button</w:t>
-      </w:r>
-      <w:r>
-        <w:rPr>
-          <w:lang w:val="en-US"/>
-        </w:rPr>
-        <w:t>&gt;</w:t>
-      </w:r>
-    </w:p>
-    <w:p>
-      <w:pPr>
-        <w:ind w:firstLine="708"/>
-        <w:rPr>
-          <w:lang w:val="en-US"/>
-        </w:rPr>
-      </w:pPr>
-      <w:r>
-        <w:rPr>
-          <w:lang w:val="en-US"/>
-        </w:rPr>
-        <w:t>}</w:t>
-      </w:r>
-    </w:p>
-    <w:p>
-      <w:pPr>
-        <w:ind w:firstLine="708"/>
-        <w:rPr>
-          <w:lang w:val="en-US"/>
-        </w:rPr>
-      </w:pPr>
-    </w:p>
-    <w:p>
-      <w:pPr>
-        <w:ind w:firstLine="708"/>
-        <w:rPr>
-          <w:lang w:val="en-US"/>
-        </w:rPr>
-      </w:pPr>
-      <w:proofErr w:type="spellStart"/>
-      <w:proofErr w:type="gramStart"/>
-      <w:r>
-        <w:rPr>
-          <w:lang w:val="en-US"/>
-        </w:rPr>
-        <w:t>ReactDOM.render</w:t>
-      </w:r>
-      <w:proofErr w:type="spellEnd"/>
-      <w:r>
-        <w:rPr>
-          <w:lang w:val="en-US"/>
-        </w:rPr>
-        <w:t>(</w:t>
-      </w:r>
-      <w:proofErr w:type="gramEnd"/>
-    </w:p>
-    <w:p>
-      <w:pPr>
-        <w:ind w:firstLine="708"/>
-        <w:rPr>
-          <w:lang w:val="en-US"/>
-        </w:rPr>
-      </w:pPr>
-      <w:r>
-        <w:rPr>
-          <w:lang w:val="en-US"/>
-        </w:rPr>
-        <w:t xml:space="preserve">  &lt;App /&gt;,</w:t>
-      </w:r>
-    </w:p>
-    <w:p>
-      <w:pPr>
-        <w:ind w:firstLine="708"/>
-        <w:rPr>
-          <w:lang w:val="en-US"/>
-        </w:rPr>
-      </w:pPr>
-      <w:r>
-        <w:rPr>
-          <w:lang w:val="en-US"/>
-        </w:rPr>
-        <w:t xml:space="preserve">  </w:t>
-      </w:r>
-      <w:proofErr w:type="spellStart"/>
-      <w:proofErr w:type="gramStart"/>
-      <w:r>
-        <w:rPr>
-          <w:lang w:val="en-US"/>
-        </w:rPr>
-        <w:t>document.getElementById</w:t>
-      </w:r>
-      <w:proofErr w:type="spellEnd"/>
-      <w:r>
-        <w:rPr>
-          <w:lang w:val="en-US"/>
-        </w:rPr>
-        <w:t>(</w:t>
-      </w:r>
-      <w:proofErr w:type="gramEnd"/>
-      <w:r>
-        <w:rPr>
-          <w:lang w:val="en-US"/>
-        </w:rPr>
-        <w:t>“root”</w:t>
-      </w:r>
-      <w:r>
-        <w:rPr>
-          <w:lang w:val="en-US"/>
-        </w:rPr>
-        <w:t>)</w:t>
-      </w:r>
-    </w:p>
-    <w:p>
-      <w:pPr>
-        <w:ind w:firstLine="708"/>
-        <w:rPr>
-          <w:lang w:val="en-US"/>
-        </w:rPr>
-      </w:pPr>
-      <w:r>
-        <w:rPr>
-          <w:lang w:val="en-US"/>
-        </w:rPr>
-        <w:t>);</w:t>
-      </w:r>
-    </w:p>
-    <w:p>
-      <w:pPr>
-        <w:ind w:firstLine="708"/>
-      </w:pPr>
-      <w:r>
-        <w:rPr>
-          <w:lang w:val="en-US"/>
-        </w:rPr>
-        <w:t xml:space="preserve">Se </w:t>
-      </w:r>
-      <w:proofErr w:type="spellStart"/>
-      <w:r>
-        <w:rPr>
-          <w:lang w:val="en-US"/>
-        </w:rPr>
-        <w:t>poate</w:t>
-      </w:r>
-      <w:proofErr w:type="spellEnd"/>
-      <w:r>
-        <w:rPr>
-          <w:lang w:val="en-US"/>
-        </w:rPr>
-        <w:t xml:space="preserve"> </w:t>
-      </w:r>
-      <w:proofErr w:type="spellStart"/>
-      <w:r>
-        <w:rPr>
-          <w:lang w:val="en-US"/>
-        </w:rPr>
-        <w:t>observa</w:t>
-      </w:r>
-      <w:proofErr w:type="spellEnd"/>
-      <w:r>
-        <w:rPr>
-          <w:lang w:val="en-US"/>
-        </w:rPr>
-        <w:t xml:space="preserve"> </w:t>
-      </w:r>
-      <w:proofErr w:type="spellStart"/>
-      <w:r>
-        <w:rPr>
-          <w:lang w:val="en-US"/>
-        </w:rPr>
-        <w:t>că</w:t>
-      </w:r>
-      <w:proofErr w:type="spellEnd"/>
-      <w:r>
-        <w:rPr>
-          <w:lang w:val="en-US"/>
-        </w:rPr>
-        <w:t xml:space="preserve"> </w:t>
-      </w:r>
-      <w:proofErr w:type="spellStart"/>
-      <w:r>
-        <w:rPr>
-          <w:lang w:val="en-US"/>
-        </w:rPr>
-        <w:t>aplicația</w:t>
-      </w:r>
-      <w:proofErr w:type="spellEnd"/>
-      <w:r>
-        <w:rPr>
-          <w:lang w:val="en-US"/>
-        </w:rPr>
-        <w:t xml:space="preserve"> </w:t>
-      </w:r>
-      <w:proofErr w:type="spellStart"/>
-      <w:r>
-        <w:rPr>
-          <w:lang w:val="en-US"/>
-        </w:rPr>
-        <w:t>e</w:t>
-      </w:r>
-      <w:r>
-        <w:rPr>
-          <w:lang w:val="en-US"/>
-        </w:rPr>
+      </w:pPr>
+      <w:r>
+        <w:lastRenderedPageBreak/>
+        <w:t>Acest simplu exemplu e</w:t>
+      </w:r>
+      <w:r>
         <w:t>ste</w:t>
       </w:r>
-      <w:proofErr w:type="spellEnd"/>
-      <w:r>
-        <w:rPr>
-          <w:lang w:val="en-US"/>
-        </w:rPr>
-        <w:t xml:space="preserve"> </w:t>
-      </w:r>
-      <w:proofErr w:type="spellStart"/>
-      <w:r>
-        <w:rPr>
-          <w:lang w:val="en-US"/>
-        </w:rPr>
-        <w:t>compusă</w:t>
-      </w:r>
-      <w:proofErr w:type="spellEnd"/>
-      <w:r>
-        <w:rPr>
-          <w:lang w:val="en-US"/>
-        </w:rPr>
-        <w:t xml:space="preserve"> </w:t>
-      </w:r>
-      <w:proofErr w:type="spellStart"/>
-      <w:r>
-        <w:rPr>
-          <w:lang w:val="en-US"/>
-        </w:rPr>
-        <w:t>din</w:t>
-      </w:r>
-      <w:r>
-        <w:rPr>
-          <w:lang w:val="en-US"/>
-        </w:rPr>
-        <w:t>tr</w:t>
-      </w:r>
-      <w:proofErr w:type="spellEnd"/>
-      <w:r>
-        <w:rPr>
-          <w:lang w:val="en-US"/>
-        </w:rPr>
-        <w:t>-un</w:t>
-      </w:r>
-      <w:r>
-        <w:rPr>
-          <w:lang w:val="en-US"/>
-        </w:rPr>
-        <w:t xml:space="preserve"> component, </w:t>
-      </w:r>
-      <w:proofErr w:type="spellStart"/>
-      <w:r>
-        <w:rPr>
-          <w:lang w:val="en-US"/>
-        </w:rPr>
-        <w:t>unicul</w:t>
-      </w:r>
-      <w:proofErr w:type="spellEnd"/>
-      <w:r>
-        <w:rPr>
-          <w:lang w:val="en-US"/>
-        </w:rPr>
-        <w:t xml:space="preserve"> component present </w:t>
-      </w:r>
-      <w:proofErr w:type="spellStart"/>
-      <w:r>
-        <w:rPr>
-          <w:lang w:val="en-US"/>
-        </w:rPr>
-        <w:t>în</w:t>
-      </w:r>
-      <w:proofErr w:type="spellEnd"/>
-      <w:r>
-        <w:rPr>
-          <w:lang w:val="en-US"/>
-        </w:rPr>
-        <w:t xml:space="preserve"> </w:t>
-      </w:r>
-      <w:proofErr w:type="spellStart"/>
-      <w:r>
-        <w:rPr>
-          <w:lang w:val="en-US"/>
-        </w:rPr>
-        <w:t>exemplu</w:t>
-      </w:r>
-      <w:proofErr w:type="spellEnd"/>
-      <w:r>
-        <w:rPr>
-          <w:lang w:val="en-US"/>
-        </w:rPr>
-        <w:t xml:space="preserve"> </w:t>
-      </w:r>
-      <w:proofErr w:type="spellStart"/>
-      <w:r>
-        <w:rPr>
-          <w:lang w:val="en-US"/>
-        </w:rPr>
-        <w:t>fiind</w:t>
-      </w:r>
-      <w:proofErr w:type="spellEnd"/>
-      <w:r>
-        <w:rPr>
-          <w:lang w:val="en-US"/>
-        </w:rPr>
-        <w:t xml:space="preserve"> </w:t>
-      </w:r>
-      <w:proofErr w:type="spellStart"/>
-      <w:r>
-        <w:rPr>
-          <w:lang w:val="en-US"/>
-        </w:rPr>
-        <w:t>componen</w:t>
-      </w:r>
-      <w:r>
-        <w:rPr>
-          <w:lang w:val="en-US"/>
-        </w:rPr>
-        <w:t>tul</w:t>
-      </w:r>
-      <w:proofErr w:type="spellEnd"/>
-      <w:r>
-        <w:rPr>
-          <w:lang w:val="en-US"/>
-        </w:rPr>
-        <w:t xml:space="preserve"> App. </w:t>
-      </w:r>
-      <w:proofErr w:type="spellStart"/>
-      <w:r>
-        <w:rPr>
-          <w:lang w:val="en-US"/>
-        </w:rPr>
-        <w:t>Fiecare</w:t>
-      </w:r>
-      <w:proofErr w:type="spellEnd"/>
-      <w:r>
-        <w:rPr>
-          <w:lang w:val="en-US"/>
-        </w:rPr>
-        <w:t xml:space="preserve"> component </w:t>
-      </w:r>
-      <w:proofErr w:type="spellStart"/>
-      <w:r>
-        <w:rPr>
-          <w:lang w:val="en-US"/>
-        </w:rPr>
-        <w:t>poate</w:t>
-      </w:r>
-      <w:proofErr w:type="spellEnd"/>
-      <w:r>
-        <w:rPr>
-          <w:lang w:val="en-US"/>
-        </w:rPr>
-        <w:t xml:space="preserve"> </w:t>
-      </w:r>
-      <w:proofErr w:type="spellStart"/>
-      <w:r>
-        <w:rPr>
-          <w:lang w:val="en-US"/>
-        </w:rPr>
-        <w:t>avea</w:t>
-      </w:r>
-      <w:proofErr w:type="spellEnd"/>
-      <w:r>
-        <w:rPr>
-          <w:lang w:val="en-US"/>
-        </w:rPr>
-        <w:t xml:space="preserve"> o stare </w:t>
-      </w:r>
-      <w:proofErr w:type="spellStart"/>
-      <w:r>
-        <w:rPr>
-          <w:lang w:val="en-US"/>
-        </w:rPr>
-        <w:t>internă</w:t>
-      </w:r>
-      <w:proofErr w:type="spellEnd"/>
-      <w:r>
-        <w:rPr>
-          <w:lang w:val="en-US"/>
-        </w:rPr>
-        <w:t xml:space="preserve">, care </w:t>
-      </w:r>
-      <w:proofErr w:type="spellStart"/>
-      <w:r>
-        <w:rPr>
-          <w:lang w:val="en-US"/>
-        </w:rPr>
-        <w:t>definește</w:t>
-      </w:r>
-      <w:proofErr w:type="spellEnd"/>
-      <w:r>
-        <w:rPr>
-          <w:lang w:val="en-US"/>
-        </w:rPr>
-        <w:t xml:space="preserve"> </w:t>
-      </w:r>
-      <w:proofErr w:type="spellStart"/>
-      <w:r>
-        <w:rPr>
-          <w:lang w:val="en-US"/>
-        </w:rPr>
-        <w:t>dacă</w:t>
-      </w:r>
-      <w:proofErr w:type="spellEnd"/>
-      <w:r>
-        <w:rPr>
-          <w:lang w:val="en-US"/>
-        </w:rPr>
-        <w:t xml:space="preserve"> </w:t>
-      </w:r>
-      <w:proofErr w:type="spellStart"/>
-      <w:r>
-        <w:rPr>
-          <w:lang w:val="en-US"/>
-        </w:rPr>
-        <w:t>componentul</w:t>
-      </w:r>
-      <w:proofErr w:type="spellEnd"/>
-      <w:r>
-        <w:rPr>
-          <w:lang w:val="en-US"/>
-        </w:rPr>
-        <w:t xml:space="preserve"> are </w:t>
-      </w:r>
-      <w:proofErr w:type="spellStart"/>
-      <w:r>
-        <w:rPr>
-          <w:lang w:val="en-US"/>
-        </w:rPr>
-        <w:t>nevoie</w:t>
-      </w:r>
-      <w:proofErr w:type="spellEnd"/>
-      <w:r>
-        <w:rPr>
-          <w:lang w:val="en-US"/>
-        </w:rPr>
-        <w:t xml:space="preserve"> de </w:t>
-      </w:r>
-      <w:proofErr w:type="spellStart"/>
-      <w:r>
-        <w:rPr>
-          <w:lang w:val="en-US"/>
-        </w:rPr>
-        <w:t>rerender</w:t>
-      </w:r>
-      <w:proofErr w:type="spellEnd"/>
-      <w:r>
-        <w:rPr>
-          <w:lang w:val="en-US"/>
-        </w:rPr>
-        <w:t xml:space="preserve"> </w:t>
-      </w:r>
-      <w:proofErr w:type="spellStart"/>
-      <w:r>
-        <w:rPr>
-          <w:lang w:val="en-US"/>
-        </w:rPr>
-        <w:t>sau</w:t>
-      </w:r>
-      <w:proofErr w:type="spellEnd"/>
-      <w:r>
-        <w:rPr>
-          <w:lang w:val="en-US"/>
-        </w:rPr>
-        <w:t xml:space="preserve"> nu. </w:t>
-      </w:r>
-      <w:proofErr w:type="spellStart"/>
-      <w:r>
-        <w:rPr>
-          <w:lang w:val="en-US"/>
-        </w:rPr>
-        <w:t>În</w:t>
-      </w:r>
-      <w:proofErr w:type="spellEnd"/>
-      <w:r>
-        <w:rPr>
-          <w:lang w:val="en-US"/>
-        </w:rPr>
-        <w:t xml:space="preserve"> </w:t>
-      </w:r>
-      <w:proofErr w:type="spellStart"/>
-      <w:r>
-        <w:rPr>
-          <w:lang w:val="en-US"/>
-        </w:rPr>
-        <w:t>componentul</w:t>
-      </w:r>
-      <w:proofErr w:type="spellEnd"/>
-      <w:r>
-        <w:rPr>
-          <w:lang w:val="en-US"/>
-        </w:rPr>
-        <w:t xml:space="preserve"> App </w:t>
-      </w:r>
-      <w:proofErr w:type="spellStart"/>
-      <w:proofErr w:type="gramStart"/>
-      <w:r>
-        <w:rPr>
-          <w:lang w:val="en-US"/>
-        </w:rPr>
-        <w:t>este</w:t>
-      </w:r>
-      <w:proofErr w:type="spellEnd"/>
-      <w:proofErr w:type="gramEnd"/>
-      <w:r>
-        <w:rPr>
-          <w:lang w:val="en-US"/>
-        </w:rPr>
-        <w:t xml:space="preserve"> present o </w:t>
-      </w:r>
-      <w:proofErr w:type="spellStart"/>
-      <w:r>
-        <w:rPr>
-          <w:lang w:val="en-US"/>
-        </w:rPr>
-        <w:t>variabilă</w:t>
-      </w:r>
-      <w:proofErr w:type="spellEnd"/>
-      <w:r>
-        <w:rPr>
-          <w:lang w:val="en-US"/>
-        </w:rPr>
-        <w:t xml:space="preserve"> de stare: </w:t>
-      </w:r>
-      <w:proofErr w:type="spellStart"/>
-      <w:r>
-        <w:rPr>
-          <w:lang w:val="en-US"/>
-        </w:rPr>
-        <w:t>welcomeText</w:t>
-      </w:r>
-      <w:proofErr w:type="spellEnd"/>
-      <w:r>
-        <w:rPr>
-          <w:lang w:val="en-US"/>
-        </w:rPr>
-        <w:t>. C</w:t>
-      </w:r>
-      <w:r>
-        <w:t xml:space="preserve">ând această variabilă se schimbă atunci React decide că e timpul de făcut </w:t>
-      </w:r>
-      <w:proofErr w:type="gramStart"/>
-      <w:r>
-        <w:t>un</w:t>
-      </w:r>
-      <w:proofErr w:type="gramEnd"/>
-      <w:r>
-        <w:t xml:space="preserve"> </w:t>
-      </w:r>
-      <w:r>
-        <w:lastRenderedPageBreak/>
-        <w:t xml:space="preserve">rerender pentru a actualiza informația cu datele noi. În exemplul dat la apasarea butonului se invocă funcția handleButtonClick care schimbă valoarea variabilei welcomeText cu textul </w:t>
-      </w:r>
-      <w:r>
-        <w:t>“</w:t>
-      </w:r>
-      <w:r>
-        <w:t>Welcome 2”.</w:t>
-      </w:r>
-    </w:p>
-    <w:p>
-      <w:pPr>
-        <w:ind w:firstLine="708"/>
-      </w:pPr>
-      <w:r>
-        <w:t>Acest simplu exemplu e destul pentru a înțelege și vedea cum e metoda de a scrie aplicații în React, majoritatea codului fiind combinări a doar diferite componente cu diferite stări.</w:t>
+      <w:r>
+        <w:t xml:space="preserve"> destul pentru a înțelege și vedea cum e metoda de a scrie aplicații în React, majoritatea codului fiind combinări a doar diferite componente cu diferite stări.</w:t>
       </w:r>
     </w:p>
     <w:p>
@@ -6281,7 +5803,19 @@
         </w:rPr>
       </w:pPr>
       <w:r>
-        <w:t>De dirijat așa stare e complicat. Se ajunge la un moment când nu mai e clar ce se întâmpla în aplicație și nu mai stim ce se întâmplă cu starea. Când se ajunge la așa moment e greu de repro</w:t>
+        <w:t>De dirijat așa stare e</w:t>
+      </w:r>
+      <w:r>
+        <w:t>ste</w:t>
+      </w:r>
+      <w:r>
+        <w:t xml:space="preserve"> complicat. Se ajunge la un moment când nu mai e</w:t>
+      </w:r>
+      <w:r>
+        <w:t>ste</w:t>
+      </w:r>
+      <w:r>
+        <w:t xml:space="preserve"> clar ce se întâmpla în aplicație și nu mai stim ce se întâmplă cu starea. Când se ajunge la așa moment e greu de repro</w:t>
       </w:r>
       <w:r>
         <w:t>dus bug-urile și de le rezolvat.</w:t>
@@ -6433,17 +5967,17 @@
         <w:t>,</w:t>
       </w:r>
       <w:r>
-        <w:t xml:space="preserve"> </w:t>
+        <w:t xml:space="preserve"> reducerii sunt funțiile pure ce schimbă starea. Diferența la reduceri e că la input </w:t>
+      </w:r>
+      <w:r>
+        <w:t>primesc</w:t>
+      </w:r>
+      <w:r>
+        <w:t xml:space="preserve"> starea </w:t>
       </w:r>
       <w:r>
         <w:lastRenderedPageBreak/>
-        <w:t xml:space="preserve">reducerii sunt funțiile pure ce schimbă starea. Diferența la reduceri e că la input </w:t>
-      </w:r>
-      <w:r>
-        <w:t>primesc</w:t>
-      </w:r>
-      <w:r>
-        <w:t xml:space="preserve"> starea anterioară și actiunea, iar la output</w:t>
+        <w:t>anterioară și actiunea, iar la output</w:t>
       </w:r>
       <w:r>
         <w:t xml:space="preserve"> returnează</w:t>
@@ -6667,13 +6201,25 @@
         <w:ind w:left="1416"/>
       </w:pPr>
       <w:r>
-        <w:t xml:space="preserve">Pe lângă acțiunile propriu zise sunt si creatori de acțiuni, ce sunt doar niște funcții ce creaza acțiuni. Un exemplu simplu ar fi: </w:t>
+        <w:t>Pe lângă acțiunile propriu zise sunt si creatori de acțiuni, ce sunt doar niște funcții ce creaza acț</w:t>
+      </w:r>
+      <w:r>
+        <w:t xml:space="preserve">iuni. Un exemplu simplu ar fi: </w:t>
       </w:r>
     </w:p>
     <w:p>
       <w:pPr>
         <w:ind w:left="1416"/>
-      </w:pPr>
+        <w:rPr>
+          <w:i/>
+        </w:rPr>
+      </w:pPr>
+      <w:r>
+        <w:rPr>
+          <w:i/>
+        </w:rPr>
+        <w:t>function addUser(name) {</w:t>
+      </w:r>
     </w:p>
     <w:p>
       <w:pPr>
@@ -6686,7 +6232,7 @@
         <w:rPr>
           <w:i/>
         </w:rPr>
-        <w:t>function addUser(name) {</w:t>
+        <w:t xml:space="preserve">  return {</w:t>
       </w:r>
     </w:p>
     <w:p>
@@ -6700,7 +6246,7 @@
         <w:rPr>
           <w:i/>
         </w:rPr>
-        <w:t xml:space="preserve">  return {</w:t>
+        <w:t xml:space="preserve">    type: ‘ADD_USER’,</w:t>
       </w:r>
     </w:p>
     <w:p>
@@ -6714,7 +6260,7 @@
         <w:rPr>
           <w:i/>
         </w:rPr>
-        <w:t xml:space="preserve">    type: ‘ADD_USER’,</w:t>
+        <w:t xml:space="preserve">    name</w:t>
       </w:r>
     </w:p>
     <w:p>
@@ -6728,7 +6274,7 @@
         <w:rPr>
           <w:i/>
         </w:rPr>
-        <w:t xml:space="preserve">    name</w:t>
+        <w:t xml:space="preserve">  }</w:t>
       </w:r>
     </w:p>
     <w:p>
@@ -6742,7 +6288,7 @@
         <w:rPr>
           <w:i/>
         </w:rPr>
-        <w:t xml:space="preserve">  }</w:t>
+        <w:t>}</w:t>
       </w:r>
     </w:p>
     <w:p>
@@ -6756,7 +6302,13 @@
         <w:rPr>
           <w:i/>
         </w:rPr>
-        <w:t>}</w:t>
+        <w:t>Sau folo</w:t>
+      </w:r>
+      <w:r>
+        <w:rPr>
+          <w:i/>
+        </w:rPr>
+        <w:t>sind sintaxa JavaScript noua:</w:t>
       </w:r>
     </w:p>
     <w:p>
@@ -6766,6 +6318,12 @@
           <w:i/>
         </w:rPr>
       </w:pPr>
+      <w:r>
+        <w:rPr>
+          <w:i/>
+        </w:rPr>
+        <w:t>const addUser = user =&gt; ({</w:t>
+      </w:r>
     </w:p>
     <w:p>
       <w:pPr>
@@ -6778,7 +6336,7 @@
         <w:rPr>
           <w:i/>
         </w:rPr>
-        <w:t>Sau folosind sintaxa JavaScript noua:</w:t>
+        <w:t xml:space="preserve">  type: ‘ADD_USER’,</w:t>
       </w:r>
     </w:p>
     <w:p>
@@ -6788,47 +6346,10 @@
           <w:i/>
         </w:rPr>
       </w:pPr>
-    </w:p>
-    <w:p>
-      <w:pPr>
-        <w:ind w:left="1416"/>
+      <w:r>
         <w:rPr>
           <w:i/>
         </w:rPr>
-      </w:pPr>
-      <w:r>
-        <w:rPr>
-          <w:i/>
-        </w:rPr>
-        <w:t>const addUser = user =&gt; ({</w:t>
-      </w:r>
-    </w:p>
-    <w:p>
-      <w:pPr>
-        <w:ind w:left="1416"/>
-        <w:rPr>
-          <w:i/>
-        </w:rPr>
-      </w:pPr>
-      <w:r>
-        <w:rPr>
-          <w:i/>
-        </w:rPr>
-        <w:t xml:space="preserve">  type: ‘ADD_USER’,</w:t>
-      </w:r>
-    </w:p>
-    <w:p>
-      <w:pPr>
-        <w:ind w:left="1416"/>
-        <w:rPr>
-          <w:i/>
-        </w:rPr>
-      </w:pPr>
-      <w:r>
-        <w:rPr>
-          <w:i/>
-        </w:rPr>
-        <w:lastRenderedPageBreak/>
         <w:t xml:space="preserve">  name</w:t>
       </w:r>
     </w:p>
@@ -6866,6 +6387,7 @@
         <w:ind w:left="1416" w:firstLine="708"/>
       </w:pPr>
       <w:r>
+        <w:lastRenderedPageBreak/>
         <w:t>Reducerii specifică</w:t>
       </w:r>
       <w:r>
@@ -6883,7 +6405,61 @@
     </w:p>
     <w:p>
       <w:pPr>
+        <w:ind w:left="1416" w:firstLine="708"/>
+        <w:rPr>
+          <w:i/>
+        </w:rPr>
+      </w:pPr>
+      <w:r>
+        <w:rPr>
+          <w:i/>
+        </w:rPr>
+        <w:t>(pre</w:t>
+      </w:r>
+      <w:r>
+        <w:rPr>
+          <w:i/>
+        </w:rPr>
+        <w:t>viousState, action) =&gt; newState</w:t>
+      </w:r>
+    </w:p>
+    <w:p>
+      <w:pPr>
+        <w:ind w:left="1416" w:firstLine="708"/>
+      </w:pPr>
+      <w:r>
+        <w:t xml:space="preserve">Este foarte important ca reducerii să fie întotdeauna funcții pure. </w:t>
+      </w:r>
+      <w:r>
+        <w:t>Având aceleași argumente, reducerul trebuie să calculeze starea viitoare și să o returneze. Fără surprize. Fara side efecte. Fara API chemări. Fără mutații. Doar o calculare.</w:t>
+      </w:r>
+    </w:p>
+    <w:p>
+      <w:pPr>
         <w:ind w:left="1416"/>
+      </w:pPr>
+      <w:r>
+        <w:t xml:space="preserve">Fie </w:t>
+      </w:r>
+      <w:r>
+        <w:t>este necesar</w:t>
+      </w:r>
+      <w:r>
+        <w:t xml:space="preserve"> de un reducer care gestionează o listă de nume.</w:t>
+      </w:r>
+      <w:r>
+        <w:t xml:space="preserve"> O implementare a reducer</w:t>
+      </w:r>
+      <w:r>
+        <w:t>-</w:t>
+      </w:r>
+      <w:r>
+        <w:t>ului poate fi în felul următor:</w:t>
+      </w:r>
+    </w:p>
+    <w:p>
+      <w:pPr>
+        <w:ind w:left="1416"/>
         <w:rPr>
           <w:i/>
         </w:rPr>
@@ -6892,35 +6468,41 @@
         <w:rPr>
           <w:i/>
         </w:rPr>
-        <w:t>(pre</w:t>
+        <w:t>const initialState =</w:t>
       </w:r>
       <w:r>
         <w:rPr>
           <w:i/>
         </w:rPr>
-        <w:t>viousState, action) =&gt; newState</w:t>
+        <w:t xml:space="preserve"> []</w:t>
       </w:r>
     </w:p>
     <w:p>
       <w:pPr>
         <w:ind w:left="1416"/>
-      </w:pPr>
-      <w:r>
-        <w:t xml:space="preserve">Este foarte important ca reducerii să fie întotdeauna funcții pure. </w:t>
-      </w:r>
-      <w:r>
-        <w:t>Având aceleași argumente, reducerul trebuie să calculeze starea viitoare și să o returneze. Fără surprize. Fara side efecte. Fara API chemări. Fără mutații. Doar o calculare.</w:t>
+        <w:rPr>
+          <w:i/>
+        </w:rPr>
+      </w:pPr>
+      <w:r>
+        <w:rPr>
+          <w:i/>
+        </w:rPr>
+        <w:t>function namesReducer(state = initialState, action) {</w:t>
       </w:r>
     </w:p>
     <w:p>
       <w:pPr>
         <w:ind w:left="1416"/>
-      </w:pPr>
-      <w:r>
-        <w:t>Fie avem nevoie de un reducer care gestionează o listă de nume.</w:t>
-      </w:r>
-      <w:r>
-        <w:t xml:space="preserve"> O implementare a reducerului poate fi în felul următor:</w:t>
+        <w:rPr>
+          <w:i/>
+        </w:rPr>
+      </w:pPr>
+      <w:r>
+        <w:rPr>
+          <w:i/>
+        </w:rPr>
+        <w:t xml:space="preserve">  switch(action.type) {</w:t>
       </w:r>
     </w:p>
     <w:p>
@@ -6934,13 +6516,33 @@
         <w:rPr>
           <w:i/>
         </w:rPr>
-        <w:t>const initialState =</w:t>
-      </w:r>
-      <w:r>
+        <w:t xml:space="preserve">    case 'ADD_NAME' : </w:t>
+      </w:r>
+    </w:p>
+    <w:p>
+      <w:pPr>
+        <w:ind w:left="1416"/>
         <w:rPr>
           <w:i/>
         </w:rPr>
-        <w:t xml:space="preserve"> []</w:t>
+      </w:pPr>
+      <w:r>
+        <w:rPr>
+          <w:i/>
+        </w:rPr>
+        <w:t xml:space="preserve">      return </w:t>
+      </w:r>
+      <w:r>
+        <w:rPr>
+          <w:i/>
+        </w:rPr>
+        <w:t>[...state</w:t>
+      </w:r>
+      <w:r>
+        <w:rPr>
+          <w:i/>
+        </w:rPr>
+        <w:t>, action.name]</w:t>
       </w:r>
     </w:p>
     <w:p>
@@ -6954,7 +6556,7 @@
         <w:rPr>
           <w:i/>
         </w:rPr>
-        <w:t>function namesReducer(state = initialState, action) {</w:t>
+        <w:t xml:space="preserve">    case 'REMOVE_NAME': </w:t>
       </w:r>
     </w:p>
     <w:p>
@@ -6968,7 +6570,13 @@
         <w:rPr>
           <w:i/>
         </w:rPr>
-        <w:t xml:space="preserve">  switch(action.type) {</w:t>
+        <w:t xml:space="preserve">      return state.</w:t>
+      </w:r>
+      <w:r>
+        <w:rPr>
+          <w:i/>
+        </w:rPr>
+        <w:t>filter(name =&gt; name !== action.name )}</w:t>
       </w:r>
     </w:p>
     <w:p>
@@ -6982,7 +6590,7 @@
         <w:rPr>
           <w:i/>
         </w:rPr>
-        <w:t xml:space="preserve">    case 'ADD_NAME' : </w:t>
+        <w:t xml:space="preserve">    default: </w:t>
       </w:r>
     </w:p>
     <w:p>
@@ -6996,19 +6604,68 @@
         <w:rPr>
           <w:i/>
         </w:rPr>
-        <w:t xml:space="preserve">      return </w:t>
-      </w:r>
-      <w:r>
+        <w:t xml:space="preserve">      return state</w:t>
+      </w:r>
+    </w:p>
+    <w:p>
+      <w:pPr>
+        <w:ind w:left="1416"/>
         <w:rPr>
           <w:i/>
         </w:rPr>
-        <w:t>[...state</w:t>
-      </w:r>
+      </w:pPr>
       <w:r>
         <w:rPr>
           <w:i/>
         </w:rPr>
-        <w:t>, action.name]</w:t>
+        <w:t xml:space="preserve">  }</w:t>
+      </w:r>
+    </w:p>
+    <w:p>
+      <w:pPr>
+        <w:ind w:left="1416" w:firstLine="708"/>
+        <w:rPr>
+          <w:i/>
+        </w:rPr>
+      </w:pPr>
+      <w:r>
+        <w:t xml:space="preserve">În exemplul dat am început prin specificarea unei stări inițiale. Asta este </w:t>
+      </w:r>
+      <w:r>
+        <w:t xml:space="preserve">modalitatea de </w:t>
+      </w:r>
+      <w:r>
+        <w:t>a returna starea inițială a aplicației.</w:t>
+      </w:r>
+      <w:r>
+        <w:t xml:space="preserve"> Atribuirea state la initialState în parametrii funcției e</w:t>
+      </w:r>
+      <w:r>
+        <w:t>ste</w:t>
+      </w:r>
+      <w:r>
+        <w:t xml:space="preserve"> o metodă relativ nouă in JavaScript de a atribui unu</w:t>
+      </w:r>
+      <w:r>
+        <w:t>i parametru valori inițiale dacă</w:t>
+      </w:r>
+      <w:r>
+        <w:t xml:space="preserve"> paramentrul este </w:t>
+      </w:r>
+      <w:r>
+        <w:rPr>
+          <w:i/>
+        </w:rPr>
+        <w:t xml:space="preserve">undefined. </w:t>
+      </w:r>
+      <w:r>
+        <w:t xml:space="preserve">O alternativă la așa atribuire este de controlat tipul parametrului în funcție manual și de returnat starea inițială dacă tipul e </w:t>
+      </w:r>
+      <w:r>
+        <w:rPr>
+          <w:i/>
+        </w:rPr>
+        <w:t>undefined.</w:t>
       </w:r>
     </w:p>
     <w:p>
@@ -7022,7 +6679,7 @@
         <w:rPr>
           <w:i/>
         </w:rPr>
-        <w:t xml:space="preserve">    case 'REMOVE_NAME': </w:t>
+        <w:t>if (typeof state === 'undefined') {</w:t>
       </w:r>
     </w:p>
     <w:p>
@@ -7036,168 +6693,83 @@
         <w:rPr>
           <w:i/>
         </w:rPr>
-        <w:t xml:space="preserve">      return state.</w:t>
-      </w:r>
-      <w:r>
+        <w:t xml:space="preserve">    return initialState</w:t>
+      </w:r>
+    </w:p>
+    <w:p>
+      <w:pPr>
+        <w:ind w:left="1416"/>
         <w:rPr>
           <w:i/>
         </w:rPr>
-        <w:t>filter(name =&gt; name !== action.name )}</w:t>
-      </w:r>
-    </w:p>
-    <w:p>
-      <w:pPr>
-        <w:ind w:left="1416"/>
+      </w:pPr>
+      <w:r>
         <w:rPr>
           <w:i/>
         </w:rPr>
-      </w:pPr>
+        <w:t>}</w:t>
+      </w:r>
+    </w:p>
+    <w:p>
+      <w:pPr>
+        <w:ind w:left="1416" w:firstLine="708"/>
+      </w:pPr>
+      <w:r>
+        <w:t xml:space="preserve">După asta avem un simplu switch statement care în dependență de tipul acțiunii calculează starea nouă și o returnează. În cazul </w:t>
+      </w:r>
+      <w:r>
+        <w:t>dat</w:t>
+      </w:r>
+      <w:r>
+        <w:t xml:space="preserve"> </w:t>
+      </w:r>
+      <w:r>
+        <w:t xml:space="preserve">sunt prezente </w:t>
+      </w:r>
+      <w:r>
+        <w:t>trei cazuri p</w:t>
+      </w:r>
+      <w:r>
+        <w:t>osibile: ADD_NAME, REMOVE_NAME ș</w:t>
+      </w:r>
+      <w:r>
+        <w:t>i default care respectiv adaugă un nume, șterg</w:t>
+      </w:r>
+      <w:r>
+        <w:t>e</w:t>
+      </w:r>
+      <w:r>
+        <w:t xml:space="preserve"> un nume și returnează ace</w:t>
+      </w:r>
+      <w:r>
+        <w:t>e</w:t>
+      </w:r>
+      <w:r>
+        <w:t xml:space="preserve">ași stare. </w:t>
+      </w:r>
+      <w:r>
+        <w:t xml:space="preserve">Se poate observa că </w:t>
+      </w:r>
+      <w:r>
+        <w:t>starea</w:t>
+      </w:r>
+      <w:r>
+        <w:t xml:space="preserve"> nu este mutată și este folosit</w:t>
+      </w:r>
+      <w:r>
+        <w:t xml:space="preserve"> </w:t>
+      </w:r>
       <w:r>
         <w:rPr>
           <w:i/>
         </w:rPr>
-        <w:t xml:space="preserve">    default: </w:t>
-      </w:r>
-    </w:p>
-    <w:p>
-      <w:pPr>
-        <w:ind w:left="1416"/>
-        <w:rPr>
-          <w:i/>
-        </w:rPr>
-      </w:pPr>
-      <w:r>
-        <w:rPr>
-          <w:i/>
-        </w:rPr>
-        <w:t xml:space="preserve">      return state</w:t>
-      </w:r>
-    </w:p>
-    <w:p>
-      <w:pPr>
-        <w:ind w:left="1416"/>
-        <w:rPr>
-          <w:i/>
-        </w:rPr>
-      </w:pPr>
-      <w:r>
-        <w:rPr>
-          <w:i/>
-        </w:rPr>
-        <w:t xml:space="preserve">  }</w:t>
-      </w:r>
-    </w:p>
-    <w:p>
-      <w:pPr>
-        <w:ind w:left="1416" w:firstLine="708"/>
-        <w:rPr>
-          <w:i/>
-        </w:rPr>
-      </w:pPr>
-      <w:r>
-        <w:t>În exemplul dat am început prin specificarea unei stări inițiale. Asta este șansa noastră de a returna starea inițială a aplicației.</w:t>
-      </w:r>
-      <w:r>
-        <w:t xml:space="preserve"> Atribuirea state la initialState în parametrii funcției e o metodă relativ nouă in JavaScript de a atribui unu</w:t>
-      </w:r>
-      <w:r>
-        <w:t>i parametru valori inițiale dacă</w:t>
-      </w:r>
-      <w:r>
-        <w:t xml:space="preserve"> paramentrul este </w:t>
-      </w:r>
-      <w:r>
-        <w:rPr>
-          <w:i/>
-        </w:rPr>
-        <w:t xml:space="preserve">undefined. </w:t>
-      </w:r>
-      <w:r>
-        <w:t xml:space="preserve">O alternativă la așa atribuire este de controlat tipul parametrului în funcție manual și de returnat starea inițială dacă tipul e </w:t>
-      </w:r>
-      <w:r>
-        <w:rPr>
-          <w:i/>
-        </w:rPr>
-        <w:t>undefined.</w:t>
-      </w:r>
-    </w:p>
-    <w:p>
-      <w:pPr>
-        <w:ind w:left="1416"/>
-        <w:rPr>
-          <w:i/>
-        </w:rPr>
-      </w:pPr>
-      <w:r>
-        <w:rPr>
-          <w:i/>
-        </w:rPr>
-        <w:t>if (typeof state === 'undefined') {</w:t>
-      </w:r>
-    </w:p>
-    <w:p>
-      <w:pPr>
-        <w:ind w:left="1416"/>
-        <w:rPr>
-          <w:i/>
-        </w:rPr>
-      </w:pPr>
-      <w:r>
-        <w:rPr>
-          <w:i/>
-        </w:rPr>
-        <w:t xml:space="preserve">    return initialState</w:t>
-      </w:r>
-    </w:p>
-    <w:p>
-      <w:pPr>
-        <w:ind w:left="1416"/>
-        <w:rPr>
-          <w:i/>
-        </w:rPr>
-      </w:pPr>
-      <w:r>
-        <w:rPr>
-          <w:i/>
-        </w:rPr>
-        <w:t>}</w:t>
-      </w:r>
-    </w:p>
-    <w:p>
-      <w:pPr>
-        <w:ind w:left="1416" w:firstLine="708"/>
-      </w:pPr>
-      <w:r>
-        <w:t xml:space="preserve">După asta avem un simplu switch statement care în dependență de tipul acțiunii calculează starea nouă și o returnează. În cazul nostru avem trei cazuri posibile: ADD_NAME, REMOVE_NAME si default care respectiv adaugă un nume, </w:t>
-      </w:r>
-      <w:r>
-        <w:lastRenderedPageBreak/>
-        <w:t>șterg</w:t>
-      </w:r>
-      <w:r>
-        <w:t>e</w:t>
-      </w:r>
-      <w:r>
-        <w:t xml:space="preserve"> un nume și returnează ace</w:t>
-      </w:r>
-      <w:r>
-        <w:t>e</w:t>
-      </w:r>
-      <w:r>
-        <w:t xml:space="preserve">ași stare. </w:t>
-      </w:r>
-      <w:r>
-        <w:t xml:space="preserve">Observați că noi nu mutăm starea ci folosim </w:t>
-      </w:r>
-      <w:r>
-        <w:rPr>
-          <w:i/>
-        </w:rPr>
         <w:t xml:space="preserve">object spread operator </w:t>
       </w:r>
       <w:r>
-        <w:t>pentru a crea una noua.</w:t>
+        <w:t>pentru a crea o stare nouă</w:t>
+      </w:r>
+      <w:r>
+        <w:t>.</w:t>
       </w:r>
     </w:p>
     <w:p>
@@ -7220,7 +6792,14 @@
         <w:ind w:left="708" w:firstLine="708"/>
       </w:pPr>
       <w:r>
-        <w:t>În paragrafele anterioare am definit că acțiunile reprezintă ce s-a întâmplat, iar reducerii reînoirea stării bazându-se pe aceste acțiuni.</w:t>
+        <w:lastRenderedPageBreak/>
+        <w:t xml:space="preserve">În paragrafele anterioare </w:t>
+      </w:r>
+      <w:r>
+        <w:t>a fost definit</w:t>
+      </w:r>
+      <w:r>
+        <w:t xml:space="preserve"> că acțiunile reprezintă ce s-a întâmplat, iar reducerii reînoirea stării bazându-se pe aceste acțiuni.</w:t>
       </w:r>
     </w:p>
     <w:p>
@@ -7296,7 +6875,19 @@
         <w:ind w:firstLine="708"/>
       </w:pPr>
       <w:r>
-        <w:t>Este ușor de creat un store dacă avem deja un reducer. Fie avem un reducer în reducer.js</w:t>
+        <w:t xml:space="preserve">Este ușor de creat un store dacă </w:t>
+      </w:r>
+      <w:r>
+        <w:t xml:space="preserve">este prezent </w:t>
+      </w:r>
+      <w:r>
+        <w:t xml:space="preserve">deja un reducer. Fie </w:t>
+      </w:r>
+      <w:r>
+        <w:t>există</w:t>
+      </w:r>
+      <w:r>
+        <w:t xml:space="preserve"> un reducer în reducer.js</w:t>
       </w:r>
     </w:p>
     <w:p>
@@ -7378,7 +6969,13 @@
         <w:t xml:space="preserve"> </w:t>
       </w:r>
       <w:r>
-        <w:t>E folositor pentru a popula starea cu starea de pe server.</w:t>
+        <w:t>E</w:t>
+      </w:r>
+      <w:r>
+        <w:t>ste</w:t>
+      </w:r>
+      <w:r>
+        <w:t xml:space="preserve"> folositor pentru a popula starea cu starea de pe server.</w:t>
       </w:r>
     </w:p>
     <w:p>
@@ -7400,10 +6997,37 @@
         <w:ind w:left="708" w:firstLine="360"/>
       </w:pPr>
       <w:r>
-        <w:t xml:space="preserve">Mai trebuie de menționat că avem doar un singur store în aplicație, ce diferă de flux, unde putem avea mai multe. În cazul redux-ului când avem nevoie să inpărțim data vom utiliza compoziția de reduceri. </w:t>
-      </w:r>
-      <w:r>
-        <w:t xml:space="preserve">Compoziția de reduceri e așa des utilizată că Redux-ul oferă o funcție ajutătoare: </w:t>
+        <w:t>Este necesar</w:t>
+      </w:r>
+      <w:r>
+        <w:t xml:space="preserve"> de menționat că </w:t>
+      </w:r>
+      <w:r>
+        <w:t>se folosește</w:t>
+      </w:r>
+      <w:r>
+        <w:t xml:space="preserve"> doar un singur store în aplicație, ce diferă de flux, unde putem avea mai multe. În cazul redux-ului când avem nevoie </w:t>
+      </w:r>
+      <w:r>
+        <w:t>de împărțit</w:t>
+      </w:r>
+      <w:r>
+        <w:t xml:space="preserve"> data</w:t>
+      </w:r>
+      <w:r>
+        <w:t>,</w:t>
+      </w:r>
+      <w:r>
+        <w:t xml:space="preserve"> vom utiliza compoziția de reduceri. </w:t>
+      </w:r>
+      <w:r>
+        <w:t>Compoziția de reduceri e</w:t>
+      </w:r>
+      <w:r>
+        <w:t>ste</w:t>
+      </w:r>
+      <w:r>
+        <w:t xml:space="preserve"> așa des utilizată că Redux-ul oferă o funcție ajutătoare: </w:t>
       </w:r>
       <w:r>
         <w:rPr>
@@ -7461,6 +7085,7 @@
     </w:p>
     <w:p>
       <w:pPr>
+        <w:ind w:left="708"/>
         <w:rPr>
           <w:i/>
         </w:rPr>
@@ -7469,7 +7094,7 @@
         <w:rPr>
           <w:i/>
         </w:rPr>
-        <w:t>​</w:t>
+        <w:t>export default combineReducers({</w:t>
       </w:r>
     </w:p>
     <w:p>
@@ -7483,7 +7108,7 @@
         <w:rPr>
           <w:i/>
         </w:rPr>
-        <w:t>export default combineReducers({</w:t>
+        <w:t xml:space="preserve">  todos,</w:t>
       </w:r>
     </w:p>
     <w:p>
@@ -7497,7 +7122,7 @@
         <w:rPr>
           <w:i/>
         </w:rPr>
-        <w:t xml:space="preserve">  todos,</w:t>
+        <w:t xml:space="preserve">  counter</w:t>
       </w:r>
     </w:p>
     <w:p>
@@ -7511,51 +7136,9 @@
         <w:rPr>
           <w:i/>
         </w:rPr>
-        <w:t xml:space="preserve">  counter</w:t>
-      </w:r>
-    </w:p>
-    <w:p>
-      <w:pPr>
-        <w:ind w:left="708"/>
-        <w:rPr>
-          <w:i/>
-        </w:rPr>
-      </w:pPr>
-      <w:r>
-        <w:rPr>
-          <w:i/>
-        </w:rPr>
         <w:t>})</w:t>
       </w:r>
     </w:p>
-    <w:p>
-      <w:pPr>
-        <w:rPr>
-          <w:i/>
-        </w:rPr>
-      </w:pPr>
-      <w:r>
-        <w:rPr>
-          <w:i/>
-        </w:rPr>
-        <w:tab/>
-      </w:r>
-    </w:p>
-    <w:p>
-      <w:pPr>
-        <w:rPr>
-          <w:i/>
-        </w:rPr>
-      </w:pPr>
-    </w:p>
-    <w:p>
-      <w:pPr>
-        <w:rPr>
-          <w:i/>
-        </w:rPr>
-      </w:pPr>
-    </w:p>
-    <w:p/>
     <w:p>
       <w:pPr>
         <w:pStyle w:val="Head23"/>
@@ -7563,7 +7146,6 @@
       </w:pPr>
       <w:bookmarkStart w:id="11" w:name="_Toc7095504"/>
       <w:r>
-        <w:lastRenderedPageBreak/>
         <w:t>Integrarea Redux-ului în aplicațiile React</w:t>
       </w:r>
       <w:bookmarkEnd w:id="11"/>
@@ -7581,7 +7163,13 @@
         <w:t>des</w:t>
       </w:r>
       <w:r>
-        <w:t xml:space="preserve"> Redux-ul e folosit împreună cu React, din cauza asta e necesar de vorbit mai în detalii cum de le integrat. </w:t>
+        <w:t xml:space="preserve"> Redux-ul e folosit împreună cu React, din cauza asta</w:t>
+      </w:r>
+      <w:r>
+        <w:t xml:space="preserve"> o explicație cum se integrează aceste două librării este indinspensabilă.</w:t>
+      </w:r>
+      <w:r>
+        <w:t xml:space="preserve"> </w:t>
       </w:r>
     </w:p>
     <w:p>
@@ -7636,7 +7224,10 @@
         <w:t>npm install react-redux</w:t>
       </w:r>
       <w:r>
-        <w:t xml:space="preserve">. Asta presupunând că folosim npm cu un </w:t>
+        <w:t>. Asta presupunând că se folosește</w:t>
+      </w:r>
+      <w:r>
+        <w:t xml:space="preserve"> npm cu un </w:t>
       </w:r>
       <w:r>
         <w:rPr>
@@ -7645,7 +7236,11 @@
         <w:t>module bundler</w:t>
       </w:r>
       <w:r>
-        <w:t xml:space="preserve"> ca Webpack, Browserify, Rollup sau Parcel. Dacă din oarecare motiv nu dorim să folosim npm, putem include biblioteca ca un singur fișier UMD care face un obiect </w:t>
+        <w:t xml:space="preserve"> ca Webpack, Browserify, Rollup </w:t>
+      </w:r>
+      <w:r>
+        <w:lastRenderedPageBreak/>
+        <w:t xml:space="preserve">sau Parcel. Dacă din oarecare motiv nu dorim să folosim npm, putem include biblioteca ca un singur fișier UMD care face un obiect </w:t>
       </w:r>
       <w:r>
         <w:rPr>
@@ -7682,7 +7277,16 @@
         <w:t>După</w:t>
       </w:r>
       <w:r>
-        <w:t xml:space="preserve"> instalare, prima ce e nevoie să facem e să facem accesibilă tot store-ul Reduxu-lui în React. Aici vine prima parte majoră a librăriei </w:t>
+        <w:t xml:space="preserve"> instalare, prima ce este nevoie de făcut</w:t>
+      </w:r>
+      <w:r>
+        <w:t xml:space="preserve"> e</w:t>
+      </w:r>
+      <w:r>
+        <w:t>ste de făcut accesibil</w:t>
+      </w:r>
+      <w:r>
+        <w:t xml:space="preserve"> tot store-ul Reduxu-lui în React. Aici vine prima parte majoră a librăriei </w:t>
       </w:r>
       <w:r>
         <w:rPr>
@@ -7703,10 +7307,19 @@
         <w:t>.</w:t>
       </w:r>
       <w:r>
-        <w:t xml:space="preserve"> Providerul este un component React care servește doar o singur scop: de a furniza store-ul la comonentele copii. </w:t>
+        <w:t xml:space="preserve"> Providerul este un comp</w:t>
+      </w:r>
+      <w:r>
+        <w:t>onent React care servește doar un</w:t>
+      </w:r>
+      <w:r>
+        <w:t xml:space="preserve"> singur scop: de a furniza store-ul la comonentele copii. </w:t>
       </w:r>
       <w:r>
         <w:t>Deoarece Providerul furnizeaza store-ul doar la copii lui, un lucru bun e</w:t>
+      </w:r>
+      <w:r>
+        <w:t>ste</w:t>
       </w:r>
       <w:r>
         <w:t xml:space="preserve"> de a include toată aplicația</w:t>
@@ -7804,7 +7417,25 @@
         <w:contextualSpacing/>
       </w:pPr>
       <w:r>
-        <w:t xml:space="preserve">Acum că am furnizat store-ul redux la aplicația noastră, putem conecta componentele noastre la ea. Componentele nu pot interacționa direct cu store-ul, ele pot doar primi starea necesară sau prin propagarea unei acțiuni să schimbe starea. Cu asta se ocupă </w:t>
+        <w:t xml:space="preserve">Acum că </w:t>
+      </w:r>
+      <w:r>
+        <w:t xml:space="preserve">a fost </w:t>
+      </w:r>
+      <w:r>
+        <w:t>furnizat store-ul redux la aplicați</w:t>
+      </w:r>
+      <w:r>
+        <w:t>e, se poate de</w:t>
+      </w:r>
+      <w:r>
+        <w:t xml:space="preserve"> conecta</w:t>
+      </w:r>
+      <w:r>
+        <w:t>t componentele existente</w:t>
+      </w:r>
+      <w:r>
+        <w:t xml:space="preserve"> la ea. Componentele nu pot interacționa direct cu store-ul, ele pot doar primi starea necesară sau prin propagarea unei acțiuni să schimbe starea. Cu asta se ocupă </w:t>
       </w:r>
       <w:r>
         <w:rPr>
@@ -7823,10 +7454,22 @@
         <w:contextualSpacing/>
       </w:pPr>
       <w:r>
-        <w:t>Mai jos putem vedea un</w:t>
-      </w:r>
-      <w:r>
-        <w:t xml:space="preserve"> exemplu de folosire a connect.</w:t>
+        <w:t xml:space="preserve">Mai jos </w:t>
+      </w:r>
+      <w:r>
+        <w:t>se poate observa</w:t>
+      </w:r>
+      <w:r>
+        <w:t xml:space="preserve"> un</w:t>
+      </w:r>
+      <w:r>
+        <w:t xml:space="preserve"> exemplu de folosire a</w:t>
+      </w:r>
+      <w:r>
+        <w:t xml:space="preserve"> funcției</w:t>
+      </w:r>
+      <w:r>
+        <w:t xml:space="preserve"> connect.</w:t>
       </w:r>
     </w:p>
     <w:p>
@@ -7889,7 +7532,6 @@
         <w:contextualSpacing/>
       </w:pPr>
       <w:r>
-        <w:lastRenderedPageBreak/>
         <w:t xml:space="preserve">      &lt;span onClick={props.addUser}&gt; Add User &lt;/span&gt;</w:t>
       </w:r>
     </w:p>
@@ -7970,6 +7612,7 @@
         <w:contextualSpacing/>
       </w:pPr>
       <w:r>
+        <w:lastRenderedPageBreak/>
         <w:t>}</w:t>
       </w:r>
     </w:p>
@@ -8126,7 +7769,19 @@
         <w:t xml:space="preserve">connect </w:t>
       </w:r>
       <w:r>
-        <w:t>returnează la rândul sau o funcție ce primește un component React ce returnează același component doar că înserat cu datele noi din redux. Deci, putem observa ca connect e o funcție de nivel înalt(higher order function), un concept des utilizat în React.</w:t>
+        <w:t xml:space="preserve">returnează la rândul sau o funcție ce primește un component React ce returnează același component doar că înserat cu datele noi din redux. Deci, </w:t>
+      </w:r>
+      <w:r>
+        <w:t xml:space="preserve">se poate observa că </w:t>
+      </w:r>
+      <w:r>
+        <w:t>connect e</w:t>
+      </w:r>
+      <w:r>
+        <w:t>ste</w:t>
+      </w:r>
+      <w:r>
+        <w:t xml:space="preserve"> o funcție de nivel înalt(higher order function), un concept des utilizat în React.</w:t>
       </w:r>
     </w:p>
     <w:p>
@@ -8145,7 +7800,13 @@
         <w:t>react-redux</w:t>
       </w:r>
       <w:r>
-        <w:t xml:space="preserve"> încurajează separarea componentelor React în două grupuri, componente prezentaționale și componente container. Componentele prezentaționale au grijă cum lucrurile arată(stilurile, markup) și nu știu de existența a redux, iar cele containere au grijă cum lucrurile lucrează(data fetching, reînoirea stării), știu de existența a redux, pot primi stare din redux și pot emite acțiuni. E un concept simplu ce permite izolarea grijilor și face codul mult mai citeț, unde marcajul și stilurile nu sunt amestecate cu restul lucrurilor.</w:t>
+        <w:t xml:space="preserve"> încurajează separarea componentelor React în două grupuri, componente prezentaționale și componente container. Componentele prezentaționale au grijă cum lucrurile arată(stilurile, markup) și nu știu de existența a redux, iar cele containere au grijă cum lucrurile lucrează(data fetching, reînoirea stării), știu de existența a redux, pot primi stare din redux și pot emite acțiuni. E</w:t>
+      </w:r>
+      <w:r>
+        <w:t>ste</w:t>
+      </w:r>
+      <w:r>
+        <w:t xml:space="preserve"> un concept simplu ce permite izolarea grijilor și face codul mult mai citeț, unde marcajul și stilurile nu sunt amestecate cu restul lucrurilor.</w:t>
       </w:r>
     </w:p>
     <w:p>
@@ -8158,11 +7819,13 @@
         <w:t xml:space="preserve">Lucrurile prezentate pot fi făcute și fara librăria react-redux, </w:t>
       </w:r>
       <w:r>
-        <w:t xml:space="preserve">utilizînd store.subscribe() doar că nu e metoda recomandată. React Redux face optimizări care </w:t>
-      </w:r>
-      <w:r>
-        <w:lastRenderedPageBreak/>
-        <w:t>sunt greu de facut cu mâna și codul necesar de scris e unul mai succint și mai clar.</w:t>
+        <w:t>utilizînd store.subscribe() doar că nu e metoda recomandată. React Redux face optimizări care sunt greu de facut cu mâna și codul necesar de scris e</w:t>
+      </w:r>
+      <w:r>
+        <w:t>ste</w:t>
+      </w:r>
+      <w:r>
+        <w:t xml:space="preserve"> unul mai succint și mai clar.</w:t>
       </w:r>
     </w:p>
     <w:p>
@@ -8207,6 +7870,7 @@
         </w:numPr>
       </w:pPr>
       <w:r>
+        <w:lastRenderedPageBreak/>
         <w:t xml:space="preserve">Reselect – se ocupă cu creearea selectorilor memorizați pentru livrarea stării mai eficient </w:t>
       </w:r>
     </w:p>
@@ -8290,7 +7954,16 @@
         <w:t>Acestea sunt doar cele mai folosite unelte din ecosistema Redux-ului, lis</w:t>
       </w:r>
       <w:r>
-        <w:t>ta complete e cu mult mai mare.</w:t>
+        <w:t>ta completă</w:t>
+      </w:r>
+      <w:r>
+        <w:t xml:space="preserve"> e</w:t>
+      </w:r>
+      <w:r>
+        <w:t>ste</w:t>
+      </w:r>
+      <w:r>
+        <w:t xml:space="preserve"> cu mult mai mare.</w:t>
       </w:r>
     </w:p>
     <w:p>
@@ -8398,7 +8071,6 @@
         <w:ind w:left="708" w:firstLine="708"/>
       </w:pPr>
       <w:r>
-        <w:lastRenderedPageBreak/>
         <w:t xml:space="preserve">  applyMiddleware(</w:t>
       </w:r>
     </w:p>
@@ -8470,6 +8142,7 @@
       </w:pPr>
       <w:bookmarkStart w:id="15" w:name="_Toc7095508"/>
       <w:r>
+        <w:lastRenderedPageBreak/>
         <w:t xml:space="preserve">Spațiul de lucru </w:t>
       </w:r>
       <w:r>
@@ -8564,7 +8237,13 @@
         <w:ind w:firstLine="708"/>
       </w:pPr>
       <w:r>
-        <w:t>Visual Studio Code e dezvoltat de Microsoft și lucrează pe Windows, Linux și macOS. Este bazat pe Electron, un fra</w:t>
+        <w:t>Visual Studio Code e</w:t>
+      </w:r>
+      <w:r>
+        <w:t>ste</w:t>
+      </w:r>
+      <w:r>
+        <w:t xml:space="preserve"> dezvoltat de Microsoft și lucrează pe Windows, Linux și macOS. Este bazat pe Electron, un fra</w:t>
       </w:r>
       <w:r>
         <w:t xml:space="preserve">mework ce se utilizează pentru </w:t>
@@ -8812,7 +8491,6 @@
         </w:numPr>
       </w:pPr>
       <w:r>
-        <w:lastRenderedPageBreak/>
         <w:t>Node.js</w:t>
       </w:r>
     </w:p>
@@ -8872,6 +8550,7 @@
           <w:noProof/>
           <w:lang w:val="en-US"/>
         </w:rPr>
+        <w:lastRenderedPageBreak/>
         <w:drawing>
           <wp:inline distT="0" distB="0" distL="0" distR="0" wp14:anchorId="4FDC77D9" wp14:editId="57EE9CF7">
             <wp:extent cx="5400040" cy="3053715"/>
@@ -8946,7 +8625,16 @@
         <w:ind w:left="708"/>
       </w:pPr>
       <w:r>
-        <w:t>Putem menționa că pentru executarea acestei comenzi avem nevoie de npm 5.2+.</w:t>
+        <w:t>Se poate menționa</w:t>
+      </w:r>
+      <w:r>
+        <w:t xml:space="preserve"> că pentru executarea acestei comenzi </w:t>
+      </w:r>
+      <w:r>
+        <w:t>este necesar</w:t>
+      </w:r>
+      <w:r>
+        <w:t xml:space="preserve"> de npm 5.2+.</w:t>
       </w:r>
     </w:p>
     <w:p>
@@ -9035,7 +8723,6 @@
         <w:ind w:right="360" w:firstLine="720"/>
       </w:pPr>
       <w:r>
-        <w:lastRenderedPageBreak/>
         <w:t>După executarea comenzii în cîteva clipe se vor crea toate dosarele și fișierele necesare, așa ca fișierele de configurare,</w:t>
       </w:r>
       <w:r>
@@ -9081,125 +8768,14 @@
         <w:ind w:left="360" w:firstLine="348"/>
       </w:pPr>
       <w:r>
+        <w:lastRenderedPageBreak/>
         <w:t>În majoritatea cazurilor elaborând o aplicație este necesar să ne bazăm pe cod ce a fost scris mai devreme de alți programatori, unde acest cod ne ajută la rezolvarea problemei noastre. Cea mai simplă metodă de a utiliza acest cod e de a utiliza principiul WET</w:t>
       </w:r>
       <w:r>
         <w:rPr>
           <w:lang w:val="en-US"/>
         </w:rPr>
-        <w:t xml:space="preserve">: de a </w:t>
-      </w:r>
-      <w:proofErr w:type="spellStart"/>
-      <w:r>
-        <w:rPr>
-          <w:lang w:val="en-US"/>
-        </w:rPr>
-        <w:t>copia</w:t>
-      </w:r>
-      <w:proofErr w:type="spellEnd"/>
-      <w:r>
-        <w:rPr>
-          <w:lang w:val="en-US"/>
-        </w:rPr>
-        <w:t xml:space="preserve"> </w:t>
-      </w:r>
-      <w:proofErr w:type="spellStart"/>
-      <w:r>
-        <w:rPr>
-          <w:lang w:val="en-US"/>
-        </w:rPr>
-        <w:t>codul</w:t>
-      </w:r>
-      <w:proofErr w:type="spellEnd"/>
-      <w:r>
-        <w:rPr>
-          <w:lang w:val="en-US"/>
-        </w:rPr>
-        <w:t xml:space="preserve"> direct in </w:t>
-      </w:r>
-      <w:proofErr w:type="spellStart"/>
-      <w:r>
-        <w:rPr>
-          <w:lang w:val="en-US"/>
-        </w:rPr>
-        <w:t>aplicație</w:t>
-      </w:r>
-      <w:proofErr w:type="spellEnd"/>
-      <w:r>
-        <w:rPr>
-          <w:lang w:val="en-US"/>
-        </w:rPr>
-        <w:t xml:space="preserve">, </w:t>
-      </w:r>
-      <w:proofErr w:type="spellStart"/>
-      <w:r>
-        <w:rPr>
-          <w:lang w:val="en-US"/>
-        </w:rPr>
-        <w:t>deși</w:t>
-      </w:r>
-      <w:proofErr w:type="spellEnd"/>
-      <w:r>
-        <w:rPr>
-          <w:lang w:val="en-US"/>
-        </w:rPr>
-        <w:t xml:space="preserve"> </w:t>
-      </w:r>
-      <w:proofErr w:type="spellStart"/>
-      <w:r>
-        <w:rPr>
-          <w:lang w:val="en-US"/>
-        </w:rPr>
-        <w:t>această</w:t>
-      </w:r>
-      <w:proofErr w:type="spellEnd"/>
-      <w:r>
-        <w:rPr>
-          <w:lang w:val="en-US"/>
-        </w:rPr>
-        <w:t xml:space="preserve"> </w:t>
-      </w:r>
-      <w:proofErr w:type="spellStart"/>
-      <w:r>
-        <w:rPr>
-          <w:lang w:val="en-US"/>
-        </w:rPr>
-        <w:t>metodă</w:t>
-      </w:r>
-      <w:proofErr w:type="spellEnd"/>
-      <w:r>
-        <w:rPr>
-          <w:lang w:val="en-US"/>
-        </w:rPr>
-        <w:t xml:space="preserve"> </w:t>
-      </w:r>
-      <w:proofErr w:type="spellStart"/>
-      <w:r>
-        <w:rPr>
-          <w:lang w:val="en-US"/>
-        </w:rPr>
-        <w:t>este</w:t>
-      </w:r>
-      <w:proofErr w:type="spellEnd"/>
-      <w:r>
-        <w:rPr>
-          <w:lang w:val="en-US"/>
-        </w:rPr>
-        <w:t xml:space="preserve"> </w:t>
-      </w:r>
-      <w:proofErr w:type="spellStart"/>
-      <w:r>
-        <w:rPr>
-          <w:lang w:val="en-US"/>
-        </w:rPr>
-        <w:t>una</w:t>
-      </w:r>
-      <w:proofErr w:type="spellEnd"/>
-      <w:r>
-        <w:rPr>
-          <w:lang w:val="en-US"/>
-        </w:rPr>
-        <w:t xml:space="preserve"> </w:t>
+        <w:t xml:space="preserve">: de a copia codul direct in aplicație, deși această metodă este una </w:t>
       </w:r>
       <w:r>
         <w:t>ce aduce mai multe probleme decât beneficii. Folosind principiul WET apare necesitatea de a altera codul în mai multe locuri de fiecare dată când avem nevoie să schimbăm ceva și rata de greșeli logice e mai mare folosind acest principiu prin necesetiatea de a menține cod în mai multe locuri deodată. O opțiune de a evita problemele enumerate e de folosi un alt principiu</w:t>
@@ -9225,7 +8801,6 @@
           <w:noProof/>
           <w:lang w:val="en-US"/>
         </w:rPr>
-        <w:lastRenderedPageBreak/>
         <w:drawing>
           <wp:inline distT="0" distB="0" distL="0" distR="0" wp14:anchorId="5E274DA0" wp14:editId="24D9DF19">
             <wp:extent cx="4213860" cy="3383280"/>
@@ -9288,6 +8863,7 @@
       </w:pPr>
       <w:bookmarkStart w:id="18" w:name="_Toc7095511"/>
       <w:r>
+        <w:lastRenderedPageBreak/>
         <w:t>Create React App</w:t>
       </w:r>
       <w:bookmarkEnd w:id="18"/>
@@ -9297,7 +8873,13 @@
         <w:ind w:left="720" w:firstLine="360"/>
       </w:pPr>
       <w:r>
-        <w:t>Create React App e un package javascript ce ajută enorm la definirea unor configurări și instrumente de bază pentru a începe dezvoltarea unei aplicații React.js. Acest package utilizează sub capotă Webpack, Babel, ESLint, Jest pentru a oferi o configurație care e ușor de instalat, e necesar doar de executat o comandă în consolă și totul va fi setat, una din avantajele care le oferă Create React App este zero configurație, totul fiind configurat de la început și posibilitatea de a face upgrade la versiunile noi cu ușurință din nou fără a schimba ceva configurări, doar executând o comandă în consolă. Această configurare include:</w:t>
+        <w:t>Create React App e</w:t>
+      </w:r>
+      <w:r>
+        <w:t>ste</w:t>
+      </w:r>
+      <w:r>
+        <w:t xml:space="preserve"> un package javascript ce ajută enorm la definirea unor configurări și instrumente de bază pentru a începe dezvoltarea unei aplicații React.js. Acest package utilizează sub capotă Webpack, Babel, ESLint, Jest pentru a oferi o configurație care e ușor de instalat, e necesar doar de executat o comandă în consolă și totul va fi setat, una din avantajele care le oferă Create React App este zero configurație, totul fiind configurat de la început și posibilitatea de a face upgrade la versiunile noi cu ușurință din nou fără a schimba ceva configurări, doar executând o comandă în consolă. Această configurare include:</w:t>
       </w:r>
     </w:p>
     <w:p>
@@ -9438,23 +9020,142 @@
         </w:rPr>
       </w:pPr>
       <w:r>
+        <w:t>În Create React App de asemenea e</w:t>
+      </w:r>
+      <w:r>
+        <w:t>ste</w:t>
+      </w:r>
+      <w:r>
+        <w:t xml:space="preserve"> implementat code splitting cu ajutorul la operatorului import() ce este la momentul dat in stage 3 proposal și adaugă</w:t>
+      </w:r>
+      <w:r>
+        <w:rPr>
+          <w:lang w:val="en-US"/>
+        </w:rPr>
+        <w:t xml:space="preserve"> </w:t>
+      </w:r>
+      <w:r>
+        <w:t>posibilitatea de a împărți codul în parți ce e</w:t>
+      </w:r>
+      <w:r>
+        <w:t>ste</w:t>
+      </w:r>
+      <w:r>
+        <w:t xml:space="preserve"> descarcat de user în momentul potrivit. Un exemplu de folosirea a import() ar fi</w:t>
+      </w:r>
+      <w:r>
+        <w:rPr>
+          <w:lang w:val="en-US"/>
+        </w:rPr>
+        <w:t>:</w:t>
+      </w:r>
+    </w:p>
+    <w:p>
+      <w:pPr>
+        <w:ind w:left="1080"/>
+      </w:pPr>
+      <w:r>
+        <w:t>import Rea</w:t>
+      </w:r>
+      <w:r>
+        <w:t>ct, { Component } from 'react';</w:t>
+      </w:r>
+    </w:p>
+    <w:p>
+      <w:pPr>
+        <w:ind w:left="1080"/>
+      </w:pPr>
+      <w:r>
+        <w:t>class App extends Component {</w:t>
+      </w:r>
+    </w:p>
+    <w:p>
+      <w:pPr>
+        <w:ind w:left="1080"/>
+      </w:pPr>
+      <w:r>
+        <w:t xml:space="preserve">  handleClick = () =&gt; {</w:t>
+      </w:r>
+    </w:p>
+    <w:p>
+      <w:pPr>
+        <w:ind w:left="1080"/>
+      </w:pPr>
+      <w:r>
+        <w:t xml:space="preserve">    import('./moduleA')</w:t>
+      </w:r>
+    </w:p>
+    <w:p>
+      <w:pPr>
+        <w:ind w:left="1080"/>
+      </w:pPr>
+      <w:r>
+        <w:t xml:space="preserve">      .then(({ moduleA }) =&gt; {</w:t>
+      </w:r>
+    </w:p>
+    <w:p>
+      <w:pPr>
+        <w:ind w:left="1080"/>
+      </w:pPr>
+      <w:r>
+        <w:t xml:space="preserve">        // Use moduleA</w:t>
+      </w:r>
+    </w:p>
+    <w:p>
+      <w:pPr>
+        <w:ind w:left="1080"/>
+      </w:pPr>
+      <w:r>
+        <w:t xml:space="preserve">      })</w:t>
+      </w:r>
+    </w:p>
+    <w:p>
+      <w:pPr>
+        <w:ind w:left="1080"/>
+      </w:pPr>
+      <w:r>
+        <w:t xml:space="preserve">      .catch(err =&gt; {</w:t>
+      </w:r>
+    </w:p>
+    <w:p>
+      <w:pPr>
+        <w:ind w:left="1080"/>
+      </w:pPr>
+      <w:r>
+        <w:t xml:space="preserve">        // Handle failure</w:t>
+      </w:r>
+    </w:p>
+    <w:p>
+      <w:pPr>
+        <w:ind w:left="1080"/>
+      </w:pPr>
+      <w:r>
+        <w:t xml:space="preserve">      });</w:t>
+      </w:r>
+    </w:p>
+    <w:p>
+      <w:pPr>
+        <w:ind w:left="1080"/>
+      </w:pPr>
+      <w:r>
+        <w:t xml:space="preserve">  };</w:t>
+      </w:r>
+    </w:p>
+    <w:p>
+      <w:pPr>
+        <w:ind w:left="1080"/>
+      </w:pPr>
+      <w:r>
+        <w:t xml:space="preserve">  render() {</w:t>
+      </w:r>
+    </w:p>
+    <w:p>
+      <w:pPr>
+        <w:ind w:left="1080"/>
+      </w:pPr>
+      <w:r>
         <w:lastRenderedPageBreak/>
-        <w:t>În Create React App de asemenea e implementat code splitting cu ajutorul la operatorului import() ce este la momentul dat in stage 3 proposal și adaugă</w:t>
-      </w:r>
-      <w:r>
-        <w:rPr>
-          <w:lang w:val="en-US"/>
-        </w:rPr>
-        <w:t xml:space="preserve"> </w:t>
-      </w:r>
-      <w:r>
-        <w:t>posibilitatea de a împărți codul în parți ce e descarcat de user în momentul potrivit. Un exemplu de folosirea a import() ar fi</w:t>
-      </w:r>
-      <w:r>
-        <w:rPr>
-          <w:lang w:val="en-US"/>
-        </w:rPr>
-        <w:t>:</w:t>
+        <w:t xml:space="preserve">    return (</w:t>
       </w:r>
     </w:p>
     <w:p>
@@ -9462,10 +9163,7 @@
         <w:ind w:left="1080"/>
       </w:pPr>
       <w:r>
-        <w:t>import Rea</w:t>
-      </w:r>
-      <w:r>
-        <w:t>ct, { Component } from 'react';</w:t>
+        <w:t xml:space="preserve">      &lt;div&gt;</w:t>
       </w:r>
     </w:p>
     <w:p>
@@ -9473,7 +9171,7 @@
         <w:ind w:left="1080"/>
       </w:pPr>
       <w:r>
-        <w:t>class App extends Component {</w:t>
+        <w:t xml:space="preserve">        &lt;button onClick={this.handleClick}&gt;Load&lt;/button&gt;</w:t>
       </w:r>
     </w:p>
     <w:p>
@@ -9481,7 +9179,7 @@
         <w:ind w:left="1080"/>
       </w:pPr>
       <w:r>
-        <w:t xml:space="preserve">  handleClick = () =&gt; {</w:t>
+        <w:t xml:space="preserve">      &lt;/div&gt;</w:t>
       </w:r>
     </w:p>
     <w:p>
@@ -9489,7 +9187,7 @@
         <w:ind w:left="1080"/>
       </w:pPr>
       <w:r>
-        <w:t xml:space="preserve">    import('./moduleA')</w:t>
+        <w:t xml:space="preserve">    );</w:t>
       </w:r>
     </w:p>
     <w:p>
@@ -9497,7 +9195,7 @@
         <w:ind w:left="1080"/>
       </w:pPr>
       <w:r>
-        <w:t xml:space="preserve">      .then(({ moduleA }) =&gt; {</w:t>
+        <w:t xml:space="preserve">  }</w:t>
       </w:r>
     </w:p>
     <w:p>
@@ -9505,7 +9203,7 @@
         <w:ind w:left="1080"/>
       </w:pPr>
       <w:r>
-        <w:t xml:space="preserve">        // Use moduleA</w:t>
+        <w:t>}</w:t>
       </w:r>
     </w:p>
     <w:p>
@@ -9513,7 +9211,7 @@
         <w:ind w:left="1080"/>
       </w:pPr>
       <w:r>
-        <w:t xml:space="preserve">      })</w:t>
+        <w:t>export default App;</w:t>
       </w:r>
     </w:p>
     <w:p>
@@ -9521,110 +9219,6 @@
         <w:ind w:left="1080"/>
       </w:pPr>
       <w:r>
-        <w:t xml:space="preserve">      .catch(err =&gt; {</w:t>
-      </w:r>
-    </w:p>
-    <w:p>
-      <w:pPr>
-        <w:ind w:left="1080"/>
-      </w:pPr>
-      <w:r>
-        <w:t xml:space="preserve">        // Handle failure</w:t>
-      </w:r>
-    </w:p>
-    <w:p>
-      <w:pPr>
-        <w:ind w:left="1080"/>
-      </w:pPr>
-      <w:r>
-        <w:t xml:space="preserve">      });</w:t>
-      </w:r>
-    </w:p>
-    <w:p>
-      <w:pPr>
-        <w:ind w:left="1080"/>
-      </w:pPr>
-      <w:r>
-        <w:t xml:space="preserve">  };</w:t>
-      </w:r>
-    </w:p>
-    <w:p>
-      <w:pPr>
-        <w:ind w:left="1080"/>
-      </w:pPr>
-      <w:r>
-        <w:t xml:space="preserve">  render() {</w:t>
-      </w:r>
-    </w:p>
-    <w:p>
-      <w:pPr>
-        <w:ind w:left="1080"/>
-      </w:pPr>
-      <w:r>
-        <w:t xml:space="preserve">    return (</w:t>
-      </w:r>
-    </w:p>
-    <w:p>
-      <w:pPr>
-        <w:ind w:left="1080"/>
-      </w:pPr>
-      <w:r>
-        <w:t xml:space="preserve">      &lt;div&gt;</w:t>
-      </w:r>
-    </w:p>
-    <w:p>
-      <w:pPr>
-        <w:ind w:left="1080"/>
-      </w:pPr>
-      <w:r>
-        <w:t xml:space="preserve">        &lt;button onClick={this.handleClick}&gt;Load&lt;/button&gt;</w:t>
-      </w:r>
-    </w:p>
-    <w:p>
-      <w:pPr>
-        <w:ind w:left="1080"/>
-      </w:pPr>
-      <w:r>
-        <w:t xml:space="preserve">      &lt;/div&gt;</w:t>
-      </w:r>
-    </w:p>
-    <w:p>
-      <w:pPr>
-        <w:ind w:left="1080"/>
-      </w:pPr>
-      <w:r>
-        <w:t xml:space="preserve">    );</w:t>
-      </w:r>
-    </w:p>
-    <w:p>
-      <w:pPr>
-        <w:ind w:left="1080"/>
-      </w:pPr>
-      <w:r>
-        <w:t xml:space="preserve">  }</w:t>
-      </w:r>
-    </w:p>
-    <w:p>
-      <w:pPr>
-        <w:ind w:left="1080"/>
-      </w:pPr>
-      <w:r>
-        <w:t>}</w:t>
-      </w:r>
-    </w:p>
-    <w:p>
-      <w:pPr>
-        <w:ind w:left="1080"/>
-      </w:pPr>
-      <w:r>
-        <w:t>export default App;</w:t>
-      </w:r>
-    </w:p>
-    <w:p>
-      <w:pPr>
-        <w:ind w:left="1080"/>
-      </w:pPr>
-      <w:r>
         <w:t>În acest exemplu doar când se apasă pe buton se începe încărcarea modului A.</w:t>
       </w:r>
     </w:p>
@@ -9633,7 +9227,25 @@
         <w:ind w:left="1080" w:firstLine="144"/>
       </w:pPr>
       <w:r>
-        <w:t>Dacă configurarea standartă nu e de ajuns e posibil întotdeauna de ejectat și de schimbat configurarea cum dorim, pierzând abilitatea de a face ușor upgrade la versiunile noi dar primind control complet asupra configurării noastre. Putem schimba configurarea de a lucra cu server side rendering deși Next.js și Razzle sunt mai optimizate pentru așa ceva, putem face o integrare mai bună cu aplicațiile brownfield, de exemplu de integrat cu aplicațiile existente Django sau Sumphony, deși și în cazul dat alte package-uri ca nwb și Neutrino fac un lucru mai bun. Putem constanta în final că Create React App e un package ce elimină configurarea într-un proiect bazat pe React.js și în special e bun pentru aplicațiile greenfield, acele aplicații care sunt elaborate de la început și nu au probleme de integrare cu cod anterior.</w:t>
+        <w:t>Dacă configurarea standartă nu e</w:t>
+      </w:r>
+      <w:r>
+        <w:t>ste</w:t>
+      </w:r>
+      <w:r>
+        <w:t xml:space="preserve"> de ajuns</w:t>
+      </w:r>
+      <w:r>
+        <w:t>,</w:t>
+      </w:r>
+      <w:r>
+        <w:t xml:space="preserve"> e</w:t>
+      </w:r>
+      <w:r>
+        <w:t>ste</w:t>
+      </w:r>
+      <w:r>
+        <w:t xml:space="preserve"> posibil întotdeauna de ejectat și de schimbat configurarea cum dorim, pierzând abilitatea de a face ușor upgrade la versiunile noi dar primind control complet asupra configurării noastre. Putem schimba configurarea de a lucra cu server side rendering deși Next.js și Razzle sunt mai optimizate pentru așa ceva, putem face o integrare mai bună cu aplicațiile brownfield, de exemplu de integrat cu aplicațiile existente Django sau Sumphony, deși și în cazul dat alte package-uri ca nwb și Neutrino fac un lucru mai bun. Putem constanta în final că Create React App e un package ce elimină configurarea într-un proiect bazat pe React.js și în special e bun pentru aplicațiile greenfield, acele aplicații care sunt elaborate de la început și nu au probleme de integrare cu cod anterior.</w:t>
       </w:r>
     </w:p>
     <w:p/>
@@ -9681,7 +9293,13 @@
         </w:rPr>
       </w:pPr>
       <w:r>
-        <w:t xml:space="preserve">Aplicația Booky este elaborată pentru web în limbajul de operare Typescript, </w:t>
+        <w:t xml:space="preserve">Aplicația Booky este elaborată pentru web în limbajul de </w:t>
+      </w:r>
+      <w:r>
+        <w:t>programare</w:t>
+      </w:r>
+      <w:r>
+        <w:t xml:space="preserve"> Typescript, </w:t>
       </w:r>
       <w:r>
         <w:t>folosind Nest.js, React.js, Mariadb, TypeORM, Docker, Nginx și Let</w:t>
@@ -9710,33 +9328,11 @@
           <w:lang w:val="en-US"/>
         </w:rPr>
       </w:pPr>
-      <w:proofErr w:type="spellStart"/>
       <w:r>
         <w:rPr>
           <w:lang w:val="en-US"/>
         </w:rPr>
-        <w:t>Autentificarea</w:t>
-      </w:r>
-      <w:proofErr w:type="spellEnd"/>
-      <w:r>
-        <w:rPr>
-          <w:lang w:val="en-US"/>
-        </w:rPr>
-        <w:t xml:space="preserve"> </w:t>
-      </w:r>
-      <w:proofErr w:type="spellStart"/>
-      <w:r>
-        <w:rPr>
-          <w:lang w:val="en-US"/>
-        </w:rPr>
-        <w:t>utilizatorului</w:t>
-      </w:r>
-      <w:proofErr w:type="spellEnd"/>
-      <w:r>
-        <w:rPr>
-          <w:lang w:val="en-US"/>
-        </w:rPr>
-        <w:t>;</w:t>
+        <w:t>Autentificarea utilizatorului;</w:t>
       </w:r>
     </w:p>
     <w:p>
@@ -9750,14 +9346,12 @@
           <w:lang w:val="en-US"/>
         </w:rPr>
       </w:pPr>
-      <w:proofErr w:type="spellStart"/>
       <w:r>
         <w:rPr>
           <w:lang w:val="en-US"/>
         </w:rPr>
         <w:t>Afi</w:t>
       </w:r>
-      <w:proofErr w:type="spellEnd"/>
       <w:r>
         <w:t>șarea unui landing page care explică de ce utilizatorul ar dori să utilizeze această aplicație</w:t>
       </w:r>
@@ -9804,6 +9398,7 @@
         </w:rPr>
       </w:pPr>
       <w:r>
+        <w:lastRenderedPageBreak/>
         <w:t>Afișarea grupurilor de linkuri</w:t>
       </w:r>
     </w:p>
@@ -9903,8 +9498,13 @@
         <w:ind w:left="708" w:firstLine="516"/>
       </w:pPr>
       <w:r>
-        <w:lastRenderedPageBreak/>
-        <w:t xml:space="preserve">Dupa logare utilizatorul este redirecționat la aplicația propriu zisă, </w:t>
+        <w:t>Dupa logare</w:t>
+      </w:r>
+      <w:r>
+        <w:t>,</w:t>
+      </w:r>
+      <w:r>
+        <w:t xml:space="preserve"> utilizatorul este redirecționat la aplicația propriu zisă, </w:t>
       </w:r>
       <w:r>
         <w:t>unde îi este prezentată pagina principală Fig. 3.3. unde toate linkurile sunt grupate dupa doment, atât și forma de adăugare unui link nou.</w:t>
@@ -9990,6 +9590,7 @@
           <w:noProof/>
           <w:lang w:val="en-US"/>
         </w:rPr>
+        <w:lastRenderedPageBreak/>
         <w:drawing>
           <wp:inline distT="0" distB="0" distL="0" distR="0" wp14:anchorId="5970991D" wp14:editId="4FAEC640">
             <wp:extent cx="5943600" cy="2207895"/>
@@ -10049,7 +9650,6 @@
           <w:noProof/>
           <w:lang w:val="en-US"/>
         </w:rPr>
-        <w:lastRenderedPageBreak/>
         <w:drawing>
           <wp:inline distT="0" distB="0" distL="0" distR="0" wp14:anchorId="1944D2AA" wp14:editId="00528AB8">
             <wp:extent cx="2834640" cy="3665220"/>
@@ -10118,13 +9718,29 @@
         <w:t xml:space="preserve">Datorită utilizării tehnologiilor menționate mai sus se observă că structura este asemănatoare la majoritatea framework-urilor front-end, Angular, Vue.js și Svelte.js având structuri asemănătoare. </w:t>
       </w:r>
       <w:r>
-        <w:t>Aplicația e împărțită în 2 mape</w:t>
+        <w:t>Aplicația e</w:t>
+      </w:r>
+      <w:r>
+        <w:t>ste</w:t>
+      </w:r>
+      <w:r>
+        <w:t xml:space="preserve"> împărțită în 2 mape</w:t>
       </w:r>
       <w:r>
         <w:t xml:space="preserve">: </w:t>
       </w:r>
       <w:r>
-        <w:t>mapa public/ ce conține toate fișierele statice ca index.html, manifest.json, etc. și mapa src/ ce conține restul aplicației. Importanța separării e că webpack-ul nu procesează mapa public, doar copie tot conținutul în mapa de build în timp ce tot din mapa src/ e procesat într-un singur file. Procesarea a tot conținutului mapei src/ într-un singur file e varianta cea mai des întâlnită, deși pot aparea cazuri unde webpack-ul decide că unele filuri din mapa src/ mertă de desparțit ca imaginile prea mari pentru a fi convertite in base64 sau css generat folosind așa librării ca styled-components, css-modules sau css filuri simple.</w:t>
+        <w:t>mapa public/ ce conține toate fișierele statice ca index.html, manifest.json, etc. și mapa src/ ce conține restul aplicației. Importanța separării e</w:t>
+      </w:r>
+      <w:r>
+        <w:t>ste</w:t>
+      </w:r>
+      <w:r>
+        <w:t xml:space="preserve"> că webpack-ul nu procesează mapa public, doar copie tot conținutul în mapa de build în timp ce tot din mapa src/ e procesat într-un singur file. Procesarea a tot conținutului mapei src/ într-un singur file e varianta cea mai des întâlnită, </w:t>
+      </w:r>
+      <w:r>
+        <w:lastRenderedPageBreak/>
+        <w:t>deși pot aparea cazuri unde webpack-ul decide că unele filuri din mapa src/ mertă de desparțit ca imaginile prea mari pentru a fi convertite in base64 sau css generat folosind așa librării ca styled-components, css-modules sau css filuri simple.</w:t>
       </w:r>
     </w:p>
     <w:p>
@@ -10132,7 +9748,13 @@
         <w:ind w:left="708" w:firstLine="516"/>
       </w:pPr>
       <w:r>
-        <w:t>După pașii necesari de configurare a mediului de lucru, vom avea afișată structura generată de Create React App. În mediul de lucru configurat ce e Visual Studio Code vom efectua crearea, ștergerea și accesarea de fișiere fără linia de comandă(fig 3.3.).</w:t>
+        <w:t>După pașii necesari de configurare a mediului de lucru, vom avea afișată structura generată de Create React App. În mediul de lucru configurat ce e</w:t>
+      </w:r>
+      <w:r>
+        <w:t>ste</w:t>
+      </w:r>
+      <w:r>
+        <w:t xml:space="preserve"> Visual Studio Code vom efectua crearea, ștergerea și accesarea de fișiere fără linia de comandă(fig 3.3.).</w:t>
       </w:r>
     </w:p>
     <w:p>
@@ -10145,7 +9767,6 @@
           <w:noProof/>
           <w:lang w:val="en-US"/>
         </w:rPr>
-        <w:lastRenderedPageBreak/>
         <w:drawing>
           <wp:inline distT="0" distB="0" distL="0" distR="0" wp14:anchorId="777768A5" wp14:editId="3AF682F8">
             <wp:extent cx="3810000" cy="4070959"/>
@@ -10245,7 +9866,11 @@
         <w:t xml:space="preserve">Mapa src/ la rândul său este consituită din </w:t>
       </w:r>
       <w:r>
-        <w:t>mape ce despart componentele și funcțiile adăugătoare după tip. Părțile cele mai importante sunt mapele components și pages, mapa components conținând componente generice și fară business logic care se reutilizează în aplicție iar mapa pages conținând componente care emulează o pagină, combinând compoente și adăugând business logic.</w:t>
+        <w:t xml:space="preserve">mape ce despart componentele și funcțiile adăugătoare după tip. Părțile cele mai importante sunt mapele components și pages, mapa components conținând componente generice și fară business logic care se reutilizează în aplicție iar </w:t>
+      </w:r>
+      <w:r>
+        <w:lastRenderedPageBreak/>
+        <w:t>mapa pages conținând componente care emulează o pagină, combinând compoente și adăugând business logic.</w:t>
       </w:r>
     </w:p>
     <w:p>
@@ -10257,7 +9882,6 @@
           <w:noProof/>
           <w:lang w:val="en-US"/>
         </w:rPr>
-        <w:lastRenderedPageBreak/>
         <w:drawing>
           <wp:inline distT="0" distB="0" distL="0" distR="0" wp14:anchorId="002FE509" wp14:editId="62E84C5A">
             <wp:extent cx="2964180" cy="3526196"/>
@@ -10355,7 +9979,13 @@
         <w:t>ste</w:t>
       </w:r>
       <w:r>
-        <w:t xml:space="preserve"> necesar de ales ce date de pastrat global, în cazul dat în redux. Este nevoie de o balanță aici, excesul de date care nu contribuie cu nimic și e local pentru un component anume nu are ce căuta în acest store, datele corecte fiind cele ce sunt întradevăr globale ca de exemplu utilizatorul logat sau niște setări globale și datele ce au nevoie de a fi transmise la mai multe componente</w:t>
+        <w:t xml:space="preserve"> necesar de ales ce date de pastrat global, în cazul dat în redux. Este nevoie de o balanță aici, excesul de date care nu contribuie cu nimic și e</w:t>
+      </w:r>
+      <w:r>
+        <w:t>ste</w:t>
+      </w:r>
+      <w:r>
+        <w:t xml:space="preserve"> local pentru un component anume nu are ce căuta în acest store, datele corecte fiind cele ce sunt întradevăr globale ca de exemplu utilizatorul logat sau niște setări globale și datele ce au nevoie de a fi transmise la mai multe componente</w:t>
       </w:r>
       <w:r>
         <w:t xml:space="preserve"> dar dintr-un motiv sau altul este incomod.</w:t>
@@ -10363,1320 +9993,175 @@
       <w:r>
         <w:t xml:space="preserve"> În aplicația dată datele ce sunt globale pentru aplicație sunt: cheia JWT, datele despre utilizator ca de exemplu id lui și statutul la </w:t>
       </w:r>
-      <w:proofErr w:type="spellStart"/>
       <w:r>
         <w:rPr>
           <w:lang w:val="en-US"/>
         </w:rPr>
-        <w:t>loadingBar</w:t>
-      </w:r>
-      <w:proofErr w:type="spellEnd"/>
-      <w:r>
+        <w:t xml:space="preserve">loadingBar. </w:t>
+      </w:r>
+    </w:p>
+    <w:p>
+      <w:pPr>
+        <w:ind w:left="708" w:firstLine="516"/>
         <w:rPr>
           <w:lang w:val="en-US"/>
         </w:rPr>
-        <w:t xml:space="preserve">. </w:t>
+      </w:pPr>
+      <w:r>
+        <w:rPr>
+          <w:lang w:val="en-US"/>
+        </w:rPr>
+        <w:t>Loading bar-ul men</w:t>
+      </w:r>
+      <w:r>
+        <w:t xml:space="preserve">ționat </w:t>
+      </w:r>
+      <w:proofErr w:type="gramStart"/>
+      <w:r>
+        <w:t>este</w:t>
+      </w:r>
+      <w:proofErr w:type="gramEnd"/>
+      <w:r>
+        <w:t xml:space="preserve"> un middleware redux ce permite de a afișa </w:t>
+      </w:r>
+      <w:r>
+        <w:rPr>
+          <w:lang w:val="en-US"/>
+        </w:rPr>
+        <w:t xml:space="preserve">o bară de încărcare ca pe Youtube ce se activează automat când are loc un fetch de date folosind un API ceva. Știind că fiecare fetch e o promisiune javascript, middleware-ul iși schimbă starea când </w:t>
+      </w:r>
+      <w:proofErr w:type="gramStart"/>
+      <w:r>
+        <w:rPr>
+          <w:lang w:val="en-US"/>
+        </w:rPr>
+        <w:t>este</w:t>
+      </w:r>
+      <w:proofErr w:type="gramEnd"/>
+      <w:r>
+        <w:rPr>
+          <w:lang w:val="en-US"/>
+        </w:rPr>
+        <w:t xml:space="preserve"> o promisiune în așteptare.</w:t>
       </w:r>
     </w:p>
     <w:p>
       <w:pPr>
         <w:ind w:left="708" w:firstLine="516"/>
+      </w:pPr>
+      <w:r>
         <w:rPr>
           <w:lang w:val="en-US"/>
         </w:rPr>
-      </w:pPr>
+        <w:t xml:space="preserve">Cheia JWT </w:t>
+      </w:r>
+      <w:proofErr w:type="gramStart"/>
       <w:r>
         <w:rPr>
           <w:lang w:val="en-US"/>
         </w:rPr>
-        <w:t>Loading bar-</w:t>
-      </w:r>
-      <w:proofErr w:type="spellStart"/>
+        <w:t>este</w:t>
+      </w:r>
+      <w:proofErr w:type="gramEnd"/>
       <w:r>
         <w:rPr>
           <w:lang w:val="en-US"/>
         </w:rPr>
-        <w:t>ul</w:t>
-      </w:r>
-      <w:proofErr w:type="spellEnd"/>
+        <w:t xml:space="preserve"> o metodă de a identifica daca us</w:t>
+      </w:r>
       <w:r>
         <w:rPr>
           <w:lang w:val="en-US"/>
         </w:rPr>
-        <w:t xml:space="preserve"> men</w:t>
-      </w:r>
-      <w:r>
-        <w:t xml:space="preserve">ționat </w:t>
+        <w:t xml:space="preserve">erul este logat. </w:t>
+      </w:r>
+      <w:r>
+        <w:rPr>
+          <w:lang w:val="en-US"/>
+        </w:rPr>
+        <w:t xml:space="preserve">JWT </w:t>
       </w:r>
       <w:proofErr w:type="gramStart"/>
       <w:r>
+        <w:rPr>
+          <w:lang w:val="en-US"/>
+        </w:rPr>
         <w:t>este</w:t>
       </w:r>
       <w:proofErr w:type="gramEnd"/>
       <w:r>
-        <w:t xml:space="preserve"> un middleware redux ce permite de a afișa </w:t>
-      </w:r>
-      <w:r>
         <w:rPr>
           <w:lang w:val="en-US"/>
         </w:rPr>
-        <w:t xml:space="preserve">o </w:t>
-      </w:r>
-      <w:proofErr w:type="spellStart"/>
+        <w:t xml:space="preserve"> un standart </w:t>
+      </w:r>
       <w:r>
         <w:rPr>
           <w:lang w:val="en-US"/>
         </w:rPr>
-        <w:t>bară</w:t>
-      </w:r>
-      <w:proofErr w:type="spellEnd"/>
+        <w:t>ca</w:t>
+      </w:r>
       <w:r>
         <w:rPr>
           <w:lang w:val="en-US"/>
         </w:rPr>
-        <w:t xml:space="preserve"> de </w:t>
-      </w:r>
-      <w:proofErr w:type="spellStart"/>
+        <w:t xml:space="preserve">re definește o cale de a transmite informative securizat dintre parteneri folosind un obiect JSON, iar informația poate fi verificată dacă e originală ca rezultat a semnării ei cu o cheie privată. </w:t>
+      </w:r>
       <w:r>
         <w:rPr>
           <w:lang w:val="en-US"/>
         </w:rPr>
-        <w:t>încărcare</w:t>
-      </w:r>
-      <w:proofErr w:type="spellEnd"/>
+        <w:t xml:space="preserve">JWT </w:t>
+      </w:r>
+      <w:proofErr w:type="gramStart"/>
       <w:r>
         <w:rPr>
           <w:lang w:val="en-US"/>
         </w:rPr>
-        <w:t xml:space="preserve"> </w:t>
-      </w:r>
-      <w:proofErr w:type="spellStart"/>
+        <w:t>este</w:t>
+      </w:r>
+      <w:proofErr w:type="gramEnd"/>
       <w:r>
         <w:rPr>
           <w:lang w:val="en-US"/>
         </w:rPr>
-        <w:t>ca</w:t>
-      </w:r>
-      <w:proofErr w:type="spellEnd"/>
+        <w:t xml:space="preserve"> doar o metodă de a verifica daca utiliz</w:t>
+      </w:r>
       <w:r>
         <w:rPr>
           <w:lang w:val="en-US"/>
         </w:rPr>
-        <w:t xml:space="preserve"> </w:t>
-      </w:r>
-      <w:proofErr w:type="spellStart"/>
+        <w:t xml:space="preserve">atorul are permisiunile necesare și </w:t>
+      </w:r>
       <w:r>
         <w:rPr>
           <w:lang w:val="en-US"/>
         </w:rPr>
-        <w:t>pe</w:t>
-      </w:r>
-      <w:proofErr w:type="spellEnd"/>
+        <w:lastRenderedPageBreak/>
+        <w:t xml:space="preserve">are neajunsuri ca și oricare alt standart. Unul dintre neajunsurile principale </w:t>
+      </w:r>
+      <w:proofErr w:type="gramStart"/>
       <w:r>
         <w:rPr>
           <w:lang w:val="en-US"/>
         </w:rPr>
-        <w:t xml:space="preserve"> </w:t>
-      </w:r>
-      <w:proofErr w:type="spellStart"/>
+        <w:t>este</w:t>
+      </w:r>
+      <w:proofErr w:type="gramEnd"/>
       <w:r>
         <w:rPr>
           <w:lang w:val="en-US"/>
         </w:rPr>
-        <w:t>Youtube</w:t>
-      </w:r>
-      <w:proofErr w:type="spellEnd"/>
+        <w:t xml:space="preserve"> că e dificil de revocat permisiunile după ce au fost eliberată cheia, necesitând un effort </w:t>
+      </w:r>
       <w:r>
         <w:rPr>
           <w:lang w:val="en-US"/>
         </w:rPr>
-        <w:t xml:space="preserve"> </w:t>
-      </w:r>
-      <w:proofErr w:type="spellStart"/>
-      <w:r>
-        <w:rPr>
-          <w:lang w:val="en-US"/>
-        </w:rPr>
-        <w:t>ce</w:t>
-      </w:r>
-      <w:proofErr w:type="spellEnd"/>
-      <w:r>
-        <w:rPr>
-          <w:lang w:val="en-US"/>
-        </w:rPr>
-        <w:t xml:space="preserve"> se </w:t>
-      </w:r>
-      <w:proofErr w:type="spellStart"/>
-      <w:r>
-        <w:rPr>
-          <w:lang w:val="en-US"/>
-        </w:rPr>
-        <w:t>activează</w:t>
-      </w:r>
-      <w:proofErr w:type="spellEnd"/>
-      <w:r>
-        <w:rPr>
-          <w:lang w:val="en-US"/>
-        </w:rPr>
-        <w:t xml:space="preserve"> automat </w:t>
-      </w:r>
-      <w:proofErr w:type="spellStart"/>
-      <w:r>
-        <w:rPr>
-          <w:lang w:val="en-US"/>
-        </w:rPr>
-        <w:t>când</w:t>
-      </w:r>
-      <w:proofErr w:type="spellEnd"/>
-      <w:r>
-        <w:rPr>
-          <w:lang w:val="en-US"/>
-        </w:rPr>
-        <w:t xml:space="preserve"> are </w:t>
-      </w:r>
-      <w:proofErr w:type="spellStart"/>
-      <w:r>
-        <w:rPr>
-          <w:lang w:val="en-US"/>
-        </w:rPr>
-        <w:t>loc</w:t>
-      </w:r>
-      <w:proofErr w:type="spellEnd"/>
-      <w:r>
-        <w:rPr>
-          <w:lang w:val="en-US"/>
-        </w:rPr>
-        <w:t xml:space="preserve"> un fetch de date </w:t>
-      </w:r>
-      <w:proofErr w:type="spellStart"/>
-      <w:r>
-        <w:rPr>
-          <w:lang w:val="en-US"/>
-        </w:rPr>
-        <w:t>folosind</w:t>
-      </w:r>
-      <w:proofErr w:type="spellEnd"/>
-      <w:r>
-        <w:rPr>
-          <w:lang w:val="en-US"/>
-        </w:rPr>
-        <w:t xml:space="preserve"> un API </w:t>
-      </w:r>
-      <w:proofErr w:type="spellStart"/>
-      <w:r>
-        <w:rPr>
-          <w:lang w:val="en-US"/>
-        </w:rPr>
-        <w:t>ceva</w:t>
-      </w:r>
-      <w:proofErr w:type="spellEnd"/>
-      <w:r>
-        <w:rPr>
-          <w:lang w:val="en-US"/>
-        </w:rPr>
-        <w:t xml:space="preserve">. </w:t>
-      </w:r>
-      <w:proofErr w:type="spellStart"/>
-      <w:r>
-        <w:rPr>
-          <w:lang w:val="en-US"/>
-        </w:rPr>
-        <w:t>Știind</w:t>
-      </w:r>
-      <w:proofErr w:type="spellEnd"/>
-      <w:r>
-        <w:rPr>
-          <w:lang w:val="en-US"/>
-        </w:rPr>
-        <w:t xml:space="preserve"> </w:t>
-      </w:r>
-      <w:proofErr w:type="spellStart"/>
-      <w:r>
-        <w:rPr>
-          <w:lang w:val="en-US"/>
-        </w:rPr>
-        <w:t>că</w:t>
-      </w:r>
-      <w:proofErr w:type="spellEnd"/>
-      <w:r>
-        <w:rPr>
-          <w:lang w:val="en-US"/>
-        </w:rPr>
-        <w:t xml:space="preserve"> </w:t>
-      </w:r>
-      <w:proofErr w:type="spellStart"/>
-      <w:r>
-        <w:rPr>
-          <w:lang w:val="en-US"/>
-        </w:rPr>
-        <w:t>fiecare</w:t>
-      </w:r>
-      <w:proofErr w:type="spellEnd"/>
-      <w:r>
-        <w:rPr>
-          <w:lang w:val="en-US"/>
-        </w:rPr>
-        <w:t xml:space="preserve"> fetch e o </w:t>
-      </w:r>
-      <w:proofErr w:type="spellStart"/>
-      <w:r>
-        <w:rPr>
-          <w:lang w:val="en-US"/>
-        </w:rPr>
-        <w:t>promisiune</w:t>
-      </w:r>
-      <w:proofErr w:type="spellEnd"/>
-      <w:r>
-        <w:rPr>
-          <w:lang w:val="en-US"/>
-        </w:rPr>
-        <w:t xml:space="preserve"> </w:t>
-      </w:r>
-      <w:proofErr w:type="spellStart"/>
-      <w:r>
-        <w:rPr>
-          <w:lang w:val="en-US"/>
-        </w:rPr>
-        <w:t>javascript</w:t>
-      </w:r>
-      <w:proofErr w:type="spellEnd"/>
-      <w:r>
-        <w:rPr>
-          <w:lang w:val="en-US"/>
-        </w:rPr>
-        <w:t>, middleware-</w:t>
-      </w:r>
-      <w:proofErr w:type="spellStart"/>
-      <w:r>
-        <w:rPr>
-          <w:lang w:val="en-US"/>
-        </w:rPr>
-        <w:t>ul</w:t>
-      </w:r>
-      <w:proofErr w:type="spellEnd"/>
-      <w:r>
-        <w:rPr>
-          <w:lang w:val="en-US"/>
-        </w:rPr>
-        <w:t xml:space="preserve"> </w:t>
-      </w:r>
-      <w:proofErr w:type="spellStart"/>
-      <w:r>
-        <w:rPr>
-          <w:lang w:val="en-US"/>
-        </w:rPr>
-        <w:t>iși</w:t>
-      </w:r>
-      <w:proofErr w:type="spellEnd"/>
-      <w:r>
-        <w:rPr>
-          <w:lang w:val="en-US"/>
-        </w:rPr>
-        <w:t xml:space="preserve"> </w:t>
-      </w:r>
-      <w:proofErr w:type="spellStart"/>
-      <w:r>
-        <w:rPr>
-          <w:lang w:val="en-US"/>
-        </w:rPr>
-        <w:t>schimbă</w:t>
-      </w:r>
-      <w:proofErr w:type="spellEnd"/>
-      <w:r>
-        <w:rPr>
-          <w:lang w:val="en-US"/>
-        </w:rPr>
-        <w:t xml:space="preserve"> </w:t>
-      </w:r>
-      <w:proofErr w:type="spellStart"/>
-      <w:r>
-        <w:rPr>
-          <w:lang w:val="en-US"/>
-        </w:rPr>
-        <w:t>starea</w:t>
-      </w:r>
-      <w:proofErr w:type="spellEnd"/>
-      <w:r>
-        <w:rPr>
-          <w:lang w:val="en-US"/>
-        </w:rPr>
-        <w:t xml:space="preserve"> </w:t>
-      </w:r>
-      <w:proofErr w:type="spellStart"/>
-      <w:r>
-        <w:rPr>
-          <w:lang w:val="en-US"/>
-        </w:rPr>
-        <w:t>când</w:t>
-      </w:r>
-      <w:proofErr w:type="spellEnd"/>
-      <w:r>
-        <w:rPr>
-          <w:lang w:val="en-US"/>
-        </w:rPr>
-        <w:t xml:space="preserve"> </w:t>
-      </w:r>
-      <w:proofErr w:type="spellStart"/>
-      <w:proofErr w:type="gramStart"/>
-      <w:r>
-        <w:rPr>
-          <w:lang w:val="en-US"/>
-        </w:rPr>
-        <w:t>este</w:t>
-      </w:r>
-      <w:proofErr w:type="spellEnd"/>
-      <w:proofErr w:type="gramEnd"/>
-      <w:r>
-        <w:rPr>
-          <w:lang w:val="en-US"/>
-        </w:rPr>
-        <w:t xml:space="preserve"> o </w:t>
-      </w:r>
-      <w:proofErr w:type="spellStart"/>
-      <w:r>
-        <w:rPr>
-          <w:lang w:val="en-US"/>
-        </w:rPr>
-        <w:t>promisiune</w:t>
-      </w:r>
-      <w:proofErr w:type="spellEnd"/>
-      <w:r>
-        <w:rPr>
-          <w:lang w:val="en-US"/>
-        </w:rPr>
-        <w:t xml:space="preserve"> </w:t>
-      </w:r>
-      <w:proofErr w:type="spellStart"/>
-      <w:r>
-        <w:rPr>
-          <w:lang w:val="en-US"/>
-        </w:rPr>
-        <w:t>în</w:t>
-      </w:r>
-      <w:proofErr w:type="spellEnd"/>
-      <w:r>
-        <w:rPr>
-          <w:lang w:val="en-US"/>
-        </w:rPr>
-        <w:t xml:space="preserve"> </w:t>
-      </w:r>
-      <w:proofErr w:type="spellStart"/>
-      <w:r>
-        <w:rPr>
-          <w:lang w:val="en-US"/>
-        </w:rPr>
-        <w:t>așteptare</w:t>
-      </w:r>
-      <w:proofErr w:type="spellEnd"/>
-      <w:r>
-        <w:rPr>
-          <w:lang w:val="en-US"/>
-        </w:rPr>
-        <w:t>.</w:t>
-      </w:r>
-    </w:p>
-    <w:p>
-      <w:pPr>
-        <w:ind w:left="708" w:firstLine="516"/>
-      </w:pPr>
-      <w:proofErr w:type="spellStart"/>
-      <w:r>
-        <w:rPr>
-          <w:lang w:val="en-US"/>
-        </w:rPr>
-        <w:t>Cheia</w:t>
-      </w:r>
-      <w:proofErr w:type="spellEnd"/>
-      <w:r>
-        <w:rPr>
-          <w:lang w:val="en-US"/>
-        </w:rPr>
-        <w:t xml:space="preserve"> JWT </w:t>
-      </w:r>
-      <w:proofErr w:type="spellStart"/>
-      <w:proofErr w:type="gramStart"/>
-      <w:r>
-        <w:rPr>
-          <w:lang w:val="en-US"/>
-        </w:rPr>
-        <w:t>este</w:t>
-      </w:r>
-      <w:proofErr w:type="spellEnd"/>
-      <w:proofErr w:type="gramEnd"/>
-      <w:r>
-        <w:rPr>
-          <w:lang w:val="en-US"/>
-        </w:rPr>
-        <w:t xml:space="preserve"> o </w:t>
-      </w:r>
-      <w:proofErr w:type="spellStart"/>
-      <w:r>
-        <w:rPr>
-          <w:lang w:val="en-US"/>
-        </w:rPr>
-        <w:t>metodă</w:t>
-      </w:r>
-      <w:proofErr w:type="spellEnd"/>
-      <w:r>
-        <w:rPr>
-          <w:lang w:val="en-US"/>
-        </w:rPr>
-        <w:t xml:space="preserve"> de a </w:t>
-      </w:r>
-      <w:proofErr w:type="spellStart"/>
-      <w:r>
-        <w:rPr>
-          <w:lang w:val="en-US"/>
-        </w:rPr>
-        <w:t>identifica</w:t>
-      </w:r>
-      <w:proofErr w:type="spellEnd"/>
-      <w:r>
-        <w:rPr>
-          <w:lang w:val="en-US"/>
-        </w:rPr>
-        <w:t xml:space="preserve"> </w:t>
-      </w:r>
-      <w:proofErr w:type="spellStart"/>
-      <w:r>
-        <w:rPr>
-          <w:lang w:val="en-US"/>
-        </w:rPr>
-        <w:t>daca</w:t>
-      </w:r>
-      <w:proofErr w:type="spellEnd"/>
-      <w:r>
-        <w:rPr>
-          <w:lang w:val="en-US"/>
-        </w:rPr>
-        <w:t xml:space="preserve"> </w:t>
-      </w:r>
-      <w:proofErr w:type="spellStart"/>
-      <w:r>
-        <w:rPr>
-          <w:lang w:val="en-US"/>
-        </w:rPr>
-        <w:t>us</w:t>
-      </w:r>
-      <w:r>
-        <w:rPr>
-          <w:lang w:val="en-US"/>
-        </w:rPr>
-        <w:t>erul</w:t>
-      </w:r>
-      <w:proofErr w:type="spellEnd"/>
-      <w:r>
-        <w:rPr>
-          <w:lang w:val="en-US"/>
-        </w:rPr>
-        <w:t xml:space="preserve"> </w:t>
-      </w:r>
-      <w:proofErr w:type="spellStart"/>
-      <w:r>
-        <w:rPr>
-          <w:lang w:val="en-US"/>
-        </w:rPr>
-        <w:t>este</w:t>
-      </w:r>
-      <w:proofErr w:type="spellEnd"/>
-      <w:r>
-        <w:rPr>
-          <w:lang w:val="en-US"/>
-        </w:rPr>
-        <w:t xml:space="preserve"> </w:t>
-      </w:r>
-      <w:proofErr w:type="spellStart"/>
-      <w:r>
-        <w:rPr>
-          <w:lang w:val="en-US"/>
-        </w:rPr>
-        <w:t>logat</w:t>
-      </w:r>
-      <w:proofErr w:type="spellEnd"/>
-      <w:r>
-        <w:rPr>
-          <w:lang w:val="en-US"/>
-        </w:rPr>
-        <w:t xml:space="preserve">. </w:t>
-      </w:r>
-      <w:r>
-        <w:rPr>
-          <w:lang w:val="en-US"/>
-        </w:rPr>
-        <w:t xml:space="preserve">JWT </w:t>
-      </w:r>
-      <w:proofErr w:type="spellStart"/>
-      <w:proofErr w:type="gramStart"/>
-      <w:r>
-        <w:rPr>
-          <w:lang w:val="en-US"/>
-        </w:rPr>
-        <w:t>este</w:t>
-      </w:r>
-      <w:proofErr w:type="spellEnd"/>
-      <w:proofErr w:type="gramEnd"/>
-      <w:r>
-        <w:rPr>
-          <w:lang w:val="en-US"/>
-        </w:rPr>
-        <w:t xml:space="preserve"> un </w:t>
-      </w:r>
-      <w:proofErr w:type="spellStart"/>
-      <w:r>
-        <w:rPr>
-          <w:lang w:val="en-US"/>
-        </w:rPr>
-        <w:t>standart</w:t>
-      </w:r>
-      <w:proofErr w:type="spellEnd"/>
-      <w:r>
-        <w:rPr>
-          <w:lang w:val="en-US"/>
-        </w:rPr>
-        <w:t xml:space="preserve"> </w:t>
-      </w:r>
-      <w:r>
-        <w:rPr>
-          <w:lang w:val="en-US"/>
-        </w:rPr>
-        <w:t>ca</w:t>
-      </w:r>
-      <w:r>
-        <w:rPr>
-          <w:lang w:val="en-US"/>
-        </w:rPr>
-        <w:t xml:space="preserve">re </w:t>
-      </w:r>
-      <w:proofErr w:type="spellStart"/>
-      <w:r>
-        <w:rPr>
-          <w:lang w:val="en-US"/>
-        </w:rPr>
-        <w:t>definește</w:t>
-      </w:r>
-      <w:proofErr w:type="spellEnd"/>
-      <w:r>
-        <w:rPr>
-          <w:lang w:val="en-US"/>
-        </w:rPr>
-        <w:t xml:space="preserve"> o </w:t>
-      </w:r>
-      <w:proofErr w:type="spellStart"/>
-      <w:r>
-        <w:rPr>
-          <w:lang w:val="en-US"/>
-        </w:rPr>
-        <w:t>cale</w:t>
-      </w:r>
-      <w:proofErr w:type="spellEnd"/>
-      <w:r>
-        <w:rPr>
-          <w:lang w:val="en-US"/>
-        </w:rPr>
-        <w:t xml:space="preserve"> de a </w:t>
-      </w:r>
-      <w:proofErr w:type="spellStart"/>
-      <w:r>
-        <w:rPr>
-          <w:lang w:val="en-US"/>
-        </w:rPr>
-        <w:t>transmite</w:t>
-      </w:r>
-      <w:proofErr w:type="spellEnd"/>
-      <w:r>
-        <w:rPr>
-          <w:lang w:val="en-US"/>
-        </w:rPr>
-        <w:t xml:space="preserve"> informative </w:t>
-      </w:r>
-      <w:proofErr w:type="spellStart"/>
-      <w:r>
-        <w:rPr>
-          <w:lang w:val="en-US"/>
-        </w:rPr>
-        <w:t>securizat</w:t>
-      </w:r>
-      <w:proofErr w:type="spellEnd"/>
-      <w:r>
-        <w:rPr>
-          <w:lang w:val="en-US"/>
-        </w:rPr>
-        <w:t xml:space="preserve"> </w:t>
-      </w:r>
-      <w:proofErr w:type="spellStart"/>
-      <w:r>
-        <w:rPr>
-          <w:lang w:val="en-US"/>
-        </w:rPr>
-        <w:t>dintre</w:t>
-      </w:r>
-      <w:proofErr w:type="spellEnd"/>
-      <w:r>
-        <w:rPr>
-          <w:lang w:val="en-US"/>
-        </w:rPr>
-        <w:t xml:space="preserve"> </w:t>
-      </w:r>
-      <w:proofErr w:type="spellStart"/>
-      <w:r>
-        <w:rPr>
-          <w:lang w:val="en-US"/>
-        </w:rPr>
-        <w:t>parteneri</w:t>
-      </w:r>
-      <w:proofErr w:type="spellEnd"/>
-      <w:r>
-        <w:rPr>
-          <w:lang w:val="en-US"/>
-        </w:rPr>
-        <w:t xml:space="preserve"> </w:t>
-      </w:r>
-      <w:proofErr w:type="spellStart"/>
-      <w:r>
-        <w:rPr>
-          <w:lang w:val="en-US"/>
-        </w:rPr>
-        <w:t>folosind</w:t>
-      </w:r>
-      <w:proofErr w:type="spellEnd"/>
-      <w:r>
-        <w:rPr>
-          <w:lang w:val="en-US"/>
-        </w:rPr>
-        <w:t xml:space="preserve"> un </w:t>
-      </w:r>
-      <w:proofErr w:type="spellStart"/>
-      <w:r>
-        <w:rPr>
-          <w:lang w:val="en-US"/>
-        </w:rPr>
-        <w:t>obiect</w:t>
-      </w:r>
-      <w:proofErr w:type="spellEnd"/>
-      <w:r>
-        <w:rPr>
-          <w:lang w:val="en-US"/>
-        </w:rPr>
-        <w:t xml:space="preserve"> JSON, </w:t>
-      </w:r>
-      <w:proofErr w:type="spellStart"/>
-      <w:r>
-        <w:rPr>
-          <w:lang w:val="en-US"/>
-        </w:rPr>
-        <w:t>iar</w:t>
-      </w:r>
-      <w:proofErr w:type="spellEnd"/>
-      <w:r>
-        <w:rPr>
-          <w:lang w:val="en-US"/>
-        </w:rPr>
-        <w:t xml:space="preserve"> </w:t>
-      </w:r>
-      <w:proofErr w:type="spellStart"/>
-      <w:r>
-        <w:rPr>
-          <w:lang w:val="en-US"/>
-        </w:rPr>
-        <w:t>informația</w:t>
-      </w:r>
-      <w:proofErr w:type="spellEnd"/>
-      <w:r>
-        <w:rPr>
-          <w:lang w:val="en-US"/>
-        </w:rPr>
-        <w:t xml:space="preserve"> </w:t>
-      </w:r>
-      <w:proofErr w:type="spellStart"/>
-      <w:r>
-        <w:rPr>
-          <w:lang w:val="en-US"/>
-        </w:rPr>
-        <w:t>poate</w:t>
-      </w:r>
-      <w:proofErr w:type="spellEnd"/>
-      <w:r>
-        <w:rPr>
-          <w:lang w:val="en-US"/>
-        </w:rPr>
-        <w:t xml:space="preserve"> fi </w:t>
-      </w:r>
-      <w:proofErr w:type="spellStart"/>
-      <w:r>
-        <w:rPr>
-          <w:lang w:val="en-US"/>
-        </w:rPr>
-        <w:t>verificată</w:t>
-      </w:r>
-      <w:proofErr w:type="spellEnd"/>
-      <w:r>
-        <w:rPr>
-          <w:lang w:val="en-US"/>
-        </w:rPr>
-        <w:t xml:space="preserve"> </w:t>
-      </w:r>
-      <w:proofErr w:type="spellStart"/>
-      <w:r>
-        <w:rPr>
-          <w:lang w:val="en-US"/>
-        </w:rPr>
-        <w:t>dacă</w:t>
-      </w:r>
-      <w:proofErr w:type="spellEnd"/>
-      <w:r>
-        <w:rPr>
-          <w:lang w:val="en-US"/>
-        </w:rPr>
-        <w:t xml:space="preserve"> e </w:t>
-      </w:r>
-      <w:proofErr w:type="spellStart"/>
-      <w:r>
-        <w:rPr>
-          <w:lang w:val="en-US"/>
-        </w:rPr>
-        <w:t>originală</w:t>
-      </w:r>
-      <w:proofErr w:type="spellEnd"/>
-      <w:r>
-        <w:rPr>
-          <w:lang w:val="en-US"/>
-        </w:rPr>
-        <w:t xml:space="preserve"> </w:t>
-      </w:r>
-      <w:proofErr w:type="spellStart"/>
-      <w:r>
-        <w:rPr>
-          <w:lang w:val="en-US"/>
-        </w:rPr>
-        <w:t>ca</w:t>
-      </w:r>
-      <w:proofErr w:type="spellEnd"/>
-      <w:r>
-        <w:rPr>
-          <w:lang w:val="en-US"/>
-        </w:rPr>
-        <w:t xml:space="preserve"> </w:t>
-      </w:r>
-      <w:proofErr w:type="spellStart"/>
-      <w:r>
-        <w:rPr>
-          <w:lang w:val="en-US"/>
-        </w:rPr>
-        <w:t>rezultat</w:t>
-      </w:r>
-      <w:proofErr w:type="spellEnd"/>
-      <w:r>
-        <w:rPr>
-          <w:lang w:val="en-US"/>
-        </w:rPr>
-        <w:t xml:space="preserve"> a </w:t>
-      </w:r>
-      <w:proofErr w:type="spellStart"/>
-      <w:r>
-        <w:rPr>
-          <w:lang w:val="en-US"/>
-        </w:rPr>
-        <w:t>semnării</w:t>
-      </w:r>
-      <w:proofErr w:type="spellEnd"/>
-      <w:r>
-        <w:rPr>
-          <w:lang w:val="en-US"/>
-        </w:rPr>
-        <w:t xml:space="preserve"> </w:t>
-      </w:r>
-      <w:proofErr w:type="spellStart"/>
-      <w:r>
-        <w:rPr>
-          <w:lang w:val="en-US"/>
-        </w:rPr>
-        <w:t>ei</w:t>
-      </w:r>
-      <w:proofErr w:type="spellEnd"/>
-      <w:r>
-        <w:rPr>
-          <w:lang w:val="en-US"/>
-        </w:rPr>
-        <w:t xml:space="preserve"> cu o </w:t>
-      </w:r>
-      <w:proofErr w:type="spellStart"/>
-      <w:r>
-        <w:rPr>
-          <w:lang w:val="en-US"/>
-        </w:rPr>
-        <w:t>cheie</w:t>
-      </w:r>
-      <w:proofErr w:type="spellEnd"/>
-      <w:r>
-        <w:rPr>
-          <w:lang w:val="en-US"/>
-        </w:rPr>
-        <w:t xml:space="preserve"> </w:t>
-      </w:r>
-      <w:proofErr w:type="spellStart"/>
-      <w:r>
-        <w:rPr>
-          <w:lang w:val="en-US"/>
-        </w:rPr>
-        <w:t>privată</w:t>
-      </w:r>
-      <w:proofErr w:type="spellEnd"/>
-      <w:r>
-        <w:rPr>
-          <w:lang w:val="en-US"/>
-        </w:rPr>
-        <w:t xml:space="preserve">. </w:t>
-      </w:r>
-      <w:r>
-        <w:rPr>
-          <w:lang w:val="en-US"/>
-        </w:rPr>
-        <w:t xml:space="preserve">JWT </w:t>
-      </w:r>
-      <w:proofErr w:type="spellStart"/>
-      <w:proofErr w:type="gramStart"/>
-      <w:r>
-        <w:rPr>
-          <w:lang w:val="en-US"/>
-        </w:rPr>
-        <w:t>este</w:t>
-      </w:r>
-      <w:proofErr w:type="spellEnd"/>
-      <w:proofErr w:type="gramEnd"/>
-      <w:r>
-        <w:rPr>
-          <w:lang w:val="en-US"/>
-        </w:rPr>
-        <w:t xml:space="preserve"> </w:t>
-      </w:r>
-      <w:proofErr w:type="spellStart"/>
-      <w:r>
-        <w:rPr>
-          <w:lang w:val="en-US"/>
-        </w:rPr>
-        <w:t>doar</w:t>
-      </w:r>
-      <w:proofErr w:type="spellEnd"/>
-      <w:r>
-        <w:rPr>
-          <w:lang w:val="en-US"/>
-        </w:rPr>
-        <w:t xml:space="preserve"> o </w:t>
-      </w:r>
-      <w:proofErr w:type="spellStart"/>
-      <w:r>
-        <w:rPr>
-          <w:lang w:val="en-US"/>
-        </w:rPr>
-        <w:t>metodă</w:t>
-      </w:r>
-      <w:proofErr w:type="spellEnd"/>
-      <w:r>
-        <w:rPr>
-          <w:lang w:val="en-US"/>
-        </w:rPr>
-        <w:t xml:space="preserve"> de a </w:t>
-      </w:r>
-      <w:proofErr w:type="spellStart"/>
-      <w:r>
-        <w:rPr>
-          <w:lang w:val="en-US"/>
-        </w:rPr>
-        <w:t>verifica</w:t>
-      </w:r>
-      <w:proofErr w:type="spellEnd"/>
-      <w:r>
-        <w:rPr>
-          <w:lang w:val="en-US"/>
-        </w:rPr>
-        <w:t xml:space="preserve"> </w:t>
-      </w:r>
-      <w:proofErr w:type="spellStart"/>
-      <w:r>
-        <w:rPr>
-          <w:lang w:val="en-US"/>
-        </w:rPr>
-        <w:t>daca</w:t>
-      </w:r>
-      <w:proofErr w:type="spellEnd"/>
-      <w:r>
-        <w:rPr>
-          <w:lang w:val="en-US"/>
-        </w:rPr>
-        <w:t xml:space="preserve"> </w:t>
-      </w:r>
-      <w:proofErr w:type="spellStart"/>
-      <w:r>
-        <w:rPr>
-          <w:lang w:val="en-US"/>
-        </w:rPr>
-        <w:t>utiliz</w:t>
-      </w:r>
-      <w:r>
-        <w:rPr>
-          <w:lang w:val="en-US"/>
-        </w:rPr>
-        <w:t>atorul</w:t>
-      </w:r>
-      <w:proofErr w:type="spellEnd"/>
-      <w:r>
-        <w:rPr>
-          <w:lang w:val="en-US"/>
-        </w:rPr>
-        <w:t xml:space="preserve"> are </w:t>
-      </w:r>
-      <w:proofErr w:type="spellStart"/>
-      <w:r>
-        <w:rPr>
-          <w:lang w:val="en-US"/>
-        </w:rPr>
-        <w:t>permisiunile</w:t>
-      </w:r>
-      <w:proofErr w:type="spellEnd"/>
-      <w:r>
-        <w:rPr>
-          <w:lang w:val="en-US"/>
-        </w:rPr>
-        <w:t xml:space="preserve"> </w:t>
-      </w:r>
-      <w:proofErr w:type="spellStart"/>
-      <w:r>
-        <w:rPr>
-          <w:lang w:val="en-US"/>
-        </w:rPr>
-        <w:t>necesare</w:t>
-      </w:r>
-      <w:proofErr w:type="spellEnd"/>
-      <w:r>
-        <w:rPr>
-          <w:lang w:val="en-US"/>
-        </w:rPr>
-        <w:t xml:space="preserve"> </w:t>
-      </w:r>
-      <w:proofErr w:type="spellStart"/>
-      <w:r>
-        <w:rPr>
-          <w:lang w:val="en-US"/>
-        </w:rPr>
-        <w:t>și</w:t>
-      </w:r>
-      <w:proofErr w:type="spellEnd"/>
-      <w:r>
-        <w:rPr>
-          <w:lang w:val="en-US"/>
-        </w:rPr>
-        <w:t xml:space="preserve"> are </w:t>
-      </w:r>
-      <w:proofErr w:type="spellStart"/>
-      <w:r>
-        <w:rPr>
-          <w:lang w:val="en-US"/>
-        </w:rPr>
-        <w:t>neajunsuri</w:t>
-      </w:r>
-      <w:proofErr w:type="spellEnd"/>
-      <w:r>
-        <w:rPr>
-          <w:lang w:val="en-US"/>
-        </w:rPr>
-        <w:t xml:space="preserve"> </w:t>
-      </w:r>
-      <w:proofErr w:type="spellStart"/>
-      <w:r>
-        <w:rPr>
-          <w:lang w:val="en-US"/>
-        </w:rPr>
-        <w:t>ca</w:t>
-      </w:r>
-      <w:proofErr w:type="spellEnd"/>
-      <w:r>
-        <w:rPr>
-          <w:lang w:val="en-US"/>
-        </w:rPr>
-        <w:t xml:space="preserve"> </w:t>
-      </w:r>
-      <w:proofErr w:type="spellStart"/>
-      <w:r>
-        <w:rPr>
-          <w:lang w:val="en-US"/>
-        </w:rPr>
-        <w:t>și</w:t>
-      </w:r>
-      <w:proofErr w:type="spellEnd"/>
-      <w:r>
-        <w:rPr>
-          <w:lang w:val="en-US"/>
-        </w:rPr>
-        <w:t xml:space="preserve"> </w:t>
-      </w:r>
-      <w:proofErr w:type="spellStart"/>
-      <w:r>
-        <w:rPr>
-          <w:lang w:val="en-US"/>
-        </w:rPr>
-        <w:t>oricare</w:t>
-      </w:r>
-      <w:proofErr w:type="spellEnd"/>
-      <w:r>
-        <w:rPr>
-          <w:lang w:val="en-US"/>
-        </w:rPr>
-        <w:t xml:space="preserve"> alt </w:t>
-      </w:r>
-      <w:proofErr w:type="spellStart"/>
-      <w:r>
-        <w:rPr>
-          <w:lang w:val="en-US"/>
-        </w:rPr>
-        <w:t>standart</w:t>
-      </w:r>
-      <w:proofErr w:type="spellEnd"/>
-      <w:r>
-        <w:rPr>
-          <w:lang w:val="en-US"/>
-        </w:rPr>
-        <w:t xml:space="preserve">. </w:t>
-      </w:r>
-      <w:proofErr w:type="spellStart"/>
-      <w:r>
-        <w:rPr>
-          <w:lang w:val="en-US"/>
-        </w:rPr>
-        <w:t>Unul</w:t>
-      </w:r>
-      <w:proofErr w:type="spellEnd"/>
-      <w:r>
-        <w:rPr>
-          <w:lang w:val="en-US"/>
-        </w:rPr>
-        <w:t xml:space="preserve"> </w:t>
-      </w:r>
-      <w:proofErr w:type="spellStart"/>
-      <w:r>
-        <w:rPr>
-          <w:lang w:val="en-US"/>
-        </w:rPr>
-        <w:t>dintre</w:t>
-      </w:r>
-      <w:proofErr w:type="spellEnd"/>
-      <w:r>
-        <w:rPr>
-          <w:lang w:val="en-US"/>
-        </w:rPr>
-        <w:t xml:space="preserve"> </w:t>
-      </w:r>
-      <w:proofErr w:type="spellStart"/>
-      <w:r>
-        <w:rPr>
-          <w:lang w:val="en-US"/>
-        </w:rPr>
-        <w:t>neajunsurile</w:t>
-      </w:r>
-      <w:proofErr w:type="spellEnd"/>
-      <w:r>
-        <w:rPr>
-          <w:lang w:val="en-US"/>
-        </w:rPr>
-        <w:t xml:space="preserve"> </w:t>
-      </w:r>
-      <w:proofErr w:type="spellStart"/>
-      <w:r>
-        <w:rPr>
-          <w:lang w:val="en-US"/>
-        </w:rPr>
-        <w:t>principale</w:t>
-      </w:r>
-      <w:proofErr w:type="spellEnd"/>
-      <w:r>
-        <w:rPr>
-          <w:lang w:val="en-US"/>
-        </w:rPr>
-        <w:t xml:space="preserve"> </w:t>
-      </w:r>
-      <w:proofErr w:type="spellStart"/>
-      <w:proofErr w:type="gramStart"/>
-      <w:r>
-        <w:rPr>
-          <w:lang w:val="en-US"/>
-        </w:rPr>
-        <w:t>este</w:t>
-      </w:r>
-      <w:proofErr w:type="spellEnd"/>
-      <w:proofErr w:type="gramEnd"/>
-      <w:r>
-        <w:rPr>
-          <w:lang w:val="en-US"/>
-        </w:rPr>
-        <w:t xml:space="preserve"> </w:t>
-      </w:r>
-      <w:proofErr w:type="spellStart"/>
-      <w:r>
-        <w:rPr>
-          <w:lang w:val="en-US"/>
-        </w:rPr>
-        <w:t>că</w:t>
-      </w:r>
-      <w:proofErr w:type="spellEnd"/>
-      <w:r>
-        <w:rPr>
-          <w:lang w:val="en-US"/>
-        </w:rPr>
-        <w:t xml:space="preserve"> e </w:t>
-      </w:r>
-      <w:proofErr w:type="spellStart"/>
-      <w:r>
-        <w:rPr>
-          <w:lang w:val="en-US"/>
-        </w:rPr>
-        <w:t>dificil</w:t>
-      </w:r>
-      <w:proofErr w:type="spellEnd"/>
-      <w:r>
-        <w:rPr>
-          <w:lang w:val="en-US"/>
-        </w:rPr>
-        <w:t xml:space="preserve"> de </w:t>
-      </w:r>
-      <w:proofErr w:type="spellStart"/>
-      <w:r>
-        <w:rPr>
-          <w:lang w:val="en-US"/>
-        </w:rPr>
-        <w:t>revocat</w:t>
-      </w:r>
-      <w:proofErr w:type="spellEnd"/>
-      <w:r>
-        <w:rPr>
-          <w:lang w:val="en-US"/>
-        </w:rPr>
-        <w:t xml:space="preserve"> </w:t>
-      </w:r>
-      <w:proofErr w:type="spellStart"/>
-      <w:r>
-        <w:rPr>
-          <w:lang w:val="en-US"/>
-        </w:rPr>
-        <w:t>permisiunile</w:t>
-      </w:r>
-      <w:proofErr w:type="spellEnd"/>
-      <w:r>
-        <w:rPr>
-          <w:lang w:val="en-US"/>
-        </w:rPr>
-        <w:t xml:space="preserve"> </w:t>
-      </w:r>
-      <w:proofErr w:type="spellStart"/>
-      <w:r>
-        <w:rPr>
-          <w:lang w:val="en-US"/>
-        </w:rPr>
-        <w:t>după</w:t>
-      </w:r>
-      <w:proofErr w:type="spellEnd"/>
-      <w:r>
-        <w:rPr>
-          <w:lang w:val="en-US"/>
-        </w:rPr>
-        <w:t xml:space="preserve"> </w:t>
-      </w:r>
-      <w:proofErr w:type="spellStart"/>
-      <w:r>
-        <w:rPr>
-          <w:lang w:val="en-US"/>
-        </w:rPr>
-        <w:t>ce</w:t>
-      </w:r>
-      <w:proofErr w:type="spellEnd"/>
-      <w:r>
-        <w:rPr>
-          <w:lang w:val="en-US"/>
-        </w:rPr>
-        <w:t xml:space="preserve"> au </w:t>
-      </w:r>
-      <w:proofErr w:type="spellStart"/>
-      <w:r>
-        <w:rPr>
-          <w:lang w:val="en-US"/>
-        </w:rPr>
-        <w:t>fost</w:t>
-      </w:r>
-      <w:proofErr w:type="spellEnd"/>
-      <w:r>
-        <w:rPr>
-          <w:lang w:val="en-US"/>
-        </w:rPr>
-        <w:t xml:space="preserve"> </w:t>
-      </w:r>
-      <w:proofErr w:type="spellStart"/>
-      <w:r>
-        <w:rPr>
-          <w:lang w:val="en-US"/>
-        </w:rPr>
-        <w:t>eliberată</w:t>
-      </w:r>
-      <w:proofErr w:type="spellEnd"/>
-      <w:r>
-        <w:rPr>
-          <w:lang w:val="en-US"/>
-        </w:rPr>
-        <w:t xml:space="preserve"> </w:t>
-      </w:r>
-      <w:proofErr w:type="spellStart"/>
-      <w:r>
-        <w:rPr>
-          <w:lang w:val="en-US"/>
-        </w:rPr>
-        <w:t>cheia</w:t>
-      </w:r>
-      <w:proofErr w:type="spellEnd"/>
-      <w:r>
-        <w:rPr>
-          <w:lang w:val="en-US"/>
-        </w:rPr>
-        <w:t xml:space="preserve">, </w:t>
-      </w:r>
-      <w:proofErr w:type="spellStart"/>
-      <w:r>
-        <w:rPr>
-          <w:lang w:val="en-US"/>
-        </w:rPr>
-        <w:t>necesitând</w:t>
-      </w:r>
-      <w:proofErr w:type="spellEnd"/>
-      <w:r>
-        <w:rPr>
-          <w:lang w:val="en-US"/>
-        </w:rPr>
-        <w:t xml:space="preserve"> un effort </w:t>
-      </w:r>
-      <w:proofErr w:type="spellStart"/>
-      <w:r>
-        <w:rPr>
-          <w:lang w:val="en-US"/>
-        </w:rPr>
-        <w:t>Pentru</w:t>
-      </w:r>
-      <w:proofErr w:type="spellEnd"/>
-      <w:r>
-        <w:rPr>
-          <w:lang w:val="en-US"/>
-        </w:rPr>
-        <w:t xml:space="preserve"> a </w:t>
-      </w:r>
-      <w:proofErr w:type="spellStart"/>
-      <w:r>
-        <w:rPr>
-          <w:lang w:val="en-US"/>
-        </w:rPr>
-        <w:t>păstra</w:t>
-      </w:r>
-      <w:proofErr w:type="spellEnd"/>
-      <w:r>
-        <w:t xml:space="preserve"> </w:t>
-      </w:r>
-      <w:r>
-        <w:lastRenderedPageBreak/>
-        <w:t xml:space="preserve">datele despre logare la următoarele vizite ale aplicației </w:t>
+        <w:t>Pentru a păstra</w:t>
+      </w:r>
+      <w:r>
+        <w:t xml:space="preserve"> datele despre logare la următoarele vizite ale aplicației </w:t>
       </w:r>
       <w:r>
         <w:t>e posibil de folosit</w:t>
@@ -11804,7 +10289,13 @@
         <w:t>user</w:t>
       </w:r>
       <w:r>
-        <w:t xml:space="preserve"> e valoarea calculată din extragerea informației din codul JWT, o metodă alternativă și în multe aspecte mult mai bună ar fi de calculat valoarea asta la extragerea codului jwt folosind biblioteci de genul </w:t>
+        <w:t xml:space="preserve"> e</w:t>
+      </w:r>
+      <w:r>
+        <w:t>ste</w:t>
+      </w:r>
+      <w:r>
+        <w:t xml:space="preserve"> valoarea calculată din extragerea informației din codul JWT, o metodă alternativă și în multe aspecte mult mai bună ar fi de calculat valoarea asta la extragerea codului jwt folosind biblioteci de genul </w:t>
       </w:r>
       <w:r>
         <w:rPr>
@@ -11849,10 +10340,13 @@
         <w:t>sunt folosite ca un fel de cache, permițând trecerea de la un view la altul prin afișarea informației primite anterior. Desigur se face un refetch de fiecare dată pentru datele noi, doar că datele își fac update doar când refetch-ul este finisat</w:t>
       </w:r>
       <w:r>
-        <w:t xml:space="preserve">, în așa mod permițând schimbarea de view-uri și afișarea instană a datelor deja prezente. Prin mici schimbări această metodă este posibil de facut să lucreze offline, utilizând integrări cu service workers pentru a face o aplicație offline first ce îmbunătățește semnificativ user experience final, ce este un factor important în aplicațiile moderne. Câmpul favoritesCount este o necesitate </w:t>
+        <w:t xml:space="preserve">, în așa mod permițând schimbarea de view-uri și afișarea instană a datelor deja prezente. Prin mici schimbări această metodă este posibil de facut să lucreze offline, utilizând integrări cu service </w:t>
       </w:r>
       <w:r>
         <w:lastRenderedPageBreak/>
+        <w:t xml:space="preserve">workers pentru a face o aplicație offline first ce îmbunătățește semnificativ user experience final, ce este un factor important în aplicațiile moderne. Câmpul favoritesCount este o necesitate </w:t>
+      </w:r>
+      <w:r>
         <w:t>din cauza cum este necesar de afișat interfața aplicației și felul în care a fost implementat API pe partea backend. O soluție ar fi de a utiliza GraphQL și de a mitiga toate endpoint-urile fixe, deși GraphQL are și el limitările și provocările lui.</w:t>
       </w:r>
     </w:p>
@@ -11955,7 +10449,12 @@
         </w:rPr>
       </w:pPr>
       <w:r>
-        <w:t xml:space="preserve">O necesitate des înâlnită este fetch-ingul datelor folosind un REST API, păstrarea datelor primite în redux și reprezentarea lor într-un component sau altul. </w:t>
+        <w:t>O necesitate des înâlnită este fetch-ingul datelor folosind un REST API, păstrarea datelor primite în redu</w:t>
+      </w:r>
+      <w:bookmarkStart w:id="24" w:name="_GoBack"/>
+      <w:bookmarkEnd w:id="24"/>
+      <w:r>
+        <w:t xml:space="preserve">x și reprezentarea lor într-un component sau altul. </w:t>
       </w:r>
       <w:r>
         <w:t xml:space="preserve">Un component ce </w:t>
@@ -12117,6 +10616,7 @@
         <w:ind w:right="360" w:firstLine="708"/>
       </w:pPr>
       <w:r>
+        <w:lastRenderedPageBreak/>
         <w:t xml:space="preserve">        key={link.id}</w:t>
       </w:r>
     </w:p>
@@ -12135,7 +10635,6 @@
         <w:ind w:right="360" w:firstLine="708"/>
       </w:pPr>
       <w:r>
-        <w:lastRenderedPageBreak/>
         <w:t xml:space="preserve">        secondary={link.url}</w:t>
       </w:r>
     </w:p>
@@ -12442,7 +10941,11 @@
         <w:t xml:space="preserve"> sunt niște funcții ce îndeplinesc rolul de acțiuni</w:t>
       </w:r>
       <w:r>
-        <w:t xml:space="preserve"> și e nevoie de le inclus ca parametri în funcția </w:t>
+        <w:t xml:space="preserve"> și e nevoie de le inclus ca </w:t>
+      </w:r>
+      <w:r>
+        <w:lastRenderedPageBreak/>
+        <w:t xml:space="preserve">parametri în funcția </w:t>
       </w:r>
       <w:r>
         <w:rPr>
@@ -12463,7 +10966,6 @@
         <w:rPr>
           <w:i/>
         </w:rPr>
-        <w:lastRenderedPageBreak/>
         <w:t>dispatch</w:t>
       </w:r>
       <w:r>
@@ -12489,8 +10991,8 @@
       <w:pPr>
         <w:jc w:val="center"/>
       </w:pPr>
-      <w:bookmarkStart w:id="24" w:name="_44sinio" w:colFirst="0" w:colLast="0"/>
-      <w:bookmarkEnd w:id="24"/>
+      <w:bookmarkStart w:id="25" w:name="_44sinio" w:colFirst="0" w:colLast="0"/>
+      <w:bookmarkEnd w:id="25"/>
     </w:p>
     <w:p>
       <w:pPr>
@@ -12503,11 +11005,11 @@
         <w:jc w:val="both"/>
         <w:outlineLvl w:val="0"/>
       </w:pPr>
-      <w:bookmarkStart w:id="25" w:name="_Toc7095517"/>
+      <w:bookmarkStart w:id="26" w:name="_Toc7095517"/>
       <w:r>
         <w:t>CONCLUZII</w:t>
       </w:r>
-      <w:bookmarkEnd w:id="25"/>
+      <w:bookmarkEnd w:id="26"/>
     </w:p>
     <w:p>
       <w:pPr>
@@ -12719,8 +11221,8 @@
       <w:pPr>
         <w:ind w:firstLine="567"/>
       </w:pPr>
-      <w:bookmarkStart w:id="26" w:name="_z337ya" w:colFirst="0" w:colLast="0"/>
-      <w:bookmarkEnd w:id="26"/>
+      <w:bookmarkStart w:id="27" w:name="_z337ya" w:colFirst="0" w:colLast="0"/>
+      <w:bookmarkEnd w:id="27"/>
     </w:p>
     <w:p>
       <w:pPr>
@@ -12732,11 +11234,11 @@
         <w:ind w:left="737"/>
         <w:outlineLvl w:val="0"/>
       </w:pPr>
-      <w:bookmarkStart w:id="27" w:name="_Toc7095518"/>
+      <w:bookmarkStart w:id="28" w:name="_Toc7095518"/>
       <w:r>
         <w:t>BIBLIOGRAFIE</w:t>
       </w:r>
-      <w:bookmarkEnd w:id="27"/>
+      <w:bookmarkEnd w:id="28"/>
     </w:p>
     <w:p>
       <w:pPr>
@@ -12827,15 +11329,7 @@
         <w:rPr>
           <w:i/>
         </w:rPr>
-        <w:t>Rea</w:t>
-      </w:r>
-      <w:bookmarkStart w:id="28" w:name="_GoBack"/>
-      <w:bookmarkEnd w:id="28"/>
-      <w:r>
-        <w:rPr>
-          <w:i/>
-        </w:rPr>
-        <w:t>ct and Flux with Dan Abramov</w:t>
+        <w:t>React and Flux with Dan Abramov</w:t>
       </w:r>
       <w:r>
         <w:t xml:space="preserve"> [on-line]</w:t>
@@ -13789,7 +12283,7 @@
           <w:rPr>
             <w:noProof/>
           </w:rPr>
-          <w:t>32</w:t>
+          <w:t>31</w:t>
         </w:r>
         <w:r>
           <w:rPr>
@@ -20301,7 +18795,7 @@
 </file>
 
 <file path=customXml/itemProps1.xml><?xml version="1.0" encoding="utf-8"?>
-<ds:datastoreItem xmlns:ds="http://schemas.openxmlformats.org/officeDocument/2006/customXml" ds:itemID="{47A50083-B857-4566-B3EB-CB981F55F8E3}">
+<ds:datastoreItem xmlns:ds="http://schemas.openxmlformats.org/officeDocument/2006/customXml" ds:itemID="{A1D75A1D-767A-40F5-B400-12D3034C87BD}">
   <ds:schemaRefs>
     <ds:schemaRef ds:uri="http://schemas.openxmlformats.org/officeDocument/2006/bibliography"/>
   </ds:schemaRefs>

</xml_diff>

<commit_message>
add inca 5 la bibliografie
</commit_message>
<xml_diff>
--- a/LicentaDanPopa.docx
+++ b/LicentaDanPopa.docx
@@ -10449,12 +10449,7 @@
         </w:rPr>
       </w:pPr>
       <w:r>
-        <w:t>O necesitate des înâlnită este fetch-ingul datelor folosind un REST API, păstrarea datelor primite în redu</w:t>
-      </w:r>
-      <w:bookmarkStart w:id="24" w:name="_GoBack"/>
-      <w:bookmarkEnd w:id="24"/>
-      <w:r>
-        <w:t xml:space="preserve">x și reprezentarea lor într-un component sau altul. </w:t>
+        <w:t xml:space="preserve">O necesitate des înâlnită este fetch-ingul datelor folosind un REST API, păstrarea datelor primite în redux și reprezentarea lor într-un component sau altul. </w:t>
       </w:r>
       <w:r>
         <w:t xml:space="preserve">Un component ce </w:t>
@@ -10991,8 +10986,8 @@
       <w:pPr>
         <w:jc w:val="center"/>
       </w:pPr>
-      <w:bookmarkStart w:id="25" w:name="_44sinio" w:colFirst="0" w:colLast="0"/>
-      <w:bookmarkEnd w:id="25"/>
+      <w:bookmarkStart w:id="24" w:name="_44sinio" w:colFirst="0" w:colLast="0"/>
+      <w:bookmarkEnd w:id="24"/>
     </w:p>
     <w:p>
       <w:pPr>
@@ -11005,11 +11000,11 @@
         <w:jc w:val="both"/>
         <w:outlineLvl w:val="0"/>
       </w:pPr>
-      <w:bookmarkStart w:id="26" w:name="_Toc7095517"/>
+      <w:bookmarkStart w:id="25" w:name="_Toc7095517"/>
       <w:r>
         <w:t>CONCLUZII</w:t>
       </w:r>
-      <w:bookmarkEnd w:id="26"/>
+      <w:bookmarkEnd w:id="25"/>
     </w:p>
     <w:p>
       <w:pPr>
@@ -11221,8 +11216,8 @@
       <w:pPr>
         <w:ind w:firstLine="567"/>
       </w:pPr>
-      <w:bookmarkStart w:id="27" w:name="_z337ya" w:colFirst="0" w:colLast="0"/>
-      <w:bookmarkEnd w:id="27"/>
+      <w:bookmarkStart w:id="26" w:name="_z337ya" w:colFirst="0" w:colLast="0"/>
+      <w:bookmarkEnd w:id="26"/>
     </w:p>
     <w:p>
       <w:pPr>
@@ -11234,11 +11229,11 @@
         <w:ind w:left="737"/>
         <w:outlineLvl w:val="0"/>
       </w:pPr>
-      <w:bookmarkStart w:id="28" w:name="_Toc7095518"/>
+      <w:bookmarkStart w:id="27" w:name="_Toc7095518"/>
       <w:r>
         <w:t>BIBLIOGRAFIE</w:t>
       </w:r>
-      <w:bookmarkEnd w:id="28"/>
+      <w:bookmarkEnd w:id="27"/>
     </w:p>
     <w:p>
       <w:pPr>
@@ -12057,9 +12052,207 @@
       <w:r>
         <w:tab/>
       </w:r>
-      <w:r>
-        <w:t>https://medium.com/@ryanflorence/the-suspense-is-killing-redux-e888f9692430</w:t>
-      </w:r>
+      <w:hyperlink r:id="rId34" w:history="1">
+        <w:r>
+          <w:rPr>
+            <w:rStyle w:val="Hyperlink"/>
+          </w:rPr>
+          <w:t>https://medium.com/@ryanflorence/the-suspense-is-killing-redux-e888f9692430</w:t>
+        </w:r>
+      </w:hyperlink>
+    </w:p>
+    <w:p>
+      <w:pPr>
+        <w:widowControl w:val="0"/>
+        <w:numPr>
+          <w:ilvl w:val="0"/>
+          <w:numId w:val="7"/>
+        </w:numPr>
+        <w:ind w:hanging="360"/>
+        <w:contextualSpacing/>
+      </w:pPr>
+      <w:r>
+        <w:t xml:space="preserve">Dan Abramov. </w:t>
+      </w:r>
+      <w:r>
+        <w:rPr>
+          <w:i/>
+        </w:rPr>
+        <w:t>Writing Resilient Components</w:t>
+      </w:r>
+      <w:r>
+        <w:rPr>
+          <w:lang w:val="en-US"/>
+        </w:rPr>
+        <w:t>[on-line]. [</w:t>
+      </w:r>
+      <w:proofErr w:type="gramStart"/>
+      <w:r>
+        <w:rPr>
+          <w:lang w:val="en-US"/>
+        </w:rPr>
+        <w:t>citat</w:t>
+      </w:r>
+      <w:proofErr w:type="gramEnd"/>
+      <w:r>
+        <w:rPr>
+          <w:lang w:val="en-US"/>
+        </w:rPr>
+        <w:t xml:space="preserve"> 16.04.2019]. Disponibil: </w:t>
+      </w:r>
+      <w:hyperlink r:id="rId35" w:history="1">
+        <w:r>
+          <w:rPr>
+            <w:rStyle w:val="Hyperlink"/>
+          </w:rPr>
+          <w:t>https://overreacted.io/writing-resilient-components/</w:t>
+        </w:r>
+      </w:hyperlink>
+    </w:p>
+    <w:p>
+      <w:pPr>
+        <w:widowControl w:val="0"/>
+        <w:numPr>
+          <w:ilvl w:val="0"/>
+          <w:numId w:val="7"/>
+        </w:numPr>
+        <w:ind w:hanging="360"/>
+        <w:contextualSpacing/>
+      </w:pPr>
+      <w:r>
+        <w:t>Nazare Emanuel Ioan</w:t>
+      </w:r>
+      <w:r>
+        <w:t xml:space="preserve">. </w:t>
+      </w:r>
+      <w:r>
+        <w:rPr>
+          <w:i/>
+        </w:rPr>
+        <w:t>How to use Redux in ReactJS with real-life examples</w:t>
+      </w:r>
+      <w:r>
+        <w:t>[on-line]. [citat 11.12.2018]</w:t>
+      </w:r>
+      <w:r>
+        <w:t xml:space="preserve">. Disponibil: </w:t>
+      </w:r>
+      <w:hyperlink r:id="rId36" w:history="1">
+        <w:r>
+          <w:rPr>
+            <w:rStyle w:val="Hyperlink"/>
+          </w:rPr>
+          <w:t>https://medium.freecodecamp.org/how-to-use-redux-in-reactjs-with-real-life-examples-687ab4441b85</w:t>
+        </w:r>
+      </w:hyperlink>
+    </w:p>
+    <w:p>
+      <w:pPr>
+        <w:widowControl w:val="0"/>
+        <w:numPr>
+          <w:ilvl w:val="0"/>
+          <w:numId w:val="7"/>
+        </w:numPr>
+        <w:ind w:hanging="360"/>
+        <w:contextualSpacing/>
+      </w:pPr>
+      <w:r>
+        <w:t>Lusan Das</w:t>
+      </w:r>
+      <w:r>
+        <w:t xml:space="preserve">. </w:t>
+      </w:r>
+      <w:r>
+        <w:rPr>
+          <w:i/>
+        </w:rPr>
+        <w:t>The best way to architect your Redux app</w:t>
+      </w:r>
+      <w:r>
+        <w:t xml:space="preserve">[on-line]. [citat 19.06.2018]. Disponibil: </w:t>
+      </w:r>
+      <w:hyperlink r:id="rId37" w:history="1">
+        <w:r>
+          <w:rPr>
+            <w:rStyle w:val="Hyperlink"/>
+          </w:rPr>
+          <w:t>https://medium.freecodecamp.org/the-best-way-to-architect-your-redux-app-ad9bd16c8e2d</w:t>
+        </w:r>
+      </w:hyperlink>
+    </w:p>
+    <w:p>
+      <w:pPr>
+        <w:widowControl w:val="0"/>
+        <w:numPr>
+          <w:ilvl w:val="0"/>
+          <w:numId w:val="7"/>
+        </w:numPr>
+        <w:ind w:hanging="360"/>
+        <w:contextualSpacing/>
+      </w:pPr>
+      <w:r>
+        <w:t xml:space="preserve">Albert Parron. </w:t>
+      </w:r>
+      <w:r>
+        <w:rPr>
+          <w:i/>
+        </w:rPr>
+        <w:t>Demystifying Redux</w:t>
+      </w:r>
+      <w:r>
+        <w:t>[on-line]. [citat 23.08.</w:t>
+      </w:r>
+      <w:r>
+        <w:tab/>
+        <w:t xml:space="preserve">2018]. Disponibil:   </w:t>
+      </w:r>
+      <w:hyperlink r:id="rId38" w:history="1">
+        <w:r>
+          <w:rPr>
+            <w:rStyle w:val="Hyperlink"/>
+          </w:rPr>
+          <w:t>https://apiumhub.com/tech-blog-barcelona/demystifying-redux/</w:t>
+        </w:r>
+      </w:hyperlink>
+    </w:p>
+    <w:p>
+      <w:pPr>
+        <w:widowControl w:val="0"/>
+        <w:numPr>
+          <w:ilvl w:val="0"/>
+          <w:numId w:val="7"/>
+        </w:numPr>
+        <w:ind w:hanging="360"/>
+        <w:contextualSpacing/>
+      </w:pPr>
+      <w:r>
+        <w:t>Soh</w:t>
+      </w:r>
+      <w:bookmarkStart w:id="28" w:name="_GoBack"/>
+      <w:bookmarkEnd w:id="28"/>
+      <w:r>
+        <w:t>am Kamani</w:t>
+      </w:r>
+      <w:r>
+        <w:t xml:space="preserve">. </w:t>
+      </w:r>
+      <w:r>
+        <w:rPr>
+          <w:i/>
+        </w:rPr>
+        <w:t>React-redux "connect" explained</w:t>
+      </w:r>
+      <w:r>
+        <w:t xml:space="preserve">[on-line]. [31.04.2017]. Disponibil: </w:t>
+      </w:r>
+      <w:hyperlink r:id="rId39" w:history="1">
+        <w:r>
+          <w:rPr>
+            <w:rStyle w:val="Hyperlink"/>
+          </w:rPr>
+          <w:t>https://www.sohamkamani.com/blog/2017/03/31/react-redux-connect-explained/</w:t>
+        </w:r>
+      </w:hyperlink>
     </w:p>
     <w:p>
       <w:pPr>
@@ -12134,8 +12327,8 @@
       </w:pPr>
     </w:p>
     <w:sectPr>
-      <w:footerReference w:type="default" r:id="rId34"/>
-      <w:footerReference w:type="first" r:id="rId35"/>
+      <w:footerReference w:type="default" r:id="rId40"/>
+      <w:footerReference w:type="first" r:id="rId41"/>
       <w:type w:val="continuous"/>
       <w:pgSz w:w="11906" w:h="16838"/>
       <w:pgMar w:top="1134" w:right="1134" w:bottom="1134" w:left="1134" w:header="0" w:footer="0" w:gutter="0"/>
@@ -18795,7 +18988,7 @@
 </file>
 
 <file path=customXml/itemProps1.xml><?xml version="1.0" encoding="utf-8"?>
-<ds:datastoreItem xmlns:ds="http://schemas.openxmlformats.org/officeDocument/2006/customXml" ds:itemID="{A1D75A1D-767A-40F5-B400-12D3034C87BD}">
+<ds:datastoreItem xmlns:ds="http://schemas.openxmlformats.org/officeDocument/2006/customXml" ds:itemID="{21DD8090-C9C8-4A66-B59E-D1157578AF04}">
   <ds:schemaRefs>
     <ds:schemaRef ds:uri="http://schemas.openxmlformats.org/officeDocument/2006/bibliography"/>
   </ds:schemaRefs>

</xml_diff>

<commit_message>
add referinte la imagini in text
</commit_message>
<xml_diff>
--- a/LicentaDanPopa.docx
+++ b/LicentaDanPopa.docx
@@ -6023,59 +6023,35 @@
     </w:p>
     <w:p>
       <w:pPr>
-        <w:ind w:left="1416"/>
-        <w:rPr>
-          <w:i/>
-        </w:rPr>
-      </w:pPr>
-      <w:r>
-        <w:rPr>
-          <w:i/>
-        </w:rPr>
+        <w:ind w:left="2124"/>
+      </w:pPr>
+      <w:r>
         <w:t>{</w:t>
       </w:r>
     </w:p>
     <w:p>
       <w:pPr>
-        <w:ind w:left="1416"/>
-        <w:rPr>
-          <w:i/>
-        </w:rPr>
-      </w:pPr>
-      <w:r>
-        <w:rPr>
-          <w:i/>
-        </w:rPr>
+        <w:ind w:left="2124"/>
+      </w:pPr>
+      <w:r>
         <w:tab/>
         <w:t>type: ‘ADD_USER’,</w:t>
       </w:r>
     </w:p>
     <w:p>
       <w:pPr>
-        <w:ind w:left="1416"/>
-        <w:rPr>
-          <w:i/>
-        </w:rPr>
-      </w:pPr>
-      <w:r>
-        <w:rPr>
-          <w:i/>
-        </w:rPr>
+        <w:ind w:left="2124"/>
+      </w:pPr>
+      <w:r>
         <w:tab/>
         <w:t>name: ‘Andrei’</w:t>
       </w:r>
     </w:p>
     <w:p>
       <w:pPr>
-        <w:ind w:left="1416"/>
-        <w:rPr>
-          <w:i/>
-        </w:rPr>
-      </w:pPr>
-      <w:r>
-        <w:rPr>
-          <w:i/>
-        </w:rPr>
+        <w:ind w:left="2124"/>
+      </w:pPr>
+      <w:r>
         <w:t>}</w:t>
       </w:r>
     </w:p>
@@ -6209,161 +6185,92 @@
     </w:p>
     <w:p>
       <w:pPr>
-        <w:ind w:left="1416"/>
-        <w:rPr>
-          <w:i/>
-        </w:rPr>
-      </w:pPr>
-      <w:r>
-        <w:rPr>
-          <w:i/>
-        </w:rPr>
+        <w:ind w:left="2124"/>
+      </w:pPr>
+      <w:r>
         <w:t>function addUser(name) {</w:t>
       </w:r>
     </w:p>
     <w:p>
       <w:pPr>
-        <w:ind w:left="1416"/>
-        <w:rPr>
-          <w:i/>
-        </w:rPr>
-      </w:pPr>
-      <w:r>
-        <w:rPr>
-          <w:i/>
-        </w:rPr>
+        <w:ind w:left="2124"/>
+      </w:pPr>
+      <w:r>
         <w:t xml:space="preserve">  return {</w:t>
       </w:r>
     </w:p>
     <w:p>
       <w:pPr>
-        <w:ind w:left="1416"/>
-        <w:rPr>
-          <w:i/>
-        </w:rPr>
-      </w:pPr>
-      <w:r>
-        <w:rPr>
-          <w:i/>
-        </w:rPr>
+        <w:ind w:left="2124"/>
+      </w:pPr>
+      <w:r>
         <w:t xml:space="preserve">    type: ‘ADD_USER’,</w:t>
       </w:r>
     </w:p>
     <w:p>
       <w:pPr>
-        <w:ind w:left="1416"/>
-        <w:rPr>
-          <w:i/>
-        </w:rPr>
-      </w:pPr>
-      <w:r>
-        <w:rPr>
-          <w:i/>
-        </w:rPr>
+        <w:ind w:left="2124"/>
+      </w:pPr>
+      <w:r>
         <w:t xml:space="preserve">    name</w:t>
       </w:r>
     </w:p>
     <w:p>
       <w:pPr>
-        <w:ind w:left="1416"/>
-        <w:rPr>
-          <w:i/>
-        </w:rPr>
-      </w:pPr>
-      <w:r>
-        <w:rPr>
-          <w:i/>
-        </w:rPr>
+        <w:ind w:left="2124"/>
+      </w:pPr>
+      <w:r>
         <w:t xml:space="preserve">  }</w:t>
       </w:r>
     </w:p>
     <w:p>
       <w:pPr>
-        <w:ind w:left="1416"/>
-        <w:rPr>
-          <w:i/>
-        </w:rPr>
-      </w:pPr>
-      <w:r>
-        <w:rPr>
-          <w:i/>
-        </w:rPr>
+        <w:ind w:left="2124"/>
+      </w:pPr>
+      <w:r>
         <w:t>}</w:t>
       </w:r>
     </w:p>
     <w:p>
       <w:pPr>
-        <w:ind w:left="1416"/>
-        <w:rPr>
-          <w:i/>
-        </w:rPr>
-      </w:pPr>
-      <w:r>
-        <w:rPr>
-          <w:i/>
-        </w:rPr>
+        <w:ind w:left="708" w:firstLine="708"/>
+      </w:pPr>
+      <w:r>
         <w:t>Sau folo</w:t>
       </w:r>
       <w:r>
-        <w:rPr>
-          <w:i/>
-        </w:rPr>
         <w:t>sind sintaxa JavaScript noua:</w:t>
       </w:r>
     </w:p>
     <w:p>
       <w:pPr>
-        <w:ind w:left="1416"/>
-        <w:rPr>
-          <w:i/>
-        </w:rPr>
-      </w:pPr>
-      <w:r>
-        <w:rPr>
-          <w:i/>
-        </w:rPr>
+        <w:ind w:left="2124"/>
+      </w:pPr>
+      <w:r>
         <w:t>const addUser = user =&gt; ({</w:t>
       </w:r>
     </w:p>
     <w:p>
       <w:pPr>
-        <w:ind w:left="1416"/>
-        <w:rPr>
-          <w:i/>
-        </w:rPr>
-      </w:pPr>
-      <w:r>
-        <w:rPr>
-          <w:i/>
-        </w:rPr>
+        <w:ind w:left="2124"/>
+      </w:pPr>
+      <w:r>
         <w:t xml:space="preserve">  type: ‘ADD_USER’,</w:t>
       </w:r>
     </w:p>
     <w:p>
       <w:pPr>
-        <w:ind w:left="1416"/>
-        <w:rPr>
-          <w:i/>
-        </w:rPr>
-      </w:pPr>
-      <w:r>
-        <w:rPr>
-          <w:i/>
-        </w:rPr>
+        <w:ind w:left="2124"/>
+      </w:pPr>
+      <w:r>
         <w:t xml:space="preserve">  name</w:t>
       </w:r>
     </w:p>
     <w:p>
       <w:pPr>
-        <w:ind w:left="1416"/>
-        <w:rPr>
-          <w:i/>
-        </w:rPr>
-      </w:pPr>
-      <w:r>
-        <w:rPr>
-          <w:i/>
-        </w:rPr>
+        <w:ind w:left="2124"/>
+      </w:pPr>
+      <w:r>
         <w:t>})</w:t>
       </w:r>
     </w:p>
@@ -6406,307 +6313,211 @@
     <w:p>
       <w:pPr>
         <w:ind w:left="1416" w:firstLine="708"/>
+      </w:pPr>
+      <w:r>
+        <w:t>(pre</w:t>
+      </w:r>
+      <w:r>
+        <w:t>viousState, action) =&gt; newState</w:t>
+      </w:r>
+    </w:p>
+    <w:p>
+      <w:pPr>
+        <w:ind w:left="1416" w:firstLine="708"/>
+      </w:pPr>
+      <w:r>
+        <w:t xml:space="preserve">Este foarte important ca reducerii să fie întotdeauna funcții pure. </w:t>
+      </w:r>
+      <w:r>
+        <w:t>Având aceleași argumente, reducerul trebuie să calculeze starea viitoare și să o returneze. Fără surprize. Fara side efecte. Fara API chemări. Fără mutații. Doar o calculare.</w:t>
+      </w:r>
+    </w:p>
+    <w:p>
+      <w:pPr>
+        <w:ind w:left="1416"/>
+      </w:pPr>
+      <w:r>
+        <w:t xml:space="preserve">Fie </w:t>
+      </w:r>
+      <w:r>
+        <w:t>este necesar</w:t>
+      </w:r>
+      <w:r>
+        <w:t xml:space="preserve"> de un reducer care gestionează o listă de nume.</w:t>
+      </w:r>
+      <w:r>
+        <w:t xml:space="preserve"> O implementare a reducer</w:t>
+      </w:r>
+      <w:r>
+        <w:t>-</w:t>
+      </w:r>
+      <w:r>
+        <w:t>ului poate fi în felul următor:</w:t>
+      </w:r>
+    </w:p>
+    <w:p>
+      <w:pPr>
+        <w:ind w:left="2124"/>
+      </w:pPr>
+      <w:r>
+        <w:t>const initialState =</w:t>
+      </w:r>
+      <w:r>
+        <w:t xml:space="preserve"> []</w:t>
+      </w:r>
+    </w:p>
+    <w:p>
+      <w:pPr>
+        <w:ind w:left="2124"/>
+      </w:pPr>
+      <w:r>
+        <w:t>function namesReducer(state = initialState, action) {</w:t>
+      </w:r>
+    </w:p>
+    <w:p>
+      <w:pPr>
+        <w:ind w:left="2124"/>
+      </w:pPr>
+      <w:r>
+        <w:t xml:space="preserve">  switch(action.type) {</w:t>
+      </w:r>
+    </w:p>
+    <w:p>
+      <w:pPr>
+        <w:ind w:left="2124"/>
+      </w:pPr>
+      <w:r>
+        <w:t xml:space="preserve">    case 'ADD_NAME' : </w:t>
+      </w:r>
+    </w:p>
+    <w:p>
+      <w:pPr>
+        <w:ind w:left="2124"/>
+      </w:pPr>
+      <w:r>
+        <w:t xml:space="preserve">      return </w:t>
+      </w:r>
+      <w:r>
+        <w:t>[...state</w:t>
+      </w:r>
+      <w:r>
+        <w:t>, action.name]</w:t>
+      </w:r>
+    </w:p>
+    <w:p>
+      <w:pPr>
+        <w:ind w:left="2124"/>
+      </w:pPr>
+      <w:r>
+        <w:t xml:space="preserve">    case 'REMOVE_NAME': </w:t>
+      </w:r>
+    </w:p>
+    <w:p>
+      <w:pPr>
+        <w:ind w:left="2124"/>
+      </w:pPr>
+      <w:r>
+        <w:t xml:space="preserve">      return state.</w:t>
+      </w:r>
+      <w:r>
+        <w:t>filter(name =&gt; name !== action.name )}</w:t>
+      </w:r>
+    </w:p>
+    <w:p>
+      <w:pPr>
+        <w:ind w:left="2124"/>
+      </w:pPr>
+      <w:r>
+        <w:t xml:space="preserve">    default: </w:t>
+      </w:r>
+    </w:p>
+    <w:p>
+      <w:pPr>
+        <w:ind w:left="2124"/>
+      </w:pPr>
+      <w:r>
+        <w:t xml:space="preserve">      return state</w:t>
+      </w:r>
+    </w:p>
+    <w:p>
+      <w:pPr>
+        <w:ind w:left="2124"/>
+      </w:pPr>
+      <w:r>
+        <w:t xml:space="preserve">  }</w:t>
+      </w:r>
+    </w:p>
+    <w:p>
+      <w:pPr>
+        <w:ind w:left="1416" w:firstLine="708"/>
         <w:rPr>
           <w:i/>
         </w:rPr>
       </w:pPr>
       <w:r>
+        <w:t xml:space="preserve">În exemplul dat am început prin specificarea unei stări inițiale. Asta este </w:t>
+      </w:r>
+      <w:r>
+        <w:t xml:space="preserve">modalitatea de </w:t>
+      </w:r>
+      <w:r>
+        <w:t>a returna starea inițială a aplicației.</w:t>
+      </w:r>
+      <w:r>
+        <w:t xml:space="preserve"> Atribuirea state la initialState în parametrii funcției e</w:t>
+      </w:r>
+      <w:r>
+        <w:t>ste</w:t>
+      </w:r>
+      <w:r>
+        <w:t xml:space="preserve"> o metodă relativ nouă in JavaScript de a atribui unu</w:t>
+      </w:r>
+      <w:r>
+        <w:t>i parametru valori inițiale dacă</w:t>
+      </w:r>
+      <w:r>
+        <w:t xml:space="preserve"> paramentrul este </w:t>
+      </w:r>
+      <w:r>
         <w:rPr>
           <w:i/>
         </w:rPr>
-        <w:t>(pre</w:t>
+        <w:t xml:space="preserve">undefined. </w:t>
+      </w:r>
+      <w:r>
+        <w:t xml:space="preserve">O alternativă la așa atribuire este de controlat tipul parametrului în funcție manual și de returnat starea inițială dacă tipul e </w:t>
       </w:r>
       <w:r>
         <w:rPr>
           <w:i/>
         </w:rPr>
-        <w:t>viousState, action) =&gt; newState</w:t>
-      </w:r>
-    </w:p>
-    <w:p>
-      <w:pPr>
-        <w:ind w:left="1416" w:firstLine="708"/>
-      </w:pPr>
-      <w:r>
-        <w:t xml:space="preserve">Este foarte important ca reducerii să fie întotdeauna funcții pure. </w:t>
-      </w:r>
-      <w:r>
-        <w:t>Având aceleași argumente, reducerul trebuie să calculeze starea viitoare și să o returneze. Fără surprize. Fara side efecte. Fara API chemări. Fără mutații. Doar o calculare.</w:t>
-      </w:r>
-    </w:p>
-    <w:p>
-      <w:pPr>
-        <w:ind w:left="1416"/>
-      </w:pPr>
-      <w:r>
-        <w:t xml:space="preserve">Fie </w:t>
-      </w:r>
-      <w:r>
-        <w:t>este necesar</w:t>
-      </w:r>
-      <w:r>
-        <w:t xml:space="preserve"> de un reducer care gestionează o listă de nume.</w:t>
-      </w:r>
-      <w:r>
-        <w:t xml:space="preserve"> O implementare a reducer</w:t>
-      </w:r>
-      <w:r>
-        <w:t>-</w:t>
-      </w:r>
-      <w:r>
-        <w:t>ului poate fi în felul următor:</w:t>
-      </w:r>
-    </w:p>
-    <w:p>
-      <w:pPr>
-        <w:ind w:left="1416"/>
+        <w:t>undefined.</w:t>
+      </w:r>
+    </w:p>
+    <w:p>
+      <w:pPr>
+        <w:ind w:left="2124"/>
+      </w:pPr>
+      <w:r>
+        <w:t>if (typeof state === 'undefined') {</w:t>
+      </w:r>
+    </w:p>
+    <w:p>
+      <w:pPr>
+        <w:ind w:left="2124"/>
+      </w:pPr>
+      <w:r>
+        <w:t xml:space="preserve">    return initialState</w:t>
+      </w:r>
+    </w:p>
+    <w:p>
+      <w:pPr>
+        <w:ind w:left="2124"/>
         <w:rPr>
           <w:i/>
         </w:rPr>
       </w:pPr>
       <w:r>
-        <w:rPr>
-          <w:i/>
-        </w:rPr>
-        <w:t>const initialState =</w:t>
-      </w:r>
-      <w:r>
-        <w:rPr>
-          <w:i/>
-        </w:rPr>
-        <w:t xml:space="preserve"> []</w:t>
-      </w:r>
-    </w:p>
-    <w:p>
-      <w:pPr>
-        <w:ind w:left="1416"/>
-        <w:rPr>
-          <w:i/>
-        </w:rPr>
-      </w:pPr>
-      <w:r>
-        <w:rPr>
-          <w:i/>
-        </w:rPr>
-        <w:t>function namesReducer(state = initialState, action) {</w:t>
-      </w:r>
-    </w:p>
-    <w:p>
-      <w:pPr>
-        <w:ind w:left="1416"/>
-        <w:rPr>
-          <w:i/>
-        </w:rPr>
-      </w:pPr>
-      <w:r>
-        <w:rPr>
-          <w:i/>
-        </w:rPr>
-        <w:t xml:space="preserve">  switch(action.type) {</w:t>
-      </w:r>
-    </w:p>
-    <w:p>
-      <w:pPr>
-        <w:ind w:left="1416"/>
-        <w:rPr>
-          <w:i/>
-        </w:rPr>
-      </w:pPr>
-      <w:r>
-        <w:rPr>
-          <w:i/>
-        </w:rPr>
-        <w:t xml:space="preserve">    case 'ADD_NAME' : </w:t>
-      </w:r>
-    </w:p>
-    <w:p>
-      <w:pPr>
-        <w:ind w:left="1416"/>
-        <w:rPr>
-          <w:i/>
-        </w:rPr>
-      </w:pPr>
-      <w:r>
-        <w:rPr>
-          <w:i/>
-        </w:rPr>
-        <w:t xml:space="preserve">      return </w:t>
-      </w:r>
-      <w:r>
-        <w:rPr>
-          <w:i/>
-        </w:rPr>
-        <w:t>[...state</w:t>
-      </w:r>
-      <w:r>
-        <w:rPr>
-          <w:i/>
-        </w:rPr>
-        <w:t>, action.name]</w:t>
-      </w:r>
-    </w:p>
-    <w:p>
-      <w:pPr>
-        <w:ind w:left="1416"/>
-        <w:rPr>
-          <w:i/>
-        </w:rPr>
-      </w:pPr>
-      <w:r>
-        <w:rPr>
-          <w:i/>
-        </w:rPr>
-        <w:t xml:space="preserve">    case 'REMOVE_NAME': </w:t>
-      </w:r>
-    </w:p>
-    <w:p>
-      <w:pPr>
-        <w:ind w:left="1416"/>
-        <w:rPr>
-          <w:i/>
-        </w:rPr>
-      </w:pPr>
-      <w:r>
-        <w:rPr>
-          <w:i/>
-        </w:rPr>
-        <w:t xml:space="preserve">      return state.</w:t>
-      </w:r>
-      <w:r>
-        <w:rPr>
-          <w:i/>
-        </w:rPr>
-        <w:t>filter(name =&gt; name !== action.name )}</w:t>
-      </w:r>
-    </w:p>
-    <w:p>
-      <w:pPr>
-        <w:ind w:left="1416"/>
-        <w:rPr>
-          <w:i/>
-        </w:rPr>
-      </w:pPr>
-      <w:r>
-        <w:rPr>
-          <w:i/>
-        </w:rPr>
-        <w:t xml:space="preserve">    default: </w:t>
-      </w:r>
-    </w:p>
-    <w:p>
-      <w:pPr>
-        <w:ind w:left="1416"/>
-        <w:rPr>
-          <w:i/>
-        </w:rPr>
-      </w:pPr>
-      <w:r>
-        <w:rPr>
-          <w:i/>
-        </w:rPr>
-        <w:t xml:space="preserve">      return state</w:t>
-      </w:r>
-    </w:p>
-    <w:p>
-      <w:pPr>
-        <w:ind w:left="1416"/>
-        <w:rPr>
-          <w:i/>
-        </w:rPr>
-      </w:pPr>
-      <w:r>
-        <w:rPr>
-          <w:i/>
-        </w:rPr>
-        <w:t xml:space="preserve">  }</w:t>
-      </w:r>
-    </w:p>
-    <w:p>
-      <w:pPr>
-        <w:ind w:left="1416" w:firstLine="708"/>
-        <w:rPr>
-          <w:i/>
-        </w:rPr>
-      </w:pPr>
-      <w:r>
-        <w:t xml:space="preserve">În exemplul dat am început prin specificarea unei stări inițiale. Asta este </w:t>
-      </w:r>
-      <w:r>
-        <w:t xml:space="preserve">modalitatea de </w:t>
-      </w:r>
-      <w:r>
-        <w:t>a returna starea inițială a aplicației.</w:t>
-      </w:r>
-      <w:r>
-        <w:t xml:space="preserve"> Atribuirea state la initialState în parametrii funcției e</w:t>
-      </w:r>
-      <w:r>
-        <w:t>ste</w:t>
-      </w:r>
-      <w:r>
-        <w:t xml:space="preserve"> o metodă relativ nouă in JavaScript de a atribui unu</w:t>
-      </w:r>
-      <w:r>
-        <w:t>i parametru valori inițiale dacă</w:t>
-      </w:r>
-      <w:r>
-        <w:t xml:space="preserve"> paramentrul este </w:t>
-      </w:r>
-      <w:r>
-        <w:rPr>
-          <w:i/>
-        </w:rPr>
-        <w:t xml:space="preserve">undefined. </w:t>
-      </w:r>
-      <w:r>
-        <w:t xml:space="preserve">O alternativă la așa atribuire este de controlat tipul parametrului în funcție manual și de returnat starea inițială dacă tipul e </w:t>
-      </w:r>
-      <w:r>
-        <w:rPr>
-          <w:i/>
-        </w:rPr>
-        <w:t>undefined.</w:t>
-      </w:r>
-    </w:p>
-    <w:p>
-      <w:pPr>
-        <w:ind w:left="1416"/>
-        <w:rPr>
-          <w:i/>
-        </w:rPr>
-      </w:pPr>
-      <w:r>
-        <w:rPr>
-          <w:i/>
-        </w:rPr>
-        <w:t>if (typeof state === 'undefined') {</w:t>
-      </w:r>
-    </w:p>
-    <w:p>
-      <w:pPr>
-        <w:ind w:left="1416"/>
-        <w:rPr>
-          <w:i/>
-        </w:rPr>
-      </w:pPr>
-      <w:r>
-        <w:rPr>
-          <w:i/>
-        </w:rPr>
-        <w:t xml:space="preserve">    return initialState</w:t>
-      </w:r>
-    </w:p>
-    <w:p>
-      <w:pPr>
-        <w:ind w:left="1416"/>
-        <w:rPr>
-          <w:i/>
-        </w:rPr>
-      </w:pPr>
-      <w:r>
-        <w:rPr>
-          <w:i/>
-        </w:rPr>
         <w:t>}</w:t>
       </w:r>
     </w:p>
@@ -6909,44 +6720,148 @@
     </w:p>
     <w:p>
       <w:pPr>
-        <w:ind w:firstLine="708"/>
+        <w:ind w:left="708" w:firstLine="708"/>
+      </w:pPr>
+      <w:r>
+        <w:t>import { createStore } from 'redux'</w:t>
+      </w:r>
+    </w:p>
+    <w:p>
+      <w:pPr>
+        <w:ind w:left="708" w:firstLine="708"/>
+      </w:pPr>
+      <w:r>
+        <w:t>import reducer from './reducer'</w:t>
+      </w:r>
+    </w:p>
+    <w:p>
+      <w:pPr>
+        <w:ind w:left="708" w:firstLine="708"/>
+      </w:pPr>
+      <w:r>
+        <w:t>const store = createStore(reducer)</w:t>
+      </w:r>
+    </w:p>
+    <w:p>
+      <w:pPr>
+        <w:ind w:left="708"/>
+      </w:pPr>
+      <w:r>
+        <w:t xml:space="preserve">E posibil de specificat starea inițială ca al doilea argument la </w:t>
+      </w:r>
+      <w:r>
         <w:rPr>
           <w:i/>
         </w:rPr>
-      </w:pPr>
+        <w:t>createStore.</w:t>
+      </w:r>
       <w:r>
         <w:rPr>
           <w:i/>
         </w:rPr>
-        <w:t>import { createStore } from 'redux'</w:t>
-      </w:r>
-    </w:p>
-    <w:p>
-      <w:pPr>
-        <w:ind w:firstLine="708"/>
+        <w:t xml:space="preserve"> </w:t>
+      </w:r>
+      <w:r>
+        <w:t>E</w:t>
+      </w:r>
+      <w:r>
+        <w:t>ste</w:t>
+      </w:r>
+      <w:r>
+        <w:t xml:space="preserve"> folositor pentru a popula starea cu starea de pe server.</w:t>
+      </w:r>
+    </w:p>
+    <w:p>
+      <w:pPr>
+        <w:ind w:left="708" w:firstLine="360"/>
+      </w:pPr>
+      <w:r>
+        <w:t>const store = createStore(todoApp, state)</w:t>
+      </w:r>
+    </w:p>
+    <w:p>
+      <w:pPr>
+        <w:ind w:left="708" w:firstLine="360"/>
+      </w:pPr>
+      <w:r>
+        <w:t>Este necesar</w:t>
+      </w:r>
+      <w:r>
+        <w:t xml:space="preserve"> de menționat că </w:t>
+      </w:r>
+      <w:r>
+        <w:t>se folosește</w:t>
+      </w:r>
+      <w:r>
+        <w:t xml:space="preserve"> doar un singur store în aplicație, ce diferă de flux, unde putem avea mai multe. În cazul redux-ului când avem nevoie </w:t>
+      </w:r>
+      <w:r>
+        <w:t>de împărțit</w:t>
+      </w:r>
+      <w:r>
+        <w:t xml:space="preserve"> data</w:t>
+      </w:r>
+      <w:r>
+        <w:t>,</w:t>
+      </w:r>
+      <w:r>
+        <w:t xml:space="preserve"> vom utiliza compoziția de reduceri. </w:t>
+      </w:r>
+      <w:r>
+        <w:t>Compoziția de reduceri e</w:t>
+      </w:r>
+      <w:r>
+        <w:t>ste</w:t>
+      </w:r>
+      <w:r>
+        <w:t xml:space="preserve"> așa des utilizată că Redux-ul oferă o funcție ajutătoare: </w:t>
+      </w:r>
+      <w:r>
         <w:rPr>
           <w:i/>
         </w:rPr>
-      </w:pPr>
-      <w:r>
-        <w:rPr>
-          <w:i/>
-        </w:rPr>
-        <w:t>import reducer from './reducer'</w:t>
-      </w:r>
-    </w:p>
-    <w:p>
-      <w:pPr>
-        <w:ind w:firstLine="708"/>
-        <w:rPr>
-          <w:i/>
-        </w:rPr>
-      </w:pPr>
-      <w:r>
-        <w:rPr>
-          <w:i/>
-        </w:rPr>
-        <w:t>const store = createStore(reducer)</w:t>
+        <w:t xml:space="preserve">combineReducers. </w:t>
+      </w:r>
+      <w:r>
+        <w:t>Un exemplu de așa combinare este:</w:t>
+      </w:r>
+    </w:p>
+    <w:p>
+      <w:r>
+        <w:tab/>
+      </w:r>
+      <w:r>
+        <w:tab/>
+      </w:r>
+      <w:r>
+        <w:t>import { combineReducers } from 'redux'</w:t>
+      </w:r>
+    </w:p>
+    <w:p>
+      <w:r>
+        <w:tab/>
+      </w:r>
+      <w:r>
+        <w:tab/>
+      </w:r>
+      <w:r>
+        <w:t>import todos from './todos'</w:t>
+      </w:r>
+    </w:p>
+    <w:p>
+      <w:pPr>
+        <w:ind w:left="708" w:firstLine="708"/>
+      </w:pPr>
+      <w:r>
+        <w:t>import counter from './counter'</w:t>
+      </w:r>
+    </w:p>
+    <w:p>
+      <w:pPr>
+        <w:ind w:left="708" w:firstLine="708"/>
+      </w:pPr>
+      <w:r>
+        <w:t>export default combineReducers({</w:t>
       </w:r>
     </w:p>
     <w:p>
@@ -6954,188 +6869,40 @@
         <w:ind w:left="708"/>
       </w:pPr>
       <w:r>
-        <w:t xml:space="preserve">E posibil de specificat starea inițială ca al doilea argument la </w:t>
-      </w:r>
-      <w:r>
-        <w:rPr>
-          <w:i/>
-        </w:rPr>
-        <w:t>createStore.</w:t>
-      </w:r>
-      <w:r>
-        <w:rPr>
-          <w:i/>
-        </w:rPr>
-        <w:t xml:space="preserve"> </w:t>
-      </w:r>
-      <w:r>
-        <w:t>E</w:t>
-      </w:r>
-      <w:r>
-        <w:t>ste</w:t>
-      </w:r>
-      <w:r>
-        <w:t xml:space="preserve"> folositor pentru a popula starea cu starea de pe server.</w:t>
+        <w:t xml:space="preserve">  </w:t>
+      </w:r>
+      <w:r>
+        <w:tab/>
+      </w:r>
+      <w:r>
+        <w:tab/>
+      </w:r>
+      <w:r>
+        <w:t>todos,</w:t>
       </w:r>
     </w:p>
     <w:p>
       <w:pPr>
         <w:ind w:left="708"/>
-        <w:rPr>
-          <w:i/>
-        </w:rPr>
-      </w:pPr>
-      <w:r>
-        <w:rPr>
-          <w:i/>
-        </w:rPr>
-        <w:t>const store = createStore(todoApp, state)</w:t>
-      </w:r>
-    </w:p>
-    <w:p>
-      <w:pPr>
-        <w:ind w:left="708" w:firstLine="360"/>
-      </w:pPr>
-      <w:r>
-        <w:t>Este necesar</w:t>
-      </w:r>
-      <w:r>
-        <w:t xml:space="preserve"> de menționat că </w:t>
-      </w:r>
-      <w:r>
-        <w:t>se folosește</w:t>
-      </w:r>
-      <w:r>
-        <w:t xml:space="preserve"> doar un singur store în aplicație, ce diferă de flux, unde putem avea mai multe. În cazul redux-ului când avem nevoie </w:t>
-      </w:r>
-      <w:r>
-        <w:t>de împărțit</w:t>
-      </w:r>
-      <w:r>
-        <w:t xml:space="preserve"> data</w:t>
-      </w:r>
-      <w:r>
-        <w:t>,</w:t>
-      </w:r>
-      <w:r>
-        <w:t xml:space="preserve"> vom utiliza compoziția de reduceri. </w:t>
-      </w:r>
-      <w:r>
-        <w:t>Compoziția de reduceri e</w:t>
-      </w:r>
-      <w:r>
-        <w:t>ste</w:t>
-      </w:r>
-      <w:r>
-        <w:t xml:space="preserve"> așa des utilizată că Redux-ul oferă o funcție ajutătoare: </w:t>
-      </w:r>
-      <w:r>
-        <w:rPr>
-          <w:i/>
-        </w:rPr>
-        <w:t xml:space="preserve">combineReducers. </w:t>
-      </w:r>
-      <w:r>
-        <w:t>Un exemplu de așa combinare este:</w:t>
-      </w:r>
-    </w:p>
-    <w:p>
-      <w:pPr>
-        <w:rPr>
-          <w:i/>
-        </w:rPr>
-      </w:pPr>
+      </w:pPr>
+      <w:r>
+        <w:t xml:space="preserve">  </w:t>
+      </w:r>
       <w:r>
         <w:tab/>
       </w:r>
       <w:r>
-        <w:rPr>
-          <w:i/>
-        </w:rPr>
-        <w:t>import { combineReducers } from 'redux'</w:t>
-      </w:r>
-    </w:p>
-    <w:p>
-      <w:pPr>
-        <w:rPr>
-          <w:i/>
-        </w:rPr>
-      </w:pPr>
-      <w:r>
-        <w:rPr>
-          <w:i/>
-        </w:rPr>
         <w:tab/>
-        <w:t>import todos from './todos'</w:t>
-      </w:r>
-    </w:p>
-    <w:p>
-      <w:pPr>
-        <w:ind w:firstLine="708"/>
-        <w:rPr>
-          <w:i/>
-        </w:rPr>
-      </w:pPr>
-      <w:r>
-        <w:rPr>
-          <w:i/>
-        </w:rPr>
-        <w:t>import counter from './counter'</w:t>
-      </w:r>
-    </w:p>
-    <w:p>
-      <w:pPr>
-        <w:ind w:left="708"/>
-        <w:rPr>
-          <w:i/>
-        </w:rPr>
-      </w:pPr>
-      <w:r>
-        <w:rPr>
-          <w:i/>
-        </w:rPr>
-        <w:t>export default combineReducers({</w:t>
-      </w:r>
-    </w:p>
-    <w:p>
-      <w:pPr>
-        <w:ind w:left="708"/>
-        <w:rPr>
-          <w:i/>
-        </w:rPr>
-      </w:pPr>
-      <w:r>
-        <w:rPr>
-          <w:i/>
-        </w:rPr>
-        <w:t xml:space="preserve">  todos,</w:t>
-      </w:r>
-    </w:p>
-    <w:p>
-      <w:pPr>
-        <w:ind w:left="708"/>
-        <w:rPr>
-          <w:i/>
-        </w:rPr>
-      </w:pPr>
-      <w:r>
-        <w:rPr>
-          <w:i/>
-        </w:rPr>
-        <w:t xml:space="preserve">  counter</w:t>
-      </w:r>
-    </w:p>
-    <w:p>
-      <w:pPr>
-        <w:ind w:left="708"/>
-        <w:rPr>
-          <w:i/>
-        </w:rPr>
-      </w:pPr>
-      <w:r>
-        <w:rPr>
-          <w:i/>
-        </w:rPr>
+      </w:r>
+      <w:r>
+        <w:t>counter</w:t>
+      </w:r>
+    </w:p>
+    <w:p>
+      <w:pPr>
+        <w:ind w:left="708" w:firstLine="708"/>
+      </w:pPr>
+      <w:r>
         <w:t>})</w:t>
       </w:r>
     </w:p>
@@ -8538,7 +8305,10 @@
         <w:ind w:firstLine="708"/>
       </w:pPr>
       <w:r>
-        <w:t>După instalarea aplicațiilor date se intră în Visual Studio Code și se alege o mapă, iar în mapa selectată se rulează comanda:</w:t>
+        <w:t>După instalarea aplicațiilor date se intră în Visual Studio Code și se alege o mapă, iar în mapa selectată se rulează comanda</w:t>
+      </w:r>
+      <w:r>
+        <w:t xml:space="preserve"> din fig. 3.1.</w:t>
       </w:r>
     </w:p>
     <w:p>
@@ -8614,6 +8384,11 @@
       </w:r>
       <w:r>
         <w:tab/>
+      </w:r>
+      <w:r>
+        <w:tab/>
+      </w:r>
+      <w:r>
         <w:t>Fig. 3</w:t>
       </w:r>
       <w:r>
@@ -8643,6 +8418,9 @@
       </w:pPr>
       <w:r>
         <w:t>O alternativă care lucrează cu versiunile de npm mai vechi ar fi rularea comenzii</w:t>
+      </w:r>
+      <w:r>
+        <w:t xml:space="preserve"> din fig. 3.2. pentru a instala package-ul global.</w:t>
       </w:r>
     </w:p>
     <w:p>
@@ -8787,7 +8565,13 @@
         <w:t>: principiul DRY. Folosind principiul DRY și grupând codul în module autonome ce rezolvă o problemă anumită elimină problemele enumerate și face mai ușor ce se întâmplă și în aplicația noastră. În Javascript aceste module se numesc package-uri și sunt folosite extensive, fiind normal de a avea zeci, sute sau chiar mii de package-uri întro singură aplicație. Aceste package-uri lucrează atât pe Node.js cât și în browser, doar că în browser e necesar de folosit un bundler ca webpack sau parcel pentru a crea un bundle:</w:t>
       </w:r>
       <w:r>
-        <w:t xml:space="preserve"> un singur fișier Javascript cu toate modulele adunate pentru ca browserul să le înțeleagă. Aceste module sunt de obicei publicate pe npm ce prescurtarea la node package manager. Npm constituie din o aplicație de consolă și o bază de date online ce conține toată lista de package-uri disponibile. Pentru fiecare aplicație javascript ce folosește npm e necesar de avut un fișier package.json (fig. 2.1) ce definește lista de packag-uri necesare și niște informații de baza despre proiect. Acest file package.json permite reproducerea și instalarea dependențeleor necesare printr-o singură comandă.</w:t>
+        <w:t xml:space="preserve"> un singur fișier Javascript cu toate modulele adunate pentru ca browserul să le înțeleagă. Aceste module sunt de obicei publicate pe npm ce prescurtarea la node package manager. Npm constituie din o aplicație de consolă și o bază de date online ce conține toată lista de package-uri disponibile. Pentru fiecare aplicație javascript ce folosește npm e necesar de avu</w:t>
+      </w:r>
+      <w:r>
+        <w:t>t un fișier package.json (fig. 3.3</w:t>
+      </w:r>
+      <w:r>
+        <w:t>) ce definește lista de packag-uri necesare și niște informații de baza despre proiect. Acest file package.json permite reproducerea și instalarea dependențeleor necesare printr-o singură comandă.</w:t>
       </w:r>
     </w:p>
     <w:p>
@@ -8848,7 +8632,10 @@
         <w:t>Fig. 3</w:t>
       </w:r>
       <w:r>
-        <w:t>.1. Exemplu de fișier package.json</w:t>
+        <w:t>.3</w:t>
+      </w:r>
+      <w:r>
+        <w:t>. Exemplu de fișier package.json</w:t>
       </w:r>
     </w:p>
     <w:p/>
@@ -9052,7 +8839,7 @@
     </w:p>
     <w:p>
       <w:pPr>
-        <w:ind w:left="1080"/>
+        <w:ind w:left="1416"/>
       </w:pPr>
       <w:r>
         <w:t>import Rea</w:t>
@@ -9063,7 +8850,7 @@
     </w:p>
     <w:p>
       <w:pPr>
-        <w:ind w:left="1080"/>
+        <w:ind w:left="1416"/>
       </w:pPr>
       <w:r>
         <w:t>class App extends Component {</w:t>
@@ -9071,7 +8858,7 @@
     </w:p>
     <w:p>
       <w:pPr>
-        <w:ind w:left="1080"/>
+        <w:ind w:left="1416"/>
       </w:pPr>
       <w:r>
         <w:t xml:space="preserve">  handleClick = () =&gt; {</w:t>
@@ -9079,7 +8866,7 @@
     </w:p>
     <w:p>
       <w:pPr>
-        <w:ind w:left="1080"/>
+        <w:ind w:left="1416"/>
       </w:pPr>
       <w:r>
         <w:t xml:space="preserve">    import('./moduleA')</w:t>
@@ -9087,7 +8874,7 @@
     </w:p>
     <w:p>
       <w:pPr>
-        <w:ind w:left="1080"/>
+        <w:ind w:left="1416"/>
       </w:pPr>
       <w:r>
         <w:t xml:space="preserve">      .then(({ moduleA }) =&gt; {</w:t>
@@ -9095,7 +8882,7 @@
     </w:p>
     <w:p>
       <w:pPr>
-        <w:ind w:left="1080"/>
+        <w:ind w:left="1416"/>
       </w:pPr>
       <w:r>
         <w:t xml:space="preserve">        // Use moduleA</w:t>
@@ -9103,7 +8890,7 @@
     </w:p>
     <w:p>
       <w:pPr>
-        <w:ind w:left="1080"/>
+        <w:ind w:left="1416"/>
       </w:pPr>
       <w:r>
         <w:t xml:space="preserve">      })</w:t>
@@ -9111,7 +8898,7 @@
     </w:p>
     <w:p>
       <w:pPr>
-        <w:ind w:left="1080"/>
+        <w:ind w:left="1416"/>
       </w:pPr>
       <w:r>
         <w:t xml:space="preserve">      .catch(err =&gt; {</w:t>
@@ -9119,7 +8906,7 @@
     </w:p>
     <w:p>
       <w:pPr>
-        <w:ind w:left="1080"/>
+        <w:ind w:left="1416"/>
       </w:pPr>
       <w:r>
         <w:t xml:space="preserve">        // Handle failure</w:t>
@@ -9127,7 +8914,7 @@
     </w:p>
     <w:p>
       <w:pPr>
-        <w:ind w:left="1080"/>
+        <w:ind w:left="1416"/>
       </w:pPr>
       <w:r>
         <w:t xml:space="preserve">      });</w:t>
@@ -9135,7 +8922,7 @@
     </w:p>
     <w:p>
       <w:pPr>
-        <w:ind w:left="1080"/>
+        <w:ind w:left="1416"/>
       </w:pPr>
       <w:r>
         <w:t xml:space="preserve">  };</w:t>
@@ -9143,7 +8930,7 @@
     </w:p>
     <w:p>
       <w:pPr>
-        <w:ind w:left="1080"/>
+        <w:ind w:left="1416"/>
       </w:pPr>
       <w:r>
         <w:t xml:space="preserve">  render() {</w:t>
@@ -9151,7 +8938,7 @@
     </w:p>
     <w:p>
       <w:pPr>
-        <w:ind w:left="1080"/>
+        <w:ind w:left="1416"/>
       </w:pPr>
       <w:r>
         <w:lastRenderedPageBreak/>
@@ -9160,7 +8947,7 @@
     </w:p>
     <w:p>
       <w:pPr>
-        <w:ind w:left="1080"/>
+        <w:ind w:left="1416"/>
       </w:pPr>
       <w:r>
         <w:t xml:space="preserve">      &lt;div&gt;</w:t>
@@ -9168,7 +8955,7 @@
     </w:p>
     <w:p>
       <w:pPr>
-        <w:ind w:left="1080"/>
+        <w:ind w:left="1416"/>
       </w:pPr>
       <w:r>
         <w:t xml:space="preserve">        &lt;button onClick={this.handleClick}&gt;Load&lt;/button&gt;</w:t>
@@ -9176,7 +8963,7 @@
     </w:p>
     <w:p>
       <w:pPr>
-        <w:ind w:left="1080"/>
+        <w:ind w:left="1416"/>
       </w:pPr>
       <w:r>
         <w:t xml:space="preserve">      &lt;/div&gt;</w:t>
@@ -9184,7 +8971,7 @@
     </w:p>
     <w:p>
       <w:pPr>
-        <w:ind w:left="1080"/>
+        <w:ind w:left="1416"/>
       </w:pPr>
       <w:r>
         <w:t xml:space="preserve">    );</w:t>
@@ -9192,7 +8979,7 @@
     </w:p>
     <w:p>
       <w:pPr>
-        <w:ind w:left="1080"/>
+        <w:ind w:left="1416"/>
       </w:pPr>
       <w:r>
         <w:t xml:space="preserve">  }</w:t>
@@ -9200,7 +8987,7 @@
     </w:p>
     <w:p>
       <w:pPr>
-        <w:ind w:left="1080"/>
+        <w:ind w:left="1416"/>
       </w:pPr>
       <w:r>
         <w:t>}</w:t>
@@ -9208,7 +8995,7 @@
     </w:p>
     <w:p>
       <w:pPr>
-        <w:ind w:left="1080"/>
+        <w:ind w:left="1080" w:firstLine="336"/>
       </w:pPr>
       <w:r>
         <w:t>export default App;</w:t>
@@ -9419,7 +9206,7 @@
         <w:rPr>
           <w:lang w:val="sv-SE"/>
         </w:rPr>
-        <w:t xml:space="preserve"> Fig. 3.2.</w:t>
+        <w:t xml:space="preserve"> (fig. 3.4)</w:t>
       </w:r>
       <w:r>
         <w:rPr>
@@ -9490,7 +9277,10 @@
         <w:jc w:val="center"/>
       </w:pPr>
       <w:r>
-        <w:t>Fig. 3.2. Landing page</w:t>
+        <w:t>Fig. 3.4</w:t>
+      </w:r>
+      <w:r>
+        <w:t>. Landing page</w:t>
       </w:r>
     </w:p>
     <w:p>
@@ -9507,7 +9297,13 @@
         <w:t xml:space="preserve"> utilizatorul este redirecționat la aplicația propriu zisă, </w:t>
       </w:r>
       <w:r>
-        <w:t>unde îi este prezentată pagina principală Fig. 3.3. unde toate linkurile sunt grupate dupa doment, atât și forma de adăugare unui link nou.</w:t>
+        <w:t xml:space="preserve">unde îi este prezentată pagina principală </w:t>
+      </w:r>
+      <w:r>
+        <w:t>(fig. 3.5)</w:t>
+      </w:r>
+      <w:r>
+        <w:t xml:space="preserve"> unde toate linkurile sunt grupate dupa doment, atât și forma de adăugare unui link nou.</w:t>
       </w:r>
     </w:p>
     <w:p>
@@ -9561,7 +9357,10 @@
         <w:jc w:val="center"/>
       </w:pPr>
       <w:r>
-        <w:t>Fig. 3.3 Pagina prinipală</w:t>
+        <w:t>Fig. 3.5</w:t>
+      </w:r>
+      <w:r>
+        <w:t xml:space="preserve"> Pagina prinipală</w:t>
       </w:r>
     </w:p>
     <w:p>
@@ -9569,10 +9368,22 @@
         <w:ind w:left="708" w:firstLine="516"/>
       </w:pPr>
       <w:r>
-        <w:t>De aici utilizatorul poate accesa și viziona fiecare grup în particular Fig. 3.4. și viziona meniul de interacțiuni al fecărui link</w:t>
-      </w:r>
-      <w:r>
-        <w:t xml:space="preserve"> Fig. 3.5.</w:t>
+        <w:t>De aici utilizatorul poate accesa și viziona fie</w:t>
+      </w:r>
+      <w:r>
+        <w:t>care grup în particular (fig. 3.6)</w:t>
+      </w:r>
+      <w:r>
+        <w:t xml:space="preserve"> și viziona meniul de interacțiuni al fecărui link</w:t>
+      </w:r>
+      <w:r>
+        <w:t xml:space="preserve"> </w:t>
+      </w:r>
+      <w:r>
+        <w:t>(fig. 3.7)</w:t>
+      </w:r>
+      <w:r>
+        <w:t>.</w:t>
       </w:r>
       <w:r>
         <w:t xml:space="preserve"> unde are posibilitatea de a adauga linkul respectiv în favorite</w:t>
@@ -9633,7 +9444,10 @@
         <w:jc w:val="center"/>
       </w:pPr>
       <w:r>
-        <w:t>Fig. 3.4. View al unui grup</w:t>
+        <w:t>Fig. 3.6</w:t>
+      </w:r>
+      <w:r>
+        <w:t>. View al unui grup</w:t>
       </w:r>
     </w:p>
     <w:p>
@@ -9692,7 +9506,10 @@
         <w:jc w:val="center"/>
       </w:pPr>
       <w:r>
-        <w:t>Fig. 3.5 Meniul de interacțiuni al linkului</w:t>
+        <w:t>Fig. 3.7</w:t>
+      </w:r>
+      <w:r>
+        <w:t xml:space="preserve"> Meniul de interacțiuni al linkului</w:t>
       </w:r>
     </w:p>
     <w:p>
@@ -9754,7 +9571,13 @@
         <w:t>ste</w:t>
       </w:r>
       <w:r>
-        <w:t xml:space="preserve"> Visual Studio Code vom efectua crearea, ștergerea și accesarea de fișiere fără linia de comandă(fig 3.3.).</w:t>
+        <w:t xml:space="preserve"> Visual Studio Code vom efectua crearea, ștergerea și accesarea de fișie</w:t>
+      </w:r>
+      <w:r>
+        <w:t>re fără linia de comandă(fig 3.8</w:t>
+      </w:r>
+      <w:r>
+        <w:t>.).</w:t>
       </w:r>
     </w:p>
     <w:p>
@@ -9821,7 +9644,10 @@
         <w:t>3.</w:t>
       </w:r>
       <w:r>
-        <w:t>3.</w:t>
+        <w:t>8</w:t>
+      </w:r>
+      <w:r>
+        <w:t>.</w:t>
       </w:r>
       <w:r>
         <w:t xml:space="preserve"> Ierar</w:t>
@@ -9866,7 +9692,13 @@
         <w:t xml:space="preserve">Mapa src/ la rândul său este consituită din </w:t>
       </w:r>
       <w:r>
-        <w:t xml:space="preserve">mape ce despart componentele și funcțiile adăugătoare după tip. Părțile cele mai importante sunt mapele components și pages, mapa components conținând componente generice și fară business logic care se reutilizează în aplicție iar </w:t>
+        <w:t>mape ce despart componentele și funcțiile adăugătoare după tip</w:t>
+      </w:r>
+      <w:r>
+        <w:t>(fig. 3.9)</w:t>
+      </w:r>
+      <w:r>
+        <w:t xml:space="preserve">. Părțile cele mai importante sunt mapele components și pages, mapa components conținând componente generice și fară business logic care se reutilizează în aplicție iar </w:t>
       </w:r>
       <w:r>
         <w:lastRenderedPageBreak/>
@@ -9933,7 +9765,10 @@
         <w:t>3.</w:t>
       </w:r>
       <w:r>
-        <w:t>4.</w:t>
+        <w:t>9</w:t>
+      </w:r>
+      <w:r>
+        <w:t>.</w:t>
       </w:r>
       <w:r>
         <w:t xml:space="preserve"> Ierar</w:t>
@@ -10203,10 +10038,13 @@
         <w:t xml:space="preserve"> să fie salvate și să specificăm ce modalitate de salvare </w:t>
       </w:r>
       <w:r>
-        <w:t xml:space="preserve">se va folosi </w:t>
-      </w:r>
-      <w:r>
-        <w:t>Fig 3.5.</w:t>
+        <w:t>se va folosi</w:t>
+      </w:r>
+      <w:r>
+        <w:t>(fig. 3.10)</w:t>
+      </w:r>
+      <w:r>
+        <w:t>.</w:t>
       </w:r>
     </w:p>
     <w:p>
@@ -10265,7 +10103,10 @@
         <w:jc w:val="center"/>
       </w:pPr>
       <w:r>
-        <w:t>Fig. 3.5 Redux-persist</w:t>
+        <w:t>Fig. 3.10</w:t>
+      </w:r>
+      <w:r>
+        <w:t xml:space="preserve"> Redux-persist</w:t>
       </w:r>
     </w:p>
     <w:p>
@@ -10278,6 +10119,9 @@
       </w:r>
       <w:r>
         <w:t>câmpul jwt, user, groups, links, favoritesCount și loading bar</w:t>
+      </w:r>
+      <w:r>
+        <w:t>(fig. 3.11)</w:t>
       </w:r>
       <w:r>
         <w:t xml:space="preserve">. Câmpul </w:t>
@@ -10416,7 +10260,10 @@
       </w:r>
       <w:r>
         <w:tab/>
-        <w:t>Fig. 3.6 Interfața store-ului</w:t>
+        <w:t>Fig. 3.11</w:t>
+      </w:r>
+      <w:r>
+        <w:t xml:space="preserve"> Interfața store-ului</w:t>
       </w:r>
     </w:p>
     <w:p>
@@ -10449,7 +10296,12 @@
         </w:rPr>
       </w:pPr>
       <w:r>
-        <w:t xml:space="preserve">O necesitate des înâlnită este fetch-ingul datelor folosind un REST API, păstrarea datelor primite în redux și reprezentarea lor într-un component sau altul. </w:t>
+        <w:t>O necesitate des înâlnită este fetch-i</w:t>
+      </w:r>
+      <w:bookmarkStart w:id="24" w:name="_GoBack"/>
+      <w:bookmarkEnd w:id="24"/>
+      <w:r>
+        <w:t xml:space="preserve">ngul datelor folosind un REST API, păstrarea datelor primite în redux și reprezentarea lor într-un component sau altul. </w:t>
       </w:r>
       <w:r>
         <w:t xml:space="preserve">Un component ce </w:t>
@@ -10470,7 +10322,7 @@
         <w:ind w:right="360" w:firstLine="708"/>
       </w:pPr>
       <w:r>
-        <w:t xml:space="preserve">   </w:t>
+        <w:t xml:space="preserve">  </w:t>
       </w:r>
       <w:r>
         <w:t>const Component: React.FunctionComponent&lt;Props&gt; = (props: Props) =&gt; {</w:t>
@@ -10986,8 +10838,8 @@
       <w:pPr>
         <w:jc w:val="center"/>
       </w:pPr>
-      <w:bookmarkStart w:id="24" w:name="_44sinio" w:colFirst="0" w:colLast="0"/>
-      <w:bookmarkEnd w:id="24"/>
+      <w:bookmarkStart w:id="25" w:name="_44sinio" w:colFirst="0" w:colLast="0"/>
+      <w:bookmarkEnd w:id="25"/>
     </w:p>
     <w:p>
       <w:pPr>
@@ -11000,11 +10852,11 @@
         <w:jc w:val="both"/>
         <w:outlineLvl w:val="0"/>
       </w:pPr>
-      <w:bookmarkStart w:id="25" w:name="_Toc7095517"/>
+      <w:bookmarkStart w:id="26" w:name="_Toc7095517"/>
       <w:r>
         <w:t>CONCLUZII</w:t>
       </w:r>
-      <w:bookmarkEnd w:id="25"/>
+      <w:bookmarkEnd w:id="26"/>
     </w:p>
     <w:p>
       <w:pPr>
@@ -11216,8 +11068,8 @@
       <w:pPr>
         <w:ind w:firstLine="567"/>
       </w:pPr>
-      <w:bookmarkStart w:id="26" w:name="_z337ya" w:colFirst="0" w:colLast="0"/>
-      <w:bookmarkEnd w:id="26"/>
+      <w:bookmarkStart w:id="27" w:name="_z337ya" w:colFirst="0" w:colLast="0"/>
+      <w:bookmarkEnd w:id="27"/>
     </w:p>
     <w:p>
       <w:pPr>
@@ -11229,12 +11081,10 @@
         <w:ind w:left="737"/>
         <w:outlineLvl w:val="0"/>
       </w:pPr>
-      <w:bookmarkStart w:id="27" w:name="_Toc7095518"/>
+      <w:bookmarkStart w:id="28" w:name="_Toc7095518"/>
       <w:r>
         <w:t>BIBLIOGRAFIE</w:t>
       </w:r>
-      <w:bookmarkStart w:id="28" w:name="_GoBack"/>
-      <w:bookmarkEnd w:id="27"/>
       <w:bookmarkEnd w:id="28"/>
     </w:p>
     <w:p>
@@ -18908,7 +18758,7 @@
   <a:extraClrSchemeLst/>
   <a:extLst>
     <a:ext uri="{05A4C25C-085E-4340-85A3-A5531E510DB2}">
-      <thm15:themeFamily xmlns:thm15="http://schemas.microsoft.com/office/thememl/2012/main" xmlns="" name="Office Theme" id="{62F939B6-93AF-4DB8-9C6B-D6C7DFDC589F}" vid="{4A3C46E8-61CC-4603-A589-7422A47A8E4A}"/>
+      <thm15:themeFamily xmlns="" xmlns:thm15="http://schemas.microsoft.com/office/thememl/2012/main" name="Office Theme" id="{62F939B6-93AF-4DB8-9C6B-D6C7DFDC589F}" vid="{4A3C46E8-61CC-4603-A589-7422A47A8E4A}"/>
     </a:ext>
   </a:extLst>
 </a:theme>
@@ -18919,7 +18769,7 @@
 </file>
 
 <file path=customXml/itemProps1.xml><?xml version="1.0" encoding="utf-8"?>
-<ds:datastoreItem xmlns:ds="http://schemas.openxmlformats.org/officeDocument/2006/customXml" ds:itemID="{D7DD058D-105E-468C-A57F-C35091CACEF7}">
+<ds:datastoreItem xmlns:ds="http://schemas.openxmlformats.org/officeDocument/2006/customXml" ds:itemID="{2ED4B08E-79DD-430E-AEE0-84689EC4B4CA}">
   <ds:schemaRefs>
     <ds:schemaRef ds:uri="http://schemas.openxmlformats.org/officeDocument/2006/bibliography"/>
   </ds:schemaRefs>

</xml_diff>

<commit_message>
rephrase ce este un reducer
</commit_message>
<xml_diff>
--- a/LicentaDanPopa.docx
+++ b/LicentaDanPopa.docx
@@ -6295,19 +6295,18 @@
       </w:pPr>
       <w:r>
         <w:lastRenderedPageBreak/>
-        <w:t>Reducerii specifică</w:t>
-      </w:r>
-      <w:r>
-        <w:t xml:space="preserve"> cum starea aplicației se schimbă în răspuns la acțiunile trimise la </w:t>
-      </w:r>
-      <w:r>
-        <w:rPr>
-          <w:i/>
-        </w:rPr>
-        <w:t xml:space="preserve">store. </w:t>
-      </w:r>
-      <w:r>
-        <w:t>Un reducer este o funcție pura care primește un starea precedentă și o acțioune, și returneaza starea următoare.</w:t>
+        <w:t>Un reducer decide cum fiecare acțiune afectează starea globală și este constituit dintr-o funcție ce primește 2 parametri</w:t>
+      </w:r>
+      <w:r>
+        <w:t xml:space="preserve">: </w:t>
+      </w:r>
+      <w:r>
+        <w:t>starea curentă și acțiunea iar ceea ce este returnat din funcție va constitui starea nouă cu schimbări.</w:t>
+      </w:r>
+      <w:bookmarkStart w:id="10" w:name="_GoBack"/>
+      <w:bookmarkEnd w:id="10"/>
+      <w:r>
+        <w:t xml:space="preserve"> </w:t>
       </w:r>
     </w:p>
     <w:p>
@@ -6592,11 +6591,11 @@
         </w:numPr>
         <w:outlineLvl w:val="1"/>
       </w:pPr>
-      <w:bookmarkStart w:id="10" w:name="_Toc7095503"/>
+      <w:bookmarkStart w:id="11" w:name="_Toc7095503"/>
       <w:r>
         <w:t>Store</w:t>
       </w:r>
-      <w:bookmarkEnd w:id="10"/>
+      <w:bookmarkEnd w:id="11"/>
     </w:p>
     <w:p>
       <w:pPr>
@@ -6911,11 +6910,11 @@
         <w:pStyle w:val="Head23"/>
         <w:outlineLvl w:val="1"/>
       </w:pPr>
-      <w:bookmarkStart w:id="11" w:name="_Toc7095504"/>
+      <w:bookmarkStart w:id="12" w:name="_Toc7095504"/>
       <w:r>
         <w:t>Integrarea Redux-ului în aplicațiile React</w:t>
       </w:r>
-      <w:bookmarkEnd w:id="11"/>
+      <w:bookmarkEnd w:id="12"/>
     </w:p>
     <w:p>
       <w:pPr>
@@ -7600,7 +7599,7 @@
         <w:pStyle w:val="Head23"/>
         <w:outlineLvl w:val="1"/>
       </w:pPr>
-      <w:bookmarkStart w:id="12" w:name="_Toc7095505"/>
+      <w:bookmarkStart w:id="13" w:name="_Toc7095505"/>
       <w:r>
         <w:t>Ecosistema</w:t>
       </w:r>
@@ -7610,7 +7609,7 @@
       <w:r>
         <w:t>-ului</w:t>
       </w:r>
-      <w:bookmarkEnd w:id="12"/>
+      <w:bookmarkEnd w:id="13"/>
     </w:p>
     <w:p>
       <w:pPr>
@@ -7874,11 +7873,11 @@
         </w:numPr>
         <w:outlineLvl w:val="0"/>
       </w:pPr>
-      <w:bookmarkStart w:id="13" w:name="_Toc7095506"/>
+      <w:bookmarkStart w:id="14" w:name="_Toc7095506"/>
       <w:r>
         <w:t>???????????????????????????</w:t>
       </w:r>
-      <w:bookmarkEnd w:id="13"/>
+      <w:bookmarkEnd w:id="14"/>
     </w:p>
     <w:p>
       <w:pPr>
@@ -7889,14 +7888,14 @@
         </w:numPr>
         <w:outlineLvl w:val="0"/>
       </w:pPr>
-      <w:bookmarkStart w:id="14" w:name="_Toc7095507"/>
+      <w:bookmarkStart w:id="15" w:name="_Toc7095507"/>
       <w:r>
         <w:t>ELABORAREA</w:t>
       </w:r>
       <w:r>
         <w:t xml:space="preserve"> APLICAȚIEI ”BOOKY”</w:t>
       </w:r>
-      <w:bookmarkEnd w:id="14"/>
+      <w:bookmarkEnd w:id="15"/>
     </w:p>
     <w:p>
       <w:pPr>
@@ -7907,7 +7906,7 @@
         </w:numPr>
         <w:outlineLvl w:val="1"/>
       </w:pPr>
-      <w:bookmarkStart w:id="15" w:name="_Toc7095508"/>
+      <w:bookmarkStart w:id="16" w:name="_Toc7095508"/>
       <w:r>
         <w:lastRenderedPageBreak/>
         <w:t xml:space="preserve">Spațiul de lucru </w:t>
@@ -7915,7 +7914,7 @@
       <w:r>
         <w:t>Visual Studio Code</w:t>
       </w:r>
-      <w:bookmarkEnd w:id="15"/>
+      <w:bookmarkEnd w:id="16"/>
       <w:r>
         <w:t xml:space="preserve"> </w:t>
       </w:r>
@@ -8516,11 +8515,11 @@
         </w:numPr>
         <w:outlineLvl w:val="1"/>
       </w:pPr>
-      <w:bookmarkStart w:id="16" w:name="_Toc7095509"/>
+      <w:bookmarkStart w:id="17" w:name="_Toc7095509"/>
       <w:r>
         <w:t>Tehnologii necesare la dezvoltarea aplicației</w:t>
       </w:r>
-      <w:bookmarkEnd w:id="16"/>
+      <w:bookmarkEnd w:id="17"/>
     </w:p>
     <w:p>
       <w:pPr>
@@ -8534,11 +8533,11 @@
       <w:r>
         <w:t xml:space="preserve"> </w:t>
       </w:r>
-      <w:bookmarkStart w:id="17" w:name="_Toc7095510"/>
+      <w:bookmarkStart w:id="18" w:name="_Toc7095510"/>
       <w:r>
         <w:t>Node.JS</w:t>
       </w:r>
-      <w:bookmarkEnd w:id="17"/>
+      <w:bookmarkEnd w:id="18"/>
     </w:p>
     <w:p>
       <w:pPr>
@@ -8648,12 +8647,12 @@
         </w:numPr>
         <w:outlineLvl w:val="1"/>
       </w:pPr>
-      <w:bookmarkStart w:id="18" w:name="_Toc7095511"/>
+      <w:bookmarkStart w:id="19" w:name="_Toc7095511"/>
       <w:r>
         <w:lastRenderedPageBreak/>
         <w:t>Create React App</w:t>
       </w:r>
-      <w:bookmarkEnd w:id="18"/>
+      <w:bookmarkEnd w:id="19"/>
     </w:p>
     <w:p>
       <w:pPr>
@@ -9045,14 +9044,14 @@
         </w:numPr>
         <w:outlineLvl w:val="1"/>
       </w:pPr>
-      <w:bookmarkStart w:id="19" w:name="_Toc7095512"/>
+      <w:bookmarkStart w:id="20" w:name="_Toc7095512"/>
       <w:r>
         <w:t>Cre</w:t>
       </w:r>
       <w:r>
         <w:t>area aplicației Booky</w:t>
       </w:r>
-      <w:bookmarkEnd w:id="19"/>
+      <w:bookmarkEnd w:id="20"/>
     </w:p>
     <w:p>
       <w:pPr>
@@ -9063,14 +9062,14 @@
         </w:numPr>
         <w:outlineLvl w:val="1"/>
       </w:pPr>
-      <w:bookmarkStart w:id="20" w:name="_Toc7095513"/>
+      <w:bookmarkStart w:id="21" w:name="_Toc7095513"/>
       <w:r>
         <w:t xml:space="preserve">Descrierea generală a aplicației </w:t>
       </w:r>
       <w:r>
         <w:t>Booky</w:t>
       </w:r>
-      <w:bookmarkEnd w:id="20"/>
+      <w:bookmarkEnd w:id="21"/>
     </w:p>
     <w:p>
       <w:pPr>
@@ -9521,11 +9520,11 @@
         </w:numPr>
         <w:outlineLvl w:val="1"/>
       </w:pPr>
-      <w:bookmarkStart w:id="21" w:name="_Toc7095514"/>
+      <w:bookmarkStart w:id="22" w:name="_Toc7095514"/>
       <w:r>
         <w:t>Ierarhia aplicației</w:t>
       </w:r>
-      <w:bookmarkEnd w:id="21"/>
+      <w:bookmarkEnd w:id="22"/>
     </w:p>
     <w:p>
       <w:pPr>
@@ -9794,11 +9793,11 @@
         </w:numPr>
         <w:outlineLvl w:val="1"/>
       </w:pPr>
-      <w:bookmarkStart w:id="22" w:name="_Toc7095515"/>
+      <w:bookmarkStart w:id="23" w:name="_Toc7095515"/>
       <w:r>
         <w:t>Store-ul în aplicație</w:t>
       </w:r>
-      <w:bookmarkEnd w:id="22"/>
+      <w:bookmarkEnd w:id="23"/>
     </w:p>
     <w:p>
       <w:pPr>
@@ -10281,11 +10280,11 @@
         </w:numPr>
         <w:outlineLvl w:val="1"/>
       </w:pPr>
-      <w:bookmarkStart w:id="23" w:name="_Toc7095516"/>
+      <w:bookmarkStart w:id="24" w:name="_Toc7095516"/>
       <w:r>
         <w:t>Utilizarea acțiunilor de a face fetch la date pentru a popula componentele și store-ul</w:t>
       </w:r>
-      <w:bookmarkEnd w:id="23"/>
+      <w:bookmarkEnd w:id="24"/>
     </w:p>
     <w:p>
       <w:pPr>
@@ -10296,12 +10295,7 @@
         </w:rPr>
       </w:pPr>
       <w:r>
-        <w:t>O necesitate des înâlnită este fetch-i</w:t>
-      </w:r>
-      <w:bookmarkStart w:id="24" w:name="_GoBack"/>
-      <w:bookmarkEnd w:id="24"/>
-      <w:r>
-        <w:t xml:space="preserve">ngul datelor folosind un REST API, păstrarea datelor primite în redux și reprezentarea lor într-un component sau altul. </w:t>
+        <w:t xml:space="preserve">O necesitate des înâlnită este fetch-ingul datelor folosind un REST API, păstrarea datelor primite în redux și reprezentarea lor într-un component sau altul. </w:t>
       </w:r>
       <w:r>
         <w:t xml:space="preserve">Un component ce </w:t>
@@ -12257,7 +12251,7 @@
           <w:rPr>
             <w:noProof/>
           </w:rPr>
-          <w:t>29</w:t>
+          <w:t>10</w:t>
         </w:r>
         <w:r>
           <w:rPr>
@@ -18769,7 +18763,7 @@
 </file>
 
 <file path=customXml/itemProps1.xml><?xml version="1.0" encoding="utf-8"?>
-<ds:datastoreItem xmlns:ds="http://schemas.openxmlformats.org/officeDocument/2006/customXml" ds:itemID="{2ED4B08E-79DD-430E-AEE0-84689EC4B4CA}">
+<ds:datastoreItem xmlns:ds="http://schemas.openxmlformats.org/officeDocument/2006/customXml" ds:itemID="{7A356748-1C2F-412A-A788-7C9DAC228D0C}">
   <ds:schemaRefs>
     <ds:schemaRef ds:uri="http://schemas.openxmlformats.org/officeDocument/2006/bibliography"/>
   </ds:schemaRefs>

</xml_diff>

<commit_message>
add react la adnotare
</commit_message>
<xml_diff>
--- a/LicentaDanPopa.docx
+++ b/LicentaDanPopa.docx
@@ -1652,7 +1652,12 @@
         <w:jc w:val="center"/>
       </w:pPr>
       <w:r>
-        <w:t>UTILIZAREA REACT JS SI REDUX LA CREAREA PĂRȚII FRONT END A APLICAȚIEI</w:t>
+        <w:t>UTILIZAREA REACT JS S</w:t>
+      </w:r>
+      <w:bookmarkStart w:id="0" w:name="_GoBack"/>
+      <w:bookmarkEnd w:id="0"/>
+      <w:r>
+        <w:t>I REDUX LA CREAREA PĂRȚII FRONT END A APLICAȚIEI</w:t>
       </w:r>
     </w:p>
     <w:p>
@@ -1768,10 +1773,16 @@
         <w:t>bibliotecii redux</w:t>
       </w:r>
       <w:r>
+        <w:t xml:space="preserve"> și react</w:t>
+      </w:r>
+      <w:r>
         <w:t xml:space="preserve">, analiza posibilităților </w:t>
       </w:r>
       <w:r>
-        <w:t xml:space="preserve">ei </w:t>
+        <w:t>lor</w:t>
+      </w:r>
+      <w:r>
+        <w:t xml:space="preserve"> </w:t>
       </w:r>
       <w:r>
         <w:t>și elaborare</w:t>
@@ -1868,13 +1879,10 @@
         <w:contextualSpacing/>
       </w:pPr>
       <w:r>
-        <w:t xml:space="preserve">Elaborarea propriei aplicații din </w:t>
-      </w:r>
-      <w:r>
-        <w:t xml:space="preserve">domeniul </w:t>
-      </w:r>
-      <w:r>
-        <w:t>cosmosului</w:t>
+        <w:t>El</w:t>
+      </w:r>
+      <w:r>
+        <w:t>aborarea propriei aplicații</w:t>
       </w:r>
       <w:r>
         <w:t>;</w:t>
@@ -1914,16 +1922,31 @@
         <w:t xml:space="preserve">a lucrării: </w:t>
       </w:r>
       <w:r>
-        <w:t>biblioteca redux a apărut în anul 2015 primind rapid un suport puternic de la comunitate</w:t>
+        <w:t>biblioteca redux a apărut în anul 2015</w:t>
+      </w:r>
+      <w:r>
+        <w:t xml:space="preserve"> iar react în 2013</w:t>
+      </w:r>
+      <w:r>
+        <w:t xml:space="preserve"> primind rapid un suport puternic de la comunitate</w:t>
       </w:r>
       <w:r>
         <w:t>, î</w:t>
       </w:r>
       <w:r>
-        <w:t>n 3 ani evoluând rapid</w:t>
-      </w:r>
-      <w:r>
-        <w:t xml:space="preserve">. La moment biblioteca nu este cercetată suficient,  iar în limba română documentație practic nu există.  </w:t>
+        <w:t>n câțiva</w:t>
+      </w:r>
+      <w:r>
+        <w:t xml:space="preserve"> ani evoluând rapid</w:t>
+      </w:r>
+      <w:r>
+        <w:t xml:space="preserve">. La moment </w:t>
+      </w:r>
+      <w:r>
+        <w:t>aceste două biblioteci nu sunt cercetate</w:t>
+      </w:r>
+      <w:r>
+        <w:t xml:space="preserve"> suficient,  iar în limba română documentație practic nu există.  </w:t>
       </w:r>
       <w:r>
         <w:t xml:space="preserve"> </w:t>
@@ -1955,7 +1978,13 @@
         <w:t>datorită faptului că în limba română nu există careva documentație, suportul teoretic al acestei lucrări poate fi utilizat de programatorii care doresc să studieze</w:t>
       </w:r>
       <w:r>
-        <w:t xml:space="preserve"> biblioteca redux</w:t>
+        <w:t xml:space="preserve"> bibliotecile</w:t>
+      </w:r>
+      <w:r>
+        <w:t xml:space="preserve"> redux</w:t>
+      </w:r>
+      <w:r>
+        <w:t xml:space="preserve"> și react</w:t>
       </w:r>
       <w:r>
         <w:t>.</w:t>
@@ -1979,6 +2008,9 @@
       </w:r>
       <w:r>
         <w:t>javascript</w:t>
+      </w:r>
+      <w:r>
+        <w:t>/typescrypt</w:t>
       </w:r>
       <w:r>
         <w:t>.</w:t>
@@ -2188,7 +2220,7 @@
         <w:t>CUPRINS</w:t>
       </w:r>
     </w:p>
-    <w:bookmarkStart w:id="0" w:name="_Toc482578195" w:displacedByCustomXml="next"/>
+    <w:bookmarkStart w:id="1" w:name="_Toc482578195" w:displacedByCustomXml="next"/>
     <w:sdt>
       <w:sdtPr>
         <w:id w:val="-896359445"/>
@@ -2204,7 +2236,7 @@
         </w:rPr>
       </w:sdtEndPr>
       <w:sdtContent>
-        <w:bookmarkEnd w:id="0" w:displacedByCustomXml="prev"/>
+        <w:bookmarkEnd w:id="1" w:displacedByCustomXml="prev"/>
         <w:p>
           <w:pPr>
             <w:pStyle w:val="TOC1"/>
@@ -2225,7 +2257,7 @@
           <w:r>
             <w:fldChar w:fldCharType="separate"/>
           </w:r>
-          <w:hyperlink w:anchor="_Toc7095494" w:history="1">
+          <w:hyperlink w:anchor="_Toc7134289" w:history="1">
             <w:r>
               <w:rPr>
                 <w:rStyle w:val="Hyperlink"/>
@@ -2252,7 +2284,7 @@
                 <w:noProof/>
                 <w:webHidden/>
               </w:rPr>
-              <w:instrText xml:space="preserve"> PAGEREF _Toc7095494 \h </w:instrText>
+              <w:instrText xml:space="preserve"> PAGEREF _Toc7134289 \h </w:instrText>
             </w:r>
             <w:r>
               <w:rPr>
@@ -2297,7 +2329,7 @@
               <w:lang w:val="en-US"/>
             </w:rPr>
           </w:pPr>
-          <w:hyperlink w:anchor="_Toc7095495" w:history="1">
+          <w:hyperlink w:anchor="_Toc7134290" w:history="1">
             <w:r>
               <w:rPr>
                 <w:rStyle w:val="Hyperlink"/>
@@ -2341,7 +2373,7 @@
                 <w:noProof/>
                 <w:webHidden/>
               </w:rPr>
-              <w:instrText xml:space="preserve"> PAGEREF _Toc7095495 \h </w:instrText>
+              <w:instrText xml:space="preserve"> PAGEREF _Toc7134290 \h </w:instrText>
             </w:r>
             <w:r>
               <w:rPr>
@@ -2387,7 +2419,7 @@
               <w:lang w:val="en-US"/>
             </w:rPr>
           </w:pPr>
-          <w:hyperlink w:anchor="_Toc7095496" w:history="1">
+          <w:hyperlink w:anchor="_Toc7134291" w:history="1">
             <w:r>
               <w:rPr>
                 <w:rStyle w:val="Hyperlink"/>
@@ -2437,7 +2469,7 @@
                 <w:noProof/>
                 <w:webHidden/>
               </w:rPr>
-              <w:instrText xml:space="preserve"> PAGEREF _Toc7095496 \h </w:instrText>
+              <w:instrText xml:space="preserve"> PAGEREF _Toc7134291 \h </w:instrText>
             </w:r>
             <w:r>
               <w:rPr>
@@ -2483,7 +2515,7 @@
               <w:lang w:val="en-US"/>
             </w:rPr>
           </w:pPr>
-          <w:hyperlink w:anchor="_Toc7095497" w:history="1">
+          <w:hyperlink w:anchor="_Toc7134292" w:history="1">
             <w:r>
               <w:rPr>
                 <w:rStyle w:val="Hyperlink"/>
@@ -2533,7 +2565,7 @@
                 <w:noProof/>
                 <w:webHidden/>
               </w:rPr>
-              <w:instrText xml:space="preserve"> PAGEREF _Toc7095497 \h </w:instrText>
+              <w:instrText xml:space="preserve"> PAGEREF _Toc7134292 \h </w:instrText>
             </w:r>
             <w:r>
               <w:rPr>
@@ -2579,7 +2611,7 @@
               <w:lang w:val="en-US"/>
             </w:rPr>
           </w:pPr>
-          <w:hyperlink w:anchor="_Toc7095498" w:history="1">
+          <w:hyperlink w:anchor="_Toc7134293" w:history="1">
             <w:r>
               <w:rPr>
                 <w:rStyle w:val="Hyperlink"/>
@@ -2629,7 +2661,7 @@
                 <w:noProof/>
                 <w:webHidden/>
               </w:rPr>
-              <w:instrText xml:space="preserve"> PAGEREF _Toc7095498 \h </w:instrText>
+              <w:instrText xml:space="preserve"> PAGEREF _Toc7134293 \h </w:instrText>
             </w:r>
             <w:r>
               <w:rPr>
@@ -2675,7 +2707,7 @@
               <w:lang w:val="en-US"/>
             </w:rPr>
           </w:pPr>
-          <w:hyperlink w:anchor="_Toc7095499" w:history="1">
+          <w:hyperlink w:anchor="_Toc7134294" w:history="1">
             <w:r>
               <w:rPr>
                 <w:rStyle w:val="Hyperlink"/>
@@ -2725,7 +2757,7 @@
                 <w:noProof/>
                 <w:webHidden/>
               </w:rPr>
-              <w:instrText xml:space="preserve"> PAGEREF _Toc7095499 \h </w:instrText>
+              <w:instrText xml:space="preserve"> PAGEREF _Toc7134294 \h </w:instrText>
             </w:r>
             <w:r>
               <w:rPr>
@@ -2771,7 +2803,7 @@
               <w:lang w:val="en-US"/>
             </w:rPr>
           </w:pPr>
-          <w:hyperlink w:anchor="_Toc7095500" w:history="1">
+          <w:hyperlink w:anchor="_Toc7134295" w:history="1">
             <w:r>
               <w:rPr>
                 <w:rStyle w:val="Hyperlink"/>
@@ -2821,7 +2853,7 @@
                 <w:noProof/>
                 <w:webHidden/>
               </w:rPr>
-              <w:instrText xml:space="preserve"> PAGEREF _Toc7095500 \h </w:instrText>
+              <w:instrText xml:space="preserve"> PAGEREF _Toc7134295 \h </w:instrText>
             </w:r>
             <w:r>
               <w:rPr>
@@ -2867,7 +2899,7 @@
               <w:lang w:val="en-US"/>
             </w:rPr>
           </w:pPr>
-          <w:hyperlink w:anchor="_Toc7095501" w:history="1">
+          <w:hyperlink w:anchor="_Toc7134296" w:history="1">
             <w:r>
               <w:rPr>
                 <w:rStyle w:val="Hyperlink"/>
@@ -2911,7 +2943,7 @@
                 <w:noProof/>
                 <w:webHidden/>
               </w:rPr>
-              <w:instrText xml:space="preserve"> PAGEREF _Toc7095501 \h </w:instrText>
+              <w:instrText xml:space="preserve"> PAGEREF _Toc7134296 \h </w:instrText>
             </w:r>
             <w:r>
               <w:rPr>
@@ -2957,7 +2989,7 @@
               <w:lang w:val="en-US"/>
             </w:rPr>
           </w:pPr>
-          <w:hyperlink w:anchor="_Toc7095502" w:history="1">
+          <w:hyperlink w:anchor="_Toc7134297" w:history="1">
             <w:r>
               <w:rPr>
                 <w:rStyle w:val="Hyperlink"/>
@@ -3001,7 +3033,7 @@
                 <w:noProof/>
                 <w:webHidden/>
               </w:rPr>
-              <w:instrText xml:space="preserve"> PAGEREF _Toc7095502 \h </w:instrText>
+              <w:instrText xml:space="preserve"> PAGEREF _Toc7134297 \h </w:instrText>
             </w:r>
             <w:r>
               <w:rPr>
@@ -3021,7 +3053,7 @@
                 <w:noProof/>
                 <w:webHidden/>
               </w:rPr>
-              <w:t>10</w:t>
+              <w:t>9</w:t>
             </w:r>
             <w:r>
               <w:rPr>
@@ -3047,7 +3079,7 @@
               <w:lang w:val="en-US"/>
             </w:rPr>
           </w:pPr>
-          <w:hyperlink w:anchor="_Toc7095503" w:history="1">
+          <w:hyperlink w:anchor="_Toc7134298" w:history="1">
             <w:r>
               <w:rPr>
                 <w:rStyle w:val="Hyperlink"/>
@@ -3091,7 +3123,7 @@
                 <w:noProof/>
                 <w:webHidden/>
               </w:rPr>
-              <w:instrText xml:space="preserve"> PAGEREF _Toc7095503 \h </w:instrText>
+              <w:instrText xml:space="preserve"> PAGEREF _Toc7134298 \h </w:instrText>
             </w:r>
             <w:r>
               <w:rPr>
@@ -3111,7 +3143,7 @@
                 <w:noProof/>
                 <w:webHidden/>
               </w:rPr>
-              <w:t>11</w:t>
+              <w:t>10</w:t>
             </w:r>
             <w:r>
               <w:rPr>
@@ -3137,7 +3169,7 @@
               <w:lang w:val="en-US"/>
             </w:rPr>
           </w:pPr>
-          <w:hyperlink w:anchor="_Toc7095504" w:history="1">
+          <w:hyperlink w:anchor="_Toc7134299" w:history="1">
             <w:r>
               <w:rPr>
                 <w:rStyle w:val="Hyperlink"/>
@@ -3187,7 +3219,7 @@
                 <w:noProof/>
                 <w:webHidden/>
               </w:rPr>
-              <w:instrText xml:space="preserve"> PAGEREF _Toc7095504 \h </w:instrText>
+              <w:instrText xml:space="preserve"> PAGEREF _Toc7134299 \h </w:instrText>
             </w:r>
             <w:r>
               <w:rPr>
@@ -3207,7 +3239,7 @@
                 <w:noProof/>
                 <w:webHidden/>
               </w:rPr>
-              <w:t>12</w:t>
+              <w:t>11</w:t>
             </w:r>
             <w:r>
               <w:rPr>
@@ -3233,7 +3265,7 @@
               <w:lang w:val="en-US"/>
             </w:rPr>
           </w:pPr>
-          <w:hyperlink w:anchor="_Toc7095505" w:history="1">
+          <w:hyperlink w:anchor="_Toc7134300" w:history="1">
             <w:r>
               <w:rPr>
                 <w:rStyle w:val="Hyperlink"/>
@@ -3283,7 +3315,7 @@
                 <w:noProof/>
                 <w:webHidden/>
               </w:rPr>
-              <w:instrText xml:space="preserve"> PAGEREF _Toc7095505 \h </w:instrText>
+              <w:instrText xml:space="preserve"> PAGEREF _Toc7134300 \h </w:instrText>
             </w:r>
             <w:r>
               <w:rPr>
@@ -3303,7 +3335,7 @@
                 <w:noProof/>
                 <w:webHidden/>
               </w:rPr>
-              <w:t>14</w:t>
+              <w:t>13</w:t>
             </w:r>
             <w:r>
               <w:rPr>
@@ -3328,7 +3360,7 @@
               <w:lang w:val="en-US"/>
             </w:rPr>
           </w:pPr>
-          <w:hyperlink w:anchor="_Toc7095506" w:history="1">
+          <w:hyperlink w:anchor="_Toc7134301" w:history="1">
             <w:r>
               <w:rPr>
                 <w:rStyle w:val="Hyperlink"/>
@@ -3372,7 +3404,7 @@
                 <w:noProof/>
                 <w:webHidden/>
               </w:rPr>
-              <w:instrText xml:space="preserve"> PAGEREF _Toc7095506 \h </w:instrText>
+              <w:instrText xml:space="preserve"> PAGEREF _Toc7134301 \h </w:instrText>
             </w:r>
             <w:r>
               <w:rPr>
@@ -3392,7 +3424,7 @@
                 <w:noProof/>
                 <w:webHidden/>
               </w:rPr>
-              <w:t>16</w:t>
+              <w:t>14</w:t>
             </w:r>
             <w:r>
               <w:rPr>
@@ -3417,7 +3449,7 @@
               <w:lang w:val="en-US"/>
             </w:rPr>
           </w:pPr>
-          <w:hyperlink w:anchor="_Toc7095507" w:history="1">
+          <w:hyperlink w:anchor="_Toc7134302" w:history="1">
             <w:r>
               <w:rPr>
                 <w:rStyle w:val="Hyperlink"/>
@@ -3461,7 +3493,7 @@
                 <w:noProof/>
                 <w:webHidden/>
               </w:rPr>
-              <w:instrText xml:space="preserve"> PAGEREF _Toc7095507 \h </w:instrText>
+              <w:instrText xml:space="preserve"> PAGEREF _Toc7134302 \h </w:instrText>
             </w:r>
             <w:r>
               <w:rPr>
@@ -3481,7 +3513,7 @@
                 <w:noProof/>
                 <w:webHidden/>
               </w:rPr>
-              <w:t>16</w:t>
+              <w:t>14</w:t>
             </w:r>
             <w:r>
               <w:rPr>
@@ -3507,7 +3539,7 @@
               <w:lang w:val="en-US"/>
             </w:rPr>
           </w:pPr>
-          <w:hyperlink w:anchor="_Toc7095508" w:history="1">
+          <w:hyperlink w:anchor="_Toc7134303" w:history="1">
             <w:r>
               <w:rPr>
                 <w:rStyle w:val="Hyperlink"/>
@@ -3551,7 +3583,7 @@
                 <w:noProof/>
                 <w:webHidden/>
               </w:rPr>
-              <w:instrText xml:space="preserve"> PAGEREF _Toc7095508 \h </w:instrText>
+              <w:instrText xml:space="preserve"> PAGEREF _Toc7134303 \h </w:instrText>
             </w:r>
             <w:r>
               <w:rPr>
@@ -3571,7 +3603,7 @@
                 <w:noProof/>
                 <w:webHidden/>
               </w:rPr>
-              <w:t>16</w:t>
+              <w:t>15</w:t>
             </w:r>
             <w:r>
               <w:rPr>
@@ -3597,7 +3629,7 @@
               <w:lang w:val="en-US"/>
             </w:rPr>
           </w:pPr>
-          <w:hyperlink w:anchor="_Toc7095509" w:history="1">
+          <w:hyperlink w:anchor="_Toc7134304" w:history="1">
             <w:r>
               <w:rPr>
                 <w:rStyle w:val="Hyperlink"/>
@@ -3641,7 +3673,7 @@
                 <w:noProof/>
                 <w:webHidden/>
               </w:rPr>
-              <w:instrText xml:space="preserve"> PAGEREF _Toc7095509 \h </w:instrText>
+              <w:instrText xml:space="preserve"> PAGEREF _Toc7134304 \h </w:instrText>
             </w:r>
             <w:r>
               <w:rPr>
@@ -3661,7 +3693,7 @@
                 <w:noProof/>
                 <w:webHidden/>
               </w:rPr>
-              <w:t>18</w:t>
+              <w:t>16</w:t>
             </w:r>
             <w:r>
               <w:rPr>
@@ -3687,7 +3719,7 @@
               <w:lang w:val="en-US"/>
             </w:rPr>
           </w:pPr>
-          <w:hyperlink w:anchor="_Toc7095510" w:history="1">
+          <w:hyperlink w:anchor="_Toc7134305" w:history="1">
             <w:r>
               <w:rPr>
                 <w:rStyle w:val="Hyperlink"/>
@@ -3731,7 +3763,7 @@
                 <w:noProof/>
                 <w:webHidden/>
               </w:rPr>
-              <w:instrText xml:space="preserve"> PAGEREF _Toc7095510 \h </w:instrText>
+              <w:instrText xml:space="preserve"> PAGEREF _Toc7134305 \h </w:instrText>
             </w:r>
             <w:r>
               <w:rPr>
@@ -3751,7 +3783,7 @@
                 <w:noProof/>
                 <w:webHidden/>
               </w:rPr>
-              <w:t>18</w:t>
+              <w:t>16</w:t>
             </w:r>
             <w:r>
               <w:rPr>
@@ -3777,7 +3809,7 @@
               <w:lang w:val="en-US"/>
             </w:rPr>
           </w:pPr>
-          <w:hyperlink w:anchor="_Toc7095511" w:history="1">
+          <w:hyperlink w:anchor="_Toc7134306" w:history="1">
             <w:r>
               <w:rPr>
                 <w:rStyle w:val="Hyperlink"/>
@@ -3821,7 +3853,7 @@
                 <w:noProof/>
                 <w:webHidden/>
               </w:rPr>
-              <w:instrText xml:space="preserve"> PAGEREF _Toc7095511 \h </w:instrText>
+              <w:instrText xml:space="preserve"> PAGEREF _Toc7134306 \h </w:instrText>
             </w:r>
             <w:r>
               <w:rPr>
@@ -3841,7 +3873,7 @@
                 <w:noProof/>
                 <w:webHidden/>
               </w:rPr>
-              <w:t>19</w:t>
+              <w:t>18</w:t>
             </w:r>
             <w:r>
               <w:rPr>
@@ -3867,7 +3899,7 @@
               <w:lang w:val="en-US"/>
             </w:rPr>
           </w:pPr>
-          <w:hyperlink w:anchor="_Toc7095512" w:history="1">
+          <w:hyperlink w:anchor="_Toc7134307" w:history="1">
             <w:r>
               <w:rPr>
                 <w:rStyle w:val="Hyperlink"/>
@@ -3911,7 +3943,7 @@
                 <w:noProof/>
                 <w:webHidden/>
               </w:rPr>
-              <w:instrText xml:space="preserve"> PAGEREF _Toc7095512 \h </w:instrText>
+              <w:instrText xml:space="preserve"> PAGEREF _Toc7134307 \h </w:instrText>
             </w:r>
             <w:r>
               <w:rPr>
@@ -3931,7 +3963,7 @@
                 <w:noProof/>
                 <w:webHidden/>
               </w:rPr>
-              <w:t>21</w:t>
+              <w:t>19</w:t>
             </w:r>
             <w:r>
               <w:rPr>
@@ -3957,7 +3989,7 @@
               <w:lang w:val="en-US"/>
             </w:rPr>
           </w:pPr>
-          <w:hyperlink w:anchor="_Toc7095513" w:history="1">
+          <w:hyperlink w:anchor="_Toc7134308" w:history="1">
             <w:r>
               <w:rPr>
                 <w:rStyle w:val="Hyperlink"/>
@@ -4001,7 +4033,7 @@
                 <w:noProof/>
                 <w:webHidden/>
               </w:rPr>
-              <w:instrText xml:space="preserve"> PAGEREF _Toc7095513 \h </w:instrText>
+              <w:instrText xml:space="preserve"> PAGEREF _Toc7134308 \h </w:instrText>
             </w:r>
             <w:r>
               <w:rPr>
@@ -4021,7 +4053,7 @@
                 <w:noProof/>
                 <w:webHidden/>
               </w:rPr>
-              <w:t>21</w:t>
+              <w:t>19</w:t>
             </w:r>
             <w:r>
               <w:rPr>
@@ -4047,7 +4079,7 @@
               <w:lang w:val="en-US"/>
             </w:rPr>
           </w:pPr>
-          <w:hyperlink w:anchor="_Toc7095514" w:history="1">
+          <w:hyperlink w:anchor="_Toc7134309" w:history="1">
             <w:r>
               <w:rPr>
                 <w:rStyle w:val="Hyperlink"/>
@@ -4091,7 +4123,7 @@
                 <w:noProof/>
                 <w:webHidden/>
               </w:rPr>
-              <w:instrText xml:space="preserve"> PAGEREF _Toc7095514 \h </w:instrText>
+              <w:instrText xml:space="preserve"> PAGEREF _Toc7134309 \h </w:instrText>
             </w:r>
             <w:r>
               <w:rPr>
@@ -4111,7 +4143,7 @@
                 <w:noProof/>
                 <w:webHidden/>
               </w:rPr>
-              <w:t>23</w:t>
+              <w:t>21</w:t>
             </w:r>
             <w:r>
               <w:rPr>
@@ -4137,7 +4169,7 @@
               <w:lang w:val="en-US"/>
             </w:rPr>
           </w:pPr>
-          <w:hyperlink w:anchor="_Toc7095515" w:history="1">
+          <w:hyperlink w:anchor="_Toc7134310" w:history="1">
             <w:r>
               <w:rPr>
                 <w:rStyle w:val="Hyperlink"/>
@@ -4181,7 +4213,7 @@
                 <w:noProof/>
                 <w:webHidden/>
               </w:rPr>
-              <w:instrText xml:space="preserve"> PAGEREF _Toc7095515 \h </w:instrText>
+              <w:instrText xml:space="preserve"> PAGEREF _Toc7134310 \h </w:instrText>
             </w:r>
             <w:r>
               <w:rPr>
@@ -4201,7 +4233,7 @@
                 <w:noProof/>
                 <w:webHidden/>
               </w:rPr>
-              <w:t>25</w:t>
+              <w:t>23</w:t>
             </w:r>
             <w:r>
               <w:rPr>
@@ -4227,7 +4259,7 @@
               <w:lang w:val="en-US"/>
             </w:rPr>
           </w:pPr>
-          <w:hyperlink w:anchor="_Toc7095516" w:history="1">
+          <w:hyperlink w:anchor="_Toc7134311" w:history="1">
             <w:r>
               <w:rPr>
                 <w:rStyle w:val="Hyperlink"/>
@@ -4271,7 +4303,7 @@
                 <w:noProof/>
                 <w:webHidden/>
               </w:rPr>
-              <w:instrText xml:space="preserve"> PAGEREF _Toc7095516 \h </w:instrText>
+              <w:instrText xml:space="preserve"> PAGEREF _Toc7134311 \h </w:instrText>
             </w:r>
             <w:r>
               <w:rPr>
@@ -4291,7 +4323,7 @@
                 <w:noProof/>
                 <w:webHidden/>
               </w:rPr>
-              <w:t>27</w:t>
+              <w:t>25</w:t>
             </w:r>
             <w:r>
               <w:rPr>
@@ -4313,7 +4345,7 @@
               <w:lang w:val="en-US"/>
             </w:rPr>
           </w:pPr>
-          <w:hyperlink w:anchor="_Toc7095517" w:history="1">
+          <w:hyperlink w:anchor="_Toc7134312" w:history="1">
             <w:r>
               <w:rPr>
                 <w:rStyle w:val="Hyperlink"/>
@@ -4340,7 +4372,7 @@
                 <w:noProof/>
                 <w:webHidden/>
               </w:rPr>
-              <w:instrText xml:space="preserve"> PAGEREF _Toc7095517 \h </w:instrText>
+              <w:instrText xml:space="preserve"> PAGEREF _Toc7134312 \h </w:instrText>
             </w:r>
             <w:r>
               <w:rPr>
@@ -4360,7 +4392,7 @@
                 <w:noProof/>
                 <w:webHidden/>
               </w:rPr>
-              <w:t>30</w:t>
+              <w:t>28</w:t>
             </w:r>
             <w:r>
               <w:rPr>
@@ -4382,7 +4414,7 @@
               <w:lang w:val="en-US"/>
             </w:rPr>
           </w:pPr>
-          <w:hyperlink w:anchor="_Toc7095518" w:history="1">
+          <w:hyperlink w:anchor="_Toc7134313" w:history="1">
             <w:r>
               <w:rPr>
                 <w:rStyle w:val="Hyperlink"/>
@@ -4409,7 +4441,7 @@
                 <w:noProof/>
                 <w:webHidden/>
               </w:rPr>
-              <w:instrText xml:space="preserve"> PAGEREF _Toc7095518 \h </w:instrText>
+              <w:instrText xml:space="preserve"> PAGEREF _Toc7134313 \h </w:instrText>
             </w:r>
             <w:r>
               <w:rPr>
@@ -4429,7 +4461,7 @@
                 <w:noProof/>
                 <w:webHidden/>
               </w:rPr>
-              <w:t>32</w:t>
+              <w:t>30</w:t>
             </w:r>
             <w:r>
               <w:rPr>
@@ -4486,12 +4518,12 @@
         <w:ind w:left="737"/>
         <w:outlineLvl w:val="0"/>
       </w:pPr>
-      <w:bookmarkStart w:id="1" w:name="_Toc7095494"/>
+      <w:bookmarkStart w:id="2" w:name="_Toc7134289"/>
       <w:r>
         <w:lastRenderedPageBreak/>
         <w:t>INTRODUCERE</w:t>
       </w:r>
-      <w:bookmarkEnd w:id="1"/>
+      <w:bookmarkEnd w:id="2"/>
     </w:p>
     <w:p>
       <w:pPr>
@@ -5084,7 +5116,7 @@
         </w:numPr>
         <w:outlineLvl w:val="0"/>
       </w:pPr>
-      <w:bookmarkStart w:id="2" w:name="_Toc7095495"/>
+      <w:bookmarkStart w:id="3" w:name="_Toc7134290"/>
       <w:r>
         <w:lastRenderedPageBreak/>
         <w:t xml:space="preserve">PREZENTAREA </w:t>
@@ -5098,18 +5130,18 @@
       <w:r>
         <w:t xml:space="preserve"> ȘI REACT</w:t>
       </w:r>
-      <w:bookmarkEnd w:id="2"/>
+      <w:bookmarkEnd w:id="3"/>
     </w:p>
     <w:p>
       <w:pPr>
         <w:pStyle w:val="Head23"/>
         <w:outlineLvl w:val="1"/>
       </w:pPr>
-      <w:bookmarkStart w:id="3" w:name="_Toc7095496"/>
+      <w:bookmarkStart w:id="4" w:name="_Toc7134291"/>
       <w:r>
         <w:t>Scurt istoric</w:t>
       </w:r>
-      <w:bookmarkEnd w:id="3"/>
+      <w:bookmarkEnd w:id="4"/>
     </w:p>
     <w:p>
       <w:pPr>
@@ -5284,11 +5316,11 @@
         <w:pStyle w:val="Head23"/>
         <w:outlineLvl w:val="1"/>
       </w:pPr>
-      <w:bookmarkStart w:id="4" w:name="_Toc7095497"/>
+      <w:bookmarkStart w:id="5" w:name="_Toc7134292"/>
       <w:r>
         <w:t>Motivele utilizării React Js</w:t>
       </w:r>
-      <w:bookmarkEnd w:id="4"/>
+      <w:bookmarkEnd w:id="5"/>
     </w:p>
     <w:p>
       <w:pPr>
@@ -5400,11 +5432,11 @@
         <w:pStyle w:val="Head23"/>
         <w:outlineLvl w:val="1"/>
       </w:pPr>
-      <w:bookmarkStart w:id="5" w:name="_Toc7095498"/>
+      <w:bookmarkStart w:id="6" w:name="_Toc7134293"/>
       <w:r>
         <w:t>Bazele React JS</w:t>
       </w:r>
-      <w:bookmarkEnd w:id="5"/>
+      <w:bookmarkEnd w:id="6"/>
     </w:p>
     <w:p>
       <w:pPr>
@@ -5773,11 +5805,11 @@
         <w:pStyle w:val="Head23"/>
         <w:outlineLvl w:val="1"/>
       </w:pPr>
-      <w:bookmarkStart w:id="6" w:name="_Toc7095499"/>
+      <w:bookmarkStart w:id="7" w:name="_Toc7134294"/>
       <w:r>
         <w:t>Motivele utilizării Redux</w:t>
       </w:r>
-      <w:bookmarkEnd w:id="6"/>
+      <w:bookmarkEnd w:id="7"/>
     </w:p>
     <w:p>
       <w:pPr>
@@ -5839,11 +5871,11 @@
         <w:pStyle w:val="Head23"/>
         <w:outlineLvl w:val="1"/>
       </w:pPr>
-      <w:bookmarkStart w:id="7" w:name="_Toc7095500"/>
+      <w:bookmarkStart w:id="8" w:name="_Toc7134295"/>
       <w:r>
         <w:t>Bazele Redux-ului</w:t>
       </w:r>
-      <w:bookmarkEnd w:id="7"/>
+      <w:bookmarkEnd w:id="8"/>
     </w:p>
     <w:p>
       <w:pPr>
@@ -5998,11 +6030,11 @@
         </w:numPr>
         <w:outlineLvl w:val="1"/>
       </w:pPr>
-      <w:bookmarkStart w:id="8" w:name="_Toc7095501"/>
+      <w:bookmarkStart w:id="9" w:name="_Toc7134296"/>
       <w:r>
         <w:t>Acțiuni</w:t>
       </w:r>
-      <w:bookmarkEnd w:id="8"/>
+      <w:bookmarkEnd w:id="9"/>
     </w:p>
     <w:p>
       <w:pPr>
@@ -6283,11 +6315,11 @@
         </w:numPr>
         <w:outlineLvl w:val="1"/>
       </w:pPr>
-      <w:bookmarkStart w:id="9" w:name="_Toc7095502"/>
+      <w:bookmarkStart w:id="10" w:name="_Toc7134297"/>
       <w:r>
         <w:t>Reduceri</w:t>
       </w:r>
-      <w:bookmarkEnd w:id="9"/>
+      <w:bookmarkEnd w:id="10"/>
     </w:p>
     <w:p>
       <w:pPr>
@@ -6301,12 +6333,7 @@
         <w:t xml:space="preserve">: </w:t>
       </w:r>
       <w:r>
-        <w:t>starea curentă și acțiunea iar ceea ce este returnat din funcție va constitui starea nouă cu schimbări.</w:t>
-      </w:r>
-      <w:bookmarkStart w:id="10" w:name="_GoBack"/>
-      <w:bookmarkEnd w:id="10"/>
-      <w:r>
-        <w:t xml:space="preserve"> </w:t>
+        <w:t xml:space="preserve">starea curentă și acțiunea iar ceea ce este returnat din funcție va constitui starea nouă cu schimbări. </w:t>
       </w:r>
     </w:p>
     <w:p>
@@ -6591,7 +6618,7 @@
         </w:numPr>
         <w:outlineLvl w:val="1"/>
       </w:pPr>
-      <w:bookmarkStart w:id="11" w:name="_Toc7095503"/>
+      <w:bookmarkStart w:id="11" w:name="_Toc7134298"/>
       <w:r>
         <w:t>Store</w:t>
       </w:r>
@@ -6910,7 +6937,7 @@
         <w:pStyle w:val="Head23"/>
         <w:outlineLvl w:val="1"/>
       </w:pPr>
-      <w:bookmarkStart w:id="12" w:name="_Toc7095504"/>
+      <w:bookmarkStart w:id="12" w:name="_Toc7134299"/>
       <w:r>
         <w:t>Integrarea Redux-ului în aplicațiile React</w:t>
       </w:r>
@@ -7599,7 +7626,7 @@
         <w:pStyle w:val="Head23"/>
         <w:outlineLvl w:val="1"/>
       </w:pPr>
-      <w:bookmarkStart w:id="13" w:name="_Toc7095505"/>
+      <w:bookmarkStart w:id="13" w:name="_Toc7134300"/>
       <w:r>
         <w:t>Ecosistema</w:t>
       </w:r>
@@ -7873,7 +7900,7 @@
         </w:numPr>
         <w:outlineLvl w:val="0"/>
       </w:pPr>
-      <w:bookmarkStart w:id="14" w:name="_Toc7095506"/>
+      <w:bookmarkStart w:id="14" w:name="_Toc7134301"/>
       <w:r>
         <w:t>???????????????????????????</w:t>
       </w:r>
@@ -7888,7 +7915,7 @@
         </w:numPr>
         <w:outlineLvl w:val="0"/>
       </w:pPr>
-      <w:bookmarkStart w:id="15" w:name="_Toc7095507"/>
+      <w:bookmarkStart w:id="15" w:name="_Toc7134302"/>
       <w:r>
         <w:t>ELABORAREA</w:t>
       </w:r>
@@ -7906,7 +7933,7 @@
         </w:numPr>
         <w:outlineLvl w:val="1"/>
       </w:pPr>
-      <w:bookmarkStart w:id="16" w:name="_Toc7095508"/>
+      <w:bookmarkStart w:id="16" w:name="_Toc7134303"/>
       <w:r>
         <w:lastRenderedPageBreak/>
         <w:t xml:space="preserve">Spațiul de lucru </w:t>
@@ -8321,7 +8348,7 @@
         </w:rPr>
         <w:lastRenderedPageBreak/>
         <w:drawing>
-          <wp:inline distT="0" distB="0" distL="0" distR="0" wp14:anchorId="4FDC77D9" wp14:editId="57EE9CF7">
+          <wp:inline distT="0" distB="0" distL="0" distR="0" wp14:anchorId="1DBD5565" wp14:editId="0381C5B5">
             <wp:extent cx="5400040" cy="3053715"/>
             <wp:effectExtent l="0" t="0" r="0" b="0"/>
             <wp:docPr id="2" name="Picture 2" descr="1"/>
@@ -8433,7 +8460,7 @@
           <w:lang w:val="en-US"/>
         </w:rPr>
         <w:drawing>
-          <wp:inline distT="0" distB="0" distL="0" distR="0" wp14:anchorId="7808A776" wp14:editId="7F0D641B">
+          <wp:inline distT="0" distB="0" distL="0" distR="0" wp14:anchorId="248A6535" wp14:editId="6C595B6C">
             <wp:extent cx="4978841" cy="3036499"/>
             <wp:effectExtent l="0" t="0" r="0" b="0"/>
             <wp:docPr id="19" name="Picture 19" descr="C:\Users\User\AppData\Local\Microsoft\Windows\INetCache\Content.Word\2.png"/>
@@ -8515,7 +8542,7 @@
         </w:numPr>
         <w:outlineLvl w:val="1"/>
       </w:pPr>
-      <w:bookmarkStart w:id="17" w:name="_Toc7095509"/>
+      <w:bookmarkStart w:id="17" w:name="_Toc7134304"/>
       <w:r>
         <w:t>Tehnologii necesare la dezvoltarea aplicației</w:t>
       </w:r>
@@ -8533,7 +8560,7 @@
       <w:r>
         <w:t xml:space="preserve"> </w:t>
       </w:r>
-      <w:bookmarkStart w:id="18" w:name="_Toc7095510"/>
+      <w:bookmarkStart w:id="18" w:name="_Toc7134305"/>
       <w:r>
         <w:t>Node.JS</w:t>
       </w:r>
@@ -8585,7 +8612,7 @@
           <w:lang w:val="en-US"/>
         </w:rPr>
         <w:drawing>
-          <wp:inline distT="0" distB="0" distL="0" distR="0" wp14:anchorId="5E274DA0" wp14:editId="24D9DF19">
+          <wp:inline distT="0" distB="0" distL="0" distR="0" wp14:anchorId="3B152EC7" wp14:editId="36B05B8A">
             <wp:extent cx="4213860" cy="3383280"/>
             <wp:effectExtent l="0" t="0" r="0" b="7620"/>
             <wp:docPr id="6" name="Picture 6"/>
@@ -8647,7 +8674,7 @@
         </w:numPr>
         <w:outlineLvl w:val="1"/>
       </w:pPr>
-      <w:bookmarkStart w:id="19" w:name="_Toc7095511"/>
+      <w:bookmarkStart w:id="19" w:name="_Toc7134306"/>
       <w:r>
         <w:lastRenderedPageBreak/>
         <w:t>Create React App</w:t>
@@ -9044,7 +9071,7 @@
         </w:numPr>
         <w:outlineLvl w:val="1"/>
       </w:pPr>
-      <w:bookmarkStart w:id="20" w:name="_Toc7095512"/>
+      <w:bookmarkStart w:id="20" w:name="_Toc7134307"/>
       <w:r>
         <w:t>Cre</w:t>
       </w:r>
@@ -9062,7 +9089,7 @@
         </w:numPr>
         <w:outlineLvl w:val="1"/>
       </w:pPr>
-      <w:bookmarkStart w:id="21" w:name="_Toc7095513"/>
+      <w:bookmarkStart w:id="21" w:name="_Toc7134308"/>
       <w:r>
         <w:t xml:space="preserve">Descrierea generală a aplicației </w:t>
       </w:r>
@@ -9233,7 +9260,7 @@
           <w:lang w:val="en-US"/>
         </w:rPr>
         <w:drawing>
-          <wp:inline distT="0" distB="0" distL="0" distR="0" wp14:anchorId="5EE78516" wp14:editId="72E98537">
+          <wp:inline distT="0" distB="0" distL="0" distR="0" wp14:anchorId="26B48F68" wp14:editId="77EE4D30">
             <wp:extent cx="5943600" cy="3134360"/>
             <wp:effectExtent l="0" t="0" r="0" b="8890"/>
             <wp:docPr id="7" name="Picture 7"/>
@@ -9315,7 +9342,7 @@
           <w:lang w:val="en-US"/>
         </w:rPr>
         <w:drawing>
-          <wp:inline distT="0" distB="0" distL="0" distR="0" wp14:anchorId="4432ED43" wp14:editId="43E42467">
+          <wp:inline distT="0" distB="0" distL="0" distR="0" wp14:anchorId="0C14246D" wp14:editId="7BC611FB">
             <wp:extent cx="5943600" cy="2646045"/>
             <wp:effectExtent l="0" t="0" r="0" b="1905"/>
             <wp:docPr id="8" name="Picture 8"/>
@@ -9402,7 +9429,7 @@
         </w:rPr>
         <w:lastRenderedPageBreak/>
         <w:drawing>
-          <wp:inline distT="0" distB="0" distL="0" distR="0" wp14:anchorId="5970991D" wp14:editId="4FAEC640">
+          <wp:inline distT="0" distB="0" distL="0" distR="0" wp14:anchorId="78ACC6B6" wp14:editId="17503020">
             <wp:extent cx="5943600" cy="2207895"/>
             <wp:effectExtent l="0" t="0" r="0" b="1905"/>
             <wp:docPr id="9" name="Picture 9"/>
@@ -9464,7 +9491,7 @@
           <w:lang w:val="en-US"/>
         </w:rPr>
         <w:drawing>
-          <wp:inline distT="0" distB="0" distL="0" distR="0" wp14:anchorId="1944D2AA" wp14:editId="00528AB8">
+          <wp:inline distT="0" distB="0" distL="0" distR="0" wp14:anchorId="7A5306C6" wp14:editId="5E37E140">
             <wp:extent cx="2834640" cy="3665220"/>
             <wp:effectExtent l="0" t="0" r="3810" b="0"/>
             <wp:docPr id="10" name="Picture 10"/>
@@ -9520,7 +9547,7 @@
         </w:numPr>
         <w:outlineLvl w:val="1"/>
       </w:pPr>
-      <w:bookmarkStart w:id="22" w:name="_Toc7095514"/>
+      <w:bookmarkStart w:id="22" w:name="_Toc7134309"/>
       <w:r>
         <w:t>Ierarhia aplicației</w:t>
       </w:r>
@@ -9590,7 +9617,7 @@
           <w:lang w:val="en-US"/>
         </w:rPr>
         <w:drawing>
-          <wp:inline distT="0" distB="0" distL="0" distR="0" wp14:anchorId="777768A5" wp14:editId="3AF682F8">
+          <wp:inline distT="0" distB="0" distL="0" distR="0" wp14:anchorId="20C92FE4" wp14:editId="613EF6EC">
             <wp:extent cx="3810000" cy="4070959"/>
             <wp:effectExtent l="0" t="0" r="0" b="6350"/>
             <wp:docPr id="3" name="Picture 3"/>
@@ -9714,7 +9741,7 @@
           <w:lang w:val="en-US"/>
         </w:rPr>
         <w:drawing>
-          <wp:inline distT="0" distB="0" distL="0" distR="0" wp14:anchorId="002FE509" wp14:editId="62E84C5A">
+          <wp:inline distT="0" distB="0" distL="0" distR="0" wp14:anchorId="4793A54F" wp14:editId="06399EEB">
             <wp:extent cx="2964180" cy="3526196"/>
             <wp:effectExtent l="0" t="0" r="7620" b="0"/>
             <wp:docPr id="1" name="Picture 1"/>
@@ -9793,7 +9820,7 @@
         </w:numPr>
         <w:outlineLvl w:val="1"/>
       </w:pPr>
-      <w:bookmarkStart w:id="23" w:name="_Toc7095515"/>
+      <w:bookmarkStart w:id="23" w:name="_Toc7134310"/>
       <w:r>
         <w:t>Store-ul în aplicație</w:t>
       </w:r>
@@ -10061,7 +10088,7 @@
           <w:lang w:val="en-US"/>
         </w:rPr>
         <w:drawing>
-          <wp:inline distT="0" distB="0" distL="0" distR="0" wp14:anchorId="118A063F" wp14:editId="771E5116">
+          <wp:inline distT="0" distB="0" distL="0" distR="0" wp14:anchorId="6B926154" wp14:editId="69ACCA0D">
             <wp:extent cx="5943600" cy="3947795"/>
             <wp:effectExtent l="0" t="0" r="0" b="0"/>
             <wp:docPr id="11" name="Picture 11"/>
@@ -10208,7 +10235,7 @@
           <w:lang w:val="en-US"/>
         </w:rPr>
         <w:drawing>
-          <wp:inline distT="0" distB="0" distL="0" distR="0" wp14:anchorId="47791CC4" wp14:editId="0C51559C">
+          <wp:inline distT="0" distB="0" distL="0" distR="0" wp14:anchorId="24D03C5A" wp14:editId="63A80430">
             <wp:extent cx="5090160" cy="1775460"/>
             <wp:effectExtent l="0" t="0" r="0" b="0"/>
             <wp:docPr id="13" name="Picture 13"/>
@@ -10280,7 +10307,7 @@
         </w:numPr>
         <w:outlineLvl w:val="1"/>
       </w:pPr>
-      <w:bookmarkStart w:id="24" w:name="_Toc7095516"/>
+      <w:bookmarkStart w:id="24" w:name="_Toc7134311"/>
       <w:r>
         <w:t>Utilizarea acțiunilor de a face fetch la date pentru a popula componentele și store-ul</w:t>
       </w:r>
@@ -10846,7 +10873,7 @@
         <w:jc w:val="both"/>
         <w:outlineLvl w:val="0"/>
       </w:pPr>
-      <w:bookmarkStart w:id="26" w:name="_Toc7095517"/>
+      <w:bookmarkStart w:id="26" w:name="_Toc7134312"/>
       <w:r>
         <w:t>CONCLUZII</w:t>
       </w:r>
@@ -11075,7 +11102,7 @@
         <w:ind w:left="737"/>
         <w:outlineLvl w:val="0"/>
       </w:pPr>
-      <w:bookmarkStart w:id="28" w:name="_Toc7095518"/>
+      <w:bookmarkStart w:id="28" w:name="_Toc7134313"/>
       <w:r>
         <w:t>BIBLIOGRAFIE</w:t>
       </w:r>
@@ -12251,7 +12278,7 @@
           <w:rPr>
             <w:noProof/>
           </w:rPr>
-          <w:t>10</w:t>
+          <w:t>4</w:t>
         </w:r>
         <w:r>
           <w:rPr>
@@ -18763,7 +18790,7 @@
 </file>
 
 <file path=customXml/itemProps1.xml><?xml version="1.0" encoding="utf-8"?>
-<ds:datastoreItem xmlns:ds="http://schemas.openxmlformats.org/officeDocument/2006/customXml" ds:itemID="{7A356748-1C2F-412A-A788-7C9DAC228D0C}">
+<ds:datastoreItem xmlns:ds="http://schemas.openxmlformats.org/officeDocument/2006/customXml" ds:itemID="{067286E3-1BFB-4C8F-9547-6BA37D3539C4}">
   <ds:schemaRefs>
     <ds:schemaRef ds:uri="http://schemas.openxmlformats.org/officeDocument/2006/bibliography"/>
   </ds:schemaRefs>

</xml_diff>

<commit_message>
write introducere la capitolul 2
</commit_message>
<xml_diff>
--- a/LicentaDanPopa.docx
+++ b/LicentaDanPopa.docx
@@ -1652,12 +1652,7 @@
         <w:jc w:val="center"/>
       </w:pPr>
       <w:r>
-        <w:t>UTILIZAREA REACT JS S</w:t>
-      </w:r>
-      <w:bookmarkStart w:id="0" w:name="_GoBack"/>
-      <w:bookmarkEnd w:id="0"/>
-      <w:r>
-        <w:t>I REDUX LA CREAREA PĂRȚII FRONT END A APLICAȚIEI</w:t>
+        <w:t>UTILIZAREA REACT JS SI REDUX LA CREAREA PĂRȚII FRONT END A APLICAȚIEI</w:t>
       </w:r>
     </w:p>
     <w:p>
@@ -1671,7 +1666,7 @@
         <w:t>eză de licență</w:t>
       </w:r>
       <w:r>
-        <w:t>. Bălți, 2018</w:t>
+        <w:t>. Bălți, 2019</w:t>
       </w:r>
     </w:p>
     <w:p>
@@ -2210,6 +2205,7 @@
         <w:jc w:val="center"/>
         <w:rPr>
           <w:b/>
+          <w:lang w:val="en-US"/>
         </w:rPr>
       </w:pPr>
       <w:r>
@@ -2220,7 +2216,7 @@
         <w:t>CUPRINS</w:t>
       </w:r>
     </w:p>
-    <w:bookmarkStart w:id="1" w:name="_Toc482578195" w:displacedByCustomXml="next"/>
+    <w:bookmarkStart w:id="0" w:name="_Toc482578195" w:displacedByCustomXml="next"/>
     <w:sdt>
       <w:sdtPr>
         <w:id w:val="-896359445"/>
@@ -2236,7 +2232,7 @@
         </w:rPr>
       </w:sdtEndPr>
       <w:sdtContent>
-        <w:bookmarkEnd w:id="1" w:displacedByCustomXml="prev"/>
+        <w:bookmarkEnd w:id="0" w:displacedByCustomXml="prev"/>
         <w:p>
           <w:pPr>
             <w:pStyle w:val="TOC1"/>
@@ -2257,7 +2253,7 @@
           <w:r>
             <w:fldChar w:fldCharType="separate"/>
           </w:r>
-          <w:hyperlink w:anchor="_Toc7134289" w:history="1">
+          <w:hyperlink w:anchor="_Toc7271834" w:history="1">
             <w:r>
               <w:rPr>
                 <w:rStyle w:val="Hyperlink"/>
@@ -2284,7 +2280,7 @@
                 <w:noProof/>
                 <w:webHidden/>
               </w:rPr>
-              <w:instrText xml:space="preserve"> PAGEREF _Toc7134289 \h </w:instrText>
+              <w:instrText xml:space="preserve"> PAGEREF _Toc7271834 \h </w:instrText>
             </w:r>
             <w:r>
               <w:rPr>
@@ -2329,7 +2325,7 @@
               <w:lang w:val="en-US"/>
             </w:rPr>
           </w:pPr>
-          <w:hyperlink w:anchor="_Toc7134290" w:history="1">
+          <w:hyperlink w:anchor="_Toc7271835" w:history="1">
             <w:r>
               <w:rPr>
                 <w:rStyle w:val="Hyperlink"/>
@@ -2373,7 +2369,7 @@
                 <w:noProof/>
                 <w:webHidden/>
               </w:rPr>
-              <w:instrText xml:space="preserve"> PAGEREF _Toc7134290 \h </w:instrText>
+              <w:instrText xml:space="preserve"> PAGEREF _Toc7271835 \h </w:instrText>
             </w:r>
             <w:r>
               <w:rPr>
@@ -2419,7 +2415,7 @@
               <w:lang w:val="en-US"/>
             </w:rPr>
           </w:pPr>
-          <w:hyperlink w:anchor="_Toc7134291" w:history="1">
+          <w:hyperlink w:anchor="_Toc7271836" w:history="1">
             <w:r>
               <w:rPr>
                 <w:rStyle w:val="Hyperlink"/>
@@ -2469,7 +2465,7 @@
                 <w:noProof/>
                 <w:webHidden/>
               </w:rPr>
-              <w:instrText xml:space="preserve"> PAGEREF _Toc7134291 \h </w:instrText>
+              <w:instrText xml:space="preserve"> PAGEREF _Toc7271836 \h </w:instrText>
             </w:r>
             <w:r>
               <w:rPr>
@@ -2515,7 +2511,7 @@
               <w:lang w:val="en-US"/>
             </w:rPr>
           </w:pPr>
-          <w:hyperlink w:anchor="_Toc7134292" w:history="1">
+          <w:hyperlink w:anchor="_Toc7271837" w:history="1">
             <w:r>
               <w:rPr>
                 <w:rStyle w:val="Hyperlink"/>
@@ -2565,7 +2561,7 @@
                 <w:noProof/>
                 <w:webHidden/>
               </w:rPr>
-              <w:instrText xml:space="preserve"> PAGEREF _Toc7134292 \h </w:instrText>
+              <w:instrText xml:space="preserve"> PAGEREF _Toc7271837 \h </w:instrText>
             </w:r>
             <w:r>
               <w:rPr>
@@ -2611,7 +2607,7 @@
               <w:lang w:val="en-US"/>
             </w:rPr>
           </w:pPr>
-          <w:hyperlink w:anchor="_Toc7134293" w:history="1">
+          <w:hyperlink w:anchor="_Toc7271838" w:history="1">
             <w:r>
               <w:rPr>
                 <w:rStyle w:val="Hyperlink"/>
@@ -2661,7 +2657,7 @@
                 <w:noProof/>
                 <w:webHidden/>
               </w:rPr>
-              <w:instrText xml:space="preserve"> PAGEREF _Toc7134293 \h </w:instrText>
+              <w:instrText xml:space="preserve"> PAGEREF _Toc7271838 \h </w:instrText>
             </w:r>
             <w:r>
               <w:rPr>
@@ -2707,7 +2703,7 @@
               <w:lang w:val="en-US"/>
             </w:rPr>
           </w:pPr>
-          <w:hyperlink w:anchor="_Toc7134294" w:history="1">
+          <w:hyperlink w:anchor="_Toc7271839" w:history="1">
             <w:r>
               <w:rPr>
                 <w:rStyle w:val="Hyperlink"/>
@@ -2757,7 +2753,7 @@
                 <w:noProof/>
                 <w:webHidden/>
               </w:rPr>
-              <w:instrText xml:space="preserve"> PAGEREF _Toc7134294 \h </w:instrText>
+              <w:instrText xml:space="preserve"> PAGEREF _Toc7271839 \h </w:instrText>
             </w:r>
             <w:r>
               <w:rPr>
@@ -2803,7 +2799,7 @@
               <w:lang w:val="en-US"/>
             </w:rPr>
           </w:pPr>
-          <w:hyperlink w:anchor="_Toc7134295" w:history="1">
+          <w:hyperlink w:anchor="_Toc7271840" w:history="1">
             <w:r>
               <w:rPr>
                 <w:rStyle w:val="Hyperlink"/>
@@ -2853,7 +2849,7 @@
                 <w:noProof/>
                 <w:webHidden/>
               </w:rPr>
-              <w:instrText xml:space="preserve"> PAGEREF _Toc7134295 \h </w:instrText>
+              <w:instrText xml:space="preserve"> PAGEREF _Toc7271840 \h </w:instrText>
             </w:r>
             <w:r>
               <w:rPr>
@@ -2886,9 +2882,8 @@
         </w:p>
         <w:p>
           <w:pPr>
-            <w:pStyle w:val="TOC2"/>
+            <w:pStyle w:val="TOC3"/>
             <w:tabs>
-              <w:tab w:val="left" w:pos="1100"/>
               <w:tab w:val="right" w:leader="dot" w:pos="9628"/>
             </w:tabs>
             <w:rPr>
@@ -2899,51 +2894,35 @@
               <w:lang w:val="en-US"/>
             </w:rPr>
           </w:pPr>
-          <w:hyperlink w:anchor="_Toc7134296" w:history="1">
+          <w:hyperlink w:anchor="_Toc7271841" w:history="1">
             <w:r>
               <w:rPr>
                 <w:rStyle w:val="Hyperlink"/>
-                <w:noProof/>
-              </w:rPr>
-              <w:t>1.5.1.</w:t>
-            </w:r>
-            <w:r>
-              <w:rPr>
-                <w:rFonts w:asciiTheme="minorHAnsi" w:eastAsiaTheme="minorEastAsia" w:hAnsiTheme="minorHAnsi"/>
-                <w:noProof/>
-                <w:sz w:val="22"/>
-                <w:szCs w:val="22"/>
-                <w:lang w:val="en-US"/>
+                <w:b/>
+                <w:noProof/>
+              </w:rPr>
+              <w:t>Acțiuni</w:t>
+            </w:r>
+            <w:r>
+              <w:rPr>
+                <w:noProof/>
+                <w:webHidden/>
               </w:rPr>
               <w:tab/>
             </w:r>
             <w:r>
               <w:rPr>
-                <w:rStyle w:val="Hyperlink"/>
-                <w:noProof/>
-              </w:rPr>
-              <w:t>Acțiuni</w:t>
-            </w:r>
-            <w:r>
-              <w:rPr>
                 <w:noProof/>
                 <w:webHidden/>
               </w:rPr>
-              <w:tab/>
+              <w:fldChar w:fldCharType="begin"/>
             </w:r>
             <w:r>
               <w:rPr>
                 <w:noProof/>
                 <w:webHidden/>
               </w:rPr>
-              <w:fldChar w:fldCharType="begin"/>
-            </w:r>
-            <w:r>
-              <w:rPr>
-                <w:noProof/>
-                <w:webHidden/>
-              </w:rPr>
-              <w:instrText xml:space="preserve"> PAGEREF _Toc7134296 \h </w:instrText>
+              <w:instrText xml:space="preserve"> PAGEREF _Toc7271841 \h </w:instrText>
             </w:r>
             <w:r>
               <w:rPr>
@@ -2976,9 +2955,8 @@
         </w:p>
         <w:p>
           <w:pPr>
-            <w:pStyle w:val="TOC2"/>
+            <w:pStyle w:val="TOC3"/>
             <w:tabs>
-              <w:tab w:val="left" w:pos="1100"/>
               <w:tab w:val="right" w:leader="dot" w:pos="9628"/>
             </w:tabs>
             <w:rPr>
@@ -2989,71 +2967,56 @@
               <w:lang w:val="en-US"/>
             </w:rPr>
           </w:pPr>
-          <w:hyperlink w:anchor="_Toc7134297" w:history="1">
+          <w:hyperlink w:anchor="_Toc7271842" w:history="1">
             <w:r>
               <w:rPr>
                 <w:rStyle w:val="Hyperlink"/>
-                <w:noProof/>
-              </w:rPr>
-              <w:t>1.5.2.</w:t>
-            </w:r>
-            <w:r>
-              <w:rPr>
-                <w:rFonts w:asciiTheme="minorHAnsi" w:eastAsiaTheme="minorEastAsia" w:hAnsiTheme="minorHAnsi"/>
-                <w:noProof/>
-                <w:sz w:val="22"/>
-                <w:szCs w:val="22"/>
-                <w:lang w:val="en-US"/>
+                <w:b/>
+                <w:noProof/>
+                <w:shd w:val="clear" w:color="auto" w:fill="FFFFFF"/>
+              </w:rPr>
+              <w:t>Reduceri</w:t>
+            </w:r>
+            <w:r>
+              <w:rPr>
+                <w:noProof/>
+                <w:webHidden/>
               </w:rPr>
               <w:tab/>
             </w:r>
             <w:r>
               <w:rPr>
-                <w:rStyle w:val="Hyperlink"/>
-                <w:noProof/>
-              </w:rPr>
-              <w:t>Reduceri</w:t>
-            </w:r>
-            <w:r>
-              <w:rPr>
                 <w:noProof/>
                 <w:webHidden/>
               </w:rPr>
-              <w:tab/>
+              <w:fldChar w:fldCharType="begin"/>
             </w:r>
             <w:r>
               <w:rPr>
                 <w:noProof/>
                 <w:webHidden/>
               </w:rPr>
-              <w:fldChar w:fldCharType="begin"/>
+              <w:instrText xml:space="preserve"> PAGEREF _Toc7271842 \h </w:instrText>
             </w:r>
             <w:r>
               <w:rPr>
                 <w:noProof/>
                 <w:webHidden/>
               </w:rPr>
-              <w:instrText xml:space="preserve"> PAGEREF _Toc7134297 \h </w:instrText>
             </w:r>
             <w:r>
               <w:rPr>
                 <w:noProof/>
                 <w:webHidden/>
               </w:rPr>
+              <w:fldChar w:fldCharType="separate"/>
             </w:r>
             <w:r>
               <w:rPr>
                 <w:noProof/>
                 <w:webHidden/>
               </w:rPr>
-              <w:fldChar w:fldCharType="separate"/>
-            </w:r>
-            <w:r>
-              <w:rPr>
-                <w:noProof/>
-                <w:webHidden/>
-              </w:rPr>
-              <w:t>9</w:t>
+              <w:t>10</w:t>
             </w:r>
             <w:r>
               <w:rPr>
@@ -3066,9 +3029,8 @@
         </w:p>
         <w:p>
           <w:pPr>
-            <w:pStyle w:val="TOC2"/>
+            <w:pStyle w:val="TOC3"/>
             <w:tabs>
-              <w:tab w:val="left" w:pos="1100"/>
               <w:tab w:val="right" w:leader="dot" w:pos="9628"/>
             </w:tabs>
             <w:rPr>
@@ -3079,71 +3041,56 @@
               <w:lang w:val="en-US"/>
             </w:rPr>
           </w:pPr>
-          <w:hyperlink w:anchor="_Toc7134298" w:history="1">
+          <w:hyperlink w:anchor="_Toc7271843" w:history="1">
             <w:r>
               <w:rPr>
                 <w:rStyle w:val="Hyperlink"/>
-                <w:noProof/>
-              </w:rPr>
-              <w:t>1.5.3.</w:t>
-            </w:r>
-            <w:r>
-              <w:rPr>
-                <w:rFonts w:asciiTheme="minorHAnsi" w:eastAsiaTheme="minorEastAsia" w:hAnsiTheme="minorHAnsi"/>
-                <w:noProof/>
-                <w:sz w:val="22"/>
-                <w:szCs w:val="22"/>
-                <w:lang w:val="en-US"/>
+                <w:b/>
+                <w:noProof/>
+                <w:shd w:val="clear" w:color="auto" w:fill="FFFFFF"/>
+              </w:rPr>
+              <w:t>Store</w:t>
+            </w:r>
+            <w:r>
+              <w:rPr>
+                <w:noProof/>
+                <w:webHidden/>
               </w:rPr>
               <w:tab/>
             </w:r>
             <w:r>
               <w:rPr>
-                <w:rStyle w:val="Hyperlink"/>
-                <w:noProof/>
-              </w:rPr>
-              <w:t>Store</w:t>
-            </w:r>
-            <w:r>
-              <w:rPr>
                 <w:noProof/>
                 <w:webHidden/>
               </w:rPr>
-              <w:tab/>
+              <w:fldChar w:fldCharType="begin"/>
             </w:r>
             <w:r>
               <w:rPr>
                 <w:noProof/>
                 <w:webHidden/>
               </w:rPr>
-              <w:fldChar w:fldCharType="begin"/>
+              <w:instrText xml:space="preserve"> PAGEREF _Toc7271843 \h </w:instrText>
             </w:r>
             <w:r>
               <w:rPr>
                 <w:noProof/>
                 <w:webHidden/>
               </w:rPr>
-              <w:instrText xml:space="preserve"> PAGEREF _Toc7134298 \h </w:instrText>
             </w:r>
             <w:r>
               <w:rPr>
                 <w:noProof/>
                 <w:webHidden/>
               </w:rPr>
+              <w:fldChar w:fldCharType="separate"/>
             </w:r>
             <w:r>
               <w:rPr>
                 <w:noProof/>
                 <w:webHidden/>
               </w:rPr>
-              <w:fldChar w:fldCharType="separate"/>
-            </w:r>
-            <w:r>
-              <w:rPr>
-                <w:noProof/>
-                <w:webHidden/>
-              </w:rPr>
-              <w:t>10</w:t>
+              <w:t>11</w:t>
             </w:r>
             <w:r>
               <w:rPr>
@@ -3169,7 +3116,7 @@
               <w:lang w:val="en-US"/>
             </w:rPr>
           </w:pPr>
-          <w:hyperlink w:anchor="_Toc7134299" w:history="1">
+          <w:hyperlink w:anchor="_Toc7271844" w:history="1">
             <w:r>
               <w:rPr>
                 <w:rStyle w:val="Hyperlink"/>
@@ -3219,7 +3166,7 @@
                 <w:noProof/>
                 <w:webHidden/>
               </w:rPr>
-              <w:instrText xml:space="preserve"> PAGEREF _Toc7134299 \h </w:instrText>
+              <w:instrText xml:space="preserve"> PAGEREF _Toc7271844 \h </w:instrText>
             </w:r>
             <w:r>
               <w:rPr>
@@ -3265,7 +3212,7 @@
               <w:lang w:val="en-US"/>
             </w:rPr>
           </w:pPr>
-          <w:hyperlink w:anchor="_Toc7134300" w:history="1">
+          <w:hyperlink w:anchor="_Toc7271845" w:history="1">
             <w:r>
               <w:rPr>
                 <w:rStyle w:val="Hyperlink"/>
@@ -3315,7 +3262,7 @@
                 <w:noProof/>
                 <w:webHidden/>
               </w:rPr>
-              <w:instrText xml:space="preserve"> PAGEREF _Toc7134300 \h </w:instrText>
+              <w:instrText xml:space="preserve"> PAGEREF _Toc7271845 \h </w:instrText>
             </w:r>
             <w:r>
               <w:rPr>
@@ -3360,7 +3307,7 @@
               <w:lang w:val="en-US"/>
             </w:rPr>
           </w:pPr>
-          <w:hyperlink w:anchor="_Toc7134301" w:history="1">
+          <w:hyperlink w:anchor="_Toc7271846" w:history="1">
             <w:r>
               <w:rPr>
                 <w:rStyle w:val="Hyperlink"/>
@@ -3404,7 +3351,7 @@
                 <w:noProof/>
                 <w:webHidden/>
               </w:rPr>
-              <w:instrText xml:space="preserve"> PAGEREF _Toc7134301 \h </w:instrText>
+              <w:instrText xml:space="preserve"> PAGEREF _Toc7271846 \h </w:instrText>
             </w:r>
             <w:r>
               <w:rPr>
@@ -3424,7 +3371,7 @@
                 <w:noProof/>
                 <w:webHidden/>
               </w:rPr>
-              <w:t>14</w:t>
+              <w:t>15</w:t>
             </w:r>
             <w:r>
               <w:rPr>
@@ -3449,7 +3396,7 @@
               <w:lang w:val="en-US"/>
             </w:rPr>
           </w:pPr>
-          <w:hyperlink w:anchor="_Toc7134302" w:history="1">
+          <w:hyperlink w:anchor="_Toc7271847" w:history="1">
             <w:r>
               <w:rPr>
                 <w:rStyle w:val="Hyperlink"/>
@@ -3493,7 +3440,7 @@
                 <w:noProof/>
                 <w:webHidden/>
               </w:rPr>
-              <w:instrText xml:space="preserve"> PAGEREF _Toc7134302 \h </w:instrText>
+              <w:instrText xml:space="preserve"> PAGEREF _Toc7271847 \h </w:instrText>
             </w:r>
             <w:r>
               <w:rPr>
@@ -3513,7 +3460,7 @@
                 <w:noProof/>
                 <w:webHidden/>
               </w:rPr>
-              <w:t>14</w:t>
+              <w:t>15</w:t>
             </w:r>
             <w:r>
               <w:rPr>
@@ -3539,7 +3486,7 @@
               <w:lang w:val="en-US"/>
             </w:rPr>
           </w:pPr>
-          <w:hyperlink w:anchor="_Toc7134303" w:history="1">
+          <w:hyperlink w:anchor="_Toc7271848" w:history="1">
             <w:r>
               <w:rPr>
                 <w:rStyle w:val="Hyperlink"/>
@@ -3583,7 +3530,7 @@
                 <w:noProof/>
                 <w:webHidden/>
               </w:rPr>
-              <w:instrText xml:space="preserve"> PAGEREF _Toc7134303 \h </w:instrText>
+              <w:instrText xml:space="preserve"> PAGEREF _Toc7271848 \h </w:instrText>
             </w:r>
             <w:r>
               <w:rPr>
@@ -3629,7 +3576,7 @@
               <w:lang w:val="en-US"/>
             </w:rPr>
           </w:pPr>
-          <w:hyperlink w:anchor="_Toc7134304" w:history="1">
+          <w:hyperlink w:anchor="_Toc7271849" w:history="1">
             <w:r>
               <w:rPr>
                 <w:rStyle w:val="Hyperlink"/>
@@ -3673,7 +3620,7 @@
                 <w:noProof/>
                 <w:webHidden/>
               </w:rPr>
-              <w:instrText xml:space="preserve"> PAGEREF _Toc7134304 \h </w:instrText>
+              <w:instrText xml:space="preserve"> PAGEREF _Toc7271849 \h </w:instrText>
             </w:r>
             <w:r>
               <w:rPr>
@@ -3706,9 +3653,8 @@
         </w:p>
         <w:p>
           <w:pPr>
-            <w:pStyle w:val="TOC2"/>
+            <w:pStyle w:val="TOC3"/>
             <w:tabs>
-              <w:tab w:val="left" w:pos="1100"/>
               <w:tab w:val="right" w:leader="dot" w:pos="9628"/>
             </w:tabs>
             <w:rPr>
@@ -3719,71 +3665,72 @@
               <w:lang w:val="en-US"/>
             </w:rPr>
           </w:pPr>
-          <w:hyperlink w:anchor="_Toc7134305" w:history="1">
+          <w:hyperlink w:anchor="_Toc7271850" w:history="1">
             <w:r>
               <w:rPr>
                 <w:rStyle w:val="Hyperlink"/>
-                <w:noProof/>
-              </w:rPr>
-              <w:t>3.2.1.</w:t>
-            </w:r>
-            <w:r>
-              <w:rPr>
-                <w:rFonts w:asciiTheme="minorHAnsi" w:eastAsiaTheme="minorEastAsia" w:hAnsiTheme="minorHAnsi"/>
-                <w:noProof/>
-                <w:sz w:val="22"/>
-                <w:szCs w:val="22"/>
-                <w:lang w:val="en-US"/>
+                <w:b/>
+                <w:noProof/>
+                <w:shd w:val="clear" w:color="auto" w:fill="FFFFFF"/>
+              </w:rPr>
+              <w:t>Node</w:t>
+            </w:r>
+            <w:r>
+              <w:rPr>
+                <w:rStyle w:val="Hyperlink"/>
+                <w:noProof/>
+              </w:rPr>
+              <w:t>.</w:t>
+            </w:r>
+            <w:r>
+              <w:rPr>
+                <w:rStyle w:val="Hyperlink"/>
+                <w:b/>
+                <w:noProof/>
+                <w:shd w:val="clear" w:color="auto" w:fill="FFFFFF"/>
+              </w:rPr>
+              <w:t>JS</w:t>
+            </w:r>
+            <w:r>
+              <w:rPr>
+                <w:noProof/>
+                <w:webHidden/>
               </w:rPr>
               <w:tab/>
             </w:r>
             <w:r>
               <w:rPr>
-                <w:rStyle w:val="Hyperlink"/>
-                <w:noProof/>
-              </w:rPr>
-              <w:t>Node.JS</w:t>
-            </w:r>
-            <w:r>
-              <w:rPr>
                 <w:noProof/>
                 <w:webHidden/>
               </w:rPr>
-              <w:tab/>
+              <w:fldChar w:fldCharType="begin"/>
             </w:r>
             <w:r>
               <w:rPr>
                 <w:noProof/>
                 <w:webHidden/>
               </w:rPr>
-              <w:fldChar w:fldCharType="begin"/>
+              <w:instrText xml:space="preserve"> PAGEREF _Toc7271850 \h </w:instrText>
             </w:r>
             <w:r>
               <w:rPr>
                 <w:noProof/>
                 <w:webHidden/>
               </w:rPr>
-              <w:instrText xml:space="preserve"> PAGEREF _Toc7134305 \h </w:instrText>
             </w:r>
             <w:r>
               <w:rPr>
                 <w:noProof/>
                 <w:webHidden/>
               </w:rPr>
+              <w:fldChar w:fldCharType="separate"/>
             </w:r>
             <w:r>
               <w:rPr>
                 <w:noProof/>
                 <w:webHidden/>
               </w:rPr>
-              <w:fldChar w:fldCharType="separate"/>
-            </w:r>
-            <w:r>
-              <w:rPr>
-                <w:noProof/>
-                <w:webHidden/>
-              </w:rPr>
-              <w:t>16</w:t>
+              <w:t>17</w:t>
             </w:r>
             <w:r>
               <w:rPr>
@@ -3796,9 +3743,8 @@
         </w:p>
         <w:p>
           <w:pPr>
-            <w:pStyle w:val="TOC2"/>
+            <w:pStyle w:val="TOC3"/>
             <w:tabs>
-              <w:tab w:val="left" w:pos="1100"/>
               <w:tab w:val="right" w:leader="dot" w:pos="9628"/>
             </w:tabs>
             <w:rPr>
@@ -3809,51 +3755,68 @@
               <w:lang w:val="en-US"/>
             </w:rPr>
           </w:pPr>
-          <w:hyperlink w:anchor="_Toc7134306" w:history="1">
+          <w:hyperlink w:anchor="_Toc7271851" w:history="1">
             <w:r>
               <w:rPr>
                 <w:rStyle w:val="Hyperlink"/>
-                <w:noProof/>
-              </w:rPr>
-              <w:t>3.2.2.</w:t>
-            </w:r>
-            <w:r>
-              <w:rPr>
-                <w:rFonts w:asciiTheme="minorHAnsi" w:eastAsiaTheme="minorEastAsia" w:hAnsiTheme="minorHAnsi"/>
-                <w:noProof/>
-                <w:sz w:val="22"/>
-                <w:szCs w:val="22"/>
-                <w:lang w:val="en-US"/>
+                <w:b/>
+                <w:noProof/>
+                <w:shd w:val="clear" w:color="auto" w:fill="FFFFFF"/>
+              </w:rPr>
+              <w:t>Create</w:t>
+            </w:r>
+            <w:r>
+              <w:rPr>
+                <w:rStyle w:val="Hyperlink"/>
+                <w:noProof/>
+              </w:rPr>
+              <w:t xml:space="preserve"> </w:t>
+            </w:r>
+            <w:r>
+              <w:rPr>
+                <w:rStyle w:val="Hyperlink"/>
+                <w:b/>
+                <w:noProof/>
+                <w:shd w:val="clear" w:color="auto" w:fill="FFFFFF"/>
+              </w:rPr>
+              <w:t>React</w:t>
+            </w:r>
+            <w:r>
+              <w:rPr>
+                <w:rStyle w:val="Hyperlink"/>
+                <w:noProof/>
+              </w:rPr>
+              <w:t xml:space="preserve"> </w:t>
+            </w:r>
+            <w:r>
+              <w:rPr>
+                <w:rStyle w:val="Hyperlink"/>
+                <w:b/>
+                <w:noProof/>
+                <w:shd w:val="clear" w:color="auto" w:fill="FFFFFF"/>
+              </w:rPr>
+              <w:t>App</w:t>
+            </w:r>
+            <w:r>
+              <w:rPr>
+                <w:noProof/>
+                <w:webHidden/>
               </w:rPr>
               <w:tab/>
             </w:r>
             <w:r>
               <w:rPr>
-                <w:rStyle w:val="Hyperlink"/>
-                <w:noProof/>
-              </w:rPr>
-              <w:t>Create React App</w:t>
-            </w:r>
-            <w:r>
-              <w:rPr>
                 <w:noProof/>
                 <w:webHidden/>
               </w:rPr>
-              <w:tab/>
+              <w:fldChar w:fldCharType="begin"/>
             </w:r>
             <w:r>
               <w:rPr>
                 <w:noProof/>
                 <w:webHidden/>
               </w:rPr>
-              <w:fldChar w:fldCharType="begin"/>
-            </w:r>
-            <w:r>
-              <w:rPr>
-                <w:noProof/>
-                <w:webHidden/>
-              </w:rPr>
-              <w:instrText xml:space="preserve"> PAGEREF _Toc7134306 \h </w:instrText>
+              <w:instrText xml:space="preserve"> PAGEREF _Toc7271851 \h </w:instrText>
             </w:r>
             <w:r>
               <w:rPr>
@@ -3899,7 +3862,7 @@
               <w:lang w:val="en-US"/>
             </w:rPr>
           </w:pPr>
-          <w:hyperlink w:anchor="_Toc7134307" w:history="1">
+          <w:hyperlink w:anchor="_Toc7271852" w:history="1">
             <w:r>
               <w:rPr>
                 <w:rStyle w:val="Hyperlink"/>
@@ -3943,7 +3906,7 @@
                 <w:noProof/>
                 <w:webHidden/>
               </w:rPr>
-              <w:instrText xml:space="preserve"> PAGEREF _Toc7134307 \h </w:instrText>
+              <w:instrText xml:space="preserve"> PAGEREF _Toc7271852 \h </w:instrText>
             </w:r>
             <w:r>
               <w:rPr>
@@ -3976,9 +3939,8 @@
         </w:p>
         <w:p>
           <w:pPr>
-            <w:pStyle w:val="TOC2"/>
+            <w:pStyle w:val="TOC3"/>
             <w:tabs>
-              <w:tab w:val="left" w:pos="1100"/>
               <w:tab w:val="right" w:leader="dot" w:pos="9628"/>
             </w:tabs>
             <w:rPr>
@@ -3989,51 +3951,100 @@
               <w:lang w:val="en-US"/>
             </w:rPr>
           </w:pPr>
-          <w:hyperlink w:anchor="_Toc7134308" w:history="1">
+          <w:hyperlink w:anchor="_Toc7271853" w:history="1">
             <w:r>
               <w:rPr>
                 <w:rStyle w:val="Hyperlink"/>
-                <w:noProof/>
-              </w:rPr>
-              <w:t>3.3.1.</w:t>
-            </w:r>
-            <w:r>
-              <w:rPr>
-                <w:rFonts w:asciiTheme="minorHAnsi" w:eastAsiaTheme="minorEastAsia" w:hAnsiTheme="minorHAnsi"/>
-                <w:noProof/>
-                <w:sz w:val="22"/>
-                <w:szCs w:val="22"/>
-                <w:lang w:val="en-US"/>
+                <w:b/>
+                <w:noProof/>
+                <w:shd w:val="clear" w:color="auto" w:fill="FFFFFF"/>
+              </w:rPr>
+              <w:t>Descrierea</w:t>
+            </w:r>
+            <w:r>
+              <w:rPr>
+                <w:rStyle w:val="Hyperlink"/>
+                <w:noProof/>
+              </w:rPr>
+              <w:t xml:space="preserve"> </w:t>
+            </w:r>
+            <w:r>
+              <w:rPr>
+                <w:rStyle w:val="Hyperlink"/>
+                <w:b/>
+                <w:noProof/>
+                <w:shd w:val="clear" w:color="auto" w:fill="FFFFFF"/>
+              </w:rPr>
+              <w:t>generală</w:t>
+            </w:r>
+            <w:r>
+              <w:rPr>
+                <w:rStyle w:val="Hyperlink"/>
+                <w:noProof/>
+              </w:rPr>
+              <w:t xml:space="preserve"> </w:t>
+            </w:r>
+            <w:r>
+              <w:rPr>
+                <w:rStyle w:val="Hyperlink"/>
+                <w:b/>
+                <w:noProof/>
+                <w:shd w:val="clear" w:color="auto" w:fill="FFFFFF"/>
+              </w:rPr>
+              <w:t>a</w:t>
+            </w:r>
+            <w:r>
+              <w:rPr>
+                <w:rStyle w:val="Hyperlink"/>
+                <w:noProof/>
+              </w:rPr>
+              <w:t xml:space="preserve"> </w:t>
+            </w:r>
+            <w:r>
+              <w:rPr>
+                <w:rStyle w:val="Hyperlink"/>
+                <w:b/>
+                <w:noProof/>
+                <w:shd w:val="clear" w:color="auto" w:fill="FFFFFF"/>
+              </w:rPr>
+              <w:t>aplicației</w:t>
+            </w:r>
+            <w:r>
+              <w:rPr>
+                <w:rStyle w:val="Hyperlink"/>
+                <w:noProof/>
+              </w:rPr>
+              <w:t xml:space="preserve"> </w:t>
+            </w:r>
+            <w:r>
+              <w:rPr>
+                <w:rStyle w:val="Hyperlink"/>
+                <w:b/>
+                <w:noProof/>
+                <w:shd w:val="clear" w:color="auto" w:fill="FFFFFF"/>
+              </w:rPr>
+              <w:t>Booky</w:t>
+            </w:r>
+            <w:r>
+              <w:rPr>
+                <w:noProof/>
+                <w:webHidden/>
               </w:rPr>
               <w:tab/>
             </w:r>
             <w:r>
               <w:rPr>
-                <w:rStyle w:val="Hyperlink"/>
-                <w:noProof/>
-              </w:rPr>
-              <w:t>Descrierea generală a aplicației Booky</w:t>
-            </w:r>
-            <w:r>
-              <w:rPr>
                 <w:noProof/>
                 <w:webHidden/>
               </w:rPr>
-              <w:tab/>
+              <w:fldChar w:fldCharType="begin"/>
             </w:r>
             <w:r>
               <w:rPr>
                 <w:noProof/>
                 <w:webHidden/>
               </w:rPr>
-              <w:fldChar w:fldCharType="begin"/>
-            </w:r>
-            <w:r>
-              <w:rPr>
-                <w:noProof/>
-                <w:webHidden/>
-              </w:rPr>
-              <w:instrText xml:space="preserve"> PAGEREF _Toc7134308 \h </w:instrText>
+              <w:instrText xml:space="preserve"> PAGEREF _Toc7271853 \h </w:instrText>
             </w:r>
             <w:r>
               <w:rPr>
@@ -4066,9 +4077,8 @@
         </w:p>
         <w:p>
           <w:pPr>
-            <w:pStyle w:val="TOC2"/>
+            <w:pStyle w:val="TOC3"/>
             <w:tabs>
-              <w:tab w:val="left" w:pos="1100"/>
               <w:tab w:val="right" w:leader="dot" w:pos="9628"/>
             </w:tabs>
             <w:rPr>
@@ -4079,51 +4089,52 @@
               <w:lang w:val="en-US"/>
             </w:rPr>
           </w:pPr>
-          <w:hyperlink w:anchor="_Toc7134309" w:history="1">
+          <w:hyperlink w:anchor="_Toc7271854" w:history="1">
             <w:r>
               <w:rPr>
                 <w:rStyle w:val="Hyperlink"/>
-                <w:noProof/>
-              </w:rPr>
-              <w:t>3.3.2.</w:t>
-            </w:r>
-            <w:r>
-              <w:rPr>
-                <w:rFonts w:asciiTheme="minorHAnsi" w:eastAsiaTheme="minorEastAsia" w:hAnsiTheme="minorHAnsi"/>
-                <w:noProof/>
-                <w:sz w:val="22"/>
-                <w:szCs w:val="22"/>
-                <w:lang w:val="en-US"/>
+                <w:b/>
+                <w:noProof/>
+                <w:shd w:val="clear" w:color="auto" w:fill="FFFFFF"/>
+              </w:rPr>
+              <w:t>Ierarhia</w:t>
+            </w:r>
+            <w:r>
+              <w:rPr>
+                <w:rStyle w:val="Hyperlink"/>
+                <w:noProof/>
+              </w:rPr>
+              <w:t xml:space="preserve"> </w:t>
+            </w:r>
+            <w:r>
+              <w:rPr>
+                <w:rStyle w:val="Hyperlink"/>
+                <w:b/>
+                <w:noProof/>
+                <w:shd w:val="clear" w:color="auto" w:fill="FFFFFF"/>
+              </w:rPr>
+              <w:t>aplicației</w:t>
+            </w:r>
+            <w:r>
+              <w:rPr>
+                <w:noProof/>
+                <w:webHidden/>
               </w:rPr>
               <w:tab/>
             </w:r>
             <w:r>
               <w:rPr>
-                <w:rStyle w:val="Hyperlink"/>
-                <w:noProof/>
-              </w:rPr>
-              <w:t>Ierarhia aplicației</w:t>
-            </w:r>
-            <w:r>
-              <w:rPr>
                 <w:noProof/>
                 <w:webHidden/>
               </w:rPr>
-              <w:tab/>
+              <w:fldChar w:fldCharType="begin"/>
             </w:r>
             <w:r>
               <w:rPr>
                 <w:noProof/>
                 <w:webHidden/>
               </w:rPr>
-              <w:fldChar w:fldCharType="begin"/>
-            </w:r>
-            <w:r>
-              <w:rPr>
-                <w:noProof/>
-                <w:webHidden/>
-              </w:rPr>
-              <w:instrText xml:space="preserve"> PAGEREF _Toc7134309 \h </w:instrText>
+              <w:instrText xml:space="preserve"> PAGEREF _Toc7271854 \h </w:instrText>
             </w:r>
             <w:r>
               <w:rPr>
@@ -4156,9 +4167,8 @@
         </w:p>
         <w:p>
           <w:pPr>
-            <w:pStyle w:val="TOC2"/>
+            <w:pStyle w:val="TOC3"/>
             <w:tabs>
-              <w:tab w:val="left" w:pos="1100"/>
               <w:tab w:val="right" w:leader="dot" w:pos="9628"/>
             </w:tabs>
             <w:rPr>
@@ -4169,51 +4179,84 @@
               <w:lang w:val="en-US"/>
             </w:rPr>
           </w:pPr>
-          <w:hyperlink w:anchor="_Toc7134310" w:history="1">
+          <w:hyperlink w:anchor="_Toc7271855" w:history="1">
             <w:r>
               <w:rPr>
                 <w:rStyle w:val="Hyperlink"/>
-                <w:noProof/>
-              </w:rPr>
-              <w:t>3.3.3.</w:t>
-            </w:r>
-            <w:r>
-              <w:rPr>
-                <w:rFonts w:asciiTheme="minorHAnsi" w:eastAsiaTheme="minorEastAsia" w:hAnsiTheme="minorHAnsi"/>
-                <w:noProof/>
-                <w:sz w:val="22"/>
-                <w:szCs w:val="22"/>
-                <w:lang w:val="en-US"/>
+                <w:b/>
+                <w:noProof/>
+                <w:shd w:val="clear" w:color="auto" w:fill="FFFFFF"/>
+              </w:rPr>
+              <w:t>Store</w:t>
+            </w:r>
+            <w:r>
+              <w:rPr>
+                <w:rStyle w:val="Hyperlink"/>
+                <w:noProof/>
+              </w:rPr>
+              <w:t>-</w:t>
+            </w:r>
+            <w:r>
+              <w:rPr>
+                <w:rStyle w:val="Hyperlink"/>
+                <w:b/>
+                <w:noProof/>
+                <w:shd w:val="clear" w:color="auto" w:fill="FFFFFF"/>
+              </w:rPr>
+              <w:t>ul</w:t>
+            </w:r>
+            <w:r>
+              <w:rPr>
+                <w:rStyle w:val="Hyperlink"/>
+                <w:noProof/>
+              </w:rPr>
+              <w:t xml:space="preserve"> </w:t>
+            </w:r>
+            <w:r>
+              <w:rPr>
+                <w:rStyle w:val="Hyperlink"/>
+                <w:b/>
+                <w:noProof/>
+                <w:shd w:val="clear" w:color="auto" w:fill="FFFFFF"/>
+              </w:rPr>
+              <w:t>în</w:t>
+            </w:r>
+            <w:r>
+              <w:rPr>
+                <w:rStyle w:val="Hyperlink"/>
+                <w:noProof/>
+              </w:rPr>
+              <w:t xml:space="preserve"> </w:t>
+            </w:r>
+            <w:r>
+              <w:rPr>
+                <w:rStyle w:val="Hyperlink"/>
+                <w:b/>
+                <w:noProof/>
+                <w:shd w:val="clear" w:color="auto" w:fill="FFFFFF"/>
+              </w:rPr>
+              <w:t>aplicație</w:t>
+            </w:r>
+            <w:r>
+              <w:rPr>
+                <w:noProof/>
+                <w:webHidden/>
               </w:rPr>
               <w:tab/>
             </w:r>
             <w:r>
               <w:rPr>
-                <w:rStyle w:val="Hyperlink"/>
-                <w:noProof/>
-              </w:rPr>
-              <w:t>Store-ul în aplicație</w:t>
-            </w:r>
-            <w:r>
-              <w:rPr>
                 <w:noProof/>
                 <w:webHidden/>
               </w:rPr>
-              <w:tab/>
+              <w:fldChar w:fldCharType="begin"/>
             </w:r>
             <w:r>
               <w:rPr>
                 <w:noProof/>
                 <w:webHidden/>
               </w:rPr>
-              <w:fldChar w:fldCharType="begin"/>
-            </w:r>
-            <w:r>
-              <w:rPr>
-                <w:noProof/>
-                <w:webHidden/>
-              </w:rPr>
-              <w:instrText xml:space="preserve"> PAGEREF _Toc7134310 \h </w:instrText>
+              <w:instrText xml:space="preserve"> PAGEREF _Toc7271855 \h </w:instrText>
             </w:r>
             <w:r>
               <w:rPr>
@@ -4246,9 +4289,8 @@
         </w:p>
         <w:p>
           <w:pPr>
-            <w:pStyle w:val="TOC2"/>
+            <w:pStyle w:val="TOC3"/>
             <w:tabs>
-              <w:tab w:val="left" w:pos="1100"/>
               <w:tab w:val="right" w:leader="dot" w:pos="9628"/>
             </w:tabs>
             <w:rPr>
@@ -4259,51 +4301,100 @@
               <w:lang w:val="en-US"/>
             </w:rPr>
           </w:pPr>
-          <w:hyperlink w:anchor="_Toc7134311" w:history="1">
+          <w:hyperlink w:anchor="_Toc7271856" w:history="1">
             <w:r>
               <w:rPr>
                 <w:rStyle w:val="Hyperlink"/>
-                <w:noProof/>
-              </w:rPr>
-              <w:t>3.3.4.</w:t>
-            </w:r>
-            <w:r>
-              <w:rPr>
-                <w:rFonts w:asciiTheme="minorHAnsi" w:eastAsiaTheme="minorEastAsia" w:hAnsiTheme="minorHAnsi"/>
-                <w:noProof/>
-                <w:sz w:val="22"/>
-                <w:szCs w:val="22"/>
-                <w:lang w:val="en-US"/>
+                <w:b/>
+                <w:noProof/>
+                <w:shd w:val="clear" w:color="auto" w:fill="FFFFFF"/>
+              </w:rPr>
+              <w:t>Utilizarea</w:t>
+            </w:r>
+            <w:r>
+              <w:rPr>
+                <w:rStyle w:val="Hyperlink"/>
+                <w:noProof/>
+              </w:rPr>
+              <w:t xml:space="preserve"> </w:t>
+            </w:r>
+            <w:r>
+              <w:rPr>
+                <w:rStyle w:val="Hyperlink"/>
+                <w:b/>
+                <w:noProof/>
+                <w:shd w:val="clear" w:color="auto" w:fill="FFFFFF"/>
+              </w:rPr>
+              <w:t>acțiunilor</w:t>
+            </w:r>
+            <w:r>
+              <w:rPr>
+                <w:rStyle w:val="Hyperlink"/>
+                <w:noProof/>
+              </w:rPr>
+              <w:t xml:space="preserve"> </w:t>
+            </w:r>
+            <w:r>
+              <w:rPr>
+                <w:rStyle w:val="Hyperlink"/>
+                <w:b/>
+                <w:noProof/>
+                <w:shd w:val="clear" w:color="auto" w:fill="FFFFFF"/>
+              </w:rPr>
+              <w:t>de</w:t>
+            </w:r>
+            <w:r>
+              <w:rPr>
+                <w:rStyle w:val="Hyperlink"/>
+                <w:noProof/>
+              </w:rPr>
+              <w:t xml:space="preserve"> </w:t>
+            </w:r>
+            <w:r>
+              <w:rPr>
+                <w:rStyle w:val="Hyperlink"/>
+                <w:b/>
+                <w:noProof/>
+                <w:shd w:val="clear" w:color="auto" w:fill="FFFFFF"/>
+              </w:rPr>
+              <w:t>a</w:t>
+            </w:r>
+            <w:r>
+              <w:rPr>
+                <w:rStyle w:val="Hyperlink"/>
+                <w:noProof/>
+              </w:rPr>
+              <w:t xml:space="preserve"> </w:t>
+            </w:r>
+            <w:r>
+              <w:rPr>
+                <w:rStyle w:val="Hyperlink"/>
+                <w:b/>
+                <w:noProof/>
+                <w:shd w:val="clear" w:color="auto" w:fill="FFFFFF"/>
+              </w:rPr>
+              <w:t>face fetch la date pentru a popula componentele și store-ul</w:t>
+            </w:r>
+            <w:r>
+              <w:rPr>
+                <w:noProof/>
+                <w:webHidden/>
               </w:rPr>
               <w:tab/>
             </w:r>
             <w:r>
               <w:rPr>
-                <w:rStyle w:val="Hyperlink"/>
-                <w:noProof/>
-              </w:rPr>
-              <w:t>Utilizarea acțiunilor de a face fetch la date pentru a popula componentele și store-ul</w:t>
-            </w:r>
-            <w:r>
-              <w:rPr>
                 <w:noProof/>
                 <w:webHidden/>
               </w:rPr>
-              <w:tab/>
+              <w:fldChar w:fldCharType="begin"/>
             </w:r>
             <w:r>
               <w:rPr>
                 <w:noProof/>
                 <w:webHidden/>
               </w:rPr>
-              <w:fldChar w:fldCharType="begin"/>
-            </w:r>
-            <w:r>
-              <w:rPr>
-                <w:noProof/>
-                <w:webHidden/>
-              </w:rPr>
-              <w:instrText xml:space="preserve"> PAGEREF _Toc7134311 \h </w:instrText>
+              <w:instrText xml:space="preserve"> PAGEREF _Toc7271856 \h </w:instrText>
             </w:r>
             <w:r>
               <w:rPr>
@@ -4345,7 +4436,7 @@
               <w:lang w:val="en-US"/>
             </w:rPr>
           </w:pPr>
-          <w:hyperlink w:anchor="_Toc7134312" w:history="1">
+          <w:hyperlink w:anchor="_Toc7271857" w:history="1">
             <w:r>
               <w:rPr>
                 <w:rStyle w:val="Hyperlink"/>
@@ -4372,7 +4463,7 @@
                 <w:noProof/>
                 <w:webHidden/>
               </w:rPr>
-              <w:instrText xml:space="preserve"> PAGEREF _Toc7134312 \h </w:instrText>
+              <w:instrText xml:space="preserve"> PAGEREF _Toc7271857 \h </w:instrText>
             </w:r>
             <w:r>
               <w:rPr>
@@ -4414,7 +4505,7 @@
               <w:lang w:val="en-US"/>
             </w:rPr>
           </w:pPr>
-          <w:hyperlink w:anchor="_Toc7134313" w:history="1">
+          <w:hyperlink w:anchor="_Toc7271858" w:history="1">
             <w:r>
               <w:rPr>
                 <w:rStyle w:val="Hyperlink"/>
@@ -4441,7 +4532,7 @@
                 <w:noProof/>
                 <w:webHidden/>
               </w:rPr>
-              <w:instrText xml:space="preserve"> PAGEREF _Toc7134313 \h </w:instrText>
+              <w:instrText xml:space="preserve"> PAGEREF _Toc7271858 \h </w:instrText>
             </w:r>
             <w:r>
               <w:rPr>
@@ -4518,12 +4609,12 @@
         <w:ind w:left="737"/>
         <w:outlineLvl w:val="0"/>
       </w:pPr>
-      <w:bookmarkStart w:id="2" w:name="_Toc7134289"/>
+      <w:bookmarkStart w:id="1" w:name="_Toc7271834"/>
       <w:r>
         <w:lastRenderedPageBreak/>
         <w:t>INTRODUCERE</w:t>
       </w:r>
-      <w:bookmarkEnd w:id="2"/>
+      <w:bookmarkEnd w:id="1"/>
     </w:p>
     <w:p>
       <w:pPr>
@@ -5116,7 +5207,7 @@
         </w:numPr>
         <w:outlineLvl w:val="0"/>
       </w:pPr>
-      <w:bookmarkStart w:id="3" w:name="_Toc7134290"/>
+      <w:bookmarkStart w:id="2" w:name="_Toc7271835"/>
       <w:r>
         <w:lastRenderedPageBreak/>
         <w:t xml:space="preserve">PREZENTAREA </w:t>
@@ -5130,18 +5221,18 @@
       <w:r>
         <w:t xml:space="preserve"> ȘI REACT</w:t>
       </w:r>
-      <w:bookmarkEnd w:id="3"/>
+      <w:bookmarkEnd w:id="2"/>
     </w:p>
     <w:p>
       <w:pPr>
         <w:pStyle w:val="Head23"/>
         <w:outlineLvl w:val="1"/>
       </w:pPr>
-      <w:bookmarkStart w:id="4" w:name="_Toc7134291"/>
+      <w:bookmarkStart w:id="3" w:name="_Toc7271836"/>
       <w:r>
         <w:t>Scurt istoric</w:t>
       </w:r>
-      <w:bookmarkEnd w:id="4"/>
+      <w:bookmarkEnd w:id="3"/>
     </w:p>
     <w:p>
       <w:pPr>
@@ -5316,11 +5407,11 @@
         <w:pStyle w:val="Head23"/>
         <w:outlineLvl w:val="1"/>
       </w:pPr>
-      <w:bookmarkStart w:id="5" w:name="_Toc7134292"/>
+      <w:bookmarkStart w:id="4" w:name="_Toc7271837"/>
       <w:r>
         <w:t>Motivele utilizării React Js</w:t>
       </w:r>
-      <w:bookmarkEnd w:id="5"/>
+      <w:bookmarkEnd w:id="4"/>
     </w:p>
     <w:p>
       <w:pPr>
@@ -5432,11 +5523,11 @@
         <w:pStyle w:val="Head23"/>
         <w:outlineLvl w:val="1"/>
       </w:pPr>
-      <w:bookmarkStart w:id="6" w:name="_Toc7134293"/>
+      <w:bookmarkStart w:id="5" w:name="_Toc7271838"/>
       <w:r>
         <w:t>Bazele React JS</w:t>
       </w:r>
-      <w:bookmarkEnd w:id="6"/>
+      <w:bookmarkEnd w:id="5"/>
     </w:p>
     <w:p>
       <w:pPr>
@@ -5805,11 +5896,11 @@
         <w:pStyle w:val="Head23"/>
         <w:outlineLvl w:val="1"/>
       </w:pPr>
-      <w:bookmarkStart w:id="7" w:name="_Toc7134294"/>
+      <w:bookmarkStart w:id="6" w:name="_Toc7271839"/>
       <w:r>
         <w:t>Motivele utilizării Redux</w:t>
       </w:r>
-      <w:bookmarkEnd w:id="7"/>
+      <w:bookmarkEnd w:id="6"/>
     </w:p>
     <w:p>
       <w:pPr>
@@ -5871,11 +5962,11 @@
         <w:pStyle w:val="Head23"/>
         <w:outlineLvl w:val="1"/>
       </w:pPr>
-      <w:bookmarkStart w:id="8" w:name="_Toc7134295"/>
+      <w:bookmarkStart w:id="7" w:name="_Toc7271840"/>
       <w:r>
         <w:t>Bazele Redux-ului</w:t>
       </w:r>
-      <w:bookmarkEnd w:id="8"/>
+      <w:bookmarkEnd w:id="7"/>
     </w:p>
     <w:p>
       <w:pPr>
@@ -6023,18 +6114,24 @@
     </w:p>
     <w:p>
       <w:pPr>
-        <w:pStyle w:val="Head23"/>
-        <w:numPr>
-          <w:ilvl w:val="2"/>
-          <w:numId w:val="15"/>
-        </w:numPr>
-        <w:outlineLvl w:val="1"/>
-      </w:pPr>
-      <w:bookmarkStart w:id="9" w:name="_Toc7134296"/>
-      <w:r>
+        <w:pStyle w:val="Heading3"/>
+        <w:spacing w:before="120" w:after="120"/>
+        <w:ind w:left="708" w:firstLine="708"/>
+        <w:jc w:val="left"/>
+      </w:pPr>
+      <w:bookmarkStart w:id="8" w:name="_Toc7271582"/>
+      <w:bookmarkStart w:id="9" w:name="_Toc7271607"/>
+      <w:bookmarkStart w:id="10" w:name="_Toc7271841"/>
+      <w:r>
+        <w:rPr>
+          <w:b/>
+          <w:sz w:val="24"/>
+        </w:rPr>
         <w:t>Acțiuni</w:t>
       </w:r>
+      <w:bookmarkEnd w:id="8"/>
       <w:bookmarkEnd w:id="9"/>
+      <w:bookmarkEnd w:id="10"/>
     </w:p>
     <w:p>
       <w:pPr>
@@ -6308,328 +6405,334 @@
     </w:p>
     <w:p>
       <w:pPr>
-        <w:pStyle w:val="Head23"/>
-        <w:numPr>
-          <w:ilvl w:val="2"/>
-          <w:numId w:val="15"/>
-        </w:numPr>
-        <w:outlineLvl w:val="1"/>
-      </w:pPr>
-      <w:bookmarkStart w:id="10" w:name="_Toc7134297"/>
-      <w:r>
+        <w:pStyle w:val="Heading3"/>
+        <w:spacing w:before="120" w:after="120"/>
+        <w:ind w:left="709" w:firstLine="707"/>
+        <w:jc w:val="left"/>
+      </w:pPr>
+      <w:bookmarkStart w:id="11" w:name="_Toc7271842"/>
+      <w:r>
+        <w:rPr>
+          <w:b/>
+          <w:sz w:val="24"/>
+          <w:shd w:val="clear" w:color="auto" w:fill="FFFFFF"/>
+        </w:rPr>
+        <w:lastRenderedPageBreak/>
         <w:t>Reduceri</w:t>
       </w:r>
-      <w:bookmarkEnd w:id="10"/>
+      <w:bookmarkEnd w:id="11"/>
     </w:p>
     <w:p>
       <w:pPr>
         <w:ind w:left="1416" w:firstLine="708"/>
       </w:pPr>
       <w:r>
+        <w:t>Un reducer decide cum fiecare acțiune afectează starea globală și este constituit dintr-o funcție ce primește 2 parametri</w:t>
+      </w:r>
+      <w:r>
+        <w:t xml:space="preserve">: </w:t>
+      </w:r>
+      <w:r>
+        <w:t xml:space="preserve">starea curentă și acțiunea iar ceea ce este returnat din funcție va constitui starea nouă cu schimbări. </w:t>
+      </w:r>
+    </w:p>
+    <w:p>
+      <w:pPr>
+        <w:ind w:left="1416" w:firstLine="708"/>
+      </w:pPr>
+      <w:r>
+        <w:t>(pre</w:t>
+      </w:r>
+      <w:r>
+        <w:t>viousState, action) =&gt; newState</w:t>
+      </w:r>
+    </w:p>
+    <w:p>
+      <w:pPr>
+        <w:ind w:left="1416" w:firstLine="708"/>
+      </w:pPr>
+      <w:r>
+        <w:t xml:space="preserve">Este foarte important ca reducerii să fie întotdeauna funcții pure. </w:t>
+      </w:r>
+      <w:r>
+        <w:t>Având aceleași argumente, reducerul trebuie să calculeze starea viitoare și să o returneze. Fără surprize. Fara side efecte. Fara API chemări. Fără mutații. Doar o calculare.</w:t>
+      </w:r>
+    </w:p>
+    <w:p>
+      <w:pPr>
+        <w:ind w:left="1416"/>
+      </w:pPr>
+      <w:r>
+        <w:t xml:space="preserve">Fie </w:t>
+      </w:r>
+      <w:r>
+        <w:t>este necesar</w:t>
+      </w:r>
+      <w:r>
+        <w:t xml:space="preserve"> de un reducer care gestionează o listă de nume.</w:t>
+      </w:r>
+      <w:r>
+        <w:t xml:space="preserve"> O implementare a reducer</w:t>
+      </w:r>
+      <w:r>
+        <w:t>-</w:t>
+      </w:r>
+      <w:r>
+        <w:t>ului poate fi în felul următor:</w:t>
+      </w:r>
+    </w:p>
+    <w:p>
+      <w:pPr>
+        <w:ind w:left="2124"/>
+      </w:pPr>
+      <w:r>
+        <w:t>const initialState =</w:t>
+      </w:r>
+      <w:r>
+        <w:t xml:space="preserve"> []</w:t>
+      </w:r>
+    </w:p>
+    <w:p>
+      <w:pPr>
+        <w:ind w:left="2124"/>
+      </w:pPr>
+      <w:r>
+        <w:t>function namesReducer(state = initialState, action) {</w:t>
+      </w:r>
+    </w:p>
+    <w:p>
+      <w:pPr>
+        <w:ind w:left="2124"/>
+      </w:pPr>
+      <w:r>
+        <w:t xml:space="preserve">  switch(action.type) {</w:t>
+      </w:r>
+    </w:p>
+    <w:p>
+      <w:pPr>
+        <w:ind w:left="2124"/>
+      </w:pPr>
+      <w:r>
+        <w:t xml:space="preserve">    case 'ADD_NAME' : </w:t>
+      </w:r>
+    </w:p>
+    <w:p>
+      <w:pPr>
+        <w:ind w:left="2124"/>
+      </w:pPr>
+      <w:r>
+        <w:t xml:space="preserve">      return </w:t>
+      </w:r>
+      <w:r>
+        <w:t>[...state</w:t>
+      </w:r>
+      <w:r>
+        <w:t>, action.name]</w:t>
+      </w:r>
+    </w:p>
+    <w:p>
+      <w:pPr>
+        <w:ind w:left="2124"/>
+      </w:pPr>
+      <w:r>
+        <w:t xml:space="preserve">    case 'REMOVE_NAME': </w:t>
+      </w:r>
+    </w:p>
+    <w:p>
+      <w:pPr>
+        <w:ind w:left="2124"/>
+      </w:pPr>
+      <w:r>
+        <w:t xml:space="preserve">      return state.</w:t>
+      </w:r>
+      <w:r>
+        <w:t>filter(name =&gt; name !== action.name )}</w:t>
+      </w:r>
+    </w:p>
+    <w:p>
+      <w:pPr>
+        <w:ind w:left="2124"/>
+      </w:pPr>
+      <w:r>
+        <w:t xml:space="preserve">    default: </w:t>
+      </w:r>
+    </w:p>
+    <w:p>
+      <w:pPr>
+        <w:ind w:left="2124"/>
+      </w:pPr>
+      <w:r>
+        <w:t xml:space="preserve">      return state</w:t>
+      </w:r>
+    </w:p>
+    <w:p>
+      <w:pPr>
+        <w:ind w:left="2124"/>
+      </w:pPr>
+      <w:r>
+        <w:t xml:space="preserve">  }</w:t>
+      </w:r>
+    </w:p>
+    <w:p>
+      <w:pPr>
+        <w:ind w:left="1416" w:firstLine="708"/>
+        <w:rPr>
+          <w:i/>
+        </w:rPr>
+      </w:pPr>
+      <w:r>
+        <w:t xml:space="preserve">În exemplul dat am început prin specificarea unei stări inițiale. Asta este </w:t>
+      </w:r>
+      <w:r>
+        <w:t xml:space="preserve">modalitatea de </w:t>
+      </w:r>
+      <w:r>
+        <w:t>a returna starea inițială a aplicației.</w:t>
+      </w:r>
+      <w:r>
+        <w:t xml:space="preserve"> Atribuirea state la initialState în parametrii funcției e</w:t>
+      </w:r>
+      <w:r>
+        <w:t>ste</w:t>
+      </w:r>
+      <w:r>
+        <w:t xml:space="preserve"> o metodă relativ nouă in JavaScript de a atribui unu</w:t>
+      </w:r>
+      <w:r>
+        <w:t>i parametru valori inițiale dacă</w:t>
+      </w:r>
+      <w:r>
+        <w:t xml:space="preserve"> paramentrul este </w:t>
+      </w:r>
+      <w:r>
+        <w:rPr>
+          <w:i/>
+        </w:rPr>
+        <w:t xml:space="preserve">undefined. </w:t>
+      </w:r>
+      <w:r>
+        <w:t xml:space="preserve">O alternativă la așa atribuire este de controlat tipul parametrului în funcție manual și de returnat starea inițială dacă tipul e </w:t>
+      </w:r>
+      <w:r>
+        <w:rPr>
+          <w:i/>
+        </w:rPr>
+        <w:t>undefined.</w:t>
+      </w:r>
+    </w:p>
+    <w:p>
+      <w:pPr>
+        <w:ind w:left="2124"/>
+      </w:pPr>
+      <w:r>
+        <w:t>if (typeof state === 'undefined') {</w:t>
+      </w:r>
+    </w:p>
+    <w:p>
+      <w:pPr>
+        <w:ind w:left="2124"/>
+      </w:pPr>
+      <w:r>
+        <w:t xml:space="preserve">    return initialState</w:t>
+      </w:r>
+    </w:p>
+    <w:p>
+      <w:pPr>
+        <w:ind w:left="2124"/>
+        <w:rPr>
+          <w:i/>
+        </w:rPr>
+      </w:pPr>
+      <w:r>
+        <w:t>}</w:t>
+      </w:r>
+    </w:p>
+    <w:p>
+      <w:pPr>
+        <w:ind w:left="1416" w:firstLine="708"/>
+      </w:pPr>
+      <w:r>
+        <w:t xml:space="preserve">După asta avem un simplu switch statement care în dependență de tipul acțiunii calculează starea nouă și o returnează. În cazul </w:t>
+      </w:r>
+      <w:r>
+        <w:t>dat</w:t>
+      </w:r>
+      <w:r>
+        <w:t xml:space="preserve"> </w:t>
+      </w:r>
+      <w:r>
+        <w:t xml:space="preserve">sunt prezente </w:t>
+      </w:r>
+      <w:r>
+        <w:t>trei cazuri p</w:t>
+      </w:r>
+      <w:r>
+        <w:t>osibile: ADD_NAME, REMOVE_NAME ș</w:t>
+      </w:r>
+      <w:r>
+        <w:t>i default care respectiv adaugă un nume, șterg</w:t>
+      </w:r>
+      <w:r>
+        <w:t>e</w:t>
+      </w:r>
+      <w:r>
+        <w:t xml:space="preserve"> un nume și returnează ace</w:t>
+      </w:r>
+      <w:r>
+        <w:t>e</w:t>
+      </w:r>
+      <w:r>
+        <w:t xml:space="preserve">ași stare. </w:t>
+      </w:r>
+      <w:r>
+        <w:t xml:space="preserve">Se poate observa că </w:t>
+      </w:r>
+      <w:r>
+        <w:t>starea</w:t>
+      </w:r>
+      <w:r>
+        <w:t xml:space="preserve"> nu este mutată și este folosit</w:t>
+      </w:r>
+      <w:r>
+        <w:t xml:space="preserve"> </w:t>
+      </w:r>
+      <w:r>
+        <w:rPr>
+          <w:i/>
+        </w:rPr>
+        <w:t xml:space="preserve">object spread operator </w:t>
+      </w:r>
+      <w:r>
+        <w:t>pentru a crea o stare nouă</w:t>
+      </w:r>
+      <w:r>
+        <w:t>.</w:t>
+      </w:r>
+    </w:p>
+    <w:p>
+      <w:pPr>
+        <w:pStyle w:val="Heading3"/>
+        <w:spacing w:before="120" w:after="120"/>
+        <w:ind w:left="709" w:firstLine="707"/>
+        <w:jc w:val="left"/>
+      </w:pPr>
+      <w:bookmarkStart w:id="12" w:name="_Toc7271843"/>
+      <w:r>
+        <w:rPr>
+          <w:b/>
+          <w:sz w:val="24"/>
+          <w:shd w:val="clear" w:color="auto" w:fill="FFFFFF"/>
+        </w:rPr>
         <w:lastRenderedPageBreak/>
-        <w:t>Un reducer decide cum fiecare acțiune afectează starea globală și este constituit dintr-o funcție ce primește 2 parametri</w:t>
-      </w:r>
-      <w:r>
-        <w:t xml:space="preserve">: </w:t>
-      </w:r>
-      <w:r>
-        <w:t xml:space="preserve">starea curentă și acțiunea iar ceea ce este returnat din funcție va constitui starea nouă cu schimbări. </w:t>
-      </w:r>
-    </w:p>
-    <w:p>
-      <w:pPr>
-        <w:ind w:left="1416" w:firstLine="708"/>
-      </w:pPr>
-      <w:r>
-        <w:t>(pre</w:t>
-      </w:r>
-      <w:r>
-        <w:t>viousState, action) =&gt; newState</w:t>
-      </w:r>
-    </w:p>
-    <w:p>
-      <w:pPr>
-        <w:ind w:left="1416" w:firstLine="708"/>
-      </w:pPr>
-      <w:r>
-        <w:t xml:space="preserve">Este foarte important ca reducerii să fie întotdeauna funcții pure. </w:t>
-      </w:r>
-      <w:r>
-        <w:t>Având aceleași argumente, reducerul trebuie să calculeze starea viitoare și să o returneze. Fără surprize. Fara side efecte. Fara API chemări. Fără mutații. Doar o calculare.</w:t>
-      </w:r>
-    </w:p>
-    <w:p>
-      <w:pPr>
-        <w:ind w:left="1416"/>
-      </w:pPr>
-      <w:r>
-        <w:t xml:space="preserve">Fie </w:t>
-      </w:r>
-      <w:r>
-        <w:t>este necesar</w:t>
-      </w:r>
-      <w:r>
-        <w:t xml:space="preserve"> de un reducer care gestionează o listă de nume.</w:t>
-      </w:r>
-      <w:r>
-        <w:t xml:space="preserve"> O implementare a reducer</w:t>
-      </w:r>
-      <w:r>
-        <w:t>-</w:t>
-      </w:r>
-      <w:r>
-        <w:t>ului poate fi în felul următor:</w:t>
-      </w:r>
-    </w:p>
-    <w:p>
-      <w:pPr>
-        <w:ind w:left="2124"/>
-      </w:pPr>
-      <w:r>
-        <w:t>const initialState =</w:t>
-      </w:r>
-      <w:r>
-        <w:t xml:space="preserve"> []</w:t>
-      </w:r>
-    </w:p>
-    <w:p>
-      <w:pPr>
-        <w:ind w:left="2124"/>
-      </w:pPr>
-      <w:r>
-        <w:t>function namesReducer(state = initialState, action) {</w:t>
-      </w:r>
-    </w:p>
-    <w:p>
-      <w:pPr>
-        <w:ind w:left="2124"/>
-      </w:pPr>
-      <w:r>
-        <w:t xml:space="preserve">  switch(action.type) {</w:t>
-      </w:r>
-    </w:p>
-    <w:p>
-      <w:pPr>
-        <w:ind w:left="2124"/>
-      </w:pPr>
-      <w:r>
-        <w:t xml:space="preserve">    case 'ADD_NAME' : </w:t>
-      </w:r>
-    </w:p>
-    <w:p>
-      <w:pPr>
-        <w:ind w:left="2124"/>
-      </w:pPr>
-      <w:r>
-        <w:t xml:space="preserve">      return </w:t>
-      </w:r>
-      <w:r>
-        <w:t>[...state</w:t>
-      </w:r>
-      <w:r>
-        <w:t>, action.name]</w:t>
-      </w:r>
-    </w:p>
-    <w:p>
-      <w:pPr>
-        <w:ind w:left="2124"/>
-      </w:pPr>
-      <w:r>
-        <w:t xml:space="preserve">    case 'REMOVE_NAME': </w:t>
-      </w:r>
-    </w:p>
-    <w:p>
-      <w:pPr>
-        <w:ind w:left="2124"/>
-      </w:pPr>
-      <w:r>
-        <w:t xml:space="preserve">      return state.</w:t>
-      </w:r>
-      <w:r>
-        <w:t>filter(name =&gt; name !== action.name )}</w:t>
-      </w:r>
-    </w:p>
-    <w:p>
-      <w:pPr>
-        <w:ind w:left="2124"/>
-      </w:pPr>
-      <w:r>
-        <w:t xml:space="preserve">    default: </w:t>
-      </w:r>
-    </w:p>
-    <w:p>
-      <w:pPr>
-        <w:ind w:left="2124"/>
-      </w:pPr>
-      <w:r>
-        <w:t xml:space="preserve">      return state</w:t>
-      </w:r>
-    </w:p>
-    <w:p>
-      <w:pPr>
-        <w:ind w:left="2124"/>
-      </w:pPr>
-      <w:r>
-        <w:t xml:space="preserve">  }</w:t>
-      </w:r>
-    </w:p>
-    <w:p>
-      <w:pPr>
-        <w:ind w:left="1416" w:firstLine="708"/>
-        <w:rPr>
-          <w:i/>
-        </w:rPr>
-      </w:pPr>
-      <w:r>
-        <w:t xml:space="preserve">În exemplul dat am început prin specificarea unei stări inițiale. Asta este </w:t>
-      </w:r>
-      <w:r>
-        <w:t xml:space="preserve">modalitatea de </w:t>
-      </w:r>
-      <w:r>
-        <w:t>a returna starea inițială a aplicației.</w:t>
-      </w:r>
-      <w:r>
-        <w:t xml:space="preserve"> Atribuirea state la initialState în parametrii funcției e</w:t>
-      </w:r>
-      <w:r>
-        <w:t>ste</w:t>
-      </w:r>
-      <w:r>
-        <w:t xml:space="preserve"> o metodă relativ nouă in JavaScript de a atribui unu</w:t>
-      </w:r>
-      <w:r>
-        <w:t>i parametru valori inițiale dacă</w:t>
-      </w:r>
-      <w:r>
-        <w:t xml:space="preserve"> paramentrul este </w:t>
-      </w:r>
-      <w:r>
-        <w:rPr>
-          <w:i/>
-        </w:rPr>
-        <w:t xml:space="preserve">undefined. </w:t>
-      </w:r>
-      <w:r>
-        <w:t xml:space="preserve">O alternativă la așa atribuire este de controlat tipul parametrului în funcție manual și de returnat starea inițială dacă tipul e </w:t>
-      </w:r>
-      <w:r>
-        <w:rPr>
-          <w:i/>
-        </w:rPr>
-        <w:t>undefined.</w:t>
-      </w:r>
-    </w:p>
-    <w:p>
-      <w:pPr>
-        <w:ind w:left="2124"/>
-      </w:pPr>
-      <w:r>
-        <w:t>if (typeof state === 'undefined') {</w:t>
-      </w:r>
-    </w:p>
-    <w:p>
-      <w:pPr>
-        <w:ind w:left="2124"/>
-      </w:pPr>
-      <w:r>
-        <w:t xml:space="preserve">    return initialState</w:t>
-      </w:r>
-    </w:p>
-    <w:p>
-      <w:pPr>
-        <w:ind w:left="2124"/>
-        <w:rPr>
-          <w:i/>
-        </w:rPr>
-      </w:pPr>
-      <w:r>
-        <w:t>}</w:t>
-      </w:r>
-    </w:p>
-    <w:p>
-      <w:pPr>
-        <w:ind w:left="1416" w:firstLine="708"/>
-      </w:pPr>
-      <w:r>
-        <w:t xml:space="preserve">După asta avem un simplu switch statement care în dependență de tipul acțiunii calculează starea nouă și o returnează. În cazul </w:t>
-      </w:r>
-      <w:r>
-        <w:t>dat</w:t>
-      </w:r>
-      <w:r>
-        <w:t xml:space="preserve"> </w:t>
-      </w:r>
-      <w:r>
-        <w:t xml:space="preserve">sunt prezente </w:t>
-      </w:r>
-      <w:r>
-        <w:t>trei cazuri p</w:t>
-      </w:r>
-      <w:r>
-        <w:t>osibile: ADD_NAME, REMOVE_NAME ș</w:t>
-      </w:r>
-      <w:r>
-        <w:t>i default care respectiv adaugă un nume, șterg</w:t>
-      </w:r>
-      <w:r>
-        <w:t>e</w:t>
-      </w:r>
-      <w:r>
-        <w:t xml:space="preserve"> un nume și returnează ace</w:t>
-      </w:r>
-      <w:r>
-        <w:t>e</w:t>
-      </w:r>
-      <w:r>
-        <w:t xml:space="preserve">ași stare. </w:t>
-      </w:r>
-      <w:r>
-        <w:t xml:space="preserve">Se poate observa că </w:t>
-      </w:r>
-      <w:r>
-        <w:t>starea</w:t>
-      </w:r>
-      <w:r>
-        <w:t xml:space="preserve"> nu este mutată și este folosit</w:t>
-      </w:r>
-      <w:r>
-        <w:t xml:space="preserve"> </w:t>
-      </w:r>
-      <w:r>
-        <w:rPr>
-          <w:i/>
-        </w:rPr>
-        <w:t xml:space="preserve">object spread operator </w:t>
-      </w:r>
-      <w:r>
-        <w:t>pentru a crea o stare nouă</w:t>
-      </w:r>
-      <w:r>
-        <w:t>.</w:t>
-      </w:r>
-    </w:p>
-    <w:p>
-      <w:pPr>
-        <w:pStyle w:val="Head23"/>
-        <w:numPr>
-          <w:ilvl w:val="2"/>
-          <w:numId w:val="15"/>
-        </w:numPr>
-        <w:outlineLvl w:val="1"/>
-      </w:pPr>
-      <w:bookmarkStart w:id="11" w:name="_Toc7134298"/>
-      <w:r>
         <w:t>Store</w:t>
       </w:r>
-      <w:bookmarkEnd w:id="11"/>
+      <w:bookmarkEnd w:id="12"/>
     </w:p>
     <w:p>
       <w:pPr>
         <w:ind w:left="708" w:firstLine="708"/>
       </w:pPr>
       <w:r>
-        <w:lastRenderedPageBreak/>
         <w:t xml:space="preserve">În paragrafele anterioare </w:t>
       </w:r>
       <w:r>
@@ -6937,11 +7040,11 @@
         <w:pStyle w:val="Head23"/>
         <w:outlineLvl w:val="1"/>
       </w:pPr>
-      <w:bookmarkStart w:id="12" w:name="_Toc7134299"/>
+      <w:bookmarkStart w:id="13" w:name="_Toc7271844"/>
       <w:r>
         <w:t>Integrarea Redux-ului în aplicațiile React</w:t>
       </w:r>
-      <w:bookmarkEnd w:id="12"/>
+      <w:bookmarkEnd w:id="13"/>
     </w:p>
     <w:p>
       <w:pPr>
@@ -7008,7 +7111,11 @@
         <w:t>React</w:t>
       </w:r>
       <w:r>
-        <w:t xml:space="preserve"> &gt;= 0.14 și se instalează de obicei prin npm folosind comanda </w:t>
+        <w:t xml:space="preserve"> &gt;= </w:t>
+      </w:r>
+      <w:r>
+        <w:lastRenderedPageBreak/>
+        <w:t xml:space="preserve">0.14 și se instalează de obicei prin npm folosind comanda </w:t>
       </w:r>
       <w:r>
         <w:rPr>
@@ -7029,11 +7136,7 @@
         <w:t>module bundler</w:t>
       </w:r>
       <w:r>
-        <w:t xml:space="preserve"> ca Webpack, Browserify, Rollup </w:t>
-      </w:r>
-      <w:r>
-        <w:lastRenderedPageBreak/>
-        <w:t xml:space="preserve">sau Parcel. Dacă din oarecare motiv nu dorim să folosim npm, putem include biblioteca ca un singur fișier UMD care face un obiect </w:t>
+        <w:t xml:space="preserve"> ca Webpack, Browserify, Rollup sau Parcel. Dacă din oarecare motiv nu dorim să folosim npm, putem include biblioteca ca un singur fișier UMD care face un obiect </w:t>
       </w:r>
       <w:r>
         <w:rPr>
@@ -7385,6 +7488,7 @@
         <w:contextualSpacing/>
       </w:pPr>
       <w:r>
+        <w:lastRenderedPageBreak/>
         <w:t xml:space="preserve">    users : state.users</w:t>
       </w:r>
     </w:p>
@@ -7405,7 +7509,6 @@
         <w:contextualSpacing/>
       </w:pPr>
       <w:r>
-        <w:lastRenderedPageBreak/>
         <w:t>}</w:t>
       </w:r>
     </w:p>
@@ -7626,7 +7729,7 @@
         <w:pStyle w:val="Head23"/>
         <w:outlineLvl w:val="1"/>
       </w:pPr>
-      <w:bookmarkStart w:id="13" w:name="_Toc7134300"/>
+      <w:bookmarkStart w:id="14" w:name="_Toc7271845"/>
       <w:r>
         <w:t>Ecosistema</w:t>
       </w:r>
@@ -7636,13 +7739,14 @@
       <w:r>
         <w:t>-ului</w:t>
       </w:r>
-      <w:bookmarkEnd w:id="13"/>
+      <w:bookmarkEnd w:id="14"/>
     </w:p>
     <w:p>
       <w:pPr>
         <w:ind w:left="708" w:firstLine="708"/>
       </w:pPr>
       <w:r>
+        <w:lastRenderedPageBreak/>
         <w:t>Redux e o librărie mică, dar din cauza unui API bine gândit a dus la creearea unui ecosistem bogat de unelte și extensii. Ele nu sunt obligatorii de utilizat, dar aceste unelte și extensii fac implementarea aplicației să fie mai simplă.</w:t>
       </w:r>
     </w:p>
@@ -7663,7 +7767,6 @@
         </w:numPr>
       </w:pPr>
       <w:r>
-        <w:lastRenderedPageBreak/>
         <w:t xml:space="preserve">Reselect – se ocupă cu creearea selectorilor memorizați pentru livrarea stării mai eficient </w:t>
       </w:r>
     </w:p>
@@ -7856,7 +7959,10 @@
         <w:ind w:left="708" w:firstLine="708"/>
       </w:pPr>
       <w:r>
-        <w:t xml:space="preserve">  reducers, //reducerii noștri</w:t>
+        <w:t xml:space="preserve">  reducers, //reducerii</w:t>
+      </w:r>
+      <w:r>
+        <w:t xml:space="preserve"> existenți</w:t>
       </w:r>
     </w:p>
     <w:p>
@@ -7888,8 +7994,19 @@
         <w:ind w:left="708" w:firstLine="708"/>
       </w:pPr>
       <w:r>
+        <w:lastRenderedPageBreak/>
         <w:t>)</w:t>
       </w:r>
+    </w:p>
+    <w:p>
+      <w:r>
+        <w:br w:type="page"/>
+      </w:r>
+    </w:p>
+    <w:p>
+      <w:pPr>
+        <w:ind w:left="708" w:firstLine="708"/>
+      </w:pPr>
     </w:p>
     <w:p>
       <w:pPr>
@@ -7900,12 +8017,73 @@
         </w:numPr>
         <w:outlineLvl w:val="0"/>
       </w:pPr>
-      <w:bookmarkStart w:id="14" w:name="_Toc7134301"/>
-      <w:r>
-        <w:t>???????????????????????????</w:t>
-      </w:r>
-      <w:bookmarkEnd w:id="14"/>
-    </w:p>
+      <w:r>
+        <w:t xml:space="preserve">ANALIZA TEHNOLOGIILOR DE </w:t>
+      </w:r>
+      <w:r>
+        <w:t>MANAGEMENT A STĂRII GLOBALE ÎN JS</w:t>
+      </w:r>
+    </w:p>
+    <w:p>
+      <w:pPr>
+        <w:ind w:firstLine="360"/>
+      </w:pPr>
+      <w:r>
+        <w:t>În capitolul unu</w:t>
+      </w:r>
+      <w:r>
+        <w:t xml:space="preserve"> se vorbește despre Redux ca fiind soluția pentru managementul stării globale în Javascript</w:t>
+      </w:r>
+      <w:r>
+        <w:t>, deși există multe alte soluții atât pentru React cât și pentru restul framework-urilor ce există pentru platforma dat</w:t>
+      </w:r>
+      <w:bookmarkStart w:id="15" w:name="_GoBack"/>
+      <w:bookmarkEnd w:id="15"/>
+      <w:r>
+        <w:t xml:space="preserve">ă ce rezolvă aceeași problemă de păstrare și management a stării globale a aplicației. În majoritatea cazurilor </w:t>
+      </w:r>
+      <w:r>
+        <w:t xml:space="preserve">unghiul de abordare a </w:t>
+      </w:r>
+      <w:r>
+        <w:t>probleme</w:t>
+      </w:r>
+      <w:r>
+        <w:t>i</w:t>
+      </w:r>
+      <w:r>
+        <w:t xml:space="preserve"> este diferit</w:t>
+      </w:r>
+      <w:r>
+        <w:t xml:space="preserve"> pentru fiecare soluție ceea ce crează o multitudine de posibilități pentru fiecare echipă sau individual să își găsească soluția perfectă ce satisface cerințelor necesare. De multe ori aceste soluții, tehnologii, biblioteci noi apărute sunt o evoluție a tehnologiilor vechi existente, rezolvând </w:t>
+      </w:r>
+      <w:r>
+        <w:t>niște puncte</w:t>
+      </w:r>
+      <w:r>
+        <w:t xml:space="preserve"> slabe a tehnologiilor anterioare</w:t>
+      </w:r>
+      <w:r>
+        <w:t xml:space="preserve">, un exemplu ar fi cum Redux este doar o evoluție a Flux, rezolvând punctele slabe a flux-ului ce sunt complexitatea utilizării mai multe store-uri și compexitatea creării și emiterii acțiunilor. O similară analogie poate fi facută despre framework-urile AngularJS și Angular, Angular fiind o evoluție ce rezolvă problemele existente în AngularJS, deși aceasă afirmație poate fi contrazisă prin prezentarea argumentului că Angular este o rescriere de la zero și nu are nimic comun cu AngularJS. Folosirea acestor noi soluții apărute ce rezolvă doar niște puncte slabe față de predecesori poate fi un lucru ce nu este destul pentru a investi timpul în învățarea și expirementarea cu acestei tehnologii, </w:t>
+      </w:r>
+      <w:r>
+        <w:t>motive fiind că programatorii se simt confortabili cu ceea ce deja există, nedorința de a ieși din zona de confort, deadline-urile prezente în companie, convingerea toatei echipe că se merită de încercat, etc., aceste toate puncte fiind valide și cu sens doar că ceea ce pentru o echipă nu prezintă mult pentru altă echipă poate prezenta o îmbunătățire majoră și poate această nouă tehnologie apărută va sta la baza la ceva mai bun în viitor.</w:t>
+      </w:r>
+    </w:p>
+    <w:p>
+      <w:pPr>
+        <w:pStyle w:val="Head23"/>
+        <w:numPr>
+          <w:ilvl w:val="1"/>
+          <w:numId w:val="21"/>
+        </w:numPr>
+        <w:outlineLvl w:val="1"/>
+      </w:pPr>
+      <w:r>
+        <w:t>MOBX</w:t>
+      </w:r>
+    </w:p>
+    <w:p/>
     <w:p>
       <w:pPr>
         <w:pStyle w:val="Head"/>
@@ -7915,14 +8093,14 @@
         </w:numPr>
         <w:outlineLvl w:val="0"/>
       </w:pPr>
-      <w:bookmarkStart w:id="15" w:name="_Toc7134302"/>
+      <w:bookmarkStart w:id="16" w:name="_Toc7271847"/>
       <w:r>
         <w:t>ELABORAREA</w:t>
       </w:r>
       <w:r>
         <w:t xml:space="preserve"> APLICAȚIEI ”BOOKY”</w:t>
       </w:r>
-      <w:bookmarkEnd w:id="15"/>
+      <w:bookmarkEnd w:id="16"/>
     </w:p>
     <w:p>
       <w:pPr>
@@ -7933,15 +8111,14 @@
         </w:numPr>
         <w:outlineLvl w:val="1"/>
       </w:pPr>
-      <w:bookmarkStart w:id="16" w:name="_Toc7134303"/>
-      <w:r>
-        <w:lastRenderedPageBreak/>
+      <w:bookmarkStart w:id="17" w:name="_Toc7271848"/>
+      <w:r>
         <w:t xml:space="preserve">Spațiul de lucru </w:t>
       </w:r>
       <w:r>
         <w:t>Visual Studio Code</w:t>
       </w:r>
-      <w:bookmarkEnd w:id="16"/>
+      <w:bookmarkEnd w:id="17"/>
       <w:r>
         <w:t xml:space="preserve"> </w:t>
       </w:r>
@@ -8022,6 +8199,7 @@
         <w:ind w:firstLine="708"/>
       </w:pPr>
       <w:r>
+        <w:lastRenderedPageBreak/>
         <w:t>Visual Studio Code – este un editor de cod liber(open source) pentru dezvoltarea software-ul și are suport inclus pentru JavaScript, TypeScript și Node.js, dar care poate fi folosit și pentru alte limbaje ca C++, C#, Java, Python, PHP, Go, etc.</w:t>
       </w:r>
     </w:p>
@@ -8348,7 +8526,7 @@
         </w:rPr>
         <w:lastRenderedPageBreak/>
         <w:drawing>
-          <wp:inline distT="0" distB="0" distL="0" distR="0" wp14:anchorId="1DBD5565" wp14:editId="0381C5B5">
+          <wp:inline distT="0" distB="0" distL="0" distR="0" wp14:anchorId="385CDB28" wp14:editId="5D5060ED">
             <wp:extent cx="5400040" cy="3053715"/>
             <wp:effectExtent l="0" t="0" r="0" b="0"/>
             <wp:docPr id="2" name="Picture 2" descr="1"/>
@@ -8460,7 +8638,7 @@
           <w:lang w:val="en-US"/>
         </w:rPr>
         <w:drawing>
-          <wp:inline distT="0" distB="0" distL="0" distR="0" wp14:anchorId="248A6535" wp14:editId="6C595B6C">
+          <wp:inline distT="0" distB="0" distL="0" distR="0" wp14:anchorId="6FA3444E" wp14:editId="658046DD">
             <wp:extent cx="4978841" cy="3036499"/>
             <wp:effectExtent l="0" t="0" r="0" b="0"/>
             <wp:docPr id="19" name="Picture 19" descr="C:\Users\User\AppData\Local\Microsoft\Windows\INetCache\Content.Word\2.png"/>
@@ -8542,29 +8720,41 @@
         </w:numPr>
         <w:outlineLvl w:val="1"/>
       </w:pPr>
-      <w:bookmarkStart w:id="17" w:name="_Toc7134304"/>
+      <w:bookmarkStart w:id="18" w:name="_Toc7271849"/>
       <w:r>
         <w:t>Tehnologii necesare la dezvoltarea aplicației</w:t>
       </w:r>
-      <w:bookmarkEnd w:id="17"/>
-    </w:p>
-    <w:p>
-      <w:pPr>
-        <w:pStyle w:val="Head23"/>
-        <w:numPr>
-          <w:ilvl w:val="2"/>
-          <w:numId w:val="21"/>
-        </w:numPr>
-        <w:outlineLvl w:val="1"/>
-      </w:pPr>
-      <w:r>
-        <w:t xml:space="preserve"> </w:t>
-      </w:r>
-      <w:bookmarkStart w:id="18" w:name="_Toc7134305"/>
-      <w:r>
-        <w:t>Node.JS</w:t>
-      </w:r>
       <w:bookmarkEnd w:id="18"/>
+    </w:p>
+    <w:p>
+      <w:pPr>
+        <w:pStyle w:val="Heading3"/>
+        <w:spacing w:before="120" w:after="120"/>
+        <w:ind w:firstLine="708"/>
+        <w:jc w:val="left"/>
+      </w:pPr>
+      <w:bookmarkStart w:id="19" w:name="_Toc7271850"/>
+      <w:r>
+        <w:rPr>
+          <w:b/>
+          <w:sz w:val="24"/>
+          <w:shd w:val="clear" w:color="auto" w:fill="FFFFFF"/>
+        </w:rPr>
+        <w:lastRenderedPageBreak/>
+        <w:t>Node</w:t>
+      </w:r>
+      <w:r>
+        <w:t>.</w:t>
+      </w:r>
+      <w:r>
+        <w:rPr>
+          <w:b/>
+          <w:sz w:val="24"/>
+          <w:shd w:val="clear" w:color="auto" w:fill="FFFFFF"/>
+        </w:rPr>
+        <w:t>JS</w:t>
+      </w:r>
+      <w:bookmarkEnd w:id="19"/>
     </w:p>
     <w:p>
       <w:pPr>
@@ -8572,7 +8762,6 @@
         <w:ind w:left="360" w:firstLine="348"/>
       </w:pPr>
       <w:r>
-        <w:lastRenderedPageBreak/>
         <w:t>În majoritatea cazurilor elaborând o aplicație este necesar să ne bazăm pe cod ce a fost scris mai devreme de alți programatori, unde acest cod ne ajută la rezolvarea problemei noastre. Cea mai simplă metodă de a utiliza acest cod e de a utiliza principiul WET</w:t>
       </w:r>
       <w:r>
@@ -8612,7 +8801,7 @@
           <w:lang w:val="en-US"/>
         </w:rPr>
         <w:drawing>
-          <wp:inline distT="0" distB="0" distL="0" distR="0" wp14:anchorId="3B152EC7" wp14:editId="36B05B8A">
+          <wp:inline distT="0" distB="0" distL="0" distR="0" wp14:anchorId="052B8719" wp14:editId="71EA7264">
             <wp:extent cx="4213860" cy="3383280"/>
             <wp:effectExtent l="0" t="0" r="0" b="7620"/>
             <wp:docPr id="6" name="Picture 6"/>
@@ -8655,6 +8844,7 @@
         <w:jc w:val="center"/>
       </w:pPr>
       <w:r>
+        <w:lastRenderedPageBreak/>
         <w:t>Fig. 3</w:t>
       </w:r>
       <w:r>
@@ -8667,19 +8857,43 @@
     <w:p/>
     <w:p>
       <w:pPr>
-        <w:pStyle w:val="Head23"/>
-        <w:numPr>
-          <w:ilvl w:val="2"/>
-          <w:numId w:val="21"/>
-        </w:numPr>
-        <w:outlineLvl w:val="1"/>
-      </w:pPr>
-      <w:bookmarkStart w:id="19" w:name="_Toc7134306"/>
-      <w:r>
-        <w:lastRenderedPageBreak/>
-        <w:t>Create React App</w:t>
-      </w:r>
-      <w:bookmarkEnd w:id="19"/>
+        <w:pStyle w:val="Heading3"/>
+        <w:spacing w:before="120" w:after="120"/>
+        <w:ind w:left="709" w:firstLine="371"/>
+        <w:jc w:val="left"/>
+      </w:pPr>
+      <w:bookmarkStart w:id="20" w:name="_Toc7271851"/>
+      <w:r>
+        <w:rPr>
+          <w:b/>
+          <w:sz w:val="24"/>
+          <w:shd w:val="clear" w:color="auto" w:fill="FFFFFF"/>
+        </w:rPr>
+        <w:t>Create</w:t>
+      </w:r>
+      <w:r>
+        <w:t xml:space="preserve"> </w:t>
+      </w:r>
+      <w:r>
+        <w:rPr>
+          <w:b/>
+          <w:sz w:val="24"/>
+          <w:shd w:val="clear" w:color="auto" w:fill="FFFFFF"/>
+        </w:rPr>
+        <w:t>React</w:t>
+      </w:r>
+      <w:r>
+        <w:t xml:space="preserve"> </w:t>
+      </w:r>
+      <w:r>
+        <w:rPr>
+          <w:b/>
+          <w:sz w:val="24"/>
+          <w:shd w:val="clear" w:color="auto" w:fill="FFFFFF"/>
+        </w:rPr>
+        <w:t>App</w:t>
+      </w:r>
+      <w:bookmarkEnd w:id="20"/>
     </w:p>
     <w:p>
       <w:pPr>
@@ -8951,6 +9165,7 @@
         <w:ind w:left="1416"/>
       </w:pPr>
       <w:r>
+        <w:lastRenderedPageBreak/>
         <w:t xml:space="preserve">  };</w:t>
       </w:r>
     </w:p>
@@ -8967,7 +9182,6 @@
         <w:ind w:left="1416"/>
       </w:pPr>
       <w:r>
-        <w:lastRenderedPageBreak/>
         <w:t xml:space="preserve">    return (</w:t>
       </w:r>
     </w:p>
@@ -9071,32 +9285,76 @@
         </w:numPr>
         <w:outlineLvl w:val="1"/>
       </w:pPr>
-      <w:bookmarkStart w:id="20" w:name="_Toc7134307"/>
+      <w:bookmarkStart w:id="21" w:name="_Toc7271852"/>
       <w:r>
         <w:t>Cre</w:t>
       </w:r>
       <w:r>
         <w:t>area aplicației Booky</w:t>
       </w:r>
-      <w:bookmarkEnd w:id="20"/>
-    </w:p>
-    <w:p>
-      <w:pPr>
-        <w:pStyle w:val="Head23"/>
-        <w:numPr>
-          <w:ilvl w:val="2"/>
-          <w:numId w:val="21"/>
-        </w:numPr>
-        <w:outlineLvl w:val="1"/>
-      </w:pPr>
-      <w:bookmarkStart w:id="21" w:name="_Toc7134308"/>
-      <w:r>
-        <w:t xml:space="preserve">Descrierea generală a aplicației </w:t>
-      </w:r>
-      <w:r>
+      <w:bookmarkEnd w:id="21"/>
+    </w:p>
+    <w:p>
+      <w:pPr>
+        <w:pStyle w:val="Heading3"/>
+        <w:spacing w:before="120" w:after="120"/>
+        <w:ind w:left="709" w:firstLine="707"/>
+        <w:jc w:val="left"/>
+      </w:pPr>
+      <w:bookmarkStart w:id="22" w:name="_Toc7271853"/>
+      <w:r>
+        <w:rPr>
+          <w:b/>
+          <w:sz w:val="24"/>
+          <w:shd w:val="clear" w:color="auto" w:fill="FFFFFF"/>
+        </w:rPr>
+        <w:t>Descrierea</w:t>
+      </w:r>
+      <w:r>
+        <w:t xml:space="preserve"> </w:t>
+      </w:r>
+      <w:r>
+        <w:rPr>
+          <w:b/>
+          <w:sz w:val="24"/>
+          <w:shd w:val="clear" w:color="auto" w:fill="FFFFFF"/>
+        </w:rPr>
+        <w:t>generală</w:t>
+      </w:r>
+      <w:r>
+        <w:t xml:space="preserve"> </w:t>
+      </w:r>
+      <w:r>
+        <w:rPr>
+          <w:b/>
+          <w:sz w:val="24"/>
+          <w:shd w:val="clear" w:color="auto" w:fill="FFFFFF"/>
+        </w:rPr>
+        <w:t>a</w:t>
+      </w:r>
+      <w:r>
+        <w:t xml:space="preserve"> </w:t>
+      </w:r>
+      <w:r>
+        <w:rPr>
+          <w:b/>
+          <w:sz w:val="24"/>
+          <w:shd w:val="clear" w:color="auto" w:fill="FFFFFF"/>
+        </w:rPr>
+        <w:t>aplicației</w:t>
+      </w:r>
+      <w:r>
+        <w:t xml:space="preserve"> </w:t>
+      </w:r>
+      <w:r>
+        <w:rPr>
+          <w:b/>
+          <w:sz w:val="24"/>
+          <w:shd w:val="clear" w:color="auto" w:fill="FFFFFF"/>
+        </w:rPr>
         <w:t>Booky</w:t>
       </w:r>
-      <w:bookmarkEnd w:id="21"/>
+      <w:bookmarkEnd w:id="22"/>
     </w:p>
     <w:p>
       <w:pPr>
@@ -9196,6 +9454,7 @@
         </w:rPr>
       </w:pPr>
       <w:r>
+        <w:lastRenderedPageBreak/>
         <w:t>Implementarea operațiilor CRUD necesare ca ștergerea linkului sau modificarea lui</w:t>
       </w:r>
     </w:p>
@@ -9211,7 +9470,6 @@
         </w:rPr>
       </w:pPr>
       <w:r>
-        <w:lastRenderedPageBreak/>
         <w:t>Afișarea grupurilor de linkuri</w:t>
       </w:r>
     </w:p>
@@ -9260,7 +9518,7 @@
           <w:lang w:val="en-US"/>
         </w:rPr>
         <w:drawing>
-          <wp:inline distT="0" distB="0" distL="0" distR="0" wp14:anchorId="26B48F68" wp14:editId="77EE4D30">
+          <wp:inline distT="0" distB="0" distL="0" distR="0" wp14:anchorId="4A335BE4" wp14:editId="2F591385">
             <wp:extent cx="5943600" cy="3134360"/>
             <wp:effectExtent l="0" t="0" r="0" b="8890"/>
             <wp:docPr id="7" name="Picture 7"/>
@@ -9342,7 +9600,7 @@
           <w:lang w:val="en-US"/>
         </w:rPr>
         <w:drawing>
-          <wp:inline distT="0" distB="0" distL="0" distR="0" wp14:anchorId="0C14246D" wp14:editId="7BC611FB">
+          <wp:inline distT="0" distB="0" distL="0" distR="0" wp14:anchorId="074E990E" wp14:editId="6D52695A">
             <wp:extent cx="5943600" cy="2646045"/>
             <wp:effectExtent l="0" t="0" r="0" b="1905"/>
             <wp:docPr id="8" name="Picture 8"/>
@@ -9394,6 +9652,7 @@
         <w:ind w:left="708" w:firstLine="516"/>
       </w:pPr>
       <w:r>
+        <w:lastRenderedPageBreak/>
         <w:t>De aici utilizatorul poate accesa și viziona fie</w:t>
       </w:r>
       <w:r>
@@ -9427,9 +9686,8 @@
           <w:noProof/>
           <w:lang w:val="en-US"/>
         </w:rPr>
-        <w:lastRenderedPageBreak/>
         <w:drawing>
-          <wp:inline distT="0" distB="0" distL="0" distR="0" wp14:anchorId="78ACC6B6" wp14:editId="17503020">
+          <wp:inline distT="0" distB="0" distL="0" distR="0" wp14:anchorId="0DA0958A" wp14:editId="64957BB7">
             <wp:extent cx="5943600" cy="2207895"/>
             <wp:effectExtent l="0" t="0" r="0" b="1905"/>
             <wp:docPr id="9" name="Picture 9"/>
@@ -9491,7 +9749,7 @@
           <w:lang w:val="en-US"/>
         </w:rPr>
         <w:drawing>
-          <wp:inline distT="0" distB="0" distL="0" distR="0" wp14:anchorId="7A5306C6" wp14:editId="5E37E140">
+          <wp:inline distT="0" distB="0" distL="0" distR="0" wp14:anchorId="55B7F83E" wp14:editId="0DBB376C">
             <wp:extent cx="2834640" cy="3665220"/>
             <wp:effectExtent l="0" t="0" r="3810" b="0"/>
             <wp:docPr id="10" name="Picture 10"/>
@@ -9540,18 +9798,32 @@
     </w:p>
     <w:p>
       <w:pPr>
-        <w:pStyle w:val="Head23"/>
-        <w:numPr>
-          <w:ilvl w:val="2"/>
-          <w:numId w:val="21"/>
-        </w:numPr>
-        <w:outlineLvl w:val="1"/>
-      </w:pPr>
-      <w:bookmarkStart w:id="22" w:name="_Toc7134309"/>
-      <w:r>
-        <w:t>Ierarhia aplicației</w:t>
-      </w:r>
-      <w:bookmarkEnd w:id="22"/>
+        <w:pStyle w:val="Heading3"/>
+        <w:spacing w:before="120" w:after="120"/>
+        <w:ind w:left="516" w:firstLine="708"/>
+        <w:jc w:val="left"/>
+      </w:pPr>
+      <w:bookmarkStart w:id="23" w:name="_Toc7271854"/>
+      <w:r>
+        <w:rPr>
+          <w:b/>
+          <w:sz w:val="24"/>
+          <w:shd w:val="clear" w:color="auto" w:fill="FFFFFF"/>
+        </w:rPr>
+        <w:t>Ierarhia</w:t>
+      </w:r>
+      <w:r>
+        <w:t xml:space="preserve"> </w:t>
+      </w:r>
+      <w:r>
+        <w:rPr>
+          <w:b/>
+          <w:sz w:val="24"/>
+          <w:shd w:val="clear" w:color="auto" w:fill="FFFFFF"/>
+        </w:rPr>
+        <w:t>aplicației</w:t>
+      </w:r>
+      <w:bookmarkEnd w:id="23"/>
     </w:p>
     <w:p>
       <w:pPr>
@@ -9573,17 +9845,17 @@
         <w:t xml:space="preserve">: </w:t>
       </w:r>
       <w:r>
-        <w:t>mapa public/ ce conține toate fișierele statice ca index.html, manifest.json, etc. și mapa src/ ce conține restul aplicației. Importanța separării e</w:t>
+        <w:t xml:space="preserve">mapa public/ ce conține toate fișierele statice ca index.html, manifest.json, etc. și mapa src/ ce conține restul aplicației. </w:t>
+      </w:r>
+      <w:r>
+        <w:lastRenderedPageBreak/>
+        <w:t>Importanța separării e</w:t>
       </w:r>
       <w:r>
         <w:t>ste</w:t>
       </w:r>
       <w:r>
-        <w:t xml:space="preserve"> că webpack-ul nu procesează mapa public, doar copie tot conținutul în mapa de build în timp ce tot din mapa src/ e procesat într-un singur file. Procesarea a tot conținutului mapei src/ într-un singur file e varianta cea mai des întâlnită, </w:t>
-      </w:r>
-      <w:r>
-        <w:lastRenderedPageBreak/>
-        <w:t>deși pot aparea cazuri unde webpack-ul decide că unele filuri din mapa src/ mertă de desparțit ca imaginile prea mari pentru a fi convertite in base64 sau css generat folosind așa librării ca styled-components, css-modules sau css filuri simple.</w:t>
+        <w:t xml:space="preserve"> că webpack-ul nu procesează mapa public, doar copie tot conținutul în mapa de build în timp ce tot din mapa src/ e procesat într-un singur file. Procesarea a tot conținutului mapei src/ într-un singur file e varianta cea mai des întâlnită, deși pot aparea cazuri unde webpack-ul decide că unele filuri din mapa src/ mertă de desparțit ca imaginile prea mari pentru a fi convertite in base64 sau css generat folosind așa librării ca styled-components, css-modules sau css filuri simple.</w:t>
       </w:r>
     </w:p>
     <w:p>
@@ -9617,7 +9889,7 @@
           <w:lang w:val="en-US"/>
         </w:rPr>
         <w:drawing>
-          <wp:inline distT="0" distB="0" distL="0" distR="0" wp14:anchorId="20C92FE4" wp14:editId="613EF6EC">
+          <wp:inline distT="0" distB="0" distL="0" distR="0" wp14:anchorId="6249D5FE" wp14:editId="45A34E1C">
             <wp:extent cx="3810000" cy="4070959"/>
             <wp:effectExtent l="0" t="0" r="0" b="6350"/>
             <wp:docPr id="3" name="Picture 3"/>
@@ -9712,6 +9984,7 @@
     </w:p>
     <w:p>
       <w:r>
+        <w:lastRenderedPageBreak/>
         <w:tab/>
       </w:r>
       <w:r>
@@ -9724,11 +9997,7 @@
         <w:t>(fig. 3.9)</w:t>
       </w:r>
       <w:r>
-        <w:t xml:space="preserve">. Părțile cele mai importante sunt mapele components și pages, mapa components conținând componente generice și fară business logic care se reutilizează în aplicție iar </w:t>
-      </w:r>
-      <w:r>
-        <w:lastRenderedPageBreak/>
-        <w:t>mapa pages conținând componente care emulează o pagină, combinând compoente și adăugând business logic.</w:t>
+        <w:t>. Părțile cele mai importante sunt mapele components și pages, mapa components conținând componente generice și fară business logic care se reutilizează în aplicție iar mapa pages conținând componente care emulează o pagină, combinând compoente și adăugând business logic.</w:t>
       </w:r>
     </w:p>
     <w:p>
@@ -9741,7 +10010,7 @@
           <w:lang w:val="en-US"/>
         </w:rPr>
         <w:drawing>
-          <wp:inline distT="0" distB="0" distL="0" distR="0" wp14:anchorId="4793A54F" wp14:editId="06399EEB">
+          <wp:inline distT="0" distB="0" distL="0" distR="0" wp14:anchorId="24F86409" wp14:editId="68227B45">
             <wp:extent cx="2964180" cy="3526196"/>
             <wp:effectExtent l="0" t="0" r="7620" b="0"/>
             <wp:docPr id="1" name="Picture 1"/>
@@ -9813,18 +10082,54 @@
     </w:p>
     <w:p>
       <w:pPr>
-        <w:pStyle w:val="Head23"/>
-        <w:numPr>
-          <w:ilvl w:val="2"/>
-          <w:numId w:val="21"/>
-        </w:numPr>
-        <w:outlineLvl w:val="1"/>
-      </w:pPr>
-      <w:bookmarkStart w:id="23" w:name="_Toc7134310"/>
-      <w:r>
-        <w:t>Store-ul în aplicație</w:t>
-      </w:r>
-      <w:bookmarkEnd w:id="23"/>
+        <w:pStyle w:val="Heading3"/>
+        <w:spacing w:before="120" w:after="120"/>
+        <w:ind w:left="709" w:firstLine="515"/>
+        <w:jc w:val="left"/>
+      </w:pPr>
+      <w:bookmarkStart w:id="24" w:name="_Toc7271855"/>
+      <w:r>
+        <w:rPr>
+          <w:b/>
+          <w:sz w:val="24"/>
+          <w:shd w:val="clear" w:color="auto" w:fill="FFFFFF"/>
+        </w:rPr>
+        <w:t>Store</w:t>
+      </w:r>
+      <w:r>
+        <w:t>-</w:t>
+      </w:r>
+      <w:r>
+        <w:rPr>
+          <w:b/>
+          <w:sz w:val="24"/>
+          <w:shd w:val="clear" w:color="auto" w:fill="FFFFFF"/>
+        </w:rPr>
+        <w:t>ul</w:t>
+      </w:r>
+      <w:r>
+        <w:t xml:space="preserve"> </w:t>
+      </w:r>
+      <w:r>
+        <w:rPr>
+          <w:b/>
+          <w:sz w:val="24"/>
+          <w:shd w:val="clear" w:color="auto" w:fill="FFFFFF"/>
+        </w:rPr>
+        <w:t>în</w:t>
+      </w:r>
+      <w:r>
+        <w:t xml:space="preserve"> </w:t>
+      </w:r>
+      <w:r>
+        <w:rPr>
+          <w:b/>
+          <w:sz w:val="24"/>
+          <w:shd w:val="clear" w:color="auto" w:fill="FFFFFF"/>
+        </w:rPr>
+        <w:t>aplicație</w:t>
+      </w:r>
+      <w:bookmarkEnd w:id="24"/>
     </w:p>
     <w:p>
       <w:pPr>
@@ -9966,12 +10271,19 @@
         <w:rPr>
           <w:lang w:val="en-US"/>
         </w:rPr>
-        <w:t xml:space="preserve">re definește o cale de a transmite informative securizat dintre parteneri folosind un obiect JSON, iar informația poate fi verificată dacă e originală ca rezultat a semnării ei cu o cheie privată. </w:t>
+        <w:t xml:space="preserve">re definește o cale de a transmite informative securizat dintre parteneri folosind un obiect </w:t>
       </w:r>
       <w:r>
         <w:rPr>
           <w:lang w:val="en-US"/>
         </w:rPr>
+        <w:lastRenderedPageBreak/>
+        <w:t xml:space="preserve">JSON, iar informația poate fi verificată dacă e originală ca rezultat a semnării ei cu o cheie privată. </w:t>
+      </w:r>
+      <w:r>
+        <w:rPr>
+          <w:lang w:val="en-US"/>
+        </w:rPr>
         <w:t xml:space="preserve">JWT </w:t>
       </w:r>
       <w:proofErr w:type="gramStart"/>
@@ -9992,14 +10304,7 @@
         <w:rPr>
           <w:lang w:val="en-US"/>
         </w:rPr>
-        <w:t xml:space="preserve">atorul are permisiunile necesare și </w:t>
-      </w:r>
-      <w:r>
-        <w:rPr>
-          <w:lang w:val="en-US"/>
-        </w:rPr>
-        <w:lastRenderedPageBreak/>
-        <w:t xml:space="preserve">are neajunsuri ca și oricare alt standart. Unul dintre neajunsurile principale </w:t>
+        <w:t xml:space="preserve">atorul are permisiunile necesare și are neajunsuri ca și oricare alt standart. Unul dintre neajunsurile principale </w:t>
       </w:r>
       <w:proofErr w:type="gramStart"/>
       <w:r>
@@ -10088,7 +10393,7 @@
           <w:lang w:val="en-US"/>
         </w:rPr>
         <w:drawing>
-          <wp:inline distT="0" distB="0" distL="0" distR="0" wp14:anchorId="6B926154" wp14:editId="69ACCA0D">
+          <wp:inline distT="0" distB="0" distL="0" distR="0" wp14:anchorId="0DDFE348" wp14:editId="611EF322">
             <wp:extent cx="5943600" cy="3947795"/>
             <wp:effectExtent l="0" t="0" r="0" b="0"/>
             <wp:docPr id="11" name="Picture 11"/>
@@ -10210,11 +10515,11 @@
         <w:t>sunt folosite ca un fel de cache, permițând trecerea de la un view la altul prin afișarea informației primite anterior. Desigur se face un refetch de fiecare dată pentru datele noi, doar că datele își fac update doar când refetch-ul este finisat</w:t>
       </w:r>
       <w:r>
-        <w:t xml:space="preserve">, în așa mod permițând schimbarea de view-uri și afișarea instană a datelor deja prezente. Prin mici schimbări această metodă este posibil de facut să lucreze offline, utilizând integrări cu service </w:t>
+        <w:t xml:space="preserve">, în așa mod </w:t>
       </w:r>
       <w:r>
         <w:lastRenderedPageBreak/>
-        <w:t xml:space="preserve">workers pentru a face o aplicație offline first ce îmbunătățește semnificativ user experience final, ce este un factor important în aplicațiile moderne. Câmpul favoritesCount este o necesitate </w:t>
+        <w:t xml:space="preserve">permițând schimbarea de view-uri și afișarea instană a datelor deja prezente. Prin mici schimbări această metodă este posibil de facut să lucreze offline, utilizând integrări cu service workers pentru a face o aplicație offline first ce îmbunătățește semnificativ user experience final, ce este un factor important în aplicațiile moderne. Câmpul favoritesCount este o necesitate </w:t>
       </w:r>
       <w:r>
         <w:t>din cauza cum este necesar de afișat interfața aplicației și felul în care a fost implementat API pe partea backend. O soluție ar fi de a utiliza GraphQL și de a mitiga toate endpoint-urile fixe, deși GraphQL are și el limitările și provocările lui.</w:t>
@@ -10235,7 +10540,7 @@
           <w:lang w:val="en-US"/>
         </w:rPr>
         <w:drawing>
-          <wp:inline distT="0" distB="0" distL="0" distR="0" wp14:anchorId="24D03C5A" wp14:editId="63A80430">
+          <wp:inline distT="0" distB="0" distL="0" distR="0" wp14:anchorId="7B623F1B" wp14:editId="031BF443">
             <wp:extent cx="5090160" cy="1775460"/>
             <wp:effectExtent l="0" t="0" r="0" b="0"/>
             <wp:docPr id="13" name="Picture 13"/>
@@ -10300,18 +10605,70 @@
     </w:p>
     <w:p>
       <w:pPr>
-        <w:pStyle w:val="Head23"/>
-        <w:numPr>
-          <w:ilvl w:val="2"/>
-          <w:numId w:val="21"/>
-        </w:numPr>
-        <w:outlineLvl w:val="1"/>
-      </w:pPr>
-      <w:bookmarkStart w:id="24" w:name="_Toc7134311"/>
-      <w:r>
-        <w:t>Utilizarea acțiunilor de a face fetch la date pentru a popula componentele și store-ul</w:t>
-      </w:r>
-      <w:bookmarkEnd w:id="24"/>
+        <w:pStyle w:val="Heading3"/>
+        <w:spacing w:before="120" w:after="120"/>
+        <w:ind w:left="709"/>
+        <w:jc w:val="left"/>
+        <w:rPr>
+          <w:b/>
+          <w:sz w:val="24"/>
+          <w:shd w:val="clear" w:color="auto" w:fill="FFFFFF"/>
+        </w:rPr>
+      </w:pPr>
+      <w:bookmarkStart w:id="25" w:name="_Toc7271856"/>
+      <w:r>
+        <w:rPr>
+          <w:b/>
+          <w:sz w:val="24"/>
+          <w:shd w:val="clear" w:color="auto" w:fill="FFFFFF"/>
+        </w:rPr>
+        <w:t>Utilizarea</w:t>
+      </w:r>
+      <w:r>
+        <w:t xml:space="preserve"> </w:t>
+      </w:r>
+      <w:r>
+        <w:rPr>
+          <w:b/>
+          <w:sz w:val="24"/>
+          <w:shd w:val="clear" w:color="auto" w:fill="FFFFFF"/>
+        </w:rPr>
+        <w:t>acțiunilor</w:t>
+      </w:r>
+      <w:r>
+        <w:t xml:space="preserve"> </w:t>
+      </w:r>
+      <w:r>
+        <w:rPr>
+          <w:b/>
+          <w:sz w:val="24"/>
+          <w:shd w:val="clear" w:color="auto" w:fill="FFFFFF"/>
+        </w:rPr>
+        <w:t>de</w:t>
+      </w:r>
+      <w:r>
+        <w:t xml:space="preserve"> </w:t>
+      </w:r>
+      <w:r>
+        <w:rPr>
+          <w:b/>
+          <w:sz w:val="24"/>
+          <w:shd w:val="clear" w:color="auto" w:fill="FFFFFF"/>
+        </w:rPr>
+        <w:t>a</w:t>
+      </w:r>
+      <w:r>
+        <w:t xml:space="preserve"> </w:t>
+      </w:r>
+      <w:r>
+        <w:rPr>
+          <w:b/>
+          <w:sz w:val="24"/>
+          <w:shd w:val="clear" w:color="auto" w:fill="FFFFFF"/>
+        </w:rPr>
+        <w:t>face fetch la date pentru a popula componentele și store-ul</w:t>
+      </w:r>
+      <w:bookmarkEnd w:id="25"/>
     </w:p>
     <w:p>
       <w:pPr>
@@ -10475,6 +10832,7 @@
         <w:ind w:right="360" w:firstLine="708"/>
       </w:pPr>
       <w:r>
+        <w:lastRenderedPageBreak/>
         <w:t xml:space="preserve">      &lt;LinkListItem</w:t>
       </w:r>
     </w:p>
@@ -10484,7 +10842,6 @@
         <w:ind w:right="360" w:firstLine="708"/>
       </w:pPr>
       <w:r>
-        <w:lastRenderedPageBreak/>
         <w:t xml:space="preserve">        key={link.id}</w:t>
       </w:r>
     </w:p>
@@ -10803,17 +11160,14 @@
         <w:rPr>
           <w:i/>
         </w:rPr>
+        <w:lastRenderedPageBreak/>
         <w:t>fetchFavorites</w:t>
       </w:r>
       <w:r>
         <w:t xml:space="preserve"> sunt niște funcții ce îndeplinesc rolul de acțiuni</w:t>
       </w:r>
       <w:r>
-        <w:t xml:space="preserve"> și e nevoie de le inclus ca </w:t>
-      </w:r>
-      <w:r>
-        <w:lastRenderedPageBreak/>
-        <w:t xml:space="preserve">parametri în funcția </w:t>
+        <w:t xml:space="preserve"> și e nevoie de le inclus ca parametri în funcția </w:t>
       </w:r>
       <w:r>
         <w:rPr>
@@ -10859,8 +11213,8 @@
       <w:pPr>
         <w:jc w:val="center"/>
       </w:pPr>
-      <w:bookmarkStart w:id="25" w:name="_44sinio" w:colFirst="0" w:colLast="0"/>
-      <w:bookmarkEnd w:id="25"/>
+      <w:bookmarkStart w:id="26" w:name="_44sinio" w:colFirst="0" w:colLast="0"/>
+      <w:bookmarkEnd w:id="26"/>
     </w:p>
     <w:p>
       <w:pPr>
@@ -10873,11 +11227,11 @@
         <w:jc w:val="both"/>
         <w:outlineLvl w:val="0"/>
       </w:pPr>
-      <w:bookmarkStart w:id="26" w:name="_Toc7134312"/>
+      <w:bookmarkStart w:id="27" w:name="_Toc7271857"/>
       <w:r>
         <w:t>CONCLUZII</w:t>
       </w:r>
-      <w:bookmarkEnd w:id="26"/>
+      <w:bookmarkEnd w:id="27"/>
     </w:p>
     <w:p>
       <w:pPr>
@@ -11089,8 +11443,8 @@
       <w:pPr>
         <w:ind w:firstLine="567"/>
       </w:pPr>
-      <w:bookmarkStart w:id="27" w:name="_z337ya" w:colFirst="0" w:colLast="0"/>
-      <w:bookmarkEnd w:id="27"/>
+      <w:bookmarkStart w:id="28" w:name="_z337ya" w:colFirst="0" w:colLast="0"/>
+      <w:bookmarkEnd w:id="28"/>
     </w:p>
     <w:p>
       <w:pPr>
@@ -11102,11 +11456,11 @@
         <w:ind w:left="737"/>
         <w:outlineLvl w:val="0"/>
       </w:pPr>
-      <w:bookmarkStart w:id="28" w:name="_Toc7134313"/>
+      <w:bookmarkStart w:id="29" w:name="_Toc7271858"/>
       <w:r>
         <w:t>BIBLIOGRAFIE</w:t>
       </w:r>
-      <w:bookmarkEnd w:id="28"/>
+      <w:bookmarkEnd w:id="29"/>
     </w:p>
     <w:p>
       <w:pPr>
@@ -12278,7 +12632,7 @@
           <w:rPr>
             <w:noProof/>
           </w:rPr>
-          <w:t>4</w:t>
+          <w:t>16</w:t>
         </w:r>
         <w:r>
           <w:rPr>
@@ -15046,6 +15400,9 @@
   <w:num w:numId="24">
     <w:abstractNumId w:val="2"/>
   </w:num>
+  <w:num w:numId="25">
+    <w:abstractNumId w:val="11"/>
+  </w:num>
   <w:numIdMacAtCleanup w:val="24"/>
 </w:numbering>
 </file>
@@ -15072,7 +15429,7 @@
     <w:lsdException w:name="Normal" w:semiHidden="0" w:uiPriority="0" w:unhideWhenUsed="0" w:qFormat="1"/>
     <w:lsdException w:name="heading 1" w:semiHidden="0" w:uiPriority="0" w:unhideWhenUsed="0" w:qFormat="1"/>
     <w:lsdException w:name="heading 2" w:uiPriority="0" w:qFormat="1"/>
-    <w:lsdException w:name="heading 3" w:uiPriority="0" w:qFormat="1"/>
+    <w:lsdException w:name="heading 3" w:uiPriority="9" w:qFormat="1"/>
     <w:lsdException w:name="heading 4" w:uiPriority="0" w:qFormat="1"/>
     <w:lsdException w:name="heading 5" w:uiPriority="0" w:qFormat="1"/>
     <w:lsdException w:name="heading 6" w:uiPriority="0" w:qFormat="1"/>
@@ -15258,6 +15615,8 @@
   <w:style w:type="paragraph" w:styleId="Heading3">
     <w:name w:val="heading 3"/>
     <w:basedOn w:val="Normal"/>
+    <w:link w:val="Heading3Char"/>
+    <w:uiPriority w:val="9"/>
     <w:unhideWhenUsed/>
     <w:qFormat/>
     <w:rsid w:val="00DE577E"/>
@@ -16784,6 +17143,18 @@
       <w:u w:val="single"/>
     </w:rPr>
   </w:style>
+  <w:style w:type="character" w:customStyle="1" w:styleId="Heading3Char">
+    <w:name w:val="Heading 3 Char"/>
+    <w:basedOn w:val="DefaultParagraphFont"/>
+    <w:link w:val="Heading3"/>
+    <w:uiPriority w:val="9"/>
+    <w:rsid w:val="004E5783"/>
+    <w:rPr>
+      <w:rFonts w:eastAsiaTheme="majorEastAsia" w:cstheme="majorBidi"/>
+      <w:sz w:val="26"/>
+      <w:lang w:val="ro-RO"/>
+    </w:rPr>
+  </w:style>
 </w:styles>
 </file>
 
@@ -16809,7 +17180,7 @@
     <w:lsdException w:name="Normal" w:semiHidden="0" w:uiPriority="0" w:unhideWhenUsed="0" w:qFormat="1"/>
     <w:lsdException w:name="heading 1" w:semiHidden="0" w:uiPriority="0" w:unhideWhenUsed="0" w:qFormat="1"/>
     <w:lsdException w:name="heading 2" w:uiPriority="0" w:qFormat="1"/>
-    <w:lsdException w:name="heading 3" w:uiPriority="0" w:qFormat="1"/>
+    <w:lsdException w:name="heading 3" w:uiPriority="9" w:qFormat="1"/>
     <w:lsdException w:name="heading 4" w:uiPriority="0" w:qFormat="1"/>
     <w:lsdException w:name="heading 5" w:uiPriority="0" w:qFormat="1"/>
     <w:lsdException w:name="heading 6" w:uiPriority="0" w:qFormat="1"/>
@@ -16995,6 +17366,8 @@
   <w:style w:type="paragraph" w:styleId="Heading3">
     <w:name w:val="heading 3"/>
     <w:basedOn w:val="Normal"/>
+    <w:link w:val="Heading3Char"/>
+    <w:uiPriority w:val="9"/>
     <w:unhideWhenUsed/>
     <w:qFormat/>
     <w:rsid w:val="00DE577E"/>
@@ -18519,6 +18892,18 @@
     <w:rPr>
       <w:color w:val="954F72" w:themeColor="followedHyperlink"/>
       <w:u w:val="single"/>
+    </w:rPr>
+  </w:style>
+  <w:style w:type="character" w:customStyle="1" w:styleId="Heading3Char">
+    <w:name w:val="Heading 3 Char"/>
+    <w:basedOn w:val="DefaultParagraphFont"/>
+    <w:link w:val="Heading3"/>
+    <w:uiPriority w:val="9"/>
+    <w:rsid w:val="004E5783"/>
+    <w:rPr>
+      <w:rFonts w:eastAsiaTheme="majorEastAsia" w:cstheme="majorBidi"/>
+      <w:sz w:val="26"/>
+      <w:lang w:val="ro-RO"/>
     </w:rPr>
   </w:style>
 </w:styles>
@@ -18779,7 +19164,7 @@
   <a:extraClrSchemeLst/>
   <a:extLst>
     <a:ext uri="{05A4C25C-085E-4340-85A3-A5531E510DB2}">
-      <thm15:themeFamily xmlns="" xmlns:thm15="http://schemas.microsoft.com/office/thememl/2012/main" name="Office Theme" id="{62F939B6-93AF-4DB8-9C6B-D6C7DFDC589F}" vid="{4A3C46E8-61CC-4603-A589-7422A47A8E4A}"/>
+      <thm15:themeFamily xmlns:thm15="http://schemas.microsoft.com/office/thememl/2012/main" xmlns="" name="Office Theme" id="{62F939B6-93AF-4DB8-9C6B-D6C7DFDC589F}" vid="{4A3C46E8-61CC-4603-A589-7422A47A8E4A}"/>
     </a:ext>
   </a:extLst>
 </a:theme>
@@ -18790,7 +19175,7 @@
 </file>
 
 <file path=customXml/itemProps1.xml><?xml version="1.0" encoding="utf-8"?>
-<ds:datastoreItem xmlns:ds="http://schemas.openxmlformats.org/officeDocument/2006/customXml" ds:itemID="{067286E3-1BFB-4C8F-9547-6BA37D3539C4}">
+<ds:datastoreItem xmlns:ds="http://schemas.openxmlformats.org/officeDocument/2006/customXml" ds:itemID="{9879E948-D4B0-4036-9A92-6EA5847A12D2}">
   <ds:schemaRefs>
     <ds:schemaRef ds:uri="http://schemas.openxmlformats.org/officeDocument/2006/bibliography"/>
   </ds:schemaRefs>

</xml_diff>

<commit_message>
Add paragraf despre mobx
</commit_message>
<xml_diff>
--- a/LicentaDanPopa.docx
+++ b/LicentaDanPopa.docx
@@ -8035,12 +8035,7 @@
         <w:t xml:space="preserve"> se vorbește despre Redux ca fiind soluția pentru managementul stării globale în Javascript</w:t>
       </w:r>
       <w:r>
-        <w:t>, deși există multe alte soluții atât pentru React cât și pentru restul framework-urilor ce există pentru platforma dat</w:t>
-      </w:r>
-      <w:bookmarkStart w:id="15" w:name="_GoBack"/>
-      <w:bookmarkEnd w:id="15"/>
-      <w:r>
-        <w:t xml:space="preserve">ă ce rezolvă aceeași problemă de păstrare și management a stării globale a aplicației. În majoritatea cazurilor </w:t>
+        <w:t xml:space="preserve">, deși există multe alte soluții atât pentru React cât și pentru restul framework-urilor ce există pentru platforma dată ce rezolvă aceeași problemă de păstrare și management a stării globale a aplicației. În majoritatea cazurilor </w:t>
       </w:r>
       <w:r>
         <w:t xml:space="preserve">unghiul de abordare a </w:t>
@@ -8080,10 +8075,267 @@
         <w:outlineLvl w:val="1"/>
       </w:pPr>
       <w:r>
-        <w:t>MOBX</w:t>
-      </w:r>
-    </w:p>
-    <w:p/>
+        <w:t>Mobx și Mobx-state-tree</w:t>
+      </w:r>
+      <w:bookmarkStart w:id="15" w:name="_GoBack"/>
+      <w:bookmarkEnd w:id="15"/>
+    </w:p>
+    <w:p>
+      <w:r>
+        <w:t xml:space="preserve">Prima librărie ce apare pe gând când e necesar de comparat Redux-ul este Mobx. Mobx este a doua după popularitate librărie de management a stării globale pentru programatorii ce folosesc React deși ca și Redux-ul, Mobx nu depinde de React în nici un fel, lucrând </w:t>
+      </w:r>
+      <w:r>
+        <w:t>independent și ar trebui să lucreze cu majoritatea soluțiilor ce există pe web la momentul dat, incluzând Angular, Vue și chiar soluții nu chiar așa cunoscute ca Svelte, LitComponent, Preact, etc. Mobx are idei comune cu Redux</w:t>
+      </w:r>
+      <w:r>
+        <w:t xml:space="preserve"> ca</w:t>
+      </w:r>
+      <w:r>
+        <w:rPr>
+          <w:lang w:val="en-US"/>
+        </w:rPr>
+        <w:t xml:space="preserve"> f</w:t>
+      </w:r>
+      <w:r>
+        <w:rPr>
+          <w:lang w:val="en-US"/>
+        </w:rPr>
+        <w:t>olosirea acțiunilor pentru a schimba starea aplicației</w:t>
+      </w:r>
+      <w:r>
+        <w:t xml:space="preserve"> și one way data flow. Principal</w:t>
+      </w:r>
+      <w:r>
+        <w:t>a</w:t>
+      </w:r>
+      <w:r>
+        <w:t xml:space="preserve"> deosebir</w:t>
+      </w:r>
+      <w:r>
+        <w:t>e</w:t>
+      </w:r>
+      <w:r>
+        <w:t xml:space="preserve"> a MobX față de Redux </w:t>
+      </w:r>
+      <w:r>
+        <w:t>este</w:t>
+      </w:r>
+      <w:r>
+        <w:t xml:space="preserve"> că Mobx</w:t>
+      </w:r>
+      <w:r>
+        <w:t xml:space="preserve"> folosește principiile de object oriented programming iar Redux încearcă să folosească principiile de </w:t>
+      </w:r>
+      <w:r>
+        <w:t xml:space="preserve"> </w:t>
+      </w:r>
+      <w:r>
+        <w:t xml:space="preserve">functional programming. Un store </w:t>
+      </w:r>
+      <w:r>
+        <w:rPr>
+          <w:lang w:val="en-US"/>
+        </w:rPr>
+        <w:t>în Mobx arată în felul următor:</w:t>
+      </w:r>
+    </w:p>
+    <w:p>
+      <w:pPr>
+        <w:ind w:left="708"/>
+      </w:pPr>
+      <w:r>
+        <w:t>import { observable, computed, action } from "mobx";</w:t>
+      </w:r>
+    </w:p>
+    <w:p>
+      <w:pPr>
+        <w:ind w:left="708"/>
+      </w:pPr>
+      <w:r>
+        <w:t>export default class GroceryStore {</w:t>
+      </w:r>
+    </w:p>
+    <w:p>
+      <w:pPr>
+        <w:ind w:left="708"/>
+      </w:pPr>
+      <w:r>
+        <w:lastRenderedPageBreak/>
+        <w:t xml:space="preserve">    @observable groceries = [];</w:t>
+      </w:r>
+    </w:p>
+    <w:p>
+      <w:pPr>
+        <w:ind w:left="708"/>
+      </w:pPr>
+      <w:r>
+        <w:t xml:space="preserve">    @action</w:t>
+      </w:r>
+    </w:p>
+    <w:p>
+      <w:pPr>
+        <w:ind w:left="708"/>
+      </w:pPr>
+      <w:r>
+        <w:t xml:space="preserve">    add(g) {</w:t>
+      </w:r>
+    </w:p>
+    <w:p>
+      <w:pPr>
+        <w:ind w:left="708"/>
+      </w:pPr>
+      <w:r>
+        <w:t xml:space="preserve">        this.groceries.push(g);</w:t>
+      </w:r>
+    </w:p>
+    <w:p>
+      <w:pPr>
+        <w:ind w:left="708"/>
+      </w:pPr>
+      <w:r>
+        <w:t xml:space="preserve">    }</w:t>
+      </w:r>
+    </w:p>
+    <w:p>
+      <w:pPr>
+        <w:ind w:left="708"/>
+      </w:pPr>
+      <w:r>
+        <w:t xml:space="preserve">    @action</w:t>
+      </w:r>
+    </w:p>
+    <w:p>
+      <w:pPr>
+        <w:ind w:left="708"/>
+      </w:pPr>
+      <w:r>
+        <w:t xml:space="preserve">    delete(name) {</w:t>
+      </w:r>
+    </w:p>
+    <w:p>
+      <w:pPr>
+        <w:ind w:left="708"/>
+      </w:pPr>
+      <w:r>
+        <w:t xml:space="preserve">        this.groceries.remove(name)</w:t>
+      </w:r>
+    </w:p>
+    <w:p>
+      <w:pPr>
+        <w:ind w:left="708"/>
+      </w:pPr>
+      <w:r>
+        <w:t xml:space="preserve">    }</w:t>
+      </w:r>
+    </w:p>
+    <w:p>
+      <w:pPr>
+        <w:ind w:left="708"/>
+      </w:pPr>
+      <w:r>
+        <w:t xml:space="preserve">    @computed </w:t>
+      </w:r>
+    </w:p>
+    <w:p>
+      <w:pPr>
+        <w:ind w:left="708"/>
+      </w:pPr>
+      <w:r>
+        <w:t xml:space="preserve">    get numOfGroceries() {</w:t>
+      </w:r>
+    </w:p>
+    <w:p>
+      <w:pPr>
+        <w:ind w:left="708"/>
+      </w:pPr>
+      <w:r>
+        <w:t xml:space="preserve">        return this.groceries.length;</w:t>
+      </w:r>
+    </w:p>
+    <w:p>
+      <w:pPr>
+        <w:ind w:left="708"/>
+      </w:pPr>
+      <w:r>
+        <w:t xml:space="preserve">    }</w:t>
+      </w:r>
+    </w:p>
+    <w:p>
+      <w:pPr>
+        <w:ind w:left="708"/>
+      </w:pPr>
+      <w:r>
+        <w:t>}</w:t>
+      </w:r>
+    </w:p>
+    <w:p>
+      <w:pPr>
+        <w:ind w:firstLine="360"/>
+        <w:rPr>
+          <w:lang w:val="en-US"/>
+        </w:rPr>
+      </w:pPr>
+      <w:r>
+        <w:t>Exemplul dat conține toate părțile necesare întro singură clasă: obiectul propriu zis, acțiunile și valorile calculate.</w:t>
+      </w:r>
+      <w:r>
+        <w:t xml:space="preserve"> Se poate observa că </w:t>
+      </w:r>
+      <w:r>
+        <w:rPr>
+          <w:i/>
+        </w:rPr>
+        <w:t>groceries</w:t>
+      </w:r>
+      <w:r>
+        <w:rPr>
+          <w:i/>
+        </w:rPr>
+        <w:t xml:space="preserve"> </w:t>
+      </w:r>
+      <w:r>
+        <w:t xml:space="preserve">este o valoare </w:t>
+      </w:r>
+      <w:r>
+        <w:rPr>
+          <w:i/>
+        </w:rPr>
+        <w:t>observable</w:t>
+      </w:r>
+      <w:r>
+        <w:rPr>
+          <w:i/>
+        </w:rPr>
+        <w:t xml:space="preserve"> </w:t>
+      </w:r>
+      <w:r>
+        <w:t xml:space="preserve">ceea ce face această valoare reactivă, luând exemplu de la rxjs ce permite observarea schimbărilor </w:t>
+      </w:r>
+      <w:r>
+        <w:t>acestei valori. Se mai poate observa că sunt folosiți decoratorii pentru a specifica tipul valorilor în clasă</w:t>
+      </w:r>
+      <w:r>
+        <w:t>. Acțiunile sunt niște funcții decorate cu @action ș</w:t>
+      </w:r>
+      <w:r>
+        <w:t xml:space="preserve">i au scop de a modifica valorile decorate cu @observable. Funcțiile computed sunt calea de a </w:t>
+      </w:r>
+      <w:r>
+        <w:t>păstra numărul minim de valori @observable, în schimb calculând valorile noi ce se derivă din starea existentă.</w:t>
+      </w:r>
+      <w:r>
+        <w:t xml:space="preserve"> Concluzia despre Mobx deci este că Mobx folosește Observables pentru a urmări schimbările din store, schimbarea stării este mai comodă față de redux din cauza eliminării necesității de a ne asigura că starea primită ca parametru nu e schimbată, deși prin folosirea a așa biblioteci ca immer această problemă dispare și în redux. Altă observare e că prin folosirea a Observable și claselor este cu mult mai ușor și clar de învățat cum de utilizat </w:t>
+      </w:r>
+      <w:r>
+        <w:t xml:space="preserve">Mobx, iar amplasarea stării aplicației lângă acțiunile ce modifică această stare simplifică semnificativ lucrul pentru orice programator. Pe lângă toate astea mai există și Mobx State Tree, </w:t>
+      </w:r>
+      <w:r>
+        <w:t>o librărie complementară la Mobx ce are ca scop de a introduce o structură opinionată pentru a</w:t>
+      </w:r>
+      <w:r>
+        <w:t xml:space="preserve"> creea o experiență consistentă. </w:t>
+      </w:r>
+    </w:p>
     <w:p>
       <w:pPr>
         <w:pStyle w:val="Head"/>
@@ -8171,6 +8423,7 @@
         </w:rPr>
       </w:pPr>
       <w:r>
+        <w:lastRenderedPageBreak/>
         <w:t>Un redactor de cod modern</w:t>
       </w:r>
       <w:r>
@@ -8199,7 +8452,6 @@
         <w:ind w:firstLine="708"/>
       </w:pPr>
       <w:r>
-        <w:lastRenderedPageBreak/>
         <w:t>Visual Studio Code – este un editor de cod liber(open source) pentru dezvoltarea software-ul și are suport inclus pentru JavaScript, TypeScript și Node.js, dar care poate fi folosit și pentru alte limbaje ca C++, C#, Java, Python, PHP, Go, etc.</w:t>
       </w:r>
     </w:p>
@@ -14062,6 +14314,119 @@
     </w:lvl>
   </w:abstractNum>
   <w:abstractNum w:abstractNumId="12">
+    <w:nsid w:val="39DB3C34"/>
+    <w:multiLevelType w:val="hybridMultilevel"/>
+    <w:tmpl w:val="963C00D8"/>
+    <w:lvl w:ilvl="0" w:tplc="04090001">
+      <w:start w:val="1"/>
+      <w:numFmt w:val="bullet"/>
+      <w:lvlText w:val=""/>
+      <w:lvlJc w:val="left"/>
+      <w:pPr>
+        <w:ind w:left="1428" w:hanging="360"/>
+      </w:pPr>
+      <w:rPr>
+        <w:rFonts w:ascii="Symbol" w:hAnsi="Symbol" w:hint="default"/>
+      </w:rPr>
+    </w:lvl>
+    <w:lvl w:ilvl="1" w:tplc="04090003" w:tentative="1">
+      <w:start w:val="1"/>
+      <w:numFmt w:val="bullet"/>
+      <w:lvlText w:val="o"/>
+      <w:lvlJc w:val="left"/>
+      <w:pPr>
+        <w:ind w:left="2148" w:hanging="360"/>
+      </w:pPr>
+      <w:rPr>
+        <w:rFonts w:ascii="Courier New" w:hAnsi="Courier New" w:cs="Courier New" w:hint="default"/>
+      </w:rPr>
+    </w:lvl>
+    <w:lvl w:ilvl="2" w:tplc="04090005" w:tentative="1">
+      <w:start w:val="1"/>
+      <w:numFmt w:val="bullet"/>
+      <w:lvlText w:val=""/>
+      <w:lvlJc w:val="left"/>
+      <w:pPr>
+        <w:ind w:left="2868" w:hanging="360"/>
+      </w:pPr>
+      <w:rPr>
+        <w:rFonts w:ascii="Wingdings" w:hAnsi="Wingdings" w:hint="default"/>
+      </w:rPr>
+    </w:lvl>
+    <w:lvl w:ilvl="3" w:tplc="04090001" w:tentative="1">
+      <w:start w:val="1"/>
+      <w:numFmt w:val="bullet"/>
+      <w:lvlText w:val=""/>
+      <w:lvlJc w:val="left"/>
+      <w:pPr>
+        <w:ind w:left="3588" w:hanging="360"/>
+      </w:pPr>
+      <w:rPr>
+        <w:rFonts w:ascii="Symbol" w:hAnsi="Symbol" w:hint="default"/>
+      </w:rPr>
+    </w:lvl>
+    <w:lvl w:ilvl="4" w:tplc="04090003" w:tentative="1">
+      <w:start w:val="1"/>
+      <w:numFmt w:val="bullet"/>
+      <w:lvlText w:val="o"/>
+      <w:lvlJc w:val="left"/>
+      <w:pPr>
+        <w:ind w:left="4308" w:hanging="360"/>
+      </w:pPr>
+      <w:rPr>
+        <w:rFonts w:ascii="Courier New" w:hAnsi="Courier New" w:cs="Courier New" w:hint="default"/>
+      </w:rPr>
+    </w:lvl>
+    <w:lvl w:ilvl="5" w:tplc="04090005" w:tentative="1">
+      <w:start w:val="1"/>
+      <w:numFmt w:val="bullet"/>
+      <w:lvlText w:val=""/>
+      <w:lvlJc w:val="left"/>
+      <w:pPr>
+        <w:ind w:left="5028" w:hanging="360"/>
+      </w:pPr>
+      <w:rPr>
+        <w:rFonts w:ascii="Wingdings" w:hAnsi="Wingdings" w:hint="default"/>
+      </w:rPr>
+    </w:lvl>
+    <w:lvl w:ilvl="6" w:tplc="04090001" w:tentative="1">
+      <w:start w:val="1"/>
+      <w:numFmt w:val="bullet"/>
+      <w:lvlText w:val=""/>
+      <w:lvlJc w:val="left"/>
+      <w:pPr>
+        <w:ind w:left="5748" w:hanging="360"/>
+      </w:pPr>
+      <w:rPr>
+        <w:rFonts w:ascii="Symbol" w:hAnsi="Symbol" w:hint="default"/>
+      </w:rPr>
+    </w:lvl>
+    <w:lvl w:ilvl="7" w:tplc="04090003" w:tentative="1">
+      <w:start w:val="1"/>
+      <w:numFmt w:val="bullet"/>
+      <w:lvlText w:val="o"/>
+      <w:lvlJc w:val="left"/>
+      <w:pPr>
+        <w:ind w:left="6468" w:hanging="360"/>
+      </w:pPr>
+      <w:rPr>
+        <w:rFonts w:ascii="Courier New" w:hAnsi="Courier New" w:cs="Courier New" w:hint="default"/>
+      </w:rPr>
+    </w:lvl>
+    <w:lvl w:ilvl="8" w:tplc="04090005" w:tentative="1">
+      <w:start w:val="1"/>
+      <w:numFmt w:val="bullet"/>
+      <w:lvlText w:val=""/>
+      <w:lvlJc w:val="left"/>
+      <w:pPr>
+        <w:ind w:left="7188" w:hanging="360"/>
+      </w:pPr>
+      <w:rPr>
+        <w:rFonts w:ascii="Wingdings" w:hAnsi="Wingdings" w:hint="default"/>
+      </w:rPr>
+    </w:lvl>
+  </w:abstractNum>
+  <w:abstractNum w:abstractNumId="13">
     <w:nsid w:val="3A72689B"/>
     <w:multiLevelType w:val="multilevel"/>
     <w:tmpl w:val="9816F518"/>
@@ -14192,7 +14557,7 @@
       </w:rPr>
     </w:lvl>
   </w:abstractNum>
-  <w:abstractNum w:abstractNumId="13">
+  <w:abstractNum w:abstractNumId="14">
     <w:nsid w:val="3AEC20FD"/>
     <w:multiLevelType w:val="hybridMultilevel"/>
     <w:tmpl w:val="A5068A68"/>
@@ -14305,7 +14670,7 @@
       </w:rPr>
     </w:lvl>
   </w:abstractNum>
-  <w:abstractNum w:abstractNumId="14">
+  <w:abstractNum w:abstractNumId="15">
     <w:nsid w:val="47A9726E"/>
     <w:multiLevelType w:val="hybridMultilevel"/>
     <w:tmpl w:val="7E783A56"/>
@@ -14418,7 +14783,7 @@
       </w:rPr>
     </w:lvl>
   </w:abstractNum>
-  <w:abstractNum w:abstractNumId="15">
+  <w:abstractNum w:abstractNumId="16">
     <w:nsid w:val="529605E1"/>
     <w:multiLevelType w:val="multilevel"/>
     <w:tmpl w:val="86DAD410"/>
@@ -14531,7 +14896,7 @@
       </w:rPr>
     </w:lvl>
   </w:abstractNum>
-  <w:abstractNum w:abstractNumId="16">
+  <w:abstractNum w:abstractNumId="17">
     <w:nsid w:val="599A439A"/>
     <w:multiLevelType w:val="multilevel"/>
     <w:tmpl w:val="66BEDED8"/>
@@ -14650,7 +15015,7 @@
       </w:pPr>
     </w:lvl>
   </w:abstractNum>
-  <w:abstractNum w:abstractNumId="17">
+  <w:abstractNum w:abstractNumId="18">
     <w:nsid w:val="59EE4CD5"/>
     <w:multiLevelType w:val="hybridMultilevel"/>
     <w:tmpl w:val="BF0A6C8E"/>
@@ -14763,7 +15128,7 @@
       </w:rPr>
     </w:lvl>
   </w:abstractNum>
-  <w:abstractNum w:abstractNumId="18">
+  <w:abstractNum w:abstractNumId="19">
     <w:nsid w:val="5E507C8B"/>
     <w:multiLevelType w:val="multilevel"/>
     <w:tmpl w:val="7152C432"/>
@@ -14849,7 +15214,7 @@
       </w:pPr>
     </w:lvl>
   </w:abstractNum>
-  <w:abstractNum w:abstractNumId="19">
+  <w:abstractNum w:abstractNumId="20">
     <w:nsid w:val="649900D2"/>
     <w:multiLevelType w:val="multilevel"/>
     <w:tmpl w:val="572827FC"/>
@@ -14962,7 +15327,7 @@
       </w:rPr>
     </w:lvl>
   </w:abstractNum>
-  <w:abstractNum w:abstractNumId="20">
+  <w:abstractNum w:abstractNumId="21">
     <w:nsid w:val="65DD13FD"/>
     <w:multiLevelType w:val="hybridMultilevel"/>
     <w:tmpl w:val="2132F854"/>
@@ -15075,7 +15440,7 @@
       </w:rPr>
     </w:lvl>
   </w:abstractNum>
-  <w:abstractNum w:abstractNumId="21">
+  <w:abstractNum w:abstractNumId="22">
     <w:nsid w:val="6B4B7BBC"/>
     <w:multiLevelType w:val="hybridMultilevel"/>
     <w:tmpl w:val="5954501E"/>
@@ -15188,7 +15553,7 @@
       </w:rPr>
     </w:lvl>
   </w:abstractNum>
-  <w:abstractNum w:abstractNumId="22">
+  <w:abstractNum w:abstractNumId="23">
     <w:nsid w:val="6F2942EF"/>
     <w:multiLevelType w:val="hybridMultilevel"/>
     <w:tmpl w:val="21AC42B4"/>
@@ -15302,7 +15667,7 @@
     </w:lvl>
   </w:abstractNum>
   <w:num w:numId="1">
-    <w:abstractNumId w:val="16"/>
+    <w:abstractNumId w:val="17"/>
   </w:num>
   <w:num w:numId="2">
     <w:abstractNumId w:val="0"/>
@@ -15314,13 +15679,13 @@
     <w:abstractNumId w:val="4"/>
   </w:num>
   <w:num w:numId="5">
-    <w:abstractNumId w:val="19"/>
+    <w:abstractNumId w:val="20"/>
   </w:num>
   <w:num w:numId="6">
-    <w:abstractNumId w:val="15"/>
+    <w:abstractNumId w:val="16"/>
   </w:num>
   <w:num w:numId="7">
-    <w:abstractNumId w:val="18"/>
+    <w:abstractNumId w:val="19"/>
   </w:num>
   <w:num w:numId="8">
     <w:abstractNumId w:val="9"/>
@@ -15329,7 +15694,7 @@
     <w:abstractNumId w:val="6"/>
   </w:num>
   <w:num w:numId="10">
-    <w:abstractNumId w:val="12"/>
+    <w:abstractNumId w:val="13"/>
   </w:num>
   <w:num w:numId="11">
     <w:abstractNumId w:val="1"/>
@@ -15338,7 +15703,7 @@
     <w:abstractNumId w:val="5"/>
   </w:num>
   <w:num w:numId="13">
-    <w:abstractNumId w:val="22"/>
+    <w:abstractNumId w:val="23"/>
   </w:num>
   <w:num w:numId="14">
     <w:abstractNumId w:val="10"/>
@@ -15374,7 +15739,7 @@
     </w:lvlOverride>
   </w:num>
   <w:num w:numId="16">
-    <w:abstractNumId w:val="13"/>
+    <w:abstractNumId w:val="14"/>
   </w:num>
   <w:num w:numId="17">
     <w:abstractNumId w:val="8"/>
@@ -15383,25 +15748,28 @@
     <w:abstractNumId w:val="7"/>
   </w:num>
   <w:num w:numId="19">
-    <w:abstractNumId w:val="21"/>
+    <w:abstractNumId w:val="22"/>
   </w:num>
   <w:num w:numId="20">
-    <w:abstractNumId w:val="20"/>
+    <w:abstractNumId w:val="21"/>
   </w:num>
   <w:num w:numId="21">
     <w:abstractNumId w:val="3"/>
   </w:num>
   <w:num w:numId="22">
-    <w:abstractNumId w:val="14"/>
+    <w:abstractNumId w:val="15"/>
   </w:num>
   <w:num w:numId="23">
-    <w:abstractNumId w:val="17"/>
+    <w:abstractNumId w:val="18"/>
   </w:num>
   <w:num w:numId="24">
     <w:abstractNumId w:val="2"/>
   </w:num>
   <w:num w:numId="25">
     <w:abstractNumId w:val="11"/>
+  </w:num>
+  <w:num w:numId="26">
+    <w:abstractNumId w:val="12"/>
   </w:num>
   <w:numIdMacAtCleanup w:val="24"/>
 </w:numbering>
@@ -19175,7 +19543,7 @@
 </file>
 
 <file path=customXml/itemProps1.xml><?xml version="1.0" encoding="utf-8"?>
-<ds:datastoreItem xmlns:ds="http://schemas.openxmlformats.org/officeDocument/2006/customXml" ds:itemID="{9879E948-D4B0-4036-9A92-6EA5847A12D2}">
+<ds:datastoreItem xmlns:ds="http://schemas.openxmlformats.org/officeDocument/2006/customXml" ds:itemID="{49CEE465-C842-4396-85AB-B3C41154936E}">
   <ds:schemaRefs>
     <ds:schemaRef ds:uri="http://schemas.openxmlformats.org/officeDocument/2006/bibliography"/>
   </ds:schemaRefs>

</xml_diff>

<commit_message>
finish paragraph despre mobx
</commit_message>
<xml_diff>
--- a/LicentaDanPopa.docx
+++ b/LicentaDanPopa.docx
@@ -8077,265 +8077,770 @@
       <w:r>
         <w:t>Mobx și Mobx-state-tree</w:t>
       </w:r>
+    </w:p>
+    <w:p>
+      <w:pPr>
+        <w:ind w:firstLine="360"/>
+      </w:pPr>
+      <w:r>
+        <w:t xml:space="preserve">Prima librărie ce apare pe gând când e necesar de comparat Redux-ul este Mobx. Mobx este a doua după popularitate librărie de management a stării globale pentru programatorii ce folosesc React deși ca și Redux-ul, Mobx nu depinde de React în nici un fel, lucrând </w:t>
+      </w:r>
+      <w:r>
+        <w:t>independent și ar trebui să lucreze cu majoritatea soluțiilor ce există pe web la momentul dat, incluzând Angular, Vue și chiar soluții nu chiar așa cunoscute ca Svelte, LitComponent, Preact, etc. Mobx are idei comune cu Redux</w:t>
+      </w:r>
+      <w:r>
+        <w:t xml:space="preserve"> ca</w:t>
+      </w:r>
+      <w:r>
+        <w:rPr>
+          <w:lang w:val="en-US"/>
+        </w:rPr>
+        <w:t xml:space="preserve"> f</w:t>
+      </w:r>
+      <w:r>
+        <w:rPr>
+          <w:lang w:val="en-US"/>
+        </w:rPr>
+        <w:t>olosirea acțiunilor pentru a schimba starea aplicației</w:t>
+      </w:r>
+      <w:r>
+        <w:t xml:space="preserve"> și one way data flow. Principal</w:t>
+      </w:r>
+      <w:r>
+        <w:t>a</w:t>
+      </w:r>
+      <w:r>
+        <w:t xml:space="preserve"> deosebir</w:t>
+      </w:r>
+      <w:r>
+        <w:t>e</w:t>
+      </w:r>
+      <w:r>
+        <w:t xml:space="preserve"> a MobX față de Redux </w:t>
+      </w:r>
+      <w:r>
+        <w:t>este</w:t>
+      </w:r>
+      <w:r>
+        <w:t xml:space="preserve"> că Mobx</w:t>
+      </w:r>
+      <w:r>
+        <w:t xml:space="preserve"> folosește principiile de object oriented programming iar Redux încearcă să folosească principiile de </w:t>
+      </w:r>
+      <w:r>
+        <w:t xml:space="preserve"> </w:t>
+      </w:r>
+      <w:r>
+        <w:t xml:space="preserve">functional programming. Un store </w:t>
+      </w:r>
+      <w:r>
+        <w:rPr>
+          <w:lang w:val="en-US"/>
+        </w:rPr>
+        <w:t>în Mobx arată în felul următor:</w:t>
+      </w:r>
+    </w:p>
+    <w:p>
+      <w:pPr>
+        <w:ind w:left="708"/>
+      </w:pPr>
+      <w:r>
+        <w:t>import { observable, computed, action } from "mobx";</w:t>
+      </w:r>
+    </w:p>
+    <w:p>
+      <w:pPr>
+        <w:ind w:left="708"/>
+      </w:pPr>
+      <w:r>
+        <w:t>export default class GroceryStore {</w:t>
+      </w:r>
+    </w:p>
+    <w:p>
+      <w:pPr>
+        <w:ind w:left="708"/>
+      </w:pPr>
+      <w:r>
+        <w:lastRenderedPageBreak/>
+        <w:t xml:space="preserve">    @observable groceries = [];</w:t>
+      </w:r>
+    </w:p>
+    <w:p>
+      <w:pPr>
+        <w:ind w:left="708"/>
+      </w:pPr>
+      <w:r>
+        <w:t xml:space="preserve">    @action</w:t>
+      </w:r>
+    </w:p>
+    <w:p>
+      <w:pPr>
+        <w:ind w:left="708"/>
+      </w:pPr>
+      <w:r>
+        <w:t xml:space="preserve">    add(g) {</w:t>
+      </w:r>
+    </w:p>
+    <w:p>
+      <w:pPr>
+        <w:ind w:left="708"/>
+      </w:pPr>
+      <w:r>
+        <w:t xml:space="preserve">        this.groceries.push(g);</w:t>
+      </w:r>
+    </w:p>
+    <w:p>
+      <w:pPr>
+        <w:ind w:left="708"/>
+      </w:pPr>
+      <w:r>
+        <w:t xml:space="preserve">    }</w:t>
+      </w:r>
+    </w:p>
+    <w:p>
+      <w:pPr>
+        <w:ind w:left="708"/>
+      </w:pPr>
+      <w:r>
+        <w:t xml:space="preserve">    @action</w:t>
+      </w:r>
+    </w:p>
+    <w:p>
+      <w:pPr>
+        <w:ind w:left="708"/>
+      </w:pPr>
+      <w:r>
+        <w:t xml:space="preserve">    delete(name) {</w:t>
+      </w:r>
+    </w:p>
+    <w:p>
+      <w:pPr>
+        <w:ind w:left="708"/>
+      </w:pPr>
+      <w:r>
+        <w:t xml:space="preserve">        this.groceries.remove(name)</w:t>
+      </w:r>
+    </w:p>
+    <w:p>
+      <w:pPr>
+        <w:ind w:left="708"/>
+      </w:pPr>
+      <w:r>
+        <w:t xml:space="preserve">    }</w:t>
+      </w:r>
+    </w:p>
+    <w:p>
+      <w:pPr>
+        <w:ind w:left="708"/>
+      </w:pPr>
+      <w:r>
+        <w:t xml:space="preserve">    @computed </w:t>
+      </w:r>
+    </w:p>
+    <w:p>
+      <w:pPr>
+        <w:ind w:left="708"/>
+      </w:pPr>
+      <w:r>
+        <w:t xml:space="preserve">    get numOfGroceries() {</w:t>
+      </w:r>
+    </w:p>
+    <w:p>
+      <w:pPr>
+        <w:ind w:left="708"/>
+      </w:pPr>
+      <w:r>
+        <w:t xml:space="preserve">        return this.groceries.length;</w:t>
+      </w:r>
+    </w:p>
+    <w:p>
+      <w:pPr>
+        <w:ind w:left="708"/>
+      </w:pPr>
+      <w:r>
+        <w:t xml:space="preserve">    }</w:t>
+      </w:r>
+    </w:p>
+    <w:p>
+      <w:pPr>
+        <w:ind w:left="708"/>
+      </w:pPr>
+      <w:r>
+        <w:t>}</w:t>
+      </w:r>
+    </w:p>
+    <w:p>
+      <w:pPr>
+        <w:ind w:firstLine="360"/>
+      </w:pPr>
+      <w:r>
+        <w:t>Exemplul dat conține toate părțile necesare întro singură clasă: obiectul propriu zis, acțiunile și valorile calculate.</w:t>
+      </w:r>
+      <w:r>
+        <w:t xml:space="preserve"> Se poate observa că </w:t>
+      </w:r>
+      <w:r>
+        <w:rPr>
+          <w:i/>
+        </w:rPr>
+        <w:t>groceries</w:t>
+      </w:r>
+      <w:r>
+        <w:rPr>
+          <w:i/>
+        </w:rPr>
+        <w:t xml:space="preserve"> </w:t>
+      </w:r>
+      <w:r>
+        <w:t xml:space="preserve">este o valoare </w:t>
+      </w:r>
+      <w:r>
+        <w:rPr>
+          <w:i/>
+        </w:rPr>
+        <w:t>observable</w:t>
+      </w:r>
+      <w:r>
+        <w:rPr>
+          <w:i/>
+        </w:rPr>
+        <w:t xml:space="preserve"> </w:t>
+      </w:r>
+      <w:r>
+        <w:t xml:space="preserve">ceea ce face această valoare reactivă, luând exemplu de la rxjs ce permite observarea schimbărilor </w:t>
+      </w:r>
+      <w:r>
+        <w:t>acestei valori. Se mai poate observa că sunt folosiți decoratorii pentru a specifica tipul valorilor în clasă</w:t>
+      </w:r>
+      <w:r>
+        <w:t>. Acțiunile sunt niște funcții decorate cu @action ș</w:t>
+      </w:r>
+      <w:r>
+        <w:t xml:space="preserve">i au scop de a modifica valorile decorate cu @observable. Funcțiile computed sunt calea de a </w:t>
+      </w:r>
+      <w:r>
+        <w:t>păstra numărul minim de valori @observable, în schimb calculând valorile noi ce se derivă din starea existentă.</w:t>
+      </w:r>
+      <w:r>
+        <w:t xml:space="preserve"> Concluzia despre Mobx deci este că Mobx folosește Observables pentru a urmări schimbările din store, schimbarea stării este mai comodă față de redux din cauza eliminării necesității de a ne asigura că starea primită ca parametru nu e schimbată, deși prin folosirea a așa biblioteci ca immer această problemă dispare și în redux. Altă observare e că prin folosirea a Observable și claselor este cu mult mai ușor și clar de învățat cum de utilizat </w:t>
+      </w:r>
+      <w:r>
+        <w:t xml:space="preserve">Mobx, iar amplasarea stării aplicației lângă acțiunile ce modifică această stare simplifică semnificativ lucrul pentru orice programator. </w:t>
+      </w:r>
+    </w:p>
+    <w:p>
+      <w:pPr>
+        <w:ind w:firstLine="360"/>
+        <w:rPr>
+          <w:lang w:val="en-US"/>
+        </w:rPr>
+      </w:pPr>
+      <w:r>
+        <w:t xml:space="preserve">Pe lângă toate astea mai există și Mobx State Tree, </w:t>
+      </w:r>
+      <w:r>
+        <w:t>o librărie complementară la Mobx ce are ca scop de a introduce o structură opinionată pentru a</w:t>
+      </w:r>
+      <w:r>
+        <w:t xml:space="preserve"> creea o experiență consistentă</w:t>
+      </w:r>
+      <w:r>
+        <w:t xml:space="preserve"> și ajută mult la începerea unui proiect nou prin oferirea a practicilor recomandate ca reguli.</w:t>
+      </w:r>
+      <w:r>
+        <w:t xml:space="preserve"> Conceptul principal al Mobx-state-tree este conceptul de arbore. Acest arbore consistă din obiecte mutable dar în același timp protejate ce sunt îmbogățite cu informație adăugătoare. În alte cuvinte</w:t>
+      </w:r>
+      <w:r>
+        <w:t xml:space="preserve">; </w:t>
+      </w:r>
+      <w:r>
+        <w:t xml:space="preserve">fiecare arbore are o formă(informația despre tipuri) și starea(data). Aceasta înseamnă că pentru a face tot să lucreze trebuie de descris cum acest arbore este structurat, prin acest mod Mobx-state-tree va fi capabil să genereze toate limitele necesare și să faciliteze evitarea erorilor de folosirea tipurilor greșite. La fel </w:t>
+      </w:r>
+      <w:r>
+        <w:lastRenderedPageBreak/>
+        <w:t>este posibil de folosit tipurile din Typescript folosind o integrare.</w:t>
+      </w:r>
+      <w:r>
+        <w:rPr>
+          <w:lang w:val="sv-SE"/>
+        </w:rPr>
+        <w:t xml:space="preserve"> </w:t>
+      </w:r>
+      <w:r>
+        <w:rPr>
+          <w:lang w:val="en-US"/>
+        </w:rPr>
+        <w:t>Modul de a scrie valorile observabile, acțiunile și valorile com</w:t>
+      </w:r>
+      <w:r>
+        <w:rPr>
+          <w:lang w:val="en-US"/>
+        </w:rPr>
+        <w:t xml:space="preserve">putate </w:t>
+      </w:r>
+      <w:proofErr w:type="gramStart"/>
+      <w:r>
+        <w:rPr>
+          <w:lang w:val="en-US"/>
+        </w:rPr>
+        <w:t>este</w:t>
+      </w:r>
+      <w:proofErr w:type="gramEnd"/>
+      <w:r>
+        <w:rPr>
+          <w:lang w:val="en-US"/>
+        </w:rPr>
+        <w:t xml:space="preserve"> diferit față de Mobx și poate fi prezentat prin exemplul ce urmează:</w:t>
+      </w:r>
+    </w:p>
+    <w:p>
+      <w:pPr>
+        <w:ind w:left="360" w:firstLine="360"/>
+        <w:rPr>
+          <w:lang w:val="en-US"/>
+        </w:rPr>
+      </w:pPr>
+      <w:proofErr w:type="gramStart"/>
+      <w:r>
+        <w:rPr>
+          <w:lang w:val="en-US"/>
+        </w:rPr>
+        <w:t>const</w:t>
+      </w:r>
+      <w:proofErr w:type="gramEnd"/>
+      <w:r>
+        <w:rPr>
+          <w:lang w:val="en-US"/>
+        </w:rPr>
+        <w:t xml:space="preserve"> </w:t>
+      </w:r>
+      <w:r>
+        <w:t>GroceryStore</w:t>
+      </w:r>
+      <w:r>
+        <w:rPr>
+          <w:lang w:val="en-US"/>
+        </w:rPr>
+        <w:t xml:space="preserve"> = types</w:t>
+      </w:r>
+    </w:p>
+    <w:p>
+      <w:pPr>
+        <w:ind w:left="360" w:firstLine="360"/>
+        <w:rPr>
+          <w:lang w:val="en-US"/>
+        </w:rPr>
+      </w:pPr>
+      <w:r>
+        <w:rPr>
+          <w:lang w:val="en-US"/>
+        </w:rPr>
+        <w:t xml:space="preserve">    .</w:t>
+      </w:r>
+      <w:proofErr w:type="gramStart"/>
+      <w:r>
+        <w:rPr>
+          <w:lang w:val="en-US"/>
+        </w:rPr>
+        <w:t>model(</w:t>
+      </w:r>
+      <w:proofErr w:type="gramEnd"/>
+      <w:r>
+        <w:rPr>
+          <w:lang w:val="en-US"/>
+        </w:rPr>
+        <w:t>"</w:t>
+      </w:r>
+      <w:r>
+        <w:t>GroceryStore</w:t>
+      </w:r>
+      <w:r>
+        <w:rPr>
+          <w:lang w:val="en-US"/>
+        </w:rPr>
+        <w:t xml:space="preserve"> </w:t>
+      </w:r>
+      <w:r>
+        <w:rPr>
+          <w:lang w:val="en-US"/>
+        </w:rPr>
+        <w:t>", {</w:t>
+      </w:r>
+    </w:p>
+    <w:p>
+      <w:pPr>
+        <w:ind w:left="360" w:firstLine="360"/>
+        <w:rPr>
+          <w:lang w:val="en-US"/>
+        </w:rPr>
+      </w:pPr>
+      <w:r>
+        <w:rPr>
+          <w:lang w:val="en-US"/>
+        </w:rPr>
+        <w:t xml:space="preserve">        </w:t>
+      </w:r>
+      <w:proofErr w:type="gramStart"/>
+      <w:r>
+        <w:rPr>
+          <w:lang w:val="en-US"/>
+        </w:rPr>
+        <w:t>groceries</w:t>
+      </w:r>
+      <w:proofErr w:type="gramEnd"/>
+      <w:r>
+        <w:rPr>
+          <w:lang w:val="en-US"/>
+        </w:rPr>
+        <w:t>: types.array()</w:t>
+      </w:r>
+    </w:p>
+    <w:p>
+      <w:pPr>
+        <w:ind w:left="360" w:firstLine="360"/>
+        <w:rPr>
+          <w:lang w:val="en-US"/>
+        </w:rPr>
+      </w:pPr>
+      <w:r>
+        <w:rPr>
+          <w:lang w:val="en-US"/>
+        </w:rPr>
+        <w:t xml:space="preserve">    })</w:t>
+      </w:r>
+    </w:p>
+    <w:p>
+      <w:pPr>
+        <w:ind w:left="360" w:firstLine="360"/>
+        <w:rPr>
+          <w:lang w:val="en-US"/>
+        </w:rPr>
+      </w:pPr>
+      <w:r>
+        <w:rPr>
+          <w:lang w:val="en-US"/>
+        </w:rPr>
+        <w:t xml:space="preserve">    .</w:t>
+      </w:r>
+      <w:proofErr w:type="gramStart"/>
+      <w:r>
+        <w:rPr>
+          <w:lang w:val="en-US"/>
+        </w:rPr>
+        <w:t>views(</w:t>
+      </w:r>
+      <w:proofErr w:type="gramEnd"/>
+      <w:r>
+        <w:rPr>
+          <w:lang w:val="en-US"/>
+        </w:rPr>
+        <w:t>self =&gt; {</w:t>
+      </w:r>
+    </w:p>
+    <w:p>
+      <w:pPr>
+        <w:ind w:left="360" w:firstLine="360"/>
+        <w:rPr>
+          <w:lang w:val="en-US"/>
+        </w:rPr>
+      </w:pPr>
+      <w:r>
+        <w:rPr>
+          <w:lang w:val="en-US"/>
+        </w:rPr>
+        <w:t xml:space="preserve">        </w:t>
+      </w:r>
+      <w:proofErr w:type="gramStart"/>
+      <w:r>
+        <w:rPr>
+          <w:lang w:val="en-US"/>
+        </w:rPr>
+        <w:t>return</w:t>
+      </w:r>
+      <w:proofErr w:type="gramEnd"/>
+      <w:r>
+        <w:rPr>
+          <w:lang w:val="en-US"/>
+        </w:rPr>
+        <w:t xml:space="preserve"> {</w:t>
+      </w:r>
+    </w:p>
+    <w:p>
+      <w:pPr>
+        <w:ind w:left="1068"/>
+      </w:pPr>
+      <w:r>
+        <w:t xml:space="preserve">    get numOfGroceries() {</w:t>
+      </w:r>
+    </w:p>
+    <w:p>
+      <w:pPr>
+        <w:ind w:left="1068"/>
+      </w:pPr>
+      <w:r>
+        <w:t xml:space="preserve">        return this.groceries.length;</w:t>
+      </w:r>
+    </w:p>
+    <w:p>
+      <w:pPr>
+        <w:ind w:left="1068"/>
+      </w:pPr>
+      <w:r>
+        <w:t xml:space="preserve">    }</w:t>
+      </w:r>
+    </w:p>
+    <w:p>
+      <w:pPr>
+        <w:ind w:left="360" w:firstLine="360"/>
+        <w:rPr>
+          <w:lang w:val="en-US"/>
+        </w:rPr>
+      </w:pPr>
+      <w:r>
+        <w:rPr>
+          <w:lang w:val="en-US"/>
+        </w:rPr>
+        <w:t xml:space="preserve">        }</w:t>
+      </w:r>
+    </w:p>
+    <w:p>
+      <w:pPr>
+        <w:ind w:left="360" w:firstLine="360"/>
+        <w:rPr>
+          <w:lang w:val="en-US"/>
+        </w:rPr>
+      </w:pPr>
+      <w:r>
+        <w:rPr>
+          <w:lang w:val="en-US"/>
+        </w:rPr>
+        <w:t xml:space="preserve">    })</w:t>
+      </w:r>
+    </w:p>
+    <w:p>
+      <w:pPr>
+        <w:ind w:left="360" w:firstLine="360"/>
+        <w:rPr>
+          <w:lang w:val="en-US"/>
+        </w:rPr>
+      </w:pPr>
+      <w:r>
+        <w:rPr>
+          <w:lang w:val="en-US"/>
+        </w:rPr>
+        <w:t xml:space="preserve">    .</w:t>
+      </w:r>
+      <w:proofErr w:type="gramStart"/>
+      <w:r>
+        <w:rPr>
+          <w:lang w:val="en-US"/>
+        </w:rPr>
+        <w:t>actions(</w:t>
+      </w:r>
+      <w:proofErr w:type="gramEnd"/>
+      <w:r>
+        <w:rPr>
+          <w:lang w:val="en-US"/>
+        </w:rPr>
+        <w:t>self =&gt; {</w:t>
+      </w:r>
+    </w:p>
+    <w:p>
+      <w:pPr>
+        <w:ind w:left="360" w:firstLine="360"/>
+        <w:rPr>
+          <w:lang w:val="en-US"/>
+        </w:rPr>
+      </w:pPr>
+      <w:r>
+        <w:rPr>
+          <w:lang w:val="en-US"/>
+        </w:rPr>
+        <w:t xml:space="preserve">        </w:t>
+      </w:r>
+      <w:proofErr w:type="gramStart"/>
+      <w:r>
+        <w:rPr>
+          <w:lang w:val="en-US"/>
+        </w:rPr>
+        <w:t>return</w:t>
+      </w:r>
+      <w:proofErr w:type="gramEnd"/>
+      <w:r>
+        <w:rPr>
+          <w:lang w:val="en-US"/>
+        </w:rPr>
+        <w:t xml:space="preserve"> {</w:t>
+      </w:r>
+    </w:p>
+    <w:p>
+      <w:pPr>
+        <w:ind w:left="1068"/>
+      </w:pPr>
+      <w:r>
+        <w:t xml:space="preserve">    add(g) {</w:t>
+      </w:r>
+    </w:p>
+    <w:p>
+      <w:pPr>
+        <w:ind w:left="1068"/>
+      </w:pPr>
+      <w:r>
+        <w:t xml:space="preserve">        this.groceries.push(g);</w:t>
+      </w:r>
+    </w:p>
+    <w:p>
+      <w:pPr>
+        <w:ind w:left="1068"/>
+      </w:pPr>
+      <w:r>
+        <w:t xml:space="preserve">      },</w:t>
+      </w:r>
+    </w:p>
+    <w:p>
+      <w:pPr>
+        <w:ind w:left="1068"/>
+      </w:pPr>
+      <w:r>
+        <w:t xml:space="preserve">   delete(name) {</w:t>
+      </w:r>
+    </w:p>
+    <w:p>
+      <w:pPr>
+        <w:ind w:left="1068"/>
+      </w:pPr>
+      <w:r>
+        <w:t xml:space="preserve">        this.groceries.remove(name)</w:t>
+      </w:r>
+    </w:p>
+    <w:p>
+      <w:pPr>
+        <w:ind w:left="1068"/>
+      </w:pPr>
+      <w:r>
+        <w:t xml:space="preserve">    }</w:t>
+      </w:r>
+    </w:p>
+    <w:p>
+      <w:pPr>
+        <w:ind w:left="360" w:firstLine="360"/>
+        <w:rPr>
+          <w:lang w:val="en-US"/>
+        </w:rPr>
+      </w:pPr>
+      <w:r>
+        <w:rPr>
+          <w:lang w:val="en-US"/>
+        </w:rPr>
+        <w:t xml:space="preserve">        }</w:t>
+      </w:r>
+    </w:p>
+    <w:p>
+      <w:pPr>
+        <w:ind w:left="360" w:firstLine="360"/>
+        <w:rPr>
+          <w:lang w:val="en-US"/>
+        </w:rPr>
+      </w:pPr>
+      <w:r>
+        <w:rPr>
+          <w:lang w:val="en-US"/>
+        </w:rPr>
+        <w:t xml:space="preserve">    })</w:t>
+      </w:r>
+    </w:p>
+    <w:p>
+      <w:pPr>
+        <w:ind w:firstLine="360"/>
+      </w:pPr>
+      <w:proofErr w:type="gramStart"/>
+      <w:r>
+        <w:rPr>
+          <w:lang w:val="en-US"/>
+        </w:rPr>
+        <w:t>Se poate observa c</w:t>
+      </w:r>
+      <w:r>
+        <w:t>ă modelul în c</w:t>
+      </w:r>
+      <w:r>
+        <w:t xml:space="preserve">azul dat îndeplinește rolul de specificarea valorilor observable, doar că mai apar și tipurile, în cazul dat </w:t>
+      </w:r>
+      <w:r>
+        <w:rPr>
+          <w:i/>
+        </w:rPr>
+        <w:t>groceries</w:t>
+      </w:r>
+      <w:r>
+        <w:rPr>
+          <w:i/>
+        </w:rPr>
+        <w:t xml:space="preserve"> </w:t>
+      </w:r>
+      <w:r>
+        <w:t xml:space="preserve">fiind de tip </w:t>
+      </w:r>
+      <w:r>
+        <w:rPr>
+          <w:i/>
+        </w:rPr>
+        <w:t>array</w:t>
+      </w:r>
+      <w:r>
+        <w:rPr>
+          <w:i/>
+        </w:rPr>
+        <w:t>.</w:t>
+      </w:r>
+      <w:proofErr w:type="gramEnd"/>
+      <w:r>
+        <w:rPr>
+          <w:i/>
+        </w:rPr>
+        <w:t xml:space="preserve"> </w:t>
+      </w:r>
+      <w:r>
+        <w:t xml:space="preserve">Desigur dacă se utilizează Typescript este posibil de folosit tipurile implicite ale limbajului. View-urile îndeplinesc rolul de valorile computed iar acțiunile ca și acțiunile în Mobx îndeplinesc aceeași funcție. </w:t>
+      </w:r>
+      <w:r>
+        <w:t xml:space="preserve">Folosind această structură e posibil de obține păstrarea stării într-un arbore imutabil dar în același timp </w:t>
+      </w:r>
+      <w:r>
+        <w:t xml:space="preserve">permiterea accesării și schimbării obiectelor întro formă mutabilă și acest lucru este implementat ca la schimbarea oricei valori întro formă mutabilă generează automat un </w:t>
+      </w:r>
+      <w:r>
+        <w:rPr>
+          <w:i/>
+        </w:rPr>
+        <w:t>snapshot</w:t>
+      </w:r>
+      <w:r>
+        <w:rPr>
+          <w:i/>
+        </w:rPr>
+        <w:t xml:space="preserve"> </w:t>
+      </w:r>
+      <w:r>
+        <w:t>ce în schimb formează un arbore nou fără a modifica arborele vechi.</w:t>
+      </w:r>
       <w:bookmarkStart w:id="15" w:name="_GoBack"/>
       <w:bookmarkEnd w:id="15"/>
     </w:p>
     <w:p>
-      <w:r>
-        <w:t xml:space="preserve">Prima librărie ce apare pe gând când e necesar de comparat Redux-ul este Mobx. Mobx este a doua după popularitate librărie de management a stării globale pentru programatorii ce folosesc React deși ca și Redux-ul, Mobx nu depinde de React în nici un fel, lucrând </w:t>
-      </w:r>
-      <w:r>
-        <w:t>independent și ar trebui să lucreze cu majoritatea soluțiilor ce există pe web la momentul dat, incluzând Angular, Vue și chiar soluții nu chiar așa cunoscute ca Svelte, LitComponent, Preact, etc. Mobx are idei comune cu Redux</w:t>
-      </w:r>
-      <w:r>
-        <w:t xml:space="preserve"> ca</w:t>
-      </w:r>
-      <w:r>
-        <w:rPr>
-          <w:lang w:val="en-US"/>
-        </w:rPr>
-        <w:t xml:space="preserve"> f</w:t>
-      </w:r>
-      <w:r>
-        <w:rPr>
-          <w:lang w:val="en-US"/>
-        </w:rPr>
-        <w:t>olosirea acțiunilor pentru a schimba starea aplicației</w:t>
-      </w:r>
-      <w:r>
-        <w:t xml:space="preserve"> și one way data flow. Principal</w:t>
-      </w:r>
-      <w:r>
-        <w:t>a</w:t>
-      </w:r>
-      <w:r>
-        <w:t xml:space="preserve"> deosebir</w:t>
-      </w:r>
-      <w:r>
-        <w:t>e</w:t>
-      </w:r>
-      <w:r>
-        <w:t xml:space="preserve"> a MobX față de Redux </w:t>
-      </w:r>
-      <w:r>
-        <w:t>este</w:t>
-      </w:r>
-      <w:r>
-        <w:t xml:space="preserve"> că Mobx</w:t>
-      </w:r>
-      <w:r>
-        <w:t xml:space="preserve"> folosește principiile de object oriented programming iar Redux încearcă să folosească principiile de </w:t>
-      </w:r>
-      <w:r>
-        <w:t xml:space="preserve"> </w:t>
-      </w:r>
-      <w:r>
-        <w:t xml:space="preserve">functional programming. Un store </w:t>
-      </w:r>
-      <w:r>
-        <w:rPr>
-          <w:lang w:val="en-US"/>
-        </w:rPr>
-        <w:t>în Mobx arată în felul următor:</w:t>
-      </w:r>
-    </w:p>
-    <w:p>
-      <w:pPr>
-        <w:ind w:left="708"/>
-      </w:pPr>
-      <w:r>
-        <w:t>import { observable, computed, action } from "mobx";</w:t>
-      </w:r>
-    </w:p>
-    <w:p>
-      <w:pPr>
-        <w:ind w:left="708"/>
-      </w:pPr>
-      <w:r>
-        <w:t>export default class GroceryStore {</w:t>
-      </w:r>
-    </w:p>
-    <w:p>
-      <w:pPr>
-        <w:ind w:left="708"/>
-      </w:pPr>
-      <w:r>
-        <w:lastRenderedPageBreak/>
-        <w:t xml:space="preserve">    @observable groceries = [];</w:t>
-      </w:r>
-    </w:p>
-    <w:p>
-      <w:pPr>
-        <w:ind w:left="708"/>
-      </w:pPr>
-      <w:r>
-        <w:t xml:space="preserve">    @action</w:t>
-      </w:r>
-    </w:p>
-    <w:p>
-      <w:pPr>
-        <w:ind w:left="708"/>
-      </w:pPr>
-      <w:r>
-        <w:t xml:space="preserve">    add(g) {</w:t>
-      </w:r>
-    </w:p>
-    <w:p>
-      <w:pPr>
-        <w:ind w:left="708"/>
-      </w:pPr>
-      <w:r>
-        <w:t xml:space="preserve">        this.groceries.push(g);</w:t>
-      </w:r>
-    </w:p>
-    <w:p>
-      <w:pPr>
-        <w:ind w:left="708"/>
-      </w:pPr>
-      <w:r>
-        <w:t xml:space="preserve">    }</w:t>
-      </w:r>
-    </w:p>
-    <w:p>
-      <w:pPr>
-        <w:ind w:left="708"/>
-      </w:pPr>
-      <w:r>
-        <w:t xml:space="preserve">    @action</w:t>
-      </w:r>
-    </w:p>
-    <w:p>
-      <w:pPr>
-        <w:ind w:left="708"/>
-      </w:pPr>
-      <w:r>
-        <w:t xml:space="preserve">    delete(name) {</w:t>
-      </w:r>
-    </w:p>
-    <w:p>
-      <w:pPr>
-        <w:ind w:left="708"/>
-      </w:pPr>
-      <w:r>
-        <w:t xml:space="preserve">        this.groceries.remove(name)</w:t>
-      </w:r>
-    </w:p>
-    <w:p>
-      <w:pPr>
-        <w:ind w:left="708"/>
-      </w:pPr>
-      <w:r>
-        <w:t xml:space="preserve">    }</w:t>
-      </w:r>
-    </w:p>
-    <w:p>
-      <w:pPr>
-        <w:ind w:left="708"/>
-      </w:pPr>
-      <w:r>
-        <w:t xml:space="preserve">    @computed </w:t>
-      </w:r>
-    </w:p>
-    <w:p>
-      <w:pPr>
-        <w:ind w:left="708"/>
-      </w:pPr>
-      <w:r>
-        <w:t xml:space="preserve">    get numOfGroceries() {</w:t>
-      </w:r>
-    </w:p>
-    <w:p>
-      <w:pPr>
-        <w:ind w:left="708"/>
-      </w:pPr>
-      <w:r>
-        <w:t xml:space="preserve">        return this.groceries.length;</w:t>
-      </w:r>
-    </w:p>
-    <w:p>
-      <w:pPr>
-        <w:ind w:left="708"/>
-      </w:pPr>
-      <w:r>
-        <w:t xml:space="preserve">    }</w:t>
-      </w:r>
-    </w:p>
-    <w:p>
-      <w:pPr>
-        <w:ind w:left="708"/>
-      </w:pPr>
-      <w:r>
-        <w:t>}</w:t>
-      </w:r>
-    </w:p>
-    <w:p>
-      <w:pPr>
-        <w:ind w:firstLine="360"/>
-        <w:rPr>
-          <w:lang w:val="en-US"/>
-        </w:rPr>
-      </w:pPr>
-      <w:r>
-        <w:t>Exemplul dat conține toate părțile necesare întro singură clasă: obiectul propriu zis, acțiunile și valorile calculate.</w:t>
-      </w:r>
-      <w:r>
-        <w:t xml:space="preserve"> Se poate observa că </w:t>
-      </w:r>
-      <w:r>
-        <w:rPr>
-          <w:i/>
-        </w:rPr>
-        <w:t>groceries</w:t>
-      </w:r>
-      <w:r>
-        <w:rPr>
-          <w:i/>
-        </w:rPr>
-        <w:t xml:space="preserve"> </w:t>
-      </w:r>
-      <w:r>
-        <w:t xml:space="preserve">este o valoare </w:t>
-      </w:r>
-      <w:r>
-        <w:rPr>
-          <w:i/>
-        </w:rPr>
-        <w:t>observable</w:t>
-      </w:r>
-      <w:r>
-        <w:rPr>
-          <w:i/>
-        </w:rPr>
-        <w:t xml:space="preserve"> </w:t>
-      </w:r>
-      <w:r>
-        <w:t xml:space="preserve">ceea ce face această valoare reactivă, luând exemplu de la rxjs ce permite observarea schimbărilor </w:t>
-      </w:r>
-      <w:r>
-        <w:t>acestei valori. Se mai poate observa că sunt folosiți decoratorii pentru a specifica tipul valorilor în clasă</w:t>
-      </w:r>
-      <w:r>
-        <w:t>. Acțiunile sunt niște funcții decorate cu @action ș</w:t>
-      </w:r>
-      <w:r>
-        <w:t xml:space="preserve">i au scop de a modifica valorile decorate cu @observable. Funcțiile computed sunt calea de a </w:t>
-      </w:r>
-      <w:r>
-        <w:t>păstra numărul minim de valori @observable, în schimb calculând valorile noi ce se derivă din starea existentă.</w:t>
-      </w:r>
-      <w:r>
-        <w:t xml:space="preserve"> Concluzia despre Mobx deci este că Mobx folosește Observables pentru a urmări schimbările din store, schimbarea stării este mai comodă față de redux din cauza eliminării necesității de a ne asigura că starea primită ca parametru nu e schimbată, deși prin folosirea a așa biblioteci ca immer această problemă dispare și în redux. Altă observare e că prin folosirea a Observable și claselor este cu mult mai ușor și clar de învățat cum de utilizat </w:t>
-      </w:r>
-      <w:r>
-        <w:t xml:space="preserve">Mobx, iar amplasarea stării aplicației lângă acțiunile ce modifică această stare simplifică semnificativ lucrul pentru orice programator. Pe lângă toate astea mai există și Mobx State Tree, </w:t>
-      </w:r>
-      <w:r>
-        <w:t>o librărie complementară la Mobx ce are ca scop de a introduce o structură opinionată pentru a</w:t>
-      </w:r>
-      <w:r>
-        <w:t xml:space="preserve"> creea o experiență consistentă. </w:t>
-      </w:r>
-    </w:p>
+      <w:pPr>
+        <w:pStyle w:val="Head23"/>
+        <w:numPr>
+          <w:ilvl w:val="1"/>
+          <w:numId w:val="21"/>
+        </w:numPr>
+        <w:outlineLvl w:val="1"/>
+      </w:pPr>
+      <w:r>
+        <w:t>Vuex</w:t>
+      </w:r>
+    </w:p>
+    <w:p/>
     <w:p>
       <w:pPr>
         <w:pStyle w:val="Head"/>
@@ -8347,6 +8852,7 @@
       </w:pPr>
       <w:bookmarkStart w:id="16" w:name="_Toc7271847"/>
       <w:r>
+        <w:lastRenderedPageBreak/>
         <w:t>ELABORAREA</w:t>
       </w:r>
       <w:r>
@@ -8423,7 +8929,6 @@
         </w:rPr>
       </w:pPr>
       <w:r>
-        <w:lastRenderedPageBreak/>
         <w:t>Un redactor de cod modern</w:t>
       </w:r>
       <w:r>
@@ -11434,7 +11939,13 @@
         <w:t xml:space="preserve"> </w:t>
       </w:r>
       <w:r>
-        <w:t xml:space="preserve">ce le deorează cu o altă funcție numită dispatch ce are ca scop anunțarea reduxului că o acțiune a avut loc ca reducerii să poată reacționa. Funcțiile decorate cu </w:t>
+        <w:t>ce le de</w:t>
+      </w:r>
+      <w:r>
+        <w:t>c</w:t>
+      </w:r>
+      <w:r>
+        <w:t xml:space="preserve">orează cu o altă funcție numită dispatch ce are ca scop anunțarea reduxului că o acțiune a avut loc ca reducerii să poată reacționa. Funcțiile decorate cu </w:t>
       </w:r>
       <w:r>
         <w:rPr>
@@ -12884,7 +13395,7 @@
           <w:rPr>
             <w:noProof/>
           </w:rPr>
-          <w:t>16</w:t>
+          <w:t>18</w:t>
         </w:r>
         <w:r>
           <w:rPr>
@@ -15770,6 +16281,9 @@
   </w:num>
   <w:num w:numId="26">
     <w:abstractNumId w:val="12"/>
+  </w:num>
+  <w:num w:numId="27">
+    <w:abstractNumId w:val="11"/>
   </w:num>
   <w:numIdMacAtCleanup w:val="24"/>
 </w:numbering>
@@ -19532,7 +20046,7 @@
   <a:extraClrSchemeLst/>
   <a:extLst>
     <a:ext uri="{05A4C25C-085E-4340-85A3-A5531E510DB2}">
-      <thm15:themeFamily xmlns:thm15="http://schemas.microsoft.com/office/thememl/2012/main" xmlns="" name="Office Theme" id="{62F939B6-93AF-4DB8-9C6B-D6C7DFDC589F}" vid="{4A3C46E8-61CC-4603-A589-7422A47A8E4A}"/>
+      <thm15:themeFamily xmlns="" xmlns:thm15="http://schemas.microsoft.com/office/thememl/2012/main" name="Office Theme" id="{62F939B6-93AF-4DB8-9C6B-D6C7DFDC589F}" vid="{4A3C46E8-61CC-4603-A589-7422A47A8E4A}"/>
     </a:ext>
   </a:extLst>
 </a:theme>
@@ -19543,7 +20057,7 @@
 </file>
 
 <file path=customXml/itemProps1.xml><?xml version="1.0" encoding="utf-8"?>
-<ds:datastoreItem xmlns:ds="http://schemas.openxmlformats.org/officeDocument/2006/customXml" ds:itemID="{49CEE465-C842-4396-85AB-B3C41154936E}">
+<ds:datastoreItem xmlns:ds="http://schemas.openxmlformats.org/officeDocument/2006/customXml" ds:itemID="{CFF1401A-86B8-4532-8C49-26C924E9FFA5}">
   <ds:schemaRefs>
     <ds:schemaRef ds:uri="http://schemas.openxmlformats.org/officeDocument/2006/bibliography"/>
   </ds:schemaRefs>

</xml_diff>

<commit_message>
Add paragraf despre styled-components
</commit_message>
<xml_diff>
--- a/LicentaDanPopa.docx
+++ b/LicentaDanPopa.docx
@@ -10487,7 +10487,488 @@
         <w:t xml:space="preserve"> posibil întotdeauna de ejectat și de schimbat configurarea cum dorim, pierzând abilitatea de a face ușor upgrade la versiunile noi dar primind control complet asupra configurării noastre. Putem schimba configurarea de a lucra cu server side rendering deși Next.js și Razzle sunt mai optimizate pentru așa ceva, putem face o integrare mai bună cu aplicațiile brownfield, de exemplu de integrat cu aplicațiile existente Django sau Sumphony, deși și în cazul dat alte package-uri ca nwb și Neutrino fac un lucru mai bun. Putem constanta în final că Create React App e un package ce elimină configurarea într-un proiect bazat pe React.js și în special e bun pentru aplicațiile greenfield, acele aplicații care sunt elaborate de la început și nu au probleme de integrare cu cod anterior.</w:t>
       </w:r>
     </w:p>
-    <w:p/>
+    <w:p>
+      <w:pPr>
+        <w:pStyle w:val="Heading3"/>
+        <w:spacing w:before="120" w:after="120"/>
+        <w:ind w:firstLine="709"/>
+        <w:jc w:val="left"/>
+        <w:rPr>
+          <w:b/>
+          <w:sz w:val="24"/>
+          <w:shd w:val="clear" w:color="auto" w:fill="FFFFFF"/>
+        </w:rPr>
+      </w:pPr>
+      <w:r>
+        <w:rPr>
+          <w:b/>
+          <w:sz w:val="24"/>
+          <w:shd w:val="clear" w:color="auto" w:fill="FFFFFF"/>
+        </w:rPr>
+        <w:t>Styled</w:t>
+      </w:r>
+      <w:r>
+        <w:t xml:space="preserve"> </w:t>
+      </w:r>
+      <w:r>
+        <w:rPr>
+          <w:b/>
+          <w:sz w:val="24"/>
+          <w:shd w:val="clear" w:color="auto" w:fill="FFFFFF"/>
+        </w:rPr>
+        <w:t>C</w:t>
+      </w:r>
+      <w:r>
+        <w:rPr>
+          <w:b/>
+          <w:sz w:val="24"/>
+          <w:shd w:val="clear" w:color="auto" w:fill="FFFFFF"/>
+        </w:rPr>
+        <w:t>omponents</w:t>
+      </w:r>
+    </w:p>
+    <w:p>
+      <w:r>
+        <w:tab/>
+        <w:t xml:space="preserve">Alegerea unui mod de a stiliza componentele în aplicațiile React este un lucru care orice echipă sau individual ce se ocupă cu dezvoltarea aplicațiilor pe React se confrontă, librăria React fiind neopinionată față de care opțiune este mai bună, existând mai multe soluții. Una dintre soluțiile cele mai populare este Styled Components și este soluția care este utilizată în acest proiect. </w:t>
+      </w:r>
+    </w:p>
+    <w:p>
+      <w:pPr>
+        <w:rPr>
+          <w:lang w:val="en-US"/>
+        </w:rPr>
+      </w:pPr>
+      <w:r>
+        <w:tab/>
+        <w:t>Styled Components este o metodă în React de a scrie CSS-in-JS, o metodă de a scrie cod CSS direct în Javacript, iar această metodă oferă următoarele beneficii</w:t>
+      </w:r>
+      <w:r>
+        <w:rPr>
+          <w:lang w:val="en-US"/>
+        </w:rPr>
+        <w:t>:</w:t>
+      </w:r>
+    </w:p>
+    <w:p>
+      <w:pPr>
+        <w:pStyle w:val="ListParagraph"/>
+        <w:numPr>
+          <w:ilvl w:val="0"/>
+          <w:numId w:val="34"/>
+        </w:numPr>
+        <w:rPr>
+          <w:lang w:val="en-US"/>
+        </w:rPr>
+      </w:pPr>
+      <w:proofErr w:type="gramStart"/>
+      <w:r>
+        <w:rPr>
+          <w:lang w:val="en-US"/>
+        </w:rPr>
+        <w:t>Izolarea regulilor și selectorilor.</w:t>
+      </w:r>
+      <w:proofErr w:type="gramEnd"/>
+      <w:r>
+        <w:rPr>
+          <w:lang w:val="en-US"/>
+        </w:rPr>
+        <w:t xml:space="preserve"> CSS are proprietăți care sunt inheritate automat de la părinte. De multe ori acest lucru duce la component </w:t>
+      </w:r>
+      <w:proofErr w:type="gramStart"/>
+      <w:r>
+        <w:rPr>
+          <w:lang w:val="en-US"/>
+        </w:rPr>
+        <w:t>ce</w:t>
+      </w:r>
+      <w:proofErr w:type="gramEnd"/>
+      <w:r>
+        <w:rPr>
+          <w:lang w:val="en-US"/>
+        </w:rPr>
+        <w:t xml:space="preserve"> arată diferit în diferite părți ale aplicației.  Prin evitarea acestei inheritanțe e posibil de evitat acest lucru prin creearea unui component </w:t>
+      </w:r>
+      <w:proofErr w:type="gramStart"/>
+      <w:r>
+        <w:rPr>
+          <w:lang w:val="en-US"/>
+        </w:rPr>
+        <w:t>ce</w:t>
+      </w:r>
+      <w:proofErr w:type="gramEnd"/>
+      <w:r>
+        <w:rPr>
+          <w:lang w:val="en-US"/>
+        </w:rPr>
+        <w:t xml:space="preserve"> arată și funcționează la fel </w:t>
+      </w:r>
+      <w:r>
+        <w:rPr>
+          <w:lang w:val="en-US"/>
+        </w:rPr>
+        <w:t>în orice context.</w:t>
+      </w:r>
+    </w:p>
+    <w:p>
+      <w:pPr>
+        <w:pStyle w:val="ListParagraph"/>
+        <w:numPr>
+          <w:ilvl w:val="0"/>
+          <w:numId w:val="34"/>
+        </w:numPr>
+        <w:rPr>
+          <w:lang w:val="en-US"/>
+        </w:rPr>
+      </w:pPr>
+      <w:r>
+        <w:rPr>
+          <w:lang w:val="en-US"/>
+        </w:rPr>
+        <w:t>Regulile CSS sunt automat prefixate pentru a suporta browserele vechi</w:t>
+      </w:r>
+    </w:p>
+    <w:p>
+      <w:pPr>
+        <w:pStyle w:val="ListParagraph"/>
+        <w:numPr>
+          <w:ilvl w:val="0"/>
+          <w:numId w:val="34"/>
+        </w:numPr>
+        <w:rPr>
+          <w:lang w:val="sv-SE"/>
+        </w:rPr>
+      </w:pPr>
+      <w:r>
+        <w:rPr>
+          <w:lang w:val="sv-SE"/>
+        </w:rPr>
+        <w:t>Ușurința de a transmite va</w:t>
+      </w:r>
+      <w:r>
+        <w:rPr>
+          <w:lang w:val="sv-SE"/>
+        </w:rPr>
+        <w:t>riabile din codul javascript către stiluri</w:t>
+      </w:r>
+    </w:p>
+    <w:p>
+      <w:pPr>
+        <w:pStyle w:val="ListParagraph"/>
+        <w:numPr>
+          <w:ilvl w:val="0"/>
+          <w:numId w:val="34"/>
+        </w:numPr>
+        <w:rPr>
+          <w:lang w:val="en-US"/>
+        </w:rPr>
+      </w:pPr>
+      <w:r>
+        <w:rPr>
+          <w:lang w:val="en-US"/>
+        </w:rPr>
+        <w:lastRenderedPageBreak/>
+        <w:t>Eliminarea stilurilor nefolosite din buildul final</w:t>
+      </w:r>
+    </w:p>
+    <w:p>
+      <w:pPr>
+        <w:pStyle w:val="ListParagraph"/>
+        <w:numPr>
+          <w:ilvl w:val="0"/>
+          <w:numId w:val="34"/>
+        </w:numPr>
+        <w:rPr>
+          <w:lang w:val="en-US"/>
+        </w:rPr>
+      </w:pPr>
+      <w:r>
+        <w:rPr>
+          <w:lang w:val="en-US"/>
+        </w:rPr>
+        <w:t>Crearea stilurilor în tag de style eliminând necesitatea de a utiliza stilurile inline</w:t>
+      </w:r>
+    </w:p>
+    <w:p>
+      <w:pPr>
+        <w:ind w:left="360" w:firstLine="348"/>
+        <w:rPr>
+          <w:lang w:val="en-US"/>
+        </w:rPr>
+      </w:pPr>
+      <w:r>
+        <w:t>Un avantaj major ce poate fi greu de înțeles de la prima vedere este că folosirea a CSS-in-JS ce este la rândul său o metodă de a scrie cod CSS în Javascript face ca codul CSS amestecat în Javascript să fie minim, ce sună contradictoriu dar prin oferirea unui API comod pentru a transmite variabile Javascript ce afectează stilurile generate elimină necesitate de a utiliza stilurile inline. Un exemplu de a afecta stilurile cu o variabilă Javascript fără a folosi Styled Components în aplicațiile React este</w:t>
+      </w:r>
+      <w:r>
+        <w:rPr>
+          <w:lang w:val="en-US"/>
+        </w:rPr>
+        <w:t>:</w:t>
+      </w:r>
+    </w:p>
+    <w:p>
+      <w:pPr>
+        <w:ind w:left="360" w:firstLine="348"/>
+      </w:pPr>
+      <w:r>
+        <w:t>function Component(props) {</w:t>
+      </w:r>
+    </w:p>
+    <w:p>
+      <w:pPr>
+        <w:ind w:left="360" w:firstLine="348"/>
+      </w:pPr>
+      <w:r>
+        <w:t xml:space="preserve">  const error = props.error;</w:t>
+      </w:r>
+    </w:p>
+    <w:p>
+      <w:pPr>
+        <w:ind w:left="360" w:firstLine="348"/>
+      </w:pPr>
+      <w:r>
+        <w:t xml:space="preserve">  return (</w:t>
+      </w:r>
+    </w:p>
+    <w:p>
+      <w:pPr>
+        <w:ind w:left="360" w:firstLine="348"/>
+      </w:pPr>
+      <w:r>
+        <w:t xml:space="preserve">    &lt;div</w:t>
+      </w:r>
+    </w:p>
+    <w:p>
+      <w:pPr>
+        <w:ind w:left="360" w:firstLine="348"/>
+      </w:pPr>
+      <w:r>
+        <w:t xml:space="preserve">      className="panel"</w:t>
+      </w:r>
+    </w:p>
+    <w:p>
+      <w:pPr>
+        <w:ind w:left="360" w:firstLine="348"/>
+      </w:pPr>
+      <w:r>
+        <w:t xml:space="preserve">      style={{ backgroundColor: error ? "red" : "green" }}</w:t>
+      </w:r>
+    </w:p>
+    <w:p>
+      <w:pPr>
+        <w:ind w:left="360" w:firstLine="348"/>
+      </w:pPr>
+      <w:r>
+        <w:t xml:space="preserve">    &gt;</w:t>
+      </w:r>
+    </w:p>
+    <w:p>
+      <w:pPr>
+        <w:ind w:left="360" w:firstLine="348"/>
+      </w:pPr>
+      <w:r>
+        <w:t xml:space="preserve">      {props.children}</w:t>
+      </w:r>
+    </w:p>
+    <w:p>
+      <w:pPr>
+        <w:ind w:left="360" w:firstLine="348"/>
+      </w:pPr>
+      <w:r>
+        <w:t xml:space="preserve">    &lt;/div&gt;</w:t>
+      </w:r>
+    </w:p>
+    <w:p>
+      <w:pPr>
+        <w:ind w:left="360" w:firstLine="348"/>
+      </w:pPr>
+      <w:r>
+        <w:t xml:space="preserve">  )</w:t>
+      </w:r>
+    </w:p>
+    <w:p>
+      <w:pPr>
+        <w:ind w:left="360" w:firstLine="348"/>
+      </w:pPr>
+      <w:r>
+        <w:t>}</w:t>
+      </w:r>
+    </w:p>
+    <w:p>
+      <w:pPr>
+        <w:ind w:left="360" w:firstLine="348"/>
+      </w:pPr>
+      <w:r>
+        <w:t>Se poate observa prezența atributului style chiar în structura html ce face codul greu de înțeles și modificat. Același component poate fi scris în Styled Components ca:</w:t>
+      </w:r>
+    </w:p>
+    <w:p>
+      <w:pPr>
+        <w:ind w:left="360" w:firstLine="348"/>
+        <w:rPr>
+          <w:lang w:val="en-US"/>
+        </w:rPr>
+      </w:pPr>
+      <w:proofErr w:type="gramStart"/>
+      <w:r>
+        <w:rPr>
+          <w:lang w:val="en-US"/>
+        </w:rPr>
+        <w:t>const</w:t>
+      </w:r>
+      <w:proofErr w:type="gramEnd"/>
+      <w:r>
+        <w:rPr>
+          <w:lang w:val="en-US"/>
+        </w:rPr>
+        <w:t xml:space="preserve"> Panel = styled(BasePanel)`</w:t>
+      </w:r>
+    </w:p>
+    <w:p>
+      <w:pPr>
+        <w:ind w:left="360" w:firstLine="348"/>
+        <w:rPr>
+          <w:lang w:val="en-US"/>
+        </w:rPr>
+      </w:pPr>
+      <w:r>
+        <w:rPr>
+          <w:lang w:val="en-US"/>
+        </w:rPr>
+        <w:t xml:space="preserve">  </w:t>
+      </w:r>
+      <w:proofErr w:type="gramStart"/>
+      <w:r>
+        <w:rPr>
+          <w:lang w:val="en-US"/>
+        </w:rPr>
+        <w:t>background-color</w:t>
+      </w:r>
+      <w:proofErr w:type="gramEnd"/>
+      <w:r>
+        <w:rPr>
+          <w:lang w:val="en-US"/>
+        </w:rPr>
+        <w:t>: ${props =&gt; props.error ? "red</w:t>
+      </w:r>
+      <w:proofErr w:type="gramStart"/>
+      <w:r>
+        <w:rPr>
+          <w:lang w:val="en-US"/>
+        </w:rPr>
+        <w:t>" :</w:t>
+      </w:r>
+      <w:proofErr w:type="gramEnd"/>
+      <w:r>
+        <w:rPr>
+          <w:lang w:val="en-US"/>
+        </w:rPr>
+        <w:t xml:space="preserve"> "green"}</w:t>
+      </w:r>
+    </w:p>
+    <w:p>
+      <w:pPr>
+        <w:ind w:left="360" w:firstLine="348"/>
+        <w:rPr>
+          <w:lang w:val="en-US"/>
+        </w:rPr>
+      </w:pPr>
+      <w:r>
+        <w:rPr>
+          <w:lang w:val="en-US"/>
+        </w:rPr>
+        <w:t>`;</w:t>
+      </w:r>
+    </w:p>
+    <w:p>
+      <w:pPr>
+        <w:ind w:left="360" w:firstLine="348"/>
+        <w:rPr>
+          <w:lang w:val="en-US"/>
+        </w:rPr>
+      </w:pPr>
+      <w:proofErr w:type="gramStart"/>
+      <w:r>
+        <w:rPr>
+          <w:lang w:val="en-US"/>
+        </w:rPr>
+        <w:t>function</w:t>
+      </w:r>
+      <w:proofErr w:type="gramEnd"/>
+      <w:r>
+        <w:rPr>
+          <w:lang w:val="en-US"/>
+        </w:rPr>
+        <w:t xml:space="preserve"> Component(props) {</w:t>
+      </w:r>
+    </w:p>
+    <w:p>
+      <w:pPr>
+        <w:ind w:left="360" w:firstLine="348"/>
+        <w:rPr>
+          <w:lang w:val="en-US"/>
+        </w:rPr>
+      </w:pPr>
+      <w:r>
+        <w:rPr>
+          <w:lang w:val="en-US"/>
+        </w:rPr>
+        <w:t xml:space="preserve">  </w:t>
+      </w:r>
+      <w:proofErr w:type="gramStart"/>
+      <w:r>
+        <w:rPr>
+          <w:lang w:val="en-US"/>
+        </w:rPr>
+        <w:t>return</w:t>
+      </w:r>
+      <w:proofErr w:type="gramEnd"/>
+      <w:r>
+        <w:rPr>
+          <w:lang w:val="en-US"/>
+        </w:rPr>
+        <w:t xml:space="preserve"> &lt;Panel error={props.error} /&gt;</w:t>
+      </w:r>
+    </w:p>
+    <w:p>
+      <w:pPr>
+        <w:ind w:left="360" w:firstLine="348"/>
+        <w:rPr>
+          <w:lang w:val="en-US"/>
+        </w:rPr>
+      </w:pPr>
+      <w:r>
+        <w:rPr>
+          <w:lang w:val="en-US"/>
+        </w:rPr>
+        <w:t>}</w:t>
+      </w:r>
+    </w:p>
+    <w:p>
+      <w:pPr>
+        <w:ind w:left="360" w:firstLine="348"/>
+      </w:pPr>
+      <w:r>
+        <w:t>În acest exemplu se poate observa că toată manipulare cu CSS se petrece în același loc permițând o compoziție de componente ușor de înțeles fără stiluri inline.</w:t>
+      </w:r>
+    </w:p>
+    <w:p>
+      <w:pPr>
+        <w:ind w:left="360" w:firstLine="348"/>
+      </w:pPr>
+      <w:r>
+        <w:t>Desigur folosirea a CSS-in-JS are și neajunsuri, unele din ele fiind compexitatea și</w:t>
+      </w:r>
+      <w:r>
+        <w:t xml:space="preserve"> timpul necesar pentru a învăța și convinge echipa că se merită de </w:t>
+      </w:r>
+      <w:r>
+        <w:t>inclus stilurile în același fișier ca și codul Javascript.</w:t>
+      </w:r>
+      <w:r>
+        <w:t xml:space="preserve"> </w:t>
+      </w:r>
+    </w:p>
     <w:p>
       <w:pPr>
         <w:pStyle w:val="Head23"/>
@@ -10519,6 +11000,7 @@
           <w:sz w:val="24"/>
           <w:shd w:val="clear" w:color="auto" w:fill="FFFFFF"/>
         </w:rPr>
+        <w:lastRenderedPageBreak/>
         <w:t>Descrierea</w:t>
       </w:r>
       <w:r>
@@ -10664,7 +11146,6 @@
         </w:rPr>
       </w:pPr>
       <w:r>
-        <w:lastRenderedPageBreak/>
         <w:t>Implementarea operațiilor CRUD necesare ca ștergerea linkului sau modificarea lui</w:t>
       </w:r>
     </w:p>
@@ -10809,6 +11290,7 @@
           <w:noProof/>
           <w:lang w:val="en-US"/>
         </w:rPr>
+        <w:lastRenderedPageBreak/>
         <w:drawing>
           <wp:inline distT="0" distB="0" distL="0" distR="0" wp14:anchorId="422575E3" wp14:editId="3228654D">
             <wp:extent cx="5943600" cy="2646045"/>
@@ -10862,7 +11344,6 @@
         <w:ind w:left="708" w:firstLine="516"/>
       </w:pPr>
       <w:r>
-        <w:lastRenderedPageBreak/>
         <w:t>De aici utilizatorul poate accesa și viziona fie</w:t>
       </w:r>
       <w:r>
@@ -10958,6 +11439,7 @@
           <w:noProof/>
           <w:lang w:val="en-US"/>
         </w:rPr>
+        <w:lastRenderedPageBreak/>
         <w:drawing>
           <wp:inline distT="0" distB="0" distL="0" distR="0" wp14:anchorId="188F1859" wp14:editId="44A5CCE6">
             <wp:extent cx="2834640" cy="3665220"/>
@@ -11053,11 +11535,7 @@
         <w:t xml:space="preserve">: </w:t>
       </w:r>
       <w:r>
-        <w:t xml:space="preserve">mapa public/ ce conține toate fișierele statice ca index.html, manifest.json, etc. și mapa src/ ce conține restul aplicației. </w:t>
-      </w:r>
-      <w:r>
-        <w:lastRenderedPageBreak/>
-        <w:t>Importanța separării e</w:t>
+        <w:t>mapa public/ ce conține toate fișierele statice ca index.html, manifest.json, etc. și mapa src/ ce conține restul aplicației. Importanța separării e</w:t>
       </w:r>
       <w:r>
         <w:t>ste</w:t>
@@ -11096,6 +11574,7 @@
           <w:noProof/>
           <w:lang w:val="en-US"/>
         </w:rPr>
+        <w:lastRenderedPageBreak/>
         <w:drawing>
           <wp:inline distT="0" distB="0" distL="0" distR="0" wp14:anchorId="27B260BC" wp14:editId="0135C339">
             <wp:extent cx="3810000" cy="4070959"/>
@@ -11192,31 +11671,31 @@
     </w:p>
     <w:p>
       <w:r>
+        <w:tab/>
+      </w:r>
+      <w:r>
+        <w:t xml:space="preserve">Mapa src/ la rândul său este consituită din </w:t>
+      </w:r>
+      <w:r>
+        <w:t>mape ce despart componentele și funcțiile adăugătoare după tip</w:t>
+      </w:r>
+      <w:r>
+        <w:t>(fig. 3.9)</w:t>
+      </w:r>
+      <w:r>
+        <w:t>. Părțile cele mai importante sunt mapele components și pages, mapa components conținând componente generice și fară business logic care se reutilizează în aplicție iar mapa pages conținând componente care emulează o pagină, combinând compoente și adăugând business logic.</w:t>
+      </w:r>
+    </w:p>
+    <w:p>
+      <w:pPr>
+        <w:jc w:val="center"/>
+      </w:pPr>
+      <w:r>
+        <w:rPr>
+          <w:noProof/>
+          <w:lang w:val="en-US"/>
+        </w:rPr>
         <w:lastRenderedPageBreak/>
-        <w:tab/>
-      </w:r>
-      <w:r>
-        <w:t xml:space="preserve">Mapa src/ la rândul său este consituită din </w:t>
-      </w:r>
-      <w:r>
-        <w:t>mape ce despart componentele și funcțiile adăugătoare după tip</w:t>
-      </w:r>
-      <w:r>
-        <w:t>(fig. 3.9)</w:t>
-      </w:r>
-      <w:r>
-        <w:t>. Părțile cele mai importante sunt mapele components și pages, mapa components conținând componente generice și fară business logic care se reutilizează în aplicție iar mapa pages conținând componente care emulează o pagină, combinând compoente și adăugând business logic.</w:t>
-      </w:r>
-    </w:p>
-    <w:p>
-      <w:pPr>
-        <w:jc w:val="center"/>
-      </w:pPr>
-      <w:r>
-        <w:rPr>
-          <w:noProof/>
-          <w:lang w:val="en-US"/>
-        </w:rPr>
         <w:drawing>
           <wp:inline distT="0" distB="0" distL="0" distR="0" wp14:anchorId="068F1AA8" wp14:editId="3AFE544F">
             <wp:extent cx="2964180" cy="3526196"/>
@@ -11477,69 +11956,66 @@
         <w:rPr>
           <w:lang w:val="en-US"/>
         </w:rPr>
-        <w:t xml:space="preserve">re definește o cale de a transmite informative securizat dintre parteneri folosind un obiect </w:t>
-      </w:r>
-      <w:r>
-        <w:rPr>
-          <w:lang w:val="en-US"/>
-        </w:rPr>
+        <w:t xml:space="preserve">re definește o cale de a transmite informative securizat dintre parteneri folosind un obiect JSON, iar informația poate fi verificată dacă e originală ca rezultat a semnării ei cu o cheie privată. </w:t>
+      </w:r>
+      <w:r>
+        <w:rPr>
+          <w:lang w:val="en-US"/>
+        </w:rPr>
+        <w:t xml:space="preserve">JWT </w:t>
+      </w:r>
+      <w:proofErr w:type="gramStart"/>
+      <w:r>
+        <w:rPr>
+          <w:lang w:val="en-US"/>
+        </w:rPr>
+        <w:t>este</w:t>
+      </w:r>
+      <w:proofErr w:type="gramEnd"/>
+      <w:r>
+        <w:rPr>
+          <w:lang w:val="en-US"/>
+        </w:rPr>
+        <w:t xml:space="preserve"> doar o metodă de a verifica daca utiliz</w:t>
+      </w:r>
+      <w:r>
+        <w:rPr>
+          <w:lang w:val="en-US"/>
+        </w:rPr>
+        <w:t xml:space="preserve">atorul are permisiunile necesare și are neajunsuri ca și oricare alt standart. Unul dintre neajunsurile principale </w:t>
+      </w:r>
+      <w:proofErr w:type="gramStart"/>
+      <w:r>
+        <w:rPr>
+          <w:lang w:val="en-US"/>
+        </w:rPr>
+        <w:t>este</w:t>
+      </w:r>
+      <w:proofErr w:type="gramEnd"/>
+      <w:r>
+        <w:rPr>
+          <w:lang w:val="en-US"/>
+        </w:rPr>
+        <w:t xml:space="preserve"> că e dificil de revocat permisiunile după ce au fost eliberată cheia, necesitând un effort </w:t>
+      </w:r>
+      <w:r>
+        <w:rPr>
+          <w:lang w:val="en-US"/>
+        </w:rPr>
+        <w:t>Pentru a păstra</w:t>
+      </w:r>
+      <w:r>
+        <w:t xml:space="preserve"> datele despre logare la următoarele vizite ale aplicației </w:t>
+      </w:r>
+      <w:r>
+        <w:t>e posibil de folosit</w:t>
+      </w:r>
+      <w:r>
+        <w:t xml:space="preserve"> alt middleware </w:t>
+      </w:r>
+      <w:r>
         <w:lastRenderedPageBreak/>
-        <w:t xml:space="preserve">JSON, iar informația poate fi verificată dacă e originală ca rezultat a semnării ei cu o cheie privată. </w:t>
-      </w:r>
-      <w:r>
-        <w:rPr>
-          <w:lang w:val="en-US"/>
-        </w:rPr>
-        <w:t xml:space="preserve">JWT </w:t>
-      </w:r>
-      <w:proofErr w:type="gramStart"/>
-      <w:r>
-        <w:rPr>
-          <w:lang w:val="en-US"/>
-        </w:rPr>
-        <w:t>este</w:t>
-      </w:r>
-      <w:proofErr w:type="gramEnd"/>
-      <w:r>
-        <w:rPr>
-          <w:lang w:val="en-US"/>
-        </w:rPr>
-        <w:t xml:space="preserve"> doar o metodă de a verifica daca utiliz</w:t>
-      </w:r>
-      <w:r>
-        <w:rPr>
-          <w:lang w:val="en-US"/>
-        </w:rPr>
-        <w:t xml:space="preserve">atorul are permisiunile necesare și are neajunsuri ca și oricare alt standart. Unul dintre neajunsurile principale </w:t>
-      </w:r>
-      <w:proofErr w:type="gramStart"/>
-      <w:r>
-        <w:rPr>
-          <w:lang w:val="en-US"/>
-        </w:rPr>
-        <w:t>este</w:t>
-      </w:r>
-      <w:proofErr w:type="gramEnd"/>
-      <w:r>
-        <w:rPr>
-          <w:lang w:val="en-US"/>
-        </w:rPr>
-        <w:t xml:space="preserve"> că e dificil de revocat permisiunile după ce au fost eliberată cheia, necesitând un effort </w:t>
-      </w:r>
-      <w:r>
-        <w:rPr>
-          <w:lang w:val="en-US"/>
-        </w:rPr>
-        <w:t>Pentru a păstra</w:t>
-      </w:r>
-      <w:r>
-        <w:t xml:space="preserve"> datele despre logare la următoarele vizite ale aplicației </w:t>
-      </w:r>
-      <w:r>
-        <w:t>e posibil de folosit</w:t>
-      </w:r>
-      <w:r>
-        <w:t xml:space="preserve"> alt middleware numit </w:t>
+        <w:t xml:space="preserve">numit </w:t>
       </w:r>
       <w:r>
         <w:rPr>
@@ -11721,14 +12197,14 @@
         <w:t>sunt folosite ca un fel de cache, permițând trecerea de la un view la altul prin afișarea informației primite anterior. Desigur se face un refetch de fiecare dată pentru datele noi, doar că datele își fac update doar când refetch-ul este finisat</w:t>
       </w:r>
       <w:r>
-        <w:t xml:space="preserve">, în așa mod </w:t>
+        <w:t xml:space="preserve">, în așa mod permițând schimbarea de view-uri și afișarea instană a datelor deja prezente. Prin mici schimbări această metodă este posibil de facut să lucreze offline, utilizând integrări cu service workers pentru a face o aplicație offline first ce îmbunătățește semnificativ user experience final, ce este un factor important în aplicațiile moderne. Câmpul favoritesCount este o necesitate </w:t>
+      </w:r>
+      <w:r>
+        <w:t xml:space="preserve">din cauza cum este necesar de afișat interfața aplicației și felul în care a fost implementat API pe </w:t>
       </w:r>
       <w:r>
         <w:lastRenderedPageBreak/>
-        <w:t xml:space="preserve">permițând schimbarea de view-uri și afișarea instană a datelor deja prezente. Prin mici schimbări această metodă este posibil de facut să lucreze offline, utilizând integrări cu service workers pentru a face o aplicație offline first ce îmbunătățește semnificativ user experience final, ce este un factor important în aplicațiile moderne. Câmpul favoritesCount este o necesitate </w:t>
-      </w:r>
-      <w:r>
-        <w:t>din cauza cum este necesar de afișat interfața aplicației și felul în care a fost implementat API pe partea backend. O soluție ar fi de a utiliza GraphQL și de a mitiga toate endpoint-urile fixe, deși GraphQL are și el limitările și provocările lui.</w:t>
+        <w:t>partea backend. O soluție ar fi de a utiliza GraphQL și de a mitiga toate endpoint-urile fixe, deși GraphQL are și el limitările și provocările lui.</w:t>
       </w:r>
     </w:p>
     <w:p>
@@ -12036,7 +12512,6 @@
         <w:ind w:right="360" w:firstLine="708"/>
       </w:pPr>
       <w:r>
-        <w:lastRenderedPageBreak/>
         <w:t xml:space="preserve">      &lt;LinkListItem</w:t>
       </w:r>
     </w:p>
@@ -12082,6 +12557,7 @@
         <w:ind w:right="360" w:firstLine="708"/>
       </w:pPr>
       <w:r>
+        <w:lastRenderedPageBreak/>
         <w:t xml:space="preserve">        isFavorite={link.isFavorite}</w:t>
       </w:r>
     </w:p>
@@ -12364,44 +12840,47 @@
         <w:rPr>
           <w:i/>
         </w:rPr>
+        <w:t>fetchFavorites</w:t>
+      </w:r>
+      <w:r>
+        <w:t xml:space="preserve"> sunt niște funcții ce îndeplinesc rolul de acțiuni</w:t>
+      </w:r>
+      <w:r>
+        <w:t xml:space="preserve"> și e nevoie de le inclus ca parametri în funcția </w:t>
+      </w:r>
+      <w:r>
+        <w:rPr>
+          <w:i/>
+        </w:rPr>
+        <w:t>connect</w:t>
+      </w:r>
+      <w:r>
+        <w:rPr>
+          <w:i/>
+        </w:rPr>
+        <w:t xml:space="preserve"> </w:t>
+      </w:r>
+      <w:r>
+        <w:t>ce le de</w:t>
+      </w:r>
+      <w:r>
+        <w:t>c</w:t>
+      </w:r>
+      <w:r>
+        <w:t xml:space="preserve">orează cu o altă funcție numită dispatch ce are ca scop anunțarea reduxului că o acțiune a avut loc ca reducerii să poată reacționa. Funcțiile decorate cu </w:t>
+      </w:r>
+      <w:r>
+        <w:rPr>
+          <w:i/>
+        </w:rPr>
+        <w:t>dispatch</w:t>
+      </w:r>
+      <w:r>
+        <w:t xml:space="preserve"> vor aparea ca convenție ca props.funcție în component ca o convenție, deși API-ul dat </w:t>
+      </w:r>
+      <w:r>
         <w:lastRenderedPageBreak/>
-        <w:t>fetchFavorites</w:t>
-      </w:r>
-      <w:r>
-        <w:t xml:space="preserve"> sunt niște funcții ce îndeplinesc rolul de acțiuni</w:t>
-      </w:r>
-      <w:r>
-        <w:t xml:space="preserve"> și e nevoie de le inclus ca parametri în funcția </w:t>
-      </w:r>
-      <w:r>
-        <w:rPr>
-          <w:i/>
-        </w:rPr>
-        <w:t>connect</w:t>
-      </w:r>
-      <w:r>
-        <w:rPr>
-          <w:i/>
-        </w:rPr>
-        <w:t xml:space="preserve"> </w:t>
-      </w:r>
-      <w:r>
-        <w:t>ce le de</w:t>
-      </w:r>
-      <w:r>
-        <w:t>c</w:t>
-      </w:r>
-      <w:r>
-        <w:t xml:space="preserve">orează cu o altă funcție numită dispatch ce are ca scop anunțarea reduxului că o acțiune a avut loc ca reducerii să poată reacționa. Funcțiile decorate cu </w:t>
-      </w:r>
-      <w:r>
-        <w:rPr>
-          <w:i/>
-        </w:rPr>
-        <w:t>dispatch</w:t>
-      </w:r>
-      <w:r>
-        <w:t xml:space="preserve"> vor aparea ca convenție ca props.funcție în component ca o convenție, deși API-ul dat nu e cel mai intuitiv și se lucrează la mari schimbări în privința acestui API prin folosirea metodelor noi a utilizării stării</w:t>
+        <w:t>nu e cel mai intuitiv și se lucrează la mari schimbări în privința acestui API prin folosirea metodelor noi a utilizării stării</w:t>
       </w:r>
       <w:r>
         <w:t xml:space="preserve"> în</w:t>
@@ -12510,20 +12989,20 @@
         <w:ind w:left="360" w:firstLine="348"/>
       </w:pPr>
       <w:r>
-        <w:t>Până la deplyment aplicația este testată local pentru a identifica problemele din timp până a ajunge la utilizator, folosind date de test, de obicei folosind o bază de date cu date de test ce simulează situațiile extreme. Implementarea unit testelor, testelor de integrare, countinous integration pipelines ca Jest, Mocha, CircleCI, TravisCI, react-testing-library nu a fost făcută din cauza ignoranței și incopentenței autorului în domeniul dat, la fel și amlitudinea tehnologiilor alese și folosite pentru prima dată ce fac implementarea acestor teste puțin mai complicată.</w:t>
-      </w:r>
-      <w:bookmarkStart w:id="21" w:name="_GoBack"/>
+        <w:t xml:space="preserve">Până la deplyment aplicația este testată local pentru a identifica problemele din timp până a ajunge la utilizator, folosind date de test, de obicei folosind o bază de date cu date de test ce simulează situațiile extreme. </w:t>
+      </w:r>
+      <w:bookmarkStart w:id="21" w:name="_44sinio" w:colFirst="0" w:colLast="0"/>
       <w:bookmarkEnd w:id="21"/>
+    </w:p>
+    <w:p>
       <w:r>
         <w:br w:type="page"/>
       </w:r>
     </w:p>
     <w:p>
       <w:pPr>
-        <w:jc w:val="center"/>
-      </w:pPr>
-      <w:bookmarkStart w:id="22" w:name="_44sinio" w:colFirst="0" w:colLast="0"/>
-      <w:bookmarkEnd w:id="22"/>
+        <w:ind w:left="360" w:firstLine="348"/>
+      </w:pPr>
     </w:p>
     <w:p>
       <w:pPr>
@@ -12536,11 +13015,11 @@
         <w:jc w:val="both"/>
         <w:outlineLvl w:val="0"/>
       </w:pPr>
-      <w:bookmarkStart w:id="23" w:name="_Toc7518073"/>
+      <w:bookmarkStart w:id="22" w:name="_Toc7518073"/>
       <w:r>
         <w:t>CONCLUZII</w:t>
       </w:r>
-      <w:bookmarkEnd w:id="23"/>
+      <w:bookmarkEnd w:id="22"/>
     </w:p>
     <w:p>
       <w:pPr>
@@ -12894,8 +13373,8 @@
       <w:pPr>
         <w:ind w:firstLine="567"/>
       </w:pPr>
-      <w:bookmarkStart w:id="24" w:name="_z337ya" w:colFirst="0" w:colLast="0"/>
-      <w:bookmarkEnd w:id="24"/>
+      <w:bookmarkStart w:id="23" w:name="_z337ya" w:colFirst="0" w:colLast="0"/>
+      <w:bookmarkEnd w:id="23"/>
     </w:p>
     <w:p>
       <w:pPr>
@@ -12907,11 +13386,11 @@
         <w:ind w:left="737"/>
         <w:outlineLvl w:val="0"/>
       </w:pPr>
-      <w:bookmarkStart w:id="25" w:name="_Toc7518074"/>
+      <w:bookmarkStart w:id="24" w:name="_Toc7518074"/>
       <w:r>
         <w:t>BIBLIOGRAFIE</w:t>
       </w:r>
-      <w:bookmarkEnd w:id="25"/>
+      <w:bookmarkEnd w:id="24"/>
     </w:p>
     <w:p>
       <w:pPr>
@@ -13014,7 +13493,12 @@
         <w:tab/>
       </w:r>
       <w:r>
-        <w:t>Disponibil: http://threedevsandamaybe.com/the-history-of-react-and-flux-with-dan-abramov/</w:t>
+        <w:t>Disponibil: http://threedevsandamaybe</w:t>
+      </w:r>
+      <w:bookmarkStart w:id="25" w:name="_GoBack"/>
+      <w:bookmarkEnd w:id="25"/>
+      <w:r>
+        <w:t>.com/the-history-of-react-and-flux-with-dan-abramov/</w:t>
       </w:r>
     </w:p>
     <w:p>
@@ -14083,7 +14567,7 @@
           <w:rPr>
             <w:noProof/>
           </w:rPr>
-          <w:t>34</w:t>
+          <w:t>39</w:t>
         </w:r>
         <w:r>
           <w:rPr>
@@ -15352,6 +15836,119 @@
     </w:lvl>
   </w:abstractNum>
   <w:abstractNum w:abstractNumId="11">
+    <w:nsid w:val="2A12266D"/>
+    <w:multiLevelType w:val="hybridMultilevel"/>
+    <w:tmpl w:val="B25ACFEA"/>
+    <w:lvl w:ilvl="0" w:tplc="04090001">
+      <w:start w:val="1"/>
+      <w:numFmt w:val="bullet"/>
+      <w:lvlText w:val=""/>
+      <w:lvlJc w:val="left"/>
+      <w:pPr>
+        <w:ind w:left="720" w:hanging="360"/>
+      </w:pPr>
+      <w:rPr>
+        <w:rFonts w:ascii="Symbol" w:hAnsi="Symbol" w:hint="default"/>
+      </w:rPr>
+    </w:lvl>
+    <w:lvl w:ilvl="1" w:tplc="04090003" w:tentative="1">
+      <w:start w:val="1"/>
+      <w:numFmt w:val="bullet"/>
+      <w:lvlText w:val="o"/>
+      <w:lvlJc w:val="left"/>
+      <w:pPr>
+        <w:ind w:left="1440" w:hanging="360"/>
+      </w:pPr>
+      <w:rPr>
+        <w:rFonts w:ascii="Courier New" w:hAnsi="Courier New" w:cs="Courier New" w:hint="default"/>
+      </w:rPr>
+    </w:lvl>
+    <w:lvl w:ilvl="2" w:tplc="04090005" w:tentative="1">
+      <w:start w:val="1"/>
+      <w:numFmt w:val="bullet"/>
+      <w:lvlText w:val=""/>
+      <w:lvlJc w:val="left"/>
+      <w:pPr>
+        <w:ind w:left="2160" w:hanging="360"/>
+      </w:pPr>
+      <w:rPr>
+        <w:rFonts w:ascii="Wingdings" w:hAnsi="Wingdings" w:hint="default"/>
+      </w:rPr>
+    </w:lvl>
+    <w:lvl w:ilvl="3" w:tplc="04090001" w:tentative="1">
+      <w:start w:val="1"/>
+      <w:numFmt w:val="bullet"/>
+      <w:lvlText w:val=""/>
+      <w:lvlJc w:val="left"/>
+      <w:pPr>
+        <w:ind w:left="2880" w:hanging="360"/>
+      </w:pPr>
+      <w:rPr>
+        <w:rFonts w:ascii="Symbol" w:hAnsi="Symbol" w:hint="default"/>
+      </w:rPr>
+    </w:lvl>
+    <w:lvl w:ilvl="4" w:tplc="04090003" w:tentative="1">
+      <w:start w:val="1"/>
+      <w:numFmt w:val="bullet"/>
+      <w:lvlText w:val="o"/>
+      <w:lvlJc w:val="left"/>
+      <w:pPr>
+        <w:ind w:left="3600" w:hanging="360"/>
+      </w:pPr>
+      <w:rPr>
+        <w:rFonts w:ascii="Courier New" w:hAnsi="Courier New" w:cs="Courier New" w:hint="default"/>
+      </w:rPr>
+    </w:lvl>
+    <w:lvl w:ilvl="5" w:tplc="04090005" w:tentative="1">
+      <w:start w:val="1"/>
+      <w:numFmt w:val="bullet"/>
+      <w:lvlText w:val=""/>
+      <w:lvlJc w:val="left"/>
+      <w:pPr>
+        <w:ind w:left="4320" w:hanging="360"/>
+      </w:pPr>
+      <w:rPr>
+        <w:rFonts w:ascii="Wingdings" w:hAnsi="Wingdings" w:hint="default"/>
+      </w:rPr>
+    </w:lvl>
+    <w:lvl w:ilvl="6" w:tplc="04090001" w:tentative="1">
+      <w:start w:val="1"/>
+      <w:numFmt w:val="bullet"/>
+      <w:lvlText w:val=""/>
+      <w:lvlJc w:val="left"/>
+      <w:pPr>
+        <w:ind w:left="5040" w:hanging="360"/>
+      </w:pPr>
+      <w:rPr>
+        <w:rFonts w:ascii="Symbol" w:hAnsi="Symbol" w:hint="default"/>
+      </w:rPr>
+    </w:lvl>
+    <w:lvl w:ilvl="7" w:tplc="04090003" w:tentative="1">
+      <w:start w:val="1"/>
+      <w:numFmt w:val="bullet"/>
+      <w:lvlText w:val="o"/>
+      <w:lvlJc w:val="left"/>
+      <w:pPr>
+        <w:ind w:left="5760" w:hanging="360"/>
+      </w:pPr>
+      <w:rPr>
+        <w:rFonts w:ascii="Courier New" w:hAnsi="Courier New" w:cs="Courier New" w:hint="default"/>
+      </w:rPr>
+    </w:lvl>
+    <w:lvl w:ilvl="8" w:tplc="04090005" w:tentative="1">
+      <w:start w:val="1"/>
+      <w:numFmt w:val="bullet"/>
+      <w:lvlText w:val=""/>
+      <w:lvlJc w:val="left"/>
+      <w:pPr>
+        <w:ind w:left="6480" w:hanging="360"/>
+      </w:pPr>
+      <w:rPr>
+        <w:rFonts w:ascii="Wingdings" w:hAnsi="Wingdings" w:hint="default"/>
+      </w:rPr>
+    </w:lvl>
+  </w:abstractNum>
+  <w:abstractNum w:abstractNumId="12">
     <w:nsid w:val="35B80C13"/>
     <w:multiLevelType w:val="multilevel"/>
     <w:tmpl w:val="CBD67200"/>
@@ -15512,7 +16109,7 @@
       </w:rPr>
     </w:lvl>
   </w:abstractNum>
-  <w:abstractNum w:abstractNumId="12">
+  <w:abstractNum w:abstractNumId="13">
     <w:nsid w:val="39DB3C34"/>
     <w:multiLevelType w:val="hybridMultilevel"/>
     <w:tmpl w:val="963C00D8"/>
@@ -15625,7 +16222,7 @@
       </w:rPr>
     </w:lvl>
   </w:abstractNum>
-  <w:abstractNum w:abstractNumId="13">
+  <w:abstractNum w:abstractNumId="14">
     <w:nsid w:val="3A72689B"/>
     <w:multiLevelType w:val="multilevel"/>
     <w:tmpl w:val="9816F518"/>
@@ -15756,7 +16353,7 @@
       </w:rPr>
     </w:lvl>
   </w:abstractNum>
-  <w:abstractNum w:abstractNumId="14">
+  <w:abstractNum w:abstractNumId="15">
     <w:nsid w:val="3AEC20FD"/>
     <w:multiLevelType w:val="hybridMultilevel"/>
     <w:tmpl w:val="A5068A68"/>
@@ -15869,7 +16466,7 @@
       </w:rPr>
     </w:lvl>
   </w:abstractNum>
-  <w:abstractNum w:abstractNumId="15">
+  <w:abstractNum w:abstractNumId="16">
     <w:nsid w:val="47A9726E"/>
     <w:multiLevelType w:val="hybridMultilevel"/>
     <w:tmpl w:val="7E783A56"/>
@@ -15982,7 +16579,7 @@
       </w:rPr>
     </w:lvl>
   </w:abstractNum>
-  <w:abstractNum w:abstractNumId="16">
+  <w:abstractNum w:abstractNumId="17">
     <w:nsid w:val="503B3114"/>
     <w:multiLevelType w:val="hybridMultilevel"/>
     <w:tmpl w:val="1D56B8FC"/>
@@ -16095,7 +16692,7 @@
       </w:rPr>
     </w:lvl>
   </w:abstractNum>
-  <w:abstractNum w:abstractNumId="17">
+  <w:abstractNum w:abstractNumId="18">
     <w:nsid w:val="529605E1"/>
     <w:multiLevelType w:val="multilevel"/>
     <w:tmpl w:val="86DAD410"/>
@@ -16208,7 +16805,7 @@
       </w:rPr>
     </w:lvl>
   </w:abstractNum>
-  <w:abstractNum w:abstractNumId="18">
+  <w:abstractNum w:abstractNumId="19">
     <w:nsid w:val="53720B9F"/>
     <w:multiLevelType w:val="hybridMultilevel"/>
     <w:tmpl w:val="02221C2E"/>
@@ -16321,7 +16918,7 @@
       </w:rPr>
     </w:lvl>
   </w:abstractNum>
-  <w:abstractNum w:abstractNumId="19">
+  <w:abstractNum w:abstractNumId="20">
     <w:nsid w:val="599A439A"/>
     <w:multiLevelType w:val="multilevel"/>
     <w:tmpl w:val="66BEDED8"/>
@@ -16440,7 +17037,7 @@
       </w:pPr>
     </w:lvl>
   </w:abstractNum>
-  <w:abstractNum w:abstractNumId="20">
+  <w:abstractNum w:abstractNumId="21">
     <w:nsid w:val="59EE4CD5"/>
     <w:multiLevelType w:val="hybridMultilevel"/>
     <w:tmpl w:val="BF0A6C8E"/>
@@ -16553,7 +17150,7 @@
       </w:rPr>
     </w:lvl>
   </w:abstractNum>
-  <w:abstractNum w:abstractNumId="21">
+  <w:abstractNum w:abstractNumId="22">
     <w:nsid w:val="5E507C8B"/>
     <w:multiLevelType w:val="multilevel"/>
     <w:tmpl w:val="7152C432"/>
@@ -16639,7 +17236,7 @@
       </w:pPr>
     </w:lvl>
   </w:abstractNum>
-  <w:abstractNum w:abstractNumId="22">
+  <w:abstractNum w:abstractNumId="23">
     <w:nsid w:val="649900D2"/>
     <w:multiLevelType w:val="multilevel"/>
     <w:tmpl w:val="572827FC"/>
@@ -16752,7 +17349,7 @@
       </w:rPr>
     </w:lvl>
   </w:abstractNum>
-  <w:abstractNum w:abstractNumId="23">
+  <w:abstractNum w:abstractNumId="24">
     <w:nsid w:val="65DD13FD"/>
     <w:multiLevelType w:val="hybridMultilevel"/>
     <w:tmpl w:val="2132F854"/>
@@ -16865,7 +17462,7 @@
       </w:rPr>
     </w:lvl>
   </w:abstractNum>
-  <w:abstractNum w:abstractNumId="24">
+  <w:abstractNum w:abstractNumId="25">
     <w:nsid w:val="6B4B7BBC"/>
     <w:multiLevelType w:val="hybridMultilevel"/>
     <w:tmpl w:val="5954501E"/>
@@ -16978,7 +17575,7 @@
       </w:rPr>
     </w:lvl>
   </w:abstractNum>
-  <w:abstractNum w:abstractNumId="25">
+  <w:abstractNum w:abstractNumId="26">
     <w:nsid w:val="6F2942EF"/>
     <w:multiLevelType w:val="hybridMultilevel"/>
     <w:tmpl w:val="21AC42B4"/>
@@ -17091,7 +17688,7 @@
       </w:rPr>
     </w:lvl>
   </w:abstractNum>
-  <w:abstractNum w:abstractNumId="26">
+  <w:abstractNum w:abstractNumId="27">
     <w:nsid w:val="787146FA"/>
     <w:multiLevelType w:val="hybridMultilevel"/>
     <w:tmpl w:val="74AE9DC8"/>
@@ -17204,7 +17801,7 @@
       </w:rPr>
     </w:lvl>
   </w:abstractNum>
-  <w:abstractNum w:abstractNumId="27">
+  <w:abstractNum w:abstractNumId="28">
     <w:nsid w:val="7EE55A96"/>
     <w:multiLevelType w:val="hybridMultilevel"/>
     <w:tmpl w:val="30F6A634"/>
@@ -17318,25 +17915,25 @@
     </w:lvl>
   </w:abstractNum>
   <w:num w:numId="1">
-    <w:abstractNumId w:val="19"/>
+    <w:abstractNumId w:val="20"/>
   </w:num>
   <w:num w:numId="2">
     <w:abstractNumId w:val="0"/>
   </w:num>
   <w:num w:numId="3">
-    <w:abstractNumId w:val="11"/>
+    <w:abstractNumId w:val="12"/>
   </w:num>
   <w:num w:numId="4">
     <w:abstractNumId w:val="4"/>
   </w:num>
   <w:num w:numId="5">
-    <w:abstractNumId w:val="22"/>
+    <w:abstractNumId w:val="23"/>
   </w:num>
   <w:num w:numId="6">
-    <w:abstractNumId w:val="17"/>
+    <w:abstractNumId w:val="18"/>
   </w:num>
   <w:num w:numId="7">
-    <w:abstractNumId w:val="21"/>
+    <w:abstractNumId w:val="22"/>
   </w:num>
   <w:num w:numId="8">
     <w:abstractNumId w:val="9"/>
@@ -17345,7 +17942,7 @@
     <w:abstractNumId w:val="6"/>
   </w:num>
   <w:num w:numId="10">
-    <w:abstractNumId w:val="13"/>
+    <w:abstractNumId w:val="14"/>
   </w:num>
   <w:num w:numId="11">
     <w:abstractNumId w:val="1"/>
@@ -17354,13 +17951,13 @@
     <w:abstractNumId w:val="5"/>
   </w:num>
   <w:num w:numId="13">
-    <w:abstractNumId w:val="25"/>
+    <w:abstractNumId w:val="26"/>
   </w:num>
   <w:num w:numId="14">
     <w:abstractNumId w:val="10"/>
   </w:num>
   <w:num w:numId="15">
-    <w:abstractNumId w:val="11"/>
+    <w:abstractNumId w:val="12"/>
     <w:lvlOverride w:ilvl="0">
       <w:startOverride w:val="1"/>
     </w:lvlOverride>
@@ -17390,7 +17987,7 @@
     </w:lvlOverride>
   </w:num>
   <w:num w:numId="16">
-    <w:abstractNumId w:val="14"/>
+    <w:abstractNumId w:val="15"/>
   </w:num>
   <w:num w:numId="17">
     <w:abstractNumId w:val="8"/>
@@ -17399,49 +17996,52 @@
     <w:abstractNumId w:val="7"/>
   </w:num>
   <w:num w:numId="19">
-    <w:abstractNumId w:val="24"/>
+    <w:abstractNumId w:val="25"/>
   </w:num>
   <w:num w:numId="20">
-    <w:abstractNumId w:val="23"/>
+    <w:abstractNumId w:val="24"/>
   </w:num>
   <w:num w:numId="21">
     <w:abstractNumId w:val="3"/>
   </w:num>
   <w:num w:numId="22">
-    <w:abstractNumId w:val="15"/>
+    <w:abstractNumId w:val="16"/>
   </w:num>
   <w:num w:numId="23">
-    <w:abstractNumId w:val="20"/>
+    <w:abstractNumId w:val="21"/>
   </w:num>
   <w:num w:numId="24">
     <w:abstractNumId w:val="2"/>
   </w:num>
   <w:num w:numId="25">
-    <w:abstractNumId w:val="11"/>
+    <w:abstractNumId w:val="12"/>
   </w:num>
   <w:num w:numId="26">
+    <w:abstractNumId w:val="13"/>
+  </w:num>
+  <w:num w:numId="27">
     <w:abstractNumId w:val="12"/>
   </w:num>
-  <w:num w:numId="27">
-    <w:abstractNumId w:val="11"/>
-  </w:num>
   <w:num w:numId="28">
-    <w:abstractNumId w:val="11"/>
+    <w:abstractNumId w:val="12"/>
   </w:num>
   <w:num w:numId="29">
-    <w:abstractNumId w:val="11"/>
+    <w:abstractNumId w:val="12"/>
   </w:num>
   <w:num w:numId="30">
-    <w:abstractNumId w:val="18"/>
+    <w:abstractNumId w:val="19"/>
   </w:num>
   <w:num w:numId="31">
-    <w:abstractNumId w:val="26"/>
+    <w:abstractNumId w:val="27"/>
   </w:num>
   <w:num w:numId="32">
-    <w:abstractNumId w:val="16"/>
+    <w:abstractNumId w:val="17"/>
   </w:num>
   <w:num w:numId="33">
-    <w:abstractNumId w:val="27"/>
+    <w:abstractNumId w:val="28"/>
+  </w:num>
+  <w:num w:numId="34">
+    <w:abstractNumId w:val="11"/>
   </w:num>
   <w:numIdMacAtCleanup w:val="24"/>
 </w:numbering>
@@ -21204,7 +21804,7 @@
   <a:extraClrSchemeLst/>
   <a:extLst>
     <a:ext uri="{05A4C25C-085E-4340-85A3-A5531E510DB2}">
-      <thm15:themeFamily xmlns="" xmlns:thm15="http://schemas.microsoft.com/office/thememl/2012/main" name="Office Theme" id="{62F939B6-93AF-4DB8-9C6B-D6C7DFDC589F}" vid="{4A3C46E8-61CC-4603-A589-7422A47A8E4A}"/>
+      <thm15:themeFamily xmlns:thm15="http://schemas.microsoft.com/office/thememl/2012/main" xmlns="" name="Office Theme" id="{62F939B6-93AF-4DB8-9C6B-D6C7DFDC589F}" vid="{4A3C46E8-61CC-4603-A589-7422A47A8E4A}"/>
     </a:ext>
   </a:extLst>
 </a:theme>
@@ -21215,7 +21815,7 @@
 </file>
 
 <file path=customXml/itemProps1.xml><?xml version="1.0" encoding="utf-8"?>
-<ds:datastoreItem xmlns:ds="http://schemas.openxmlformats.org/officeDocument/2006/customXml" ds:itemID="{28D956AA-2708-446D-9343-023A347818C1}">
+<ds:datastoreItem xmlns:ds="http://schemas.openxmlformats.org/officeDocument/2006/customXml" ds:itemID="{DD503058-6A33-4F8D-A6CA-EDB1AAF2B24E}">
   <ds:schemaRefs>
     <ds:schemaRef ds:uri="http://schemas.openxmlformats.org/officeDocument/2006/bibliography"/>
   </ds:schemaRefs>

</xml_diff>

<commit_message>
fix partea cu cosmosul in introducere
</commit_message>
<xml_diff>
--- a/LicentaDanPopa.docx
+++ b/LicentaDanPopa.docx
@@ -1697,8 +1697,6 @@
       <w:r>
         <w:t xml:space="preserve"> </w:t>
       </w:r>
-      <w:bookmarkStart w:id="0" w:name="_GoBack"/>
-      <w:bookmarkEnd w:id="0"/>
     </w:p>
     <w:p>
       <w:pPr>
@@ -1826,10 +1824,10 @@
         <w:t>bibliotecii redux</w:t>
       </w:r>
       <w:r>
-        <w:t xml:space="preserve"> și react</w:t>
-      </w:r>
-      <w:r>
-        <w:t xml:space="preserve"> (</w:t>
+        <w:t xml:space="preserve"> </w:t>
+      </w:r>
+      <w:r>
+        <w:t>(</w:t>
       </w:r>
       <w:r>
         <w:t>metode de utilizare, compabilitate, actualitate</w:t>
@@ -1849,7 +1847,22 @@
         <w:contextualSpacing/>
       </w:pPr>
       <w:r>
-        <w:t>Analiza tehnologiilor și soluțiilor alternative alternative</w:t>
+        <w:t xml:space="preserve">Analiza generală a bibliotecii </w:t>
+      </w:r>
+      <w:r>
+        <w:t>react</w:t>
+      </w:r>
+      <w:r>
+        <w:t xml:space="preserve"> </w:t>
+      </w:r>
+      <w:r>
+        <w:t>(</w:t>
+      </w:r>
+      <w:r>
+        <w:t>metode de a creea componente</w:t>
+      </w:r>
+      <w:r>
+        <w:t>)</w:t>
       </w:r>
     </w:p>
     <w:p>
@@ -1863,16 +1876,10 @@
         <w:contextualSpacing/>
       </w:pPr>
       <w:r>
-        <w:t xml:space="preserve">Proiectarea </w:t>
-      </w:r>
-      <w:r>
-        <w:t>aplicației</w:t>
-      </w:r>
-      <w:r>
-        <w:t xml:space="preserve"> de păstrare a linkurilor ce se grupează automat după </w:t>
-      </w:r>
-      <w:r>
-        <w:t>domen</w:t>
+        <w:t>Analiza tehnologiilor și soluțiilo</w:t>
+      </w:r>
+      <w:r>
+        <w:t>r alternative</w:t>
       </w:r>
     </w:p>
     <w:p>
@@ -1886,25 +1893,16 @@
         <w:contextualSpacing/>
       </w:pPr>
       <w:r>
-        <w:t>Te</w:t>
-      </w:r>
-      <w:r>
-        <w:rPr>
-          <w:lang w:eastAsia="ru-RU"/>
-        </w:rPr>
-        <w:t>starea și implementarea</w:t>
-      </w:r>
-      <w:r>
-        <w:rPr>
-          <w:lang w:eastAsia="ru-RU"/>
-        </w:rPr>
-        <w:t xml:space="preserve"> </w:t>
-      </w:r>
-      <w:r>
-        <w:rPr>
-          <w:lang w:eastAsia="ru-RU"/>
-        </w:rPr>
-        <w:t>aplicației elaborate.</w:t>
+        <w:t xml:space="preserve">Proiectarea </w:t>
+      </w:r>
+      <w:r>
+        <w:t>aplicației</w:t>
+      </w:r>
+      <w:r>
+        <w:t xml:space="preserve"> de păstrare a linkurilor ce se grupează automat după </w:t>
+      </w:r>
+      <w:r>
+        <w:t>domen</w:t>
       </w:r>
     </w:p>
     <w:p>
@@ -2180,7 +2178,7 @@
         <w:t>CUPRINS</w:t>
       </w:r>
     </w:p>
-    <w:bookmarkStart w:id="1" w:name="_Toc482578195" w:displacedByCustomXml="next"/>
+    <w:bookmarkStart w:id="0" w:name="_Toc482578195" w:displacedByCustomXml="next"/>
     <w:sdt>
       <w:sdtPr>
         <w:id w:val="-896359445"/>
@@ -2196,7 +2194,7 @@
         </w:rPr>
       </w:sdtEndPr>
       <w:sdtContent>
-        <w:bookmarkEnd w:id="1" w:displacedByCustomXml="prev"/>
+        <w:bookmarkEnd w:id="0" w:displacedByCustomXml="prev"/>
         <w:p>
           <w:pPr>
             <w:pStyle w:val="TOC1"/>
@@ -4038,12 +4036,12 @@
         <w:ind w:left="737"/>
         <w:outlineLvl w:val="0"/>
       </w:pPr>
-      <w:bookmarkStart w:id="2" w:name="_Toc7518055"/>
+      <w:bookmarkStart w:id="1" w:name="_Toc7518055"/>
       <w:r>
         <w:lastRenderedPageBreak/>
         <w:t>INTRODUCERE</w:t>
       </w:r>
-      <w:bookmarkEnd w:id="2"/>
+      <w:bookmarkEnd w:id="1"/>
     </w:p>
     <w:p>
       <w:pPr>
@@ -4350,6 +4348,8 @@
       <w:r>
         <w:t>);</w:t>
       </w:r>
+      <w:bookmarkStart w:id="2" w:name="_GoBack"/>
+      <w:bookmarkEnd w:id="2"/>
     </w:p>
     <w:p>
       <w:pPr>
@@ -4362,30 +4362,10 @@
         <w:ind w:left="0" w:firstLine="720"/>
       </w:pPr>
       <w:r>
-        <w:t>Elaborarea propriei aplic</w:t>
-      </w:r>
-      <w:r>
-        <w:t xml:space="preserve">ații din domeniul </w:t>
-      </w:r>
-      <w:r>
-        <w:t>cosmosului</w:t>
-      </w:r>
-      <w:r>
-        <w:t>;</w:t>
-      </w:r>
-    </w:p>
-    <w:p>
-      <w:pPr>
-        <w:widowControl w:val="0"/>
-        <w:numPr>
-          <w:ilvl w:val="0"/>
-          <w:numId w:val="12"/>
-        </w:numPr>
-        <w:ind w:left="0" w:firstLine="720"/>
-        <w:contextualSpacing/>
-      </w:pPr>
-      <w:r>
-        <w:t>Testare aplicației.</w:t>
+        <w:t>Proiectarea aplicației</w:t>
+      </w:r>
+      <w:r>
+        <w:t xml:space="preserve"> de păstrare a linkurilor ce se grupează automat după domen</w:t>
       </w:r>
     </w:p>
     <w:p>
@@ -4430,7 +4410,6 @@
         <w:contextualSpacing/>
       </w:pPr>
       <w:r>
-        <w:lastRenderedPageBreak/>
         <w:t xml:space="preserve">“Scurt istoric” – va conține o prezentare succintă a istoriei </w:t>
       </w:r>
       <w:r>
@@ -4451,6 +4430,7 @@
         <w:contextualSpacing/>
       </w:pPr>
       <w:r>
+        <w:lastRenderedPageBreak/>
         <w:t>Motivele utilizării React.Js – se va vorbi despre avantajele utilizării librăriei React</w:t>
       </w:r>
     </w:p>
@@ -9292,9 +9272,6 @@
         <w:t xml:space="preserve">Un </w:t>
       </w:r>
       <w:r>
-        <w:rPr>
-          <w:lang w:val="en-US"/>
-        </w:rPr>
         <w:t>reducer</w:t>
       </w:r>
       <w:r>
@@ -15058,7 +15035,7 @@
           <w:rPr>
             <w:noProof/>
           </w:rPr>
-          <w:t>4</w:t>
+          <w:t>40</w:t>
         </w:r>
         <w:r>
           <w:rPr>
@@ -15087,6 +15064,7 @@
         <w:docPartUnique/>
       </w:docPartObj>
     </w:sdtPr>
+    <w:sdtEndPr/>
     <w:sdtContent>
       <w:p>
         <w:pPr>
@@ -18830,7 +18808,7 @@
   <w:style w:type="paragraph" w:default="1" w:styleId="Normal">
     <w:name w:val="Normal"/>
     <w:qFormat/>
-    <w:rsid w:val="0012666D"/>
+    <w:rsid w:val="001D607E"/>
     <w:rPr>
       <w:lang w:val="ro-RO"/>
     </w:rPr>
@@ -20581,7 +20559,7 @@
   <w:style w:type="paragraph" w:default="1" w:styleId="Normal">
     <w:name w:val="Normal"/>
     <w:qFormat/>
-    <w:rsid w:val="0012666D"/>
+    <w:rsid w:val="001D607E"/>
     <w:rPr>
       <w:lang w:val="ro-RO"/>
     </w:rPr>
@@ -22426,7 +22404,7 @@
   <a:extraClrSchemeLst/>
   <a:extLst>
     <a:ext uri="{05A4C25C-085E-4340-85A3-A5531E510DB2}">
-      <thm15:themeFamily xmlns:thm15="http://schemas.microsoft.com/office/thememl/2012/main" xmlns="" name="Office Theme" id="{62F939B6-93AF-4DB8-9C6B-D6C7DFDC589F}" vid="{4A3C46E8-61CC-4603-A589-7422A47A8E4A}"/>
+      <thm15:themeFamily xmlns="" xmlns:thm15="http://schemas.microsoft.com/office/thememl/2012/main" name="Office Theme" id="{62F939B6-93AF-4DB8-9C6B-D6C7DFDC589F}" vid="{4A3C46E8-61CC-4603-A589-7422A47A8E4A}"/>
     </a:ext>
   </a:extLst>
 </a:theme>
@@ -22437,7 +22415,7 @@
 </file>
 
 <file path=customXml/itemProps1.xml><?xml version="1.0" encoding="utf-8"?>
-<ds:datastoreItem xmlns:ds="http://schemas.openxmlformats.org/officeDocument/2006/customXml" ds:itemID="{0BC1B36E-8781-41DF-8D12-17F72B5AFA2D}">
+<ds:datastoreItem xmlns:ds="http://schemas.openxmlformats.org/officeDocument/2006/customXml" ds:itemID="{DDA15D24-D888-4DDE-9970-0DFB11A2289C}">
   <ds:schemaRefs>
     <ds:schemaRef ds:uri="http://schemas.openxmlformats.org/officeDocument/2006/bibliography"/>
   </ds:schemaRefs>

</xml_diff>

<commit_message>
make cod cu italic
</commit_message>
<xml_diff>
--- a/LicentaDanPopa.docx
+++ b/LicentaDanPopa.docx
@@ -4340,16 +4340,8 @@
         <w:ind w:left="0" w:firstLine="720"/>
       </w:pPr>
       <w:r>
-        <w:t>Proiectarea arhitecturii și logicii aplicației (ex</w:t>
-      </w:r>
-      <w:r>
-        <w:t xml:space="preserve"> componente in React</w:t>
-      </w:r>
-      <w:r>
-        <w:t>);</w:t>
-      </w:r>
-      <w:bookmarkStart w:id="2" w:name="_GoBack"/>
-      <w:bookmarkEnd w:id="2"/>
+        <w:t>Analiza generală a bibliotecii react (metode de a creea componente)</w:t>
+      </w:r>
     </w:p>
     <w:p>
       <w:pPr>
@@ -4362,6 +4354,26 @@
         <w:ind w:left="0" w:firstLine="720"/>
       </w:pPr>
       <w:r>
+        <w:t>Proiectarea arhitecturii și logicii aplicației (ex</w:t>
+      </w:r>
+      <w:r>
+        <w:t xml:space="preserve"> componente in React</w:t>
+      </w:r>
+      <w:r>
+        <w:t>);</w:t>
+      </w:r>
+    </w:p>
+    <w:p>
+      <w:pPr>
+        <w:pStyle w:val="ListParagraph"/>
+        <w:widowControl w:val="0"/>
+        <w:numPr>
+          <w:ilvl w:val="0"/>
+          <w:numId w:val="12"/>
+        </w:numPr>
+        <w:ind w:left="0" w:firstLine="720"/>
+      </w:pPr>
+      <w:r>
         <w:t>Proiectarea aplicației</w:t>
       </w:r>
       <w:r>
@@ -4410,6 +4422,7 @@
         <w:contextualSpacing/>
       </w:pPr>
       <w:r>
+        <w:lastRenderedPageBreak/>
         <w:t xml:space="preserve">“Scurt istoric” – va conține o prezentare succintă a istoriei </w:t>
       </w:r>
       <w:r>
@@ -4430,7 +4443,6 @@
         <w:contextualSpacing/>
       </w:pPr>
       <w:r>
-        <w:lastRenderedPageBreak/>
         <w:t>Motivele utilizării React.Js – se va vorbi despre avantajele utilizării librăriei React</w:t>
       </w:r>
     </w:p>
@@ -4860,7 +4872,7 @@
         </w:numPr>
         <w:outlineLvl w:val="0"/>
       </w:pPr>
-      <w:bookmarkStart w:id="3" w:name="_Toc7518056"/>
+      <w:bookmarkStart w:id="2" w:name="_Toc7518056"/>
       <w:r>
         <w:lastRenderedPageBreak/>
         <w:t xml:space="preserve">PREZENTAREA </w:t>
@@ -4874,18 +4886,18 @@
       <w:r>
         <w:t xml:space="preserve"> ȘI REACT</w:t>
       </w:r>
-      <w:bookmarkEnd w:id="3"/>
+      <w:bookmarkEnd w:id="2"/>
     </w:p>
     <w:p>
       <w:pPr>
         <w:pStyle w:val="Head23"/>
         <w:outlineLvl w:val="1"/>
       </w:pPr>
-      <w:bookmarkStart w:id="4" w:name="_Toc7518057"/>
+      <w:bookmarkStart w:id="3" w:name="_Toc7518057"/>
       <w:r>
         <w:t>Scurt istoric</w:t>
       </w:r>
-      <w:bookmarkEnd w:id="4"/>
+      <w:bookmarkEnd w:id="3"/>
     </w:p>
     <w:p>
       <w:pPr>
@@ -5060,11 +5072,11 @@
         <w:pStyle w:val="Head23"/>
         <w:outlineLvl w:val="1"/>
       </w:pPr>
-      <w:bookmarkStart w:id="5" w:name="_Toc7518058"/>
+      <w:bookmarkStart w:id="4" w:name="_Toc7518058"/>
       <w:r>
         <w:t>Motivele utilizării React Js</w:t>
       </w:r>
-      <w:bookmarkEnd w:id="5"/>
+      <w:bookmarkEnd w:id="4"/>
     </w:p>
     <w:p>
       <w:pPr>
@@ -5181,11 +5193,11 @@
         <w:pStyle w:val="Head23"/>
         <w:outlineLvl w:val="1"/>
       </w:pPr>
-      <w:bookmarkStart w:id="6" w:name="_Toc7518059"/>
+      <w:bookmarkStart w:id="5" w:name="_Toc7518059"/>
       <w:r>
         <w:t>Bazele React JS</w:t>
       </w:r>
-      <w:bookmarkEnd w:id="6"/>
+      <w:bookmarkEnd w:id="5"/>
     </w:p>
     <w:p>
       <w:pPr>
@@ -5202,12 +5214,14 @@
       <w:pPr>
         <w:ind w:left="708" w:firstLine="708"/>
         <w:rPr>
+          <w:i/>
           <w:lang w:val="en-US"/>
         </w:rPr>
       </w:pPr>
       <w:proofErr w:type="gramStart"/>
       <w:r>
         <w:rPr>
+          <w:i/>
           <w:lang w:val="en-US"/>
         </w:rPr>
         <w:t>function</w:t>
@@ -5215,6 +5229,7 @@
       <w:proofErr w:type="gramEnd"/>
       <w:r>
         <w:rPr>
+          <w:i/>
           <w:lang w:val="en-US"/>
         </w:rPr>
         <w:t xml:space="preserve"> App () {</w:t>
@@ -5224,11 +5239,13 @@
       <w:pPr>
         <w:ind w:left="708" w:firstLine="708"/>
         <w:rPr>
-          <w:lang w:val="en-US"/>
-        </w:rPr>
-      </w:pPr>
-      <w:r>
-        <w:rPr>
+          <w:i/>
+          <w:lang w:val="en-US"/>
+        </w:rPr>
+      </w:pPr>
+      <w:r>
+        <w:rPr>
+          <w:i/>
           <w:lang w:val="en-US"/>
         </w:rPr>
         <w:t xml:space="preserve">  </w:t>
@@ -5236,6 +5253,7 @@
       <w:proofErr w:type="gramStart"/>
       <w:r>
         <w:rPr>
+          <w:i/>
           <w:lang w:val="en-US"/>
         </w:rPr>
         <w:t>const</w:t>
@@ -5243,12 +5261,14 @@
       <w:proofErr w:type="gramEnd"/>
       <w:r>
         <w:rPr>
+          <w:i/>
           <w:lang w:val="en-US"/>
         </w:rPr>
         <w:t xml:space="preserve"> [welcomeText, setWelco</w:t>
       </w:r>
       <w:r>
         <w:rPr>
+          <w:i/>
           <w:lang w:val="en-US"/>
         </w:rPr>
         <w:t>meText] = useState(“Welcome 1”)</w:t>
@@ -5258,11 +5278,13 @@
       <w:pPr>
         <w:ind w:left="708" w:firstLine="708"/>
         <w:rPr>
-          <w:lang w:val="en-US"/>
-        </w:rPr>
-      </w:pPr>
-      <w:r>
-        <w:rPr>
+          <w:i/>
+          <w:lang w:val="en-US"/>
+        </w:rPr>
+      </w:pPr>
+      <w:r>
+        <w:rPr>
+          <w:i/>
           <w:lang w:val="en-US"/>
         </w:rPr>
         <w:t xml:space="preserve">  </w:t>
@@ -5270,6 +5292,7 @@
       <w:proofErr w:type="gramStart"/>
       <w:r>
         <w:rPr>
+          <w:i/>
           <w:lang w:val="en-US"/>
         </w:rPr>
         <w:t>const</w:t>
@@ -5277,12 +5300,14 @@
       <w:proofErr w:type="gramEnd"/>
       <w:r>
         <w:rPr>
+          <w:i/>
           <w:lang w:val="en-US"/>
         </w:rPr>
         <w:t xml:space="preserve"> handleButtonClick = ()</w:t>
       </w:r>
       <w:r>
         <w:rPr>
+          <w:i/>
           <w:lang w:val="en-US"/>
         </w:rPr>
         <w:t xml:space="preserve"> =&gt; setWelcomeText(“Welcome 2”)</w:t>
@@ -5292,11 +5317,13 @@
       <w:pPr>
         <w:ind w:left="708" w:firstLine="708"/>
         <w:rPr>
-          <w:lang w:val="en-US"/>
-        </w:rPr>
-      </w:pPr>
-      <w:r>
-        <w:rPr>
+          <w:i/>
+          <w:lang w:val="en-US"/>
+        </w:rPr>
+      </w:pPr>
+      <w:r>
+        <w:rPr>
+          <w:i/>
           <w:lang w:val="en-US"/>
         </w:rPr>
         <w:t xml:space="preserve">  </w:t>
@@ -5304,6 +5331,7 @@
       <w:proofErr w:type="gramStart"/>
       <w:r>
         <w:rPr>
+          <w:i/>
           <w:lang w:val="en-US"/>
         </w:rPr>
         <w:t>return</w:t>
@@ -5311,50 +5339,51 @@
       <w:proofErr w:type="gramEnd"/>
       <w:r>
         <w:rPr>
+          <w:i/>
           <w:lang w:val="en-US"/>
         </w:rPr>
         <w:t xml:space="preserve"> &lt;button onClick={</w:t>
       </w:r>
       <w:r>
         <w:rPr>
+          <w:i/>
           <w:lang w:val="en-US"/>
         </w:rPr>
         <w:t>handleButtonClick</w:t>
       </w:r>
       <w:r>
         <w:rPr>
+          <w:i/>
           <w:lang w:val="en-US"/>
         </w:rPr>
         <w:t>}</w:t>
       </w:r>
       <w:r>
         <w:rPr>
+          <w:i/>
           <w:lang w:val="en-US"/>
         </w:rPr>
         <w:t>&gt;{welcomeText}</w:t>
       </w:r>
       <w:r>
         <w:rPr>
-          <w:lang w:val="en-US"/>
-        </w:rPr>
-        <w:t>&lt;/button</w:t>
-      </w:r>
-      <w:r>
-        <w:rPr>
-          <w:lang w:val="en-US"/>
-        </w:rPr>
-        <w:t>&gt;</w:t>
+          <w:i/>
+          <w:lang w:val="en-US"/>
+        </w:rPr>
+        <w:t>&lt;/button&gt;</w:t>
       </w:r>
     </w:p>
     <w:p>
       <w:pPr>
         <w:ind w:left="708" w:firstLine="708"/>
         <w:rPr>
-          <w:lang w:val="en-US"/>
-        </w:rPr>
-      </w:pPr>
-      <w:r>
-        <w:rPr>
+          <w:i/>
+          <w:lang w:val="en-US"/>
+        </w:rPr>
+      </w:pPr>
+      <w:r>
+        <w:rPr>
+          <w:i/>
           <w:lang w:val="en-US"/>
         </w:rPr>
         <w:t>}</w:t>
@@ -5364,12 +5393,14 @@
       <w:pPr>
         <w:ind w:left="708" w:firstLine="708"/>
         <w:rPr>
+          <w:i/>
           <w:lang w:val="en-US"/>
         </w:rPr>
       </w:pPr>
       <w:proofErr w:type="gramStart"/>
       <w:r>
         <w:rPr>
+          <w:i/>
           <w:lang w:val="en-US"/>
         </w:rPr>
         <w:t>ReactDOM.render(</w:t>
@@ -5380,11 +5411,13 @@
       <w:pPr>
         <w:ind w:left="708" w:firstLine="708"/>
         <w:rPr>
-          <w:lang w:val="en-US"/>
-        </w:rPr>
-      </w:pPr>
-      <w:r>
-        <w:rPr>
+          <w:i/>
+          <w:lang w:val="en-US"/>
+        </w:rPr>
+      </w:pPr>
+      <w:r>
+        <w:rPr>
+          <w:i/>
           <w:lang w:val="en-US"/>
         </w:rPr>
         <w:t xml:space="preserve">  &lt;App /&gt;,</w:t>
@@ -5394,11 +5427,13 @@
       <w:pPr>
         <w:ind w:left="708" w:firstLine="708"/>
         <w:rPr>
-          <w:lang w:val="en-US"/>
-        </w:rPr>
-      </w:pPr>
-      <w:r>
-        <w:rPr>
+          <w:i/>
+          <w:lang w:val="en-US"/>
+        </w:rPr>
+      </w:pPr>
+      <w:r>
+        <w:rPr>
+          <w:i/>
           <w:lang w:val="en-US"/>
         </w:rPr>
         <w:t xml:space="preserve">  </w:t>
@@ -5406,6 +5441,7 @@
       <w:proofErr w:type="gramStart"/>
       <w:r>
         <w:rPr>
+          <w:i/>
           <w:lang w:val="en-US"/>
         </w:rPr>
         <w:t>document.getElementById(</w:t>
@@ -5413,26 +5449,23 @@
       <w:proofErr w:type="gramEnd"/>
       <w:r>
         <w:rPr>
-          <w:lang w:val="en-US"/>
-        </w:rPr>
-        <w:t>“root”</w:t>
-      </w:r>
-      <w:r>
-        <w:rPr>
-          <w:lang w:val="en-US"/>
-        </w:rPr>
-        <w:t>)</w:t>
+          <w:i/>
+          <w:lang w:val="en-US"/>
+        </w:rPr>
+        <w:t>“root”)</w:t>
       </w:r>
     </w:p>
     <w:p>
       <w:pPr>
         <w:ind w:left="708" w:firstLine="708"/>
         <w:rPr>
-          <w:lang w:val="en-US"/>
-        </w:rPr>
-      </w:pPr>
-      <w:r>
-        <w:rPr>
+          <w:i/>
+          <w:lang w:val="en-US"/>
+        </w:rPr>
+      </w:pPr>
+      <w:r>
+        <w:rPr>
+          <w:i/>
           <w:lang w:val="en-US"/>
         </w:rPr>
         <w:t>);</w:t>
@@ -5554,11 +5587,11 @@
         <w:pStyle w:val="Head23"/>
         <w:outlineLvl w:val="1"/>
       </w:pPr>
-      <w:bookmarkStart w:id="7" w:name="_Toc7518060"/>
+      <w:bookmarkStart w:id="6" w:name="_Toc7518060"/>
       <w:r>
         <w:t>Motivele utilizării Redux</w:t>
       </w:r>
-      <w:bookmarkEnd w:id="7"/>
+      <w:bookmarkEnd w:id="6"/>
     </w:p>
     <w:p>
       <w:pPr>
@@ -5620,11 +5653,11 @@
         <w:pStyle w:val="Head23"/>
         <w:outlineLvl w:val="1"/>
       </w:pPr>
-      <w:bookmarkStart w:id="8" w:name="_Toc7518061"/>
+      <w:bookmarkStart w:id="7" w:name="_Toc7518061"/>
       <w:r>
         <w:t>Bazele Redux-ului</w:t>
       </w:r>
-      <w:bookmarkEnd w:id="8"/>
+      <w:bookmarkEnd w:id="7"/>
     </w:p>
     <w:p>
       <w:pPr>
@@ -5780,8 +5813,8 @@
         <w:ind w:firstLine="709"/>
         <w:jc w:val="left"/>
       </w:pPr>
-      <w:bookmarkStart w:id="9" w:name="_Toc7271582"/>
-      <w:bookmarkStart w:id="10" w:name="_Toc7271607"/>
+      <w:bookmarkStart w:id="8" w:name="_Toc7271582"/>
+      <w:bookmarkStart w:id="9" w:name="_Toc7271607"/>
       <w:r>
         <w:rPr>
           <w:b/>
@@ -5790,8 +5823,8 @@
         </w:rPr>
         <w:t>Acțiuni</w:t>
       </w:r>
+      <w:bookmarkEnd w:id="8"/>
       <w:bookmarkEnd w:id="9"/>
-      <w:bookmarkEnd w:id="10"/>
     </w:p>
     <w:p>
       <w:pPr>
@@ -5813,16 +5846,28 @@
     <w:p>
       <w:pPr>
         <w:ind w:left="708" w:firstLine="720"/>
-      </w:pPr>
-      <w:r>
+        <w:rPr>
+          <w:i/>
+        </w:rPr>
+      </w:pPr>
+      <w:r>
+        <w:rPr>
+          <w:i/>
+        </w:rPr>
         <w:t>{</w:t>
       </w:r>
     </w:p>
     <w:p>
       <w:pPr>
         <w:ind w:left="708" w:firstLine="720"/>
-      </w:pPr>
-      <w:r>
+        <w:rPr>
+          <w:i/>
+        </w:rPr>
+      </w:pPr>
+      <w:r>
+        <w:rPr>
+          <w:i/>
+        </w:rPr>
         <w:tab/>
         <w:t>type: ‘ADD_USER’,</w:t>
       </w:r>
@@ -5830,8 +5875,14 @@
     <w:p>
       <w:pPr>
         <w:ind w:left="708" w:firstLine="720"/>
-      </w:pPr>
-      <w:r>
+        <w:rPr>
+          <w:i/>
+        </w:rPr>
+      </w:pPr>
+      <w:r>
+        <w:rPr>
+          <w:i/>
+        </w:rPr>
         <w:tab/>
         <w:t>name: ‘Andrei’</w:t>
       </w:r>
@@ -5839,8 +5890,14 @@
     <w:p>
       <w:pPr>
         <w:ind w:left="708" w:firstLine="720"/>
-      </w:pPr>
-      <w:r>
+        <w:rPr>
+          <w:i/>
+        </w:rPr>
+      </w:pPr>
+      <w:r>
+        <w:rPr>
+          <w:i/>
+        </w:rPr>
         <w:t>}</w:t>
       </w:r>
     </w:p>
@@ -5977,48 +6034,84 @@
     <w:p>
       <w:pPr>
         <w:ind w:left="1416"/>
-      </w:pPr>
-      <w:r>
+        <w:rPr>
+          <w:i/>
+        </w:rPr>
+      </w:pPr>
+      <w:r>
+        <w:rPr>
+          <w:i/>
+        </w:rPr>
         <w:t>function addUser(name) {</w:t>
       </w:r>
     </w:p>
     <w:p>
       <w:pPr>
         <w:ind w:left="1416"/>
-      </w:pPr>
-      <w:r>
+        <w:rPr>
+          <w:i/>
+        </w:rPr>
+      </w:pPr>
+      <w:r>
+        <w:rPr>
+          <w:i/>
+        </w:rPr>
         <w:t xml:space="preserve">  return {</w:t>
       </w:r>
     </w:p>
     <w:p>
       <w:pPr>
         <w:ind w:left="1416"/>
-      </w:pPr>
-      <w:r>
+        <w:rPr>
+          <w:i/>
+        </w:rPr>
+      </w:pPr>
+      <w:r>
+        <w:rPr>
+          <w:i/>
+        </w:rPr>
         <w:t xml:space="preserve">    type: ‘ADD_USER’,</w:t>
       </w:r>
     </w:p>
     <w:p>
       <w:pPr>
         <w:ind w:left="1416"/>
-      </w:pPr>
-      <w:r>
+        <w:rPr>
+          <w:i/>
+        </w:rPr>
+      </w:pPr>
+      <w:r>
+        <w:rPr>
+          <w:i/>
+        </w:rPr>
         <w:t xml:space="preserve">    name</w:t>
       </w:r>
     </w:p>
     <w:p>
       <w:pPr>
         <w:ind w:left="1416"/>
-      </w:pPr>
-      <w:r>
+        <w:rPr>
+          <w:i/>
+        </w:rPr>
+      </w:pPr>
+      <w:r>
+        <w:rPr>
+          <w:i/>
+        </w:rPr>
         <w:t xml:space="preserve">  }</w:t>
       </w:r>
     </w:p>
     <w:p>
       <w:pPr>
         <w:ind w:left="1416"/>
-      </w:pPr>
-      <w:r>
+        <w:rPr>
+          <w:i/>
+        </w:rPr>
+      </w:pPr>
+      <w:r>
+        <w:rPr>
+          <w:i/>
+        </w:rPr>
         <w:t>}</w:t>
       </w:r>
     </w:p>
@@ -6036,32 +6129,56 @@
     <w:p>
       <w:pPr>
         <w:ind w:left="1440"/>
-      </w:pPr>
-      <w:r>
+        <w:rPr>
+          <w:i/>
+        </w:rPr>
+      </w:pPr>
+      <w:r>
+        <w:rPr>
+          <w:i/>
+        </w:rPr>
         <w:t>const addUser = user =&gt; ({</w:t>
       </w:r>
     </w:p>
     <w:p>
       <w:pPr>
         <w:ind w:left="1440"/>
-      </w:pPr>
-      <w:r>
+        <w:rPr>
+          <w:i/>
+        </w:rPr>
+      </w:pPr>
+      <w:r>
+        <w:rPr>
+          <w:i/>
+        </w:rPr>
         <w:t xml:space="preserve">  type: ‘ADD_USER’,</w:t>
       </w:r>
     </w:p>
     <w:p>
       <w:pPr>
         <w:ind w:left="1440"/>
-      </w:pPr>
-      <w:r>
+        <w:rPr>
+          <w:i/>
+        </w:rPr>
+      </w:pPr>
+      <w:r>
+        <w:rPr>
+          <w:i/>
+        </w:rPr>
         <w:t xml:space="preserve">  name</w:t>
       </w:r>
     </w:p>
     <w:p>
       <w:pPr>
         <w:ind w:left="1440"/>
-      </w:pPr>
-      <w:r>
+        <w:rPr>
+          <w:i/>
+        </w:rPr>
+      </w:pPr>
+      <w:r>
+        <w:rPr>
+          <w:i/>
+        </w:rPr>
         <w:t>})</w:t>
       </w:r>
     </w:p>
@@ -6099,11 +6216,20 @@
     <w:p>
       <w:pPr>
         <w:ind w:left="708" w:firstLine="708"/>
-      </w:pPr>
-      <w:r>
+        <w:rPr>
+          <w:i/>
+        </w:rPr>
+      </w:pPr>
+      <w:r>
+        <w:rPr>
+          <w:i/>
+        </w:rPr>
         <w:t>(pre</w:t>
       </w:r>
       <w:r>
+        <w:rPr>
+          <w:i/>
+        </w:rPr>
         <w:t>viousState, action) =&gt; newState</w:t>
       </w:r>
     </w:p>
@@ -6144,92 +6270,164 @@
     <w:p>
       <w:pPr>
         <w:ind w:left="1440"/>
-      </w:pPr>
-      <w:r>
+        <w:rPr>
+          <w:i/>
+        </w:rPr>
+      </w:pPr>
+      <w:r>
+        <w:rPr>
+          <w:i/>
+        </w:rPr>
         <w:t>const initialState =</w:t>
       </w:r>
       <w:r>
+        <w:rPr>
+          <w:i/>
+        </w:rPr>
         <w:t xml:space="preserve"> []</w:t>
       </w:r>
     </w:p>
     <w:p>
       <w:pPr>
         <w:ind w:left="1440"/>
-      </w:pPr>
-      <w:r>
+        <w:rPr>
+          <w:i/>
+        </w:rPr>
+      </w:pPr>
+      <w:r>
+        <w:rPr>
+          <w:i/>
+        </w:rPr>
         <w:t>function namesReducer(state = initialState, action) {</w:t>
       </w:r>
     </w:p>
     <w:p>
       <w:pPr>
         <w:ind w:left="1440"/>
-      </w:pPr>
-      <w:r>
+        <w:rPr>
+          <w:i/>
+        </w:rPr>
+      </w:pPr>
+      <w:r>
+        <w:rPr>
+          <w:i/>
+        </w:rPr>
         <w:t xml:space="preserve">  switch(action.type) {</w:t>
       </w:r>
     </w:p>
     <w:p>
       <w:pPr>
         <w:ind w:left="1440"/>
-      </w:pPr>
-      <w:r>
+        <w:rPr>
+          <w:i/>
+        </w:rPr>
+      </w:pPr>
+      <w:r>
+        <w:rPr>
+          <w:i/>
+        </w:rPr>
         <w:t xml:space="preserve">    case 'ADD_NAME' : </w:t>
       </w:r>
     </w:p>
     <w:p>
       <w:pPr>
         <w:ind w:left="1440"/>
-      </w:pPr>
-      <w:r>
+        <w:rPr>
+          <w:i/>
+        </w:rPr>
+      </w:pPr>
+      <w:r>
+        <w:rPr>
+          <w:i/>
+        </w:rPr>
         <w:t xml:space="preserve">      return </w:t>
       </w:r>
       <w:r>
+        <w:rPr>
+          <w:i/>
+        </w:rPr>
         <w:t>[...state</w:t>
       </w:r>
       <w:r>
+        <w:rPr>
+          <w:i/>
+        </w:rPr>
         <w:t>, action.name]</w:t>
       </w:r>
     </w:p>
     <w:p>
       <w:pPr>
         <w:ind w:left="1440"/>
-      </w:pPr>
-      <w:r>
+        <w:rPr>
+          <w:i/>
+        </w:rPr>
+      </w:pPr>
+      <w:r>
+        <w:rPr>
+          <w:i/>
+        </w:rPr>
         <w:t xml:space="preserve">    case 'REMOVE_NAME': </w:t>
       </w:r>
     </w:p>
     <w:p>
       <w:pPr>
         <w:ind w:left="1440"/>
-      </w:pPr>
-      <w:r>
+        <w:rPr>
+          <w:i/>
+        </w:rPr>
+      </w:pPr>
+      <w:r>
+        <w:rPr>
+          <w:i/>
+        </w:rPr>
         <w:t xml:space="preserve">      return state.</w:t>
       </w:r>
       <w:r>
+        <w:rPr>
+          <w:i/>
+        </w:rPr>
         <w:t>filter(name =&gt; name !== action.name )}</w:t>
       </w:r>
     </w:p>
     <w:p>
       <w:pPr>
         <w:ind w:left="1440"/>
-      </w:pPr>
-      <w:r>
+        <w:rPr>
+          <w:i/>
+        </w:rPr>
+      </w:pPr>
+      <w:r>
+        <w:rPr>
+          <w:i/>
+        </w:rPr>
         <w:t xml:space="preserve">    default: </w:t>
       </w:r>
     </w:p>
     <w:p>
       <w:pPr>
         <w:ind w:left="1440"/>
-      </w:pPr>
-      <w:r>
+        <w:rPr>
+          <w:i/>
+        </w:rPr>
+      </w:pPr>
+      <w:r>
+        <w:rPr>
+          <w:i/>
+        </w:rPr>
         <w:t xml:space="preserve">      return state</w:t>
       </w:r>
     </w:p>
     <w:p>
       <w:pPr>
         <w:ind w:left="1440"/>
-      </w:pPr>
-      <w:r>
+        <w:rPr>
+          <w:i/>
+        </w:rPr>
+      </w:pPr>
+      <w:r>
+        <w:rPr>
+          <w:i/>
+        </w:rPr>
         <w:t xml:space="preserve">  }</w:t>
       </w:r>
     </w:p>
@@ -6283,16 +6481,28 @@
     <w:p>
       <w:pPr>
         <w:ind w:left="1620"/>
-      </w:pPr>
-      <w:r>
+        <w:rPr>
+          <w:i/>
+        </w:rPr>
+      </w:pPr>
+      <w:r>
+        <w:rPr>
+          <w:i/>
+        </w:rPr>
         <w:t>if (typeof state === 'undefined') {</w:t>
       </w:r>
     </w:p>
     <w:p>
       <w:pPr>
         <w:ind w:left="1620"/>
-      </w:pPr>
-      <w:r>
+        <w:rPr>
+          <w:i/>
+        </w:rPr>
+      </w:pPr>
+      <w:r>
+        <w:rPr>
+          <w:i/>
+        </w:rPr>
         <w:t xml:space="preserve">    return initialState</w:t>
       </w:r>
     </w:p>
@@ -6304,6 +6514,9 @@
         </w:rPr>
       </w:pPr>
       <w:r>
+        <w:rPr>
+          <w:i/>
+        </w:rPr>
         <w:t>}</w:t>
       </w:r>
     </w:p>
@@ -6702,11 +6915,11 @@
         <w:pStyle w:val="Head23"/>
         <w:outlineLvl w:val="1"/>
       </w:pPr>
-      <w:bookmarkStart w:id="11" w:name="_Toc7518062"/>
+      <w:bookmarkStart w:id="10" w:name="_Toc7518062"/>
       <w:r>
         <w:t>Integrarea Redux-ului în aplicațiile React</w:t>
       </w:r>
-      <w:bookmarkEnd w:id="11"/>
+      <w:bookmarkEnd w:id="10"/>
     </w:p>
     <w:p>
       <w:pPr>
@@ -6920,8 +7133,14 @@
         <w:widowControl w:val="0"/>
         <w:ind w:left="1068" w:firstLine="348"/>
         <w:contextualSpacing/>
-      </w:pPr>
-      <w:r>
+        <w:rPr>
+          <w:i/>
+        </w:rPr>
+      </w:pPr>
+      <w:r>
+        <w:rPr>
+          <w:i/>
+        </w:rPr>
         <w:t>ReactDOM.render(</w:t>
       </w:r>
     </w:p>
@@ -6930,8 +7149,14 @@
         <w:widowControl w:val="0"/>
         <w:ind w:left="1068" w:firstLine="348"/>
         <w:contextualSpacing/>
-      </w:pPr>
-      <w:r>
+        <w:rPr>
+          <w:i/>
+        </w:rPr>
+      </w:pPr>
+      <w:r>
+        <w:rPr>
+          <w:i/>
+        </w:rPr>
         <w:t xml:space="preserve">  &lt;Provider store={store}&gt;</w:t>
       </w:r>
     </w:p>
@@ -6940,8 +7165,14 @@
         <w:widowControl w:val="0"/>
         <w:ind w:left="1068" w:firstLine="348"/>
         <w:contextualSpacing/>
-      </w:pPr>
-      <w:r>
+        <w:rPr>
+          <w:i/>
+        </w:rPr>
+      </w:pPr>
+      <w:r>
+        <w:rPr>
+          <w:i/>
+        </w:rPr>
         <w:t xml:space="preserve">    &lt;App /&gt;</w:t>
       </w:r>
     </w:p>
@@ -6950,8 +7181,14 @@
         <w:widowControl w:val="0"/>
         <w:ind w:left="1068" w:firstLine="348"/>
         <w:contextualSpacing/>
-      </w:pPr>
-      <w:r>
+        <w:rPr>
+          <w:i/>
+        </w:rPr>
+      </w:pPr>
+      <w:r>
+        <w:rPr>
+          <w:i/>
+        </w:rPr>
         <w:t xml:space="preserve">  &lt;/Provider&gt;,</w:t>
       </w:r>
     </w:p>
@@ -6960,8 +7197,14 @@
         <w:widowControl w:val="0"/>
         <w:ind w:left="1068" w:firstLine="348"/>
         <w:contextualSpacing/>
-      </w:pPr>
-      <w:r>
+        <w:rPr>
+          <w:i/>
+        </w:rPr>
+      </w:pPr>
+      <w:r>
+        <w:rPr>
+          <w:i/>
+        </w:rPr>
         <w:t xml:space="preserve">  document.getElementById('root')</w:t>
       </w:r>
     </w:p>
@@ -6970,8 +7213,14 @@
         <w:widowControl w:val="0"/>
         <w:ind w:left="1068" w:firstLine="348"/>
         <w:contextualSpacing/>
-      </w:pPr>
-      <w:r>
+        <w:rPr>
+          <w:i/>
+        </w:rPr>
+      </w:pPr>
+      <w:r>
+        <w:rPr>
+          <w:i/>
+        </w:rPr>
         <w:t>)</w:t>
       </w:r>
     </w:p>
@@ -7050,11 +7299,20 @@
         <w:widowControl w:val="0"/>
         <w:ind w:left="1068" w:firstLine="348"/>
         <w:contextualSpacing/>
-      </w:pPr>
-      <w:r>
+        <w:rPr>
+          <w:i/>
+        </w:rPr>
+      </w:pPr>
+      <w:r>
+        <w:rPr>
+          <w:i/>
+        </w:rPr>
         <w:t>impo</w:t>
       </w:r>
       <w:r>
+        <w:rPr>
+          <w:i/>
+        </w:rPr>
         <w:t>rt {connect} from 'react-redux'</w:t>
       </w:r>
     </w:p>
@@ -7063,8 +7321,14 @@
         <w:widowControl w:val="0"/>
         <w:ind w:left="1068" w:firstLine="348"/>
         <w:contextualSpacing/>
-      </w:pPr>
-      <w:r>
+        <w:rPr>
+          <w:i/>
+        </w:rPr>
+      </w:pPr>
+      <w:r>
+        <w:rPr>
+          <w:i/>
+        </w:rPr>
         <w:t>const Users = props =&gt; {</w:t>
       </w:r>
     </w:p>
@@ -7073,8 +7337,14 @@
         <w:widowControl w:val="0"/>
         <w:ind w:left="1068" w:firstLine="348"/>
         <w:contextualSpacing/>
-      </w:pPr>
-      <w:r>
+        <w:rPr>
+          <w:i/>
+        </w:rPr>
+      </w:pPr>
+      <w:r>
+        <w:rPr>
+          <w:i/>
+        </w:rPr>
         <w:t xml:space="preserve">  return (</w:t>
       </w:r>
     </w:p>
@@ -7083,8 +7353,14 @@
         <w:widowControl w:val="0"/>
         <w:ind w:left="1068" w:firstLine="348"/>
         <w:contextualSpacing/>
-      </w:pPr>
-      <w:r>
+        <w:rPr>
+          <w:i/>
+        </w:rPr>
+      </w:pPr>
+      <w:r>
+        <w:rPr>
+          <w:i/>
+        </w:rPr>
         <w:t xml:space="preserve">    &lt;div&gt;</w:t>
       </w:r>
     </w:p>
@@ -7093,8 +7369,14 @@
         <w:widowControl w:val="0"/>
         <w:ind w:left="1068" w:firstLine="348"/>
         <w:contextualSpacing/>
-      </w:pPr>
-      <w:r>
+        <w:rPr>
+          <w:i/>
+        </w:rPr>
+      </w:pPr>
+      <w:r>
+        <w:rPr>
+          <w:i/>
+        </w:rPr>
         <w:t xml:space="preserve">      { props.users }</w:t>
       </w:r>
     </w:p>
@@ -7103,8 +7385,14 @@
         <w:widowControl w:val="0"/>
         <w:ind w:left="1068" w:firstLine="348"/>
         <w:contextualSpacing/>
-      </w:pPr>
-      <w:r>
+        <w:rPr>
+          <w:i/>
+        </w:rPr>
+      </w:pPr>
+      <w:r>
+        <w:rPr>
+          <w:i/>
+        </w:rPr>
         <w:t xml:space="preserve">      &lt;span onClick={props.addUser}&gt; Add User &lt;/span&gt;</w:t>
       </w:r>
     </w:p>
@@ -7113,8 +7401,14 @@
         <w:widowControl w:val="0"/>
         <w:ind w:left="1068" w:firstLine="348"/>
         <w:contextualSpacing/>
-      </w:pPr>
-      <w:r>
+        <w:rPr>
+          <w:i/>
+        </w:rPr>
+      </w:pPr>
+      <w:r>
+        <w:rPr>
+          <w:i/>
+        </w:rPr>
         <w:t xml:space="preserve">    &lt;/div&gt;</w:t>
       </w:r>
     </w:p>
@@ -7123,8 +7417,14 @@
         <w:widowControl w:val="0"/>
         <w:ind w:left="1068" w:firstLine="348"/>
         <w:contextualSpacing/>
-      </w:pPr>
-      <w:r>
+        <w:rPr>
+          <w:i/>
+        </w:rPr>
+      </w:pPr>
+      <w:r>
+        <w:rPr>
+          <w:i/>
+        </w:rPr>
         <w:t xml:space="preserve">  )</w:t>
       </w:r>
     </w:p>
@@ -7133,8 +7433,14 @@
         <w:widowControl w:val="0"/>
         <w:ind w:left="1068" w:firstLine="348"/>
         <w:contextualSpacing/>
-      </w:pPr>
-      <w:r>
+        <w:rPr>
+          <w:i/>
+        </w:rPr>
+      </w:pPr>
+      <w:r>
+        <w:rPr>
+          <w:i/>
+        </w:rPr>
         <w:t>}</w:t>
       </w:r>
     </w:p>
@@ -7143,8 +7449,14 @@
         <w:widowControl w:val="0"/>
         <w:ind w:left="1068" w:firstLine="348"/>
         <w:contextualSpacing/>
-      </w:pPr>
-      <w:r>
+        <w:rPr>
+          <w:i/>
+        </w:rPr>
+      </w:pPr>
+      <w:r>
+        <w:rPr>
+          <w:i/>
+        </w:rPr>
         <w:t>const mapStateToProps = state =&gt; {</w:t>
       </w:r>
     </w:p>
@@ -7153,10 +7465,19 @@
         <w:widowControl w:val="0"/>
         <w:ind w:left="1068" w:firstLine="348"/>
         <w:contextualSpacing/>
+        <w:rPr>
+          <w:i/>
+        </w:rPr>
       </w:pPr>
       <w:r>
         <w:lastRenderedPageBreak/>
-        <w:t xml:space="preserve">  return {</w:t>
+        <w:t xml:space="preserve">  </w:t>
+      </w:r>
+      <w:r>
+        <w:rPr>
+          <w:i/>
+        </w:rPr>
+        <w:t>return {</w:t>
       </w:r>
     </w:p>
     <w:p>
@@ -7164,8 +7485,14 @@
         <w:widowControl w:val="0"/>
         <w:ind w:left="1068" w:firstLine="348"/>
         <w:contextualSpacing/>
-      </w:pPr>
-      <w:r>
+        <w:rPr>
+          <w:i/>
+        </w:rPr>
+      </w:pPr>
+      <w:r>
+        <w:rPr>
+          <w:i/>
+        </w:rPr>
         <w:t xml:space="preserve">    users : state.users</w:t>
       </w:r>
     </w:p>
@@ -7174,8 +7501,14 @@
         <w:widowControl w:val="0"/>
         <w:ind w:left="1068" w:firstLine="348"/>
         <w:contextualSpacing/>
-      </w:pPr>
-      <w:r>
+        <w:rPr>
+          <w:i/>
+        </w:rPr>
+      </w:pPr>
+      <w:r>
+        <w:rPr>
+          <w:i/>
+        </w:rPr>
         <w:t xml:space="preserve">  }</w:t>
       </w:r>
     </w:p>
@@ -7184,8 +7517,14 @@
         <w:widowControl w:val="0"/>
         <w:ind w:left="1068" w:firstLine="348"/>
         <w:contextualSpacing/>
-      </w:pPr>
-      <w:r>
+        <w:rPr>
+          <w:i/>
+        </w:rPr>
+      </w:pPr>
+      <w:r>
+        <w:rPr>
+          <w:i/>
+        </w:rPr>
         <w:t>}</w:t>
       </w:r>
     </w:p>
@@ -7194,8 +7533,14 @@
         <w:widowControl w:val="0"/>
         <w:ind w:left="1068" w:firstLine="348"/>
         <w:contextualSpacing/>
-      </w:pPr>
-      <w:r>
+        <w:rPr>
+          <w:i/>
+        </w:rPr>
+      </w:pPr>
+      <w:r>
+        <w:rPr>
+          <w:i/>
+        </w:rPr>
         <w:t>const mapDispatchToProps = dispatch =&gt; {</w:t>
       </w:r>
     </w:p>
@@ -7204,8 +7549,14 @@
         <w:widowControl w:val="0"/>
         <w:ind w:left="1068" w:firstLine="348"/>
         <w:contextualSpacing/>
-      </w:pPr>
-      <w:r>
+        <w:rPr>
+          <w:i/>
+        </w:rPr>
+      </w:pPr>
+      <w:r>
+        <w:rPr>
+          <w:i/>
+        </w:rPr>
         <w:t xml:space="preserve">  return {</w:t>
       </w:r>
     </w:p>
@@ -7214,8 +7565,14 @@
         <w:widowControl w:val="0"/>
         <w:ind w:left="1068" w:firstLine="348"/>
         <w:contextualSpacing/>
-      </w:pPr>
-      <w:r>
+        <w:rPr>
+          <w:i/>
+        </w:rPr>
+      </w:pPr>
+      <w:r>
+        <w:rPr>
+          <w:i/>
+        </w:rPr>
         <w:t xml:space="preserve">    addUser : () =&gt; dispatch({</w:t>
       </w:r>
     </w:p>
@@ -7224,8 +7581,14 @@
         <w:widowControl w:val="0"/>
         <w:ind w:left="1068" w:firstLine="348"/>
         <w:contextualSpacing/>
-      </w:pPr>
-      <w:r>
+        <w:rPr>
+          <w:i/>
+        </w:rPr>
+      </w:pPr>
+      <w:r>
+        <w:rPr>
+          <w:i/>
+        </w:rPr>
         <w:t xml:space="preserve">      type : 'ADD_USER'</w:t>
       </w:r>
     </w:p>
@@ -7234,8 +7597,14 @@
         <w:widowControl w:val="0"/>
         <w:ind w:left="1068" w:firstLine="348"/>
         <w:contextualSpacing/>
-      </w:pPr>
-      <w:r>
+        <w:rPr>
+          <w:i/>
+        </w:rPr>
+      </w:pPr>
+      <w:r>
+        <w:rPr>
+          <w:i/>
+        </w:rPr>
         <w:t xml:space="preserve">    })</w:t>
       </w:r>
     </w:p>
@@ -7244,8 +7613,14 @@
         <w:widowControl w:val="0"/>
         <w:ind w:left="1068" w:firstLine="348"/>
         <w:contextualSpacing/>
-      </w:pPr>
-      <w:r>
+        <w:rPr>
+          <w:i/>
+        </w:rPr>
+      </w:pPr>
+      <w:r>
+        <w:rPr>
+          <w:i/>
+        </w:rPr>
         <w:t xml:space="preserve">  }</w:t>
       </w:r>
     </w:p>
@@ -7254,8 +7629,14 @@
         <w:widowControl w:val="0"/>
         <w:ind w:left="1068" w:firstLine="348"/>
         <w:contextualSpacing/>
-      </w:pPr>
-      <w:r>
+        <w:rPr>
+          <w:i/>
+        </w:rPr>
+      </w:pPr>
+      <w:r>
+        <w:rPr>
+          <w:i/>
+        </w:rPr>
         <w:t>}</w:t>
       </w:r>
     </w:p>
@@ -7264,8 +7645,14 @@
         <w:widowControl w:val="0"/>
         <w:ind w:left="1068" w:firstLine="348"/>
         <w:contextualSpacing/>
-      </w:pPr>
-      <w:r>
+        <w:rPr>
+          <w:i/>
+        </w:rPr>
+      </w:pPr>
+      <w:r>
+        <w:rPr>
+          <w:i/>
+        </w:rPr>
         <w:t>export default connect(</w:t>
       </w:r>
     </w:p>
@@ -7274,8 +7661,14 @@
         <w:widowControl w:val="0"/>
         <w:ind w:left="1068" w:firstLine="348"/>
         <w:contextualSpacing/>
-      </w:pPr>
-      <w:r>
+        <w:rPr>
+          <w:i/>
+        </w:rPr>
+      </w:pPr>
+      <w:r>
+        <w:rPr>
+          <w:i/>
+        </w:rPr>
         <w:t xml:space="preserve">  mapStateToProps,</w:t>
       </w:r>
     </w:p>
@@ -7284,8 +7677,14 @@
         <w:widowControl w:val="0"/>
         <w:ind w:left="1068" w:firstLine="348"/>
         <w:contextualSpacing/>
-      </w:pPr>
-      <w:r>
+        <w:rPr>
+          <w:i/>
+        </w:rPr>
+      </w:pPr>
+      <w:r>
+        <w:rPr>
+          <w:i/>
+        </w:rPr>
         <w:t xml:space="preserve">  mapDispatchToProps</w:t>
       </w:r>
     </w:p>
@@ -7294,8 +7693,14 @@
         <w:widowControl w:val="0"/>
         <w:ind w:left="1068" w:firstLine="348"/>
         <w:contextualSpacing/>
-      </w:pPr>
-      <w:r>
+        <w:rPr>
+          <w:i/>
+        </w:rPr>
+      </w:pPr>
+      <w:r>
+        <w:rPr>
+          <w:i/>
+        </w:rPr>
         <w:t>)(Users)</w:t>
       </w:r>
     </w:p>
@@ -7421,7 +7826,7 @@
         <w:pStyle w:val="Head23"/>
         <w:outlineLvl w:val="1"/>
       </w:pPr>
-      <w:bookmarkStart w:id="12" w:name="_Toc7518063"/>
+      <w:bookmarkStart w:id="11" w:name="_Toc7518063"/>
       <w:r>
         <w:t>Ecosistema</w:t>
       </w:r>
@@ -7431,7 +7836,7 @@
       <w:r>
         <w:t>-ului</w:t>
       </w:r>
-      <w:bookmarkEnd w:id="12"/>
+      <w:bookmarkEnd w:id="11"/>
     </w:p>
     <w:p>
       <w:pPr>
@@ -7589,110 +7994,194 @@
     <w:p>
       <w:pPr>
         <w:ind w:left="708"/>
-      </w:pPr>
-      <w:r>
+        <w:rPr>
+          <w:i/>
+        </w:rPr>
+      </w:pPr>
+      <w:r>
+        <w:rPr>
+          <w:i/>
+        </w:rPr>
         <w:t>import {createStore, applyMiddleware} from 'redux';</w:t>
       </w:r>
     </w:p>
     <w:p>
       <w:pPr>
         <w:ind w:left="708"/>
-      </w:pPr>
-      <w:r>
+        <w:rPr>
+          <w:i/>
+        </w:rPr>
+      </w:pPr>
+      <w:r>
+        <w:rPr>
+          <w:i/>
+        </w:rPr>
         <w:t>import axios from 'axios';</w:t>
       </w:r>
     </w:p>
     <w:p>
       <w:pPr>
         <w:ind w:left="708"/>
-      </w:pPr>
-      <w:r>
+        <w:rPr>
+          <w:i/>
+        </w:rPr>
+      </w:pPr>
+      <w:r>
+        <w:rPr>
+          <w:i/>
+        </w:rPr>
         <w:t>import axiosMiddleware</w:t>
       </w:r>
       <w:r>
+        <w:rPr>
+          <w:i/>
+        </w:rPr>
         <w:t xml:space="preserve"> from 'redux-axios-middleware';</w:t>
       </w:r>
     </w:p>
     <w:p>
       <w:pPr>
         <w:ind w:left="708"/>
-      </w:pPr>
-      <w:r>
+        <w:rPr>
+          <w:i/>
+        </w:rPr>
+      </w:pPr>
+      <w:r>
+        <w:rPr>
+          <w:i/>
+        </w:rPr>
         <w:t xml:space="preserve">const client = axios.create({ </w:t>
       </w:r>
     </w:p>
     <w:p>
       <w:pPr>
         <w:ind w:left="708"/>
-      </w:pPr>
-      <w:r>
+        <w:rPr>
+          <w:i/>
+        </w:rPr>
+      </w:pPr>
+      <w:r>
+        <w:rPr>
+          <w:i/>
+        </w:rPr>
         <w:t xml:space="preserve">  baseURL:'http://localhost:8080/api',</w:t>
       </w:r>
     </w:p>
     <w:p>
       <w:pPr>
         <w:ind w:left="708"/>
-      </w:pPr>
-      <w:r>
+        <w:rPr>
+          <w:i/>
+        </w:rPr>
+      </w:pPr>
+      <w:r>
+        <w:rPr>
+          <w:i/>
+        </w:rPr>
         <w:t xml:space="preserve">  responseType: 'json'</w:t>
       </w:r>
     </w:p>
     <w:p>
       <w:pPr>
         <w:ind w:left="708"/>
-      </w:pPr>
-      <w:r>
+        <w:rPr>
+          <w:i/>
+        </w:rPr>
+      </w:pPr>
+      <w:r>
+        <w:rPr>
+          <w:i/>
+        </w:rPr>
         <w:t>});</w:t>
       </w:r>
     </w:p>
     <w:p>
       <w:pPr>
         <w:ind w:left="708"/>
-      </w:pPr>
-      <w:r>
+        <w:rPr>
+          <w:i/>
+        </w:rPr>
+      </w:pPr>
+      <w:r>
+        <w:rPr>
+          <w:i/>
+        </w:rPr>
         <w:t>let store = createStore(</w:t>
       </w:r>
     </w:p>
     <w:p>
       <w:pPr>
         <w:ind w:left="708"/>
-      </w:pPr>
-      <w:r>
+        <w:rPr>
+          <w:i/>
+        </w:rPr>
+      </w:pPr>
+      <w:r>
+        <w:rPr>
+          <w:i/>
+        </w:rPr>
         <w:t xml:space="preserve">  reducers, //reducerii</w:t>
       </w:r>
       <w:r>
+        <w:rPr>
+          <w:i/>
+        </w:rPr>
         <w:t xml:space="preserve"> existenți</w:t>
       </w:r>
     </w:p>
     <w:p>
       <w:pPr>
         <w:ind w:left="708"/>
-      </w:pPr>
-      <w:r>
+        <w:rPr>
+          <w:i/>
+        </w:rPr>
+      </w:pPr>
+      <w:r>
+        <w:rPr>
+          <w:i/>
+        </w:rPr>
         <w:t xml:space="preserve">  applyMiddleware(</w:t>
       </w:r>
     </w:p>
     <w:p>
       <w:pPr>
         <w:ind w:left="708"/>
-      </w:pPr>
-      <w:r>
+        <w:rPr>
+          <w:i/>
+        </w:rPr>
+      </w:pPr>
+      <w:r>
+        <w:rPr>
+          <w:i/>
+        </w:rPr>
         <w:t xml:space="preserve">    axiosMiddleware(client)</w:t>
       </w:r>
     </w:p>
     <w:p>
       <w:pPr>
         <w:ind w:left="708"/>
-      </w:pPr>
-      <w:r>
+        <w:rPr>
+          <w:i/>
+        </w:rPr>
+      </w:pPr>
+      <w:r>
+        <w:rPr>
+          <w:i/>
+        </w:rPr>
         <w:t xml:space="preserve">  )</w:t>
       </w:r>
     </w:p>
     <w:p>
       <w:pPr>
         <w:ind w:left="708"/>
-      </w:pPr>
-      <w:r>
+        <w:rPr>
+          <w:i/>
+        </w:rPr>
+      </w:pPr>
+      <w:r>
+        <w:rPr>
+          <w:i/>
+        </w:rPr>
         <w:t>)</w:t>
       </w:r>
     </w:p>
@@ -7715,14 +8204,14 @@
         </w:numPr>
         <w:outlineLvl w:val="0"/>
       </w:pPr>
-      <w:bookmarkStart w:id="13" w:name="_Toc7518064"/>
+      <w:bookmarkStart w:id="12" w:name="_Toc7518064"/>
       <w:r>
         <w:t xml:space="preserve">ANALIZA TEHNOLOGIILOR DE </w:t>
       </w:r>
       <w:r>
         <w:t>MANAGEMENT A STĂRII GLOBALE ÎN JS</w:t>
       </w:r>
-      <w:bookmarkEnd w:id="13"/>
+      <w:bookmarkEnd w:id="12"/>
     </w:p>
     <w:p>
       <w:pPr>
@@ -7784,11 +8273,11 @@
         <w:ind w:hanging="83"/>
         <w:outlineLvl w:val="1"/>
       </w:pPr>
-      <w:bookmarkStart w:id="14" w:name="_Toc7518065"/>
+      <w:bookmarkStart w:id="13" w:name="_Toc7518065"/>
       <w:r>
         <w:t>Mobx și Mobx-state-tree</w:t>
       </w:r>
-      <w:bookmarkEnd w:id="14"/>
+      <w:bookmarkEnd w:id="13"/>
     </w:p>
     <w:p>
       <w:pPr>
@@ -7855,16 +8344,28 @@
     <w:p>
       <w:pPr>
         <w:ind w:left="708"/>
-      </w:pPr>
-      <w:r>
+        <w:rPr>
+          <w:i/>
+        </w:rPr>
+      </w:pPr>
+      <w:r>
+        <w:rPr>
+          <w:i/>
+        </w:rPr>
         <w:t>import { observable, computed, action } from "mobx";</w:t>
       </w:r>
     </w:p>
     <w:p>
       <w:pPr>
         <w:ind w:left="708"/>
-      </w:pPr>
-      <w:r>
+        <w:rPr>
+          <w:i/>
+        </w:rPr>
+      </w:pPr>
+      <w:r>
+        <w:rPr>
+          <w:i/>
+        </w:rPr>
         <w:lastRenderedPageBreak/>
         <w:t>export default class GroceryStore {</w:t>
       </w:r>
@@ -7872,112 +8373,196 @@
     <w:p>
       <w:pPr>
         <w:ind w:left="708"/>
-      </w:pPr>
-      <w:r>
+        <w:rPr>
+          <w:i/>
+        </w:rPr>
+      </w:pPr>
+      <w:r>
+        <w:rPr>
+          <w:i/>
+        </w:rPr>
         <w:t xml:space="preserve">    @observable groceries = [];</w:t>
       </w:r>
     </w:p>
     <w:p>
       <w:pPr>
         <w:ind w:left="708"/>
-      </w:pPr>
-      <w:r>
+        <w:rPr>
+          <w:i/>
+        </w:rPr>
+      </w:pPr>
+      <w:r>
+        <w:rPr>
+          <w:i/>
+        </w:rPr>
         <w:t xml:space="preserve">    @action</w:t>
       </w:r>
     </w:p>
     <w:p>
       <w:pPr>
         <w:ind w:left="708"/>
-      </w:pPr>
-      <w:r>
+        <w:rPr>
+          <w:i/>
+        </w:rPr>
+      </w:pPr>
+      <w:r>
+        <w:rPr>
+          <w:i/>
+        </w:rPr>
         <w:t xml:space="preserve">    add(g) {</w:t>
       </w:r>
     </w:p>
     <w:p>
       <w:pPr>
         <w:ind w:left="708"/>
-      </w:pPr>
-      <w:r>
+        <w:rPr>
+          <w:i/>
+        </w:rPr>
+      </w:pPr>
+      <w:r>
+        <w:rPr>
+          <w:i/>
+        </w:rPr>
         <w:t xml:space="preserve">        this.groceries.push(g);</w:t>
       </w:r>
     </w:p>
     <w:p>
       <w:pPr>
         <w:ind w:left="708"/>
-      </w:pPr>
-      <w:r>
+        <w:rPr>
+          <w:i/>
+        </w:rPr>
+      </w:pPr>
+      <w:r>
+        <w:rPr>
+          <w:i/>
+        </w:rPr>
         <w:t xml:space="preserve">    }</w:t>
       </w:r>
     </w:p>
     <w:p>
       <w:pPr>
         <w:ind w:left="708"/>
-      </w:pPr>
-      <w:r>
+        <w:rPr>
+          <w:i/>
+        </w:rPr>
+      </w:pPr>
+      <w:r>
+        <w:rPr>
+          <w:i/>
+        </w:rPr>
         <w:t xml:space="preserve">    @action</w:t>
       </w:r>
     </w:p>
     <w:p>
       <w:pPr>
         <w:ind w:left="708"/>
-      </w:pPr>
-      <w:r>
+        <w:rPr>
+          <w:i/>
+        </w:rPr>
+      </w:pPr>
+      <w:r>
+        <w:rPr>
+          <w:i/>
+        </w:rPr>
         <w:t xml:space="preserve">    delete(name) {</w:t>
       </w:r>
     </w:p>
     <w:p>
       <w:pPr>
         <w:ind w:left="708"/>
-      </w:pPr>
-      <w:r>
+        <w:rPr>
+          <w:i/>
+        </w:rPr>
+      </w:pPr>
+      <w:r>
+        <w:rPr>
+          <w:i/>
+        </w:rPr>
         <w:t xml:space="preserve">        this.groceries.remove(name)</w:t>
       </w:r>
     </w:p>
     <w:p>
       <w:pPr>
         <w:ind w:left="708"/>
-      </w:pPr>
-      <w:r>
+        <w:rPr>
+          <w:i/>
+        </w:rPr>
+      </w:pPr>
+      <w:r>
+        <w:rPr>
+          <w:i/>
+        </w:rPr>
         <w:t xml:space="preserve">    }</w:t>
       </w:r>
     </w:p>
     <w:p>
       <w:pPr>
         <w:ind w:left="708"/>
-      </w:pPr>
-      <w:r>
+        <w:rPr>
+          <w:i/>
+        </w:rPr>
+      </w:pPr>
+      <w:r>
+        <w:rPr>
+          <w:i/>
+        </w:rPr>
         <w:t xml:space="preserve">    @computed </w:t>
       </w:r>
     </w:p>
     <w:p>
       <w:pPr>
         <w:ind w:left="708"/>
-      </w:pPr>
-      <w:r>
+        <w:rPr>
+          <w:i/>
+        </w:rPr>
+      </w:pPr>
+      <w:r>
+        <w:rPr>
+          <w:i/>
+        </w:rPr>
         <w:t xml:space="preserve">    get numOfGroceries() {</w:t>
       </w:r>
     </w:p>
     <w:p>
       <w:pPr>
         <w:ind w:left="708"/>
-      </w:pPr>
-      <w:r>
+        <w:rPr>
+          <w:i/>
+        </w:rPr>
+      </w:pPr>
+      <w:r>
+        <w:rPr>
+          <w:i/>
+        </w:rPr>
         <w:t xml:space="preserve">        return this.groceries.length;</w:t>
       </w:r>
     </w:p>
     <w:p>
       <w:pPr>
         <w:ind w:left="708"/>
-      </w:pPr>
-      <w:r>
+        <w:rPr>
+          <w:i/>
+        </w:rPr>
+      </w:pPr>
+      <w:r>
+        <w:rPr>
+          <w:i/>
+        </w:rPr>
         <w:t xml:space="preserve">    }</w:t>
       </w:r>
     </w:p>
     <w:p>
       <w:pPr>
         <w:ind w:left="708"/>
-      </w:pPr>
-      <w:r>
+        <w:rPr>
+          <w:i/>
+        </w:rPr>
+      </w:pPr>
+      <w:r>
+        <w:rPr>
+          <w:i/>
+        </w:rPr>
         <w:t>}</w:t>
       </w:r>
     </w:p>
@@ -8109,12 +8694,14 @@
       <w:pPr>
         <w:ind w:left="708" w:firstLine="360"/>
         <w:rPr>
+          <w:i/>
           <w:lang w:val="en-US"/>
         </w:rPr>
       </w:pPr>
       <w:proofErr w:type="gramStart"/>
       <w:r>
         <w:rPr>
+          <w:i/>
           <w:lang w:val="en-US"/>
         </w:rPr>
         <w:t>const</w:t>
@@ -8122,15 +8709,20 @@
       <w:proofErr w:type="gramEnd"/>
       <w:r>
         <w:rPr>
+          <w:i/>
           <w:lang w:val="en-US"/>
         </w:rPr>
         <w:t xml:space="preserve"> </w:t>
       </w:r>
       <w:r>
+        <w:rPr>
+          <w:i/>
+        </w:rPr>
         <w:t>GroceryStore</w:t>
       </w:r>
       <w:r>
         <w:rPr>
+          <w:i/>
           <w:lang w:val="en-US"/>
         </w:rPr>
         <w:t xml:space="preserve"> = types</w:t>
@@ -8140,11 +8732,13 @@
       <w:pPr>
         <w:ind w:left="708" w:firstLine="360"/>
         <w:rPr>
-          <w:lang w:val="en-US"/>
-        </w:rPr>
-      </w:pPr>
-      <w:r>
-        <w:rPr>
+          <w:i/>
+          <w:lang w:val="en-US"/>
+        </w:rPr>
+      </w:pPr>
+      <w:r>
+        <w:rPr>
+          <w:i/>
           <w:lang w:val="en-US"/>
         </w:rPr>
         <w:t xml:space="preserve">    .</w:t>
@@ -8152,6 +8746,7 @@
       <w:proofErr w:type="gramStart"/>
       <w:r>
         <w:rPr>
+          <w:i/>
           <w:lang w:val="en-US"/>
         </w:rPr>
         <w:t>model(</w:t>
@@ -8159,35 +8754,36 @@
       <w:proofErr w:type="gramEnd"/>
       <w:r>
         <w:rPr>
+          <w:i/>
           <w:lang w:val="en-US"/>
         </w:rPr>
         <w:t>"</w:t>
       </w:r>
       <w:r>
+        <w:rPr>
+          <w:i/>
+        </w:rPr>
         <w:t>GroceryStore</w:t>
       </w:r>
       <w:r>
         <w:rPr>
-          <w:lang w:val="en-US"/>
-        </w:rPr>
-        <w:t xml:space="preserve"> </w:t>
-      </w:r>
-      <w:r>
-        <w:rPr>
-          <w:lang w:val="en-US"/>
-        </w:rPr>
-        <w:t>", {</w:t>
+          <w:i/>
+          <w:lang w:val="en-US"/>
+        </w:rPr>
+        <w:t xml:space="preserve"> ", {</w:t>
       </w:r>
     </w:p>
     <w:p>
       <w:pPr>
         <w:ind w:left="708" w:firstLine="360"/>
         <w:rPr>
-          <w:lang w:val="en-US"/>
-        </w:rPr>
-      </w:pPr>
-      <w:r>
-        <w:rPr>
+          <w:i/>
+          <w:lang w:val="en-US"/>
+        </w:rPr>
+      </w:pPr>
+      <w:r>
+        <w:rPr>
+          <w:i/>
           <w:lang w:val="en-US"/>
         </w:rPr>
         <w:t xml:space="preserve">        </w:t>
@@ -8195,6 +8791,7 @@
       <w:proofErr w:type="gramStart"/>
       <w:r>
         <w:rPr>
+          <w:i/>
           <w:lang w:val="en-US"/>
         </w:rPr>
         <w:t>groceries</w:t>
@@ -8202,6 +8799,7 @@
       <w:proofErr w:type="gramEnd"/>
       <w:r>
         <w:rPr>
+          <w:i/>
           <w:lang w:val="en-US"/>
         </w:rPr>
         <w:t>: types.array()</w:t>
@@ -8211,11 +8809,13 @@
       <w:pPr>
         <w:ind w:left="708" w:firstLine="360"/>
         <w:rPr>
-          <w:lang w:val="en-US"/>
-        </w:rPr>
-      </w:pPr>
-      <w:r>
-        <w:rPr>
+          <w:i/>
+          <w:lang w:val="en-US"/>
+        </w:rPr>
+      </w:pPr>
+      <w:r>
+        <w:rPr>
+          <w:i/>
           <w:lang w:val="en-US"/>
         </w:rPr>
         <w:t xml:space="preserve">    })</w:t>
@@ -8225,11 +8825,13 @@
       <w:pPr>
         <w:ind w:left="708" w:firstLine="360"/>
         <w:rPr>
-          <w:lang w:val="en-US"/>
-        </w:rPr>
-      </w:pPr>
-      <w:r>
-        <w:rPr>
+          <w:i/>
+          <w:lang w:val="en-US"/>
+        </w:rPr>
+      </w:pPr>
+      <w:r>
+        <w:rPr>
+          <w:i/>
           <w:lang w:val="en-US"/>
         </w:rPr>
         <w:t xml:space="preserve">    .</w:t>
@@ -8237,6 +8839,7 @@
       <w:proofErr w:type="gramStart"/>
       <w:r>
         <w:rPr>
+          <w:i/>
           <w:lang w:val="en-US"/>
         </w:rPr>
         <w:t>views(</w:t>
@@ -8244,6 +8847,7 @@
       <w:proofErr w:type="gramEnd"/>
       <w:r>
         <w:rPr>
+          <w:i/>
           <w:lang w:val="en-US"/>
         </w:rPr>
         <w:t>self =&gt; {</w:t>
@@ -8253,11 +8857,13 @@
       <w:pPr>
         <w:ind w:left="708" w:firstLine="360"/>
         <w:rPr>
-          <w:lang w:val="en-US"/>
-        </w:rPr>
-      </w:pPr>
-      <w:r>
-        <w:rPr>
+          <w:i/>
+          <w:lang w:val="en-US"/>
+        </w:rPr>
+      </w:pPr>
+      <w:r>
+        <w:rPr>
+          <w:i/>
           <w:lang w:val="en-US"/>
         </w:rPr>
         <w:t xml:space="preserve">        </w:t>
@@ -8265,6 +8871,7 @@
       <w:proofErr w:type="gramStart"/>
       <w:r>
         <w:rPr>
+          <w:i/>
           <w:lang w:val="en-US"/>
         </w:rPr>
         <w:t>return</w:t>
@@ -8272,6 +8879,7 @@
       <w:proofErr w:type="gramEnd"/>
       <w:r>
         <w:rPr>
+          <w:i/>
           <w:lang w:val="en-US"/>
         </w:rPr>
         <w:t xml:space="preserve"> {</w:t>
@@ -8280,24 +8888,42 @@
     <w:p>
       <w:pPr>
         <w:ind w:left="1416"/>
-      </w:pPr>
-      <w:r>
+        <w:rPr>
+          <w:i/>
+        </w:rPr>
+      </w:pPr>
+      <w:r>
+        <w:rPr>
+          <w:i/>
+        </w:rPr>
         <w:t xml:space="preserve">    get numOfGroceries() {</w:t>
       </w:r>
     </w:p>
     <w:p>
       <w:pPr>
         <w:ind w:left="1416"/>
-      </w:pPr>
-      <w:r>
+        <w:rPr>
+          <w:i/>
+        </w:rPr>
+      </w:pPr>
+      <w:r>
+        <w:rPr>
+          <w:i/>
+        </w:rPr>
         <w:t xml:space="preserve">        return this.groceries.length;</w:t>
       </w:r>
     </w:p>
     <w:p>
       <w:pPr>
         <w:ind w:left="1416"/>
-      </w:pPr>
-      <w:r>
+        <w:rPr>
+          <w:i/>
+        </w:rPr>
+      </w:pPr>
+      <w:r>
+        <w:rPr>
+          <w:i/>
+        </w:rPr>
         <w:t xml:space="preserve">    }</w:t>
       </w:r>
     </w:p>
@@ -8305,11 +8931,13 @@
       <w:pPr>
         <w:ind w:left="708" w:firstLine="360"/>
         <w:rPr>
-          <w:lang w:val="en-US"/>
-        </w:rPr>
-      </w:pPr>
-      <w:r>
-        <w:rPr>
+          <w:i/>
+          <w:lang w:val="en-US"/>
+        </w:rPr>
+      </w:pPr>
+      <w:r>
+        <w:rPr>
+          <w:i/>
           <w:lang w:val="en-US"/>
         </w:rPr>
         <w:t xml:space="preserve">        }</w:t>
@@ -8319,11 +8947,13 @@
       <w:pPr>
         <w:ind w:left="708" w:firstLine="360"/>
         <w:rPr>
-          <w:lang w:val="en-US"/>
-        </w:rPr>
-      </w:pPr>
-      <w:r>
-        <w:rPr>
+          <w:i/>
+          <w:lang w:val="en-US"/>
+        </w:rPr>
+      </w:pPr>
+      <w:r>
+        <w:rPr>
+          <w:i/>
           <w:lang w:val="en-US"/>
         </w:rPr>
         <w:t xml:space="preserve">    })</w:t>
@@ -8333,11 +8963,13 @@
       <w:pPr>
         <w:ind w:left="708" w:firstLine="360"/>
         <w:rPr>
-          <w:lang w:val="en-US"/>
-        </w:rPr>
-      </w:pPr>
-      <w:r>
-        <w:rPr>
+          <w:i/>
+          <w:lang w:val="en-US"/>
+        </w:rPr>
+      </w:pPr>
+      <w:r>
+        <w:rPr>
+          <w:i/>
           <w:lang w:val="en-US"/>
         </w:rPr>
         <w:t xml:space="preserve">    .</w:t>
@@ -8345,6 +8977,7 @@
       <w:proofErr w:type="gramStart"/>
       <w:r>
         <w:rPr>
+          <w:i/>
           <w:lang w:val="en-US"/>
         </w:rPr>
         <w:t>actions(</w:t>
@@ -8352,6 +8985,7 @@
       <w:proofErr w:type="gramEnd"/>
       <w:r>
         <w:rPr>
+          <w:i/>
           <w:lang w:val="en-US"/>
         </w:rPr>
         <w:t>self =&gt; {</w:t>
@@ -8361,11 +8995,13 @@
       <w:pPr>
         <w:ind w:left="708" w:firstLine="360"/>
         <w:rPr>
-          <w:lang w:val="en-US"/>
-        </w:rPr>
-      </w:pPr>
-      <w:r>
-        <w:rPr>
+          <w:i/>
+          <w:lang w:val="en-US"/>
+        </w:rPr>
+      </w:pPr>
+      <w:r>
+        <w:rPr>
+          <w:i/>
           <w:lang w:val="en-US"/>
         </w:rPr>
         <w:t xml:space="preserve">        </w:t>
@@ -8373,6 +9009,7 @@
       <w:proofErr w:type="gramStart"/>
       <w:r>
         <w:rPr>
+          <w:i/>
           <w:lang w:val="en-US"/>
         </w:rPr>
         <w:t>return</w:t>
@@ -8380,6 +9017,7 @@
       <w:proofErr w:type="gramEnd"/>
       <w:r>
         <w:rPr>
+          <w:i/>
           <w:lang w:val="en-US"/>
         </w:rPr>
         <w:t xml:space="preserve"> {</w:t>
@@ -8388,48 +9026,84 @@
     <w:p>
       <w:pPr>
         <w:ind w:left="1416"/>
-      </w:pPr>
-      <w:r>
+        <w:rPr>
+          <w:i/>
+        </w:rPr>
+      </w:pPr>
+      <w:r>
+        <w:rPr>
+          <w:i/>
+        </w:rPr>
         <w:t xml:space="preserve">    add(g) {</w:t>
       </w:r>
     </w:p>
     <w:p>
       <w:pPr>
         <w:ind w:left="1416"/>
-      </w:pPr>
-      <w:r>
+        <w:rPr>
+          <w:i/>
+        </w:rPr>
+      </w:pPr>
+      <w:r>
+        <w:rPr>
+          <w:i/>
+        </w:rPr>
         <w:t xml:space="preserve">        this.groceries.push(g);</w:t>
       </w:r>
     </w:p>
     <w:p>
       <w:pPr>
         <w:ind w:left="1416"/>
-      </w:pPr>
-      <w:r>
+        <w:rPr>
+          <w:i/>
+        </w:rPr>
+      </w:pPr>
+      <w:r>
+        <w:rPr>
+          <w:i/>
+        </w:rPr>
         <w:t xml:space="preserve">      },</w:t>
       </w:r>
     </w:p>
     <w:p>
       <w:pPr>
         <w:ind w:left="1416"/>
-      </w:pPr>
-      <w:r>
+        <w:rPr>
+          <w:i/>
+        </w:rPr>
+      </w:pPr>
+      <w:r>
+        <w:rPr>
+          <w:i/>
+        </w:rPr>
         <w:t xml:space="preserve">   delete(name) {</w:t>
       </w:r>
     </w:p>
     <w:p>
       <w:pPr>
         <w:ind w:left="1416"/>
-      </w:pPr>
-      <w:r>
+        <w:rPr>
+          <w:i/>
+        </w:rPr>
+      </w:pPr>
+      <w:r>
+        <w:rPr>
+          <w:i/>
+        </w:rPr>
         <w:t xml:space="preserve">        this.groceries.remove(name)</w:t>
       </w:r>
     </w:p>
     <w:p>
       <w:pPr>
         <w:ind w:left="1416"/>
-      </w:pPr>
-      <w:r>
+        <w:rPr>
+          <w:i/>
+        </w:rPr>
+      </w:pPr>
+      <w:r>
+        <w:rPr>
+          <w:i/>
+        </w:rPr>
         <w:t xml:space="preserve">    }</w:t>
       </w:r>
     </w:p>
@@ -8437,11 +9111,13 @@
       <w:pPr>
         <w:ind w:left="708" w:firstLine="360"/>
         <w:rPr>
-          <w:lang w:val="en-US"/>
-        </w:rPr>
-      </w:pPr>
-      <w:r>
-        <w:rPr>
+          <w:i/>
+          <w:lang w:val="en-US"/>
+        </w:rPr>
+      </w:pPr>
+      <w:r>
+        <w:rPr>
+          <w:i/>
           <w:lang w:val="en-US"/>
         </w:rPr>
         <w:t xml:space="preserve">        }</w:t>
@@ -8451,11 +9127,13 @@
       <w:pPr>
         <w:ind w:left="708" w:firstLine="360"/>
         <w:rPr>
-          <w:lang w:val="en-US"/>
-        </w:rPr>
-      </w:pPr>
-      <w:r>
-        <w:rPr>
+          <w:i/>
+          <w:lang w:val="en-US"/>
+        </w:rPr>
+      </w:pPr>
+      <w:r>
+        <w:rPr>
+          <w:i/>
           <w:lang w:val="en-US"/>
         </w:rPr>
         <w:t xml:space="preserve">    })</w:t>
@@ -8562,11 +9240,11 @@
         <w:ind w:hanging="83"/>
         <w:outlineLvl w:val="1"/>
       </w:pPr>
-      <w:bookmarkStart w:id="15" w:name="_Toc7518066"/>
+      <w:bookmarkStart w:id="14" w:name="_Toc7518066"/>
       <w:r>
         <w:t>Vuex</w:t>
       </w:r>
-      <w:bookmarkEnd w:id="15"/>
+      <w:bookmarkEnd w:id="14"/>
     </w:p>
     <w:p>
       <w:pPr>
@@ -8670,12 +9348,14 @@
       <w:pPr>
         <w:ind w:left="708" w:firstLine="360"/>
         <w:rPr>
+          <w:i/>
           <w:lang w:val="en-US"/>
         </w:rPr>
       </w:pPr>
       <w:proofErr w:type="gramStart"/>
       <w:r>
         <w:rPr>
+          <w:i/>
           <w:lang w:val="en-US"/>
         </w:rPr>
         <w:t>const</w:t>
@@ -8683,6 +9363,7 @@
       <w:proofErr w:type="gramEnd"/>
       <w:r>
         <w:rPr>
+          <w:i/>
           <w:lang w:val="en-US"/>
         </w:rPr>
         <w:t xml:space="preserve"> store = new Vuex.Store({</w:t>
@@ -8692,11 +9373,13 @@
       <w:pPr>
         <w:ind w:left="708" w:firstLine="360"/>
         <w:rPr>
-          <w:lang w:val="en-US"/>
-        </w:rPr>
-      </w:pPr>
-      <w:r>
-        <w:rPr>
+          <w:i/>
+          <w:lang w:val="en-US"/>
+        </w:rPr>
+      </w:pPr>
+      <w:r>
+        <w:rPr>
+          <w:i/>
           <w:lang w:val="en-US"/>
         </w:rPr>
         <w:t xml:space="preserve">  </w:t>
@@ -8704,6 +9387,7 @@
       <w:proofErr w:type="gramStart"/>
       <w:r>
         <w:rPr>
+          <w:i/>
           <w:lang w:val="en-US"/>
         </w:rPr>
         <w:t>state</w:t>
@@ -8711,6 +9395,7 @@
       <w:proofErr w:type="gramEnd"/>
       <w:r>
         <w:rPr>
+          <w:i/>
           <w:lang w:val="en-US"/>
         </w:rPr>
         <w:t>: {</w:t>
@@ -8720,11 +9405,13 @@
       <w:pPr>
         <w:ind w:left="708" w:firstLine="360"/>
         <w:rPr>
-          <w:lang w:val="en-US"/>
-        </w:rPr>
-      </w:pPr>
-      <w:r>
-        <w:rPr>
+          <w:i/>
+          <w:lang w:val="en-US"/>
+        </w:rPr>
+      </w:pPr>
+      <w:r>
+        <w:rPr>
+          <w:i/>
           <w:lang w:val="en-US"/>
         </w:rPr>
         <w:t xml:space="preserve">    </w:t>
@@ -8732,6 +9419,7 @@
       <w:proofErr w:type="gramStart"/>
       <w:r>
         <w:rPr>
+          <w:i/>
           <w:lang w:val="en-US"/>
         </w:rPr>
         <w:t>count</w:t>
@@ -8739,6 +9427,7 @@
       <w:proofErr w:type="gramEnd"/>
       <w:r>
         <w:rPr>
+          <w:i/>
           <w:lang w:val="en-US"/>
         </w:rPr>
         <w:t>: 0</w:t>
@@ -8748,11 +9437,13 @@
       <w:pPr>
         <w:ind w:left="708" w:firstLine="360"/>
         <w:rPr>
-          <w:lang w:val="en-US"/>
-        </w:rPr>
-      </w:pPr>
-      <w:r>
-        <w:rPr>
+          <w:i/>
+          <w:lang w:val="en-US"/>
+        </w:rPr>
+      </w:pPr>
+      <w:r>
+        <w:rPr>
+          <w:i/>
           <w:lang w:val="en-US"/>
         </w:rPr>
         <w:t xml:space="preserve">  },</w:t>
@@ -8762,11 +9453,13 @@
       <w:pPr>
         <w:ind w:left="708" w:firstLine="360"/>
         <w:rPr>
-          <w:lang w:val="en-US"/>
-        </w:rPr>
-      </w:pPr>
-      <w:r>
-        <w:rPr>
+          <w:i/>
+          <w:lang w:val="en-US"/>
+        </w:rPr>
+      </w:pPr>
+      <w:r>
+        <w:rPr>
+          <w:i/>
           <w:lang w:val="en-US"/>
         </w:rPr>
         <w:lastRenderedPageBreak/>
@@ -8775,6 +9468,7 @@
       <w:proofErr w:type="gramStart"/>
       <w:r>
         <w:rPr>
+          <w:i/>
           <w:lang w:val="en-US"/>
         </w:rPr>
         <w:t>mutations</w:t>
@@ -8782,6 +9476,7 @@
       <w:proofErr w:type="gramEnd"/>
       <w:r>
         <w:rPr>
+          <w:i/>
           <w:lang w:val="en-US"/>
         </w:rPr>
         <w:t>: {</w:t>
@@ -8791,11 +9486,13 @@
       <w:pPr>
         <w:ind w:left="708" w:firstLine="360"/>
         <w:rPr>
-          <w:lang w:val="en-US"/>
-        </w:rPr>
-      </w:pPr>
-      <w:r>
-        <w:rPr>
+          <w:i/>
+          <w:lang w:val="en-US"/>
+        </w:rPr>
+      </w:pPr>
+      <w:r>
+        <w:rPr>
+          <w:i/>
           <w:lang w:val="en-US"/>
         </w:rPr>
         <w:t xml:space="preserve">    </w:t>
@@ -8803,6 +9500,7 @@
       <w:proofErr w:type="gramStart"/>
       <w:r>
         <w:rPr>
+          <w:i/>
           <w:lang w:val="en-US"/>
         </w:rPr>
         <w:t>increment</w:t>
@@ -8810,6 +9508,7 @@
       <w:proofErr w:type="gramEnd"/>
       <w:r>
         <w:rPr>
+          <w:i/>
           <w:lang w:val="en-US"/>
         </w:rPr>
         <w:t xml:space="preserve"> (state) {</w:t>
@@ -8819,11 +9518,13 @@
       <w:pPr>
         <w:ind w:left="708" w:firstLine="360"/>
         <w:rPr>
-          <w:lang w:val="en-US"/>
-        </w:rPr>
-      </w:pPr>
-      <w:r>
-        <w:rPr>
+          <w:i/>
+          <w:lang w:val="en-US"/>
+        </w:rPr>
+      </w:pPr>
+      <w:r>
+        <w:rPr>
+          <w:i/>
           <w:lang w:val="en-US"/>
         </w:rPr>
         <w:t xml:space="preserve">      </w:t>
@@ -8831,6 +9532,7 @@
       <w:proofErr w:type="gramStart"/>
       <w:r>
         <w:rPr>
+          <w:i/>
           <w:lang w:val="en-US"/>
         </w:rPr>
         <w:t>state.count</w:t>
@@ -8838,6 +9540,7 @@
       <w:proofErr w:type="gramEnd"/>
       <w:r>
         <w:rPr>
+          <w:i/>
           <w:lang w:val="en-US"/>
         </w:rPr>
         <w:t>++</w:t>
@@ -8847,11 +9550,13 @@
       <w:pPr>
         <w:ind w:left="708" w:firstLine="360"/>
         <w:rPr>
-          <w:lang w:val="en-US"/>
-        </w:rPr>
-      </w:pPr>
-      <w:r>
-        <w:rPr>
+          <w:i/>
+          <w:lang w:val="en-US"/>
+        </w:rPr>
+      </w:pPr>
+      <w:r>
+        <w:rPr>
+          <w:i/>
           <w:lang w:val="en-US"/>
         </w:rPr>
         <w:t xml:space="preserve">    }</w:t>
@@ -8861,11 +9566,13 @@
       <w:pPr>
         <w:ind w:left="708" w:firstLine="360"/>
         <w:rPr>
-          <w:lang w:val="en-US"/>
-        </w:rPr>
-      </w:pPr>
-      <w:r>
-        <w:rPr>
+          <w:i/>
+          <w:lang w:val="en-US"/>
+        </w:rPr>
+      </w:pPr>
+      <w:r>
+        <w:rPr>
+          <w:i/>
           <w:lang w:val="en-US"/>
         </w:rPr>
         <w:t xml:space="preserve">  },</w:t>
@@ -8875,11 +9582,13 @@
       <w:pPr>
         <w:ind w:left="708" w:firstLine="360"/>
         <w:rPr>
-          <w:lang w:val="en-US"/>
-        </w:rPr>
-      </w:pPr>
-      <w:r>
-        <w:rPr>
+          <w:i/>
+          <w:lang w:val="en-US"/>
+        </w:rPr>
+      </w:pPr>
+      <w:r>
+        <w:rPr>
+          <w:i/>
           <w:lang w:val="en-US"/>
         </w:rPr>
         <w:t xml:space="preserve">  </w:t>
@@ -8887,6 +9596,7 @@
       <w:proofErr w:type="gramStart"/>
       <w:r>
         <w:rPr>
+          <w:i/>
           <w:lang w:val="en-US"/>
         </w:rPr>
         <w:t>actions</w:t>
@@ -8894,6 +9604,7 @@
       <w:proofErr w:type="gramEnd"/>
       <w:r>
         <w:rPr>
+          <w:i/>
           <w:lang w:val="en-US"/>
         </w:rPr>
         <w:t>: {</w:t>
@@ -8903,11 +9614,13 @@
       <w:pPr>
         <w:ind w:left="708" w:firstLine="360"/>
         <w:rPr>
-          <w:lang w:val="en-US"/>
-        </w:rPr>
-      </w:pPr>
-      <w:r>
-        <w:rPr>
+          <w:i/>
+          <w:lang w:val="en-US"/>
+        </w:rPr>
+      </w:pPr>
+      <w:r>
+        <w:rPr>
+          <w:i/>
           <w:lang w:val="en-US"/>
         </w:rPr>
         <w:t xml:space="preserve">    </w:t>
@@ -8915,6 +9628,7 @@
       <w:proofErr w:type="gramStart"/>
       <w:r>
         <w:rPr>
+          <w:i/>
           <w:lang w:val="en-US"/>
         </w:rPr>
         <w:t>increment</w:t>
@@ -8922,6 +9636,7 @@
       <w:proofErr w:type="gramEnd"/>
       <w:r>
         <w:rPr>
+          <w:i/>
           <w:lang w:val="en-US"/>
         </w:rPr>
         <w:t xml:space="preserve"> (context) {</w:t>
@@ -8931,11 +9646,13 @@
       <w:pPr>
         <w:ind w:left="708" w:firstLine="360"/>
         <w:rPr>
-          <w:lang w:val="en-US"/>
-        </w:rPr>
-      </w:pPr>
-      <w:r>
-        <w:rPr>
+          <w:i/>
+          <w:lang w:val="en-US"/>
+        </w:rPr>
+      </w:pPr>
+      <w:r>
+        <w:rPr>
+          <w:i/>
           <w:lang w:val="en-US"/>
         </w:rPr>
         <w:t xml:space="preserve">      </w:t>
@@ -8943,6 +9660,7 @@
       <w:proofErr w:type="gramStart"/>
       <w:r>
         <w:rPr>
+          <w:i/>
           <w:lang w:val="en-US"/>
         </w:rPr>
         <w:t>context.commit(</w:t>
@@ -8950,6 +9668,7 @@
       <w:proofErr w:type="gramEnd"/>
       <w:r>
         <w:rPr>
+          <w:i/>
           <w:lang w:val="en-US"/>
         </w:rPr>
         <w:t>'increment')</w:t>
@@ -8959,11 +9678,13 @@
       <w:pPr>
         <w:ind w:left="708" w:firstLine="360"/>
         <w:rPr>
-          <w:lang w:val="en-US"/>
-        </w:rPr>
-      </w:pPr>
-      <w:r>
-        <w:rPr>
+          <w:i/>
+          <w:lang w:val="en-US"/>
+        </w:rPr>
+      </w:pPr>
+      <w:r>
+        <w:rPr>
+          <w:i/>
           <w:lang w:val="en-US"/>
         </w:rPr>
         <w:t xml:space="preserve">    }</w:t>
@@ -8973,11 +9694,13 @@
       <w:pPr>
         <w:ind w:left="708" w:firstLine="360"/>
         <w:rPr>
-          <w:lang w:val="en-US"/>
-        </w:rPr>
-      </w:pPr>
-      <w:r>
-        <w:rPr>
+          <w:i/>
+          <w:lang w:val="en-US"/>
+        </w:rPr>
+      </w:pPr>
+      <w:r>
+        <w:rPr>
+          <w:i/>
           <w:lang w:val="en-US"/>
         </w:rPr>
         <w:t xml:space="preserve">  }</w:t>
@@ -8987,11 +9710,13 @@
       <w:pPr>
         <w:ind w:left="708" w:firstLine="360"/>
         <w:rPr>
-          <w:lang w:val="en-US"/>
-        </w:rPr>
-      </w:pPr>
-      <w:r>
-        <w:rPr>
+          <w:i/>
+          <w:lang w:val="en-US"/>
+        </w:rPr>
+      </w:pPr>
+      <w:r>
+        <w:rPr>
+          <w:i/>
           <w:lang w:val="en-US"/>
         </w:rPr>
         <w:t>})</w:t>
@@ -9051,11 +9776,11 @@
         <w:ind w:hanging="83"/>
         <w:outlineLvl w:val="1"/>
       </w:pPr>
-      <w:bookmarkStart w:id="16" w:name="_Toc7518067"/>
+      <w:bookmarkStart w:id="15" w:name="_Toc7518067"/>
       <w:r>
         <w:t>Ngrx</w:t>
       </w:r>
-      <w:bookmarkEnd w:id="16"/>
+      <w:bookmarkEnd w:id="15"/>
     </w:p>
     <w:p>
       <w:pPr>
@@ -9285,12 +10010,14 @@
       <w:pPr>
         <w:ind w:left="360" w:firstLine="360"/>
         <w:rPr>
+          <w:i/>
           <w:lang w:val="en-US"/>
         </w:rPr>
       </w:pPr>
       <w:proofErr w:type="gramStart"/>
       <w:r>
         <w:rPr>
+          <w:i/>
           <w:lang w:val="en-US"/>
         </w:rPr>
         <w:t>export</w:t>
@@ -9298,6 +10025,7 @@
       <w:proofErr w:type="gramEnd"/>
       <w:r>
         <w:rPr>
+          <w:i/>
           <w:lang w:val="en-US"/>
         </w:rPr>
         <w:t xml:space="preserve"> function reducer(</w:t>
@@ -9307,11 +10035,13 @@
       <w:pPr>
         <w:ind w:left="360" w:firstLine="360"/>
         <w:rPr>
-          <w:lang w:val="en-US"/>
-        </w:rPr>
-      </w:pPr>
-      <w:r>
-        <w:rPr>
+          <w:i/>
+          <w:lang w:val="en-US"/>
+        </w:rPr>
+      </w:pPr>
+      <w:r>
+        <w:rPr>
+          <w:i/>
           <w:lang w:val="en-US"/>
         </w:rPr>
         <w:t xml:space="preserve">  </w:t>
@@ -9319,6 +10049,7 @@
       <w:proofErr w:type="gramStart"/>
       <w:r>
         <w:rPr>
+          <w:i/>
           <w:lang w:val="en-US"/>
         </w:rPr>
         <w:t>state</w:t>
@@ -9326,6 +10057,7 @@
       <w:proofErr w:type="gramEnd"/>
       <w:r>
         <w:rPr>
+          <w:i/>
           <w:lang w:val="en-US"/>
         </w:rPr>
         <w:t xml:space="preserve"> = initialState,</w:t>
@@ -9335,11 +10067,13 @@
       <w:pPr>
         <w:ind w:left="360" w:firstLine="360"/>
         <w:rPr>
-          <w:lang w:val="en-US"/>
-        </w:rPr>
-      </w:pPr>
-      <w:r>
-        <w:rPr>
+          <w:i/>
+          <w:lang w:val="en-US"/>
+        </w:rPr>
+      </w:pPr>
+      <w:r>
+        <w:rPr>
+          <w:i/>
           <w:lang w:val="en-US"/>
         </w:rPr>
         <w:t xml:space="preserve">  </w:t>
@@ -9347,6 +10081,7 @@
       <w:proofErr w:type="gramStart"/>
       <w:r>
         <w:rPr>
+          <w:i/>
           <w:lang w:val="en-US"/>
         </w:rPr>
         <w:t>action</w:t>
@@ -9354,6 +10089,7 @@
       <w:proofErr w:type="gramEnd"/>
       <w:r>
         <w:rPr>
+          <w:i/>
           <w:lang w:val="en-US"/>
         </w:rPr>
         <w:t>: Scoreboard.ActionsUnion</w:t>
@@ -9363,11 +10099,13 @@
       <w:pPr>
         <w:ind w:left="360" w:firstLine="360"/>
         <w:rPr>
-          <w:lang w:val="en-US"/>
-        </w:rPr>
-      </w:pPr>
-      <w:r>
-        <w:rPr>
+          <w:i/>
+          <w:lang w:val="en-US"/>
+        </w:rPr>
+      </w:pPr>
+      <w:r>
+        <w:rPr>
+          <w:i/>
           <w:lang w:val="en-US"/>
         </w:rPr>
         <w:t>): State {</w:t>
@@ -9377,11 +10115,13 @@
       <w:pPr>
         <w:ind w:left="360" w:firstLine="360"/>
         <w:rPr>
-          <w:lang w:val="en-US"/>
-        </w:rPr>
-      </w:pPr>
-      <w:r>
-        <w:rPr>
+          <w:i/>
+          <w:lang w:val="en-US"/>
+        </w:rPr>
+      </w:pPr>
+      <w:r>
+        <w:rPr>
+          <w:i/>
           <w:lang w:val="en-US"/>
         </w:rPr>
         <w:t xml:space="preserve">  </w:t>
@@ -9389,6 +10129,7 @@
       <w:proofErr w:type="gramStart"/>
       <w:r>
         <w:rPr>
+          <w:i/>
           <w:lang w:val="en-US"/>
         </w:rPr>
         <w:t>switch</w:t>
@@ -9396,6 +10137,7 @@
       <w:proofErr w:type="gramEnd"/>
       <w:r>
         <w:rPr>
+          <w:i/>
           <w:lang w:val="en-US"/>
         </w:rPr>
         <w:t xml:space="preserve"> (action.type) {</w:t>
@@ -9405,11 +10147,13 @@
       <w:pPr>
         <w:ind w:left="360" w:firstLine="360"/>
         <w:rPr>
-          <w:lang w:val="en-US"/>
-        </w:rPr>
-      </w:pPr>
-      <w:r>
-        <w:rPr>
+          <w:i/>
+          <w:lang w:val="en-US"/>
+        </w:rPr>
+      </w:pPr>
+      <w:r>
+        <w:rPr>
+          <w:i/>
           <w:lang w:val="en-US"/>
         </w:rPr>
         <w:t xml:space="preserve">    </w:t>
@@ -9417,6 +10161,7 @@
       <w:proofErr w:type="gramStart"/>
       <w:r>
         <w:rPr>
+          <w:i/>
           <w:lang w:val="en-US"/>
         </w:rPr>
         <w:t>case</w:t>
@@ -9424,6 +10169,7 @@
       <w:proofErr w:type="gramEnd"/>
       <w:r>
         <w:rPr>
+          <w:i/>
           <w:lang w:val="en-US"/>
         </w:rPr>
         <w:t xml:space="preserve"> Scoreboard.ActionTypes.IncrementHome: {</w:t>
@@ -9433,11 +10179,13 @@
       <w:pPr>
         <w:ind w:left="360" w:firstLine="360"/>
         <w:rPr>
-          <w:lang w:val="en-US"/>
-        </w:rPr>
-      </w:pPr>
-      <w:r>
-        <w:rPr>
+          <w:i/>
+          <w:lang w:val="en-US"/>
+        </w:rPr>
+      </w:pPr>
+      <w:r>
+        <w:rPr>
+          <w:i/>
           <w:lang w:val="en-US"/>
         </w:rPr>
         <w:t xml:space="preserve">      </w:t>
@@ -9445,6 +10193,7 @@
       <w:proofErr w:type="gramStart"/>
       <w:r>
         <w:rPr>
+          <w:i/>
           <w:lang w:val="en-US"/>
         </w:rPr>
         <w:t>return</w:t>
@@ -9452,6 +10201,7 @@
       <w:proofErr w:type="gramEnd"/>
       <w:r>
         <w:rPr>
+          <w:i/>
           <w:lang w:val="en-US"/>
         </w:rPr>
         <w:t xml:space="preserve"> {</w:t>
@@ -9461,11 +10211,13 @@
       <w:pPr>
         <w:ind w:left="360" w:firstLine="360"/>
         <w:rPr>
-          <w:lang w:val="en-US"/>
-        </w:rPr>
-      </w:pPr>
-      <w:r>
-        <w:rPr>
+          <w:i/>
+          <w:lang w:val="en-US"/>
+        </w:rPr>
+      </w:pPr>
+      <w:r>
+        <w:rPr>
+          <w:i/>
           <w:lang w:val="en-US"/>
         </w:rPr>
         <w:t xml:space="preserve">        ...state,</w:t>
@@ -9475,11 +10227,13 @@
       <w:pPr>
         <w:ind w:left="360" w:firstLine="360"/>
         <w:rPr>
-          <w:lang w:val="en-US"/>
-        </w:rPr>
-      </w:pPr>
-      <w:r>
-        <w:rPr>
+          <w:i/>
+          <w:lang w:val="en-US"/>
+        </w:rPr>
+      </w:pPr>
+      <w:r>
+        <w:rPr>
+          <w:i/>
           <w:lang w:val="en-US"/>
         </w:rPr>
         <w:t xml:space="preserve">        </w:t>
@@ -9487,6 +10241,7 @@
       <w:proofErr w:type="gramStart"/>
       <w:r>
         <w:rPr>
+          <w:i/>
           <w:lang w:val="en-US"/>
         </w:rPr>
         <w:t>home</w:t>
@@ -9494,6 +10249,7 @@
       <w:proofErr w:type="gramEnd"/>
       <w:r>
         <w:rPr>
+          <w:i/>
           <w:lang w:val="en-US"/>
         </w:rPr>
         <w:t>: state.home + 1,</w:t>
@@ -9503,11 +10259,13 @@
       <w:pPr>
         <w:ind w:left="360" w:firstLine="360"/>
         <w:rPr>
-          <w:lang w:val="en-US"/>
-        </w:rPr>
-      </w:pPr>
-      <w:r>
-        <w:rPr>
+          <w:i/>
+          <w:lang w:val="en-US"/>
+        </w:rPr>
+      </w:pPr>
+      <w:r>
+        <w:rPr>
+          <w:i/>
           <w:lang w:val="en-US"/>
         </w:rPr>
         <w:t xml:space="preserve">      };</w:t>
@@ -9517,11 +10275,13 @@
       <w:pPr>
         <w:ind w:left="360" w:firstLine="360"/>
         <w:rPr>
-          <w:lang w:val="en-US"/>
-        </w:rPr>
-      </w:pPr>
-      <w:r>
-        <w:rPr>
+          <w:i/>
+          <w:lang w:val="en-US"/>
+        </w:rPr>
+      </w:pPr>
+      <w:r>
+        <w:rPr>
+          <w:i/>
           <w:lang w:val="en-US"/>
         </w:rPr>
         <w:t xml:space="preserve">    }</w:t>
@@ -9531,11 +10291,13 @@
       <w:pPr>
         <w:ind w:left="360" w:firstLine="360"/>
         <w:rPr>
-          <w:lang w:val="en-US"/>
-        </w:rPr>
-      </w:pPr>
-      <w:r>
-        <w:rPr>
+          <w:i/>
+          <w:lang w:val="en-US"/>
+        </w:rPr>
+      </w:pPr>
+      <w:r>
+        <w:rPr>
+          <w:i/>
           <w:lang w:val="en-US"/>
         </w:rPr>
         <w:t xml:space="preserve">  }</w:t>
@@ -9545,11 +10307,13 @@
       <w:pPr>
         <w:ind w:left="360" w:firstLine="360"/>
         <w:rPr>
-          <w:lang w:val="en-US"/>
-        </w:rPr>
-      </w:pPr>
-      <w:r>
-        <w:rPr>
+          <w:i/>
+          <w:lang w:val="en-US"/>
+        </w:rPr>
+      </w:pPr>
+      <w:r>
+        <w:rPr>
+          <w:i/>
           <w:lang w:val="en-US"/>
         </w:rPr>
         <w:t xml:space="preserve"> }</w:t>
@@ -9591,14 +10355,14 @@
         </w:numPr>
         <w:outlineLvl w:val="0"/>
       </w:pPr>
-      <w:bookmarkStart w:id="17" w:name="_Toc7518068"/>
+      <w:bookmarkStart w:id="16" w:name="_Toc7518068"/>
       <w:r>
         <w:t>ELABORAREA</w:t>
       </w:r>
       <w:r>
         <w:t xml:space="preserve"> APLICAȚIEI ”BOOKY”</w:t>
       </w:r>
-      <w:bookmarkEnd w:id="17"/>
+      <w:bookmarkEnd w:id="16"/>
     </w:p>
     <w:p>
       <w:pPr>
@@ -9610,14 +10374,14 @@
         <w:ind w:hanging="83"/>
         <w:outlineLvl w:val="1"/>
       </w:pPr>
-      <w:bookmarkStart w:id="18" w:name="_Toc7518069"/>
+      <w:bookmarkStart w:id="17" w:name="_Toc7518069"/>
       <w:r>
         <w:t xml:space="preserve">Spațiul de lucru </w:t>
       </w:r>
       <w:r>
         <w:t>Visual Studio Code</w:t>
       </w:r>
-      <w:bookmarkEnd w:id="18"/>
+      <w:bookmarkEnd w:id="17"/>
       <w:r>
         <w:t xml:space="preserve"> </w:t>
       </w:r>
@@ -10219,11 +10983,11 @@
         <w:ind w:hanging="83"/>
         <w:outlineLvl w:val="1"/>
       </w:pPr>
-      <w:bookmarkStart w:id="19" w:name="_Toc7518070"/>
+      <w:bookmarkStart w:id="18" w:name="_Toc7518070"/>
       <w:r>
         <w:t>Tehnologii necesare la dezvoltarea aplicației</w:t>
       </w:r>
-      <w:bookmarkEnd w:id="19"/>
+      <w:bookmarkEnd w:id="18"/>
     </w:p>
     <w:p>
       <w:pPr>
@@ -10598,91 +11362,160 @@
     <w:p>
       <w:pPr>
         <w:ind w:left="1416"/>
-      </w:pPr>
-      <w:r>
+        <w:rPr>
+          <w:i/>
+        </w:rPr>
+      </w:pPr>
+      <w:r>
+        <w:rPr>
+          <w:i/>
+        </w:rPr>
         <w:t>import Rea</w:t>
       </w:r>
       <w:r>
+        <w:rPr>
+          <w:i/>
+        </w:rPr>
         <w:t>ct, { Component } from 'react';</w:t>
       </w:r>
     </w:p>
     <w:p>
       <w:pPr>
         <w:ind w:left="1416"/>
-      </w:pPr>
-      <w:r>
+        <w:rPr>
+          <w:i/>
+        </w:rPr>
+      </w:pPr>
+      <w:r>
+        <w:rPr>
+          <w:i/>
+        </w:rPr>
         <w:t>class App extends Component {</w:t>
       </w:r>
     </w:p>
     <w:p>
       <w:pPr>
         <w:ind w:left="1416"/>
-      </w:pPr>
-      <w:r>
+        <w:rPr>
+          <w:i/>
+        </w:rPr>
+      </w:pPr>
+      <w:r>
+        <w:rPr>
+          <w:i/>
+        </w:rPr>
         <w:t xml:space="preserve">  handleClick = () =&gt; {</w:t>
       </w:r>
     </w:p>
     <w:p>
       <w:pPr>
         <w:ind w:left="1416"/>
-      </w:pPr>
-      <w:r>
+        <w:rPr>
+          <w:i/>
+        </w:rPr>
+      </w:pPr>
+      <w:r>
+        <w:rPr>
+          <w:i/>
+        </w:rPr>
         <w:t xml:space="preserve">    import('./moduleA')</w:t>
       </w:r>
     </w:p>
     <w:p>
       <w:pPr>
         <w:ind w:left="1416"/>
-      </w:pPr>
-      <w:r>
+        <w:rPr>
+          <w:i/>
+        </w:rPr>
+      </w:pPr>
+      <w:r>
+        <w:rPr>
+          <w:i/>
+        </w:rPr>
         <w:t xml:space="preserve">      .then(({ moduleA }) =&gt; {</w:t>
       </w:r>
     </w:p>
     <w:p>
       <w:pPr>
         <w:ind w:left="1416"/>
-      </w:pPr>
-      <w:r>
+        <w:rPr>
+          <w:i/>
+        </w:rPr>
+      </w:pPr>
+      <w:r>
+        <w:rPr>
+          <w:i/>
+        </w:rPr>
         <w:t xml:space="preserve">        // Use moduleA</w:t>
       </w:r>
     </w:p>
     <w:p>
       <w:pPr>
         <w:ind w:left="1416"/>
-      </w:pPr>
-      <w:r>
+        <w:rPr>
+          <w:i/>
+        </w:rPr>
+      </w:pPr>
+      <w:r>
+        <w:rPr>
+          <w:i/>
+        </w:rPr>
         <w:t xml:space="preserve">      })</w:t>
       </w:r>
     </w:p>
     <w:p>
       <w:pPr>
         <w:ind w:left="1416"/>
-      </w:pPr>
-      <w:r>
+        <w:rPr>
+          <w:i/>
+        </w:rPr>
+      </w:pPr>
+      <w:r>
+        <w:rPr>
+          <w:i/>
+        </w:rPr>
         <w:t xml:space="preserve">      .catch(err =&gt; {</w:t>
       </w:r>
     </w:p>
     <w:p>
       <w:pPr>
         <w:ind w:left="1416"/>
-      </w:pPr>
-      <w:r>
+        <w:rPr>
+          <w:i/>
+        </w:rPr>
+      </w:pPr>
+      <w:r>
+        <w:rPr>
+          <w:i/>
+        </w:rPr>
         <w:t xml:space="preserve">        // Handle failure</w:t>
       </w:r>
     </w:p>
     <w:p>
       <w:pPr>
         <w:ind w:left="1416"/>
-      </w:pPr>
-      <w:r>
+        <w:rPr>
+          <w:i/>
+        </w:rPr>
+      </w:pPr>
+      <w:r>
+        <w:rPr>
+          <w:i/>
+        </w:rPr>
         <w:t xml:space="preserve">      });</w:t>
       </w:r>
     </w:p>
     <w:p>
       <w:pPr>
         <w:ind w:left="1416"/>
-      </w:pPr>
-      <w:r>
+        <w:rPr>
+          <w:i/>
+        </w:rPr>
+      </w:pPr>
+      <w:r>
+        <w:rPr>
+          <w:i/>
+        </w:rPr>
         <w:lastRenderedPageBreak/>
         <w:t xml:space="preserve">  };</w:t>
       </w:r>
@@ -10690,72 +11523,126 @@
     <w:p>
       <w:pPr>
         <w:ind w:left="1416"/>
-      </w:pPr>
-      <w:r>
+        <w:rPr>
+          <w:i/>
+        </w:rPr>
+      </w:pPr>
+      <w:r>
+        <w:rPr>
+          <w:i/>
+        </w:rPr>
         <w:t xml:space="preserve">  render() {</w:t>
       </w:r>
     </w:p>
     <w:p>
       <w:pPr>
         <w:ind w:left="1416"/>
-      </w:pPr>
-      <w:r>
+        <w:rPr>
+          <w:i/>
+        </w:rPr>
+      </w:pPr>
+      <w:r>
+        <w:rPr>
+          <w:i/>
+        </w:rPr>
         <w:t xml:space="preserve">    return (</w:t>
       </w:r>
     </w:p>
     <w:p>
       <w:pPr>
         <w:ind w:left="1416"/>
-      </w:pPr>
-      <w:r>
+        <w:rPr>
+          <w:i/>
+        </w:rPr>
+      </w:pPr>
+      <w:r>
+        <w:rPr>
+          <w:i/>
+        </w:rPr>
         <w:t xml:space="preserve">      &lt;div&gt;</w:t>
       </w:r>
     </w:p>
     <w:p>
       <w:pPr>
         <w:ind w:left="1416"/>
-      </w:pPr>
-      <w:r>
+        <w:rPr>
+          <w:i/>
+        </w:rPr>
+      </w:pPr>
+      <w:r>
+        <w:rPr>
+          <w:i/>
+        </w:rPr>
         <w:t xml:space="preserve">        &lt;button onClick={this.handleClick}&gt;Load&lt;/button&gt;</w:t>
       </w:r>
     </w:p>
     <w:p>
       <w:pPr>
         <w:ind w:left="1416"/>
-      </w:pPr>
-      <w:r>
+        <w:rPr>
+          <w:i/>
+        </w:rPr>
+      </w:pPr>
+      <w:r>
+        <w:rPr>
+          <w:i/>
+        </w:rPr>
         <w:t xml:space="preserve">      &lt;/div&gt;</w:t>
       </w:r>
     </w:p>
     <w:p>
       <w:pPr>
         <w:ind w:left="1416"/>
-      </w:pPr>
-      <w:r>
+        <w:rPr>
+          <w:i/>
+        </w:rPr>
+      </w:pPr>
+      <w:r>
+        <w:rPr>
+          <w:i/>
+        </w:rPr>
         <w:t xml:space="preserve">    );</w:t>
       </w:r>
     </w:p>
     <w:p>
       <w:pPr>
         <w:ind w:left="1416"/>
-      </w:pPr>
-      <w:r>
+        <w:rPr>
+          <w:i/>
+        </w:rPr>
+      </w:pPr>
+      <w:r>
+        <w:rPr>
+          <w:i/>
+        </w:rPr>
         <w:t xml:space="preserve">  }</w:t>
       </w:r>
     </w:p>
     <w:p>
       <w:pPr>
         <w:ind w:left="1416"/>
-      </w:pPr>
-      <w:r>
+        <w:rPr>
+          <w:i/>
+        </w:rPr>
+      </w:pPr>
+      <w:r>
+        <w:rPr>
+          <w:i/>
+        </w:rPr>
         <w:t>}</w:t>
       </w:r>
     </w:p>
     <w:p>
       <w:pPr>
         <w:ind w:left="1080" w:firstLine="336"/>
-      </w:pPr>
-      <w:r>
+        <w:rPr>
+          <w:i/>
+        </w:rPr>
+      </w:pPr>
+      <w:r>
+        <w:rPr>
+          <w:i/>
+        </w:rPr>
         <w:t>export default App;</w:t>
       </w:r>
     </w:p>
@@ -11038,88 +11925,154 @@
     <w:p>
       <w:pPr>
         <w:ind w:left="708" w:firstLine="348"/>
-      </w:pPr>
-      <w:r>
+        <w:rPr>
+          <w:i/>
+        </w:rPr>
+      </w:pPr>
+      <w:r>
+        <w:rPr>
+          <w:i/>
+        </w:rPr>
         <w:t>function Component(props) {</w:t>
       </w:r>
     </w:p>
     <w:p>
       <w:pPr>
         <w:ind w:left="708" w:firstLine="348"/>
-      </w:pPr>
-      <w:r>
+        <w:rPr>
+          <w:i/>
+        </w:rPr>
+      </w:pPr>
+      <w:r>
+        <w:rPr>
+          <w:i/>
+        </w:rPr>
         <w:t xml:space="preserve">  const error = props.error;</w:t>
       </w:r>
     </w:p>
     <w:p>
       <w:pPr>
         <w:ind w:left="708" w:firstLine="348"/>
-      </w:pPr>
-      <w:r>
+        <w:rPr>
+          <w:i/>
+        </w:rPr>
+      </w:pPr>
+      <w:r>
+        <w:rPr>
+          <w:i/>
+        </w:rPr>
         <w:t xml:space="preserve">  return (</w:t>
       </w:r>
     </w:p>
     <w:p>
       <w:pPr>
         <w:ind w:left="708" w:firstLine="348"/>
-      </w:pPr>
-      <w:r>
+        <w:rPr>
+          <w:i/>
+        </w:rPr>
+      </w:pPr>
+      <w:r>
+        <w:rPr>
+          <w:i/>
+        </w:rPr>
         <w:t xml:space="preserve">    &lt;div</w:t>
       </w:r>
     </w:p>
     <w:p>
       <w:pPr>
         <w:ind w:left="708" w:firstLine="348"/>
-      </w:pPr>
-      <w:r>
+        <w:rPr>
+          <w:i/>
+        </w:rPr>
+      </w:pPr>
+      <w:r>
+        <w:rPr>
+          <w:i/>
+        </w:rPr>
         <w:t xml:space="preserve">      className="panel"</w:t>
       </w:r>
     </w:p>
     <w:p>
       <w:pPr>
         <w:ind w:left="708" w:firstLine="348"/>
-      </w:pPr>
-      <w:r>
+        <w:rPr>
+          <w:i/>
+        </w:rPr>
+      </w:pPr>
+      <w:r>
+        <w:rPr>
+          <w:i/>
+        </w:rPr>
         <w:t xml:space="preserve">      style={{ backgroundColor: error ? "red" : "green" }}</w:t>
       </w:r>
     </w:p>
     <w:p>
       <w:pPr>
         <w:ind w:left="708" w:firstLine="348"/>
-      </w:pPr>
-      <w:r>
+        <w:rPr>
+          <w:i/>
+        </w:rPr>
+      </w:pPr>
+      <w:r>
+        <w:rPr>
+          <w:i/>
+        </w:rPr>
         <w:t xml:space="preserve">    &gt;</w:t>
       </w:r>
     </w:p>
     <w:p>
       <w:pPr>
         <w:ind w:left="708" w:firstLine="348"/>
-      </w:pPr>
-      <w:r>
+        <w:rPr>
+          <w:i/>
+        </w:rPr>
+      </w:pPr>
+      <w:r>
+        <w:rPr>
+          <w:i/>
+        </w:rPr>
         <w:t xml:space="preserve">      {props.children}</w:t>
       </w:r>
     </w:p>
     <w:p>
       <w:pPr>
         <w:ind w:left="708" w:firstLine="348"/>
-      </w:pPr>
-      <w:r>
+        <w:rPr>
+          <w:i/>
+        </w:rPr>
+      </w:pPr>
+      <w:r>
+        <w:rPr>
+          <w:i/>
+        </w:rPr>
         <w:t xml:space="preserve">    &lt;/div&gt;</w:t>
       </w:r>
     </w:p>
     <w:p>
       <w:pPr>
         <w:ind w:left="708" w:firstLine="348"/>
-      </w:pPr>
-      <w:r>
+        <w:rPr>
+          <w:i/>
+        </w:rPr>
+      </w:pPr>
+      <w:r>
+        <w:rPr>
+          <w:i/>
+        </w:rPr>
         <w:t xml:space="preserve">  )</w:t>
       </w:r>
     </w:p>
     <w:p>
       <w:pPr>
         <w:ind w:left="708" w:firstLine="348"/>
-      </w:pPr>
-      <w:r>
+        <w:rPr>
+          <w:i/>
+        </w:rPr>
+      </w:pPr>
+      <w:r>
+        <w:rPr>
+          <w:i/>
+        </w:rPr>
         <w:t>}</w:t>
       </w:r>
     </w:p>
@@ -11135,12 +12088,14 @@
       <w:pPr>
         <w:ind w:left="708" w:firstLine="348"/>
         <w:rPr>
+          <w:i/>
           <w:lang w:val="en-US"/>
         </w:rPr>
       </w:pPr>
       <w:proofErr w:type="gramStart"/>
       <w:r>
         <w:rPr>
+          <w:i/>
           <w:lang w:val="en-US"/>
         </w:rPr>
         <w:t>const</w:t>
@@ -11148,6 +12103,7 @@
       <w:proofErr w:type="gramEnd"/>
       <w:r>
         <w:rPr>
+          <w:i/>
           <w:lang w:val="en-US"/>
         </w:rPr>
         <w:t xml:space="preserve"> Panel = styled(BasePanel)`</w:t>
@@ -11157,11 +12113,13 @@
       <w:pPr>
         <w:ind w:left="708" w:firstLine="348"/>
         <w:rPr>
-          <w:lang w:val="en-US"/>
-        </w:rPr>
-      </w:pPr>
-      <w:r>
-        <w:rPr>
+          <w:i/>
+          <w:lang w:val="en-US"/>
+        </w:rPr>
+      </w:pPr>
+      <w:r>
+        <w:rPr>
+          <w:i/>
           <w:lang w:val="en-US"/>
         </w:rPr>
         <w:t xml:space="preserve">  </w:t>
@@ -11169,6 +12127,7 @@
       <w:proofErr w:type="gramStart"/>
       <w:r>
         <w:rPr>
+          <w:i/>
           <w:lang w:val="en-US"/>
         </w:rPr>
         <w:t>background-color</w:t>
@@ -11176,6 +12135,7 @@
       <w:proofErr w:type="gramEnd"/>
       <w:r>
         <w:rPr>
+          <w:i/>
           <w:lang w:val="en-US"/>
         </w:rPr>
         <w:t>: ${props =&gt; props.error ? "red</w:t>
@@ -11183,6 +12143,7 @@
       <w:proofErr w:type="gramStart"/>
       <w:r>
         <w:rPr>
+          <w:i/>
           <w:lang w:val="en-US"/>
         </w:rPr>
         <w:t>" :</w:t>
@@ -11190,6 +12151,7 @@
       <w:proofErr w:type="gramEnd"/>
       <w:r>
         <w:rPr>
+          <w:i/>
           <w:lang w:val="en-US"/>
         </w:rPr>
         <w:t xml:space="preserve"> "green"}</w:t>
@@ -11199,11 +12161,13 @@
       <w:pPr>
         <w:ind w:left="708" w:firstLine="348"/>
         <w:rPr>
-          <w:lang w:val="en-US"/>
-        </w:rPr>
-      </w:pPr>
-      <w:r>
-        <w:rPr>
+          <w:i/>
+          <w:lang w:val="en-US"/>
+        </w:rPr>
+      </w:pPr>
+      <w:r>
+        <w:rPr>
+          <w:i/>
           <w:lang w:val="en-US"/>
         </w:rPr>
         <w:t>`;</w:t>
@@ -11213,12 +12177,14 @@
       <w:pPr>
         <w:ind w:left="708" w:firstLine="348"/>
         <w:rPr>
+          <w:i/>
           <w:lang w:val="en-US"/>
         </w:rPr>
       </w:pPr>
       <w:proofErr w:type="gramStart"/>
       <w:r>
         <w:rPr>
+          <w:i/>
           <w:lang w:val="en-US"/>
         </w:rPr>
         <w:t>function</w:t>
@@ -11226,6 +12192,7 @@
       <w:proofErr w:type="gramEnd"/>
       <w:r>
         <w:rPr>
+          <w:i/>
           <w:lang w:val="en-US"/>
         </w:rPr>
         <w:t xml:space="preserve"> Component(props) {</w:t>
@@ -11235,11 +12202,13 @@
       <w:pPr>
         <w:ind w:left="708" w:firstLine="348"/>
         <w:rPr>
-          <w:lang w:val="en-US"/>
-        </w:rPr>
-      </w:pPr>
-      <w:r>
-        <w:rPr>
+          <w:i/>
+          <w:lang w:val="en-US"/>
+        </w:rPr>
+      </w:pPr>
+      <w:r>
+        <w:rPr>
+          <w:i/>
           <w:lang w:val="en-US"/>
         </w:rPr>
         <w:t xml:space="preserve">  </w:t>
@@ -11247,6 +12216,7 @@
       <w:proofErr w:type="gramStart"/>
       <w:r>
         <w:rPr>
+          <w:i/>
           <w:lang w:val="en-US"/>
         </w:rPr>
         <w:t>return</w:t>
@@ -11254,6 +12224,7 @@
       <w:proofErr w:type="gramEnd"/>
       <w:r>
         <w:rPr>
+          <w:i/>
           <w:lang w:val="en-US"/>
         </w:rPr>
         <w:t xml:space="preserve"> &lt;Panel error={props.error} /&gt;</w:t>
@@ -11263,11 +12234,13 @@
       <w:pPr>
         <w:ind w:left="708" w:firstLine="348"/>
         <w:rPr>
-          <w:lang w:val="en-US"/>
-        </w:rPr>
-      </w:pPr>
-      <w:r>
-        <w:rPr>
+          <w:i/>
+          <w:lang w:val="en-US"/>
+        </w:rPr>
+      </w:pPr>
+      <w:r>
+        <w:rPr>
+          <w:i/>
           <w:lang w:val="en-US"/>
         </w:rPr>
         <w:t>}</w:t>
@@ -11308,14 +12281,14 @@
         <w:ind w:hanging="83"/>
         <w:outlineLvl w:val="1"/>
       </w:pPr>
-      <w:bookmarkStart w:id="20" w:name="_Toc7518071"/>
+      <w:bookmarkStart w:id="19" w:name="_Toc7518071"/>
       <w:r>
         <w:t>Cre</w:t>
       </w:r>
       <w:r>
         <w:t>area aplicației Booky</w:t>
       </w:r>
-      <w:bookmarkEnd w:id="20"/>
+      <w:bookmarkEnd w:id="19"/>
     </w:p>
     <w:p>
       <w:pPr>
@@ -12789,11 +13762,17 @@
       <w:pPr>
         <w:shd w:val="clear" w:color="auto" w:fill="FFFFFF"/>
         <w:ind w:left="1276" w:right="360"/>
+        <w:rPr>
+          <w:i/>
+        </w:rPr>
       </w:pPr>
       <w:r>
         <w:t xml:space="preserve">  </w:t>
       </w:r>
       <w:r>
+        <w:rPr>
+          <w:i/>
+        </w:rPr>
         <w:t>const Component: React.FunctionComponent&lt;Props&gt; = (props: Props) =&gt; {</w:t>
       </w:r>
     </w:p>
@@ -12801,11 +13780,20 @@
       <w:pPr>
         <w:shd w:val="clear" w:color="auto" w:fill="FFFFFF"/>
         <w:ind w:left="1276" w:right="360"/>
-      </w:pPr>
-      <w:r>
+        <w:rPr>
+          <w:i/>
+        </w:rPr>
+      </w:pPr>
+      <w:r>
+        <w:rPr>
+          <w:i/>
+        </w:rPr>
         <w:t xml:space="preserve">  const [startedFetching, setStartedFet</w:t>
       </w:r>
       <w:r>
+        <w:rPr>
+          <w:i/>
+        </w:rPr>
         <w:t>ching] = React.useState(false);</w:t>
       </w:r>
     </w:p>
@@ -12813,8 +13801,14 @@
       <w:pPr>
         <w:shd w:val="clear" w:color="auto" w:fill="FFFFFF"/>
         <w:ind w:left="1276" w:right="360"/>
-      </w:pPr>
-      <w:r>
+        <w:rPr>
+          <w:i/>
+        </w:rPr>
+      </w:pPr>
+      <w:r>
+        <w:rPr>
+          <w:i/>
+        </w:rPr>
         <w:t xml:space="preserve">  React.useEffect(() =&gt; {</w:t>
       </w:r>
     </w:p>
@@ -12822,8 +13816,14 @@
       <w:pPr>
         <w:shd w:val="clear" w:color="auto" w:fill="FFFFFF"/>
         <w:ind w:left="1276" w:right="360"/>
-      </w:pPr>
-      <w:r>
+        <w:rPr>
+          <w:i/>
+        </w:rPr>
+      </w:pPr>
+      <w:r>
+        <w:rPr>
+          <w:i/>
+        </w:rPr>
         <w:t xml:space="preserve">    setStartedFetching(true);</w:t>
       </w:r>
     </w:p>
@@ -12831,8 +13831,14 @@
       <w:pPr>
         <w:shd w:val="clear" w:color="auto" w:fill="FFFFFF"/>
         <w:ind w:left="1276" w:right="360"/>
-      </w:pPr>
-      <w:r>
+        <w:rPr>
+          <w:i/>
+        </w:rPr>
+      </w:pPr>
+      <w:r>
+        <w:rPr>
+          <w:i/>
+        </w:rPr>
         <w:t xml:space="preserve">    if (props.path === "favorites") {</w:t>
       </w:r>
     </w:p>
@@ -12840,8 +13846,14 @@
       <w:pPr>
         <w:shd w:val="clear" w:color="auto" w:fill="FFFFFF"/>
         <w:ind w:left="1276" w:right="360"/>
-      </w:pPr>
-      <w:r>
+        <w:rPr>
+          <w:i/>
+        </w:rPr>
+      </w:pPr>
+      <w:r>
+        <w:rPr>
+          <w:i/>
+        </w:rPr>
         <w:t xml:space="preserve">      props.fetchFavorites();</w:t>
       </w:r>
     </w:p>
@@ -12852,11 +13864,20 @@
           <w:tab w:val="left" w:pos="3480"/>
         </w:tabs>
         <w:ind w:left="1276" w:right="360"/>
-      </w:pPr>
-      <w:r>
+        <w:rPr>
+          <w:i/>
+        </w:rPr>
+      </w:pPr>
+      <w:r>
+        <w:rPr>
+          <w:i/>
+        </w:rPr>
         <w:t xml:space="preserve">    } else {</w:t>
       </w:r>
       <w:r>
+        <w:rPr>
+          <w:i/>
+        </w:rPr>
         <w:tab/>
       </w:r>
     </w:p>
@@ -12864,8 +13885,14 @@
       <w:pPr>
         <w:shd w:val="clear" w:color="auto" w:fill="FFFFFF"/>
         <w:ind w:left="1276" w:right="360"/>
-      </w:pPr>
-      <w:r>
+        <w:rPr>
+          <w:i/>
+        </w:rPr>
+      </w:pPr>
+      <w:r>
+        <w:rPr>
+          <w:i/>
+        </w:rPr>
         <w:t xml:space="preserve">      props.fetchLinks(props.group);</w:t>
       </w:r>
     </w:p>
@@ -12873,8 +13900,14 @@
       <w:pPr>
         <w:shd w:val="clear" w:color="auto" w:fill="FFFFFF"/>
         <w:ind w:left="1276" w:right="360"/>
-      </w:pPr>
-      <w:r>
+        <w:rPr>
+          <w:i/>
+        </w:rPr>
+      </w:pPr>
+      <w:r>
+        <w:rPr>
+          <w:i/>
+        </w:rPr>
         <w:t xml:space="preserve">    }</w:t>
       </w:r>
     </w:p>
@@ -12882,8 +13915,14 @@
       <w:pPr>
         <w:shd w:val="clear" w:color="auto" w:fill="FFFFFF"/>
         <w:ind w:left="1276" w:right="360"/>
-      </w:pPr>
-      <w:r>
+        <w:rPr>
+          <w:i/>
+        </w:rPr>
+      </w:pPr>
+      <w:r>
+        <w:rPr>
+          <w:i/>
+        </w:rPr>
         <w:t xml:space="preserve">  }, []);</w:t>
       </w:r>
     </w:p>
@@ -12891,8 +13930,14 @@
       <w:pPr>
         <w:shd w:val="clear" w:color="auto" w:fill="FFFFFF"/>
         <w:ind w:left="1276" w:right="360"/>
-      </w:pPr>
-      <w:r>
+        <w:rPr>
+          <w:i/>
+        </w:rPr>
+      </w:pPr>
+      <w:r>
+        <w:rPr>
+          <w:i/>
+        </w:rPr>
         <w:t>...</w:t>
       </w:r>
     </w:p>
@@ -12901,10 +13946,14 @@
         <w:shd w:val="clear" w:color="auto" w:fill="FFFFFF"/>
         <w:ind w:left="1276" w:right="360"/>
         <w:rPr>
-          <w:lang w:val="en-US"/>
-        </w:rPr>
-      </w:pPr>
-      <w:r>
+          <w:i/>
+          <w:lang w:val="en-US"/>
+        </w:rPr>
+      </w:pPr>
+      <w:r>
+        <w:rPr>
+          <w:i/>
+        </w:rPr>
         <w:t>function mapListItems(links: Array&lt;ILink&gt;) {</w:t>
       </w:r>
     </w:p>
@@ -12912,8 +13961,14 @@
       <w:pPr>
         <w:shd w:val="clear" w:color="auto" w:fill="FFFFFF"/>
         <w:ind w:left="1276" w:right="360"/>
-      </w:pPr>
-      <w:r>
+        <w:rPr>
+          <w:i/>
+        </w:rPr>
+      </w:pPr>
+      <w:r>
+        <w:rPr>
+          <w:i/>
+        </w:rPr>
         <w:t xml:space="preserve">    return links.map((link, id) =&gt; (</w:t>
       </w:r>
     </w:p>
@@ -12921,8 +13976,14 @@
       <w:pPr>
         <w:shd w:val="clear" w:color="auto" w:fill="FFFFFF"/>
         <w:ind w:left="1276" w:right="360"/>
-      </w:pPr>
-      <w:r>
+        <w:rPr>
+          <w:i/>
+        </w:rPr>
+      </w:pPr>
+      <w:r>
+        <w:rPr>
+          <w:i/>
+        </w:rPr>
         <w:t xml:space="preserve">      &lt;LinkListItem</w:t>
       </w:r>
     </w:p>
@@ -12930,8 +13991,14 @@
       <w:pPr>
         <w:shd w:val="clear" w:color="auto" w:fill="FFFFFF"/>
         <w:ind w:left="1276" w:right="360"/>
-      </w:pPr>
-      <w:r>
+        <w:rPr>
+          <w:i/>
+        </w:rPr>
+      </w:pPr>
+      <w:r>
+        <w:rPr>
+          <w:i/>
+        </w:rPr>
         <w:t xml:space="preserve">        key={link.id}</w:t>
       </w:r>
     </w:p>
@@ -12939,8 +14006,14 @@
       <w:pPr>
         <w:shd w:val="clear" w:color="auto" w:fill="FFFFFF"/>
         <w:ind w:left="1276" w:right="360"/>
-      </w:pPr>
-      <w:r>
+        <w:rPr>
+          <w:i/>
+        </w:rPr>
+      </w:pPr>
+      <w:r>
+        <w:rPr>
+          <w:i/>
+        </w:rPr>
         <w:t xml:space="preserve">        primary={link.title}</w:t>
       </w:r>
     </w:p>
@@ -12948,8 +14021,14 @@
       <w:pPr>
         <w:shd w:val="clear" w:color="auto" w:fill="FFFFFF"/>
         <w:ind w:left="1276" w:right="360"/>
-      </w:pPr>
-      <w:r>
+        <w:rPr>
+          <w:i/>
+        </w:rPr>
+      </w:pPr>
+      <w:r>
+        <w:rPr>
+          <w:i/>
+        </w:rPr>
         <w:t xml:space="preserve">        secondary={link.url}</w:t>
       </w:r>
     </w:p>
@@ -12957,8 +14036,14 @@
       <w:pPr>
         <w:shd w:val="clear" w:color="auto" w:fill="FFFFFF"/>
         <w:ind w:left="1276" w:right="360"/>
-      </w:pPr>
-      <w:r>
+        <w:rPr>
+          <w:i/>
+        </w:rPr>
+      </w:pPr>
+      <w:r>
+        <w:rPr>
+          <w:i/>
+        </w:rPr>
         <w:t xml:space="preserve">        onClick={onItemClick(link)}</w:t>
       </w:r>
     </w:p>
@@ -12966,8 +14051,14 @@
       <w:pPr>
         <w:shd w:val="clear" w:color="auto" w:fill="FFFFFF"/>
         <w:ind w:left="1276" w:right="360"/>
-      </w:pPr>
-      <w:r>
+        <w:rPr>
+          <w:i/>
+        </w:rPr>
+      </w:pPr>
+      <w:r>
+        <w:rPr>
+          <w:i/>
+        </w:rPr>
         <w:lastRenderedPageBreak/>
         <w:t xml:space="preserve">        isFavorite={link.isFavorite}</w:t>
       </w:r>
@@ -12976,8 +14067,14 @@
       <w:pPr>
         <w:shd w:val="clear" w:color="auto" w:fill="FFFFFF"/>
         <w:ind w:left="1276" w:right="360"/>
-      </w:pPr>
-      <w:r>
+        <w:rPr>
+          <w:i/>
+        </w:rPr>
+      </w:pPr>
+      <w:r>
+        <w:rPr>
+          <w:i/>
+        </w:rPr>
         <w:t xml:space="preserve">      /&gt;</w:t>
       </w:r>
     </w:p>
@@ -12985,8 +14082,14 @@
       <w:pPr>
         <w:shd w:val="clear" w:color="auto" w:fill="FFFFFF"/>
         <w:ind w:left="1276" w:right="360"/>
-      </w:pPr>
-      <w:r>
+        <w:rPr>
+          <w:i/>
+        </w:rPr>
+      </w:pPr>
+      <w:r>
+        <w:rPr>
+          <w:i/>
+        </w:rPr>
         <w:t xml:space="preserve">    ));</w:t>
       </w:r>
     </w:p>
@@ -12994,8 +14097,14 @@
       <w:pPr>
         <w:shd w:val="clear" w:color="auto" w:fill="FFFFFF"/>
         <w:ind w:left="1276" w:right="360"/>
-      </w:pPr>
-      <w:r>
+        <w:rPr>
+          <w:i/>
+        </w:rPr>
+      </w:pPr>
+      <w:r>
+        <w:rPr>
+          <w:i/>
+        </w:rPr>
         <w:t xml:space="preserve">  }</w:t>
       </w:r>
     </w:p>
@@ -13003,8 +14112,14 @@
       <w:pPr>
         <w:shd w:val="clear" w:color="auto" w:fill="FFFFFF"/>
         <w:ind w:left="1276" w:right="360"/>
-      </w:pPr>
-      <w:r>
+        <w:rPr>
+          <w:i/>
+        </w:rPr>
+      </w:pPr>
+      <w:r>
+        <w:rPr>
+          <w:i/>
+        </w:rPr>
         <w:t>return (</w:t>
       </w:r>
     </w:p>
@@ -13012,8 +14127,14 @@
       <w:pPr>
         <w:shd w:val="clear" w:color="auto" w:fill="FFFFFF"/>
         <w:ind w:left="1276" w:right="360"/>
-      </w:pPr>
-      <w:r>
+        <w:rPr>
+          <w:i/>
+        </w:rPr>
+      </w:pPr>
+      <w:r>
+        <w:rPr>
+          <w:i/>
+        </w:rPr>
         <w:t xml:space="preserve">      &lt;List&gt;{mapListItems(props.links.data)}&lt;/List&gt;</w:t>
       </w:r>
     </w:p>
@@ -13021,8 +14142,14 @@
       <w:pPr>
         <w:shd w:val="clear" w:color="auto" w:fill="FFFFFF"/>
         <w:ind w:left="1276" w:right="360"/>
-      </w:pPr>
-      <w:r>
+        <w:rPr>
+          <w:i/>
+        </w:rPr>
+      </w:pPr>
+      <w:r>
+        <w:rPr>
+          <w:i/>
+        </w:rPr>
         <w:t xml:space="preserve">  );</w:t>
       </w:r>
     </w:p>
@@ -13030,8 +14157,14 @@
       <w:pPr>
         <w:shd w:val="clear" w:color="auto" w:fill="FFFFFF"/>
         <w:ind w:left="1276" w:right="360"/>
-      </w:pPr>
-      <w:r>
+        <w:rPr>
+          <w:i/>
+        </w:rPr>
+      </w:pPr>
+      <w:r>
+        <w:rPr>
+          <w:i/>
+        </w:rPr>
         <w:t>}</w:t>
       </w:r>
     </w:p>
@@ -13039,8 +14172,14 @@
       <w:pPr>
         <w:shd w:val="clear" w:color="auto" w:fill="FFFFFF"/>
         <w:ind w:left="1276" w:right="360"/>
-      </w:pPr>
-      <w:r>
+        <w:rPr>
+          <w:i/>
+        </w:rPr>
+      </w:pPr>
+      <w:r>
+        <w:rPr>
+          <w:i/>
+        </w:rPr>
         <w:t>function mapStateToProps(state: CombinedReducers, props: any) {</w:t>
       </w:r>
     </w:p>
@@ -13048,8 +14187,14 @@
       <w:pPr>
         <w:shd w:val="clear" w:color="auto" w:fill="FFFFFF"/>
         <w:ind w:left="1276" w:right="360"/>
-      </w:pPr>
-      <w:r>
+        <w:rPr>
+          <w:i/>
+        </w:rPr>
+      </w:pPr>
+      <w:r>
+        <w:rPr>
+          <w:i/>
+        </w:rPr>
         <w:t xml:space="preserve">  if (props.path === "favorites") {</w:t>
       </w:r>
     </w:p>
@@ -13057,8 +14202,14 @@
       <w:pPr>
         <w:shd w:val="clear" w:color="auto" w:fill="FFFFFF"/>
         <w:ind w:left="1276" w:right="360"/>
-      </w:pPr>
-      <w:r>
+        <w:rPr>
+          <w:i/>
+        </w:rPr>
+      </w:pPr>
+      <w:r>
+        <w:rPr>
+          <w:i/>
+        </w:rPr>
         <w:t xml:space="preserve">    return {</w:t>
       </w:r>
     </w:p>
@@ -13066,8 +14217,14 @@
       <w:pPr>
         <w:shd w:val="clear" w:color="auto" w:fill="FFFFFF"/>
         <w:ind w:left="1276" w:right="360"/>
-      </w:pPr>
-      <w:r>
+        <w:rPr>
+          <w:i/>
+        </w:rPr>
+      </w:pPr>
+      <w:r>
+        <w:rPr>
+          <w:i/>
+        </w:rPr>
         <w:t xml:space="preserve">      links: filterFavoriteLinks(state.links)</w:t>
       </w:r>
     </w:p>
@@ -13075,8 +14232,14 @@
       <w:pPr>
         <w:shd w:val="clear" w:color="auto" w:fill="FFFFFF"/>
         <w:ind w:left="1276" w:right="360"/>
-      </w:pPr>
-      <w:r>
+        <w:rPr>
+          <w:i/>
+        </w:rPr>
+      </w:pPr>
+      <w:r>
+        <w:rPr>
+          <w:i/>
+        </w:rPr>
         <w:t xml:space="preserve">    };</w:t>
       </w:r>
     </w:p>
@@ -13084,8 +14247,14 @@
       <w:pPr>
         <w:shd w:val="clear" w:color="auto" w:fill="FFFFFF"/>
         <w:ind w:left="1276" w:right="360"/>
-      </w:pPr>
-      <w:r>
+        <w:rPr>
+          <w:i/>
+        </w:rPr>
+      </w:pPr>
+      <w:r>
+        <w:rPr>
+          <w:i/>
+        </w:rPr>
         <w:t xml:space="preserve">  } else {</w:t>
       </w:r>
     </w:p>
@@ -13093,8 +14262,14 @@
       <w:pPr>
         <w:shd w:val="clear" w:color="auto" w:fill="FFFFFF"/>
         <w:ind w:left="1276" w:right="360"/>
-      </w:pPr>
-      <w:r>
+        <w:rPr>
+          <w:i/>
+        </w:rPr>
+      </w:pPr>
+      <w:r>
+        <w:rPr>
+          <w:i/>
+        </w:rPr>
         <w:t xml:space="preserve">    return {</w:t>
       </w:r>
     </w:p>
@@ -13102,8 +14277,14 @@
       <w:pPr>
         <w:shd w:val="clear" w:color="auto" w:fill="FFFFFF"/>
         <w:ind w:left="1276" w:right="360"/>
-      </w:pPr>
-      <w:r>
+        <w:rPr>
+          <w:i/>
+        </w:rPr>
+      </w:pPr>
+      <w:r>
+        <w:rPr>
+          <w:i/>
+        </w:rPr>
         <w:t xml:space="preserve">      links: filterLinks(state.links, props.group)</w:t>
       </w:r>
     </w:p>
@@ -13111,8 +14292,14 @@
       <w:pPr>
         <w:shd w:val="clear" w:color="auto" w:fill="FFFFFF"/>
         <w:ind w:left="1276" w:right="360"/>
-      </w:pPr>
-      <w:r>
+        <w:rPr>
+          <w:i/>
+        </w:rPr>
+      </w:pPr>
+      <w:r>
+        <w:rPr>
+          <w:i/>
+        </w:rPr>
         <w:t xml:space="preserve">    };</w:t>
       </w:r>
     </w:p>
@@ -13120,8 +14307,14 @@
       <w:pPr>
         <w:shd w:val="clear" w:color="auto" w:fill="FFFFFF"/>
         <w:ind w:left="1276" w:right="360"/>
-      </w:pPr>
-      <w:r>
+        <w:rPr>
+          <w:i/>
+        </w:rPr>
+      </w:pPr>
+      <w:r>
+        <w:rPr>
+          <w:i/>
+        </w:rPr>
         <w:t xml:space="preserve">  }</w:t>
       </w:r>
     </w:p>
@@ -13129,8 +14322,14 @@
       <w:pPr>
         <w:shd w:val="clear" w:color="auto" w:fill="FFFFFF"/>
         <w:ind w:left="1276" w:right="360"/>
-      </w:pPr>
-      <w:r>
+        <w:rPr>
+          <w:i/>
+        </w:rPr>
+      </w:pPr>
+      <w:r>
+        <w:rPr>
+          <w:i/>
+        </w:rPr>
         <w:t>}</w:t>
       </w:r>
     </w:p>
@@ -13138,8 +14337,14 @@
       <w:pPr>
         <w:shd w:val="clear" w:color="auto" w:fill="FFFFFF"/>
         <w:ind w:left="1276" w:right="360"/>
-      </w:pPr>
-      <w:r>
+        <w:rPr>
+          <w:i/>
+        </w:rPr>
+      </w:pPr>
+      <w:r>
+        <w:rPr>
+          <w:i/>
+        </w:rPr>
         <w:t>export const LinksList = compose(</w:t>
       </w:r>
     </w:p>
@@ -13147,8 +14352,14 @@
       <w:pPr>
         <w:shd w:val="clear" w:color="auto" w:fill="FFFFFF"/>
         <w:ind w:left="1276" w:right="360"/>
-      </w:pPr>
-      <w:r>
+        <w:rPr>
+          <w:i/>
+        </w:rPr>
+      </w:pPr>
+      <w:r>
+        <w:rPr>
+          <w:i/>
+        </w:rPr>
         <w:t xml:space="preserve">  connect(</w:t>
       </w:r>
     </w:p>
@@ -13156,8 +14367,14 @@
       <w:pPr>
         <w:shd w:val="clear" w:color="auto" w:fill="FFFFFF"/>
         <w:ind w:left="1276" w:right="360"/>
-      </w:pPr>
-      <w:r>
+        <w:rPr>
+          <w:i/>
+        </w:rPr>
+      </w:pPr>
+      <w:r>
+        <w:rPr>
+          <w:i/>
+        </w:rPr>
         <w:t xml:space="preserve">    mapStateToProps,</w:t>
       </w:r>
     </w:p>
@@ -13165,8 +14382,14 @@
       <w:pPr>
         <w:shd w:val="clear" w:color="auto" w:fill="FFFFFF"/>
         <w:ind w:left="1276" w:right="360"/>
-      </w:pPr>
-      <w:r>
+        <w:rPr>
+          <w:i/>
+        </w:rPr>
+      </w:pPr>
+      <w:r>
+        <w:rPr>
+          <w:i/>
+        </w:rPr>
         <w:t xml:space="preserve">    { fetchLinks, fetchFavorites }</w:t>
       </w:r>
     </w:p>
@@ -13174,8 +14397,14 @@
       <w:pPr>
         <w:shd w:val="clear" w:color="auto" w:fill="FFFFFF"/>
         <w:ind w:left="1276" w:right="360"/>
-      </w:pPr>
-      <w:r>
+        <w:rPr>
+          <w:i/>
+        </w:rPr>
+      </w:pPr>
+      <w:r>
+        <w:rPr>
+          <w:i/>
+        </w:rPr>
         <w:t xml:space="preserve">  ),</w:t>
       </w:r>
     </w:p>
@@ -13183,8 +14412,14 @@
       <w:pPr>
         <w:shd w:val="clear" w:color="auto" w:fill="FFFFFF"/>
         <w:ind w:left="1276" w:right="360"/>
-      </w:pPr>
-      <w:r>
+        <w:rPr>
+          <w:i/>
+        </w:rPr>
+      </w:pPr>
+      <w:r>
+        <w:rPr>
+          <w:i/>
+        </w:rPr>
         <w:t xml:space="preserve">  withSnackbar</w:t>
       </w:r>
     </w:p>
@@ -13192,8 +14427,14 @@
       <w:pPr>
         <w:shd w:val="clear" w:color="auto" w:fill="FFFFFF"/>
         <w:ind w:left="1276" w:right="360"/>
-      </w:pPr>
-      <w:r>
+        <w:rPr>
+          <w:i/>
+        </w:rPr>
+      </w:pPr>
+      <w:r>
+        <w:rPr>
+          <w:i/>
+        </w:rPr>
         <w:t>)(Component) as React.FunctionComponent&lt;{ [type: string]: any }&gt;;</w:t>
       </w:r>
     </w:p>
@@ -13314,11 +14555,11 @@
         </w:numPr>
         <w:outlineLvl w:val="1"/>
       </w:pPr>
-      <w:bookmarkStart w:id="21" w:name="_Toc7518072"/>
+      <w:bookmarkStart w:id="20" w:name="_Toc7518072"/>
       <w:r>
         <w:t>Testarea aplicației elaborate</w:t>
       </w:r>
-      <w:bookmarkEnd w:id="21"/>
+      <w:bookmarkEnd w:id="20"/>
     </w:p>
     <w:p>
       <w:pPr>
@@ -13400,8 +14641,8 @@
       <w:r>
         <w:t xml:space="preserve">Până la deplyment aplicația este testată local pentru a identifica problemele din timp până a ajunge la utilizator, folosind date de test, de obicei folosind o bază de date cu date de test ce simulează situațiile extreme. </w:t>
       </w:r>
-      <w:bookmarkStart w:id="22" w:name="_44sinio" w:colFirst="0" w:colLast="0"/>
-      <w:bookmarkEnd w:id="22"/>
+      <w:bookmarkStart w:id="21" w:name="_44sinio" w:colFirst="0" w:colLast="0"/>
+      <w:bookmarkEnd w:id="21"/>
     </w:p>
     <w:p>
       <w:r>
@@ -13424,11 +14665,11 @@
         <w:jc w:val="both"/>
         <w:outlineLvl w:val="0"/>
       </w:pPr>
-      <w:bookmarkStart w:id="23" w:name="_Toc7518073"/>
+      <w:bookmarkStart w:id="22" w:name="_Toc7518073"/>
       <w:r>
         <w:t>CONCLUZII</w:t>
       </w:r>
-      <w:bookmarkEnd w:id="23"/>
+      <w:bookmarkEnd w:id="22"/>
     </w:p>
     <w:p>
       <w:pPr>
@@ -13705,6 +14946,8 @@
       <w:r>
         <w:t xml:space="preserve"> https folosind linuxserver/letsencrypt.</w:t>
       </w:r>
+      <w:bookmarkStart w:id="23" w:name="_GoBack"/>
+      <w:bookmarkEnd w:id="23"/>
     </w:p>
     <w:p>
       <w:pPr>
@@ -15035,7 +16278,7 @@
           <w:rPr>
             <w:noProof/>
           </w:rPr>
-          <w:t>40</w:t>
+          <w:t>37</w:t>
         </w:r>
         <w:r>
           <w:rPr>
@@ -22415,7 +23658,7 @@
 </file>
 
 <file path=customXml/itemProps1.xml><?xml version="1.0" encoding="utf-8"?>
-<ds:datastoreItem xmlns:ds="http://schemas.openxmlformats.org/officeDocument/2006/customXml" ds:itemID="{DDA15D24-D888-4DDE-9970-0DFB11A2289C}">
+<ds:datastoreItem xmlns:ds="http://schemas.openxmlformats.org/officeDocument/2006/customXml" ds:itemID="{26CCD2BE-FBAB-4ABD-A367-3806E88FB82A}">
   <ds:schemaRefs>
     <ds:schemaRef ds:uri="http://schemas.openxmlformats.org/officeDocument/2006/bibliography"/>
   </ds:schemaRefs>

</xml_diff>